<commit_message>
add the summary of Android.
</commit_message>
<xml_diff>
--- a/面向视力残疾人的室内LBS系统的研究与实现.docx
+++ b/面向视力残疾人的室内LBS系统的研究与实现.docx
@@ -40,7 +40,7 @@
             <v:imagedata r:id="rId9" o:title="" grayscale="t" bilevel="t"/>
             <w10:wrap type="topAndBottom"/>
           </v:shape>
-          <o:OLEObject Type="Embed" ProgID="WPS.Doc.6" ShapeID="_x0000_s1026" DrawAspect="Content" ObjectID="_1448556715" r:id="rId10"/>
+          <o:OLEObject Type="Embed" ProgID="WPS.Doc.6" ShapeID="_x0000_s1026" DrawAspect="Content" ObjectID="_1448563047" r:id="rId10"/>
         </w:pict>
       </w:r>
       <w:r>
@@ -2025,7 +2025,21 @@
         <w:rPr>
           <w:rFonts w:ascii="宋体" w:hAnsi="宋体" w:hint="eastAsia"/>
         </w:rPr>
-        <w:t>加权floyd，室内LBS，服务推荐，NFC</w:t>
+        <w:t>加权</w:t>
+      </w:r>
+      <w:proofErr w:type="spellStart"/>
+      <w:r>
+        <w:rPr>
+          <w:rFonts w:ascii="宋体" w:hAnsi="宋体" w:hint="eastAsia"/>
+        </w:rPr>
+        <w:t>floyd</w:t>
+      </w:r>
+      <w:proofErr w:type="spellEnd"/>
+      <w:r>
+        <w:rPr>
+          <w:rFonts w:ascii="宋体" w:hAnsi="宋体" w:hint="eastAsia"/>
+        </w:rPr>
+        <w:t>，室内LBS，服务推荐，NFC</w:t>
       </w:r>
     </w:p>
     <w:p>
@@ -3328,31 +3342,7 @@
             <w:rFonts w:ascii="宋体" w:hAnsi="宋体" w:hint="eastAsia"/>
             <w:noProof/>
           </w:rPr>
-          <w:t xml:space="preserve"> 室内</w:t>
-        </w:r>
-        <w:r>
-          <w:rPr>
-            <w:rStyle w:val="a8"/>
-            <w:rFonts w:ascii="宋体" w:hAnsi="宋体" w:hint="eastAsia"/>
-            <w:noProof/>
-          </w:rPr>
-          <w:t>导</w:t>
-        </w:r>
-        <w:r>
-          <w:rPr>
-            <w:rStyle w:val="a8"/>
-            <w:rFonts w:ascii="宋体" w:hAnsi="宋体" w:hint="eastAsia"/>
-            <w:noProof/>
-          </w:rPr>
-          <w:t>航</w:t>
-        </w:r>
-        <w:r>
-          <w:rPr>
-            <w:rStyle w:val="a8"/>
-            <w:rFonts w:ascii="宋体" w:hAnsi="宋体" w:hint="eastAsia"/>
-            <w:noProof/>
-          </w:rPr>
-          <w:t>算法综述</w:t>
+          <w:t xml:space="preserve"> 室内导航算法综述</w:t>
         </w:r>
         <w:r>
           <w:rPr>
@@ -8912,10 +8902,10 @@
       </w:pPr>
       <w:r>
         <w:object w:dxaOrig="6575" w:dyaOrig="7794">
-          <v:shape id="_x0000_i1025" type="#_x0000_t75" style="width:328.7pt;height:389.45pt" o:ole="">
+          <v:shape id="_x0000_i1025" type="#_x0000_t75" style="width:328.5pt;height:389.25pt" o:ole="">
             <v:imagedata r:id="rId28" o:title=""/>
           </v:shape>
-          <o:OLEObject Type="Embed" ProgID="Visio.Drawing.11" ShapeID="_x0000_i1025" DrawAspect="Content" ObjectID="_1448556713" r:id="rId29"/>
+          <o:OLEObject Type="Embed" ProgID="Visio.Drawing.11" ShapeID="_x0000_i1025" DrawAspect="Content" ObjectID="_1448563045" r:id="rId29"/>
         </w:object>
       </w:r>
     </w:p>
@@ -9164,7 +9154,21 @@
         <w:rPr>
           <w:rFonts w:ascii="宋体" w:hAnsi="宋体" w:hint="eastAsia"/>
         </w:rPr>
-        <w:t>普通在使用手机时只需点击按钮即可触发按钮点击事件，而对于视障人群来说，他们不知道按钮的位置，也不能确认自己所做的操作，这种情况下极容易出现误操作。安装并开启TalkBack后，视障者可按如下</w:t>
+        <w:t>普通在使用手机时只需点击按钮即可触发按钮点击事件，而对于视障人群来说，他们不知道按钮的位置，也不能确认自己所做的操作，这种情况下极容易出现误操作。安装并开启</w:t>
+      </w:r>
+      <w:proofErr w:type="spellStart"/>
+      <w:r>
+        <w:rPr>
+          <w:rFonts w:ascii="宋体" w:hAnsi="宋体" w:hint="eastAsia"/>
+        </w:rPr>
+        <w:t>TalkBack</w:t>
+      </w:r>
+      <w:proofErr w:type="spellEnd"/>
+      <w:r>
+        <w:rPr>
+          <w:rFonts w:ascii="宋体" w:hAnsi="宋体" w:hint="eastAsia"/>
+        </w:rPr>
+        <w:t>后，视障者可按如下</w:t>
       </w:r>
       <w:r>
         <w:rPr>
@@ -9269,7 +9273,7 @@
         <w:spacing w:before="240"/>
         <w:ind w:left="578" w:hanging="578"/>
         <w:rPr>
-          <w:rFonts w:ascii="宋体" w:eastAsia="宋体" w:hAnsi="宋体" w:hint="eastAsia"/>
+          <w:rFonts w:ascii="宋体" w:eastAsia="宋体" w:hAnsi="宋体"/>
         </w:rPr>
       </w:pPr>
       <w:bookmarkStart w:id="39" w:name="_Toc373869742"/>
@@ -9288,7 +9292,7 @@
         <w:pStyle w:val="3"/>
         <w:spacing w:before="240" w:after="120"/>
         <w:rPr>
-          <w:rFonts w:ascii="宋体" w:eastAsia="宋体" w:hAnsi="宋体" w:hint="eastAsia"/>
+          <w:rFonts w:ascii="宋体" w:eastAsia="宋体" w:hAnsi="宋体"/>
         </w:rPr>
       </w:pPr>
       <w:r>
@@ -9304,7 +9308,7 @@
         <w:spacing w:line="360" w:lineRule="auto"/>
         <w:ind w:firstLine="480"/>
         <w:rPr>
-          <w:rFonts w:ascii="宋体" w:hAnsi="宋体" w:hint="eastAsia"/>
+          <w:rFonts w:ascii="宋体" w:hAnsi="宋体"/>
         </w:rPr>
       </w:pPr>
       <w:r>
@@ -9380,7 +9384,7 @@
         <w:spacing w:line="360" w:lineRule="auto"/>
         <w:ind w:firstLine="480"/>
         <w:rPr>
-          <w:rFonts w:ascii="宋体" w:hAnsi="宋体" w:hint="eastAsia"/>
+          <w:rFonts w:ascii="宋体" w:hAnsi="宋体"/>
         </w:rPr>
       </w:pPr>
       <w:r>
@@ -9532,7 +9536,7 @@
         <w:spacing w:line="360" w:lineRule="auto"/>
         <w:ind w:firstLine="480"/>
         <w:rPr>
-          <w:rFonts w:ascii="宋体" w:hAnsi="宋体" w:hint="eastAsia"/>
+          <w:rFonts w:ascii="宋体" w:hAnsi="宋体"/>
         </w:rPr>
       </w:pPr>
       <w:r>
@@ -9809,7 +9813,7 @@
         <w:spacing w:line="360" w:lineRule="auto"/>
         <w:ind w:firstLine="480"/>
         <w:rPr>
-          <w:rFonts w:ascii="宋体" w:hAnsi="宋体" w:hint="eastAsia"/>
+          <w:rFonts w:ascii="宋体" w:hAnsi="宋体"/>
         </w:rPr>
       </w:pPr>
       <w:r>
@@ -9929,7 +9933,7 @@
         <w:spacing w:line="360" w:lineRule="auto"/>
         <w:ind w:firstLine="480"/>
         <w:rPr>
-          <w:rFonts w:ascii="宋体" w:hAnsi="宋体" w:hint="eastAsia"/>
+          <w:rFonts w:ascii="宋体" w:hAnsi="宋体"/>
         </w:rPr>
       </w:pPr>
       <w:r>
@@ -10037,7 +10041,7 @@
         <w:spacing w:line="360" w:lineRule="auto"/>
         <w:ind w:firstLine="480"/>
         <w:rPr>
-          <w:rFonts w:ascii="宋体" w:hAnsi="宋体" w:hint="eastAsia"/>
+          <w:rFonts w:ascii="宋体" w:hAnsi="宋体"/>
         </w:rPr>
       </w:pPr>
       <w:r>
@@ -10222,15 +10226,7 @@
         <w:rPr>
           <w:rFonts w:ascii="宋体" w:hAnsi="宋体" w:hint="eastAsia"/>
         </w:rPr>
-        <w:t>楼层平面图可进一步转化得到具体的空间信息，如墙、门、电</w:t>
-      </w:r>
-      <w:bookmarkStart w:id="41" w:name="_GoBack"/>
-      <w:bookmarkEnd w:id="41"/>
-      <w:r>
-        <w:rPr>
-          <w:rFonts w:ascii="宋体" w:hAnsi="宋体" w:hint="eastAsia"/>
-        </w:rPr>
-        <w:t>梯和楼梯等。</w:t>
+        <w:t>楼层平面图可进一步转化得到具体的空间信息，如墙、门、电梯和楼梯等。</w:t>
       </w:r>
       <w:r>
         <w:rPr>
@@ -10563,10 +10559,10 @@
       </w:pPr>
       <w:r>
         <w:object w:dxaOrig="4021" w:dyaOrig="9041">
-          <v:shape id="_x0000_i1026" type="#_x0000_t75" style="width:200.95pt;height:452.05pt" o:ole="">
+          <v:shape id="_x0000_i1026" type="#_x0000_t75" style="width:201pt;height:452.25pt" o:ole="">
             <v:imagedata r:id="rId30" o:title=""/>
           </v:shape>
-          <o:OLEObject Type="Embed" ProgID="Visio.Drawing.11" ShapeID="_x0000_i1026" DrawAspect="Content" ObjectID="_1448556714" r:id="rId31"/>
+          <o:OLEObject Type="Embed" ProgID="Visio.Drawing.11" ShapeID="_x0000_i1026" DrawAspect="Content" ObjectID="_1448563046" r:id="rId31"/>
         </w:object>
       </w:r>
     </w:p>
@@ -10574,8 +10570,8 @@
       <w:pPr>
         <w:pStyle w:val="af0"/>
       </w:pPr>
-      <w:bookmarkStart w:id="42" w:name="_Ref374377429"/>
-      <w:bookmarkStart w:id="43" w:name="_Toc374466885"/>
+      <w:bookmarkStart w:id="41" w:name="_Ref374377429"/>
+      <w:bookmarkStart w:id="42" w:name="_Toc374466885"/>
       <w:r>
         <w:rPr>
           <w:rFonts w:hint="eastAsia"/>
@@ -10657,26 +10653,26 @@
       <w:r>
         <w:fldChar w:fldCharType="end"/>
       </w:r>
+      <w:bookmarkEnd w:id="41"/>
+      <w:r>
+        <w:rPr>
+          <w:rFonts w:hint="eastAsia"/>
+        </w:rPr>
+        <w:t xml:space="preserve"> </w:t>
+      </w:r>
+      <w:r>
+        <w:rPr>
+          <w:rFonts w:hint="eastAsia"/>
+        </w:rPr>
+        <w:t>TalkBack</w:t>
+      </w:r>
+      <w:r>
+        <w:rPr>
+          <w:rFonts w:hint="eastAsia"/>
+        </w:rPr>
+        <w:t>开启后按钮单击事件触发流程</w:t>
+      </w:r>
       <w:bookmarkEnd w:id="42"/>
-      <w:r>
-        <w:rPr>
-          <w:rFonts w:hint="eastAsia"/>
-        </w:rPr>
-        <w:t xml:space="preserve"> </w:t>
-      </w:r>
-      <w:r>
-        <w:rPr>
-          <w:rFonts w:hint="eastAsia"/>
-        </w:rPr>
-        <w:t>TalkBack</w:t>
-      </w:r>
-      <w:r>
-        <w:rPr>
-          <w:rFonts w:hint="eastAsia"/>
-        </w:rPr>
-        <w:t>开启后按钮单击事件触发流程</w:t>
-      </w:r>
-      <w:bookmarkEnd w:id="43"/>
     </w:p>
     <w:p>
       <w:pPr>
@@ -11083,11 +11079,19 @@
           <w:rFonts w:ascii="宋体" w:hAnsi="宋体"/>
         </w:rPr>
       </w:pPr>
-      <w:r>
-        <w:rPr>
-          <w:rFonts w:ascii="宋体" w:hAnsi="宋体" w:hint="eastAsia"/>
-        </w:rPr>
-        <w:t>Dijkstra算法的输入包含了一个有权重的有向图和图中的一个源</w:t>
+      <w:proofErr w:type="spellStart"/>
+      <w:r>
+        <w:rPr>
+          <w:rFonts w:ascii="宋体" w:hAnsi="宋体" w:hint="eastAsia"/>
+        </w:rPr>
+        <w:t>Dijkstra</w:t>
+      </w:r>
+      <w:proofErr w:type="spellEnd"/>
+      <w:r>
+        <w:rPr>
+          <w:rFonts w:ascii="宋体" w:hAnsi="宋体" w:hint="eastAsia"/>
+        </w:rPr>
+        <w:t>算法的输入包含了一个有权重的有向图和图中的一个源</w:t>
       </w:r>
       <w:r>
         <w:rPr>
@@ -12224,8 +12228,8 @@
         <w:keepNext/>
         <w:spacing w:line="360" w:lineRule="auto"/>
       </w:pPr>
-      <w:bookmarkStart w:id="44" w:name="_Ref374377294"/>
-      <w:bookmarkStart w:id="45" w:name="_Toc374466886"/>
+      <w:bookmarkStart w:id="43" w:name="_Ref374377294"/>
+      <w:bookmarkStart w:id="44" w:name="_Toc374466886"/>
       <w:r>
         <w:rPr>
           <w:rFonts w:hint="eastAsia"/>
@@ -12307,20 +12311,20 @@
       <w:r>
         <w:fldChar w:fldCharType="end"/>
       </w:r>
+      <w:bookmarkEnd w:id="43"/>
+      <w:r>
+        <w:rPr>
+          <w:rFonts w:hint="eastAsia"/>
+        </w:rPr>
+        <w:t xml:space="preserve"> Dijkstra</w:t>
+      </w:r>
+      <w:r>
+        <w:rPr>
+          <w:rFonts w:hint="eastAsia"/>
+        </w:rPr>
+        <w:t>算法伪代码</w:t>
+      </w:r>
       <w:bookmarkEnd w:id="44"/>
-      <w:r>
-        <w:rPr>
-          <w:rFonts w:hint="eastAsia"/>
-        </w:rPr>
-        <w:t xml:space="preserve"> Dijkstra</w:t>
-      </w:r>
-      <w:r>
-        <w:rPr>
-          <w:rFonts w:hint="eastAsia"/>
-        </w:rPr>
-        <w:t>算法伪代码</w:t>
-      </w:r>
-      <w:bookmarkEnd w:id="45"/>
     </w:p>
     <w:p>
       <w:pPr>
@@ -14477,8 +14481,8 @@
           <w:szCs w:val="24"/>
         </w:rPr>
       </w:pPr>
-      <w:bookmarkStart w:id="46" w:name="_Ref374436615"/>
-      <w:bookmarkStart w:id="47" w:name="_Toc374466887"/>
+      <w:bookmarkStart w:id="45" w:name="_Ref374436615"/>
+      <w:bookmarkStart w:id="46" w:name="_Toc374466887"/>
       <w:r>
         <w:rPr>
           <w:rFonts w:hint="eastAsia"/>
@@ -14560,20 +14564,20 @@
       <w:r>
         <w:fldChar w:fldCharType="end"/>
       </w:r>
+      <w:bookmarkEnd w:id="45"/>
+      <w:r>
+        <w:rPr>
+          <w:rFonts w:hint="eastAsia"/>
+        </w:rPr>
+        <w:t xml:space="preserve"> A*</w:t>
+      </w:r>
+      <w:r>
+        <w:rPr>
+          <w:rFonts w:hint="eastAsia"/>
+        </w:rPr>
+        <w:t>算法伪代码</w:t>
+      </w:r>
       <w:bookmarkEnd w:id="46"/>
-      <w:r>
-        <w:rPr>
-          <w:rFonts w:hint="eastAsia"/>
-        </w:rPr>
-        <w:t xml:space="preserve"> A*</w:t>
-      </w:r>
-      <w:r>
-        <w:rPr>
-          <w:rFonts w:hint="eastAsia"/>
-        </w:rPr>
-        <w:t>算法伪代码</w:t>
-      </w:r>
-      <w:bookmarkEnd w:id="47"/>
     </w:p>
     <w:p>
       <w:pPr>
@@ -14983,12 +14987,12 @@
         </w:rPr>
         <w:t>求解问题领域有很深的认识和丰富的编程经验。</w:t>
       </w:r>
-      <w:bookmarkStart w:id="48" w:name="_Toc165262361"/>
-      <w:bookmarkStart w:id="49" w:name="_Toc373869743"/>
-      <w:bookmarkStart w:id="50" w:name="_Toc373953834"/>
+      <w:bookmarkStart w:id="47" w:name="_Toc165262361"/>
+      <w:bookmarkStart w:id="48" w:name="_Toc373869743"/>
+      <w:bookmarkStart w:id="49" w:name="_Toc373953834"/>
+      <w:bookmarkEnd w:id="47"/>
       <w:bookmarkEnd w:id="48"/>
       <w:bookmarkEnd w:id="49"/>
-      <w:bookmarkEnd w:id="50"/>
     </w:p>
     <w:p>
       <w:pPr>
@@ -14999,16 +15003,16 @@
           <w:rFonts w:ascii="宋体" w:eastAsia="宋体" w:hAnsi="宋体"/>
         </w:rPr>
       </w:pPr>
-      <w:bookmarkStart w:id="51" w:name="_Toc373869744"/>
-      <w:bookmarkStart w:id="52" w:name="_Toc373953835"/>
+      <w:bookmarkStart w:id="50" w:name="_Toc373869744"/>
+      <w:bookmarkStart w:id="51" w:name="_Toc373953835"/>
       <w:r>
         <w:rPr>
           <w:rFonts w:ascii="宋体" w:eastAsia="宋体" w:hAnsi="宋体" w:hint="eastAsia"/>
         </w:rPr>
         <w:t>LBS相关研究综述</w:t>
       </w:r>
+      <w:bookmarkEnd w:id="50"/>
       <w:bookmarkEnd w:id="51"/>
-      <w:bookmarkEnd w:id="52"/>
     </w:p>
     <w:p>
       <w:pPr>
@@ -15543,7 +15547,7 @@
         <w:keepNext/>
         <w:spacing w:line="360" w:lineRule="auto"/>
       </w:pPr>
-      <w:bookmarkStart w:id="53" w:name="_Toc374466889"/>
+      <w:bookmarkStart w:id="52" w:name="_Toc374466889"/>
       <w:r>
         <w:rPr>
           <w:rFonts w:hint="eastAsia"/>
@@ -15634,7 +15638,7 @@
         </w:rPr>
         <w:t>简单的多描述分配表</w:t>
       </w:r>
-      <w:bookmarkEnd w:id="53"/>
+      <w:bookmarkEnd w:id="52"/>
     </w:p>
     <w:tbl>
       <w:tblPr>
@@ -15860,7 +15864,6 @@
         <w:rPr>
           <w:rFonts w:ascii="宋体" w:eastAsia="宋体" w:hAnsi="宋体" w:hint="eastAsia"/>
         </w:rPr>
-        <w:lastRenderedPageBreak/>
         <w:t>其他相关技术</w:t>
       </w:r>
     </w:p>
@@ -15869,16 +15872,714 @@
         <w:pStyle w:val="3"/>
         <w:spacing w:before="240" w:after="120"/>
         <w:rPr>
-          <w:rFonts w:ascii="宋体" w:eastAsia="宋体" w:hAnsi="宋体"/>
-        </w:rPr>
-      </w:pPr>
-      <w:r>
-        <w:rPr>
           <w:rFonts w:ascii="宋体" w:eastAsia="宋体" w:hAnsi="宋体" w:hint="eastAsia"/>
         </w:rPr>
+      </w:pPr>
+      <w:r>
+        <w:rPr>
+          <w:rFonts w:ascii="宋体" w:eastAsia="宋体" w:hAnsi="宋体" w:hint="eastAsia"/>
+        </w:rPr>
         <w:t>Android</w:t>
       </w:r>
     </w:p>
+    <w:p>
+      <w:pPr>
+        <w:pStyle w:val="a1"/>
+        <w:spacing w:line="360" w:lineRule="auto"/>
+        <w:ind w:firstLine="480"/>
+        <w:rPr>
+          <w:rFonts w:ascii="宋体" w:hAnsi="宋体" w:hint="eastAsia"/>
+        </w:rPr>
+      </w:pPr>
+      <w:r>
+        <w:rPr>
+          <w:rFonts w:ascii="宋体" w:hAnsi="宋体" w:hint="eastAsia"/>
+        </w:rPr>
+        <w:t>Android是一个基于Linux</w:t>
+      </w:r>
+      <w:r>
+        <w:rPr>
+          <w:rFonts w:ascii="宋体" w:hAnsi="宋体" w:hint="eastAsia"/>
+        </w:rPr>
+        <w:t>的开源操作系统，主要面向移动设备，由Google成立的开放手</w:t>
+      </w:r>
+      <w:proofErr w:type="gramStart"/>
+      <w:r>
+        <w:rPr>
+          <w:rFonts w:ascii="宋体" w:hAnsi="宋体" w:hint="eastAsia"/>
+        </w:rPr>
+        <w:t>持设备</w:t>
+      </w:r>
+      <w:proofErr w:type="gramEnd"/>
+      <w:r>
+        <w:rPr>
+          <w:rFonts w:ascii="宋体" w:hAnsi="宋体" w:hint="eastAsia"/>
+        </w:rPr>
+        <w:t>联盟（Open Handset Alliance, OHA）领导开发。</w:t>
+      </w:r>
+      <w:r>
+        <w:rPr>
+          <w:rFonts w:ascii="宋体" w:hAnsi="宋体" w:hint="eastAsia"/>
+        </w:rPr>
+        <w:t>截止本文定稿，Android已发布的最新版本为Android</w:t>
+      </w:r>
+      <w:r>
+        <w:rPr>
+          <w:rFonts w:ascii="宋体" w:hAnsi="宋体" w:hint="eastAsia"/>
+        </w:rPr>
+        <w:t xml:space="preserve"> 4.4。</w:t>
+      </w:r>
+    </w:p>
+    <w:p>
+      <w:pPr>
+        <w:pStyle w:val="4"/>
+        <w:spacing w:before="240" w:after="120" w:line="360" w:lineRule="auto"/>
+        <w:ind w:left="862" w:hanging="862"/>
+        <w:rPr>
+          <w:rFonts w:ascii="宋体" w:eastAsia="宋体" w:hAnsi="宋体" w:hint="eastAsia"/>
+        </w:rPr>
+      </w:pPr>
+      <w:r>
+        <w:rPr>
+          <w:rFonts w:ascii="宋体" w:eastAsia="宋体" w:hAnsi="宋体" w:hint="eastAsia"/>
+        </w:rPr>
+        <w:t>Android体系结构</w:t>
+      </w:r>
+    </w:p>
+    <w:p>
+      <w:pPr>
+        <w:pStyle w:val="a1"/>
+        <w:spacing w:line="360" w:lineRule="auto"/>
+        <w:ind w:firstLine="480"/>
+        <w:rPr>
+          <w:rFonts w:ascii="宋体" w:hAnsi="宋体" w:hint="eastAsia"/>
+        </w:rPr>
+      </w:pPr>
+      <w:r>
+        <w:rPr>
+          <w:rFonts w:ascii="宋体" w:hAnsi="宋体" w:hint="eastAsia"/>
+        </w:rPr>
+        <w:lastRenderedPageBreak/>
+        <w:t>Android系统实际上是一个软件</w:t>
+      </w:r>
+      <w:proofErr w:type="gramStart"/>
+      <w:r>
+        <w:rPr>
+          <w:rFonts w:ascii="宋体" w:hAnsi="宋体" w:hint="eastAsia"/>
+        </w:rPr>
+        <w:t>栈</w:t>
+      </w:r>
+      <w:proofErr w:type="gramEnd"/>
+      <w:r>
+        <w:rPr>
+          <w:rFonts w:ascii="宋体" w:hAnsi="宋体" w:hint="eastAsia"/>
+        </w:rPr>
+        <w:t>，包括操作系统、中间件、应用软件等</w:t>
+      </w:r>
+      <w:r>
+        <w:rPr>
+          <w:rFonts w:ascii="宋体" w:hAnsi="宋体" w:hint="eastAsia"/>
+        </w:rPr>
+        <w:t>，其系统结构如所示</w:t>
+      </w:r>
+      <w:r>
+        <w:rPr>
+          <w:rFonts w:ascii="宋体" w:hAnsi="宋体" w:hint="eastAsia"/>
+        </w:rPr>
+        <w:t>。</w:t>
+      </w:r>
+    </w:p>
+    <w:p>
+      <w:pPr>
+        <w:pStyle w:val="a1"/>
+        <w:numPr>
+          <w:ilvl w:val="0"/>
+          <w:numId w:val="2"/>
+        </w:numPr>
+        <w:spacing w:line="360" w:lineRule="auto"/>
+        <w:ind w:firstLineChars="0"/>
+        <w:rPr>
+          <w:rFonts w:ascii="宋体" w:hAnsi="宋体" w:hint="eastAsia"/>
+        </w:rPr>
+      </w:pPr>
+      <w:r>
+        <w:rPr>
+          <w:rFonts w:ascii="宋体" w:hAnsi="宋体"/>
+        </w:rPr>
+        <w:t>Linux</w:t>
+      </w:r>
+      <w:r>
+        <w:rPr>
+          <w:rFonts w:ascii="宋体" w:hAnsi="宋体" w:hint="eastAsia"/>
+        </w:rPr>
+        <w:t xml:space="preserve"> </w:t>
+      </w:r>
+      <w:r>
+        <w:rPr>
+          <w:rFonts w:ascii="宋体" w:hAnsi="宋体"/>
+        </w:rPr>
+        <w:t>Kernel</w:t>
+      </w:r>
+    </w:p>
+    <w:p>
+      <w:pPr>
+        <w:pStyle w:val="a1"/>
+        <w:spacing w:line="360" w:lineRule="auto"/>
+        <w:ind w:firstLine="480"/>
+        <w:rPr>
+          <w:rFonts w:ascii="宋体" w:hAnsi="宋体"/>
+        </w:rPr>
+      </w:pPr>
+      <w:r>
+        <w:rPr>
+          <w:rFonts w:ascii="宋体" w:hAnsi="宋体"/>
+        </w:rPr>
+        <w:t>负责硬件的驱动程序、网络、电源、系统安全以及内存管理等功能。</w:t>
+      </w:r>
+    </w:p>
+    <w:p>
+      <w:pPr>
+        <w:pStyle w:val="a1"/>
+        <w:numPr>
+          <w:ilvl w:val="0"/>
+          <w:numId w:val="2"/>
+        </w:numPr>
+        <w:spacing w:line="360" w:lineRule="auto"/>
+        <w:ind w:firstLineChars="0"/>
+        <w:rPr>
+          <w:rFonts w:ascii="宋体" w:hAnsi="宋体" w:hint="eastAsia"/>
+        </w:rPr>
+      </w:pPr>
+      <w:r>
+        <w:rPr>
+          <w:rFonts w:ascii="宋体" w:hAnsi="宋体"/>
+        </w:rPr>
+        <w:t>Libraries和Android</w:t>
+      </w:r>
+      <w:r>
+        <w:rPr>
+          <w:rFonts w:ascii="宋体" w:hAnsi="宋体" w:hint="eastAsia"/>
+        </w:rPr>
+        <w:t xml:space="preserve"> </w:t>
+      </w:r>
+      <w:r>
+        <w:rPr>
+          <w:rFonts w:ascii="宋体" w:hAnsi="宋体"/>
+        </w:rPr>
+        <w:t>Runtime</w:t>
+      </w:r>
+    </w:p>
+    <w:p>
+      <w:pPr>
+        <w:pStyle w:val="a1"/>
+        <w:spacing w:line="360" w:lineRule="auto"/>
+        <w:ind w:firstLine="480"/>
+        <w:rPr>
+          <w:rFonts w:ascii="宋体" w:hAnsi="宋体"/>
+        </w:rPr>
+      </w:pPr>
+      <w:r>
+        <w:rPr>
+          <w:rFonts w:ascii="宋体" w:hAnsi="宋体"/>
+        </w:rPr>
+        <w:t>Libraries即C/C++函数库部分，大多数都是开放源代码的函数库，例如</w:t>
+      </w:r>
+      <w:proofErr w:type="spellStart"/>
+      <w:r>
+        <w:rPr>
+          <w:rFonts w:ascii="宋体" w:hAnsi="宋体"/>
+        </w:rPr>
+        <w:t>WebKit</w:t>
+      </w:r>
+      <w:proofErr w:type="spellEnd"/>
+      <w:r>
+        <w:rPr>
+          <w:rFonts w:ascii="宋体" w:hAnsi="宋体"/>
+        </w:rPr>
+        <w:t>，该函数</w:t>
+      </w:r>
+      <w:proofErr w:type="gramStart"/>
+      <w:r>
+        <w:rPr>
+          <w:rFonts w:ascii="宋体" w:hAnsi="宋体"/>
+        </w:rPr>
+        <w:t>库负责</w:t>
+      </w:r>
+      <w:proofErr w:type="gramEnd"/>
+      <w:r>
+        <w:rPr>
+          <w:rFonts w:ascii="宋体" w:hAnsi="宋体"/>
+        </w:rPr>
+        <w:t>Android网页浏览器的运行，例如标准的C函数库</w:t>
+      </w:r>
+      <w:proofErr w:type="spellStart"/>
+      <w:r>
+        <w:rPr>
+          <w:rFonts w:ascii="宋体" w:hAnsi="宋体"/>
+        </w:rPr>
+        <w:t>Libc</w:t>
+      </w:r>
+      <w:proofErr w:type="spellEnd"/>
+      <w:r>
+        <w:rPr>
+          <w:rFonts w:ascii="宋体" w:hAnsi="宋体"/>
+        </w:rPr>
+        <w:t>、</w:t>
+      </w:r>
+      <w:proofErr w:type="spellStart"/>
+      <w:r>
+        <w:rPr>
+          <w:rFonts w:ascii="宋体" w:hAnsi="宋体"/>
+        </w:rPr>
+        <w:t>OpenSSL</w:t>
+      </w:r>
+      <w:proofErr w:type="spellEnd"/>
+      <w:r>
+        <w:rPr>
+          <w:rFonts w:ascii="宋体" w:hAnsi="宋体"/>
+        </w:rPr>
+        <w:t>、SQLite等，也包括支持游戏开发2D</w:t>
+      </w:r>
+      <w:r>
+        <w:rPr>
+          <w:rFonts w:ascii="宋体" w:hAnsi="宋体" w:hint="eastAsia"/>
+        </w:rPr>
+        <w:t xml:space="preserve"> </w:t>
+      </w:r>
+      <w:r>
+        <w:rPr>
+          <w:rFonts w:ascii="宋体" w:hAnsi="宋体"/>
+        </w:rPr>
+        <w:t>SGL和3D</w:t>
+      </w:r>
+      <w:r>
+        <w:rPr>
+          <w:rFonts w:ascii="宋体" w:hAnsi="宋体" w:hint="eastAsia"/>
+        </w:rPr>
+        <w:t xml:space="preserve"> </w:t>
+      </w:r>
+      <w:r>
+        <w:rPr>
+          <w:rFonts w:ascii="宋体" w:hAnsi="宋体"/>
+        </w:rPr>
+        <w:t>OpenGL</w:t>
+      </w:r>
+      <w:r>
+        <w:rPr>
+          <w:rFonts w:ascii="宋体" w:hAnsi="宋体" w:hint="eastAsia"/>
+        </w:rPr>
+        <w:t xml:space="preserve"> | </w:t>
+      </w:r>
+      <w:r>
+        <w:rPr>
+          <w:rFonts w:ascii="宋体" w:hAnsi="宋体"/>
+        </w:rPr>
+        <w:t>ES，在多媒体方面有Media</w:t>
+      </w:r>
+      <w:r>
+        <w:rPr>
+          <w:rFonts w:ascii="宋体" w:hAnsi="宋体" w:hint="eastAsia"/>
+        </w:rPr>
+        <w:t xml:space="preserve"> </w:t>
+      </w:r>
+      <w:r>
+        <w:rPr>
+          <w:rFonts w:ascii="宋体" w:hAnsi="宋体"/>
+        </w:rPr>
+        <w:t>Framework框架来支持各种影音和图形文件的播放与显示，例如MPEG4、H.264、MP3、AAC、AMR、JPG和PNG等众多的多媒体文件格式。Android的Runtime负责解释和执行生成的</w:t>
+      </w:r>
+      <w:proofErr w:type="spellStart"/>
+      <w:r>
+        <w:rPr>
+          <w:rFonts w:ascii="宋体" w:hAnsi="宋体"/>
+        </w:rPr>
+        <w:t>Dalvik</w:t>
+      </w:r>
+      <w:proofErr w:type="spellEnd"/>
+      <w:r>
+        <w:rPr>
+          <w:rFonts w:ascii="宋体" w:hAnsi="宋体"/>
+        </w:rPr>
+        <w:t>格式的字节码。</w:t>
+      </w:r>
+    </w:p>
+    <w:p>
+      <w:pPr>
+        <w:pStyle w:val="a1"/>
+        <w:numPr>
+          <w:ilvl w:val="0"/>
+          <w:numId w:val="2"/>
+        </w:numPr>
+        <w:spacing w:line="360" w:lineRule="auto"/>
+        <w:ind w:firstLineChars="0"/>
+        <w:rPr>
+          <w:rFonts w:ascii="宋体" w:hAnsi="宋体" w:hint="eastAsia"/>
+        </w:rPr>
+      </w:pPr>
+      <w:r>
+        <w:rPr>
+          <w:rFonts w:ascii="宋体" w:hAnsi="宋体"/>
+        </w:rPr>
+        <w:t>Application</w:t>
+      </w:r>
+      <w:r>
+        <w:rPr>
+          <w:rFonts w:ascii="宋体" w:hAnsi="宋体" w:hint="eastAsia"/>
+        </w:rPr>
+        <w:t xml:space="preserve"> </w:t>
+      </w:r>
+      <w:r>
+        <w:rPr>
+          <w:rFonts w:ascii="宋体" w:hAnsi="宋体"/>
+        </w:rPr>
+        <w:t>Framework</w:t>
+      </w:r>
+    </w:p>
+    <w:p>
+      <w:pPr>
+        <w:pStyle w:val="a1"/>
+        <w:spacing w:line="360" w:lineRule="auto"/>
+        <w:ind w:firstLine="480"/>
+        <w:rPr>
+          <w:rFonts w:ascii="宋体" w:hAnsi="宋体"/>
+        </w:rPr>
+      </w:pPr>
+      <w:r>
+        <w:rPr>
+          <w:rFonts w:ascii="宋体" w:hAnsi="宋体"/>
+        </w:rPr>
+        <w:t>Java应用程序开发人员主要是使用该层封装好的API进行快速开发。</w:t>
+      </w:r>
+    </w:p>
+    <w:p>
+      <w:pPr>
+        <w:pStyle w:val="a1"/>
+        <w:numPr>
+          <w:ilvl w:val="0"/>
+          <w:numId w:val="2"/>
+        </w:numPr>
+        <w:spacing w:line="360" w:lineRule="auto"/>
+        <w:ind w:firstLineChars="0"/>
+        <w:rPr>
+          <w:rFonts w:ascii="宋体" w:hAnsi="宋体" w:hint="eastAsia"/>
+        </w:rPr>
+      </w:pPr>
+      <w:r>
+        <w:rPr>
+          <w:rFonts w:ascii="宋体" w:hAnsi="宋体"/>
+        </w:rPr>
+        <w:t>Applications</w:t>
+      </w:r>
+    </w:p>
+    <w:p>
+      <w:pPr>
+        <w:pStyle w:val="a1"/>
+        <w:spacing w:line="360" w:lineRule="auto"/>
+        <w:ind w:firstLine="480"/>
+        <w:rPr>
+          <w:rFonts w:ascii="宋体" w:hAnsi="宋体"/>
+        </w:rPr>
+      </w:pPr>
+      <w:r>
+        <w:rPr>
+          <w:rFonts w:ascii="宋体" w:hAnsi="宋体"/>
+        </w:rPr>
+        <w:t>该层是Java的应用程序层，Android内置的Google</w:t>
+      </w:r>
+      <w:r>
+        <w:rPr>
+          <w:rFonts w:ascii="宋体" w:hAnsi="宋体" w:hint="eastAsia"/>
+        </w:rPr>
+        <w:t xml:space="preserve"> </w:t>
+      </w:r>
+      <w:r>
+        <w:rPr>
+          <w:rFonts w:ascii="宋体" w:hAnsi="宋体"/>
+        </w:rPr>
+        <w:t>Maps、E-mail、即时通信工具、浏览器、MP3播放器等处于该层，Java开发人员开发的程序也处于该层，而且和内置的应用程序具有平等的位置，可以调用内置的应用程序，也可以替换内置的应用程序。</w:t>
+      </w:r>
+    </w:p>
+    <w:p>
+      <w:pPr>
+        <w:pStyle w:val="a1"/>
+        <w:spacing w:line="360" w:lineRule="auto"/>
+        <w:ind w:firstLine="480"/>
+        <w:rPr>
+          <w:rFonts w:ascii="宋体" w:hAnsi="宋体"/>
+        </w:rPr>
+      </w:pPr>
+      <w:r>
+        <w:rPr>
+          <w:rFonts w:ascii="宋体" w:hAnsi="宋体"/>
+        </w:rPr>
+        <w:t>这种严格的分层机制，为Android系统带来很大的灵活性，稳定性和</w:t>
+      </w:r>
+      <w:proofErr w:type="gramStart"/>
+      <w:r>
+        <w:rPr>
+          <w:rFonts w:ascii="宋体" w:hAnsi="宋体"/>
+        </w:rPr>
+        <w:t>可</w:t>
+      </w:r>
+      <w:proofErr w:type="gramEnd"/>
+      <w:r>
+        <w:rPr>
+          <w:rFonts w:ascii="宋体" w:hAnsi="宋体"/>
+        </w:rPr>
+        <w:t>扩展性。也利于不同层的开发人员专心于该层次的开发任务。</w:t>
+      </w:r>
+    </w:p>
+    <w:p>
+      <w:pPr>
+        <w:pStyle w:val="4"/>
+        <w:spacing w:before="240" w:after="120" w:line="360" w:lineRule="auto"/>
+        <w:ind w:left="862" w:hanging="862"/>
+        <w:rPr>
+          <w:rFonts w:ascii="宋体" w:eastAsia="宋体" w:hAnsi="宋体" w:hint="eastAsia"/>
+        </w:rPr>
+      </w:pPr>
+      <w:r>
+        <w:rPr>
+          <w:rFonts w:ascii="宋体" w:eastAsia="宋体" w:hAnsi="宋体" w:hint="eastAsia"/>
+        </w:rPr>
+        <w:t xml:space="preserve"> </w:t>
+      </w:r>
+      <w:r>
+        <w:rPr>
+          <w:rFonts w:ascii="宋体" w:eastAsia="宋体" w:hAnsi="宋体" w:hint="eastAsia"/>
+        </w:rPr>
+        <w:t>Android四大组件</w:t>
+      </w:r>
+    </w:p>
+    <w:p>
+      <w:pPr>
+        <w:pStyle w:val="a1"/>
+        <w:numPr>
+          <w:ilvl w:val="0"/>
+          <w:numId w:val="2"/>
+        </w:numPr>
+        <w:spacing w:line="360" w:lineRule="auto"/>
+        <w:ind w:firstLineChars="0"/>
+        <w:rPr>
+          <w:rFonts w:ascii="宋体" w:hAnsi="宋体" w:hint="eastAsia"/>
+        </w:rPr>
+      </w:pPr>
+      <w:r>
+        <w:rPr>
+          <w:rFonts w:ascii="宋体" w:hAnsi="宋体" w:hint="eastAsia"/>
+        </w:rPr>
+        <w:t>Activity组件</w:t>
+      </w:r>
+    </w:p>
+    <w:p>
+      <w:pPr>
+        <w:pStyle w:val="a1"/>
+        <w:spacing w:line="360" w:lineRule="auto"/>
+        <w:ind w:firstLine="480"/>
+        <w:rPr>
+          <w:rFonts w:ascii="宋体" w:hAnsi="宋体" w:hint="eastAsia"/>
+        </w:rPr>
+      </w:pPr>
+      <w:r>
+        <w:rPr>
+          <w:rFonts w:ascii="宋体" w:hAnsi="宋体" w:hint="eastAsia"/>
+        </w:rPr>
+        <w:t>应用程序中，一个Activity通常就是一个单独的屏幕，它上面可以显示一些控件，也可以监听并处理用户的事件。</w:t>
+      </w:r>
+      <w:r>
+        <w:rPr>
+          <w:rFonts w:ascii="宋体" w:hAnsi="宋体" w:hint="eastAsia"/>
+        </w:rPr>
+        <w:t>一个完整的应用程序通常包含一个或多个Activity，如果允许的话，其中的Activity可以被其他的应用程序调用。</w:t>
+      </w:r>
+    </w:p>
+    <w:p>
+      <w:pPr>
+        <w:pStyle w:val="a1"/>
+        <w:numPr>
+          <w:ilvl w:val="0"/>
+          <w:numId w:val="2"/>
+        </w:numPr>
+        <w:spacing w:line="360" w:lineRule="auto"/>
+        <w:ind w:firstLineChars="0"/>
+        <w:rPr>
+          <w:rFonts w:ascii="宋体" w:hAnsi="宋体" w:hint="eastAsia"/>
+        </w:rPr>
+      </w:pPr>
+      <w:r>
+        <w:rPr>
+          <w:rFonts w:ascii="宋体" w:hAnsi="宋体" w:hint="eastAsia"/>
+        </w:rPr>
+        <w:t>Service组件</w:t>
+      </w:r>
+    </w:p>
+    <w:p>
+      <w:pPr>
+        <w:pStyle w:val="a1"/>
+        <w:spacing w:line="360" w:lineRule="auto"/>
+        <w:ind w:firstLine="480"/>
+        <w:rPr>
+          <w:rFonts w:ascii="宋体" w:hAnsi="宋体" w:hint="eastAsia"/>
+        </w:rPr>
+      </w:pPr>
+      <w:r>
+        <w:rPr>
+          <w:rFonts w:ascii="宋体" w:hAnsi="宋体" w:hint="eastAsia"/>
+        </w:rPr>
+        <w:lastRenderedPageBreak/>
+        <w:t>Service组件</w:t>
+      </w:r>
+      <w:r>
+        <w:rPr>
+          <w:rFonts w:ascii="宋体" w:hAnsi="宋体" w:hint="eastAsia"/>
+        </w:rPr>
+        <w:t>是一个后台组件，</w:t>
+      </w:r>
+      <w:r>
+        <w:rPr>
+          <w:rFonts w:ascii="宋体" w:hAnsi="宋体" w:hint="eastAsia"/>
+        </w:rPr>
+        <w:t>没有用户界面</w:t>
+      </w:r>
+      <w:r>
+        <w:rPr>
+          <w:rFonts w:ascii="宋体" w:hAnsi="宋体" w:hint="eastAsia"/>
+        </w:rPr>
+        <w:t>，用于执行需要长时间运行的操作</w:t>
+      </w:r>
+      <w:r>
+        <w:rPr>
+          <w:rFonts w:ascii="宋体" w:hAnsi="宋体" w:hint="eastAsia"/>
+        </w:rPr>
+        <w:t>。</w:t>
+      </w:r>
+      <w:r>
+        <w:rPr>
+          <w:rFonts w:ascii="宋体" w:hAnsi="宋体" w:hint="eastAsia"/>
+        </w:rPr>
+        <w:t>其他应用程序组件可通过相关API启动Service，而后Service在后台一直运行</w:t>
+      </w:r>
+    </w:p>
+    <w:p>
+      <w:pPr>
+        <w:pStyle w:val="a1"/>
+        <w:numPr>
+          <w:ilvl w:val="0"/>
+          <w:numId w:val="2"/>
+        </w:numPr>
+        <w:spacing w:line="360" w:lineRule="auto"/>
+        <w:ind w:firstLineChars="0"/>
+        <w:rPr>
+          <w:rFonts w:ascii="宋体" w:hAnsi="宋体" w:hint="eastAsia"/>
+        </w:rPr>
+      </w:pPr>
+      <w:r>
+        <w:rPr>
+          <w:rFonts w:ascii="宋体" w:hAnsi="宋体" w:hint="eastAsia"/>
+        </w:rPr>
+        <w:t>Content Providers组件</w:t>
+      </w:r>
+    </w:p>
+    <w:p>
+      <w:pPr>
+        <w:pStyle w:val="a1"/>
+        <w:spacing w:line="360" w:lineRule="auto"/>
+        <w:ind w:firstLine="480"/>
+        <w:rPr>
+          <w:rFonts w:ascii="宋体" w:hAnsi="宋体" w:hint="eastAsia"/>
+        </w:rPr>
+      </w:pPr>
+      <w:r>
+        <w:rPr>
+          <w:rFonts w:ascii="宋体" w:hAnsi="宋体" w:hint="eastAsia"/>
+        </w:rPr>
+        <w:t>Content Provider组件管理对系统中数据集的访问，该组件对数据进行封装，并提供定义数据安全性的相关机制。Content Provider是连接进程</w:t>
+      </w:r>
+      <w:proofErr w:type="gramStart"/>
+      <w:r>
+        <w:rPr>
+          <w:rFonts w:ascii="宋体" w:hAnsi="宋体" w:hint="eastAsia"/>
+        </w:rPr>
+        <w:t>间数据</w:t>
+      </w:r>
+      <w:proofErr w:type="gramEnd"/>
+      <w:r>
+        <w:rPr>
+          <w:rFonts w:ascii="宋体" w:hAnsi="宋体" w:hint="eastAsia"/>
+        </w:rPr>
+        <w:t>的标准接口。</w:t>
+      </w:r>
+    </w:p>
+    <w:p>
+      <w:pPr>
+        <w:pStyle w:val="a1"/>
+        <w:numPr>
+          <w:ilvl w:val="0"/>
+          <w:numId w:val="2"/>
+        </w:numPr>
+        <w:spacing w:line="360" w:lineRule="auto"/>
+        <w:ind w:firstLineChars="0"/>
+        <w:rPr>
+          <w:rFonts w:ascii="宋体" w:hAnsi="宋体" w:hint="eastAsia"/>
+        </w:rPr>
+      </w:pPr>
+      <w:r>
+        <w:rPr>
+          <w:rFonts w:ascii="宋体" w:hAnsi="宋体" w:hint="eastAsia"/>
+        </w:rPr>
+        <w:t>Broadcast receivers</w:t>
+      </w:r>
+    </w:p>
+    <w:p>
+      <w:pPr>
+        <w:pStyle w:val="a1"/>
+        <w:spacing w:line="360" w:lineRule="auto"/>
+        <w:ind w:firstLine="480"/>
+        <w:rPr>
+          <w:rFonts w:ascii="宋体" w:hAnsi="宋体"/>
+        </w:rPr>
+      </w:pPr>
+      <w:bookmarkStart w:id="53" w:name="_GoBack"/>
+      <w:r>
+        <w:rPr>
+          <w:rFonts w:ascii="宋体" w:hAnsi="宋体" w:hint="eastAsia"/>
+        </w:rPr>
+        <w:t>Broadcast receiver不执行任何任务，仅仅是接受并响应广播通知的一类组件</w:t>
+      </w:r>
+      <w:r>
+        <w:rPr>
+          <w:rFonts w:ascii="宋体" w:hAnsi="宋体" w:hint="eastAsia"/>
+        </w:rPr>
+        <w:t>。Broadcast receiver不包含任何用户界面，然而，它们可以启动一个</w:t>
+      </w:r>
+      <w:r>
+        <w:rPr>
+          <w:rFonts w:ascii="宋体" w:hAnsi="宋体" w:hint="eastAsia"/>
+        </w:rPr>
+        <w:t>A</w:t>
+      </w:r>
+      <w:r>
+        <w:rPr>
+          <w:rFonts w:ascii="宋体" w:hAnsi="宋体" w:hint="eastAsia"/>
+        </w:rPr>
+        <w:t>ctivity以响应接受到的信息，或者通过通知</w:t>
+      </w:r>
+      <w:proofErr w:type="gramStart"/>
+      <w:r>
+        <w:rPr>
+          <w:rFonts w:ascii="宋体" w:hAnsi="宋体" w:hint="eastAsia"/>
+        </w:rPr>
+        <w:t>栏通知</w:t>
+      </w:r>
+      <w:proofErr w:type="gramEnd"/>
+      <w:r>
+        <w:rPr>
+          <w:rFonts w:ascii="宋体" w:hAnsi="宋体" w:hint="eastAsia"/>
+        </w:rPr>
+        <w:t>用户。</w:t>
+      </w:r>
+    </w:p>
+    <w:bookmarkEnd w:id="53"/>
     <w:p>
       <w:pPr>
         <w:pStyle w:val="3"/>
@@ -17883,7 +18584,7 @@
       <w:pPr>
         <w:pStyle w:val="EndNoteBibliography"/>
         <w:rPr>
-          <w:rFonts w:ascii="Plain Font" w:hAnsi="Plain Font"/>
+          <w:rFonts w:ascii="Plain Font" w:hAnsi="Plain Font" w:hint="eastAsia"/>
         </w:rPr>
       </w:pPr>
       <w:r>
@@ -17932,7 +18633,7 @@
       <w:pPr>
         <w:pStyle w:val="EndNoteBibliography"/>
         <w:rPr>
-          <w:rFonts w:ascii="Plain Font" w:hAnsi="Plain Font"/>
+          <w:rFonts w:ascii="Plain Font" w:hAnsi="Plain Font" w:hint="eastAsia"/>
         </w:rPr>
       </w:pPr>
       <w:bookmarkStart w:id="132" w:name="_ENREF_2"/>
@@ -17971,92 +18672,108 @@
     <w:p>
       <w:pPr>
         <w:pStyle w:val="EndNoteBibliography"/>
+      </w:pPr>
+      <w:bookmarkStart w:id="133" w:name="_ENREF_3"/>
+      <w:r>
         <w:rPr>
           <w:rFonts w:hint="eastAsia"/>
         </w:rPr>
-      </w:pPr>
-      <w:bookmarkStart w:id="133" w:name="_ENREF_3"/>
+        <w:t>[3]</w:t>
+      </w:r>
+      <w:r>
+        <w:rPr>
+          <w:rFonts w:ascii="System" w:eastAsia="System" w:hint="eastAsia"/>
+        </w:rPr>
+        <w:t xml:space="preserve"> </w:t>
+      </w:r>
       <w:r>
         <w:rPr>
           <w:rFonts w:hint="eastAsia"/>
         </w:rPr>
-        <w:t>[3]</w:t>
-      </w:r>
-      <w:r>
-        <w:rPr>
-          <w:rFonts w:ascii="System" w:eastAsia="System" w:hint="eastAsia"/>
+        <w:t>张赟玥</w:t>
+      </w:r>
+      <w:r>
+        <w:rPr>
+          <w:rFonts w:hint="eastAsia"/>
+        </w:rPr>
+        <w:t xml:space="preserve">, </w:t>
+      </w:r>
+      <w:r>
+        <w:rPr>
+          <w:rFonts w:hint="eastAsia"/>
+        </w:rPr>
+        <w:t>赵英</w:t>
+      </w:r>
+      <w:r>
+        <w:rPr>
+          <w:rFonts w:hint="eastAsia"/>
+        </w:rPr>
+        <w:t xml:space="preserve">, </w:t>
+      </w:r>
+      <w:r>
+        <w:rPr>
+          <w:rFonts w:hint="eastAsia"/>
+        </w:rPr>
+        <w:t>徐恩元</w:t>
+      </w:r>
+      <w:r>
+        <w:rPr>
+          <w:rFonts w:hint="eastAsia"/>
+        </w:rPr>
+        <w:t xml:space="preserve">, et al. </w:t>
+      </w:r>
+      <w:r>
+        <w:rPr>
+          <w:rFonts w:hint="eastAsia"/>
+        </w:rPr>
+        <w:t>面向视障用户信息需求的国际研究案例探析</w:t>
+      </w:r>
+      <w:r>
+        <w:rPr>
+          <w:rFonts w:hint="eastAsia"/>
+        </w:rPr>
+        <w:t xml:space="preserve">[J]. </w:t>
+      </w:r>
+      <w:r>
+        <w:rPr>
+          <w:rFonts w:hint="eastAsia"/>
+        </w:rPr>
+        <w:t>图书馆建设</w:t>
+      </w:r>
+      <w:r>
+        <w:rPr>
+          <w:rFonts w:hint="eastAsia"/>
+        </w:rPr>
+        <w:t>, 2009, 6: 022.</w:t>
+      </w:r>
+      <w:bookmarkEnd w:id="133"/>
+    </w:p>
+    <w:p>
+      <w:pPr>
+        <w:pStyle w:val="EndNoteBibliography"/>
+      </w:pPr>
+      <w:bookmarkStart w:id="134" w:name="_ENREF_4"/>
+      <w:r>
+        <w:t>[4]</w:t>
+      </w:r>
+      <w:r>
+        <w:rPr>
+          <w:rFonts w:ascii="System" w:eastAsia="System"/>
         </w:rPr>
         <w:t xml:space="preserve"> </w:t>
       </w:r>
       <w:r>
-        <w:rPr>
-          <w:rFonts w:hint="eastAsia"/>
-        </w:rPr>
-        <w:t>张赟玥</w:t>
-      </w:r>
-      <w:r>
-        <w:rPr>
-          <w:rFonts w:hint="eastAsia"/>
-        </w:rPr>
-        <w:t xml:space="preserve">, </w:t>
-      </w:r>
-      <w:r>
-        <w:rPr>
-          <w:rFonts w:hint="eastAsia"/>
-        </w:rPr>
-        <w:t>赵英</w:t>
-      </w:r>
-      <w:r>
-        <w:rPr>
-          <w:rFonts w:hint="eastAsia"/>
-        </w:rPr>
-        <w:t xml:space="preserve">, </w:t>
-      </w:r>
-      <w:r>
-        <w:rPr>
-          <w:rFonts w:hint="eastAsia"/>
-        </w:rPr>
-        <w:t>徐恩元</w:t>
-      </w:r>
-      <w:r>
-        <w:rPr>
-          <w:rFonts w:hint="eastAsia"/>
-        </w:rPr>
-        <w:t xml:space="preserve">, et al. </w:t>
-      </w:r>
-      <w:r>
-        <w:rPr>
-          <w:rFonts w:hint="eastAsia"/>
-        </w:rPr>
-        <w:t>面向视障用户信息需求的国际研究案例探析</w:t>
-      </w:r>
-      <w:r>
-        <w:rPr>
-          <w:rFonts w:hint="eastAsia"/>
-        </w:rPr>
-        <w:t xml:space="preserve">[J]. </w:t>
-      </w:r>
-      <w:r>
-        <w:rPr>
-          <w:rFonts w:hint="eastAsia"/>
-        </w:rPr>
-        <w:t>图书馆建设</w:t>
-      </w:r>
-      <w:r>
-        <w:rPr>
-          <w:rFonts w:hint="eastAsia"/>
-        </w:rPr>
-        <w:t>, 2009, 6: 022.</w:t>
-      </w:r>
-      <w:bookmarkEnd w:id="133"/>
+        <w:t>Davies J E, Wisdom S, Creaser C. Out of sight but not out of mind: visually impaired people's perspectives of library &amp; information services[M].  Library &amp; Information Statistics Unit, Loughborough University, 2001.</w:t>
+      </w:r>
+      <w:bookmarkEnd w:id="134"/>
     </w:p>
     <w:p>
       <w:pPr>
         <w:pStyle w:val="EndNoteBibliography"/>
       </w:pPr>
-      <w:bookmarkStart w:id="134" w:name="_ENREF_4"/>
-      <w:r>
-        <w:t>[4]</w:t>
+      <w:bookmarkStart w:id="135" w:name="_ENREF_5"/>
+      <w:r>
+        <w:t>[5]</w:t>
       </w:r>
       <w:r>
         <w:rPr>
@@ -18065,39 +18782,13 @@
         <w:t xml:space="preserve"> </w:t>
       </w:r>
       <w:r>
-        <w:t>Davies J E, Wisdom S, Creaser C. Out of sight but not out of mind: visually impaired people's perspectives of library &amp; information services[M].  Library &amp; Information Statistics Unit, Loughborough University, 2001.</w:t>
-      </w:r>
-      <w:bookmarkEnd w:id="134"/>
+        <w:t>Martínez C C, Martínez-Normand L, Olsen M G: Is It Possible to Predict the Manual Web Accessibility Result Using the Automatic Result?, Universal Access in Human-Computer Interaction. Applications and Services: Springer, 2009: 645-653.</w:t>
+      </w:r>
+      <w:bookmarkEnd w:id="135"/>
     </w:p>
     <w:p>
       <w:pPr>
         <w:pStyle w:val="EndNoteBibliography"/>
-      </w:pPr>
-      <w:bookmarkStart w:id="135" w:name="_ENREF_5"/>
-      <w:r>
-        <w:t>[5]</w:t>
-      </w:r>
-      <w:r>
-        <w:rPr>
-          <w:rFonts w:ascii="System" w:eastAsia="System"/>
-        </w:rPr>
-        <w:t xml:space="preserve"> </w:t>
-      </w:r>
-      <w:r>
-        <w:t>Martínez C C, Martínez-Normand L, Olsen M G: Is It Possible to Predict the Manual Web Accessibility Result Using the Automatic Res</w:t>
-      </w:r>
-      <w:r>
-        <w:lastRenderedPageBreak/>
-        <w:t>ult?, Universal Access in Human-Computer Interaction. Applications and Services: Springer, 2009: 645-653.</w:t>
-      </w:r>
-      <w:bookmarkEnd w:id="135"/>
-    </w:p>
-    <w:p>
-      <w:pPr>
-        <w:pStyle w:val="EndNoteBibliography"/>
-        <w:rPr>
-          <w:rFonts w:hint="eastAsia"/>
-        </w:rPr>
       </w:pPr>
       <w:bookmarkStart w:id="136" w:name="_ENREF_6"/>
       <w:r>
@@ -18313,16 +19004,109 @@
     <w:p>
       <w:pPr>
         <w:pStyle w:val="EndNoteBibliography"/>
+      </w:pPr>
+      <w:bookmarkStart w:id="141" w:name="_ENREF_11"/>
+      <w:r>
         <w:rPr>
           <w:rFonts w:hint="eastAsia"/>
         </w:rPr>
-      </w:pPr>
-      <w:bookmarkStart w:id="141" w:name="_ENREF_11"/>
+        <w:t>[11]</w:t>
+      </w:r>
+      <w:r>
+        <w:rPr>
+          <w:rFonts w:ascii="System" w:eastAsia="System" w:hint="eastAsia"/>
+        </w:rPr>
+        <w:t xml:space="preserve"> </w:t>
+      </w:r>
       <w:r>
         <w:rPr>
           <w:rFonts w:hint="eastAsia"/>
         </w:rPr>
-        <w:t>[11]</w:t>
+        <w:t>Klippel A, Freksa C, Winter S. You</w:t>
+      </w:r>
+      <w:r>
+        <w:rPr>
+          <w:rFonts w:hint="eastAsia"/>
+        </w:rPr>
+        <w:t>‐</w:t>
+      </w:r>
+      <w:r>
+        <w:rPr>
+          <w:rFonts w:hint="eastAsia"/>
+        </w:rPr>
+        <w:t>are</w:t>
+      </w:r>
+      <w:r>
+        <w:rPr>
+          <w:rFonts w:hint="eastAsia"/>
+        </w:rPr>
+        <w:t>‐</w:t>
+      </w:r>
+      <w:r>
+        <w:rPr>
+          <w:rFonts w:hint="eastAsia"/>
+        </w:rPr>
+        <w:t>here maps in emergencies</w:t>
+      </w:r>
+      <w:r>
+        <w:rPr>
+          <w:rFonts w:hint="eastAsia"/>
+        </w:rPr>
+        <w:t>–</w:t>
+      </w:r>
+      <w:r>
+        <w:rPr>
+          <w:rFonts w:hint="eastAsia"/>
+        </w:rPr>
+        <w:t>the danger of getting lost[J]. Journal of spatial science, 2006, 51(1): 117-131.</w:t>
+      </w:r>
+      <w:bookmarkEnd w:id="141"/>
+    </w:p>
+    <w:p>
+      <w:pPr>
+        <w:pStyle w:val="EndNoteBibliography"/>
+      </w:pPr>
+      <w:bookmarkStart w:id="142" w:name="_ENREF_12"/>
+      <w:r>
+        <w:t>[12]</w:t>
+      </w:r>
+      <w:r>
+        <w:rPr>
+          <w:rFonts w:ascii="System" w:eastAsia="System"/>
+        </w:rPr>
+        <w:t xml:space="preserve"> </w:t>
+      </w:r>
+      <w:r>
+        <w:t>Lorenz B, Ohlbach H J, Stoffel E-P: A hybrid spatial model for representing indoor environments, Web and Wireless Geographical Information Systems: Springer, 2006: 102-112.</w:t>
+      </w:r>
+      <w:bookmarkEnd w:id="142"/>
+    </w:p>
+    <w:p>
+      <w:pPr>
+        <w:pStyle w:val="EndNoteBibliography"/>
+      </w:pPr>
+      <w:bookmarkStart w:id="143" w:name="_ENREF_13"/>
+      <w:r>
+        <w:t>[13]</w:t>
+      </w:r>
+      <w:r>
+        <w:rPr>
+          <w:rFonts w:ascii="System" w:eastAsia="System"/>
+        </w:rPr>
+        <w:t xml:space="preserve"> </w:t>
+      </w:r>
+      <w:r>
+        <w:t>Nossum A S. IndoorTubes a novel design for indoor maps[J]. Cartography and Geographic Information Science, 2011, 38(2): 192-200.</w:t>
+      </w:r>
+      <w:bookmarkEnd w:id="143"/>
+    </w:p>
+    <w:p>
+      <w:pPr>
+        <w:pStyle w:val="EndNoteBibliography"/>
+      </w:pPr>
+      <w:bookmarkStart w:id="144" w:name="_ENREF_14"/>
+      <w:r>
+        <w:t>[14]</w:t>
       </w:r>
       <w:r>
         <w:rPr>
@@ -18334,53 +19118,59 @@
         <w:rPr>
           <w:rFonts w:hint="eastAsia"/>
         </w:rPr>
-        <w:t>Klippel A, Freksa C, Winter S. You</w:t>
+        <w:t>赵忠君</w:t>
       </w:r>
       <w:r>
         <w:rPr>
           <w:rFonts w:hint="eastAsia"/>
         </w:rPr>
-        <w:t>‐</w:t>
+        <w:t xml:space="preserve">, </w:t>
       </w:r>
       <w:r>
         <w:rPr>
           <w:rFonts w:hint="eastAsia"/>
         </w:rPr>
-        <w:t>are</w:t>
+        <w:t>赵飞</w:t>
       </w:r>
       <w:r>
         <w:rPr>
           <w:rFonts w:hint="eastAsia"/>
         </w:rPr>
-        <w:t>‐</w:t>
+        <w:t xml:space="preserve">. </w:t>
       </w:r>
       <w:r>
         <w:rPr>
           <w:rFonts w:hint="eastAsia"/>
         </w:rPr>
-        <w:t>here maps in emergencies</w:t>
+        <w:t>在线地图的交互可视化设计研究</w:t>
       </w:r>
       <w:r>
         <w:rPr>
           <w:rFonts w:hint="eastAsia"/>
         </w:rPr>
-        <w:t>–</w:t>
+        <w:t xml:space="preserve">[J]. </w:t>
       </w:r>
       <w:r>
         <w:rPr>
           <w:rFonts w:hint="eastAsia"/>
         </w:rPr>
-        <w:t>the danger of getting lost[J]. Journal of spatial science, 2006, 51(1): 117-131.</w:t>
-      </w:r>
-      <w:bookmarkEnd w:id="141"/>
+        <w:t>测绘通报</w:t>
+      </w:r>
+      <w:r>
+        <w:rPr>
+          <w:rFonts w:hint="eastAsia"/>
+        </w:rPr>
+        <w:t>, 2011, 7: 009.</w:t>
+      </w:r>
+      <w:bookmarkEnd w:id="144"/>
     </w:p>
     <w:p>
       <w:pPr>
         <w:pStyle w:val="EndNoteBibliography"/>
       </w:pPr>
-      <w:bookmarkStart w:id="142" w:name="_ENREF_12"/>
-      <w:r>
-        <w:t>[12]</w:t>
+      <w:bookmarkStart w:id="145" w:name="_ENREF_15"/>
+      <w:r>
+        <w:t>[15]</w:t>
       </w:r>
       <w:r>
         <w:rPr>
@@ -18389,17 +19179,17 @@
         <w:t xml:space="preserve"> </w:t>
       </w:r>
       <w:r>
-        <w:t>Lorenz B, Ohlbach H J, Stoffel E-P: A hybrid spatial model for representing indoor environments, Web and Wireless Geographical Information Systems: Springer, 2006: 102-112.</w:t>
-      </w:r>
-      <w:bookmarkEnd w:id="142"/>
+        <w:t>Link J a B, Smith P, Viol N, et al. Footpath: Accurate map-based indoor navigation using smartphones[C]. Indoor Positioning and Indoor Navigation (IPIN), 2011 International Conference on, 2011: 1-8.</w:t>
+      </w:r>
+      <w:bookmarkEnd w:id="145"/>
     </w:p>
     <w:p>
       <w:pPr>
         <w:pStyle w:val="EndNoteBibliography"/>
       </w:pPr>
-      <w:bookmarkStart w:id="143" w:name="_ENREF_13"/>
-      <w:r>
-        <w:t>[13]</w:t>
+      <w:bookmarkStart w:id="146" w:name="_ENREF_16"/>
+      <w:r>
+        <w:t>[16]</w:t>
       </w:r>
       <w:r>
         <w:rPr>
@@ -18408,84 +19198,37 @@
         <w:t xml:space="preserve"> </w:t>
       </w:r>
       <w:r>
-        <w:t>Nossum A S. IndoorTubes a novel design for indoor maps[J]. Cartography and Geographic Information Science, 2011, 38(2): 192-200.</w:t>
-      </w:r>
-      <w:bookmarkEnd w:id="143"/>
+        <w:t>Tomono M, Yuta S. Indoor navigation based on an inaccurate map using object recognition[C]. Intelligent Robots and Systems, 2002. IEEE/RSJ International Conference on, 2002: 619-624.</w:t>
+      </w:r>
+      <w:bookmarkEnd w:id="146"/>
     </w:p>
     <w:p>
       <w:pPr>
         <w:pStyle w:val="EndNoteBibliography"/>
-        <w:rPr>
-          <w:rFonts w:hint="eastAsia"/>
-        </w:rPr>
-      </w:pPr>
-      <w:bookmarkStart w:id="144" w:name="_ENREF_14"/>
-      <w:r>
-        <w:t>[14]</w:t>
-      </w:r>
-      <w:r>
-        <w:rPr>
-          <w:rFonts w:ascii="System" w:eastAsia="System" w:hint="eastAsia"/>
+      </w:pPr>
+      <w:bookmarkStart w:id="147" w:name="_ENREF_17"/>
+      <w:r>
+        <w:t>[17]</w:t>
+      </w:r>
+      <w:r>
+        <w:rPr>
+          <w:rFonts w:ascii="System" w:eastAsia="System"/>
         </w:rPr>
         <w:t xml:space="preserve"> </w:t>
       </w:r>
       <w:r>
-        <w:rPr>
-          <w:rFonts w:hint="eastAsia"/>
-        </w:rPr>
-        <w:t>赵忠君</w:t>
-      </w:r>
-      <w:r>
-        <w:rPr>
-          <w:rFonts w:hint="eastAsia"/>
-        </w:rPr>
-        <w:t xml:space="preserve">, </w:t>
-      </w:r>
-      <w:r>
-        <w:rPr>
-          <w:rFonts w:hint="eastAsia"/>
-        </w:rPr>
-        <w:t>赵飞</w:t>
-      </w:r>
-      <w:r>
-        <w:rPr>
-          <w:rFonts w:hint="eastAsia"/>
-        </w:rPr>
-        <w:t xml:space="preserve">. </w:t>
-      </w:r>
-      <w:r>
-        <w:rPr>
-          <w:rFonts w:hint="eastAsia"/>
-        </w:rPr>
-        <w:t>在线地图的交互可视化设计研究</w:t>
-      </w:r>
-      <w:r>
-        <w:rPr>
-          <w:rFonts w:hint="eastAsia"/>
-        </w:rPr>
-        <w:t xml:space="preserve">[J]. </w:t>
-      </w:r>
-      <w:r>
-        <w:rPr>
-          <w:rFonts w:hint="eastAsia"/>
-        </w:rPr>
-        <w:t>测绘通报</w:t>
-      </w:r>
-      <w:r>
-        <w:rPr>
-          <w:rFonts w:hint="eastAsia"/>
-        </w:rPr>
-        <w:t>, 2011, 7: 009.</w:t>
-      </w:r>
-      <w:bookmarkEnd w:id="144"/>
+        <w:t>Gilliéron P-Y, Merminod B. Personal navigation system for indoor applications[C]. 11th IAIN world congress, 2003: 21-24.</w:t>
+      </w:r>
+      <w:bookmarkEnd w:id="147"/>
     </w:p>
     <w:p>
       <w:pPr>
         <w:pStyle w:val="EndNoteBibliography"/>
       </w:pPr>
-      <w:bookmarkStart w:id="145" w:name="_ENREF_15"/>
-      <w:r>
-        <w:t>[15]</w:t>
+      <w:bookmarkStart w:id="148" w:name="_ENREF_18"/>
+      <w:r>
+        <w:lastRenderedPageBreak/>
+        <w:t>[18]</w:t>
       </w:r>
       <w:r>
         <w:rPr>
@@ -18494,17 +19237,17 @@
         <w:t xml:space="preserve"> </w:t>
       </w:r>
       <w:r>
-        <w:t>Link J a B, Smith P, Viol N, et al. Footpath: Accurate map-based indoor navigation using smartphones[C]. Indoor Positioning and Indoor Navigation (IPIN), 2011 International Conference on, 2011: 1-8.</w:t>
-      </w:r>
-      <w:bookmarkEnd w:id="145"/>
+        <w:t>Miu A K L. Design and implementation of an indoor mobile navigation system[D].  Citeseer, 2002.</w:t>
+      </w:r>
+      <w:bookmarkEnd w:id="148"/>
     </w:p>
     <w:p>
       <w:pPr>
         <w:pStyle w:val="EndNoteBibliography"/>
       </w:pPr>
-      <w:bookmarkStart w:id="146" w:name="_ENREF_16"/>
-      <w:r>
-        <w:t>[16]</w:t>
+      <w:bookmarkStart w:id="149" w:name="_ENREF_19"/>
+      <w:r>
+        <w:t>[19]</w:t>
       </w:r>
       <w:r>
         <w:rPr>
@@ -18513,17 +19256,17 @@
         <w:t xml:space="preserve"> </w:t>
       </w:r>
       <w:r>
-        <w:t>Tomono M, Yuta S. Indoor navigation based on an inaccurate map using object recognition[C]. Intelligent Robots and Systems, 2002. IEEE/RSJ International Conference on, 2002: 619-624.</w:t>
-      </w:r>
-      <w:bookmarkEnd w:id="146"/>
+        <w:t>Renaudin V, Yalak O, Tomé P, et al. Indoor navigation of emergency agents[J]. European Journal of Navigation, 2007, 5(3): 36-45.</w:t>
+      </w:r>
+      <w:bookmarkEnd w:id="149"/>
     </w:p>
     <w:p>
       <w:pPr>
         <w:pStyle w:val="EndNoteBibliography"/>
       </w:pPr>
-      <w:bookmarkStart w:id="147" w:name="_ENREF_17"/>
-      <w:r>
-        <w:t>[17]</w:t>
+      <w:bookmarkStart w:id="150" w:name="_ENREF_20"/>
+      <w:r>
+        <w:t>[20]</w:t>
       </w:r>
       <w:r>
         <w:rPr>
@@ -18532,72 +19275,15 @@
         <w:t xml:space="preserve"> </w:t>
       </w:r>
       <w:r>
-        <w:t>Gilliéron P-Y, Merminod B. Personal navigation system for indoor applications[C]. 11th IAIN world congress, 2003: 21-24.</w:t>
-      </w:r>
-      <w:bookmarkEnd w:id="147"/>
+        <w:t>Beauregard S, Haas H. Pedestrian dead reckoning: A basis for personal positioning[C]. Proceedings of the 3rd Workshop on Positioning, Navigation and Communication (WPNC’06), 2006: 27-35.</w:t>
+      </w:r>
+      <w:bookmarkEnd w:id="150"/>
     </w:p>
     <w:p>
       <w:pPr>
         <w:pStyle w:val="EndNoteBibliography"/>
-      </w:pPr>
-      <w:bookmarkStart w:id="148" w:name="_ENREF_18"/>
-      <w:r>
-        <w:t>[18]</w:t>
-      </w:r>
-      <w:r>
-        <w:rPr>
-          <w:rFonts w:ascii="System" w:eastAsia="System"/>
-        </w:rPr>
-        <w:t xml:space="preserve"> </w:t>
-      </w:r>
-      <w:r>
-        <w:t>Miu A K L. Design and implementation of an indoor mobile navigation system[D].  Citeseer, 2002.</w:t>
-      </w:r>
-      <w:bookmarkEnd w:id="148"/>
-    </w:p>
-    <w:p>
-      <w:pPr>
-        <w:pStyle w:val="EndNoteBibliography"/>
-      </w:pPr>
-      <w:bookmarkStart w:id="149" w:name="_ENREF_19"/>
-      <w:r>
-        <w:t>[19]</w:t>
-      </w:r>
-      <w:r>
-        <w:rPr>
-          <w:rFonts w:ascii="System" w:eastAsia="System"/>
-        </w:rPr>
-        <w:t xml:space="preserve"> </w:t>
-      </w:r>
-      <w:r>
-        <w:t>Renaudin V, Yalak O, Tomé P, et al. Indoor navigation of emergency agents[J]. European Journal of Navigation, 2007, 5(3): 36-45.</w:t>
-      </w:r>
-      <w:bookmarkEnd w:id="149"/>
-    </w:p>
-    <w:p>
-      <w:pPr>
-        <w:pStyle w:val="EndNoteBibliography"/>
-      </w:pPr>
-      <w:bookmarkStart w:id="150" w:name="_ENREF_20"/>
-      <w:r>
-        <w:t>[20]</w:t>
-      </w:r>
-      <w:r>
-        <w:rPr>
-          <w:rFonts w:ascii="System" w:eastAsia="System"/>
-        </w:rPr>
-        <w:t xml:space="preserve"> </w:t>
-      </w:r>
-      <w:r>
-        <w:t>Beauregard S, Haas H. Pedestrian dead reckoning: A basis for personal positioning[C]. Proceedings of the 3rd Workshop on Positioning, Navigation and Communication (WPNC’06), 2006: 27-35.</w:t>
-      </w:r>
-      <w:bookmarkEnd w:id="150"/>
-    </w:p>
-    <w:p>
-      <w:pPr>
-        <w:pStyle w:val="EndNoteBibliography"/>
-        <w:rPr>
-          <w:rFonts w:ascii="Plain Font" w:hAnsi="Plain Font"/>
+        <w:rPr>
+          <w:rFonts w:ascii="Plain Font" w:hAnsi="Plain Font" w:hint="eastAsia"/>
         </w:rPr>
       </w:pPr>
       <w:bookmarkStart w:id="151" w:name="_ENREF_21"/>
@@ -18636,9 +19322,6 @@
     <w:p>
       <w:pPr>
         <w:pStyle w:val="EndNoteBibliography"/>
-        <w:rPr>
-          <w:rFonts w:hint="eastAsia"/>
-        </w:rPr>
       </w:pPr>
       <w:bookmarkStart w:id="152" w:name="_ENREF_22"/>
       <w:r>
@@ -18983,7 +19666,7 @@
         <w:rStyle w:val="af6"/>
         <w:noProof/>
       </w:rPr>
-      <w:t>12</w:t>
+      <w:t>19</w:t>
     </w:r>
     <w:r>
       <w:rPr>
@@ -19067,7 +19750,7 @@
         <w:rStyle w:val="af6"/>
         <w:noProof/>
       </w:rPr>
-      <w:t>20</w:t>
+      <w:t>21</w:t>
     </w:r>
     <w:r>
       <w:rPr>
@@ -19151,7 +19834,7 @@
         <w:rStyle w:val="af6"/>
         <w:noProof/>
       </w:rPr>
-      <w:t>21</w:t>
+      <w:t>22</w:t>
     </w:r>
     <w:r>
       <w:rPr>
@@ -19235,7 +19918,7 @@
         <w:rStyle w:val="af6"/>
         <w:noProof/>
       </w:rPr>
-      <w:t>22</w:t>
+      <w:t>23</w:t>
     </w:r>
     <w:r>
       <w:rPr>
@@ -19319,7 +20002,7 @@
         <w:rStyle w:val="af6"/>
         <w:noProof/>
       </w:rPr>
-      <w:t>23</w:t>
+      <w:t>24</w:t>
     </w:r>
     <w:r>
       <w:rPr>
@@ -19445,7 +20128,7 @@
         <w:rStyle w:val="af6"/>
         <w:noProof/>
       </w:rPr>
-      <w:t>25</w:t>
+      <w:t>26</w:t>
     </w:r>
     <w:r>
       <w:rPr>
@@ -19529,7 +20212,7 @@
         <w:rStyle w:val="af6"/>
         <w:noProof/>
       </w:rPr>
-      <w:t>26</w:t>
+      <w:t>27</w:t>
     </w:r>
     <w:r>
       <w:rPr>
@@ -19781,7 +20464,7 @@
         <w:rStyle w:val="af6"/>
         <w:noProof/>
       </w:rPr>
-      <w:t>1</w:t>
+      <w:t>4</w:t>
     </w:r>
     <w:r>
       <w:rPr>
@@ -21625,7 +22308,7 @@
   <w:abstractNum w:abstractNumId="0">
     <w:nsid w:val="FFFFFF7C"/>
     <w:multiLevelType w:val="singleLevel"/>
-    <w:tmpl w:val="C56A1F00"/>
+    <w:tmpl w:val="EC4A7084"/>
     <w:lvl w:ilvl="0">
       <w:start w:val="1"/>
       <w:numFmt w:val="decimal"/>
@@ -21642,7 +22325,7 @@
   <w:abstractNum w:abstractNumId="1">
     <w:nsid w:val="FFFFFF7D"/>
     <w:multiLevelType w:val="singleLevel"/>
-    <w:tmpl w:val="5EFA0184"/>
+    <w:tmpl w:val="92100BA0"/>
     <w:lvl w:ilvl="0">
       <w:start w:val="1"/>
       <w:numFmt w:val="decimal"/>
@@ -21659,7 +22342,7 @@
   <w:abstractNum w:abstractNumId="2">
     <w:nsid w:val="FFFFFF7E"/>
     <w:multiLevelType w:val="singleLevel"/>
-    <w:tmpl w:val="D57C8BC8"/>
+    <w:tmpl w:val="A77830AC"/>
     <w:lvl w:ilvl="0">
       <w:start w:val="1"/>
       <w:numFmt w:val="decimal"/>
@@ -21676,7 +22359,7 @@
   <w:abstractNum w:abstractNumId="3">
     <w:nsid w:val="FFFFFF7F"/>
     <w:multiLevelType w:val="singleLevel"/>
-    <w:tmpl w:val="E37A41FA"/>
+    <w:tmpl w:val="150013C0"/>
     <w:lvl w:ilvl="0">
       <w:start w:val="1"/>
       <w:numFmt w:val="decimal"/>
@@ -21773,7 +22456,7 @@
   <w:abstractNum w:abstractNumId="8">
     <w:nsid w:val="FFFFFF88"/>
     <w:multiLevelType w:val="singleLevel"/>
-    <w:tmpl w:val="294A4612"/>
+    <w:tmpl w:val="3760CFCA"/>
     <w:lvl w:ilvl="0">
       <w:start w:val="1"/>
       <w:numFmt w:val="decimal"/>
@@ -22099,6 +22782,95 @@
     </w:lvl>
   </w:abstractNum>
   <w:abstractNum w:abstractNumId="13">
+    <w:nsid w:val="309B7171"/>
+    <w:multiLevelType w:val="hybridMultilevel"/>
+    <w:tmpl w:val="D50493C0"/>
+    <w:lvl w:ilvl="0" w:tplc="0F3E1402">
+      <w:start w:val="1"/>
+      <w:numFmt w:val="decimal"/>
+      <w:lvlText w:val="%1."/>
+      <w:lvlJc w:val="left"/>
+      <w:pPr>
+        <w:ind w:left="858" w:hanging="360"/>
+      </w:pPr>
+      <w:rPr>
+        <w:rFonts w:hint="default"/>
+      </w:rPr>
+    </w:lvl>
+    <w:lvl w:ilvl="1" w:tplc="04090019" w:tentative="1">
+      <w:start w:val="1"/>
+      <w:numFmt w:val="lowerLetter"/>
+      <w:lvlText w:val="%2)"/>
+      <w:lvlJc w:val="left"/>
+      <w:pPr>
+        <w:ind w:left="1338" w:hanging="420"/>
+      </w:pPr>
+    </w:lvl>
+    <w:lvl w:ilvl="2" w:tplc="0409001B" w:tentative="1">
+      <w:start w:val="1"/>
+      <w:numFmt w:val="lowerRoman"/>
+      <w:lvlText w:val="%3."/>
+      <w:lvlJc w:val="right"/>
+      <w:pPr>
+        <w:ind w:left="1758" w:hanging="420"/>
+      </w:pPr>
+    </w:lvl>
+    <w:lvl w:ilvl="3" w:tplc="0409000F" w:tentative="1">
+      <w:start w:val="1"/>
+      <w:numFmt w:val="decimal"/>
+      <w:lvlText w:val="%4."/>
+      <w:lvlJc w:val="left"/>
+      <w:pPr>
+        <w:ind w:left="2178" w:hanging="420"/>
+      </w:pPr>
+    </w:lvl>
+    <w:lvl w:ilvl="4" w:tplc="04090019" w:tentative="1">
+      <w:start w:val="1"/>
+      <w:numFmt w:val="lowerLetter"/>
+      <w:lvlText w:val="%5)"/>
+      <w:lvlJc w:val="left"/>
+      <w:pPr>
+        <w:ind w:left="2598" w:hanging="420"/>
+      </w:pPr>
+    </w:lvl>
+    <w:lvl w:ilvl="5" w:tplc="0409001B" w:tentative="1">
+      <w:start w:val="1"/>
+      <w:numFmt w:val="lowerRoman"/>
+      <w:lvlText w:val="%6."/>
+      <w:lvlJc w:val="right"/>
+      <w:pPr>
+        <w:ind w:left="3018" w:hanging="420"/>
+      </w:pPr>
+    </w:lvl>
+    <w:lvl w:ilvl="6" w:tplc="0409000F" w:tentative="1">
+      <w:start w:val="1"/>
+      <w:numFmt w:val="decimal"/>
+      <w:lvlText w:val="%7."/>
+      <w:lvlJc w:val="left"/>
+      <w:pPr>
+        <w:ind w:left="3438" w:hanging="420"/>
+      </w:pPr>
+    </w:lvl>
+    <w:lvl w:ilvl="7" w:tplc="04090019" w:tentative="1">
+      <w:start w:val="1"/>
+      <w:numFmt w:val="lowerLetter"/>
+      <w:lvlText w:val="%8)"/>
+      <w:lvlJc w:val="left"/>
+      <w:pPr>
+        <w:ind w:left="3858" w:hanging="420"/>
+      </w:pPr>
+    </w:lvl>
+    <w:lvl w:ilvl="8" w:tplc="0409001B" w:tentative="1">
+      <w:start w:val="1"/>
+      <w:numFmt w:val="lowerRoman"/>
+      <w:lvlText w:val="%9."/>
+      <w:lvlJc w:val="right"/>
+      <w:pPr>
+        <w:ind w:left="4278" w:hanging="420"/>
+      </w:pPr>
+    </w:lvl>
+  </w:abstractNum>
+  <w:abstractNum w:abstractNumId="14">
     <w:nsid w:val="3B4E67C4"/>
     <w:multiLevelType w:val="hybridMultilevel"/>
     <w:tmpl w:val="9A6EE85C"/>
@@ -22187,7 +22959,7 @@
       </w:pPr>
     </w:lvl>
   </w:abstractNum>
-  <w:abstractNum w:abstractNumId="14">
+  <w:abstractNum w:abstractNumId="15">
     <w:nsid w:val="5F5F0623"/>
     <w:multiLevelType w:val="multilevel"/>
     <w:tmpl w:val="F8F43514"/>
@@ -22324,22 +23096,22 @@
     </w:lvl>
   </w:abstractNum>
   <w:num w:numId="1">
-    <w:abstractNumId w:val="14"/>
+    <w:abstractNumId w:val="15"/>
   </w:num>
   <w:num w:numId="2">
     <w:abstractNumId w:val="12"/>
   </w:num>
   <w:num w:numId="3">
-    <w:abstractNumId w:val="13"/>
+    <w:abstractNumId w:val="14"/>
   </w:num>
   <w:num w:numId="4">
-    <w:abstractNumId w:val="14"/>
+    <w:abstractNumId w:val="15"/>
   </w:num>
   <w:num w:numId="5">
-    <w:abstractNumId w:val="14"/>
+    <w:abstractNumId w:val="15"/>
   </w:num>
   <w:num w:numId="6">
-    <w:abstractNumId w:val="14"/>
+    <w:abstractNumId w:val="15"/>
   </w:num>
   <w:num w:numId="7">
     <w:abstractNumId w:val="10"/>
@@ -22348,7 +23120,7 @@
     <w:abstractNumId w:val="11"/>
   </w:num>
   <w:num w:numId="9">
-    <w:abstractNumId w:val="14"/>
+    <w:abstractNumId w:val="15"/>
   </w:num>
   <w:num w:numId="10">
     <w:abstractNumId w:val="8"/>
@@ -22381,7 +23153,16 @@
     <w:abstractNumId w:val="4"/>
   </w:num>
   <w:num w:numId="20">
-    <w:abstractNumId w:val="14"/>
+    <w:abstractNumId w:val="15"/>
+  </w:num>
+  <w:num w:numId="21">
+    <w:abstractNumId w:val="15"/>
+  </w:num>
+  <w:num w:numId="22">
+    <w:abstractNumId w:val="15"/>
+  </w:num>
+  <w:num w:numId="23">
+    <w:abstractNumId w:val="13"/>
   </w:num>
   <w:numIdMacAtCleanup w:val="3"/>
 </w:numbering>
@@ -22625,6 +23406,7 @@
   <w:style w:type="character" w:default="1" w:styleId="a2">
     <w:name w:val="Default Paragraph Font"/>
     <w:uiPriority w:val="1"/>
+    <w:semiHidden/>
     <w:unhideWhenUsed/>
   </w:style>
   <w:style w:type="table" w:default="1" w:styleId="a3">
@@ -23269,6 +24051,21 @@
       <w:sz w:val="24"/>
     </w:rPr>
   </w:style>
+  <w:style w:type="paragraph" w:customStyle="1" w:styleId="p0">
+    <w:name w:val="p0"/>
+    <w:basedOn w:val="a"/>
+    <w:rsid w:val="00EB313B"/>
+    <w:pPr>
+      <w:widowControl/>
+      <w:spacing w:before="100" w:beforeAutospacing="1" w:after="100" w:afterAutospacing="1"/>
+      <w:jc w:val="left"/>
+    </w:pPr>
+    <w:rPr>
+      <w:rFonts w:ascii="宋体" w:hAnsi="宋体" w:cs="宋体"/>
+      <w:kern w:val="0"/>
+      <w:szCs w:val="24"/>
+    </w:rPr>
+  </w:style>
 </w:styles>
 </file>
 
@@ -23510,6 +24307,7 @@
   <w:style w:type="character" w:default="1" w:styleId="a2">
     <w:name w:val="Default Paragraph Font"/>
     <w:uiPriority w:val="1"/>
+    <w:semiHidden/>
     <w:unhideWhenUsed/>
   </w:style>
   <w:style w:type="table" w:default="1" w:styleId="a3">
@@ -24154,6 +24952,21 @@
       <w:sz w:val="24"/>
     </w:rPr>
   </w:style>
+  <w:style w:type="paragraph" w:customStyle="1" w:styleId="p0">
+    <w:name w:val="p0"/>
+    <w:basedOn w:val="a"/>
+    <w:rsid w:val="00EB313B"/>
+    <w:pPr>
+      <w:widowControl/>
+      <w:spacing w:before="100" w:beforeAutospacing="1" w:after="100" w:afterAutospacing="1"/>
+      <w:jc w:val="left"/>
+    </w:pPr>
+    <w:rPr>
+      <w:rFonts w:ascii="宋体" w:hAnsi="宋体" w:cs="宋体"/>
+      <w:kern w:val="0"/>
+      <w:szCs w:val="24"/>
+    </w:rPr>
+  </w:style>
 </w:styles>
 </file>
 
@@ -24447,7 +25260,7 @@
 </file>
 
 <file path=customXml/itemProps1.xml><?xml version="1.0" encoding="utf-8"?>
-<ds:datastoreItem xmlns:ds="http://schemas.openxmlformats.org/officeDocument/2006/customXml" ds:itemID="{F641B7AE-E7BF-45FA-8727-2B552C300F39}">
+<ds:datastoreItem xmlns:ds="http://schemas.openxmlformats.org/officeDocument/2006/customXml" ds:itemID="{3B237B6A-1A16-48C2-829B-F5DB8C12326B}">
   <ds:schemaRefs>
     <ds:schemaRef ds:uri="http://schemas.openxmlformats.org/officeDocument/2006/bibliography"/>
   </ds:schemaRefs>

</xml_diff>

<commit_message>
accomplish the Room-Extraction and stair & elevator extraction part.
</commit_message>
<xml_diff>
--- a/面向视力残疾人的室内LBS系统的研究与实现.docx
+++ b/面向视力残疾人的室内LBS系统的研究与实现.docx
@@ -40,7 +40,7 @@
             <v:imagedata r:id="rId9" o:title="" grayscale="t" bilevel="t"/>
             <w10:wrap type="topAndBottom"/>
           </v:shape>
-          <o:OLEObject Type="Embed" ProgID="Word.Picture.8" ShapeID="_x0000_s1026" DrawAspect="Content" ObjectID="_1448917427" r:id="rId10"/>
+          <o:OLEObject Type="Embed" ProgID="Word.Picture.8" ShapeID="_x0000_s1026" DrawAspect="Content" ObjectID="_1448957194" r:id="rId10"/>
         </w:pict>
       </w:r>
       <w:r>
@@ -6776,7 +6776,21 @@
         <w:rPr>
           <w:rFonts w:ascii="宋体" w:hAnsi="宋体" w:hint="eastAsia"/>
         </w:rPr>
-        <w:t>导航是指从一点沿着一条路径到达指定目的地的过程。导航系统通常能够在用户行进过程中提供读取、控制并更新当前位置的功能，根据导航系统所应用的的环境可将导航系统分为室外导航和室内导航两种类型。室外导航系统通常依靠GPS（全球定位系统）提供可靠的地理位置信息，这个过程几乎可在任何天气条件下、地表或靠近地表的任何时间进行。基于GPS的室外导航系统已被深入研究，并得到标准化的研究领域。然而，由于在室内环境下，GPS接收器无法接收来自卫星的信号，导致GPS无法应用到室内环境中。</w:t>
+        <w:t>导航是指从一点沿着一条路径到达指定目的地的过程。导航系统通常能够在用户行进过程中提供读取、控制并更新当前位置的功能，根据导航系统所应用的</w:t>
+      </w:r>
+      <w:proofErr w:type="gramStart"/>
+      <w:r>
+        <w:rPr>
+          <w:rFonts w:ascii="宋体" w:hAnsi="宋体" w:hint="eastAsia"/>
+        </w:rPr>
+        <w:t>的</w:t>
+      </w:r>
+      <w:proofErr w:type="gramEnd"/>
+      <w:r>
+        <w:rPr>
+          <w:rFonts w:ascii="宋体" w:hAnsi="宋体" w:hint="eastAsia"/>
+        </w:rPr>
+        <w:t>环境可将导航系统分为室外导航和室内导航两种类型。室外导航系统通常依靠GPS（全球定位系统）提供可靠的地理位置信息，这个过程几乎可在任何天气条件下、地表或靠近地表的任何时间进行。基于GPS的室外导航系统已被深入研究，并得到标准化的研究领域。然而，由于在室内环境下，GPS接收器无法接收来自卫星的信号，导致GPS无法应用到室内环境中。</w:t>
       </w:r>
     </w:p>
     <w:p>
@@ -6814,7 +6828,21 @@
         <w:rPr>
           <w:rFonts w:ascii="宋体" w:hAnsi="宋体" w:hint="eastAsia"/>
         </w:rPr>
-        <w:t>由于GPS在室内环境下不可用以及人们对室内定位、导航需求的日益增加</w:t>
+        <w:t>由于GPS在室内环境下</w:t>
+      </w:r>
+      <w:proofErr w:type="gramStart"/>
+      <w:r>
+        <w:rPr>
+          <w:rFonts w:ascii="宋体" w:hAnsi="宋体" w:hint="eastAsia"/>
+        </w:rPr>
+        <w:t>不</w:t>
+      </w:r>
+      <w:proofErr w:type="gramEnd"/>
+      <w:r>
+        <w:rPr>
+          <w:rFonts w:ascii="宋体" w:hAnsi="宋体" w:hint="eastAsia"/>
+        </w:rPr>
+        <w:t>可用以及人们对室内定位、导航需求的日益增加</w:t>
       </w:r>
       <w:r>
         <w:rPr>
@@ -6938,7 +6966,21 @@
         <w:rPr>
           <w:rFonts w:ascii="宋体" w:hAnsi="宋体" w:hint="eastAsia"/>
         </w:rPr>
-        <w:t>对存在视力障碍的人来说，室外导航可借助于导盲犬或者盲杖。相比之下，室内导航则显得更为困难</w:t>
+        <w:t>对存在视力障碍的人来说，室外导航可借助于导盲</w:t>
+      </w:r>
+      <w:proofErr w:type="gramStart"/>
+      <w:r>
+        <w:rPr>
+          <w:rFonts w:ascii="宋体" w:hAnsi="宋体" w:hint="eastAsia"/>
+        </w:rPr>
+        <w:t>犬或者</w:t>
+      </w:r>
+      <w:proofErr w:type="gramEnd"/>
+      <w:r>
+        <w:rPr>
+          <w:rFonts w:ascii="宋体" w:hAnsi="宋体" w:hint="eastAsia"/>
+        </w:rPr>
+        <w:t>盲杖。相比之下，室内导航则显得更为困难</w:t>
       </w:r>
       <w:r>
         <w:rPr>
@@ -7613,7 +7655,21 @@
         <w:rPr>
           <w:rFonts w:ascii="宋体" w:hAnsi="宋体" w:hint="eastAsia"/>
         </w:rPr>
-        <w:t>第六章总结了全文做的相关工作</w:t>
+        <w:t>第六</w:t>
+      </w:r>
+      <w:proofErr w:type="gramStart"/>
+      <w:r>
+        <w:rPr>
+          <w:rFonts w:ascii="宋体" w:hAnsi="宋体" w:hint="eastAsia"/>
+        </w:rPr>
+        <w:t>章总结</w:t>
+      </w:r>
+      <w:proofErr w:type="gramEnd"/>
+      <w:r>
+        <w:rPr>
+          <w:rFonts w:ascii="宋体" w:hAnsi="宋体" w:hint="eastAsia"/>
+        </w:rPr>
+        <w:t>了全文做的相关工作</w:t>
       </w:r>
       <w:r>
         <w:rPr>
@@ -7908,7 +7964,21 @@
         <w:rPr>
           <w:rFonts w:ascii="宋体" w:hAnsi="宋体" w:hint="eastAsia"/>
         </w:rPr>
-        <w:t>从2001年8月1日起，《城市道路和建筑物无障碍设计规范》作为行业标准开始施行。本规范对原规范进行了重要的修改</w:t>
+        <w:t>从2001年8月1日起，《城市道路和建筑物无障碍设计规范》作为行业标准开始施行。本规范对</w:t>
+      </w:r>
+      <w:proofErr w:type="gramStart"/>
+      <w:r>
+        <w:rPr>
+          <w:rFonts w:ascii="宋体" w:hAnsi="宋体" w:hint="eastAsia"/>
+        </w:rPr>
+        <w:t>原规范</w:t>
+      </w:r>
+      <w:proofErr w:type="gramEnd"/>
+      <w:r>
+        <w:rPr>
+          <w:rFonts w:ascii="宋体" w:hAnsi="宋体" w:hint="eastAsia"/>
+        </w:rPr>
+        <w:t>进行了重要的修改</w:t>
       </w:r>
       <w:r>
         <w:rPr>
@@ -8002,7 +8072,21 @@
         <w:rPr>
           <w:rFonts w:ascii="宋体" w:hAnsi="宋体" w:hint="eastAsia"/>
         </w:rPr>
-        <w:t>网站无障碍，即网站的易访问性（Web Accessibility），是指网站按照一定的规范设计</w:t>
+        <w:t>网站无障碍，即网站的</w:t>
+      </w:r>
+      <w:proofErr w:type="gramStart"/>
+      <w:r>
+        <w:rPr>
+          <w:rFonts w:ascii="宋体" w:hAnsi="宋体" w:hint="eastAsia"/>
+        </w:rPr>
+        <w:t>易访问性</w:t>
+      </w:r>
+      <w:proofErr w:type="gramEnd"/>
+      <w:r>
+        <w:rPr>
+          <w:rFonts w:ascii="宋体" w:hAnsi="宋体" w:hint="eastAsia"/>
+        </w:rPr>
+        <w:t>（Web Accessibility），是指网站按照一定的规范设计</w:t>
       </w:r>
       <w:r>
         <w:rPr>
@@ -8627,7 +8711,21 @@
         <w:rPr>
           <w:rFonts w:ascii="宋体" w:hAnsi="宋体" w:hint="eastAsia"/>
         </w:rPr>
-        <w:t>我国网站无障碍设计的实现呈纵深扩展态势，在各大官方网站、企事业单位网站、社会团体网站乃至个人博客都可见其踪迹。</w:t>
+        <w:t>我国网站无障碍设计的实现呈纵深扩展态势，在各大官方网站、企事业单位网站、社会团体网站乃至</w:t>
+      </w:r>
+      <w:proofErr w:type="gramStart"/>
+      <w:r>
+        <w:rPr>
+          <w:rFonts w:ascii="宋体" w:hAnsi="宋体" w:hint="eastAsia"/>
+        </w:rPr>
+        <w:t>个人博客都</w:t>
+      </w:r>
+      <w:proofErr w:type="gramEnd"/>
+      <w:r>
+        <w:rPr>
+          <w:rFonts w:ascii="宋体" w:hAnsi="宋体" w:hint="eastAsia"/>
+        </w:rPr>
+        <w:t>可见其踪迹。</w:t>
       </w:r>
       <w:r>
         <w:rPr>
@@ -9024,7 +9122,7 @@
           <v:shape id="_x0000_i1025" type="#_x0000_t75" style="width:328.5pt;height:389.25pt" o:ole="">
             <v:imagedata r:id="rId28" o:title=""/>
           </v:shape>
-          <o:OLEObject Type="Embed" ProgID="Visio.Drawing.11" ShapeID="_x0000_i1025" DrawAspect="Content" ObjectID="_1448917420" r:id="rId29"/>
+          <o:OLEObject Type="Embed" ProgID="Visio.Drawing.11" ShapeID="_x0000_i1025" DrawAspect="Content" ObjectID="_1448957186" r:id="rId29"/>
         </w:object>
       </w:r>
     </w:p>
@@ -9037,14 +9135,14 @@
           <w:rFonts w:ascii="宋体" w:hAnsi="宋体"/>
         </w:rPr>
       </w:pPr>
-      <w:bookmarkStart w:id="33" w:name="_Toc374883953"/>
-      <w:bookmarkStart w:id="34" w:name="_Toc140657376"/>
-      <w:bookmarkStart w:id="35" w:name="_Toc164668554"/>
-      <w:bookmarkStart w:id="36" w:name="_Toc164668821"/>
-      <w:bookmarkStart w:id="37" w:name="_Ref374297048"/>
-      <w:bookmarkStart w:id="38" w:name="_Ref374297108"/>
-      <w:bookmarkStart w:id="39" w:name="_Ref374862373"/>
-      <w:bookmarkStart w:id="40" w:name="_Ref375148947"/>
+      <w:bookmarkStart w:id="33" w:name="_Toc140657376"/>
+      <w:bookmarkStart w:id="34" w:name="_Toc164668554"/>
+      <w:bookmarkStart w:id="35" w:name="_Toc164668821"/>
+      <w:bookmarkStart w:id="36" w:name="_Ref374297048"/>
+      <w:bookmarkStart w:id="37" w:name="_Ref374297108"/>
+      <w:bookmarkStart w:id="38" w:name="_Ref374862373"/>
+      <w:bookmarkStart w:id="39" w:name="_Ref375148947"/>
+      <w:bookmarkStart w:id="40" w:name="_Toc374883953"/>
       <w:r>
         <w:rPr>
           <w:rFonts w:hint="eastAsia"/>
@@ -9126,26 +9224,26 @@
       <w:r>
         <w:fldChar w:fldCharType="end"/>
       </w:r>
+      <w:bookmarkEnd w:id="33"/>
       <w:bookmarkEnd w:id="34"/>
       <w:bookmarkEnd w:id="35"/>
       <w:bookmarkEnd w:id="36"/>
       <w:bookmarkEnd w:id="37"/>
       <w:bookmarkEnd w:id="38"/>
       <w:bookmarkEnd w:id="39"/>
+      <w:r>
+        <w:rPr>
+          <w:rFonts w:hint="eastAsia"/>
+        </w:rPr>
+        <w:t xml:space="preserve"> Android</w:t>
+      </w:r>
+      <w:r>
+        <w:rPr>
+          <w:rFonts w:hint="eastAsia"/>
+        </w:rPr>
+        <w:t>无障碍服务使用流程</w:t>
+      </w:r>
       <w:bookmarkEnd w:id="40"/>
-      <w:r>
-        <w:rPr>
-          <w:rFonts w:hint="eastAsia"/>
-        </w:rPr>
-        <w:t xml:space="preserve"> Android</w:t>
-      </w:r>
-      <w:r>
-        <w:rPr>
-          <w:rFonts w:hint="eastAsia"/>
-        </w:rPr>
-        <w:t>无障碍服务使用流程</w:t>
-      </w:r>
-      <w:bookmarkEnd w:id="33"/>
     </w:p>
     <w:p>
       <w:pPr>
@@ -9205,7 +9303,21 @@
         <w:rPr>
           <w:rFonts w:ascii="宋体" w:hAnsi="宋体" w:hint="eastAsia"/>
         </w:rPr>
-        <w:t>是一套Android环境下的免费且开放源代码的读屏软件，是Google公司的eyes-free项目的产品之一</w:t>
+        <w:t>是一套Android环境下的免费</w:t>
+      </w:r>
+      <w:proofErr w:type="gramStart"/>
+      <w:r>
+        <w:rPr>
+          <w:rFonts w:ascii="宋体" w:hAnsi="宋体" w:hint="eastAsia"/>
+        </w:rPr>
+        <w:t>且开放</w:t>
+      </w:r>
+      <w:proofErr w:type="gramEnd"/>
+      <w:r>
+        <w:rPr>
+          <w:rFonts w:ascii="宋体" w:hAnsi="宋体" w:hint="eastAsia"/>
+        </w:rPr>
+        <w:t>源代码的读屏软件，是Google公司的eyes-free项目的产品之一</w:t>
       </w:r>
       <w:r>
         <w:rPr>
@@ -10345,7 +10457,35 @@
         <w:rPr>
           <w:rFonts w:ascii="宋体" w:hAnsi="宋体" w:hint="eastAsia"/>
         </w:rPr>
-        <w:t>，图中的边表示实体之间的相对关系，该关系不需要非常准确。</w:t>
+        <w:t>，图中的</w:t>
+      </w:r>
+      <w:proofErr w:type="gramStart"/>
+      <w:r>
+        <w:rPr>
+          <w:rFonts w:ascii="宋体" w:hAnsi="宋体" w:hint="eastAsia"/>
+        </w:rPr>
+        <w:t>边表示</w:t>
+      </w:r>
+      <w:proofErr w:type="gramEnd"/>
+      <w:r>
+        <w:rPr>
+          <w:rFonts w:ascii="宋体" w:hAnsi="宋体" w:hint="eastAsia"/>
+        </w:rPr>
+        <w:t>实体之间的相对关系，</w:t>
+      </w:r>
+      <w:proofErr w:type="gramStart"/>
+      <w:r>
+        <w:rPr>
+          <w:rFonts w:ascii="宋体" w:hAnsi="宋体" w:hint="eastAsia"/>
+        </w:rPr>
+        <w:t>该关系</w:t>
+      </w:r>
+      <w:proofErr w:type="gramEnd"/>
+      <w:r>
+        <w:rPr>
+          <w:rFonts w:ascii="宋体" w:hAnsi="宋体" w:hint="eastAsia"/>
+        </w:rPr>
+        <w:t>不需要非常准确。</w:t>
       </w:r>
     </w:p>
     <w:p>
@@ -10865,13 +11005,35 @@
         <w:rPr>
           <w:rFonts w:ascii="宋体" w:hAnsi="宋体" w:hint="eastAsia"/>
         </w:rPr>
-        <w:t>Wi-Fi和UWB定位的精度高于蓝牙和RFID。</w:t>
-      </w:r>
-      <w:r>
-        <w:rPr>
-          <w:rFonts w:ascii="宋体" w:hAnsi="宋体" w:hint="eastAsia"/>
-        </w:rPr>
-        <w:t>蓝牙是一种简单的兼容短距离通信技术，它需要昂贵的接收器，而且</w:t>
+        <w:t>Wi-Fi和UWB定位的精度</w:t>
+      </w:r>
+      <w:proofErr w:type="gramStart"/>
+      <w:r>
+        <w:rPr>
+          <w:rFonts w:ascii="宋体" w:hAnsi="宋体" w:hint="eastAsia"/>
+        </w:rPr>
+        <w:t>高于蓝牙和</w:t>
+      </w:r>
+      <w:proofErr w:type="gramEnd"/>
+      <w:r>
+        <w:rPr>
+          <w:rFonts w:ascii="宋体" w:hAnsi="宋体" w:hint="eastAsia"/>
+        </w:rPr>
+        <w:t>RFID。</w:t>
+      </w:r>
+      <w:proofErr w:type="gramStart"/>
+      <w:r>
+        <w:rPr>
+          <w:rFonts w:ascii="宋体" w:hAnsi="宋体" w:hint="eastAsia"/>
+        </w:rPr>
+        <w:t>蓝牙是</w:t>
+      </w:r>
+      <w:proofErr w:type="gramEnd"/>
+      <w:r>
+        <w:rPr>
+          <w:rFonts w:ascii="宋体" w:hAnsi="宋体" w:hint="eastAsia"/>
+        </w:rPr>
+        <w:t>一种简单的兼容短距离通信技术，它需要昂贵的接收器，而且</w:t>
       </w:r>
     </w:p>
     <w:p>
@@ -10887,7 +11049,7 @@
           <v:shape id="_x0000_i1026" type="#_x0000_t75" style="width:201pt;height:452.25pt" o:ole="">
             <v:imagedata r:id="rId30" o:title=""/>
           </v:shape>
-          <o:OLEObject Type="Embed" ProgID="Visio.Drawing.11" ShapeID="_x0000_i1026" DrawAspect="Content" ObjectID="_1448917421" r:id="rId31"/>
+          <o:OLEObject Type="Embed" ProgID="Visio.Drawing.11" ShapeID="_x0000_i1026" DrawAspect="Content" ObjectID="_1448957187" r:id="rId31"/>
         </w:object>
       </w:r>
     </w:p>
@@ -10895,8 +11057,8 @@
       <w:pPr>
         <w:pStyle w:val="af0"/>
       </w:pPr>
-      <w:bookmarkStart w:id="43" w:name="_Toc374883954"/>
-      <w:bookmarkStart w:id="44" w:name="_Ref374377429"/>
+      <w:bookmarkStart w:id="43" w:name="_Ref374377429"/>
+      <w:bookmarkStart w:id="44" w:name="_Toc374883954"/>
       <w:r>
         <w:rPr>
           <w:rFonts w:hint="eastAsia"/>
@@ -10978,28 +11140,28 @@
       <w:r>
         <w:fldChar w:fldCharType="end"/>
       </w:r>
+      <w:bookmarkEnd w:id="43"/>
+      <w:r>
+        <w:rPr>
+          <w:rFonts w:hint="eastAsia"/>
+        </w:rPr>
+        <w:t xml:space="preserve"> </w:t>
+      </w:r>
+      <w:proofErr w:type="spellStart"/>
+      <w:r>
+        <w:rPr>
+          <w:rFonts w:hint="eastAsia"/>
+        </w:rPr>
+        <w:t>TalkBack</w:t>
+      </w:r>
+      <w:proofErr w:type="spellEnd"/>
+      <w:r>
+        <w:rPr>
+          <w:rFonts w:hint="eastAsia"/>
+        </w:rPr>
+        <w:t>开启后按钮单击事件触发流程</w:t>
+      </w:r>
       <w:bookmarkEnd w:id="44"/>
-      <w:r>
-        <w:rPr>
-          <w:rFonts w:hint="eastAsia"/>
-        </w:rPr>
-        <w:t xml:space="preserve"> </w:t>
-      </w:r>
-      <w:proofErr w:type="spellStart"/>
-      <w:r>
-        <w:rPr>
-          <w:rFonts w:hint="eastAsia"/>
-        </w:rPr>
-        <w:t>TalkBack</w:t>
-      </w:r>
-      <w:proofErr w:type="spellEnd"/>
-      <w:r>
-        <w:rPr>
-          <w:rFonts w:hint="eastAsia"/>
-        </w:rPr>
-        <w:t>开启后按钮单击事件触发流程</w:t>
-      </w:r>
-      <w:bookmarkEnd w:id="43"/>
     </w:p>
     <w:p>
       <w:pPr>
@@ -11014,7 +11176,21 @@
         <w:rPr>
           <w:rFonts w:ascii="宋体" w:hAnsi="宋体" w:hint="eastAsia"/>
         </w:rPr>
-        <w:t>它的定位精度取决于蓝牙设备布设的数量的多少。</w:t>
+        <w:t>它的定位精度取决于</w:t>
+      </w:r>
+      <w:proofErr w:type="gramStart"/>
+      <w:r>
+        <w:rPr>
+          <w:rFonts w:ascii="宋体" w:hAnsi="宋体" w:hint="eastAsia"/>
+        </w:rPr>
+        <w:t>蓝牙设备</w:t>
+      </w:r>
+      <w:proofErr w:type="gramEnd"/>
+      <w:r>
+        <w:rPr>
+          <w:rFonts w:ascii="宋体" w:hAnsi="宋体" w:hint="eastAsia"/>
+        </w:rPr>
+        <w:t>布设的数量的多少。</w:t>
       </w:r>
     </w:p>
     <w:p>
@@ -11046,7 +11222,21 @@
         <w:rPr>
           <w:rFonts w:ascii="宋体" w:hAnsi="宋体" w:hint="eastAsia"/>
         </w:rPr>
-        <w:t>标签，并且需要使用大量的RFID标签以取得良好的定位精度。与被动标签不同的是，主动标签可以内嵌电池以增加传输距离。使用主动标签的最大缺点是需要花费高额的成本。这方面的研究</w:t>
+        <w:t>标签，并且需要使用大量的RFID标签以取得良好的定位精度。与被动标签不同的是，主动标签可以内</w:t>
+      </w:r>
+      <w:proofErr w:type="gramStart"/>
+      <w:r>
+        <w:rPr>
+          <w:rFonts w:ascii="宋体" w:hAnsi="宋体" w:hint="eastAsia"/>
+        </w:rPr>
+        <w:t>嵌</w:t>
+      </w:r>
+      <w:proofErr w:type="gramEnd"/>
+      <w:r>
+        <w:rPr>
+          <w:rFonts w:ascii="宋体" w:hAnsi="宋体" w:hint="eastAsia"/>
+        </w:rPr>
+        <w:t>电池以增加传输距离。使用主动标签的最大缺点是需要花费高额的成本。这方面的研究</w:t>
       </w:r>
       <w:r>
         <w:rPr>
@@ -11474,7 +11664,21 @@
         <w:rPr>
           <w:rFonts w:ascii="宋体" w:hAnsi="宋体" w:hint="eastAsia"/>
         </w:rPr>
-        <w:t>算法解决了非负权重有向图的单源最短路径问题，算法最终得到一个最短路径树。该算法常用于路由算法或者作为其他图算法的一个子模块。</w:t>
+        <w:t>算法解决了非负权重有向图的单源最短路径问题，算法最终得到一个最短路径树。该算法常用于路由算法或者作为其他图算法的</w:t>
+      </w:r>
+      <w:proofErr w:type="gramStart"/>
+      <w:r>
+        <w:rPr>
+          <w:rFonts w:ascii="宋体" w:hAnsi="宋体" w:hint="eastAsia"/>
+        </w:rPr>
+        <w:t>一</w:t>
+      </w:r>
+      <w:proofErr w:type="gramEnd"/>
+      <w:r>
+        <w:rPr>
+          <w:rFonts w:ascii="宋体" w:hAnsi="宋体" w:hint="eastAsia"/>
+        </w:rPr>
+        <w:t>个子模块。</w:t>
       </w:r>
     </w:p>
     <w:p>
@@ -11498,8 +11702,16 @@
         <w:rPr>
           <w:rFonts w:ascii="宋体" w:hAnsi="宋体" w:hint="eastAsia"/>
         </w:rPr>
-        <w:t>算法的输入包含了一个有权重的有向图和图中的一个源</w:t>
-      </w:r>
+        <w:t>算法的输入包含了一个有权重的有向图和图中的</w:t>
+      </w:r>
+      <w:proofErr w:type="gramStart"/>
+      <w:r>
+        <w:rPr>
+          <w:rFonts w:ascii="宋体" w:hAnsi="宋体" w:hint="eastAsia"/>
+        </w:rPr>
+        <w:t>一个源</w:t>
+      </w:r>
+      <w:proofErr w:type="gramEnd"/>
       <w:r>
         <w:rPr>
           <w:rFonts w:ascii="宋体" w:hAnsi="宋体" w:hint="eastAsia"/>
@@ -11516,7 +11728,35 @@
         <w:rPr>
           <w:rFonts w:ascii="宋体" w:hAnsi="宋体" w:hint="eastAsia"/>
         </w:rPr>
-        <w:t>，算法从这个源节点出发选择一个到该源节点最近的节点，将其标记为已访问。</w:t>
+        <w:t>，算法从</w:t>
+      </w:r>
+      <w:proofErr w:type="gramStart"/>
+      <w:r>
+        <w:rPr>
+          <w:rFonts w:ascii="宋体" w:hAnsi="宋体" w:hint="eastAsia"/>
+        </w:rPr>
+        <w:t>这个源</w:t>
+      </w:r>
+      <w:proofErr w:type="gramEnd"/>
+      <w:r>
+        <w:rPr>
+          <w:rFonts w:ascii="宋体" w:hAnsi="宋体" w:hint="eastAsia"/>
+        </w:rPr>
+        <w:t>节点出发选择一个</w:t>
+      </w:r>
+      <w:proofErr w:type="gramStart"/>
+      <w:r>
+        <w:rPr>
+          <w:rFonts w:ascii="宋体" w:hAnsi="宋体" w:hint="eastAsia"/>
+        </w:rPr>
+        <w:t>到该源节点</w:t>
+      </w:r>
+      <w:proofErr w:type="gramEnd"/>
+      <w:r>
+        <w:rPr>
+          <w:rFonts w:ascii="宋体" w:hAnsi="宋体" w:hint="eastAsia"/>
+        </w:rPr>
+        <w:t>最近的节点，将其标记为已访问。</w:t>
       </w:r>
       <w:r>
         <w:rPr>
@@ -11742,10 +11982,76 @@
             <w:r>
               <w:rPr>
                 <w:b/>
-                <w:sz w:val="21"/>
-                <w:szCs w:val="21"/>
-              </w:rPr>
-              <w:t>Algorithm 1</w:t>
+              </w:rPr>
+              <w:t xml:space="preserve">Algorithm </w:t>
+            </w:r>
+            <w:r>
+              <w:rPr>
+                <w:b/>
+              </w:rPr>
+              <w:fldChar w:fldCharType="begin"/>
+            </w:r>
+            <w:r>
+              <w:rPr>
+                <w:b/>
+              </w:rPr>
+              <w:instrText xml:space="preserve"> STYLEREF 1 \s </w:instrText>
+            </w:r>
+            <w:r>
+              <w:rPr>
+                <w:b/>
+              </w:rPr>
+              <w:fldChar w:fldCharType="separate"/>
+            </w:r>
+            <w:r>
+              <w:rPr>
+                <w:b/>
+                <w:noProof/>
+              </w:rPr>
+              <w:t>2</w:t>
+            </w:r>
+            <w:r>
+              <w:rPr>
+                <w:b/>
+              </w:rPr>
+              <w:fldChar w:fldCharType="end"/>
+            </w:r>
+            <w:r>
+              <w:rPr>
+                <w:b/>
+              </w:rPr>
+              <w:t>.</w:t>
+            </w:r>
+            <w:r>
+              <w:rPr>
+                <w:b/>
+              </w:rPr>
+              <w:fldChar w:fldCharType="begin"/>
+            </w:r>
+            <w:r>
+              <w:rPr>
+                <w:b/>
+              </w:rPr>
+              <w:instrText xml:space="preserve"> SEQ Algorithm \* ARABIC \s 1 </w:instrText>
+            </w:r>
+            <w:r>
+              <w:rPr>
+                <w:b/>
+              </w:rPr>
+              <w:fldChar w:fldCharType="separate"/>
+            </w:r>
+            <w:r>
+              <w:rPr>
+                <w:b/>
+                <w:noProof/>
+              </w:rPr>
+              <w:t>1</w:t>
+            </w:r>
+            <w:r>
+              <w:rPr>
+                <w:b/>
+              </w:rPr>
+              <w:fldChar w:fldCharType="end"/>
             </w:r>
             <w:r>
               <w:rPr>
@@ -12637,8 +12943,8 @@
         <w:keepNext/>
         <w:spacing w:line="360" w:lineRule="auto"/>
       </w:pPr>
-      <w:bookmarkStart w:id="45" w:name="_Toc374883955"/>
-      <w:bookmarkStart w:id="46" w:name="_Ref374377294"/>
+      <w:bookmarkStart w:id="45" w:name="_Ref374377294"/>
+      <w:bookmarkStart w:id="46" w:name="_Toc374883955"/>
       <w:r>
         <w:rPr>
           <w:rFonts w:hint="eastAsia"/>
@@ -12720,28 +13026,28 @@
       <w:r>
         <w:fldChar w:fldCharType="end"/>
       </w:r>
+      <w:bookmarkEnd w:id="45"/>
+      <w:r>
+        <w:rPr>
+          <w:rFonts w:hint="eastAsia"/>
+        </w:rPr>
+        <w:t xml:space="preserve"> </w:t>
+      </w:r>
+      <w:proofErr w:type="spellStart"/>
+      <w:r>
+        <w:rPr>
+          <w:rFonts w:hint="eastAsia"/>
+        </w:rPr>
+        <w:t>Dijkstra</w:t>
+      </w:r>
+      <w:proofErr w:type="spellEnd"/>
+      <w:r>
+        <w:rPr>
+          <w:rFonts w:hint="eastAsia"/>
+        </w:rPr>
+        <w:t>算法伪代码</w:t>
+      </w:r>
       <w:bookmarkEnd w:id="46"/>
-      <w:r>
-        <w:rPr>
-          <w:rFonts w:hint="eastAsia"/>
-        </w:rPr>
-        <w:t xml:space="preserve"> </w:t>
-      </w:r>
-      <w:proofErr w:type="spellStart"/>
-      <w:r>
-        <w:rPr>
-          <w:rFonts w:hint="eastAsia"/>
-        </w:rPr>
-        <w:t>Dijkstra</w:t>
-      </w:r>
-      <w:proofErr w:type="spellEnd"/>
-      <w:r>
-        <w:rPr>
-          <w:rFonts w:hint="eastAsia"/>
-        </w:rPr>
-        <w:t>算法伪代码</w:t>
-      </w:r>
-      <w:bookmarkEnd w:id="45"/>
     </w:p>
     <w:p>
       <w:pPr>
@@ -13093,19 +13399,82 @@
             <w:r>
               <w:rPr>
                 <w:b/>
-                <w:sz w:val="21"/>
-                <w:szCs w:val="21"/>
-              </w:rPr>
-              <w:t xml:space="preserve">Algorithm </w:t>
-            </w:r>
-            <w:r>
-              <w:rPr>
-                <w:rFonts w:hint="eastAsia"/>
+              </w:rPr>
+              <w:t>Algorith</w:t>
+            </w:r>
+            <w:r>
+              <w:rPr>
                 <w:b/>
-                <w:sz w:val="21"/>
-                <w:szCs w:val="21"/>
+              </w:rPr>
+              <w:t xml:space="preserve">m </w:t>
+            </w:r>
+            <w:r>
+              <w:rPr>
+                <w:b/>
+              </w:rPr>
+              <w:fldChar w:fldCharType="begin"/>
+            </w:r>
+            <w:r>
+              <w:rPr>
+                <w:b/>
+              </w:rPr>
+              <w:instrText xml:space="preserve"> STYLEREF 1 \s </w:instrText>
+            </w:r>
+            <w:r>
+              <w:rPr>
+                <w:b/>
+              </w:rPr>
+              <w:fldChar w:fldCharType="separate"/>
+            </w:r>
+            <w:r>
+              <w:rPr>
+                <w:b/>
+                <w:noProof/>
               </w:rPr>
               <w:t>2</w:t>
+            </w:r>
+            <w:r>
+              <w:rPr>
+                <w:b/>
+              </w:rPr>
+              <w:fldChar w:fldCharType="end"/>
+            </w:r>
+            <w:r>
+              <w:rPr>
+                <w:b/>
+              </w:rPr>
+              <w:t>.</w:t>
+            </w:r>
+            <w:r>
+              <w:rPr>
+                <w:b/>
+              </w:rPr>
+              <w:fldChar w:fldCharType="begin"/>
+            </w:r>
+            <w:r>
+              <w:rPr>
+                <w:b/>
+              </w:rPr>
+              <w:instrText xml:space="preserve"> SEQ Algorithm \* ARABIC \s 1 </w:instrText>
+            </w:r>
+            <w:r>
+              <w:rPr>
+                <w:b/>
+              </w:rPr>
+              <w:fldChar w:fldCharType="separate"/>
+            </w:r>
+            <w:r>
+              <w:rPr>
+                <w:b/>
+                <w:noProof/>
+              </w:rPr>
+              <w:t>2</w:t>
+            </w:r>
+            <w:r>
+              <w:rPr>
+                <w:b/>
+              </w:rPr>
+              <w:fldChar w:fldCharType="end"/>
             </w:r>
             <w:r>
               <w:rPr>
@@ -15047,8 +15416,8 @@
           <w:szCs w:val="24"/>
         </w:rPr>
       </w:pPr>
-      <w:bookmarkStart w:id="47" w:name="_Toc374883956"/>
-      <w:bookmarkStart w:id="48" w:name="_Ref374436615"/>
+      <w:bookmarkStart w:id="47" w:name="_Ref374436615"/>
+      <w:bookmarkStart w:id="48" w:name="_Toc374883956"/>
       <w:r>
         <w:rPr>
           <w:rFonts w:hint="eastAsia"/>
@@ -15130,20 +15499,20 @@
       <w:r>
         <w:fldChar w:fldCharType="end"/>
       </w:r>
+      <w:bookmarkEnd w:id="47"/>
+      <w:r>
+        <w:rPr>
+          <w:rFonts w:hint="eastAsia"/>
+        </w:rPr>
+        <w:t xml:space="preserve"> A*</w:t>
+      </w:r>
+      <w:r>
+        <w:rPr>
+          <w:rFonts w:hint="eastAsia"/>
+        </w:rPr>
+        <w:t>算法伪代码</w:t>
+      </w:r>
       <w:bookmarkEnd w:id="48"/>
-      <w:r>
-        <w:rPr>
-          <w:rFonts w:hint="eastAsia"/>
-        </w:rPr>
-        <w:t xml:space="preserve"> A*</w:t>
-      </w:r>
-      <w:r>
-        <w:rPr>
-          <w:rFonts w:hint="eastAsia"/>
-        </w:rPr>
-        <w:t>算法伪代码</w:t>
-      </w:r>
-      <w:bookmarkEnd w:id="47"/>
     </w:p>
     <w:p>
       <w:pPr>
@@ -15507,7 +15876,25 @@
           <w:sz w:val="24"/>
           <w:szCs w:val="24"/>
         </w:rPr>
-        <w:t>，其实质是同概率搜索，类似一系列以源节点为圆心的同心圆的搜索。</w:t>
+        <w:t>，其实质是同概率搜索，类似</w:t>
+      </w:r>
+      <w:proofErr w:type="gramStart"/>
+      <w:r>
+        <w:rPr>
+          <w:rFonts w:hAnsi="宋体" w:hint="eastAsia"/>
+          <w:sz w:val="24"/>
+          <w:szCs w:val="24"/>
+        </w:rPr>
+        <w:t>一系列以源节点</w:t>
+      </w:r>
+      <w:proofErr w:type="gramEnd"/>
+      <w:r>
+        <w:rPr>
+          <w:rFonts w:hAnsi="宋体" w:hint="eastAsia"/>
+          <w:sz w:val="24"/>
+          <w:szCs w:val="24"/>
+        </w:rPr>
+        <w:t>为圆心的同心圆的搜索。</w:t>
       </w:r>
       <w:r>
         <w:rPr>
@@ -15640,7 +16027,21 @@
         <w:rPr>
           <w:rFonts w:ascii="宋体" w:hAnsi="宋体" w:hint="eastAsia"/>
         </w:rPr>
-        <w:t>的开源操作系统，主要面向移动设备，由Google成立的开放手持设备联盟（Open Handset Alliance, OHA）领导开发。</w:t>
+        <w:t>的开源操作系统，主要面向移动设备，由Google成立的开放手</w:t>
+      </w:r>
+      <w:proofErr w:type="gramStart"/>
+      <w:r>
+        <w:rPr>
+          <w:rFonts w:ascii="宋体" w:hAnsi="宋体" w:hint="eastAsia"/>
+        </w:rPr>
+        <w:t>持设备</w:t>
+      </w:r>
+      <w:proofErr w:type="gramEnd"/>
+      <w:r>
+        <w:rPr>
+          <w:rFonts w:ascii="宋体" w:hAnsi="宋体" w:hint="eastAsia"/>
+        </w:rPr>
+        <w:t>联盟（Open Handset Alliance, OHA）领导开发。</w:t>
       </w:r>
       <w:r>
         <w:rPr>
@@ -15800,7 +16201,7 @@
           <v:shape id="_x0000_i1027" type="#_x0000_t75" style="width:419.25pt;height:332.25pt" o:ole="">
             <v:imagedata r:id="rId32" o:title=""/>
           </v:shape>
-          <o:OLEObject Type="Embed" ProgID="Visio.Drawing.11" ShapeID="_x0000_i1027" DrawAspect="Content" ObjectID="_1448917422" r:id="rId33"/>
+          <o:OLEObject Type="Embed" ProgID="Visio.Drawing.11" ShapeID="_x0000_i1027" DrawAspect="Content" ObjectID="_1448957188" r:id="rId33"/>
         </w:object>
       </w:r>
     </w:p>
@@ -15811,8 +16212,8 @@
           <w:rFonts w:ascii="宋体" w:hAnsi="宋体"/>
         </w:rPr>
       </w:pPr>
-      <w:bookmarkStart w:id="52" w:name="_Toc374883957"/>
-      <w:bookmarkStart w:id="53" w:name="_Ref374862398"/>
+      <w:bookmarkStart w:id="52" w:name="_Ref374862398"/>
+      <w:bookmarkStart w:id="53" w:name="_Toc374883957"/>
       <w:r>
         <w:rPr>
           <w:rFonts w:hint="eastAsia"/>
@@ -15894,20 +16295,20 @@
       <w:r>
         <w:fldChar w:fldCharType="end"/>
       </w:r>
+      <w:bookmarkEnd w:id="52"/>
+      <w:r>
+        <w:rPr>
+          <w:rFonts w:hint="eastAsia"/>
+        </w:rPr>
+        <w:t xml:space="preserve"> Android</w:t>
+      </w:r>
+      <w:r>
+        <w:rPr>
+          <w:rFonts w:hint="eastAsia"/>
+        </w:rPr>
+        <w:t>系统架构</w:t>
+      </w:r>
       <w:bookmarkEnd w:id="53"/>
-      <w:r>
-        <w:rPr>
-          <w:rFonts w:hint="eastAsia"/>
-        </w:rPr>
-        <w:t xml:space="preserve"> Android</w:t>
-      </w:r>
-      <w:r>
-        <w:rPr>
-          <w:rFonts w:hint="eastAsia"/>
-        </w:rPr>
-        <w:t>系统架构</w:t>
-      </w:r>
-      <w:bookmarkEnd w:id="52"/>
     </w:p>
     <w:p>
       <w:pPr>
@@ -16022,7 +16423,21 @@
         <w:rPr>
           <w:rFonts w:ascii="宋体" w:hAnsi="宋体"/>
         </w:rPr>
-        <w:t>，该函数库负责Android网页浏览器的运行，例如标准的C函数库</w:t>
+        <w:t>，该函数</w:t>
+      </w:r>
+      <w:proofErr w:type="gramStart"/>
+      <w:r>
+        <w:rPr>
+          <w:rFonts w:ascii="宋体" w:hAnsi="宋体"/>
+        </w:rPr>
+        <w:t>库负责</w:t>
+      </w:r>
+      <w:proofErr w:type="gramEnd"/>
+      <w:r>
+        <w:rPr>
+          <w:rFonts w:ascii="宋体" w:hAnsi="宋体"/>
+        </w:rPr>
+        <w:t>Android网页浏览器的运行，例如标准的C函数库</w:t>
       </w:r>
       <w:proofErr w:type="spellStart"/>
       <w:r>
@@ -16225,7 +16640,21 @@
         <w:rPr>
           <w:rFonts w:ascii="宋体" w:hAnsi="宋体"/>
         </w:rPr>
-        <w:t>这种严格的分层机制，为Android系统带来很大的灵活性，稳定性和可扩展性。也利于不同层的开发人员专心于该层次的开发任务。</w:t>
+        <w:t>这种严格的分层机制，为Android系统带来很大的灵活性，稳定性和</w:t>
+      </w:r>
+      <w:proofErr w:type="gramStart"/>
+      <w:r>
+        <w:rPr>
+          <w:rFonts w:ascii="宋体" w:hAnsi="宋体"/>
+        </w:rPr>
+        <w:t>可</w:t>
+      </w:r>
+      <w:proofErr w:type="gramEnd"/>
+      <w:r>
+        <w:rPr>
+          <w:rFonts w:ascii="宋体" w:hAnsi="宋体"/>
+        </w:rPr>
+        <w:t>扩展性。也利于不同层的开发人员专心于该层次的开发任务。</w:t>
       </w:r>
     </w:p>
     <w:p>
@@ -16379,7 +16808,21 @@
         <w:rPr>
           <w:rFonts w:ascii="宋体" w:hAnsi="宋体" w:hint="eastAsia"/>
         </w:rPr>
-        <w:t>Content Provider组件管理对系统中数据集的访问，该组件对数据进行封装，并提供定义数据安全性的相关机制。Content Provider是连接进程间数据的标准接口。</w:t>
+        <w:t>Content Provider组件管理对系统中数据集的访问，该组件对数据进行封装，并提供定义数据安全性的相关机制。Content Provider是连接进程</w:t>
+      </w:r>
+      <w:proofErr w:type="gramStart"/>
+      <w:r>
+        <w:rPr>
+          <w:rFonts w:ascii="宋体" w:hAnsi="宋体" w:hint="eastAsia"/>
+        </w:rPr>
+        <w:t>间数据</w:t>
+      </w:r>
+      <w:proofErr w:type="gramEnd"/>
+      <w:r>
+        <w:rPr>
+          <w:rFonts w:ascii="宋体" w:hAnsi="宋体" w:hint="eastAsia"/>
+        </w:rPr>
+        <w:t>的标准接口。</w:t>
       </w:r>
     </w:p>
     <w:p>
@@ -16433,7 +16876,21 @@
         <w:rPr>
           <w:rFonts w:ascii="宋体" w:hAnsi="宋体" w:hint="eastAsia"/>
         </w:rPr>
-        <w:t>ctivity以响应接受到的信息，或者通过通知栏通知用户。</w:t>
+        <w:t>ctivity以响应接受到的信息，或者通过通知</w:t>
+      </w:r>
+      <w:proofErr w:type="gramStart"/>
+      <w:r>
+        <w:rPr>
+          <w:rFonts w:ascii="宋体" w:hAnsi="宋体" w:hint="eastAsia"/>
+        </w:rPr>
+        <w:t>栏通知</w:t>
+      </w:r>
+      <w:proofErr w:type="gramEnd"/>
+      <w:r>
+        <w:rPr>
+          <w:rFonts w:ascii="宋体" w:hAnsi="宋体" w:hint="eastAsia"/>
+        </w:rPr>
+        <w:t>用户。</w:t>
       </w:r>
     </w:p>
     <w:p>
@@ -16945,7 +17402,21 @@
         <w:rPr>
           <w:rFonts w:ascii="宋体" w:hAnsi="宋体" w:hint="eastAsia"/>
         </w:rPr>
-        <w:t>这种模式的好处在于用户可以很方便地携带相关信息，同时，与其他两种模式相比，这种模式也更容易实现。</w:t>
+        <w:t>这种模式的好处在于用户可以很方便地携带相关信息，同时，与其</w:t>
+      </w:r>
+      <w:proofErr w:type="gramStart"/>
+      <w:r>
+        <w:rPr>
+          <w:rFonts w:ascii="宋体" w:hAnsi="宋体" w:hint="eastAsia"/>
+        </w:rPr>
+        <w:t>他两种</w:t>
+      </w:r>
+      <w:proofErr w:type="gramEnd"/>
+      <w:r>
+        <w:rPr>
+          <w:rFonts w:ascii="宋体" w:hAnsi="宋体" w:hint="eastAsia"/>
+        </w:rPr>
+        <w:t>模式相比，这种模式也更容易实现。</w:t>
       </w:r>
     </w:p>
     <w:p>
@@ -17237,7 +17708,7 @@
           <v:shape id="_x0000_i1028" type="#_x0000_t75" style="width:419.25pt;height:234.75pt" o:ole="">
             <v:imagedata r:id="rId38" o:title=""/>
           </v:shape>
-          <o:OLEObject Type="Embed" ProgID="Visio.Drawing.11" ShapeID="_x0000_i1028" DrawAspect="Content" ObjectID="_1448917423" r:id="rId39"/>
+          <o:OLEObject Type="Embed" ProgID="Visio.Drawing.11" ShapeID="_x0000_i1028" DrawAspect="Content" ObjectID="_1448957189" r:id="rId39"/>
         </w:object>
       </w:r>
     </w:p>
@@ -17245,8 +17716,8 @@
       <w:pPr>
         <w:pStyle w:val="af0"/>
       </w:pPr>
-      <w:bookmarkStart w:id="62" w:name="_Toc374883958"/>
-      <w:bookmarkStart w:id="63" w:name="_Ref374881151"/>
+      <w:bookmarkStart w:id="62" w:name="_Ref374881151"/>
+      <w:bookmarkStart w:id="63" w:name="_Toc374883958"/>
       <w:r>
         <w:rPr>
           <w:rFonts w:hint="eastAsia"/>
@@ -17328,26 +17799,26 @@
       <w:r>
         <w:fldChar w:fldCharType="end"/>
       </w:r>
+      <w:bookmarkEnd w:id="62"/>
+      <w:r>
+        <w:rPr>
+          <w:rFonts w:hint="eastAsia"/>
+        </w:rPr>
+        <w:t xml:space="preserve"> LBS</w:t>
+      </w:r>
+      <w:r>
+        <w:rPr>
+          <w:rFonts w:hint="eastAsia"/>
+        </w:rPr>
+        <w:t>系统架构</w:t>
+      </w:r>
+      <w:r>
+        <w:rPr>
+          <w:rFonts w:hint="eastAsia"/>
+        </w:rPr>
+        <w:t>图</w:t>
+      </w:r>
       <w:bookmarkEnd w:id="63"/>
-      <w:r>
-        <w:rPr>
-          <w:rFonts w:hint="eastAsia"/>
-        </w:rPr>
-        <w:t xml:space="preserve"> LBS</w:t>
-      </w:r>
-      <w:r>
-        <w:rPr>
-          <w:rFonts w:hint="eastAsia"/>
-        </w:rPr>
-        <w:t>系统架构</w:t>
-      </w:r>
-      <w:r>
-        <w:rPr>
-          <w:rFonts w:hint="eastAsia"/>
-        </w:rPr>
-        <w:t>图</w:t>
-      </w:r>
-      <w:bookmarkEnd w:id="62"/>
     </w:p>
     <w:p>
       <w:pPr>
@@ -18068,7 +18539,21 @@
         <w:rPr>
           <w:rFonts w:ascii="宋体" w:hAnsi="宋体" w:hint="eastAsia"/>
         </w:rPr>
-        <w:t>以DXF格式组织的CAD数据由不相连的线、弧或者折线构成，这些元素可能跨越几个图层。用于表示门的线通常被分到一个或两个组里。房间的轮廓被</w:t>
+        <w:t>以DXF格式组织的CAD数据由不相连的线、</w:t>
+      </w:r>
+      <w:proofErr w:type="gramStart"/>
+      <w:r>
+        <w:rPr>
+          <w:rFonts w:ascii="宋体" w:hAnsi="宋体" w:hint="eastAsia"/>
+        </w:rPr>
+        <w:t>弧或者</w:t>
+      </w:r>
+      <w:proofErr w:type="gramEnd"/>
+      <w:r>
+        <w:rPr>
+          <w:rFonts w:ascii="宋体" w:hAnsi="宋体" w:hint="eastAsia"/>
+        </w:rPr>
+        <w:t>折线构成，这些元素可能跨越几个图层。用于表示门的线通常被分到一个或两个组里。房间的轮廓被</w:t>
       </w:r>
       <w:r>
         <w:rPr>
@@ -18135,7 +18620,21 @@
         <w:rPr>
           <w:rFonts w:ascii="宋体" w:hAnsi="宋体" w:hint="eastAsia"/>
         </w:rPr>
-        <w:t>本节所讲述的CAD解析器只提取门、房间的二维结构以及楼梯的二维投影。</w:t>
+        <w:t>本节所讲述的CAD</w:t>
+      </w:r>
+      <w:proofErr w:type="gramStart"/>
+      <w:r>
+        <w:rPr>
+          <w:rFonts w:ascii="宋体" w:hAnsi="宋体" w:hint="eastAsia"/>
+        </w:rPr>
+        <w:t>解析器只</w:t>
+      </w:r>
+      <w:proofErr w:type="gramEnd"/>
+      <w:r>
+        <w:rPr>
+          <w:rFonts w:ascii="宋体" w:hAnsi="宋体" w:hint="eastAsia"/>
+        </w:rPr>
+        <w:t>提取门、房间的二维结构以及楼梯的二维投影。</w:t>
       </w:r>
     </w:p>
     <w:p>
@@ -23567,7 +24066,21 @@
         <w:rPr>
           <w:rFonts w:ascii="宋体" w:hAnsi="宋体" w:hint="eastAsia"/>
         </w:rPr>
-        <w:t>为减少冗余数据，下列步骤将自动作用于每一个需要进行元素提取的图层超集之上</w:t>
+        <w:t>为减少冗余数据，下列步骤将自动作用于每一个需要进行元素提取的</w:t>
+      </w:r>
+      <w:proofErr w:type="gramStart"/>
+      <w:r>
+        <w:rPr>
+          <w:rFonts w:ascii="宋体" w:hAnsi="宋体" w:hint="eastAsia"/>
+        </w:rPr>
+        <w:t>图层超</w:t>
+      </w:r>
+      <w:proofErr w:type="gramEnd"/>
+      <w:r>
+        <w:rPr>
+          <w:rFonts w:ascii="宋体" w:hAnsi="宋体" w:hint="eastAsia"/>
+        </w:rPr>
+        <w:t>集之上</w:t>
       </w:r>
       <w:r>
         <w:rPr>
@@ -23589,7 +24102,35 @@
         <w:rPr>
           <w:rFonts w:ascii="宋体" w:hAnsi="宋体" w:hint="eastAsia"/>
         </w:rPr>
-        <w:t>1）如果若干个图层同时包含需要在同一个提取例程里用到的数据，这些图层将被合并为一个超集；</w:t>
+        <w:t>1）如果若干个</w:t>
+      </w:r>
+      <w:proofErr w:type="gramStart"/>
+      <w:r>
+        <w:rPr>
+          <w:rFonts w:ascii="宋体" w:hAnsi="宋体" w:hint="eastAsia"/>
+        </w:rPr>
+        <w:t>图层同时</w:t>
+      </w:r>
+      <w:proofErr w:type="gramEnd"/>
+      <w:r>
+        <w:rPr>
+          <w:rFonts w:ascii="宋体" w:hAnsi="宋体" w:hint="eastAsia"/>
+        </w:rPr>
+        <w:t>包含需要在同一个提取例程里用到的数据，</w:t>
+      </w:r>
+      <w:proofErr w:type="gramStart"/>
+      <w:r>
+        <w:rPr>
+          <w:rFonts w:ascii="宋体" w:hAnsi="宋体" w:hint="eastAsia"/>
+        </w:rPr>
+        <w:t>这些图层将</w:t>
+      </w:r>
+      <w:proofErr w:type="gramEnd"/>
+      <w:r>
+        <w:rPr>
+          <w:rFonts w:ascii="宋体" w:hAnsi="宋体" w:hint="eastAsia"/>
+        </w:rPr>
+        <w:t>被合并为一个超集；</w:t>
       </w:r>
     </w:p>
     <w:p>
@@ -23605,7 +24146,21 @@
         <w:rPr>
           <w:rFonts w:ascii="宋体" w:hAnsi="宋体" w:hint="eastAsia"/>
         </w:rPr>
-        <w:t>2)近似相等的两条线，其中一条将被从超集中移除；</w:t>
+        <w:t>2)近似相等的两条线，其中一条将被从</w:t>
+      </w:r>
+      <w:proofErr w:type="gramStart"/>
+      <w:r>
+        <w:rPr>
+          <w:rFonts w:ascii="宋体" w:hAnsi="宋体" w:hint="eastAsia"/>
+        </w:rPr>
+        <w:t>超集中</w:t>
+      </w:r>
+      <w:proofErr w:type="gramEnd"/>
+      <w:r>
+        <w:rPr>
+          <w:rFonts w:ascii="宋体" w:hAnsi="宋体" w:hint="eastAsia"/>
+        </w:rPr>
+        <w:t>移除；</w:t>
       </w:r>
     </w:p>
     <w:p>
@@ -23763,7 +24318,21 @@
         <w:rPr>
           <w:rFonts w:ascii="宋体" w:hAnsi="宋体"/>
         </w:rPr>
-        <w:t>将被从超集中移除</w:t>
+        <w:t>将被从</w:t>
+      </w:r>
+      <w:proofErr w:type="gramStart"/>
+      <w:r>
+        <w:rPr>
+          <w:rFonts w:ascii="宋体" w:hAnsi="宋体"/>
+        </w:rPr>
+        <w:t>超集中</w:t>
+      </w:r>
+      <w:proofErr w:type="gramEnd"/>
+      <w:r>
+        <w:rPr>
+          <w:rFonts w:ascii="宋体" w:hAnsi="宋体"/>
+        </w:rPr>
+        <w:t>移除</w:t>
       </w:r>
       <w:r>
         <w:rPr>
@@ -24236,7 +24805,13 @@
                   <w:rPr>
                     <w:rFonts w:ascii="Cambria Math" w:hAnsi="Cambria Math"/>
                   </w:rPr>
-                  <m:t xml:space="preserve">∧p !adj </m:t>
+                  <m:t>∧p !a</m:t>
+                </m:r>
+                <m:r>
+                  <w:rPr>
+                    <w:rFonts w:ascii="Cambria Math" w:hAnsi="Cambria Math"/>
+                  </w:rPr>
+                  <m:t xml:space="preserve">dj </m:t>
                 </m:r>
                 <m:sSub>
                   <m:sSubPr>
@@ -24729,7 +25304,7 @@
           <v:shape id="_x0000_i1029" type="#_x0000_t75" style="width:2in;height:111.75pt" o:ole="">
             <v:imagedata r:id="rId40" o:title=""/>
           </v:shape>
-          <o:OLEObject Type="Embed" ProgID="Visio.Drawing.11" ShapeID="_x0000_i1029" DrawAspect="Content" ObjectID="_1448917424" r:id="rId41"/>
+          <o:OLEObject Type="Embed" ProgID="Visio.Drawing.11" ShapeID="_x0000_i1029" DrawAspect="Content" ObjectID="_1448957190" r:id="rId41"/>
         </w:object>
       </w:r>
     </w:p>
@@ -24968,7 +25543,7 @@
           <v:shape id="_x0000_i1030" type="#_x0000_t75" style="width:257.25pt;height:263.25pt" o:ole="">
             <v:imagedata r:id="rId42" o:title=""/>
           </v:shape>
-          <o:OLEObject Type="Embed" ProgID="Visio.Drawing.11" ShapeID="_x0000_i1030" DrawAspect="Content" ObjectID="_1448917425" r:id="rId43"/>
+          <o:OLEObject Type="Embed" ProgID="Visio.Drawing.11" ShapeID="_x0000_i1030" DrawAspect="Content" ObjectID="_1448957191" r:id="rId43"/>
         </w:object>
       </w:r>
     </w:p>
@@ -25479,32 +26054,93 @@
           </w:tcPr>
           <w:p>
             <w:pPr>
-              <w:spacing w:line="276" w:lineRule="auto"/>
-              <w:rPr>
-                <w:sz w:val="21"/>
-                <w:szCs w:val="21"/>
-              </w:rPr>
+              <w:pStyle w:val="af0"/>
+              <w:jc w:val="both"/>
             </w:pPr>
             <w:r>
               <w:rPr>
                 <w:b/>
-                <w:sz w:val="21"/>
-                <w:szCs w:val="21"/>
-              </w:rPr>
-              <w:t>Algorithm 1</w:t>
-            </w:r>
-            <w:r>
-              <w:rPr>
-                <w:sz w:val="21"/>
-                <w:szCs w:val="21"/>
+              </w:rPr>
+              <w:t xml:space="preserve">Algorithm </w:t>
+            </w:r>
+            <w:r>
+              <w:rPr>
+                <w:b/>
+              </w:rPr>
+              <w:fldChar w:fldCharType="begin"/>
+            </w:r>
+            <w:r>
+              <w:rPr>
+                <w:b/>
+              </w:rPr>
+              <w:instrText xml:space="preserve"> STYLEREF 1 \s </w:instrText>
+            </w:r>
+            <w:r>
+              <w:rPr>
+                <w:b/>
+              </w:rPr>
+              <w:fldChar w:fldCharType="separate"/>
+            </w:r>
+            <w:r>
+              <w:rPr>
+                <w:b/>
+                <w:noProof/>
+              </w:rPr>
+              <w:t>3</w:t>
+            </w:r>
+            <w:r>
+              <w:rPr>
+                <w:b/>
+              </w:rPr>
+              <w:fldChar w:fldCharType="end"/>
+            </w:r>
+            <w:r>
+              <w:rPr>
+                <w:b/>
+              </w:rPr>
+              <w:t>.</w:t>
+            </w:r>
+            <w:r>
+              <w:rPr>
+                <w:b/>
+              </w:rPr>
+              <w:fldChar w:fldCharType="begin"/>
+            </w:r>
+            <w:r>
+              <w:rPr>
+                <w:b/>
+              </w:rPr>
+              <w:instrText xml:space="preserve"> SEQ Algorithm \* ARABIC \s 1 </w:instrText>
+            </w:r>
+            <w:r>
+              <w:rPr>
+                <w:b/>
+              </w:rPr>
+              <w:fldChar w:fldCharType="separate"/>
+            </w:r>
+            <w:r>
+              <w:rPr>
+                <w:b/>
+                <w:noProof/>
+              </w:rPr>
+              <w:t>1</w:t>
+            </w:r>
+            <w:r>
+              <w:rPr>
+                <w:b/>
+              </w:rPr>
+              <w:fldChar w:fldCharType="end"/>
+            </w:r>
+            <w:r>
+              <w:rPr>
+                <w:rFonts w:hint="eastAsia"/>
+                <w:b/>
               </w:rPr>
               <w:t xml:space="preserve"> </w:t>
             </w:r>
             <w:r>
               <w:rPr>
                 <w:rFonts w:hint="eastAsia"/>
-                <w:sz w:val="21"/>
-                <w:szCs w:val="21"/>
               </w:rPr>
               <w:t>Door-Extraction</w:t>
             </w:r>
@@ -25599,7 +26235,6 @@
           <w:p>
             <w:pPr>
               <w:rPr>
-                <w:rFonts w:hint="eastAsia"/>
                 <w:sz w:val="21"/>
                 <w:szCs w:val="21"/>
               </w:rPr>
@@ -25629,7 +26264,15 @@
                   <w:sz w:val="21"/>
                   <w:szCs w:val="21"/>
                 </w:rPr>
-                <m:t>arc.radius</m:t>
+                <m:t xml:space="preserve">arc.radius&lt;dMin </m:t>
+              </m:r>
+              <m:r>
+                <w:rPr>
+                  <w:rFonts w:ascii="Cambria Math" w:hAnsi="Cambria Math"/>
+                  <w:sz w:val="21"/>
+                  <w:szCs w:val="21"/>
+                </w:rPr>
+                <m:t xml:space="preserve">or </m:t>
               </m:r>
               <m:r>
                 <w:rPr>
@@ -25637,15 +26280,7 @@
                   <w:sz w:val="21"/>
                   <w:szCs w:val="21"/>
                 </w:rPr>
-                <m:t>&lt;</m:t>
-              </m:r>
-              <m:r>
-                <w:rPr>
-                  <w:rFonts w:ascii="Cambria Math" w:hAnsi="Cambria Math" w:hint="eastAsia"/>
-                  <w:sz w:val="21"/>
-                  <w:szCs w:val="21"/>
-                </w:rPr>
-                <m:t xml:space="preserve">dMin </m:t>
+                <m:t>arc.radius&gt;dMax</m:t>
               </m:r>
               <m:r>
                 <w:rPr>
@@ -25653,55 +26288,7 @@
                   <w:sz w:val="21"/>
                   <w:szCs w:val="21"/>
                 </w:rPr>
-                <m:t>or</m:t>
-              </m:r>
-              <m:r>
-                <w:rPr>
-                  <w:rFonts w:ascii="Cambria Math" w:hAnsi="Cambria Math"/>
-                  <w:sz w:val="21"/>
-                  <w:szCs w:val="21"/>
-                </w:rPr>
-                <m:t xml:space="preserve"> </m:t>
-              </m:r>
-              <m:r>
-                <w:rPr>
-                  <w:rFonts w:ascii="Cambria Math" w:hAnsi="Cambria Math" w:hint="eastAsia"/>
-                  <w:sz w:val="21"/>
-                  <w:szCs w:val="21"/>
-                </w:rPr>
-                <m:t>arc.radius</m:t>
-              </m:r>
-              <m:r>
-                <w:rPr>
-                  <w:rFonts w:ascii="Cambria Math" w:hAnsi="Cambria Math" w:hint="eastAsia"/>
-                  <w:sz w:val="21"/>
-                  <w:szCs w:val="21"/>
-                </w:rPr>
-                <m:t>&gt;</m:t>
-              </m:r>
-              <m:r>
-                <w:rPr>
-                  <w:rFonts w:ascii="Cambria Math" w:hAnsi="Cambria Math" w:hint="eastAsia"/>
-                  <w:sz w:val="21"/>
-                  <w:szCs w:val="21"/>
-                </w:rPr>
-                <m:t>dMax</m:t>
-              </m:r>
-              <m:r>
-                <w:rPr>
-                  <w:rFonts w:ascii="Cambria Math" w:hAnsi="Cambria Math"/>
-                  <w:sz w:val="21"/>
-                  <w:szCs w:val="21"/>
-                </w:rPr>
-                <m:t xml:space="preserve"> </m:t>
-              </m:r>
-              <m:r>
-                <w:rPr>
-                  <w:rFonts w:ascii="Cambria Math" w:hAnsi="Cambria Math"/>
-                  <w:sz w:val="21"/>
-                  <w:szCs w:val="21"/>
-                </w:rPr>
-                <m:t>or</m:t>
+                <m:t xml:space="preserve"> or</m:t>
               </m:r>
             </m:oMath>
           </w:p>
@@ -25950,7 +26537,6 @@
           <w:p>
             <w:pPr>
               <w:rPr>
-                <w:rFonts w:hint="eastAsia"/>
                 <w:sz w:val="21"/>
                 <w:szCs w:val="21"/>
               </w:rPr>
@@ -26012,15 +26598,7 @@
                   <w:sz w:val="21"/>
                   <w:szCs w:val="21"/>
                 </w:rPr>
-                <m:t xml:space="preserve"> &lt; d</m:t>
-              </m:r>
-              <m:r>
-                <w:rPr>
-                  <w:rFonts w:ascii="Cambria Math" w:hAnsi="Cambria Math" w:hint="eastAsia"/>
-                  <w:sz w:val="21"/>
-                  <w:szCs w:val="21"/>
-                </w:rPr>
-                <m:t>Mi</m:t>
+                <m:t xml:space="preserve"> &lt; dMi</m:t>
               </m:r>
               <m:r>
                 <w:rPr>
@@ -26052,7 +26630,15 @@
                   <w:sz w:val="21"/>
                   <w:szCs w:val="21"/>
                 </w:rPr>
-                <m:t>line.lengt</m:t>
+                <m:t>line.le</m:t>
+              </m:r>
+              <m:r>
+                <w:rPr>
+                  <w:rFonts w:ascii="Cambria Math" w:hAnsi="Cambria Math" w:hint="eastAsia"/>
+                  <w:sz w:val="21"/>
+                  <w:szCs w:val="21"/>
+                </w:rPr>
+                <m:t>ngt</m:t>
               </m:r>
               <m:r>
                 <m:rPr>
@@ -26071,15 +26657,7 @@
                   <w:sz w:val="21"/>
                   <w:szCs w:val="21"/>
                 </w:rPr>
-                <m:t>&gt;</m:t>
-              </m:r>
-              <m:r>
-                <w:rPr>
-                  <w:rFonts w:ascii="Cambria Math" w:hAnsi="Cambria Math" w:hint="eastAsia"/>
-                  <w:sz w:val="21"/>
-                  <w:szCs w:val="21"/>
-                </w:rPr>
-                <m:t>dMa</m:t>
+                <m:t>&gt;dMa</m:t>
               </m:r>
               <m:r>
                 <w:rPr>
@@ -26200,7 +26778,6 @@
           <w:p>
             <w:pPr>
               <w:rPr>
-                <w:rFonts w:hint="eastAsia"/>
                 <w:sz w:val="21"/>
                 <w:szCs w:val="21"/>
               </w:rPr>
@@ -26233,7 +26810,6 @@
           <w:p>
             <w:pPr>
               <w:rPr>
-                <w:rFonts w:hint="eastAsia"/>
                 <w:sz w:val="21"/>
                 <w:szCs w:val="21"/>
               </w:rPr>
@@ -26257,7 +26833,6 @@
           <w:p>
             <w:pPr>
               <w:rPr>
-                <w:rFonts w:hint="eastAsia"/>
                 <w:sz w:val="21"/>
                 <w:szCs w:val="21"/>
               </w:rPr>
@@ -26325,7 +26900,6 @@
           <w:p>
             <w:pPr>
               <w:rPr>
-                <w:rFonts w:hint="eastAsia"/>
                 <w:i/>
                 <w:sz w:val="21"/>
                 <w:szCs w:val="21"/>
@@ -26391,7 +26965,6 @@
           <w:p>
             <w:pPr>
               <w:rPr>
-                <w:rFonts w:hint="eastAsia"/>
                 <w:i/>
                 <w:sz w:val="21"/>
                 <w:szCs w:val="21"/>
@@ -26449,7 +27022,6 @@
           <w:p>
             <w:pPr>
               <w:rPr>
-                <w:rFonts w:hint="eastAsia"/>
                 <w:sz w:val="21"/>
                 <w:szCs w:val="21"/>
               </w:rPr>
@@ -26517,7 +27089,6 @@
           <w:p>
             <w:pPr>
               <w:rPr>
-                <w:rFonts w:hint="eastAsia"/>
                 <w:i/>
                 <w:sz w:val="21"/>
                 <w:szCs w:val="21"/>
@@ -26567,7 +27138,6 @@
           <w:p>
             <w:pPr>
               <w:rPr>
-                <w:rFonts w:hint="eastAsia"/>
                 <w:i/>
                 <w:sz w:val="21"/>
                 <w:szCs w:val="21"/>
@@ -26650,7 +27220,6 @@
           <w:p>
             <w:pPr>
               <w:rPr>
-                <w:rFonts w:hint="eastAsia"/>
                 <w:b/>
                 <w:sz w:val="21"/>
                 <w:szCs w:val="21"/>
@@ -26676,7 +27245,6 @@
           <w:p>
             <w:pPr>
               <w:rPr>
-                <w:rFonts w:hint="eastAsia"/>
                 <w:sz w:val="21"/>
                 <w:szCs w:val="21"/>
               </w:rPr>
@@ -26737,7 +27305,6 @@
           <w:p>
             <w:pPr>
               <w:rPr>
-                <w:rFonts w:hint="eastAsia"/>
                 <w:i/>
                 <w:sz w:val="21"/>
                 <w:szCs w:val="21"/>
@@ -26773,14 +27340,21 @@
                   <w:sz w:val="21"/>
                   <w:szCs w:val="21"/>
                 </w:rPr>
-                <m:t>←doorCandidates[0]</m:t>
+                <m:t>←doorC</m:t>
+              </m:r>
+              <m:r>
+                <w:rPr>
+                  <w:rFonts w:ascii="Cambria Math" w:hAnsi="Cambria Math"/>
+                  <w:sz w:val="21"/>
+                  <w:szCs w:val="21"/>
+                </w:rPr>
+                <m:t>andidates[0]</m:t>
               </m:r>
             </m:oMath>
           </w:p>
           <w:p>
             <w:pPr>
               <w:rPr>
-                <w:rFonts w:hint="eastAsia"/>
                 <w:sz w:val="21"/>
                 <w:szCs w:val="21"/>
               </w:rPr>
@@ -26816,23 +27390,7 @@
                   <w:sz w:val="21"/>
                   <w:szCs w:val="21"/>
                 </w:rPr>
-                <m:t>doorCandidates.size</m:t>
-              </m:r>
-              <m:r>
-                <w:rPr>
-                  <w:rFonts w:ascii="Cambria Math" w:hAnsi="Cambria Math" w:hint="eastAsia"/>
-                  <w:sz w:val="21"/>
-                  <w:szCs w:val="21"/>
-                </w:rPr>
-                <m:t>()&gt;</m:t>
-              </m:r>
-              <m:r>
-                <w:rPr>
-                  <w:rFonts w:ascii="Cambria Math" w:hAnsi="Cambria Math" w:hint="eastAsia"/>
-                  <w:sz w:val="21"/>
-                  <w:szCs w:val="21"/>
-                </w:rPr>
-                <m:t>1</m:t>
+                <m:t>doorCandidates.size()&gt;1</m:t>
               </m:r>
             </m:oMath>
             <w:r>
@@ -26856,7 +27414,6 @@
           <w:p>
             <w:pPr>
               <w:rPr>
-                <w:rFonts w:hint="eastAsia"/>
                 <w:sz w:val="21"/>
                 <w:szCs w:val="21"/>
               </w:rPr>
@@ -26941,7 +27498,6 @@
           <w:p>
             <w:pPr>
               <w:rPr>
-                <w:rFonts w:hint="eastAsia"/>
                 <w:sz w:val="21"/>
                 <w:szCs w:val="21"/>
               </w:rPr>
@@ -26990,7 +27546,6 @@
           <w:p>
             <w:pPr>
               <w:rPr>
-                <w:rFonts w:hint="eastAsia"/>
                 <w:sz w:val="21"/>
                 <w:szCs w:val="21"/>
               </w:rPr>
@@ -27073,7 +27628,6 @@
           <w:p>
             <w:pPr>
               <w:rPr>
-                <w:rFonts w:hint="eastAsia"/>
                 <w:sz w:val="21"/>
                 <w:szCs w:val="21"/>
               </w:rPr>
@@ -27132,15 +27686,7 @@
                   <w:sz w:val="21"/>
                   <w:szCs w:val="21"/>
                 </w:rPr>
-                <m:t>wall contains c</m:t>
-              </m:r>
-              <m:r>
-                <w:rPr>
-                  <w:rFonts w:ascii="Cambria Math" w:hAnsi="Cambria Math" w:hint="eastAsia"/>
-                  <w:sz w:val="21"/>
-                  <w:szCs w:val="21"/>
-                </w:rPr>
-                <m:t>and</m:t>
+                <m:t>wall contains cand</m:t>
               </m:r>
             </m:oMath>
             <w:r>
@@ -27164,7 +27710,6 @@
           <w:p>
             <w:pPr>
               <w:rPr>
-                <w:rFonts w:hint="eastAsia"/>
                 <w:sz w:val="21"/>
                 <w:szCs w:val="21"/>
               </w:rPr>
@@ -27228,7 +27773,6 @@
           <w:p>
             <w:pPr>
               <w:rPr>
-                <w:rFonts w:hint="eastAsia"/>
                 <w:b/>
                 <w:sz w:val="21"/>
                 <w:szCs w:val="21"/>
@@ -27284,7 +27828,6 @@
           <w:p>
             <w:pPr>
               <w:rPr>
-                <w:rFonts w:hint="eastAsia"/>
                 <w:b/>
                 <w:sz w:val="21"/>
                 <w:szCs w:val="21"/>
@@ -27333,7 +27876,6 @@
           <w:p>
             <w:pPr>
               <w:rPr>
-                <w:rFonts w:hint="eastAsia"/>
                 <w:b/>
                 <w:sz w:val="21"/>
                 <w:szCs w:val="21"/>
@@ -27374,7 +27916,6 @@
           <w:p>
             <w:pPr>
               <w:rPr>
-                <w:rFonts w:hint="eastAsia"/>
                 <w:sz w:val="21"/>
                 <w:szCs w:val="21"/>
               </w:rPr>
@@ -27449,7 +27990,6 @@
           <w:p>
             <w:pPr>
               <w:rPr>
-                <w:rFonts w:hint="eastAsia"/>
                 <w:sz w:val="21"/>
                 <w:szCs w:val="21"/>
               </w:rPr>
@@ -27524,7 +28064,6 @@
           <w:p>
             <w:pPr>
               <w:rPr>
-                <w:rFonts w:hint="eastAsia"/>
                 <w:b/>
                 <w:sz w:val="21"/>
                 <w:szCs w:val="21"/>
@@ -27565,7 +28104,6 @@
           <w:p>
             <w:pPr>
               <w:rPr>
-                <w:rFonts w:hint="eastAsia"/>
                 <w:b/>
                 <w:sz w:val="21"/>
                 <w:szCs w:val="21"/>
@@ -27608,7 +28146,6 @@
           <w:p>
             <w:pPr>
               <w:rPr>
-                <w:rFonts w:hint="eastAsia"/>
                 <w:sz w:val="21"/>
                 <w:szCs w:val="21"/>
               </w:rPr>
@@ -27668,7 +28205,6 @@
           <w:p>
             <w:pPr>
               <w:rPr>
-                <w:rFonts w:hint="eastAsia"/>
                 <w:i/>
                 <w:sz w:val="21"/>
                 <w:szCs w:val="21"/>
@@ -27718,7 +28254,6 @@
           <w:p>
             <w:pPr>
               <w:rPr>
-                <w:rFonts w:hint="eastAsia"/>
                 <w:b/>
                 <w:sz w:val="21"/>
                 <w:szCs w:val="21"/>
@@ -27777,7 +28312,6 @@
           <w:p>
             <w:pPr>
               <w:rPr>
-                <w:rFonts w:hint="eastAsia"/>
                 <w:b/>
                 <w:sz w:val="21"/>
                 <w:szCs w:val="21"/>
@@ -27947,10 +28481,9 @@
         <w:pStyle w:val="3"/>
         <w:spacing w:before="240" w:after="120"/>
         <w:rPr>
-          <w:rFonts w:ascii="宋体" w:eastAsia="宋体" w:hAnsi="宋体" w:hint="eastAsia"/>
-        </w:rPr>
-      </w:pPr>
-      <w:bookmarkStart w:id="78" w:name="_GoBack"/>
+          <w:rFonts w:ascii="宋体" w:eastAsia="宋体" w:hAnsi="宋体"/>
+        </w:rPr>
+      </w:pPr>
       <w:r>
         <w:rPr>
           <w:rFonts w:ascii="宋体" w:eastAsia="宋体" w:hAnsi="宋体" w:hint="eastAsia"/>
@@ -27959,14 +28492,13 @@
         <w:t>房间的提取</w:t>
       </w:r>
     </w:p>
-    <w:bookmarkEnd w:id="78"/>
     <w:p>
       <w:pPr>
         <w:pStyle w:val="a1"/>
         <w:spacing w:line="360" w:lineRule="auto"/>
         <w:ind w:firstLine="480"/>
         <w:rPr>
-          <w:rFonts w:ascii="宋体" w:hAnsi="宋体" w:hint="eastAsia"/>
+          <w:rFonts w:ascii="宋体" w:hAnsi="宋体"/>
         </w:rPr>
       </w:pPr>
       <w:r>
@@ -28047,7 +28579,7 @@
           <v:shape id="_x0000_i1031" type="#_x0000_t75" style="width:419.25pt;height:424.5pt" o:ole="">
             <v:imagedata r:id="rId44" o:title=""/>
           </v:shape>
-          <o:OLEObject Type="Embed" ProgID="Visio.Drawing.11" ShapeID="_x0000_i1031" DrawAspect="Content" ObjectID="_1448917426" r:id="rId45"/>
+          <o:OLEObject Type="Embed" ProgID="Visio.Drawing.11" ShapeID="_x0000_i1031" DrawAspect="Content" ObjectID="_1448957192" r:id="rId45"/>
         </w:object>
       </w:r>
     </w:p>
@@ -28055,7 +28587,7 @@
       <w:pPr>
         <w:pStyle w:val="af0"/>
         <w:rPr>
-          <w:rFonts w:ascii="宋体" w:hAnsi="宋体" w:hint="eastAsia"/>
+          <w:rFonts w:ascii="宋体" w:hAnsi="宋体"/>
         </w:rPr>
       </w:pPr>
       <w:r>
@@ -28158,7 +28690,7 @@
         <w:spacing w:line="360" w:lineRule="auto"/>
         <w:ind w:firstLine="480"/>
         <w:rPr>
-          <w:rFonts w:ascii="宋体" w:hAnsi="宋体" w:hint="eastAsia"/>
+          <w:rFonts w:ascii="宋体" w:hAnsi="宋体"/>
         </w:rPr>
       </w:pPr>
       <w:r>
@@ -28183,14 +28715,245 @@
         <w:rPr>
           <w:rFonts w:ascii="宋体" w:hAnsi="宋体" w:hint="eastAsia"/>
         </w:rPr>
-        <w:t>先以所示的一个例子进一步说明算法运</w:t>
+        <w:t>现</w:t>
+      </w:r>
+      <w:r>
+        <w:rPr>
+          <w:rFonts w:ascii="宋体" w:hAnsi="宋体" w:hint="eastAsia"/>
+        </w:rPr>
+        <w:t>以</w:t>
+      </w:r>
+      <w:r>
+        <w:rPr>
+          <w:rFonts w:ascii="宋体" w:hAnsi="宋体"/>
+        </w:rPr>
+        <w:fldChar w:fldCharType="begin"/>
+      </w:r>
+      <w:r>
+        <w:rPr>
+          <w:rFonts w:ascii="宋体" w:hAnsi="宋体"/>
+        </w:rPr>
+        <w:instrText xml:space="preserve"> </w:instrText>
+      </w:r>
+      <w:r>
+        <w:rPr>
+          <w:rFonts w:ascii="宋体" w:hAnsi="宋体" w:hint="eastAsia"/>
+        </w:rPr>
+        <w:instrText>REF _Ref375211786 \h</w:instrText>
+      </w:r>
+      <w:r>
+        <w:rPr>
+          <w:rFonts w:ascii="宋体" w:hAnsi="宋体"/>
+        </w:rPr>
+        <w:instrText xml:space="preserve"> </w:instrText>
+      </w:r>
+      <w:r>
+        <w:rPr>
+          <w:rFonts w:ascii="宋体" w:hAnsi="宋体"/>
+        </w:rPr>
+      </w:r>
+      <w:r>
+        <w:rPr>
+          <w:rFonts w:ascii="宋体" w:hAnsi="宋体"/>
+        </w:rPr>
+        <w:fldChar w:fldCharType="separate"/>
+      </w:r>
+      <w:r>
+        <w:rPr>
+          <w:rFonts w:hint="eastAsia"/>
+        </w:rPr>
+        <w:t>图</w:t>
+      </w:r>
+      <w:r>
+        <w:rPr>
+          <w:rFonts w:hint="eastAsia"/>
+        </w:rPr>
+        <w:t xml:space="preserve"> </w:t>
+      </w:r>
+      <w:r>
+        <w:rPr>
+          <w:noProof/>
+        </w:rPr>
+        <w:t>3</w:t>
+      </w:r>
+      <w:r>
+        <w:t>.</w:t>
+      </w:r>
+      <w:r>
+        <w:rPr>
+          <w:noProof/>
+        </w:rPr>
+        <w:t>6</w:t>
+      </w:r>
+      <w:r>
+        <w:rPr>
+          <w:rFonts w:ascii="宋体" w:hAnsi="宋体"/>
+        </w:rPr>
+        <w:fldChar w:fldCharType="end"/>
+      </w:r>
+      <w:r>
+        <w:rPr>
+          <w:rFonts w:ascii="宋体" w:hAnsi="宋体" w:hint="eastAsia"/>
+        </w:rPr>
+        <w:t>所示的一个例子进一步说明</w:t>
       </w:r>
       <w:r>
         <w:rPr>
           <w:rFonts w:ascii="宋体" w:hAnsi="宋体" w:hint="eastAsia"/>
         </w:rPr>
         <w:lastRenderedPageBreak/>
-        <w:t>行过程。</w:t>
+        <w:t>得出</w:t>
+      </w:r>
+      <w:proofErr w:type="spellStart"/>
+      <w:r>
+        <w:rPr>
+          <w:rFonts w:ascii="宋体" w:hAnsi="宋体" w:hint="eastAsia"/>
+        </w:rPr>
+        <w:t>CandidateRooms</w:t>
+      </w:r>
+      <w:proofErr w:type="spellEnd"/>
+      <w:r>
+        <w:rPr>
+          <w:rFonts w:ascii="宋体" w:hAnsi="宋体" w:hint="eastAsia"/>
+        </w:rPr>
+        <w:t>的</w:t>
+      </w:r>
+      <w:r>
+        <w:rPr>
+          <w:rFonts w:ascii="宋体" w:hAnsi="宋体" w:hint="eastAsia"/>
+        </w:rPr>
+        <w:t>算法运行过程。</w:t>
+      </w:r>
+    </w:p>
+    <w:p>
+      <w:pPr>
+        <w:pStyle w:val="a1"/>
+        <w:keepNext/>
+        <w:spacing w:line="360" w:lineRule="auto"/>
+        <w:ind w:firstLineChars="0" w:firstLine="0"/>
+        <w:jc w:val="center"/>
+      </w:pPr>
+      <w:r>
+        <w:object w:dxaOrig="12336" w:dyaOrig="9447">
+          <v:shape id="_x0000_i1032" type="#_x0000_t75" style="width:419.25pt;height:321pt" o:ole="">
+            <v:imagedata r:id="rId46" o:title=""/>
+          </v:shape>
+          <o:OLEObject Type="Embed" ProgID="Visio.Drawing.11" ShapeID="_x0000_i1032" DrawAspect="Content" ObjectID="_1448957193" r:id="rId47"/>
+        </w:object>
+      </w:r>
+    </w:p>
+    <w:p>
+      <w:pPr>
+        <w:pStyle w:val="af0"/>
+      </w:pPr>
+      <w:bookmarkStart w:id="78" w:name="_Ref375211786"/>
+      <w:r>
+        <w:rPr>
+          <w:rFonts w:hint="eastAsia"/>
+        </w:rPr>
+        <w:t>图</w:t>
+      </w:r>
+      <w:r>
+        <w:rPr>
+          <w:rFonts w:hint="eastAsia"/>
+        </w:rPr>
+        <w:t xml:space="preserve"> </w:t>
+      </w:r>
+      <w:r>
+        <w:fldChar w:fldCharType="begin"/>
+      </w:r>
+      <w:r>
+        <w:instrText xml:space="preserve"> </w:instrText>
+      </w:r>
+      <w:r>
+        <w:rPr>
+          <w:rFonts w:hint="eastAsia"/>
+        </w:rPr>
+        <w:instrText>STYLEREF 1 \s</w:instrText>
+      </w:r>
+      <w:r>
+        <w:instrText xml:space="preserve"> </w:instrText>
+      </w:r>
+      <w:r>
+        <w:fldChar w:fldCharType="separate"/>
+      </w:r>
+      <w:r>
+        <w:rPr>
+          <w:noProof/>
+        </w:rPr>
+        <w:t>3</w:t>
+      </w:r>
+      <w:r>
+        <w:fldChar w:fldCharType="end"/>
+      </w:r>
+      <w:r>
+        <w:t>.</w:t>
+      </w:r>
+      <w:r>
+        <w:fldChar w:fldCharType="begin"/>
+      </w:r>
+      <w:r>
+        <w:instrText xml:space="preserve"> </w:instrText>
+      </w:r>
+      <w:r>
+        <w:rPr>
+          <w:rFonts w:hint="eastAsia"/>
+        </w:rPr>
+        <w:instrText xml:space="preserve">SEQ </w:instrText>
+      </w:r>
+      <w:r>
+        <w:rPr>
+          <w:rFonts w:hint="eastAsia"/>
+        </w:rPr>
+        <w:instrText>图</w:instrText>
+      </w:r>
+      <w:r>
+        <w:rPr>
+          <w:rFonts w:hint="eastAsia"/>
+        </w:rPr>
+        <w:instrText xml:space="preserve"> \* ARABIC \s 1</w:instrText>
+      </w:r>
+      <w:r>
+        <w:instrText xml:space="preserve"> </w:instrText>
+      </w:r>
+      <w:r>
+        <w:fldChar w:fldCharType="separate"/>
+      </w:r>
+      <w:r>
+        <w:rPr>
+          <w:noProof/>
+        </w:rPr>
+        <w:t>6</w:t>
+      </w:r>
+      <w:r>
+        <w:fldChar w:fldCharType="end"/>
+      </w:r>
+      <w:bookmarkEnd w:id="78"/>
+      <w:r>
+        <w:rPr>
+          <w:rFonts w:hint="eastAsia"/>
+        </w:rPr>
+        <w:t xml:space="preserve"> </w:t>
+      </w:r>
+      <w:r>
+        <w:rPr>
+          <w:rFonts w:hint="eastAsia"/>
+        </w:rPr>
+        <w:t>房间提取算法得出</w:t>
+      </w:r>
+      <w:proofErr w:type="spellStart"/>
+      <w:r>
+        <w:rPr>
+          <w:rFonts w:hint="eastAsia"/>
+        </w:rPr>
+        <w:t>CandidateRooms</w:t>
+      </w:r>
+      <w:proofErr w:type="spellEnd"/>
+      <w:r>
+        <w:rPr>
+          <w:rFonts w:hint="eastAsia"/>
+        </w:rPr>
+        <w:t>的过程示例</w:t>
       </w:r>
     </w:p>
     <w:p>
@@ -28202,6 +28965,60 @@
           <w:rFonts w:ascii="宋体" w:hAnsi="宋体" w:hint="eastAsia"/>
         </w:rPr>
       </w:pPr>
+      <w:r>
+        <w:rPr>
+          <w:rFonts w:ascii="宋体" w:hAnsi="宋体" w:hint="eastAsia"/>
+        </w:rPr>
+        <w:t>值得注意的是，得出</w:t>
+      </w:r>
+      <w:proofErr w:type="spellStart"/>
+      <w:r>
+        <w:rPr>
+          <w:rFonts w:ascii="宋体" w:hAnsi="宋体" w:hint="eastAsia"/>
+        </w:rPr>
+        <w:t>CandidateRooms</w:t>
+      </w:r>
+      <w:proofErr w:type="spellEnd"/>
+      <w:r>
+        <w:rPr>
+          <w:rFonts w:ascii="宋体" w:hAnsi="宋体" w:hint="eastAsia"/>
+        </w:rPr>
+        <w:t>的过程可能引入一些错误从而导致</w:t>
+      </w:r>
+      <w:proofErr w:type="spellStart"/>
+      <w:r>
+        <w:rPr>
+          <w:rFonts w:ascii="宋体" w:hAnsi="宋体" w:hint="eastAsia"/>
+        </w:rPr>
+        <w:t>CandidateRooms</w:t>
+      </w:r>
+      <w:proofErr w:type="spellEnd"/>
+      <w:r>
+        <w:rPr>
+          <w:rFonts w:ascii="宋体" w:hAnsi="宋体" w:hint="eastAsia"/>
+        </w:rPr>
+        <w:t>集合中存在无效的房间，比如一个原本表示一根比较大的房屋支柱的多边形可能被检测为房间。因此，我们按照以下规则对</w:t>
+      </w:r>
+      <w:proofErr w:type="spellStart"/>
+      <w:r>
+        <w:rPr>
+          <w:rFonts w:ascii="宋体" w:hAnsi="宋体" w:hint="eastAsia"/>
+        </w:rPr>
+        <w:t>CandidateRooms</w:t>
+      </w:r>
+      <w:proofErr w:type="spellEnd"/>
+      <w:r>
+        <w:rPr>
+          <w:rFonts w:ascii="宋体" w:hAnsi="宋体" w:hint="eastAsia"/>
+        </w:rPr>
+        <w:t>作进一步的验证筛选</w:t>
+      </w:r>
+      <w:r>
+        <w:rPr>
+          <w:rFonts w:ascii="宋体" w:hAnsi="宋体" w:hint="eastAsia"/>
+        </w:rPr>
+        <w:t>：</w:t>
+      </w:r>
     </w:p>
     <w:p>
       <w:pPr>
@@ -28209,14 +29026,47 @@
         <w:spacing w:line="360" w:lineRule="auto"/>
         <w:ind w:firstLine="480"/>
         <w:rPr>
-          <w:rFonts w:ascii="宋体" w:hAnsi="宋体"/>
-        </w:rPr>
-      </w:pPr>
-      <w:r>
-        <w:rPr>
-          <w:rFonts w:ascii="宋体" w:hAnsi="宋体" w:hint="eastAsia"/>
-        </w:rPr>
-        <w:t>一幅完整的用于导航或其他基于位置的应用的空间信息地图需要提供相关信息以保证能够实现下列操作：</w:t>
+          <w:rFonts w:ascii="宋体" w:hAnsi="宋体" w:hint="eastAsia"/>
+        </w:rPr>
+      </w:pPr>
+      <w:r>
+        <w:rPr>
+          <w:rFonts w:ascii="宋体" w:hAnsi="宋体" w:hint="eastAsia"/>
+        </w:rPr>
+        <w:t>1）删除所有面积小于指定值（通常为1至2</w:t>
+      </w:r>
+      <m:oMath>
+        <m:sSup>
+          <m:sSupPr>
+            <m:ctrlPr>
+              <w:rPr>
+                <w:rFonts w:ascii="Cambria Math" w:hAnsi="Cambria Math"/>
+              </w:rPr>
+            </m:ctrlPr>
+          </m:sSupPr>
+          <m:e>
+            <m:r>
+              <w:rPr>
+                <w:rFonts w:ascii="Cambria Math" w:hAnsi="Cambria Math"/>
+              </w:rPr>
+              <m:t>m</m:t>
+            </m:r>
+          </m:e>
+          <m:sup>
+            <m:r>
+              <w:rPr>
+                <w:rFonts w:ascii="Cambria Math" w:hAnsi="Cambria Math"/>
+              </w:rPr>
+              <m:t>2</m:t>
+            </m:r>
+          </m:sup>
+        </m:sSup>
+      </m:oMath>
+      <w:r>
+        <w:rPr>
+          <w:rFonts w:ascii="宋体" w:hAnsi="宋体" w:hint="eastAsia"/>
+        </w:rPr>
+        <w:t>）的多边形；</w:t>
       </w:r>
     </w:p>
     <w:p>
@@ -28225,14 +29075,20 @@
         <w:spacing w:line="360" w:lineRule="auto"/>
         <w:ind w:firstLine="480"/>
         <w:rPr>
-          <w:rFonts w:ascii="宋体" w:hAnsi="宋体"/>
-        </w:rPr>
-      </w:pPr>
-      <w:r>
-        <w:rPr>
-          <w:rFonts w:ascii="宋体" w:hAnsi="宋体" w:hint="eastAsia"/>
-        </w:rPr>
-        <w:t>1.当以坐标或者位置名称形式给出起点和目的点时，能够计算出这两点之间的最短路径；</w:t>
+          <w:rFonts w:ascii="宋体" w:hAnsi="宋体" w:hint="eastAsia"/>
+        </w:rPr>
+      </w:pPr>
+      <w:r>
+        <w:rPr>
+          <w:rFonts w:ascii="宋体" w:hAnsi="宋体" w:hint="eastAsia"/>
+        </w:rPr>
+        <w:t>2）删除所有没有</w:t>
+      </w:r>
+      <w:r>
+        <w:rPr>
+          <w:rFonts w:ascii="宋体" w:hAnsi="宋体" w:hint="eastAsia"/>
+        </w:rPr>
+        <w:t>包含用于指示门所在边的多边形；</w:t>
       </w:r>
     </w:p>
     <w:p>
@@ -28241,14 +29097,43 @@
         <w:spacing w:line="360" w:lineRule="auto"/>
         <w:ind w:firstLine="480"/>
         <w:rPr>
-          <w:rFonts w:ascii="宋体" w:hAnsi="宋体"/>
-        </w:rPr>
-      </w:pPr>
-      <w:r>
-        <w:rPr>
-          <w:rFonts w:ascii="宋体" w:hAnsi="宋体" w:hint="eastAsia"/>
-        </w:rPr>
-        <w:t>2.能够计算出在给定坐标给定半径范围内的结构化特性的集合；</w:t>
+          <w:rFonts w:ascii="宋体" w:hAnsi="宋体" w:hint="eastAsia"/>
+        </w:rPr>
+      </w:pPr>
+      <w:r>
+        <w:rPr>
+          <w:rFonts w:ascii="宋体" w:hAnsi="宋体" w:hint="eastAsia"/>
+        </w:rPr>
+        <w:t>3）删除所有包含于其他更大</w:t>
+      </w:r>
+      <w:proofErr w:type="gramStart"/>
+      <w:r>
+        <w:rPr>
+          <w:rFonts w:ascii="宋体" w:hAnsi="宋体" w:hint="eastAsia"/>
+        </w:rPr>
+        <w:t>的多边形的多边形</w:t>
+      </w:r>
+      <w:proofErr w:type="gramEnd"/>
+      <w:r>
+        <w:rPr>
+          <w:rFonts w:ascii="宋体" w:hAnsi="宋体" w:hint="eastAsia"/>
+        </w:rPr>
+        <w:t>。</w:t>
+      </w:r>
+    </w:p>
+    <w:p>
+      <w:pPr>
+        <w:pStyle w:val="3"/>
+        <w:spacing w:before="240" w:after="120"/>
+        <w:rPr>
+          <w:rFonts w:ascii="宋体" w:eastAsia="宋体" w:hAnsi="宋体" w:hint="eastAsia"/>
+        </w:rPr>
+      </w:pPr>
+      <w:r>
+        <w:rPr>
+          <w:rFonts w:ascii="宋体" w:eastAsia="宋体" w:hAnsi="宋体" w:hint="eastAsia"/>
+        </w:rPr>
+        <w:t>楼梯和电梯的提取</w:t>
       </w:r>
     </w:p>
     <w:p>
@@ -28257,14 +29142,279 @@
         <w:spacing w:line="360" w:lineRule="auto"/>
         <w:ind w:firstLine="480"/>
         <w:rPr>
-          <w:rFonts w:ascii="宋体" w:hAnsi="宋体"/>
-        </w:rPr>
-      </w:pPr>
-      <w:r>
-        <w:rPr>
-          <w:rFonts w:ascii="宋体" w:hAnsi="宋体" w:hint="eastAsia"/>
-        </w:rPr>
-        <w:t>3.计算出一个参考点作为给定区域的“中心位置”；</w:t>
+          <w:rFonts w:ascii="宋体" w:hAnsi="宋体" w:hint="eastAsia"/>
+        </w:rPr>
+      </w:pPr>
+      <w:r>
+        <w:rPr>
+          <w:rFonts w:ascii="宋体" w:hAnsi="宋体" w:hint="eastAsia"/>
+        </w:rPr>
+        <w:t>直线楼梯通常表示为被若干条相等长度的平行线划分的矩形，有时也会额外地标记一个箭头以表示楼梯的方向。</w:t>
+      </w:r>
+      <w:r>
+        <w:rPr>
+          <w:rFonts w:ascii="宋体" w:hAnsi="宋体" w:hint="eastAsia"/>
+        </w:rPr>
+        <w:t>曲尺楼梯或者盘梯</w:t>
+      </w:r>
+      <w:r>
+        <w:rPr>
+          <w:rFonts w:ascii="宋体" w:hAnsi="宋体" w:hint="eastAsia"/>
+        </w:rPr>
+        <w:t>则表示为被等分的弧线</w:t>
+      </w:r>
+      <w:r>
+        <w:rPr>
+          <w:rFonts w:ascii="宋体" w:hAnsi="宋体" w:hint="eastAsia"/>
+        </w:rPr>
+        <w:lastRenderedPageBreak/>
+        <w:t>（如</w:t>
+      </w:r>
+      <w:r>
+        <w:rPr>
+          <w:rFonts w:ascii="宋体" w:hAnsi="宋体"/>
+        </w:rPr>
+        <w:fldChar w:fldCharType="begin"/>
+      </w:r>
+      <w:r>
+        <w:rPr>
+          <w:rFonts w:ascii="宋体" w:hAnsi="宋体"/>
+        </w:rPr>
+        <w:instrText xml:space="preserve"> </w:instrText>
+      </w:r>
+      <w:r>
+        <w:rPr>
+          <w:rFonts w:ascii="宋体" w:hAnsi="宋体" w:hint="eastAsia"/>
+        </w:rPr>
+        <w:instrText>REF _Ref375215012 \h</w:instrText>
+      </w:r>
+      <w:r>
+        <w:rPr>
+          <w:rFonts w:ascii="宋体" w:hAnsi="宋体"/>
+        </w:rPr>
+        <w:instrText xml:space="preserve"> </w:instrText>
+      </w:r>
+      <w:r>
+        <w:rPr>
+          <w:rFonts w:ascii="宋体" w:hAnsi="宋体"/>
+        </w:rPr>
+      </w:r>
+      <w:r>
+        <w:rPr>
+          <w:rFonts w:ascii="宋体" w:hAnsi="宋体"/>
+        </w:rPr>
+        <w:fldChar w:fldCharType="separate"/>
+      </w:r>
+      <w:r>
+        <w:rPr>
+          <w:rFonts w:hint="eastAsia"/>
+        </w:rPr>
+        <w:t>图</w:t>
+      </w:r>
+      <w:r>
+        <w:rPr>
+          <w:rFonts w:hint="eastAsia"/>
+        </w:rPr>
+        <w:t xml:space="preserve"> </w:t>
+      </w:r>
+      <w:r>
+        <w:rPr>
+          <w:noProof/>
+        </w:rPr>
+        <w:t>3</w:t>
+      </w:r>
+      <w:r>
+        <w:t>.</w:t>
+      </w:r>
+      <w:r>
+        <w:rPr>
+          <w:noProof/>
+        </w:rPr>
+        <w:t>7</w:t>
+      </w:r>
+      <w:r>
+        <w:rPr>
+          <w:rFonts w:ascii="宋体" w:hAnsi="宋体"/>
+        </w:rPr>
+        <w:fldChar w:fldCharType="end"/>
+      </w:r>
+      <w:r>
+        <w:rPr>
+          <w:rFonts w:ascii="宋体" w:hAnsi="宋体" w:hint="eastAsia"/>
+        </w:rPr>
+        <w:t>所示）。通过检测分隔线的边界的形状，楼梯的轮廓就能被检测出来。电梯通常被画在楼梯的同一图层，看上去是一个带条纹的或者交叉线的盒子。</w:t>
+      </w:r>
+      <w:r>
+        <w:rPr>
+          <w:rFonts w:ascii="宋体" w:hAnsi="宋体" w:hint="eastAsia"/>
+        </w:rPr>
+        <w:t>如果在一个楼层的CAD图中检测到电梯或者楼梯，那么在该楼层的相邻两层的对应位置都应有电梯或者楼梯，这些区域应该作为相邻两层楼的出入口。</w:t>
+      </w:r>
+    </w:p>
+    <w:p>
+      <w:pPr>
+        <w:pStyle w:val="a1"/>
+        <w:keepNext/>
+        <w:spacing w:line="360" w:lineRule="auto"/>
+        <w:ind w:firstLineChars="0" w:firstLine="0"/>
+        <w:jc w:val="center"/>
+      </w:pPr>
+      <w:r>
+        <w:rPr>
+          <w:rFonts w:ascii="宋体" w:hAnsi="宋体" w:hint="eastAsia"/>
+          <w:noProof/>
+        </w:rPr>
+        <w:drawing>
+          <wp:inline distT="0" distB="0" distL="0" distR="0" wp14:anchorId="22AD996C" wp14:editId="78E38B30">
+            <wp:extent cx="5324475" cy="2600325"/>
+            <wp:effectExtent l="0" t="0" r="9525" b="9525"/>
+            <wp:docPr id="3" name="图片 3"/>
+            <wp:cNvGraphicFramePr>
+              <a:graphicFrameLocks xmlns:a="http://schemas.openxmlformats.org/drawingml/2006/main" noChangeAspect="1"/>
+            </wp:cNvGraphicFramePr>
+            <a:graphic xmlns:a="http://schemas.openxmlformats.org/drawingml/2006/main">
+              <a:graphicData uri="http://schemas.openxmlformats.org/drawingml/2006/picture">
+                <pic:pic xmlns:pic="http://schemas.openxmlformats.org/drawingml/2006/picture">
+                  <pic:nvPicPr>
+                    <pic:cNvPr id="0" name="Picture 26"/>
+                    <pic:cNvPicPr>
+                      <a:picLocks noChangeAspect="1" noChangeArrowheads="1"/>
+                    </pic:cNvPicPr>
+                  </pic:nvPicPr>
+                  <pic:blipFill>
+                    <a:blip r:embed="rId48">
+                      <a:extLst>
+                        <a:ext uri="{28A0092B-C50C-407E-A947-70E740481C1C}">
+                          <a14:useLocalDpi xmlns:a14="http://schemas.microsoft.com/office/drawing/2010/main" val="0"/>
+                        </a:ext>
+                      </a:extLst>
+                    </a:blip>
+                    <a:srcRect/>
+                    <a:stretch>
+                      <a:fillRect/>
+                    </a:stretch>
+                  </pic:blipFill>
+                  <pic:spPr bwMode="auto">
+                    <a:xfrm>
+                      <a:off x="0" y="0"/>
+                      <a:ext cx="5324475" cy="2600325"/>
+                    </a:xfrm>
+                    <a:prstGeom prst="rect">
+                      <a:avLst/>
+                    </a:prstGeom>
+                    <a:noFill/>
+                    <a:ln>
+                      <a:noFill/>
+                    </a:ln>
+                  </pic:spPr>
+                </pic:pic>
+              </a:graphicData>
+            </a:graphic>
+          </wp:inline>
+        </w:drawing>
+      </w:r>
+    </w:p>
+    <w:p>
+      <w:pPr>
+        <w:pStyle w:val="af0"/>
+        <w:rPr>
+          <w:rFonts w:ascii="宋体" w:hAnsi="宋体" w:hint="eastAsia"/>
+        </w:rPr>
+      </w:pPr>
+      <w:bookmarkStart w:id="79" w:name="_Ref375215012"/>
+      <w:r>
+        <w:rPr>
+          <w:rFonts w:hint="eastAsia"/>
+        </w:rPr>
+        <w:t>图</w:t>
+      </w:r>
+      <w:r>
+        <w:rPr>
+          <w:rFonts w:hint="eastAsia"/>
+        </w:rPr>
+        <w:t xml:space="preserve"> </w:t>
+      </w:r>
+      <w:r>
+        <w:fldChar w:fldCharType="begin"/>
+      </w:r>
+      <w:r>
+        <w:instrText xml:space="preserve"> </w:instrText>
+      </w:r>
+      <w:r>
+        <w:rPr>
+          <w:rFonts w:hint="eastAsia"/>
+        </w:rPr>
+        <w:instrText>STYLEREF 1 \s</w:instrText>
+      </w:r>
+      <w:r>
+        <w:instrText xml:space="preserve"> </w:instrText>
+      </w:r>
+      <w:r>
+        <w:fldChar w:fldCharType="separate"/>
+      </w:r>
+      <w:r>
+        <w:rPr>
+          <w:noProof/>
+        </w:rPr>
+        <w:t>3</w:t>
+      </w:r>
+      <w:r>
+        <w:fldChar w:fldCharType="end"/>
+      </w:r>
+      <w:r>
+        <w:t>.</w:t>
+      </w:r>
+      <w:r>
+        <w:fldChar w:fldCharType="begin"/>
+      </w:r>
+      <w:r>
+        <w:instrText xml:space="preserve"> </w:instrText>
+      </w:r>
+      <w:r>
+        <w:rPr>
+          <w:rFonts w:hint="eastAsia"/>
+        </w:rPr>
+        <w:instrText xml:space="preserve">SEQ </w:instrText>
+      </w:r>
+      <w:r>
+        <w:rPr>
+          <w:rFonts w:hint="eastAsia"/>
+        </w:rPr>
+        <w:instrText>图</w:instrText>
+      </w:r>
+      <w:r>
+        <w:rPr>
+          <w:rFonts w:hint="eastAsia"/>
+        </w:rPr>
+        <w:instrText xml:space="preserve"> \* ARABIC \s 1</w:instrText>
+      </w:r>
+      <w:r>
+        <w:instrText xml:space="preserve"> </w:instrText>
+      </w:r>
+      <w:r>
+        <w:fldChar w:fldCharType="separate"/>
+      </w:r>
+      <w:r>
+        <w:rPr>
+          <w:noProof/>
+        </w:rPr>
+        <w:t>7</w:t>
+      </w:r>
+      <w:r>
+        <w:fldChar w:fldCharType="end"/>
+      </w:r>
+      <w:bookmarkEnd w:id="79"/>
+      <w:r>
+        <w:rPr>
+          <w:rFonts w:hint="eastAsia"/>
+        </w:rPr>
+        <w:t xml:space="preserve"> </w:t>
+      </w:r>
+      <w:r>
+        <w:rPr>
+          <w:rFonts w:hint="eastAsia"/>
+        </w:rPr>
+        <w:t>不同类型的楼梯和电梯</w:t>
       </w:r>
     </w:p>
     <w:p>
@@ -28273,15 +29423,11 @@
         <w:spacing w:line="360" w:lineRule="auto"/>
         <w:ind w:firstLine="480"/>
         <w:rPr>
-          <w:rFonts w:ascii="宋体" w:hAnsi="宋体"/>
-        </w:rPr>
-      </w:pPr>
-      <w:r>
-        <w:rPr>
-          <w:rFonts w:ascii="宋体" w:hAnsi="宋体" w:hint="eastAsia"/>
-        </w:rPr>
-        <w:t>4.找出包含给定坐标的区域；</w:t>
-      </w:r>
+          <w:rFonts w:ascii="宋体" w:hAnsi="宋体" w:hint="eastAsia"/>
+        </w:rPr>
+      </w:pPr>
+      <w:bookmarkStart w:id="80" w:name="_GoBack"/>
+      <w:bookmarkEnd w:id="80"/>
     </w:p>
     <w:p>
       <w:pPr>
@@ -28296,13 +29442,7 @@
         <w:rPr>
           <w:rFonts w:ascii="宋体" w:hAnsi="宋体" w:hint="eastAsia"/>
         </w:rPr>
-        <w:t>5.对给定的二元组（给定区域S，给定点C），在S中找到一个点D使得点C、D之间的距离最小</w:t>
-      </w:r>
-      <w:r>
-        <w:rPr>
-          <w:rFonts w:ascii="宋体" w:hAnsi="宋体" w:hint="eastAsia"/>
-        </w:rPr>
-        <w:t>，特别地，如果C在S中，则D即为C。</w:t>
+        <w:t>一幅完整的用于导航或其他基于位置的应用的空间信息地图需要提供相关信息以保证能够实现下列操作：</w:t>
       </w:r>
     </w:p>
     <w:p>
@@ -28318,7 +29458,7 @@
         <w:rPr>
           <w:rFonts w:ascii="宋体" w:hAnsi="宋体" w:hint="eastAsia"/>
         </w:rPr>
-        <w:t>考虑到视力残疾人的特殊性，本文仅考虑第一种操作。</w:t>
+        <w:t>1.当以坐标或者位置名称形式给出起点和目的点时，能够计算出这两点之间的最短路径；</w:t>
       </w:r>
     </w:p>
     <w:p>
@@ -28330,6 +29470,12 @@
           <w:rFonts w:ascii="宋体" w:hAnsi="宋体"/>
         </w:rPr>
       </w:pPr>
+      <w:r>
+        <w:rPr>
+          <w:rFonts w:ascii="宋体" w:hAnsi="宋体" w:hint="eastAsia"/>
+        </w:rPr>
+        <w:t>2.能够计算出在给定坐标给定半径范围内的结构化特性的集合；</w:t>
+      </w:r>
     </w:p>
     <w:p>
       <w:pPr>
@@ -28342,6 +29488,86 @@
       </w:pPr>
       <w:r>
         <w:rPr>
+          <w:rFonts w:ascii="宋体" w:hAnsi="宋体" w:hint="eastAsia"/>
+        </w:rPr>
+        <w:t>3.计算出一个参考点作为给定区域的“中心位置”；</w:t>
+      </w:r>
+    </w:p>
+    <w:p>
+      <w:pPr>
+        <w:pStyle w:val="a1"/>
+        <w:spacing w:line="360" w:lineRule="auto"/>
+        <w:ind w:firstLine="480"/>
+        <w:rPr>
+          <w:rFonts w:ascii="宋体" w:hAnsi="宋体"/>
+        </w:rPr>
+      </w:pPr>
+      <w:r>
+        <w:rPr>
+          <w:rFonts w:ascii="宋体" w:hAnsi="宋体" w:hint="eastAsia"/>
+        </w:rPr>
+        <w:t>4.找出包含给定坐标的区域；</w:t>
+      </w:r>
+    </w:p>
+    <w:p>
+      <w:pPr>
+        <w:pStyle w:val="a1"/>
+        <w:spacing w:line="360" w:lineRule="auto"/>
+        <w:ind w:firstLine="480"/>
+        <w:rPr>
+          <w:rFonts w:ascii="宋体" w:hAnsi="宋体"/>
+        </w:rPr>
+      </w:pPr>
+      <w:r>
+        <w:rPr>
+          <w:rFonts w:ascii="宋体" w:hAnsi="宋体" w:hint="eastAsia"/>
+        </w:rPr>
+        <w:t>5.对给定的二元组（给定区域S，给定点C），在S中找到一个点D使得点C、D之间的距离最小</w:t>
+      </w:r>
+      <w:r>
+        <w:rPr>
+          <w:rFonts w:ascii="宋体" w:hAnsi="宋体" w:hint="eastAsia"/>
+        </w:rPr>
+        <w:t>，特别地，如果C在S中，则D即为C。</w:t>
+      </w:r>
+    </w:p>
+    <w:p>
+      <w:pPr>
+        <w:pStyle w:val="a1"/>
+        <w:spacing w:line="360" w:lineRule="auto"/>
+        <w:ind w:firstLine="480"/>
+        <w:rPr>
+          <w:rFonts w:ascii="宋体" w:hAnsi="宋体"/>
+        </w:rPr>
+      </w:pPr>
+      <w:r>
+        <w:rPr>
+          <w:rFonts w:ascii="宋体" w:hAnsi="宋体" w:hint="eastAsia"/>
+        </w:rPr>
+        <w:t>考虑到视力残疾人的特殊性，本文仅考虑第一种操作。</w:t>
+      </w:r>
+    </w:p>
+    <w:p>
+      <w:pPr>
+        <w:pStyle w:val="a1"/>
+        <w:spacing w:line="360" w:lineRule="auto"/>
+        <w:ind w:firstLine="480"/>
+        <w:rPr>
+          <w:rFonts w:ascii="宋体" w:hAnsi="宋体"/>
+        </w:rPr>
+      </w:pPr>
+    </w:p>
+    <w:p>
+      <w:pPr>
+        <w:pStyle w:val="a1"/>
+        <w:spacing w:line="360" w:lineRule="auto"/>
+        <w:ind w:firstLine="480"/>
+        <w:rPr>
+          <w:rFonts w:ascii="宋体" w:hAnsi="宋体"/>
+        </w:rPr>
+      </w:pPr>
+      <w:r>
+        <w:rPr>
           <w:rFonts w:ascii="宋体" w:hAnsi="宋体"/>
         </w:rPr>
         <w:t>CAD文件包含了很多对网络的拓扑模型来说无用的特性</w:t>
@@ -28356,7 +29582,14 @@
         <w:rPr>
           <w:rFonts w:ascii="宋体" w:hAnsi="宋体"/>
         </w:rPr>
-        <w:t>因此有必要对其进行数据转换提取出室内导航可能需要用到的信息</w:t>
+        <w:t>因此有必要对其进</w:t>
+      </w:r>
+      <w:r>
+        <w:rPr>
+          <w:rFonts w:ascii="宋体" w:hAnsi="宋体"/>
+        </w:rPr>
+        <w:lastRenderedPageBreak/>
+        <w:t>行数据转换提取出室内导航可能需要用到的信息</w:t>
       </w:r>
       <w:r>
         <w:rPr>
@@ -28502,7 +29735,7 @@
                     <pic:cNvPicPr/>
                   </pic:nvPicPr>
                   <pic:blipFill>
-                    <a:blip r:embed="rId46"/>
+                    <a:blip r:embed="rId49"/>
                     <a:stretch>
                       <a:fillRect/>
                     </a:stretch>
@@ -28764,6 +29997,7 @@
         <w:rPr>
           <w:rFonts w:ascii="宋体" w:eastAsia="宋体" w:hAnsi="宋体" w:hint="eastAsia"/>
         </w:rPr>
+        <w:lastRenderedPageBreak/>
         <w:t>人工更新NFC标签网络</w:t>
       </w:r>
     </w:p>
@@ -28792,18 +30026,18 @@
           <w:rFonts w:ascii="宋体" w:eastAsia="宋体" w:hAnsi="宋体"/>
         </w:rPr>
       </w:pPr>
-      <w:bookmarkStart w:id="79" w:name="_Toc165262367"/>
-      <w:bookmarkStart w:id="80" w:name="_Toc373869751"/>
-      <w:bookmarkStart w:id="81" w:name="_Toc373953842"/>
+      <w:bookmarkStart w:id="81" w:name="_Toc165262367"/>
+      <w:bookmarkStart w:id="82" w:name="_Toc373869751"/>
+      <w:bookmarkStart w:id="83" w:name="_Toc373953842"/>
       <w:r>
         <w:rPr>
           <w:rFonts w:ascii="宋体" w:eastAsia="宋体" w:hAnsi="宋体" w:hint="eastAsia"/>
         </w:rPr>
         <w:t>本章小结</w:t>
       </w:r>
-      <w:bookmarkEnd w:id="79"/>
-      <w:bookmarkEnd w:id="80"/>
       <w:bookmarkEnd w:id="81"/>
+      <w:bookmarkEnd w:id="82"/>
+      <w:bookmarkEnd w:id="83"/>
     </w:p>
     <w:p>
       <w:pPr>
@@ -28813,10 +30047,10 @@
           <w:rFonts w:ascii="宋体" w:hAnsi="宋体"/>
         </w:rPr>
         <w:sectPr>
-          <w:headerReference w:type="even" r:id="rId47"/>
-          <w:headerReference w:type="default" r:id="rId48"/>
-          <w:footerReference w:type="even" r:id="rId49"/>
-          <w:footerReference w:type="default" r:id="rId50"/>
+          <w:headerReference w:type="even" r:id="rId50"/>
+          <w:headerReference w:type="default" r:id="rId51"/>
+          <w:footerReference w:type="even" r:id="rId52"/>
+          <w:footerReference w:type="default" r:id="rId53"/>
           <w:endnotePr>
             <w:numFmt w:val="decimal"/>
           </w:endnotePr>
@@ -28826,12 +30060,12 @@
           <w:docGrid w:linePitch="360" w:charSpace="1861"/>
         </w:sectPr>
       </w:pPr>
-      <w:bookmarkStart w:id="82" w:name="_Toc165262368"/>
-      <w:bookmarkStart w:id="83" w:name="_Toc373869752"/>
-      <w:bookmarkStart w:id="84" w:name="_Toc373953843"/>
-      <w:bookmarkEnd w:id="82"/>
-      <w:bookmarkEnd w:id="83"/>
+      <w:bookmarkStart w:id="84" w:name="_Toc165262368"/>
+      <w:bookmarkStart w:id="85" w:name="_Toc373869752"/>
+      <w:bookmarkStart w:id="86" w:name="_Toc373953843"/>
       <w:bookmarkEnd w:id="84"/>
+      <w:bookmarkEnd w:id="85"/>
+      <w:bookmarkEnd w:id="86"/>
     </w:p>
     <w:p>
       <w:pPr>
@@ -28842,8 +30076,8 @@
           <w:rFonts w:ascii="宋体" w:eastAsia="宋体" w:hAnsi="宋体"/>
         </w:rPr>
       </w:pPr>
-      <w:bookmarkStart w:id="85" w:name="_Toc373869753"/>
-      <w:bookmarkStart w:id="86" w:name="_Toc373953844"/>
+      <w:bookmarkStart w:id="87" w:name="_Toc373869753"/>
+      <w:bookmarkStart w:id="88" w:name="_Toc373953844"/>
       <w:r>
         <w:rPr>
           <w:rFonts w:ascii="宋体" w:eastAsia="宋体" w:hAnsi="宋体" w:hint="eastAsia"/>
@@ -28851,8 +30085,8 @@
         <w:lastRenderedPageBreak/>
         <w:t>基于室内定位的服务</w:t>
       </w:r>
-      <w:bookmarkEnd w:id="85"/>
-      <w:bookmarkEnd w:id="86"/>
+      <w:bookmarkEnd w:id="87"/>
+      <w:bookmarkEnd w:id="88"/>
     </w:p>
     <w:p>
       <w:pPr>
@@ -28872,16 +30106,16 @@
           <w:rFonts w:ascii="宋体" w:eastAsia="宋体" w:hAnsi="宋体"/>
         </w:rPr>
       </w:pPr>
-      <w:bookmarkStart w:id="87" w:name="_Toc373869754"/>
-      <w:bookmarkStart w:id="88" w:name="_Toc373953845"/>
+      <w:bookmarkStart w:id="89" w:name="_Toc373869754"/>
+      <w:bookmarkStart w:id="90" w:name="_Toc373953845"/>
       <w:r>
         <w:rPr>
           <w:rFonts w:ascii="宋体" w:eastAsia="宋体" w:hAnsi="宋体" w:hint="eastAsia"/>
         </w:rPr>
         <w:t>室内服务内容</w:t>
       </w:r>
-      <w:bookmarkEnd w:id="87"/>
-      <w:bookmarkEnd w:id="88"/>
+      <w:bookmarkEnd w:id="89"/>
+      <w:bookmarkEnd w:id="90"/>
     </w:p>
     <w:p>
       <w:pPr>
@@ -28926,12 +30160,12 @@
           <w:rFonts w:ascii="宋体" w:eastAsia="宋体" w:hAnsi="宋体"/>
         </w:rPr>
       </w:pPr>
-      <w:bookmarkStart w:id="89" w:name="_Toc165262371"/>
-      <w:bookmarkStart w:id="90" w:name="_Toc373869755"/>
-      <w:bookmarkStart w:id="91" w:name="_Toc373953846"/>
-      <w:bookmarkEnd w:id="89"/>
-      <w:bookmarkEnd w:id="90"/>
+      <w:bookmarkStart w:id="91" w:name="_Toc165262371"/>
+      <w:bookmarkStart w:id="92" w:name="_Toc373869755"/>
+      <w:bookmarkStart w:id="93" w:name="_Toc373953846"/>
       <w:bookmarkEnd w:id="91"/>
+      <w:bookmarkEnd w:id="92"/>
+      <w:bookmarkEnd w:id="93"/>
     </w:p>
     <w:p>
       <w:pPr>
@@ -29193,14 +30427,14 @@
           <w:rFonts w:ascii="宋体" w:eastAsia="宋体" w:hAnsi="宋体"/>
         </w:rPr>
       </w:pPr>
-      <w:bookmarkStart w:id="92" w:name="_Toc373953847"/>
+      <w:bookmarkStart w:id="94" w:name="_Toc373953847"/>
       <w:r>
         <w:rPr>
           <w:rFonts w:ascii="宋体" w:eastAsia="宋体" w:hAnsi="宋体" w:hint="eastAsia"/>
         </w:rPr>
         <w:t>基于“推”的位置服务</w:t>
       </w:r>
-      <w:bookmarkEnd w:id="92"/>
+      <w:bookmarkEnd w:id="94"/>
     </w:p>
     <w:p>
       <w:pPr>
@@ -29211,14 +30445,14 @@
           <w:rFonts w:ascii="宋体" w:eastAsia="宋体" w:hAnsi="宋体"/>
         </w:rPr>
       </w:pPr>
-      <w:bookmarkStart w:id="93" w:name="_Toc373953848"/>
+      <w:bookmarkStart w:id="95" w:name="_Toc373953848"/>
       <w:r>
         <w:rPr>
           <w:rFonts w:ascii="宋体" w:eastAsia="宋体" w:hAnsi="宋体" w:hint="eastAsia"/>
         </w:rPr>
         <w:t>基于“拉”的位置服务</w:t>
       </w:r>
-      <w:bookmarkEnd w:id="93"/>
+      <w:bookmarkEnd w:id="95"/>
     </w:p>
     <w:p>
       <w:pPr>
@@ -29229,16 +30463,16 @@
           <w:rFonts w:ascii="宋体" w:eastAsia="宋体" w:hAnsi="宋体"/>
         </w:rPr>
       </w:pPr>
-      <w:bookmarkStart w:id="94" w:name="_Toc373869756"/>
-      <w:bookmarkStart w:id="95" w:name="_Toc373953849"/>
+      <w:bookmarkStart w:id="96" w:name="_Toc373869756"/>
+      <w:bookmarkStart w:id="97" w:name="_Toc373953849"/>
       <w:r>
         <w:rPr>
           <w:rFonts w:ascii="宋体" w:eastAsia="宋体" w:hAnsi="宋体" w:hint="eastAsia"/>
         </w:rPr>
         <w:t>室内服务框架</w:t>
       </w:r>
-      <w:bookmarkEnd w:id="94"/>
-      <w:bookmarkEnd w:id="95"/>
+      <w:bookmarkEnd w:id="96"/>
+      <w:bookmarkEnd w:id="97"/>
     </w:p>
     <w:p>
       <w:pPr>
@@ -29249,18 +30483,18 @@
           <w:rFonts w:ascii="宋体" w:eastAsia="宋体" w:hAnsi="宋体"/>
         </w:rPr>
       </w:pPr>
-      <w:bookmarkStart w:id="96" w:name="_Toc165262372"/>
-      <w:bookmarkStart w:id="97" w:name="_Toc373869757"/>
-      <w:bookmarkStart w:id="98" w:name="_Toc373953850"/>
+      <w:bookmarkStart w:id="98" w:name="_Toc165262372"/>
+      <w:bookmarkStart w:id="99" w:name="_Toc373869757"/>
+      <w:bookmarkStart w:id="100" w:name="_Toc373953850"/>
       <w:r>
         <w:rPr>
           <w:rFonts w:ascii="宋体" w:eastAsia="宋体" w:hAnsi="宋体" w:hint="eastAsia"/>
         </w:rPr>
         <w:t>本章小结</w:t>
       </w:r>
-      <w:bookmarkEnd w:id="96"/>
-      <w:bookmarkEnd w:id="97"/>
       <w:bookmarkEnd w:id="98"/>
+      <w:bookmarkEnd w:id="99"/>
+      <w:bookmarkEnd w:id="100"/>
     </w:p>
     <w:p>
       <w:pPr>
@@ -29270,12 +30504,12 @@
           <w:rFonts w:ascii="宋体" w:eastAsia="宋体" w:hAnsi="宋体"/>
         </w:rPr>
       </w:pPr>
-      <w:bookmarkStart w:id="99" w:name="_Toc165262373"/>
-      <w:bookmarkStart w:id="100" w:name="_Toc373869758"/>
-      <w:bookmarkStart w:id="101" w:name="_Toc373953851"/>
-      <w:bookmarkEnd w:id="99"/>
-      <w:bookmarkEnd w:id="100"/>
+      <w:bookmarkStart w:id="101" w:name="_Toc165262373"/>
+      <w:bookmarkStart w:id="102" w:name="_Toc373869758"/>
+      <w:bookmarkStart w:id="103" w:name="_Toc373953851"/>
       <w:bookmarkEnd w:id="101"/>
+      <w:bookmarkEnd w:id="102"/>
+      <w:bookmarkEnd w:id="103"/>
     </w:p>
     <w:p>
       <w:pPr>
@@ -29335,10 +30569,10 @@
           <w:rFonts w:ascii="宋体" w:hAnsi="宋体"/>
         </w:rPr>
         <w:sectPr>
-          <w:headerReference w:type="even" r:id="rId51"/>
-          <w:headerReference w:type="default" r:id="rId52"/>
-          <w:footerReference w:type="even" r:id="rId53"/>
-          <w:footerReference w:type="default" r:id="rId54"/>
+          <w:headerReference w:type="even" r:id="rId54"/>
+          <w:headerReference w:type="default" r:id="rId55"/>
+          <w:footerReference w:type="even" r:id="rId56"/>
+          <w:footerReference w:type="default" r:id="rId57"/>
           <w:endnotePr>
             <w:numFmt w:val="decimal"/>
           </w:endnotePr>
@@ -29358,8 +30592,8 @@
           <w:rFonts w:ascii="宋体" w:eastAsia="宋体" w:hAnsi="宋体"/>
         </w:rPr>
       </w:pPr>
-      <w:bookmarkStart w:id="102" w:name="_Toc373869759"/>
-      <w:bookmarkStart w:id="103" w:name="_Toc373953852"/>
+      <w:bookmarkStart w:id="104" w:name="_Toc373869759"/>
+      <w:bookmarkStart w:id="105" w:name="_Toc373953852"/>
       <w:r>
         <w:rPr>
           <w:rFonts w:ascii="宋体" w:eastAsia="宋体" w:hAnsi="宋体" w:hint="eastAsia"/>
@@ -29379,8 +30613,8 @@
         </w:rPr>
         <w:t>系统的实现</w:t>
       </w:r>
-      <w:bookmarkEnd w:id="102"/>
-      <w:bookmarkEnd w:id="103"/>
+      <w:bookmarkEnd w:id="104"/>
+      <w:bookmarkEnd w:id="105"/>
     </w:p>
     <w:p>
       <w:pPr>
@@ -29401,8 +30635,8 @@
           <w:rFonts w:ascii="宋体" w:eastAsia="宋体" w:hAnsi="宋体"/>
         </w:rPr>
       </w:pPr>
-      <w:bookmarkStart w:id="104" w:name="_Toc373869760"/>
-      <w:bookmarkStart w:id="105" w:name="_Toc373953853"/>
+      <w:bookmarkStart w:id="106" w:name="_Toc373869760"/>
+      <w:bookmarkStart w:id="107" w:name="_Toc373953853"/>
       <w:r>
         <w:rPr>
           <w:rFonts w:ascii="宋体" w:eastAsia="宋体" w:hAnsi="宋体" w:hint="eastAsia"/>
@@ -29421,8 +30655,8 @@
         </w:rPr>
         <w:t>系统架构</w:t>
       </w:r>
-      <w:bookmarkEnd w:id="104"/>
-      <w:bookmarkEnd w:id="105"/>
+      <w:bookmarkEnd w:id="106"/>
+      <w:bookmarkEnd w:id="107"/>
     </w:p>
     <w:p>
       <w:pPr>
@@ -29457,12 +30691,12 @@
           <w:rFonts w:ascii="宋体" w:eastAsia="宋体" w:hAnsi="宋体"/>
         </w:rPr>
       </w:pPr>
-      <w:bookmarkStart w:id="106" w:name="_Toc165262376"/>
-      <w:bookmarkStart w:id="107" w:name="_Toc373869761"/>
-      <w:bookmarkStart w:id="108" w:name="_Toc373953854"/>
-      <w:bookmarkEnd w:id="106"/>
-      <w:bookmarkEnd w:id="107"/>
+      <w:bookmarkStart w:id="108" w:name="_Toc165262376"/>
+      <w:bookmarkStart w:id="109" w:name="_Toc373869761"/>
+      <w:bookmarkStart w:id="110" w:name="_Toc373953854"/>
       <w:bookmarkEnd w:id="108"/>
+      <w:bookmarkEnd w:id="109"/>
+      <w:bookmarkEnd w:id="110"/>
     </w:p>
     <w:p>
       <w:pPr>
@@ -29483,8 +30717,8 @@
           <w:rFonts w:ascii="宋体" w:eastAsia="宋体" w:hAnsi="宋体"/>
         </w:rPr>
       </w:pPr>
-      <w:bookmarkStart w:id="109" w:name="_Toc373869762"/>
-      <w:bookmarkStart w:id="110" w:name="_Toc373953855"/>
+      <w:bookmarkStart w:id="111" w:name="_Toc373869762"/>
+      <w:bookmarkStart w:id="112" w:name="_Toc373953855"/>
       <w:r>
         <w:rPr>
           <w:rFonts w:ascii="宋体" w:eastAsia="宋体" w:hAnsi="宋体" w:hint="eastAsia"/>
@@ -29497,8 +30731,8 @@
         </w:rPr>
         <w:t>服务器实现</w:t>
       </w:r>
-      <w:bookmarkEnd w:id="109"/>
-      <w:bookmarkEnd w:id="110"/>
+      <w:bookmarkEnd w:id="111"/>
+      <w:bookmarkEnd w:id="112"/>
     </w:p>
     <w:p>
       <w:pPr>
@@ -29509,8 +30743,8 @@
           <w:rFonts w:ascii="宋体" w:eastAsia="宋体" w:hAnsi="宋体"/>
         </w:rPr>
       </w:pPr>
-      <w:bookmarkStart w:id="111" w:name="_Toc373869763"/>
-      <w:bookmarkStart w:id="112" w:name="_Toc373953856"/>
+      <w:bookmarkStart w:id="113" w:name="_Toc373869763"/>
+      <w:bookmarkStart w:id="114" w:name="_Toc373953856"/>
       <w:r>
         <w:rPr>
           <w:rFonts w:ascii="宋体" w:eastAsia="宋体" w:hAnsi="宋体" w:hint="eastAsia"/>
@@ -29523,8 +30757,8 @@
         </w:rPr>
         <w:t>客户端实现</w:t>
       </w:r>
-      <w:bookmarkEnd w:id="111"/>
-      <w:bookmarkEnd w:id="112"/>
+      <w:bookmarkEnd w:id="113"/>
+      <w:bookmarkEnd w:id="114"/>
     </w:p>
     <w:p>
       <w:pPr>
@@ -29535,16 +30769,16 @@
           <w:rFonts w:ascii="宋体" w:eastAsia="宋体" w:hAnsi="宋体"/>
         </w:rPr>
       </w:pPr>
-      <w:bookmarkStart w:id="113" w:name="_Toc373869764"/>
-      <w:bookmarkStart w:id="114" w:name="_Toc373953857"/>
+      <w:bookmarkStart w:id="115" w:name="_Toc373869764"/>
+      <w:bookmarkStart w:id="116" w:name="_Toc373953857"/>
       <w:r>
         <w:rPr>
           <w:rFonts w:ascii="宋体" w:eastAsia="宋体" w:hAnsi="宋体" w:hint="eastAsia"/>
         </w:rPr>
         <w:t>系统测试</w:t>
       </w:r>
-      <w:bookmarkEnd w:id="113"/>
-      <w:bookmarkEnd w:id="114"/>
+      <w:bookmarkEnd w:id="115"/>
+      <w:bookmarkEnd w:id="116"/>
     </w:p>
     <w:p>
       <w:pPr>
@@ -29555,10 +30789,10 @@
           <w:rFonts w:ascii="宋体" w:hAnsi="宋体"/>
         </w:rPr>
         <w:sectPr>
-          <w:headerReference w:type="even" r:id="rId55"/>
-          <w:headerReference w:type="default" r:id="rId56"/>
-          <w:footerReference w:type="even" r:id="rId57"/>
-          <w:footerReference w:type="default" r:id="rId58"/>
+          <w:headerReference w:type="even" r:id="rId58"/>
+          <w:headerReference w:type="default" r:id="rId59"/>
+          <w:footerReference w:type="even" r:id="rId60"/>
+          <w:footerReference w:type="default" r:id="rId61"/>
           <w:endnotePr>
             <w:numFmt w:val="decimal"/>
           </w:endnotePr>
@@ -29568,18 +30802,18 @@
           <w:docGrid w:linePitch="360" w:charSpace="1861"/>
         </w:sectPr>
       </w:pPr>
-      <w:bookmarkStart w:id="115" w:name="_Toc165262377"/>
-      <w:bookmarkStart w:id="116" w:name="_Toc373869765"/>
-      <w:bookmarkStart w:id="117" w:name="_Toc373953858"/>
+      <w:bookmarkStart w:id="117" w:name="_Toc165262377"/>
+      <w:bookmarkStart w:id="118" w:name="_Toc373869765"/>
+      <w:bookmarkStart w:id="119" w:name="_Toc373953858"/>
       <w:r>
         <w:rPr>
           <w:rFonts w:ascii="宋体" w:eastAsia="宋体" w:hAnsi="宋体" w:hint="eastAsia"/>
         </w:rPr>
         <w:t>本章小结</w:t>
       </w:r>
-      <w:bookmarkEnd w:id="115"/>
-      <w:bookmarkEnd w:id="116"/>
       <w:bookmarkEnd w:id="117"/>
+      <w:bookmarkEnd w:id="118"/>
+      <w:bookmarkEnd w:id="119"/>
     </w:p>
     <w:p>
       <w:pPr>
@@ -29590,8 +30824,8 @@
           <w:rFonts w:ascii="宋体" w:eastAsia="宋体" w:hAnsi="宋体"/>
         </w:rPr>
       </w:pPr>
-      <w:bookmarkStart w:id="118" w:name="_Toc373869767"/>
-      <w:bookmarkStart w:id="119" w:name="_Toc373953860"/>
+      <w:bookmarkStart w:id="120" w:name="_Toc373869767"/>
+      <w:bookmarkStart w:id="121" w:name="_Toc373953860"/>
       <w:r>
         <w:rPr>
           <w:rFonts w:ascii="宋体" w:eastAsia="宋体" w:hAnsi="宋体" w:hint="eastAsia"/>
@@ -29599,8 +30833,8 @@
         <w:lastRenderedPageBreak/>
         <w:t>总结与展望</w:t>
       </w:r>
-      <w:bookmarkEnd w:id="118"/>
-      <w:bookmarkEnd w:id="119"/>
+      <w:bookmarkEnd w:id="120"/>
+      <w:bookmarkEnd w:id="121"/>
     </w:p>
     <w:p>
       <w:pPr>
@@ -29618,16 +30852,16 @@
           <w:rFonts w:ascii="宋体" w:eastAsia="宋体" w:hAnsi="宋体"/>
         </w:rPr>
       </w:pPr>
-      <w:bookmarkStart w:id="120" w:name="_Toc373869768"/>
-      <w:bookmarkStart w:id="121" w:name="_Toc373953861"/>
+      <w:bookmarkStart w:id="122" w:name="_Toc373869768"/>
+      <w:bookmarkStart w:id="123" w:name="_Toc373953861"/>
       <w:r>
         <w:rPr>
           <w:rFonts w:ascii="宋体" w:eastAsia="宋体" w:hAnsi="宋体" w:hint="eastAsia"/>
         </w:rPr>
         <w:t>总结</w:t>
       </w:r>
-      <w:bookmarkEnd w:id="120"/>
-      <w:bookmarkEnd w:id="121"/>
+      <w:bookmarkEnd w:id="122"/>
+      <w:bookmarkEnd w:id="123"/>
     </w:p>
     <w:p>
       <w:pPr>
@@ -29662,12 +30896,12 @@
           <w:rFonts w:ascii="宋体" w:eastAsia="宋体" w:hAnsi="宋体"/>
         </w:rPr>
       </w:pPr>
-      <w:bookmarkStart w:id="122" w:name="_Toc165262381"/>
-      <w:bookmarkStart w:id="123" w:name="_Toc373869769"/>
-      <w:bookmarkStart w:id="124" w:name="_Toc373953862"/>
-      <w:bookmarkEnd w:id="122"/>
-      <w:bookmarkEnd w:id="123"/>
+      <w:bookmarkStart w:id="124" w:name="_Toc165262381"/>
+      <w:bookmarkStart w:id="125" w:name="_Toc373869769"/>
+      <w:bookmarkStart w:id="126" w:name="_Toc373953862"/>
       <w:bookmarkEnd w:id="124"/>
+      <w:bookmarkEnd w:id="125"/>
+      <w:bookmarkEnd w:id="126"/>
     </w:p>
     <w:p>
       <w:pPr>
@@ -29688,16 +30922,16 @@
           <w:rFonts w:ascii="宋体" w:eastAsia="宋体" w:hAnsi="宋体"/>
         </w:rPr>
       </w:pPr>
-      <w:bookmarkStart w:id="125" w:name="_Toc373869770"/>
-      <w:bookmarkStart w:id="126" w:name="_Toc373953863"/>
+      <w:bookmarkStart w:id="127" w:name="_Toc373869770"/>
+      <w:bookmarkStart w:id="128" w:name="_Toc373953863"/>
       <w:r>
         <w:rPr>
           <w:rFonts w:ascii="宋体" w:eastAsia="宋体" w:hAnsi="宋体" w:hint="eastAsia"/>
         </w:rPr>
         <w:t>展望</w:t>
       </w:r>
-      <w:bookmarkEnd w:id="125"/>
-      <w:bookmarkEnd w:id="126"/>
+      <w:bookmarkEnd w:id="127"/>
+      <w:bookmarkEnd w:id="128"/>
     </w:p>
     <w:p>
       <w:pPr>
@@ -29707,12 +30941,12 @@
           <w:rFonts w:ascii="宋体" w:eastAsia="宋体" w:hAnsi="宋体"/>
         </w:rPr>
       </w:pPr>
-      <w:bookmarkStart w:id="127" w:name="_Toc165262383"/>
-      <w:bookmarkStart w:id="128" w:name="_Toc373869771"/>
-      <w:bookmarkStart w:id="129" w:name="_Toc373953864"/>
-      <w:bookmarkEnd w:id="127"/>
-      <w:bookmarkEnd w:id="128"/>
+      <w:bookmarkStart w:id="129" w:name="_Toc165262383"/>
+      <w:bookmarkStart w:id="130" w:name="_Toc373869771"/>
+      <w:bookmarkStart w:id="131" w:name="_Toc373953864"/>
       <w:bookmarkEnd w:id="129"/>
+      <w:bookmarkEnd w:id="130"/>
+      <w:bookmarkEnd w:id="131"/>
     </w:p>
     <w:p>
       <w:pPr>
@@ -29732,12 +30966,12 @@
           <w:rFonts w:ascii="宋体" w:eastAsia="宋体" w:hAnsi="宋体"/>
         </w:rPr>
       </w:pPr>
-      <w:bookmarkStart w:id="130" w:name="_Toc165262393"/>
-      <w:bookmarkStart w:id="131" w:name="_Toc373869772"/>
-      <w:bookmarkStart w:id="132" w:name="_Toc373953865"/>
-      <w:bookmarkEnd w:id="130"/>
-      <w:bookmarkEnd w:id="131"/>
+      <w:bookmarkStart w:id="132" w:name="_Toc165262393"/>
+      <w:bookmarkStart w:id="133" w:name="_Toc373869772"/>
+      <w:bookmarkStart w:id="134" w:name="_Toc373953865"/>
       <w:bookmarkEnd w:id="132"/>
+      <w:bookmarkEnd w:id="133"/>
+      <w:bookmarkEnd w:id="134"/>
     </w:p>
     <w:p>
       <w:pPr>
@@ -29768,10 +31002,10 @@
           <w:rFonts w:ascii="宋体" w:hAnsi="宋体"/>
         </w:rPr>
         <w:sectPr>
-          <w:headerReference w:type="even" r:id="rId59"/>
-          <w:headerReference w:type="default" r:id="rId60"/>
-          <w:footerReference w:type="even" r:id="rId61"/>
-          <w:footerReference w:type="default" r:id="rId62"/>
+          <w:headerReference w:type="even" r:id="rId62"/>
+          <w:headerReference w:type="default" r:id="rId63"/>
+          <w:footerReference w:type="even" r:id="rId64"/>
+          <w:footerReference w:type="default" r:id="rId65"/>
           <w:endnotePr>
             <w:numFmt w:val="decimal"/>
           </w:endnotePr>
@@ -29790,9 +31024,9 @@
           <w:rFonts w:ascii="宋体" w:eastAsia="宋体" w:hAnsi="宋体"/>
         </w:rPr>
       </w:pPr>
-      <w:bookmarkStart w:id="133" w:name="_Toc165262394"/>
-      <w:bookmarkStart w:id="134" w:name="_Toc373869773"/>
-      <w:bookmarkStart w:id="135" w:name="_Toc373953866"/>
+      <w:bookmarkStart w:id="135" w:name="_Toc165262394"/>
+      <w:bookmarkStart w:id="136" w:name="_Toc373869773"/>
+      <w:bookmarkStart w:id="137" w:name="_Toc373953866"/>
       <w:r>
         <w:rPr>
           <w:rFonts w:ascii="宋体" w:eastAsia="宋体" w:hAnsi="宋体" w:hint="eastAsia"/>
@@ -29800,9 +31034,9 @@
         <w:lastRenderedPageBreak/>
         <w:t>参考文献</w:t>
       </w:r>
-      <w:bookmarkEnd w:id="133"/>
-      <w:bookmarkEnd w:id="134"/>
       <w:bookmarkEnd w:id="135"/>
+      <w:bookmarkEnd w:id="136"/>
+      <w:bookmarkEnd w:id="137"/>
     </w:p>
     <w:p>
       <w:pPr>
@@ -29823,7 +31057,7 @@
       <w:r>
         <w:fldChar w:fldCharType="separate"/>
       </w:r>
-      <w:bookmarkStart w:id="136" w:name="_ENREF_1"/>
+      <w:bookmarkStart w:id="138" w:name="_ENREF_1"/>
       <w:r>
         <w:t>[1]</w:t>
       </w:r>
@@ -29836,7 +31070,7 @@
       <w:r>
         <w:t xml:space="preserve">Visual impairment and blindness[EB/OL]. [12]. </w:t>
       </w:r>
-      <w:hyperlink r:id="rId63" w:history="1">
+      <w:hyperlink r:id="rId66" w:history="1">
         <w:r>
           <w:rPr>
             <w:rStyle w:val="a8"/>
@@ -29847,13 +31081,13 @@
       <w:r>
         <w:t>.</w:t>
       </w:r>
-      <w:bookmarkEnd w:id="136"/>
+      <w:bookmarkEnd w:id="138"/>
     </w:p>
     <w:p>
       <w:pPr>
         <w:pStyle w:val="EndNoteBibliography"/>
       </w:pPr>
-      <w:bookmarkStart w:id="137" w:name="_ENREF_2"/>
+      <w:bookmarkStart w:id="139" w:name="_ENREF_2"/>
       <w:r>
         <w:t>[2]</w:t>
       </w:r>
@@ -29866,7 +31100,7 @@
       <w:r>
         <w:t xml:space="preserve">Accessibility[EB/OL]. [12]. </w:t>
       </w:r>
-      <w:hyperlink r:id="rId64" w:history="1">
+      <w:hyperlink r:id="rId67" w:history="1">
         <w:r>
           <w:rPr>
             <w:rStyle w:val="a8"/>
@@ -29877,13 +31111,13 @@
       <w:r>
         <w:t>.</w:t>
       </w:r>
-      <w:bookmarkEnd w:id="137"/>
+      <w:bookmarkEnd w:id="139"/>
     </w:p>
     <w:p>
       <w:pPr>
         <w:pStyle w:val="EndNoteBibliography"/>
       </w:pPr>
-      <w:bookmarkStart w:id="138" w:name="_ENREF_3"/>
+      <w:bookmarkStart w:id="140" w:name="_ENREF_3"/>
       <w:r>
         <w:rPr>
           <w:rFonts w:hint="eastAsia"/>
@@ -29956,13 +31190,13 @@
         </w:rPr>
         <w:t>, 2009, 6: 022.</w:t>
       </w:r>
-      <w:bookmarkEnd w:id="138"/>
+      <w:bookmarkEnd w:id="140"/>
     </w:p>
     <w:p>
       <w:pPr>
         <w:pStyle w:val="EndNoteBibliography"/>
       </w:pPr>
-      <w:bookmarkStart w:id="139" w:name="_ENREF_4"/>
+      <w:bookmarkStart w:id="141" w:name="_ENREF_4"/>
       <w:r>
         <w:t>[4]</w:t>
       </w:r>
@@ -29975,13 +31209,13 @@
       <w:r>
         <w:t>Davies J E, Wisdom S, Creaser C. Out of sight but not out of mind: visually impaired people's perspectives of library &amp; information services[M].  Library &amp; Information Statistics Unit, Loughborough University, 2001.</w:t>
       </w:r>
-      <w:bookmarkEnd w:id="139"/>
+      <w:bookmarkEnd w:id="141"/>
     </w:p>
     <w:p>
       <w:pPr>
         <w:pStyle w:val="EndNoteBibliography"/>
       </w:pPr>
-      <w:bookmarkStart w:id="140" w:name="_ENREF_5"/>
+      <w:bookmarkStart w:id="142" w:name="_ENREF_5"/>
       <w:r>
         <w:t>[5]</w:t>
       </w:r>
@@ -29994,13 +31228,13 @@
       <w:r>
         <w:t>Martínez C C, Martínez-Normand L, Olsen M G: Is It Possible to Predict the Manual Web Accessibility Result Using the Automatic Result?, Universal Access in Human-Computer Interaction. Applications and Services: Springer, 2009: 645-653.</w:t>
       </w:r>
-      <w:bookmarkEnd w:id="140"/>
+      <w:bookmarkEnd w:id="142"/>
     </w:p>
     <w:p>
       <w:pPr>
         <w:pStyle w:val="EndNoteBibliography"/>
       </w:pPr>
-      <w:bookmarkStart w:id="141" w:name="_ENREF_6"/>
+      <w:bookmarkStart w:id="143" w:name="_ENREF_6"/>
       <w:r>
         <w:rPr>
           <w:rFonts w:hint="eastAsia"/>
@@ -30043,13 +31277,13 @@
         </w:rPr>
         <w:t>[D]. 2008.</w:t>
       </w:r>
-      <w:bookmarkEnd w:id="141"/>
+      <w:bookmarkEnd w:id="143"/>
     </w:p>
     <w:p>
       <w:pPr>
         <w:pStyle w:val="EndNoteBibliography"/>
       </w:pPr>
-      <w:bookmarkStart w:id="142" w:name="_ENREF_7"/>
+      <w:bookmarkStart w:id="144" w:name="_ENREF_7"/>
       <w:r>
         <w:rPr>
           <w:rFonts w:hint="eastAsia"/>
@@ -30086,7 +31320,7 @@
         </w:rPr>
         <w:t xml:space="preserve">[EB/OL]. </w:t>
       </w:r>
-      <w:hyperlink r:id="rId65" w:history="1">
+      <w:hyperlink r:id="rId68" w:history="1">
         <w:r>
           <w:rPr>
             <w:rStyle w:val="a8"/>
@@ -30101,13 +31335,13 @@
         </w:rPr>
         <w:t>.</w:t>
       </w:r>
-      <w:bookmarkEnd w:id="142"/>
+      <w:bookmarkEnd w:id="144"/>
     </w:p>
     <w:p>
       <w:pPr>
         <w:pStyle w:val="EndNoteBibliography"/>
       </w:pPr>
-      <w:bookmarkStart w:id="143" w:name="_ENREF_8"/>
+      <w:bookmarkStart w:id="145" w:name="_ENREF_8"/>
       <w:r>
         <w:rPr>
           <w:rFonts w:hint="eastAsia"/>
@@ -30168,13 +31402,13 @@
         </w:rPr>
         <w:t>[C]. Proceedings of the 2006 International Conference on Industrial Design &amp; The 11th China Industrial Design Annual Meeting (Volume 2/2), 2006.</w:t>
       </w:r>
-      <w:bookmarkEnd w:id="143"/>
+      <w:bookmarkEnd w:id="145"/>
     </w:p>
     <w:p>
       <w:pPr>
         <w:pStyle w:val="EndNoteBibliography"/>
       </w:pPr>
-      <w:bookmarkStart w:id="144" w:name="_ENREF_9"/>
+      <w:bookmarkStart w:id="146" w:name="_ENREF_9"/>
       <w:r>
         <w:t>[9]</w:t>
       </w:r>
@@ -30187,13 +31421,13 @@
       <w:r>
         <w:t>Ciavarella C, Paternò F. The design of a handheld, location-aware guide for indoor environments[J]. Personal and Ubiquitous Computing, 2004, 8(2): 82-91.</w:t>
       </w:r>
-      <w:bookmarkEnd w:id="144"/>
+      <w:bookmarkEnd w:id="146"/>
     </w:p>
     <w:p>
       <w:pPr>
         <w:pStyle w:val="EndNoteBibliography"/>
       </w:pPr>
-      <w:bookmarkStart w:id="145" w:name="_ENREF_10"/>
+      <w:bookmarkStart w:id="147" w:name="_ENREF_10"/>
       <w:r>
         <w:t>[10]</w:t>
       </w:r>
@@ -30206,13 +31440,13 @@
       <w:r>
         <w:t>Müller H J, Schöning J, Krüger A. Mobile Map Interaction-Evaluation in an indoor scenario[C]. GI Jahrestagung (2), 2006: 403-410.</w:t>
       </w:r>
-      <w:bookmarkEnd w:id="145"/>
+      <w:bookmarkEnd w:id="147"/>
     </w:p>
     <w:p>
       <w:pPr>
         <w:pStyle w:val="EndNoteBibliography"/>
       </w:pPr>
-      <w:bookmarkStart w:id="146" w:name="_ENREF_11"/>
+      <w:bookmarkStart w:id="148" w:name="_ENREF_11"/>
       <w:r>
         <w:rPr>
           <w:rFonts w:hint="eastAsia"/>
@@ -30267,13 +31501,13 @@
         </w:rPr>
         <w:t>the danger of getting lost[J]. Journal of spatial science, 2006, 51(1): 117-131.</w:t>
       </w:r>
-      <w:bookmarkEnd w:id="146"/>
+      <w:bookmarkEnd w:id="148"/>
     </w:p>
     <w:p>
       <w:pPr>
         <w:pStyle w:val="EndNoteBibliography"/>
       </w:pPr>
-      <w:bookmarkStart w:id="147" w:name="_ENREF_12"/>
+      <w:bookmarkStart w:id="149" w:name="_ENREF_12"/>
       <w:r>
         <w:t>[12]</w:t>
       </w:r>
@@ -30286,13 +31520,13 @@
       <w:r>
         <w:t>Lorenz B, Ohlbach H J, Stoffel E-P: A hybrid spatial model for representing indoor environments, Web and Wireless Geographical Information Systems: Springer, 2006: 102-112.</w:t>
       </w:r>
-      <w:bookmarkEnd w:id="147"/>
+      <w:bookmarkEnd w:id="149"/>
     </w:p>
     <w:p>
       <w:pPr>
         <w:pStyle w:val="EndNoteBibliography"/>
       </w:pPr>
-      <w:bookmarkStart w:id="148" w:name="_ENREF_13"/>
+      <w:bookmarkStart w:id="150" w:name="_ENREF_13"/>
       <w:r>
         <w:t>[13]</w:t>
       </w:r>
@@ -30305,13 +31539,13 @@
       <w:r>
         <w:t>Nossum A S. IndoorTubes a novel design for indoor maps[J]. Cartography and Geographic Information Science, 2011, 38(2): 192-200.</w:t>
       </w:r>
-      <w:bookmarkEnd w:id="148"/>
+      <w:bookmarkEnd w:id="150"/>
     </w:p>
     <w:p>
       <w:pPr>
         <w:pStyle w:val="EndNoteBibliography"/>
       </w:pPr>
-      <w:bookmarkStart w:id="149" w:name="_ENREF_14"/>
+      <w:bookmarkStart w:id="151" w:name="_ENREF_14"/>
       <w:r>
         <w:rPr>
           <w:rFonts w:hint="eastAsia"/>
@@ -30372,13 +31606,13 @@
         </w:rPr>
         <w:t>, 2011, 7: 009.</w:t>
       </w:r>
-      <w:bookmarkEnd w:id="149"/>
+      <w:bookmarkEnd w:id="151"/>
     </w:p>
     <w:p>
       <w:pPr>
         <w:pStyle w:val="EndNoteBibliography"/>
       </w:pPr>
-      <w:bookmarkStart w:id="150" w:name="_ENREF_15"/>
+      <w:bookmarkStart w:id="152" w:name="_ENREF_15"/>
       <w:r>
         <w:t>[15]</w:t>
       </w:r>
@@ -30391,13 +31625,13 @@
       <w:r>
         <w:t>Link J a B, Smith P, Viol N, et al. Footpath: Accurate map-based indoor navigation using smartphones[C]. Indoor Positioning and Indoor Navigation (IPIN), 2011 International Conference on, 2011: 1-8.</w:t>
       </w:r>
-      <w:bookmarkEnd w:id="150"/>
+      <w:bookmarkEnd w:id="152"/>
     </w:p>
     <w:p>
       <w:pPr>
         <w:pStyle w:val="EndNoteBibliography"/>
       </w:pPr>
-      <w:bookmarkStart w:id="151" w:name="_ENREF_16"/>
+      <w:bookmarkStart w:id="153" w:name="_ENREF_16"/>
       <w:r>
         <w:t>[16]</w:t>
       </w:r>
@@ -30410,13 +31644,13 @@
       <w:r>
         <w:t>Tomono M, Yuta S. Indoor navigation based on an inaccurate map using object recognition[C]. Intelligent Robots and Systems, 2002. IEEE/RSJ International Conference on, 2002: 619-624.</w:t>
       </w:r>
-      <w:bookmarkEnd w:id="151"/>
+      <w:bookmarkEnd w:id="153"/>
     </w:p>
     <w:p>
       <w:pPr>
         <w:pStyle w:val="EndNoteBibliography"/>
       </w:pPr>
-      <w:bookmarkStart w:id="152" w:name="_ENREF_17"/>
+      <w:bookmarkStart w:id="154" w:name="_ENREF_17"/>
       <w:r>
         <w:t>[17]</w:t>
       </w:r>
@@ -30429,13 +31663,13 @@
       <w:r>
         <w:t>Gilliéron P-Y, Merminod B. Personal navigation system for indoor applications[C]. 11th IAIN world congress, 2003: 21-24.</w:t>
       </w:r>
-      <w:bookmarkEnd w:id="152"/>
+      <w:bookmarkEnd w:id="154"/>
     </w:p>
     <w:p>
       <w:pPr>
         <w:pStyle w:val="EndNoteBibliography"/>
       </w:pPr>
-      <w:bookmarkStart w:id="153" w:name="_ENREF_18"/>
+      <w:bookmarkStart w:id="155" w:name="_ENREF_18"/>
       <w:r>
         <w:lastRenderedPageBreak/>
         <w:t>[18]</w:t>
@@ -30449,13 +31683,13 @@
       <w:r>
         <w:t>Miu A K L. Design and implementation of an indoor mobile navigation system[D].  Citeseer, 2002.</w:t>
       </w:r>
-      <w:bookmarkEnd w:id="153"/>
+      <w:bookmarkEnd w:id="155"/>
     </w:p>
     <w:p>
       <w:pPr>
         <w:pStyle w:val="EndNoteBibliography"/>
       </w:pPr>
-      <w:bookmarkStart w:id="154" w:name="_ENREF_19"/>
+      <w:bookmarkStart w:id="156" w:name="_ENREF_19"/>
       <w:r>
         <w:t>[19]</w:t>
       </w:r>
@@ -30468,13 +31702,13 @@
       <w:r>
         <w:t>Renaudin V, Yalak O, Tomé P, et al. Indoor navigation of emergency agents[J]. European Journal of Navigation, 2007, 5(3): 36-45.</w:t>
       </w:r>
-      <w:bookmarkEnd w:id="154"/>
+      <w:bookmarkEnd w:id="156"/>
     </w:p>
     <w:p>
       <w:pPr>
         <w:pStyle w:val="EndNoteBibliography"/>
       </w:pPr>
-      <w:bookmarkStart w:id="155" w:name="_ENREF_20"/>
+      <w:bookmarkStart w:id="157" w:name="_ENREF_20"/>
       <w:r>
         <w:t>[20]</w:t>
       </w:r>
@@ -30487,13 +31721,13 @@
       <w:r>
         <w:t>Beauregard S, Haas H. Pedestrian dead reckoning: A basis for personal positioning[C]. Proceedings of the 3rd Workshop on Positioning, Navigation and Communication (WPNC’06), 2006: 27-35.</w:t>
       </w:r>
-      <w:bookmarkEnd w:id="155"/>
+      <w:bookmarkEnd w:id="157"/>
     </w:p>
     <w:p>
       <w:pPr>
         <w:pStyle w:val="EndNoteBibliography"/>
       </w:pPr>
-      <w:bookmarkStart w:id="156" w:name="_ENREF_21"/>
+      <w:bookmarkStart w:id="158" w:name="_ENREF_21"/>
       <w:r>
         <w:t>[21]</w:t>
       </w:r>
@@ -30506,7 +31740,7 @@
       <w:r>
         <w:t xml:space="preserve">A* search algorithm[EB/OL]. [12]. </w:t>
       </w:r>
-      <w:hyperlink r:id="rId66" w:history="1">
+      <w:hyperlink r:id="rId69" w:history="1">
         <w:r>
           <w:rPr>
             <w:rStyle w:val="a8"/>
@@ -30517,13 +31751,13 @@
       <w:r>
         <w:t>.</w:t>
       </w:r>
-      <w:bookmarkEnd w:id="156"/>
+      <w:bookmarkEnd w:id="158"/>
     </w:p>
     <w:p>
       <w:pPr>
         <w:pStyle w:val="EndNoteBibliography"/>
       </w:pPr>
-      <w:bookmarkStart w:id="157" w:name="_ENREF_22"/>
+      <w:bookmarkStart w:id="159" w:name="_ENREF_22"/>
       <w:r>
         <w:rPr>
           <w:rFonts w:hint="eastAsia"/>
@@ -30608,13 +31842,13 @@
         </w:rPr>
         <w:t>, 2010, (006): 159-161.</w:t>
       </w:r>
-      <w:bookmarkEnd w:id="157"/>
+      <w:bookmarkEnd w:id="159"/>
     </w:p>
     <w:p>
       <w:pPr>
         <w:pStyle w:val="EndNoteBibliography"/>
       </w:pPr>
-      <w:bookmarkStart w:id="158" w:name="_ENREF_23"/>
+      <w:bookmarkStart w:id="160" w:name="_ENREF_23"/>
       <w:r>
         <w:t>[23]</w:t>
       </w:r>
@@ -30627,13 +31861,13 @@
       <w:r>
         <w:t>Isomursu M, Ervasti M, Isomursu P, et al. Evaluating Human Values in the Adoption of New Technology in School Environment[C]. System Sciences (HICSS), 2010 43rd Hawaii International Conference on, 2010: 1-10.</w:t>
       </w:r>
-      <w:bookmarkEnd w:id="158"/>
+      <w:bookmarkEnd w:id="160"/>
     </w:p>
     <w:p>
       <w:pPr>
         <w:pStyle w:val="EndNoteBibliography"/>
       </w:pPr>
-      <w:bookmarkStart w:id="159" w:name="_ENREF_24"/>
+      <w:bookmarkStart w:id="161" w:name="_ENREF_24"/>
       <w:r>
         <w:t>[24]</w:t>
       </w:r>
@@ -30646,13 +31880,13 @@
       <w:r>
         <w:t>Ok K, Coskun V, Aydin M N, et al. Current benefits and future directions of NFC services[C]. Education and Management Technology (ICEMT), 2010 International Conference on, 2010: 334-338.</w:t>
       </w:r>
-      <w:bookmarkEnd w:id="159"/>
+      <w:bookmarkEnd w:id="161"/>
     </w:p>
     <w:p>
       <w:pPr>
         <w:pStyle w:val="EndNoteBibliography"/>
       </w:pPr>
-      <w:bookmarkStart w:id="160" w:name="_ENREF_25"/>
+      <w:bookmarkStart w:id="162" w:name="_ENREF_25"/>
       <w:r>
         <w:t>[25]</w:t>
       </w:r>
@@ -30665,13 +31899,13 @@
       <w:r>
         <w:t>Miraz G M, Ruiz I L, Gómez-Nieto M. How NFC can be used for the compliance of European higher education area guidelines in European universities[C]. Near Field Communication, 2009. NFC'09. First International Workshop on, 2009: 3-8.</w:t>
       </w:r>
-      <w:bookmarkEnd w:id="160"/>
+      <w:bookmarkEnd w:id="162"/>
     </w:p>
     <w:p>
       <w:pPr>
         <w:pStyle w:val="EndNoteBibliography"/>
       </w:pPr>
-      <w:bookmarkStart w:id="161" w:name="_ENREF_26"/>
+      <w:bookmarkStart w:id="163" w:name="_ENREF_26"/>
       <w:r>
         <w:rPr>
           <w:rFonts w:hint="eastAsia"/>
@@ -30744,13 +31978,13 @@
         </w:rPr>
         <w:t>, 2013, 36(2).</w:t>
       </w:r>
-      <w:bookmarkEnd w:id="161"/>
+      <w:bookmarkEnd w:id="163"/>
     </w:p>
     <w:p>
       <w:pPr>
         <w:pStyle w:val="EndNoteBibliography"/>
       </w:pPr>
-      <w:bookmarkStart w:id="162" w:name="_ENREF_27"/>
+      <w:bookmarkStart w:id="164" w:name="_ENREF_27"/>
       <w:r>
         <w:t>[27]</w:t>
       </w:r>
@@ -30763,13 +31997,13 @@
       <w:r>
         <w:t>Lisle S, Atkinson F. Mobile Drawings: The Art of Turning CAD Plans into Interactive Indoor Maps[J].</w:t>
       </w:r>
-      <w:bookmarkEnd w:id="162"/>
+      <w:bookmarkEnd w:id="164"/>
     </w:p>
     <w:p>
       <w:pPr>
         <w:pStyle w:val="EndNoteBibliography"/>
       </w:pPr>
-      <w:bookmarkStart w:id="163" w:name="_ENREF_28"/>
+      <w:bookmarkStart w:id="165" w:name="_ENREF_28"/>
       <w:r>
         <w:t>[28]</w:t>
       </w:r>
@@ -30782,7 +32016,7 @@
       <w:r>
         <w:t>Schafer M, Knapp C, Chakraborty S. Automatic generation of topological indoor maps for real-time map-based localization and tracking[C]. Indoor Positioning and Indoor Navigation (IPIN), 2011 International Conference on, 2011: 1-8.</w:t>
       </w:r>
-      <w:bookmarkEnd w:id="163"/>
+      <w:bookmarkEnd w:id="165"/>
     </w:p>
     <w:p>
       <w:pPr>
@@ -30818,10 +32052,10 @@
           <w:szCs w:val="21"/>
         </w:rPr>
         <w:sectPr>
-          <w:headerReference w:type="even" r:id="rId67"/>
-          <w:headerReference w:type="default" r:id="rId68"/>
-          <w:footerReference w:type="even" r:id="rId69"/>
-          <w:footerReference w:type="default" r:id="rId70"/>
+          <w:headerReference w:type="even" r:id="rId70"/>
+          <w:headerReference w:type="default" r:id="rId71"/>
+          <w:footerReference w:type="even" r:id="rId72"/>
+          <w:footerReference w:type="default" r:id="rId73"/>
           <w:endnotePr>
             <w:numFmt w:val="decimal"/>
           </w:endnotePr>
@@ -30840,9 +32074,9 @@
           <w:rFonts w:ascii="宋体" w:eastAsia="宋体" w:hAnsi="宋体"/>
         </w:rPr>
       </w:pPr>
-      <w:bookmarkStart w:id="164" w:name="_Toc165262396"/>
-      <w:bookmarkStart w:id="165" w:name="_Toc373869774"/>
-      <w:bookmarkStart w:id="166" w:name="_Toc373953867"/>
+      <w:bookmarkStart w:id="166" w:name="_Toc165262396"/>
+      <w:bookmarkStart w:id="167" w:name="_Toc373869774"/>
+      <w:bookmarkStart w:id="168" w:name="_Toc373953867"/>
       <w:r>
         <w:rPr>
           <w:rFonts w:ascii="宋体" w:eastAsia="宋体" w:hAnsi="宋体" w:hint="eastAsia"/>
@@ -30850,9 +32084,9 @@
         <w:lastRenderedPageBreak/>
         <w:t>致谢</w:t>
       </w:r>
-      <w:bookmarkEnd w:id="164"/>
-      <w:bookmarkEnd w:id="165"/>
       <w:bookmarkEnd w:id="166"/>
+      <w:bookmarkEnd w:id="167"/>
+      <w:bookmarkEnd w:id="168"/>
     </w:p>
     <w:p>
       <w:pPr>
@@ -30933,10 +32167,10 @@
       </w:pPr>
     </w:p>
     <w:sectPr>
-      <w:headerReference w:type="even" r:id="rId71"/>
-      <w:headerReference w:type="default" r:id="rId72"/>
-      <w:footerReference w:type="even" r:id="rId73"/>
-      <w:footerReference w:type="default" r:id="rId74"/>
+      <w:headerReference w:type="even" r:id="rId74"/>
+      <w:headerReference w:type="default" r:id="rId75"/>
+      <w:footerReference w:type="even" r:id="rId76"/>
+      <w:footerReference w:type="default" r:id="rId77"/>
       <w:endnotePr>
         <w:numFmt w:val="decimal"/>
       </w:endnotePr>
@@ -31040,7 +32274,7 @@
         <w:rStyle w:val="af6"/>
         <w:noProof/>
       </w:rPr>
-      <w:t>20</w:t>
+      <w:t>17</w:t>
     </w:r>
     <w:r>
       <w:rPr>
@@ -31124,7 +32358,7 @@
         <w:rStyle w:val="af6"/>
         <w:noProof/>
       </w:rPr>
-      <w:t>30</w:t>
+      <w:t>31</w:t>
     </w:r>
     <w:r>
       <w:rPr>
@@ -31208,7 +32442,7 @@
         <w:rStyle w:val="af6"/>
         <w:noProof/>
       </w:rPr>
-      <w:t>31</w:t>
+      <w:t>33</w:t>
     </w:r>
     <w:r>
       <w:rPr>
@@ -31292,7 +32526,7 @@
         <w:rStyle w:val="af6"/>
         <w:noProof/>
       </w:rPr>
-      <w:t>32</w:t>
+      <w:t>34</w:t>
     </w:r>
     <w:r>
       <w:rPr>
@@ -31376,7 +32610,7 @@
         <w:rStyle w:val="af6"/>
         <w:noProof/>
       </w:rPr>
-      <w:t>33</w:t>
+      <w:t>35</w:t>
     </w:r>
     <w:r>
       <w:rPr>
@@ -31502,7 +32736,7 @@
         <w:rStyle w:val="af6"/>
         <w:noProof/>
       </w:rPr>
-      <w:t>35</w:t>
+      <w:t>37</w:t>
     </w:r>
     <w:r>
       <w:rPr>
@@ -31586,7 +32820,7 @@
         <w:rStyle w:val="af6"/>
         <w:noProof/>
       </w:rPr>
-      <w:t>36</w:t>
+      <w:t>38</w:t>
     </w:r>
     <w:r>
       <w:rPr>
@@ -34550,6 +35784,9 @@
     <w:abstractNumId w:val="15"/>
   </w:num>
   <w:num w:numId="31">
+    <w:abstractNumId w:val="15"/>
+  </w:num>
+  <w:num w:numId="32">
     <w:abstractNumId w:val="15"/>
   </w:num>
   <w:numIdMacAtCleanup w:val="3"/>
@@ -36682,7 +37919,7 @@
 </file>
 
 <file path=customXml/itemProps1.xml><?xml version="1.0" encoding="utf-8"?>
-<ds:datastoreItem xmlns:ds="http://schemas.openxmlformats.org/officeDocument/2006/customXml" ds:itemID="{964DAF28-ACB2-4FE5-B281-CB0C3DECC8CA}">
+<ds:datastoreItem xmlns:ds="http://schemas.openxmlformats.org/officeDocument/2006/customXml" ds:itemID="{88AA818A-0947-44B3-83C5-6CDB3AB083C9}">
   <ds:schemaRefs>
     <ds:schemaRef ds:uri="http://schemas.openxmlformats.org/officeDocument/2006/bibliography"/>
   </ds:schemaRefs>

</xml_diff>

<commit_message>
accomplish the first part of Edge Modeling.
</commit_message>
<xml_diff>
--- a/面向视力残疾人的室内LBS系统的研究与实现.docx
+++ b/面向视力残疾人的室内LBS系统的研究与实现.docx
@@ -40,7 +40,7 @@
             <v:imagedata r:id="rId9" o:title="" grayscale="t" bilevel="t"/>
             <w10:wrap type="topAndBottom"/>
           </v:shape>
-          <o:OLEObject Type="Embed" ProgID="Word.Picture.8" ShapeID="_x0000_s1026" DrawAspect="Content" ObjectID="_1448957194" r:id="rId10"/>
+          <o:OLEObject Type="Embed" ProgID="Word.Picture.8" ShapeID="_x0000_s1026" DrawAspect="Content" ObjectID="_1449063333" r:id="rId10"/>
         </w:pict>
       </w:r>
       <w:r>
@@ -6051,7 +6051,7 @@
       <w:r>
         <w:fldChar w:fldCharType="separate"/>
       </w:r>
-      <w:hyperlink w:anchor="_Toc374883953" w:history="1">
+      <w:hyperlink w:anchor="_Toc375313900" w:history="1">
         <w:r>
           <w:rPr>
             <w:rStyle w:val="a8"/>
@@ -6094,7 +6094,7 @@
             <w:noProof/>
             <w:webHidden/>
           </w:rPr>
-          <w:instrText xml:space="preserve"> PAGEREF _Toc374883953 \h </w:instrText>
+          <w:instrText xml:space="preserve"> PAGEREF _Toc375313900 \h </w:instrText>
         </w:r>
         <w:r>
           <w:rPr>
@@ -6139,7 +6139,7 @@
           <w:szCs w:val="22"/>
         </w:rPr>
       </w:pPr>
-      <w:hyperlink w:anchor="_Toc374883954" w:history="1">
+      <w:hyperlink w:anchor="_Toc375313901" w:history="1">
         <w:r>
           <w:rPr>
             <w:rStyle w:val="a8"/>
@@ -6182,7 +6182,7 @@
             <w:noProof/>
             <w:webHidden/>
           </w:rPr>
-          <w:instrText xml:space="preserve"> PAGEREF _Toc374883954 \h </w:instrText>
+          <w:instrText xml:space="preserve"> PAGEREF _Toc375313901 \h </w:instrText>
         </w:r>
         <w:r>
           <w:rPr>
@@ -6227,7 +6227,7 @@
           <w:szCs w:val="22"/>
         </w:rPr>
       </w:pPr>
-      <w:hyperlink w:anchor="_Toc374883955" w:history="1">
+      <w:hyperlink w:anchor="_Toc375313902" w:history="1">
         <w:r>
           <w:rPr>
             <w:rStyle w:val="a8"/>
@@ -6270,7 +6270,7 @@
             <w:noProof/>
             <w:webHidden/>
           </w:rPr>
-          <w:instrText xml:space="preserve"> PAGEREF _Toc374883955 \h </w:instrText>
+          <w:instrText xml:space="preserve"> PAGEREF _Toc375313902 \h </w:instrText>
         </w:r>
         <w:r>
           <w:rPr>
@@ -6315,7 +6315,7 @@
           <w:szCs w:val="22"/>
         </w:rPr>
       </w:pPr>
-      <w:hyperlink w:anchor="_Toc374883956" w:history="1">
+      <w:hyperlink w:anchor="_Toc375313903" w:history="1">
         <w:r>
           <w:rPr>
             <w:rStyle w:val="a8"/>
@@ -6358,7 +6358,7 @@
             <w:noProof/>
             <w:webHidden/>
           </w:rPr>
-          <w:instrText xml:space="preserve"> PAGEREF _Toc374883956 \h </w:instrText>
+          <w:instrText xml:space="preserve"> PAGEREF _Toc375313903 \h </w:instrText>
         </w:r>
         <w:r>
           <w:rPr>
@@ -6403,7 +6403,7 @@
           <w:szCs w:val="22"/>
         </w:rPr>
       </w:pPr>
-      <w:hyperlink w:anchor="_Toc374883957" w:history="1">
+      <w:hyperlink w:anchor="_Toc375313904" w:history="1">
         <w:r>
           <w:rPr>
             <w:rStyle w:val="a8"/>
@@ -6446,7 +6446,7 @@
             <w:noProof/>
             <w:webHidden/>
           </w:rPr>
-          <w:instrText xml:space="preserve"> PAGEREF _Toc374883957 \h </w:instrText>
+          <w:instrText xml:space="preserve"> PAGEREF _Toc375313904 \h </w:instrText>
         </w:r>
         <w:r>
           <w:rPr>
@@ -6491,7 +6491,7 @@
           <w:szCs w:val="22"/>
         </w:rPr>
       </w:pPr>
-      <w:hyperlink w:anchor="_Toc374883958" w:history="1">
+      <w:hyperlink w:anchor="_Toc375313905" w:history="1">
         <w:r>
           <w:rPr>
             <w:rStyle w:val="a8"/>
@@ -6534,7 +6534,7 @@
             <w:noProof/>
             <w:webHidden/>
           </w:rPr>
-          <w:instrText xml:space="preserve"> PAGEREF _Toc374883958 \h </w:instrText>
+          <w:instrText xml:space="preserve"> PAGEREF _Toc375313905 \h </w:instrText>
         </w:r>
         <w:r>
           <w:rPr>
@@ -6554,7 +6554,7 @@
             <w:noProof/>
             <w:webHidden/>
           </w:rPr>
-          <w:t>20</w:t>
+          <w:t>21</w:t>
         </w:r>
         <w:r>
           <w:rPr>
@@ -6579,7 +6579,7 @@
           <w:szCs w:val="22"/>
         </w:rPr>
       </w:pPr>
-      <w:hyperlink w:anchor="_Toc374883959" w:history="1">
+      <w:hyperlink w:anchor="_Toc375313906" w:history="1">
         <w:r>
           <w:rPr>
             <w:rStyle w:val="a8"/>
@@ -6593,7 +6593,7 @@
             <w:rStyle w:val="a8"/>
             <w:noProof/>
           </w:rPr>
-          <w:t xml:space="preserve"> 3.2 </w:t>
+          <w:t xml:space="preserve"> 3.2 CAD</w:t>
         </w:r>
         <w:r>
           <w:rPr>
@@ -6601,7 +6601,7 @@
             <w:rFonts w:hint="eastAsia"/>
             <w:noProof/>
           </w:rPr>
-          <w:t>流程图</w:t>
+          <w:t>中门的表示</w:t>
         </w:r>
         <w:r>
           <w:rPr>
@@ -6622,7 +6622,7 @@
             <w:noProof/>
             <w:webHidden/>
           </w:rPr>
-          <w:instrText xml:space="preserve"> PAGEREF _Toc374883959 \h </w:instrText>
+          <w:instrText xml:space="preserve"> PAGEREF _Toc375313906 \h </w:instrText>
         </w:r>
         <w:r>
           <w:rPr>
@@ -6642,7 +6642,462 @@
             <w:noProof/>
             <w:webHidden/>
           </w:rPr>
-          <w:t>21</w:t>
+          <w:t>25</w:t>
+        </w:r>
+        <w:r>
+          <w:rPr>
+            <w:noProof/>
+            <w:webHidden/>
+          </w:rPr>
+          <w:fldChar w:fldCharType="end"/>
+        </w:r>
+      </w:hyperlink>
+    </w:p>
+    <w:p>
+      <w:pPr>
+        <w:pStyle w:val="afe"/>
+        <w:tabs>
+          <w:tab w:val="right" w:leader="dot" w:pos="8380"/>
+        </w:tabs>
+        <w:ind w:left="960" w:hanging="480"/>
+        <w:rPr>
+          <w:rFonts w:asciiTheme="minorHAnsi" w:eastAsiaTheme="minorEastAsia" w:hAnsiTheme="minorHAnsi" w:cstheme="minorBidi"/>
+          <w:noProof/>
+          <w:sz w:val="21"/>
+          <w:szCs w:val="22"/>
+        </w:rPr>
+      </w:pPr>
+      <w:hyperlink w:anchor="_Toc375313907" w:history="1">
+        <w:r>
+          <w:rPr>
+            <w:rStyle w:val="a8"/>
+            <w:rFonts w:hint="eastAsia"/>
+            <w:noProof/>
+          </w:rPr>
+          <w:t>图</w:t>
+        </w:r>
+        <w:r>
+          <w:rPr>
+            <w:rStyle w:val="a8"/>
+            <w:noProof/>
+          </w:rPr>
+          <w:t xml:space="preserve"> 3.3 CAD</w:t>
+        </w:r>
+        <w:r>
+          <w:rPr>
+            <w:rStyle w:val="a8"/>
+            <w:rFonts w:hint="eastAsia"/>
+            <w:noProof/>
+          </w:rPr>
+          <w:t>中门的更为实际的表示</w:t>
+        </w:r>
+        <w:r>
+          <w:rPr>
+            <w:noProof/>
+            <w:webHidden/>
+          </w:rPr>
+          <w:tab/>
+        </w:r>
+        <w:r>
+          <w:rPr>
+            <w:noProof/>
+            <w:webHidden/>
+          </w:rPr>
+          <w:fldChar w:fldCharType="begin"/>
+        </w:r>
+        <w:r>
+          <w:rPr>
+            <w:noProof/>
+            <w:webHidden/>
+          </w:rPr>
+          <w:instrText xml:space="preserve"> PAGEREF _Toc375313907 \h </w:instrText>
+        </w:r>
+        <w:r>
+          <w:rPr>
+            <w:noProof/>
+            <w:webHidden/>
+          </w:rPr>
+        </w:r>
+        <w:r>
+          <w:rPr>
+            <w:noProof/>
+            <w:webHidden/>
+          </w:rPr>
+          <w:fldChar w:fldCharType="separate"/>
+        </w:r>
+        <w:r>
+          <w:rPr>
+            <w:noProof/>
+            <w:webHidden/>
+          </w:rPr>
+          <w:t>26</w:t>
+        </w:r>
+        <w:r>
+          <w:rPr>
+            <w:noProof/>
+            <w:webHidden/>
+          </w:rPr>
+          <w:fldChar w:fldCharType="end"/>
+        </w:r>
+      </w:hyperlink>
+    </w:p>
+    <w:p>
+      <w:pPr>
+        <w:pStyle w:val="afe"/>
+        <w:tabs>
+          <w:tab w:val="right" w:leader="dot" w:pos="8380"/>
+        </w:tabs>
+        <w:ind w:left="960" w:hanging="480"/>
+        <w:rPr>
+          <w:rFonts w:asciiTheme="minorHAnsi" w:eastAsiaTheme="minorEastAsia" w:hAnsiTheme="minorHAnsi" w:cstheme="minorBidi"/>
+          <w:noProof/>
+          <w:sz w:val="21"/>
+          <w:szCs w:val="22"/>
+        </w:rPr>
+      </w:pPr>
+      <w:hyperlink w:anchor="_Toc375313908" w:history="1">
+        <w:r>
+          <w:rPr>
+            <w:rStyle w:val="a8"/>
+            <w:rFonts w:hint="eastAsia"/>
+            <w:noProof/>
+          </w:rPr>
+          <w:t>图</w:t>
+        </w:r>
+        <w:r>
+          <w:rPr>
+            <w:rStyle w:val="a8"/>
+            <w:noProof/>
+          </w:rPr>
+          <w:t xml:space="preserve"> 3.4 </w:t>
+        </w:r>
+        <w:r>
+          <w:rPr>
+            <w:rStyle w:val="a8"/>
+            <w:rFonts w:hint="eastAsia"/>
+            <w:noProof/>
+          </w:rPr>
+          <w:t>门提取算法伪代码</w:t>
+        </w:r>
+        <w:r>
+          <w:rPr>
+            <w:noProof/>
+            <w:webHidden/>
+          </w:rPr>
+          <w:tab/>
+        </w:r>
+        <w:r>
+          <w:rPr>
+            <w:noProof/>
+            <w:webHidden/>
+          </w:rPr>
+          <w:fldChar w:fldCharType="begin"/>
+        </w:r>
+        <w:r>
+          <w:rPr>
+            <w:noProof/>
+            <w:webHidden/>
+          </w:rPr>
+          <w:instrText xml:space="preserve"> PAGEREF _Toc375313908 \h </w:instrText>
+        </w:r>
+        <w:r>
+          <w:rPr>
+            <w:noProof/>
+            <w:webHidden/>
+          </w:rPr>
+        </w:r>
+        <w:r>
+          <w:rPr>
+            <w:noProof/>
+            <w:webHidden/>
+          </w:rPr>
+          <w:fldChar w:fldCharType="separate"/>
+        </w:r>
+        <w:r>
+          <w:rPr>
+            <w:noProof/>
+            <w:webHidden/>
+          </w:rPr>
+          <w:t>27</w:t>
+        </w:r>
+        <w:r>
+          <w:rPr>
+            <w:noProof/>
+            <w:webHidden/>
+          </w:rPr>
+          <w:fldChar w:fldCharType="end"/>
+        </w:r>
+      </w:hyperlink>
+    </w:p>
+    <w:p>
+      <w:pPr>
+        <w:pStyle w:val="afe"/>
+        <w:tabs>
+          <w:tab w:val="right" w:leader="dot" w:pos="8380"/>
+        </w:tabs>
+        <w:ind w:left="960" w:hanging="480"/>
+        <w:rPr>
+          <w:rFonts w:asciiTheme="minorHAnsi" w:eastAsiaTheme="minorEastAsia" w:hAnsiTheme="minorHAnsi" w:cstheme="minorBidi"/>
+          <w:noProof/>
+          <w:sz w:val="21"/>
+          <w:szCs w:val="22"/>
+        </w:rPr>
+      </w:pPr>
+      <w:hyperlink w:anchor="_Toc375313909" w:history="1">
+        <w:r>
+          <w:rPr>
+            <w:rStyle w:val="a8"/>
+            <w:rFonts w:hint="eastAsia"/>
+            <w:noProof/>
+          </w:rPr>
+          <w:t>图</w:t>
+        </w:r>
+        <w:r>
+          <w:rPr>
+            <w:rStyle w:val="a8"/>
+            <w:noProof/>
+          </w:rPr>
+          <w:t xml:space="preserve"> 3.5 </w:t>
+        </w:r>
+        <w:r>
+          <w:rPr>
+            <w:rStyle w:val="a8"/>
+            <w:rFonts w:hint="eastAsia"/>
+            <w:noProof/>
+          </w:rPr>
+          <w:t>房间提取算法流程图</w:t>
+        </w:r>
+        <w:r>
+          <w:rPr>
+            <w:noProof/>
+            <w:webHidden/>
+          </w:rPr>
+          <w:tab/>
+        </w:r>
+        <w:r>
+          <w:rPr>
+            <w:noProof/>
+            <w:webHidden/>
+          </w:rPr>
+          <w:fldChar w:fldCharType="begin"/>
+        </w:r>
+        <w:r>
+          <w:rPr>
+            <w:noProof/>
+            <w:webHidden/>
+          </w:rPr>
+          <w:instrText xml:space="preserve"> PAGEREF _Toc375313909 \h </w:instrText>
+        </w:r>
+        <w:r>
+          <w:rPr>
+            <w:noProof/>
+            <w:webHidden/>
+          </w:rPr>
+        </w:r>
+        <w:r>
+          <w:rPr>
+            <w:noProof/>
+            <w:webHidden/>
+          </w:rPr>
+          <w:fldChar w:fldCharType="separate"/>
+        </w:r>
+        <w:r>
+          <w:rPr>
+            <w:noProof/>
+            <w:webHidden/>
+          </w:rPr>
+          <w:t>28</w:t>
+        </w:r>
+        <w:r>
+          <w:rPr>
+            <w:noProof/>
+            <w:webHidden/>
+          </w:rPr>
+          <w:fldChar w:fldCharType="end"/>
+        </w:r>
+      </w:hyperlink>
+    </w:p>
+    <w:p>
+      <w:pPr>
+        <w:pStyle w:val="afe"/>
+        <w:tabs>
+          <w:tab w:val="right" w:leader="dot" w:pos="8380"/>
+        </w:tabs>
+        <w:ind w:left="960" w:hanging="480"/>
+        <w:rPr>
+          <w:rFonts w:asciiTheme="minorHAnsi" w:eastAsiaTheme="minorEastAsia" w:hAnsiTheme="minorHAnsi" w:cstheme="minorBidi"/>
+          <w:noProof/>
+          <w:sz w:val="21"/>
+          <w:szCs w:val="22"/>
+        </w:rPr>
+      </w:pPr>
+      <w:hyperlink w:anchor="_Toc375313910" w:history="1">
+        <w:r>
+          <w:rPr>
+            <w:rStyle w:val="a8"/>
+            <w:rFonts w:hint="eastAsia"/>
+            <w:noProof/>
+          </w:rPr>
+          <w:t>图</w:t>
+        </w:r>
+        <w:r>
+          <w:rPr>
+            <w:rStyle w:val="a8"/>
+            <w:noProof/>
+          </w:rPr>
+          <w:t xml:space="preserve"> 3.6 </w:t>
+        </w:r>
+        <w:r>
+          <w:rPr>
+            <w:rStyle w:val="a8"/>
+            <w:rFonts w:hint="eastAsia"/>
+            <w:noProof/>
+          </w:rPr>
+          <w:t>房间提取算法得出</w:t>
+        </w:r>
+        <w:r>
+          <w:rPr>
+            <w:rStyle w:val="a8"/>
+            <w:noProof/>
+          </w:rPr>
+          <w:t>CandidateRooms</w:t>
+        </w:r>
+        <w:r>
+          <w:rPr>
+            <w:rStyle w:val="a8"/>
+            <w:rFonts w:hint="eastAsia"/>
+            <w:noProof/>
+          </w:rPr>
+          <w:t>的过程示例</w:t>
+        </w:r>
+        <w:r>
+          <w:rPr>
+            <w:noProof/>
+            <w:webHidden/>
+          </w:rPr>
+          <w:tab/>
+        </w:r>
+        <w:r>
+          <w:rPr>
+            <w:noProof/>
+            <w:webHidden/>
+          </w:rPr>
+          <w:fldChar w:fldCharType="begin"/>
+        </w:r>
+        <w:r>
+          <w:rPr>
+            <w:noProof/>
+            <w:webHidden/>
+          </w:rPr>
+          <w:instrText xml:space="preserve"> PAGEREF _Toc375313910 \h </w:instrText>
+        </w:r>
+        <w:r>
+          <w:rPr>
+            <w:noProof/>
+            <w:webHidden/>
+          </w:rPr>
+        </w:r>
+        <w:r>
+          <w:rPr>
+            <w:noProof/>
+            <w:webHidden/>
+          </w:rPr>
+          <w:fldChar w:fldCharType="separate"/>
+        </w:r>
+        <w:r>
+          <w:rPr>
+            <w:noProof/>
+            <w:webHidden/>
+          </w:rPr>
+          <w:t>29</w:t>
+        </w:r>
+        <w:r>
+          <w:rPr>
+            <w:noProof/>
+            <w:webHidden/>
+          </w:rPr>
+          <w:fldChar w:fldCharType="end"/>
+        </w:r>
+      </w:hyperlink>
+    </w:p>
+    <w:p>
+      <w:pPr>
+        <w:pStyle w:val="afe"/>
+        <w:tabs>
+          <w:tab w:val="right" w:leader="dot" w:pos="8380"/>
+        </w:tabs>
+        <w:ind w:left="960" w:hanging="480"/>
+        <w:rPr>
+          <w:rFonts w:asciiTheme="minorHAnsi" w:eastAsiaTheme="minorEastAsia" w:hAnsiTheme="minorHAnsi" w:cstheme="minorBidi"/>
+          <w:noProof/>
+          <w:sz w:val="21"/>
+          <w:szCs w:val="22"/>
+        </w:rPr>
+      </w:pPr>
+      <w:hyperlink w:anchor="_Toc375313911" w:history="1">
+        <w:r>
+          <w:rPr>
+            <w:rStyle w:val="a8"/>
+            <w:rFonts w:hint="eastAsia"/>
+            <w:noProof/>
+          </w:rPr>
+          <w:t>图</w:t>
+        </w:r>
+        <w:r>
+          <w:rPr>
+            <w:rStyle w:val="a8"/>
+            <w:noProof/>
+          </w:rPr>
+          <w:t xml:space="preserve"> 3.7 </w:t>
+        </w:r>
+        <w:r>
+          <w:rPr>
+            <w:rStyle w:val="a8"/>
+            <w:rFonts w:hint="eastAsia"/>
+            <w:noProof/>
+          </w:rPr>
+          <w:t>不同类型的楼梯和电梯</w:t>
+        </w:r>
+        <w:r>
+          <w:rPr>
+            <w:noProof/>
+            <w:webHidden/>
+          </w:rPr>
+          <w:tab/>
+        </w:r>
+        <w:r>
+          <w:rPr>
+            <w:noProof/>
+            <w:webHidden/>
+          </w:rPr>
+          <w:fldChar w:fldCharType="begin"/>
+        </w:r>
+        <w:r>
+          <w:rPr>
+            <w:noProof/>
+            <w:webHidden/>
+          </w:rPr>
+          <w:instrText xml:space="preserve"> PAGEREF _Toc375313911 \h </w:instrText>
+        </w:r>
+        <w:r>
+          <w:rPr>
+            <w:noProof/>
+            <w:webHidden/>
+          </w:rPr>
+        </w:r>
+        <w:r>
+          <w:rPr>
+            <w:noProof/>
+            <w:webHidden/>
+          </w:rPr>
+          <w:fldChar w:fldCharType="separate"/>
+        </w:r>
+        <w:r>
+          <w:rPr>
+            <w:noProof/>
+            <w:webHidden/>
+          </w:rPr>
+          <w:t>30</w:t>
         </w:r>
         <w:r>
           <w:rPr>
@@ -9122,7 +9577,7 @@
           <v:shape id="_x0000_i1025" type="#_x0000_t75" style="width:328.5pt;height:389.25pt" o:ole="">
             <v:imagedata r:id="rId28" o:title=""/>
           </v:shape>
-          <o:OLEObject Type="Embed" ProgID="Visio.Drawing.11" ShapeID="_x0000_i1025" DrawAspect="Content" ObjectID="_1448957186" r:id="rId29"/>
+          <o:OLEObject Type="Embed" ProgID="Visio.Drawing.11" ShapeID="_x0000_i1025" DrawAspect="Content" ObjectID="_1449063324" r:id="rId29"/>
         </w:object>
       </w:r>
     </w:p>
@@ -9142,7 +9597,7 @@
       <w:bookmarkStart w:id="37" w:name="_Ref374297108"/>
       <w:bookmarkStart w:id="38" w:name="_Ref374862373"/>
       <w:bookmarkStart w:id="39" w:name="_Ref375148947"/>
-      <w:bookmarkStart w:id="40" w:name="_Toc374883953"/>
+      <w:bookmarkStart w:id="40" w:name="_Toc375313900"/>
       <w:r>
         <w:rPr>
           <w:rFonts w:hint="eastAsia"/>
@@ -11049,7 +11504,7 @@
           <v:shape id="_x0000_i1026" type="#_x0000_t75" style="width:201pt;height:452.25pt" o:ole="">
             <v:imagedata r:id="rId30" o:title=""/>
           </v:shape>
-          <o:OLEObject Type="Embed" ProgID="Visio.Drawing.11" ShapeID="_x0000_i1026" DrawAspect="Content" ObjectID="_1448957187" r:id="rId31"/>
+          <o:OLEObject Type="Embed" ProgID="Visio.Drawing.11" ShapeID="_x0000_i1026" DrawAspect="Content" ObjectID="_1449063325" r:id="rId31"/>
         </w:object>
       </w:r>
     </w:p>
@@ -11058,7 +11513,7 @@
         <w:pStyle w:val="af0"/>
       </w:pPr>
       <w:bookmarkStart w:id="43" w:name="_Ref374377429"/>
-      <w:bookmarkStart w:id="44" w:name="_Toc374883954"/>
+      <w:bookmarkStart w:id="44" w:name="_Toc375313901"/>
       <w:r>
         <w:rPr>
           <w:rFonts w:hint="eastAsia"/>
@@ -12944,7 +13399,7 @@
         <w:spacing w:line="360" w:lineRule="auto"/>
       </w:pPr>
       <w:bookmarkStart w:id="45" w:name="_Ref374377294"/>
-      <w:bookmarkStart w:id="46" w:name="_Toc374883955"/>
+      <w:bookmarkStart w:id="46" w:name="_Toc375313902"/>
       <w:r>
         <w:rPr>
           <w:rFonts w:hint="eastAsia"/>
@@ -15417,7 +15872,7 @@
         </w:rPr>
       </w:pPr>
       <w:bookmarkStart w:id="47" w:name="_Ref374436615"/>
-      <w:bookmarkStart w:id="48" w:name="_Toc374883956"/>
+      <w:bookmarkStart w:id="48" w:name="_Toc375313903"/>
       <w:r>
         <w:rPr>
           <w:rFonts w:hint="eastAsia"/>
@@ -16201,7 +16656,7 @@
           <v:shape id="_x0000_i1027" type="#_x0000_t75" style="width:419.25pt;height:332.25pt" o:ole="">
             <v:imagedata r:id="rId32" o:title=""/>
           </v:shape>
-          <o:OLEObject Type="Embed" ProgID="Visio.Drawing.11" ShapeID="_x0000_i1027" DrawAspect="Content" ObjectID="_1448957188" r:id="rId33"/>
+          <o:OLEObject Type="Embed" ProgID="Visio.Drawing.11" ShapeID="_x0000_i1027" DrawAspect="Content" ObjectID="_1449063326" r:id="rId33"/>
         </w:object>
       </w:r>
     </w:p>
@@ -16213,7 +16668,7 @@
         </w:rPr>
       </w:pPr>
       <w:bookmarkStart w:id="52" w:name="_Ref374862398"/>
-      <w:bookmarkStart w:id="53" w:name="_Toc374883957"/>
+      <w:bookmarkStart w:id="53" w:name="_Toc375313904"/>
       <w:r>
         <w:rPr>
           <w:rFonts w:hint="eastAsia"/>
@@ -17708,7 +18163,7 @@
           <v:shape id="_x0000_i1028" type="#_x0000_t75" style="width:419.25pt;height:234.75pt" o:ole="">
             <v:imagedata r:id="rId38" o:title=""/>
           </v:shape>
-          <o:OLEObject Type="Embed" ProgID="Visio.Drawing.11" ShapeID="_x0000_i1028" DrawAspect="Content" ObjectID="_1448957189" r:id="rId39"/>
+          <o:OLEObject Type="Embed" ProgID="Visio.Drawing.11" ShapeID="_x0000_i1028" DrawAspect="Content" ObjectID="_1449063327" r:id="rId39"/>
         </w:object>
       </w:r>
     </w:p>
@@ -17717,7 +18172,7 @@
         <w:pStyle w:val="af0"/>
       </w:pPr>
       <w:bookmarkStart w:id="62" w:name="_Ref374881151"/>
-      <w:bookmarkStart w:id="63" w:name="_Toc374883958"/>
+      <w:bookmarkStart w:id="63" w:name="_Toc375313905"/>
       <w:r>
         <w:rPr>
           <w:rFonts w:hint="eastAsia"/>
@@ -24805,13 +25260,7 @@
                   <w:rPr>
                     <w:rFonts w:ascii="Cambria Math" w:hAnsi="Cambria Math"/>
                   </w:rPr>
-                  <m:t>∧p !a</m:t>
-                </m:r>
-                <m:r>
-                  <w:rPr>
-                    <w:rFonts w:ascii="Cambria Math" w:hAnsi="Cambria Math"/>
-                  </w:rPr>
-                  <m:t xml:space="preserve">dj </m:t>
+                  <m:t xml:space="preserve">∧p !adj </m:t>
                 </m:r>
                 <m:sSub>
                   <m:sSubPr>
@@ -25304,7 +25753,7 @@
           <v:shape id="_x0000_i1029" type="#_x0000_t75" style="width:2in;height:111.75pt" o:ole="">
             <v:imagedata r:id="rId40" o:title=""/>
           </v:shape>
-          <o:OLEObject Type="Embed" ProgID="Visio.Drawing.11" ShapeID="_x0000_i1029" DrawAspect="Content" ObjectID="_1448957190" r:id="rId41"/>
+          <o:OLEObject Type="Embed" ProgID="Visio.Drawing.11" ShapeID="_x0000_i1029" DrawAspect="Content" ObjectID="_1449063328" r:id="rId41"/>
         </w:object>
       </w:r>
     </w:p>
@@ -25313,6 +25762,7 @@
         <w:pStyle w:val="af0"/>
       </w:pPr>
       <w:bookmarkStart w:id="75" w:name="_Ref375148963"/>
+      <w:bookmarkStart w:id="76" w:name="_Toc375313906"/>
       <w:r>
         <w:rPr>
           <w:rFonts w:hint="eastAsia"/>
@@ -25407,6 +25857,7 @@
         </w:rPr>
         <w:t>中门的表示</w:t>
       </w:r>
+      <w:bookmarkEnd w:id="76"/>
     </w:p>
     <w:p>
       <w:pPr>
@@ -25543,7 +25994,7 @@
           <v:shape id="_x0000_i1030" type="#_x0000_t75" style="width:257.25pt;height:263.25pt" o:ole="">
             <v:imagedata r:id="rId42" o:title=""/>
           </v:shape>
-          <o:OLEObject Type="Embed" ProgID="Visio.Drawing.11" ShapeID="_x0000_i1030" DrawAspect="Content" ObjectID="_1448957191" r:id="rId43"/>
+          <o:OLEObject Type="Embed" ProgID="Visio.Drawing.11" ShapeID="_x0000_i1030" DrawAspect="Content" ObjectID="_1449063329" r:id="rId43"/>
         </w:object>
       </w:r>
     </w:p>
@@ -25551,7 +26002,8 @@
       <w:pPr>
         <w:pStyle w:val="af0"/>
       </w:pPr>
-      <w:bookmarkStart w:id="76" w:name="_Ref375155259"/>
+      <w:bookmarkStart w:id="77" w:name="_Ref375155259"/>
+      <w:bookmarkStart w:id="78" w:name="_Toc375313907"/>
       <w:r>
         <w:rPr>
           <w:rFonts w:hint="eastAsia"/>
@@ -25633,7 +26085,7 @@
       <w:r>
         <w:fldChar w:fldCharType="end"/>
       </w:r>
-      <w:bookmarkEnd w:id="76"/>
+      <w:bookmarkEnd w:id="77"/>
       <w:r>
         <w:rPr>
           <w:rFonts w:hint="eastAsia"/>
@@ -25646,6 +26098,7 @@
         </w:rPr>
         <w:t>中门的更为实际的表示</w:t>
       </w:r>
+      <w:bookmarkEnd w:id="78"/>
     </w:p>
     <w:p>
       <w:pPr>
@@ -26630,7 +27083,7 @@
                   <w:sz w:val="21"/>
                   <w:szCs w:val="21"/>
                 </w:rPr>
-                <m:t>line.le</m:t>
+                <m:t>lin</m:t>
               </m:r>
               <m:r>
                 <w:rPr>
@@ -26638,7 +27091,7 @@
                   <w:sz w:val="21"/>
                   <w:szCs w:val="21"/>
                 </w:rPr>
-                <m:t>ngt</m:t>
+                <m:t>e.lengt</m:t>
               </m:r>
               <m:r>
                 <m:rPr>
@@ -27015,7 +27468,15 @@
                   <w:sz w:val="21"/>
                   <w:szCs w:val="21"/>
                 </w:rPr>
-                <m:t>Line</m:t>
+                <m:t>Lin</m:t>
+              </m:r>
+              <m:r>
+                <w:rPr>
+                  <w:rFonts w:ascii="Cambria Math" w:hAnsi="Cambria Math" w:hint="eastAsia"/>
+                  <w:sz w:val="21"/>
+                  <w:szCs w:val="21"/>
+                </w:rPr>
+                <m:t>e</m:t>
               </m:r>
             </m:oMath>
           </w:p>
@@ -27340,15 +27801,7 @@
                   <w:sz w:val="21"/>
                   <w:szCs w:val="21"/>
                 </w:rPr>
-                <m:t>←doorC</m:t>
-              </m:r>
-              <m:r>
-                <w:rPr>
-                  <w:rFonts w:ascii="Cambria Math" w:hAnsi="Cambria Math"/>
-                  <w:sz w:val="21"/>
-                  <w:szCs w:val="21"/>
-                </w:rPr>
-                <m:t>andidates[0]</m:t>
+                <m:t>←doorCandidates[0]</m:t>
               </m:r>
             </m:oMath>
           </w:p>
@@ -28380,7 +28833,8 @@
           <w:rFonts w:ascii="宋体" w:hAnsi="宋体"/>
         </w:rPr>
       </w:pPr>
-      <w:bookmarkStart w:id="77" w:name="_Ref375161524"/>
+      <w:bookmarkStart w:id="79" w:name="_Ref375161524"/>
+      <w:bookmarkStart w:id="80" w:name="_Toc375313908"/>
       <w:r>
         <w:rPr>
           <w:rFonts w:hint="eastAsia"/>
@@ -28462,7 +28916,7 @@
       <w:r>
         <w:fldChar w:fldCharType="end"/>
       </w:r>
-      <w:bookmarkEnd w:id="77"/>
+      <w:bookmarkEnd w:id="79"/>
       <w:r>
         <w:rPr>
           <w:rFonts w:hint="eastAsia"/>
@@ -28475,6 +28929,7 @@
         </w:rPr>
         <w:t>门提取算法伪代码</w:t>
       </w:r>
+      <w:bookmarkEnd w:id="80"/>
     </w:p>
     <w:p>
       <w:pPr>
@@ -28579,7 +29034,7 @@
           <v:shape id="_x0000_i1031" type="#_x0000_t75" style="width:419.25pt;height:424.5pt" o:ole="">
             <v:imagedata r:id="rId44" o:title=""/>
           </v:shape>
-          <o:OLEObject Type="Embed" ProgID="Visio.Drawing.11" ShapeID="_x0000_i1031" DrawAspect="Content" ObjectID="_1448957192" r:id="rId45"/>
+          <o:OLEObject Type="Embed" ProgID="Visio.Drawing.11" ShapeID="_x0000_i1031" DrawAspect="Content" ObjectID="_1449063330" r:id="rId45"/>
         </w:object>
       </w:r>
     </w:p>
@@ -28590,6 +29045,7 @@
           <w:rFonts w:ascii="宋体" w:hAnsi="宋体"/>
         </w:rPr>
       </w:pPr>
+      <w:bookmarkStart w:id="81" w:name="_Toc375313909"/>
       <w:r>
         <w:rPr>
           <w:rFonts w:hint="eastAsia"/>
@@ -28683,6 +29139,7 @@
         </w:rPr>
         <w:t>房间提取算法流程图</w:t>
       </w:r>
+      <w:bookmarkEnd w:id="81"/>
     </w:p>
     <w:p>
       <w:pPr>
@@ -28838,7 +29295,7 @@
           <v:shape id="_x0000_i1032" type="#_x0000_t75" style="width:419.25pt;height:321pt" o:ole="">
             <v:imagedata r:id="rId46" o:title=""/>
           </v:shape>
-          <o:OLEObject Type="Embed" ProgID="Visio.Drawing.11" ShapeID="_x0000_i1032" DrawAspect="Content" ObjectID="_1448957193" r:id="rId47"/>
+          <o:OLEObject Type="Embed" ProgID="Visio.Drawing.11" ShapeID="_x0000_i1032" DrawAspect="Content" ObjectID="_1449063331" r:id="rId47"/>
         </w:object>
       </w:r>
     </w:p>
@@ -28846,7 +29303,8 @@
       <w:pPr>
         <w:pStyle w:val="af0"/>
       </w:pPr>
-      <w:bookmarkStart w:id="78" w:name="_Ref375211786"/>
+      <w:bookmarkStart w:id="82" w:name="_Ref375211786"/>
+      <w:bookmarkStart w:id="83" w:name="_Toc375313910"/>
       <w:r>
         <w:rPr>
           <w:rFonts w:hint="eastAsia"/>
@@ -28928,7 +29386,7 @@
       <w:r>
         <w:fldChar w:fldCharType="end"/>
       </w:r>
-      <w:bookmarkEnd w:id="78"/>
+      <w:bookmarkEnd w:id="82"/>
       <w:r>
         <w:rPr>
           <w:rFonts w:hint="eastAsia"/>
@@ -28955,6 +29413,7 @@
         </w:rPr>
         <w:t>的过程示例</w:t>
       </w:r>
+      <w:bookmarkEnd w:id="83"/>
     </w:p>
     <w:p>
       <w:pPr>
@@ -28962,7 +29421,7 @@
         <w:spacing w:line="360" w:lineRule="auto"/>
         <w:ind w:firstLine="480"/>
         <w:rPr>
-          <w:rFonts w:ascii="宋体" w:hAnsi="宋体" w:hint="eastAsia"/>
+          <w:rFonts w:ascii="宋体" w:hAnsi="宋体"/>
         </w:rPr>
       </w:pPr>
       <w:r>
@@ -29026,7 +29485,7 @@
         <w:spacing w:line="360" w:lineRule="auto"/>
         <w:ind w:firstLine="480"/>
         <w:rPr>
-          <w:rFonts w:ascii="宋体" w:hAnsi="宋体" w:hint="eastAsia"/>
+          <w:rFonts w:ascii="宋体" w:hAnsi="宋体"/>
         </w:rPr>
       </w:pPr>
       <w:r>
@@ -29075,7 +29534,7 @@
         <w:spacing w:line="360" w:lineRule="auto"/>
         <w:ind w:firstLine="480"/>
         <w:rPr>
-          <w:rFonts w:ascii="宋体" w:hAnsi="宋体" w:hint="eastAsia"/>
+          <w:rFonts w:ascii="宋体" w:hAnsi="宋体"/>
         </w:rPr>
       </w:pPr>
       <w:r>
@@ -29097,7 +29556,7 @@
         <w:spacing w:line="360" w:lineRule="auto"/>
         <w:ind w:firstLine="480"/>
         <w:rPr>
-          <w:rFonts w:ascii="宋体" w:hAnsi="宋体" w:hint="eastAsia"/>
+          <w:rFonts w:ascii="宋体" w:hAnsi="宋体"/>
         </w:rPr>
       </w:pPr>
       <w:r>
@@ -29126,7 +29585,7 @@
         <w:pStyle w:val="3"/>
         <w:spacing w:before="240" w:after="120"/>
         <w:rPr>
-          <w:rFonts w:ascii="宋体" w:eastAsia="宋体" w:hAnsi="宋体" w:hint="eastAsia"/>
+          <w:rFonts w:ascii="宋体" w:eastAsia="宋体" w:hAnsi="宋体"/>
         </w:rPr>
       </w:pPr>
       <w:r>
@@ -29142,7 +29601,7 @@
         <w:spacing w:line="360" w:lineRule="auto"/>
         <w:ind w:firstLine="480"/>
         <w:rPr>
-          <w:rFonts w:ascii="宋体" w:hAnsi="宋体" w:hint="eastAsia"/>
+          <w:rFonts w:ascii="宋体" w:hAnsi="宋体"/>
         </w:rPr>
       </w:pPr>
       <w:r>
@@ -29318,10 +29777,11 @@
       <w:pPr>
         <w:pStyle w:val="af0"/>
         <w:rPr>
-          <w:rFonts w:ascii="宋体" w:hAnsi="宋体" w:hint="eastAsia"/>
-        </w:rPr>
-      </w:pPr>
-      <w:bookmarkStart w:id="79" w:name="_Ref375215012"/>
+          <w:rFonts w:ascii="宋体" w:hAnsi="宋体"/>
+        </w:rPr>
+      </w:pPr>
+      <w:bookmarkStart w:id="84" w:name="_Ref375215012"/>
+      <w:bookmarkStart w:id="85" w:name="_Toc375313911"/>
       <w:r>
         <w:rPr>
           <w:rFonts w:hint="eastAsia"/>
@@ -29403,7 +29863,7 @@
       <w:r>
         <w:fldChar w:fldCharType="end"/>
       </w:r>
-      <w:bookmarkEnd w:id="79"/>
+      <w:bookmarkEnd w:id="84"/>
       <w:r>
         <w:rPr>
           <w:rFonts w:hint="eastAsia"/>
@@ -29415,6 +29875,2023 @@
           <w:rFonts w:hint="eastAsia"/>
         </w:rPr>
         <w:t>不同类型的楼梯和电梯</w:t>
+      </w:r>
+      <w:bookmarkEnd w:id="85"/>
+    </w:p>
+    <w:p>
+      <w:pPr>
+        <w:pStyle w:val="2"/>
+        <w:spacing w:before="240"/>
+        <w:ind w:left="578" w:hanging="578"/>
+        <w:rPr>
+          <w:rFonts w:ascii="宋体" w:eastAsia="宋体" w:hAnsi="宋体"/>
+        </w:rPr>
+      </w:pPr>
+      <w:r>
+        <w:rPr>
+          <w:rFonts w:ascii="宋体" w:eastAsia="宋体" w:hAnsi="宋体" w:hint="eastAsia"/>
+        </w:rPr>
+        <w:t>基于网格的室内路径建模</w:t>
+      </w:r>
+    </w:p>
+    <w:p>
+      <w:pPr>
+        <w:pStyle w:val="3"/>
+        <w:spacing w:before="240" w:after="120"/>
+        <w:rPr>
+          <w:rFonts w:ascii="宋体" w:eastAsia="宋体" w:hAnsi="宋体" w:hint="eastAsia"/>
+        </w:rPr>
+      </w:pPr>
+      <w:r>
+        <w:rPr>
+          <w:rFonts w:ascii="宋体" w:eastAsia="宋体" w:hAnsi="宋体" w:hint="eastAsia"/>
+        </w:rPr>
+        <w:t>盲人的空间认知</w:t>
+      </w:r>
+    </w:p>
+    <w:p>
+      <w:pPr>
+        <w:pStyle w:val="a1"/>
+        <w:spacing w:line="360" w:lineRule="auto"/>
+        <w:ind w:firstLineChars="0" w:firstLine="420"/>
+        <w:rPr>
+          <w:rFonts w:ascii="宋体" w:hAnsi="宋体" w:hint="eastAsia"/>
+        </w:rPr>
+      </w:pPr>
+      <w:r>
+        <w:rPr>
+          <w:rFonts w:ascii="宋体" w:hAnsi="宋体" w:hint="eastAsia"/>
+        </w:rPr>
+        <w:t>文献</w:t>
+      </w:r>
+      <w:r>
+        <w:rPr>
+          <w:rFonts w:ascii="宋体" w:hAnsi="宋体"/>
+        </w:rPr>
+        <w:fldChar w:fldCharType="begin"/>
+      </w:r>
+      <w:r>
+        <w:rPr>
+          <w:rFonts w:ascii="宋体" w:hAnsi="宋体"/>
+        </w:rPr>
+        <w:instrText xml:space="preserve"> ADDIN EN.CITE &lt;EndNote&gt;&lt;Cite ExcludeYear="1"&gt;&lt;Author&gt;张璟&lt;/Author&gt;&lt;RecNum&gt;32&lt;/RecNum&gt;&lt;DisplayText&gt;&lt;style face="superscript"&gt;[29]&lt;/style&gt;&lt;/DisplayText&gt;&lt;record&gt;&lt;rec-number&gt;32&lt;/rec-number&gt;&lt;foreign-keys&gt;&lt;key app="EN" db-id="29ftpxdwb9v99ne0seaxvv9eft0fe5a9w2ft"&gt;32&lt;/key&gt;&lt;/foreign-keys&gt;&lt;ref-type name="Journal Article"&gt;17&lt;/ref-type&gt;&lt;contributors&gt;&lt;authors&gt;&lt;author&gt;张璟&lt;/author&gt;&lt;/authors&gt;&lt;/contributors&gt;&lt;titles&gt;&lt;title&gt;公共设施导示信息的 “触觉传达” 研究&lt;/title&gt;&lt;/titles&gt;&lt;dates&gt;&lt;/dates&gt;&lt;urls&gt;&lt;/urls&gt;&lt;/record&gt;&lt;/Cite&gt;&lt;/EndNote&gt;</w:instrText>
+      </w:r>
+      <w:r>
+        <w:rPr>
+          <w:rFonts w:ascii="宋体" w:hAnsi="宋体"/>
+        </w:rPr>
+        <w:fldChar w:fldCharType="separate"/>
+      </w:r>
+      <w:r>
+        <w:rPr>
+          <w:rFonts w:ascii="宋体" w:hAnsi="宋体"/>
+        </w:rPr>
+        <w:t>[</w:t>
+      </w:r>
+      <w:hyperlink w:anchor="_ENREF_29" w:tooltip="张璟,  #32" w:history="1">
+        <w:r>
+          <w:rPr>
+            <w:rFonts w:ascii="宋体" w:hAnsi="宋体"/>
+          </w:rPr>
+          <w:t>29</w:t>
+        </w:r>
+      </w:hyperlink>
+      <w:r>
+        <w:rPr>
+          <w:rFonts w:ascii="宋体" w:hAnsi="宋体"/>
+        </w:rPr>
+        <w:t>]</w:t>
+      </w:r>
+      <w:r>
+        <w:rPr>
+          <w:rFonts w:ascii="宋体" w:hAnsi="宋体"/>
+        </w:rPr>
+        <w:fldChar w:fldCharType="end"/>
+      </w:r>
+      <w:r>
+        <w:rPr>
+          <w:rFonts w:ascii="宋体" w:hAnsi="宋体" w:hint="eastAsia"/>
+        </w:rPr>
+        <w:t>中对</w:t>
+      </w:r>
+      <w:r>
+        <w:rPr>
+          <w:rFonts w:ascii="宋体" w:hAnsi="宋体" w:hint="eastAsia"/>
+        </w:rPr>
+        <w:t>盲人所认知的空间进行了调查，并做了一系列实验，发现盲人偏爱直角和狭窄的道路。</w:t>
+      </w:r>
+    </w:p>
+    <w:p>
+      <w:pPr>
+        <w:pStyle w:val="a1"/>
+        <w:spacing w:line="360" w:lineRule="auto"/>
+        <w:ind w:firstLineChars="0" w:firstLine="420"/>
+        <w:rPr>
+          <w:rFonts w:ascii="宋体" w:hAnsi="宋体" w:hint="eastAsia"/>
+        </w:rPr>
+      </w:pPr>
+      <w:r>
+        <w:rPr>
+          <w:rFonts w:ascii="宋体" w:hAnsi="宋体" w:hint="eastAsia"/>
+        </w:rPr>
+        <w:t>首先，一个很普遍的现象是盲童对大型建筑物内的走廊或者带有明显边缘的走道比较熟悉，并且在空间还原的实验中也能将其非常准确的表现出来。而相反的是，室外的较为宽阔的道路则明显受到了冷落，这一点也在对很多盲童的采访中得到了证实。</w:t>
+      </w:r>
+      <w:r>
+        <w:rPr>
+          <w:rFonts w:ascii="宋体" w:hAnsi="宋体" w:hint="eastAsia"/>
+        </w:rPr>
+        <w:t>关于这个问题得到的较为普遍的回答是因为他们室外觉得室外的道路比较“松散”。实际上这个“松散”的意思是室外道路的宽阔反而使得盲童们在行进的过程中容易迷失方向，无法抓住正确的路线。对此，他们解释到室外的道路缺少一定的限制设施来提醒盲人正确的方向。此外，室外的道路有很多不规律的岔口，使得他们在面临众多选择时容易不知所措。据此，盲童所说的“松</w:t>
+      </w:r>
+      <w:r>
+        <w:rPr>
+          <w:rFonts w:ascii="宋体" w:hAnsi="宋体" w:hint="eastAsia"/>
+        </w:rPr>
+        <w:lastRenderedPageBreak/>
+        <w:t>散”的更为具体的解释应当为“容易产生迷失感”。</w:t>
+      </w:r>
+    </w:p>
+    <w:p>
+      <w:pPr>
+        <w:pStyle w:val="a1"/>
+        <w:spacing w:line="360" w:lineRule="auto"/>
+        <w:ind w:firstLineChars="0" w:firstLine="420"/>
+        <w:rPr>
+          <w:rFonts w:ascii="宋体" w:hAnsi="宋体" w:hint="eastAsia"/>
+        </w:rPr>
+      </w:pPr>
+      <w:r>
+        <w:rPr>
+          <w:rFonts w:ascii="宋体" w:hAnsi="宋体" w:hint="eastAsia"/>
+        </w:rPr>
+        <w:t>其次，转弯也是困扰盲人的较为常见的一个问题。通过同盲童们的交谈，也可以发现他们对这个问题的担忧。</w:t>
+      </w:r>
+      <w:r>
+        <w:rPr>
+          <w:rFonts w:ascii="宋体" w:hAnsi="宋体" w:hint="eastAsia"/>
+        </w:rPr>
+        <w:t>转弯的困扰主要表现在</w:t>
+      </w:r>
+      <w:r>
+        <w:rPr>
+          <w:rFonts w:ascii="宋体" w:hAnsi="宋体" w:hint="eastAsia"/>
+        </w:rPr>
+        <w:t>所</w:t>
+      </w:r>
+      <w:r>
+        <w:rPr>
+          <w:rFonts w:ascii="宋体" w:hAnsi="宋体" w:hint="eastAsia"/>
+        </w:rPr>
+        <w:t>转角度的</w:t>
+      </w:r>
+      <w:r>
+        <w:rPr>
+          <w:rFonts w:ascii="宋体" w:hAnsi="宋体" w:hint="eastAsia"/>
+        </w:rPr>
+        <w:t>量的</w:t>
+      </w:r>
+      <w:r>
+        <w:rPr>
+          <w:rFonts w:ascii="宋体" w:hAnsi="宋体" w:hint="eastAsia"/>
+        </w:rPr>
+        <w:t>问题上</w:t>
+      </w:r>
+      <w:r>
+        <w:rPr>
+          <w:rFonts w:ascii="宋体" w:hAnsi="宋体" w:hint="eastAsia"/>
+        </w:rPr>
+        <w:t>。由于视觉上的缺陷，盲人无法通过观察转弯的具体情况来判断转弯的准确性。</w:t>
+      </w:r>
+      <w:r>
+        <w:rPr>
+          <w:rFonts w:ascii="宋体" w:hAnsi="宋体" w:hint="eastAsia"/>
+        </w:rPr>
+        <w:t>所以在行进过程中遇到转弯（</w:t>
+      </w:r>
+      <w:proofErr w:type="gramStart"/>
+      <w:r>
+        <w:rPr>
+          <w:rFonts w:ascii="宋体" w:hAnsi="宋体" w:hint="eastAsia"/>
+        </w:rPr>
+        <w:t>特别</w:t>
+      </w:r>
+      <w:proofErr w:type="gramEnd"/>
+      <w:r>
+        <w:rPr>
+          <w:rFonts w:ascii="宋体" w:hAnsi="宋体" w:hint="eastAsia"/>
+        </w:rPr>
+        <w:t>对于室外环境）的时候，也会出现盲人因为转弯角度太大或者太小而走到路边上的情况。相对于室外的这种环境，室内或者带有明显边缘的路则更容易行走，因为这些地方的转弯往往以规律的直角为主，这给盲人带来了转弯的明确性和一定区域内的一致性，而这二者都能使盲人更容易地行进。</w:t>
+      </w:r>
+    </w:p>
+    <w:p>
+      <w:pPr>
+        <w:pStyle w:val="a1"/>
+        <w:spacing w:line="360" w:lineRule="auto"/>
+        <w:ind w:firstLineChars="0" w:firstLine="420"/>
+        <w:rPr>
+          <w:rFonts w:ascii="宋体" w:hAnsi="宋体" w:hint="eastAsia"/>
+        </w:rPr>
+      </w:pPr>
+      <w:r>
+        <w:rPr>
+          <w:rFonts w:ascii="宋体" w:hAnsi="宋体" w:hint="eastAsia"/>
+        </w:rPr>
+        <w:t>提到空间认知，绘制地图无疑为该方面的研究提供了一种很好的方式。文献</w:t>
+      </w:r>
+      <w:r>
+        <w:rPr>
+          <w:rFonts w:ascii="宋体" w:hAnsi="宋体"/>
+        </w:rPr>
+        <w:fldChar w:fldCharType="begin"/>
+      </w:r>
+      <w:r>
+        <w:rPr>
+          <w:rFonts w:ascii="宋体" w:hAnsi="宋体"/>
+        </w:rPr>
+        <w:instrText xml:space="preserve"> ADDIN EN.CITE &lt;EndNote&gt;&lt;Cite ExcludeYear="1"&gt;&lt;Author&gt;张璟&lt;/Author&gt;&lt;RecNum&gt;32&lt;/RecNum&gt;&lt;DisplayText&gt;&lt;style face="superscript"&gt;[29]&lt;/style&gt;&lt;/DisplayText&gt;&lt;record&gt;&lt;rec-number&gt;32&lt;/rec-number&gt;&lt;foreign-keys&gt;&lt;key app="EN" db-id="29ftpxdwb9v99ne0seaxvv9eft0fe5a9w2ft"&gt;32&lt;/key&gt;&lt;/foreign-keys&gt;&lt;ref-type name="Journal Article"&gt;17&lt;/ref-type&gt;&lt;contributors&gt;&lt;authors&gt;&lt;author&gt;张璟&lt;/author&gt;&lt;/authors&gt;&lt;/contributors&gt;&lt;titles&gt;&lt;title&gt;公共设施导示信息的 “触觉传达” 研究&lt;/title&gt;&lt;/titles&gt;&lt;dates&gt;&lt;/dates&gt;&lt;urls&gt;&lt;/urls&gt;&lt;/record&gt;&lt;/Cite&gt;&lt;/EndNote&gt;</w:instrText>
+      </w:r>
+      <w:r>
+        <w:rPr>
+          <w:rFonts w:ascii="宋体" w:hAnsi="宋体"/>
+        </w:rPr>
+        <w:fldChar w:fldCharType="separate"/>
+      </w:r>
+      <w:r>
+        <w:rPr>
+          <w:rFonts w:ascii="宋体" w:hAnsi="宋体"/>
+        </w:rPr>
+        <w:t>[</w:t>
+      </w:r>
+      <w:hyperlink w:anchor="_ENREF_29" w:tooltip="张璟,  #32" w:history="1">
+        <w:r>
+          <w:rPr>
+            <w:rFonts w:ascii="宋体" w:hAnsi="宋体"/>
+          </w:rPr>
+          <w:t>29</w:t>
+        </w:r>
+      </w:hyperlink>
+      <w:r>
+        <w:rPr>
+          <w:rFonts w:ascii="宋体" w:hAnsi="宋体"/>
+        </w:rPr>
+        <w:t>]</w:t>
+      </w:r>
+      <w:r>
+        <w:rPr>
+          <w:rFonts w:ascii="宋体" w:hAnsi="宋体"/>
+        </w:rPr>
+        <w:fldChar w:fldCharType="end"/>
+      </w:r>
+      <w:r>
+        <w:rPr>
+          <w:rFonts w:ascii="宋体" w:hAnsi="宋体" w:hint="eastAsia"/>
+        </w:rPr>
+        <w:t>做了一个让盲人绘制地图的实验。</w:t>
+      </w:r>
+    </w:p>
+    <w:p>
+      <w:pPr>
+        <w:pStyle w:val="a1"/>
+        <w:spacing w:line="360" w:lineRule="auto"/>
+        <w:ind w:firstLineChars="0" w:firstLine="420"/>
+        <w:rPr>
+          <w:rFonts w:ascii="宋体" w:hAnsi="宋体" w:hint="eastAsia"/>
+        </w:rPr>
+      </w:pPr>
+      <w:r>
+        <w:rPr>
+          <w:rFonts w:ascii="宋体" w:hAnsi="宋体" w:hint="eastAsia"/>
+        </w:rPr>
+        <w:t>在该实验中，浙江省盲校中学部的三名学生在课余时间绘制了他们学校的平面图。地图的绘制工作是利用平时作业用的约A4大小的牛皮纸盒和打制盲点用的盲字</w:t>
+      </w:r>
+      <w:proofErr w:type="gramStart"/>
+      <w:r>
+        <w:rPr>
+          <w:rFonts w:ascii="宋体" w:hAnsi="宋体" w:hint="eastAsia"/>
+        </w:rPr>
+        <w:t>板完成</w:t>
+      </w:r>
+      <w:proofErr w:type="gramEnd"/>
+      <w:r>
+        <w:rPr>
+          <w:rFonts w:ascii="宋体" w:hAnsi="宋体" w:hint="eastAsia"/>
+        </w:rPr>
+        <w:t>的。</w:t>
+      </w:r>
+      <w:r>
+        <w:rPr>
+          <w:rFonts w:ascii="宋体" w:hAnsi="宋体" w:hint="eastAsia"/>
+        </w:rPr>
+        <w:t>三名学生所绘制的地图</w:t>
+      </w:r>
+      <w:r>
+        <w:rPr>
+          <w:rFonts w:ascii="宋体" w:hAnsi="宋体" w:hint="eastAsia"/>
+        </w:rPr>
+        <w:t>如</w:t>
+      </w:r>
+      <w:r>
+        <w:rPr>
+          <w:rFonts w:ascii="宋体" w:hAnsi="宋体"/>
+        </w:rPr>
+        <w:fldChar w:fldCharType="begin"/>
+      </w:r>
+      <w:r>
+        <w:rPr>
+          <w:rFonts w:ascii="宋体" w:hAnsi="宋体"/>
+        </w:rPr>
+        <w:instrText xml:space="preserve"> </w:instrText>
+      </w:r>
+      <w:r>
+        <w:rPr>
+          <w:rFonts w:ascii="宋体" w:hAnsi="宋体" w:hint="eastAsia"/>
+        </w:rPr>
+        <w:instrText>REF _Ref375320307 \h</w:instrText>
+      </w:r>
+      <w:r>
+        <w:rPr>
+          <w:rFonts w:ascii="宋体" w:hAnsi="宋体"/>
+        </w:rPr>
+        <w:instrText xml:space="preserve"> </w:instrText>
+      </w:r>
+      <w:r>
+        <w:rPr>
+          <w:rFonts w:ascii="宋体" w:hAnsi="宋体"/>
+        </w:rPr>
+      </w:r>
+      <w:r>
+        <w:rPr>
+          <w:rFonts w:ascii="宋体" w:hAnsi="宋体"/>
+        </w:rPr>
+        <w:fldChar w:fldCharType="separate"/>
+      </w:r>
+      <w:r>
+        <w:rPr>
+          <w:rFonts w:hint="eastAsia"/>
+        </w:rPr>
+        <w:t>图</w:t>
+      </w:r>
+      <w:r>
+        <w:rPr>
+          <w:rFonts w:hint="eastAsia"/>
+        </w:rPr>
+        <w:t xml:space="preserve"> </w:t>
+      </w:r>
+      <w:r>
+        <w:rPr>
+          <w:noProof/>
+        </w:rPr>
+        <w:t>3</w:t>
+      </w:r>
+      <w:r>
+        <w:t>.</w:t>
+      </w:r>
+      <w:r>
+        <w:rPr>
+          <w:noProof/>
+        </w:rPr>
+        <w:t>8</w:t>
+      </w:r>
+      <w:r>
+        <w:rPr>
+          <w:rFonts w:ascii="宋体" w:hAnsi="宋体"/>
+        </w:rPr>
+        <w:fldChar w:fldCharType="end"/>
+      </w:r>
+      <w:r>
+        <w:rPr>
+          <w:rFonts w:ascii="宋体" w:hAnsi="宋体" w:hint="eastAsia"/>
+        </w:rPr>
+        <w:t>、</w:t>
+      </w:r>
+      <w:r>
+        <w:rPr>
+          <w:rFonts w:ascii="宋体" w:hAnsi="宋体"/>
+        </w:rPr>
+        <w:fldChar w:fldCharType="begin"/>
+      </w:r>
+      <w:r>
+        <w:rPr>
+          <w:rFonts w:ascii="宋体" w:hAnsi="宋体"/>
+        </w:rPr>
+        <w:instrText xml:space="preserve"> REF _Ref375320313 \h </w:instrText>
+      </w:r>
+      <w:r>
+        <w:rPr>
+          <w:rFonts w:ascii="宋体" w:hAnsi="宋体"/>
+        </w:rPr>
+      </w:r>
+      <w:r>
+        <w:rPr>
+          <w:rFonts w:ascii="宋体" w:hAnsi="宋体"/>
+        </w:rPr>
+        <w:fldChar w:fldCharType="separate"/>
+      </w:r>
+      <w:r>
+        <w:rPr>
+          <w:rFonts w:hint="eastAsia"/>
+        </w:rPr>
+        <w:t>图</w:t>
+      </w:r>
+      <w:r>
+        <w:rPr>
+          <w:rFonts w:hint="eastAsia"/>
+        </w:rPr>
+        <w:t xml:space="preserve"> </w:t>
+      </w:r>
+      <w:r>
+        <w:rPr>
+          <w:noProof/>
+        </w:rPr>
+        <w:t>3</w:t>
+      </w:r>
+      <w:r>
+        <w:t>.</w:t>
+      </w:r>
+      <w:r>
+        <w:rPr>
+          <w:noProof/>
+        </w:rPr>
+        <w:t>9</w:t>
+      </w:r>
+      <w:r>
+        <w:rPr>
+          <w:rFonts w:ascii="宋体" w:hAnsi="宋体"/>
+        </w:rPr>
+        <w:fldChar w:fldCharType="end"/>
+      </w:r>
+      <w:r>
+        <w:rPr>
+          <w:rFonts w:ascii="宋体" w:hAnsi="宋体" w:hint="eastAsia"/>
+        </w:rPr>
+        <w:t>和</w:t>
+      </w:r>
+      <w:r>
+        <w:rPr>
+          <w:rFonts w:ascii="宋体" w:hAnsi="宋体"/>
+        </w:rPr>
+        <w:fldChar w:fldCharType="begin"/>
+      </w:r>
+      <w:r>
+        <w:rPr>
+          <w:rFonts w:ascii="宋体" w:hAnsi="宋体"/>
+        </w:rPr>
+        <w:instrText xml:space="preserve"> REF _Ref375320316 \h </w:instrText>
+      </w:r>
+      <w:r>
+        <w:rPr>
+          <w:rFonts w:ascii="宋体" w:hAnsi="宋体"/>
+        </w:rPr>
+      </w:r>
+      <w:r>
+        <w:rPr>
+          <w:rFonts w:ascii="宋体" w:hAnsi="宋体"/>
+        </w:rPr>
+        <w:fldChar w:fldCharType="separate"/>
+      </w:r>
+      <w:r>
+        <w:rPr>
+          <w:rFonts w:hint="eastAsia"/>
+        </w:rPr>
+        <w:t>图</w:t>
+      </w:r>
+      <w:r>
+        <w:rPr>
+          <w:rFonts w:hint="eastAsia"/>
+        </w:rPr>
+        <w:t xml:space="preserve"> </w:t>
+      </w:r>
+      <w:r>
+        <w:rPr>
+          <w:noProof/>
+        </w:rPr>
+        <w:t>3</w:t>
+      </w:r>
+      <w:r>
+        <w:t>.</w:t>
+      </w:r>
+      <w:r>
+        <w:rPr>
+          <w:noProof/>
+        </w:rPr>
+        <w:t>10</w:t>
+      </w:r>
+      <w:r>
+        <w:rPr>
+          <w:rFonts w:ascii="宋体" w:hAnsi="宋体"/>
+        </w:rPr>
+        <w:fldChar w:fldCharType="end"/>
+      </w:r>
+      <w:r>
+        <w:rPr>
+          <w:rFonts w:ascii="宋体" w:hAnsi="宋体" w:hint="eastAsia"/>
+        </w:rPr>
+        <w:t>所示。</w:t>
+      </w:r>
+    </w:p>
+    <w:p>
+      <w:pPr>
+        <w:pStyle w:val="a1"/>
+        <w:keepNext/>
+        <w:spacing w:line="360" w:lineRule="auto"/>
+        <w:ind w:firstLineChars="0" w:firstLine="0"/>
+        <w:jc w:val="center"/>
+      </w:pPr>
+      <w:r>
+        <w:rPr>
+          <w:rFonts w:ascii="宋体" w:hAnsi="宋体" w:hint="eastAsia"/>
+          <w:noProof/>
+        </w:rPr>
+        <w:lastRenderedPageBreak/>
+        <w:drawing>
+          <wp:inline distT="0" distB="0" distL="0" distR="0" wp14:anchorId="7042B57B" wp14:editId="4A393654">
+            <wp:extent cx="4505325" cy="3655274"/>
+            <wp:effectExtent l="0" t="0" r="0" b="2540"/>
+            <wp:docPr id="13" name="图片 13"/>
+            <wp:cNvGraphicFramePr>
+              <a:graphicFrameLocks xmlns:a="http://schemas.openxmlformats.org/drawingml/2006/main" noChangeAspect="1"/>
+            </wp:cNvGraphicFramePr>
+            <a:graphic xmlns:a="http://schemas.openxmlformats.org/drawingml/2006/main">
+              <a:graphicData uri="http://schemas.openxmlformats.org/drawingml/2006/picture">
+                <pic:pic xmlns:pic="http://schemas.openxmlformats.org/drawingml/2006/picture">
+                  <pic:nvPicPr>
+                    <pic:cNvPr id="0" name="a.png"/>
+                    <pic:cNvPicPr/>
+                  </pic:nvPicPr>
+                  <pic:blipFill>
+                    <a:blip r:embed="rId49">
+                      <a:extLst>
+                        <a:ext uri="{28A0092B-C50C-407E-A947-70E740481C1C}">
+                          <a14:useLocalDpi xmlns:a14="http://schemas.microsoft.com/office/drawing/2010/main" val="0"/>
+                        </a:ext>
+                      </a:extLst>
+                    </a:blip>
+                    <a:stretch>
+                      <a:fillRect/>
+                    </a:stretch>
+                  </pic:blipFill>
+                  <pic:spPr>
+                    <a:xfrm>
+                      <a:off x="0" y="0"/>
+                      <a:ext cx="4508012" cy="3657454"/>
+                    </a:xfrm>
+                    <a:prstGeom prst="rect">
+                      <a:avLst/>
+                    </a:prstGeom>
+                  </pic:spPr>
+                </pic:pic>
+              </a:graphicData>
+            </a:graphic>
+          </wp:inline>
+        </w:drawing>
+      </w:r>
+    </w:p>
+    <w:p>
+      <w:pPr>
+        <w:pStyle w:val="af0"/>
+        <w:rPr>
+          <w:rFonts w:ascii="宋体" w:hAnsi="宋体" w:hint="eastAsia"/>
+        </w:rPr>
+      </w:pPr>
+      <w:bookmarkStart w:id="86" w:name="_Ref375320307"/>
+      <w:r>
+        <w:rPr>
+          <w:rFonts w:hint="eastAsia"/>
+        </w:rPr>
+        <w:t>图</w:t>
+      </w:r>
+      <w:r>
+        <w:rPr>
+          <w:rFonts w:hint="eastAsia"/>
+        </w:rPr>
+        <w:t xml:space="preserve"> </w:t>
+      </w:r>
+      <w:r>
+        <w:fldChar w:fldCharType="begin"/>
+      </w:r>
+      <w:r>
+        <w:instrText xml:space="preserve"> </w:instrText>
+      </w:r>
+      <w:r>
+        <w:rPr>
+          <w:rFonts w:hint="eastAsia"/>
+        </w:rPr>
+        <w:instrText>STYLEREF 1 \s</w:instrText>
+      </w:r>
+      <w:r>
+        <w:instrText xml:space="preserve"> </w:instrText>
+      </w:r>
+      <w:r>
+        <w:fldChar w:fldCharType="separate"/>
+      </w:r>
+      <w:r>
+        <w:rPr>
+          <w:noProof/>
+        </w:rPr>
+        <w:t>3</w:t>
+      </w:r>
+      <w:r>
+        <w:fldChar w:fldCharType="end"/>
+      </w:r>
+      <w:r>
+        <w:t>.</w:t>
+      </w:r>
+      <w:r>
+        <w:fldChar w:fldCharType="begin"/>
+      </w:r>
+      <w:r>
+        <w:instrText xml:space="preserve"> </w:instrText>
+      </w:r>
+      <w:r>
+        <w:rPr>
+          <w:rFonts w:hint="eastAsia"/>
+        </w:rPr>
+        <w:instrText xml:space="preserve">SEQ </w:instrText>
+      </w:r>
+      <w:r>
+        <w:rPr>
+          <w:rFonts w:hint="eastAsia"/>
+        </w:rPr>
+        <w:instrText>图</w:instrText>
+      </w:r>
+      <w:r>
+        <w:rPr>
+          <w:rFonts w:hint="eastAsia"/>
+        </w:rPr>
+        <w:instrText xml:space="preserve"> \* ARABIC \s 1</w:instrText>
+      </w:r>
+      <w:r>
+        <w:instrText xml:space="preserve"> </w:instrText>
+      </w:r>
+      <w:r>
+        <w:fldChar w:fldCharType="separate"/>
+      </w:r>
+      <w:r>
+        <w:rPr>
+          <w:noProof/>
+        </w:rPr>
+        <w:t>8</w:t>
+      </w:r>
+      <w:r>
+        <w:fldChar w:fldCharType="end"/>
+      </w:r>
+      <w:bookmarkEnd w:id="86"/>
+      <w:r>
+        <w:rPr>
+          <w:rFonts w:hint="eastAsia"/>
+        </w:rPr>
+        <w:t xml:space="preserve"> </w:t>
+      </w:r>
+      <w:r>
+        <w:rPr>
+          <w:rFonts w:hint="eastAsia"/>
+        </w:rPr>
+        <w:t>浙江省盲校中学生绘制的地图</w:t>
+      </w:r>
+      <w:r>
+        <w:rPr>
+          <w:rFonts w:hint="eastAsia"/>
+        </w:rPr>
+        <w:t>a</w:t>
+      </w:r>
+    </w:p>
+    <w:p>
+      <w:pPr>
+        <w:pStyle w:val="a1"/>
+        <w:keepNext/>
+        <w:spacing w:line="360" w:lineRule="auto"/>
+        <w:ind w:firstLineChars="0" w:firstLine="0"/>
+        <w:jc w:val="center"/>
+      </w:pPr>
+      <w:r>
+        <w:rPr>
+          <w:rFonts w:ascii="宋体" w:hAnsi="宋体" w:hint="eastAsia"/>
+          <w:noProof/>
+        </w:rPr>
+        <w:drawing>
+          <wp:inline distT="0" distB="0" distL="0" distR="0" wp14:anchorId="0FE61E18" wp14:editId="0A1D2F93">
+            <wp:extent cx="4296619" cy="3495675"/>
+            <wp:effectExtent l="0" t="0" r="8890" b="0"/>
+            <wp:docPr id="16" name="图片 16"/>
+            <wp:cNvGraphicFramePr>
+              <a:graphicFrameLocks xmlns:a="http://schemas.openxmlformats.org/drawingml/2006/main" noChangeAspect="1"/>
+            </wp:cNvGraphicFramePr>
+            <a:graphic xmlns:a="http://schemas.openxmlformats.org/drawingml/2006/main">
+              <a:graphicData uri="http://schemas.openxmlformats.org/drawingml/2006/picture">
+                <pic:pic xmlns:pic="http://schemas.openxmlformats.org/drawingml/2006/picture">
+                  <pic:nvPicPr>
+                    <pic:cNvPr id="0" name="b.png"/>
+                    <pic:cNvPicPr/>
+                  </pic:nvPicPr>
+                  <pic:blipFill>
+                    <a:blip r:embed="rId50">
+                      <a:extLst>
+                        <a:ext uri="{28A0092B-C50C-407E-A947-70E740481C1C}">
+                          <a14:useLocalDpi xmlns:a14="http://schemas.microsoft.com/office/drawing/2010/main" val="0"/>
+                        </a:ext>
+                      </a:extLst>
+                    </a:blip>
+                    <a:stretch>
+                      <a:fillRect/>
+                    </a:stretch>
+                  </pic:blipFill>
+                  <pic:spPr>
+                    <a:xfrm>
+                      <a:off x="0" y="0"/>
+                      <a:ext cx="4299181" cy="3497760"/>
+                    </a:xfrm>
+                    <a:prstGeom prst="rect">
+                      <a:avLst/>
+                    </a:prstGeom>
+                  </pic:spPr>
+                </pic:pic>
+              </a:graphicData>
+            </a:graphic>
+          </wp:inline>
+        </w:drawing>
+      </w:r>
+    </w:p>
+    <w:p>
+      <w:pPr>
+        <w:pStyle w:val="af0"/>
+        <w:rPr>
+          <w:rFonts w:ascii="宋体" w:hAnsi="宋体" w:hint="eastAsia"/>
+        </w:rPr>
+      </w:pPr>
+      <w:bookmarkStart w:id="87" w:name="_Ref375320313"/>
+      <w:r>
+        <w:rPr>
+          <w:rFonts w:hint="eastAsia"/>
+        </w:rPr>
+        <w:t>图</w:t>
+      </w:r>
+      <w:r>
+        <w:rPr>
+          <w:rFonts w:hint="eastAsia"/>
+        </w:rPr>
+        <w:t xml:space="preserve"> </w:t>
+      </w:r>
+      <w:r>
+        <w:fldChar w:fldCharType="begin"/>
+      </w:r>
+      <w:r>
+        <w:instrText xml:space="preserve"> </w:instrText>
+      </w:r>
+      <w:r>
+        <w:rPr>
+          <w:rFonts w:hint="eastAsia"/>
+        </w:rPr>
+        <w:instrText>STYLEREF 1 \s</w:instrText>
+      </w:r>
+      <w:r>
+        <w:instrText xml:space="preserve"> </w:instrText>
+      </w:r>
+      <w:r>
+        <w:fldChar w:fldCharType="separate"/>
+      </w:r>
+      <w:r>
+        <w:rPr>
+          <w:noProof/>
+        </w:rPr>
+        <w:t>3</w:t>
+      </w:r>
+      <w:r>
+        <w:fldChar w:fldCharType="end"/>
+      </w:r>
+      <w:r>
+        <w:t>.</w:t>
+      </w:r>
+      <w:r>
+        <w:fldChar w:fldCharType="begin"/>
+      </w:r>
+      <w:r>
+        <w:instrText xml:space="preserve"> </w:instrText>
+      </w:r>
+      <w:r>
+        <w:rPr>
+          <w:rFonts w:hint="eastAsia"/>
+        </w:rPr>
+        <w:instrText xml:space="preserve">SEQ </w:instrText>
+      </w:r>
+      <w:r>
+        <w:rPr>
+          <w:rFonts w:hint="eastAsia"/>
+        </w:rPr>
+        <w:instrText>图</w:instrText>
+      </w:r>
+      <w:r>
+        <w:rPr>
+          <w:rFonts w:hint="eastAsia"/>
+        </w:rPr>
+        <w:instrText xml:space="preserve"> \* ARABIC \s 1</w:instrText>
+      </w:r>
+      <w:r>
+        <w:instrText xml:space="preserve"> </w:instrText>
+      </w:r>
+      <w:r>
+        <w:fldChar w:fldCharType="separate"/>
+      </w:r>
+      <w:r>
+        <w:rPr>
+          <w:noProof/>
+        </w:rPr>
+        <w:t>9</w:t>
+      </w:r>
+      <w:r>
+        <w:fldChar w:fldCharType="end"/>
+      </w:r>
+      <w:bookmarkEnd w:id="87"/>
+      <w:r>
+        <w:rPr>
+          <w:rFonts w:hint="eastAsia"/>
+        </w:rPr>
+        <w:t xml:space="preserve"> </w:t>
+      </w:r>
+      <w:r>
+        <w:rPr>
+          <w:rFonts w:hint="eastAsia"/>
+        </w:rPr>
+        <w:t>浙江省盲校中学生绘制的地图</w:t>
+      </w:r>
+      <w:r>
+        <w:rPr>
+          <w:rFonts w:hint="eastAsia"/>
+        </w:rPr>
+        <w:t>b</w:t>
+      </w:r>
+    </w:p>
+    <w:p>
+      <w:pPr>
+        <w:pStyle w:val="a1"/>
+        <w:keepNext/>
+        <w:spacing w:line="360" w:lineRule="auto"/>
+        <w:ind w:firstLineChars="0" w:firstLine="0"/>
+        <w:jc w:val="center"/>
+      </w:pPr>
+      <w:r>
+        <w:rPr>
+          <w:rFonts w:ascii="宋体" w:hAnsi="宋体" w:hint="eastAsia"/>
+          <w:noProof/>
+        </w:rPr>
+        <w:lastRenderedPageBreak/>
+        <w:drawing>
+          <wp:inline distT="0" distB="0" distL="0" distR="0" wp14:anchorId="1CB6DE5D" wp14:editId="2E7D65F6">
+            <wp:extent cx="4261035" cy="3495675"/>
+            <wp:effectExtent l="0" t="0" r="6350" b="0"/>
+            <wp:docPr id="17" name="图片 17"/>
+            <wp:cNvGraphicFramePr>
+              <a:graphicFrameLocks xmlns:a="http://schemas.openxmlformats.org/drawingml/2006/main" noChangeAspect="1"/>
+            </wp:cNvGraphicFramePr>
+            <a:graphic xmlns:a="http://schemas.openxmlformats.org/drawingml/2006/main">
+              <a:graphicData uri="http://schemas.openxmlformats.org/drawingml/2006/picture">
+                <pic:pic xmlns:pic="http://schemas.openxmlformats.org/drawingml/2006/picture">
+                  <pic:nvPicPr>
+                    <pic:cNvPr id="0" name="c.png"/>
+                    <pic:cNvPicPr/>
+                  </pic:nvPicPr>
+                  <pic:blipFill>
+                    <a:blip r:embed="rId51">
+                      <a:extLst>
+                        <a:ext uri="{28A0092B-C50C-407E-A947-70E740481C1C}">
+                          <a14:useLocalDpi xmlns:a14="http://schemas.microsoft.com/office/drawing/2010/main" val="0"/>
+                        </a:ext>
+                      </a:extLst>
+                    </a:blip>
+                    <a:stretch>
+                      <a:fillRect/>
+                    </a:stretch>
+                  </pic:blipFill>
+                  <pic:spPr>
+                    <a:xfrm>
+                      <a:off x="0" y="0"/>
+                      <a:ext cx="4268452" cy="3501760"/>
+                    </a:xfrm>
+                    <a:prstGeom prst="rect">
+                      <a:avLst/>
+                    </a:prstGeom>
+                  </pic:spPr>
+                </pic:pic>
+              </a:graphicData>
+            </a:graphic>
+          </wp:inline>
+        </w:drawing>
+      </w:r>
+    </w:p>
+    <w:p>
+      <w:pPr>
+        <w:pStyle w:val="af0"/>
+        <w:rPr>
+          <w:rFonts w:hint="eastAsia"/>
+        </w:rPr>
+      </w:pPr>
+      <w:bookmarkStart w:id="88" w:name="_Ref375320316"/>
+      <w:r>
+        <w:rPr>
+          <w:rFonts w:hint="eastAsia"/>
+        </w:rPr>
+        <w:t>图</w:t>
+      </w:r>
+      <w:r>
+        <w:rPr>
+          <w:rFonts w:hint="eastAsia"/>
+        </w:rPr>
+        <w:t xml:space="preserve"> </w:t>
+      </w:r>
+      <w:r>
+        <w:fldChar w:fldCharType="begin"/>
+      </w:r>
+      <w:r>
+        <w:instrText xml:space="preserve"> </w:instrText>
+      </w:r>
+      <w:r>
+        <w:rPr>
+          <w:rFonts w:hint="eastAsia"/>
+        </w:rPr>
+        <w:instrText>STYLEREF 1 \s</w:instrText>
+      </w:r>
+      <w:r>
+        <w:instrText xml:space="preserve"> </w:instrText>
+      </w:r>
+      <w:r>
+        <w:fldChar w:fldCharType="separate"/>
+      </w:r>
+      <w:r>
+        <w:rPr>
+          <w:noProof/>
+        </w:rPr>
+        <w:t>3</w:t>
+      </w:r>
+      <w:r>
+        <w:fldChar w:fldCharType="end"/>
+      </w:r>
+      <w:r>
+        <w:t>.</w:t>
+      </w:r>
+      <w:r>
+        <w:fldChar w:fldCharType="begin"/>
+      </w:r>
+      <w:r>
+        <w:instrText xml:space="preserve"> </w:instrText>
+      </w:r>
+      <w:r>
+        <w:rPr>
+          <w:rFonts w:hint="eastAsia"/>
+        </w:rPr>
+        <w:instrText xml:space="preserve">SEQ </w:instrText>
+      </w:r>
+      <w:r>
+        <w:rPr>
+          <w:rFonts w:hint="eastAsia"/>
+        </w:rPr>
+        <w:instrText>图</w:instrText>
+      </w:r>
+      <w:r>
+        <w:rPr>
+          <w:rFonts w:hint="eastAsia"/>
+        </w:rPr>
+        <w:instrText xml:space="preserve"> \* ARABIC \s 1</w:instrText>
+      </w:r>
+      <w:r>
+        <w:instrText xml:space="preserve"> </w:instrText>
+      </w:r>
+      <w:r>
+        <w:fldChar w:fldCharType="separate"/>
+      </w:r>
+      <w:r>
+        <w:rPr>
+          <w:noProof/>
+        </w:rPr>
+        <w:t>10</w:t>
+      </w:r>
+      <w:r>
+        <w:fldChar w:fldCharType="end"/>
+      </w:r>
+      <w:bookmarkEnd w:id="88"/>
+      <w:r>
+        <w:rPr>
+          <w:rFonts w:hint="eastAsia"/>
+        </w:rPr>
+        <w:t xml:space="preserve"> </w:t>
+      </w:r>
+      <w:r>
+        <w:rPr>
+          <w:rFonts w:hint="eastAsia"/>
+        </w:rPr>
+        <w:t>浙江省盲校中学生绘制的地图</w:t>
+      </w:r>
+      <w:r>
+        <w:rPr>
+          <w:rFonts w:hint="eastAsia"/>
+        </w:rPr>
+        <w:t>c</w:t>
+      </w:r>
+    </w:p>
+    <w:p>
+      <w:pPr>
+        <w:pStyle w:val="a1"/>
+        <w:spacing w:line="360" w:lineRule="auto"/>
+        <w:ind w:firstLineChars="0" w:firstLine="420"/>
+        <w:rPr>
+          <w:rFonts w:ascii="宋体" w:hAnsi="宋体" w:hint="eastAsia"/>
+        </w:rPr>
+      </w:pPr>
+      <w:r>
+        <w:rPr>
+          <w:rFonts w:ascii="宋体" w:hAnsi="宋体" w:hint="eastAsia"/>
+        </w:rPr>
+        <w:t>为便于说明，对以上中学生所绘制的地图做矢量转换，得到</w:t>
+      </w:r>
+      <w:r>
+        <w:rPr>
+          <w:rFonts w:ascii="宋体" w:hAnsi="宋体"/>
+        </w:rPr>
+        <w:fldChar w:fldCharType="begin"/>
+      </w:r>
+      <w:r>
+        <w:rPr>
+          <w:rFonts w:ascii="宋体" w:hAnsi="宋体"/>
+        </w:rPr>
+        <w:instrText xml:space="preserve"> </w:instrText>
+      </w:r>
+      <w:r>
+        <w:rPr>
+          <w:rFonts w:ascii="宋体" w:hAnsi="宋体" w:hint="eastAsia"/>
+        </w:rPr>
+        <w:instrText>REF _Ref375320478 \h</w:instrText>
+      </w:r>
+      <w:r>
+        <w:rPr>
+          <w:rFonts w:ascii="宋体" w:hAnsi="宋体"/>
+        </w:rPr>
+        <w:instrText xml:space="preserve"> </w:instrText>
+      </w:r>
+      <w:r>
+        <w:rPr>
+          <w:rFonts w:ascii="宋体" w:hAnsi="宋体"/>
+        </w:rPr>
+      </w:r>
+      <w:r>
+        <w:rPr>
+          <w:rFonts w:ascii="宋体" w:hAnsi="宋体"/>
+        </w:rPr>
+        <w:instrText xml:space="preserve"> \* MERGEFORMAT </w:instrText>
+      </w:r>
+      <w:r>
+        <w:rPr>
+          <w:rFonts w:ascii="宋体" w:hAnsi="宋体"/>
+        </w:rPr>
+        <w:fldChar w:fldCharType="separate"/>
+      </w:r>
+      <w:r>
+        <w:rPr>
+          <w:rFonts w:ascii="宋体" w:hAnsi="宋体" w:hint="eastAsia"/>
+        </w:rPr>
+        <w:t xml:space="preserve">图 </w:t>
+      </w:r>
+      <w:r>
+        <w:rPr>
+          <w:rFonts w:ascii="宋体" w:hAnsi="宋体"/>
+        </w:rPr>
+        <w:t>3.11</w:t>
+      </w:r>
+      <w:r>
+        <w:rPr>
+          <w:rFonts w:ascii="宋体" w:hAnsi="宋体"/>
+        </w:rPr>
+        <w:fldChar w:fldCharType="end"/>
+      </w:r>
+      <w:r>
+        <w:rPr>
+          <w:rFonts w:ascii="宋体" w:hAnsi="宋体" w:hint="eastAsia"/>
+        </w:rPr>
+        <w:t>、</w:t>
+      </w:r>
+      <w:r>
+        <w:rPr>
+          <w:rFonts w:ascii="宋体" w:hAnsi="宋体"/>
+        </w:rPr>
+        <w:fldChar w:fldCharType="begin"/>
+      </w:r>
+      <w:r>
+        <w:rPr>
+          <w:rFonts w:ascii="宋体" w:hAnsi="宋体"/>
+        </w:rPr>
+        <w:instrText xml:space="preserve"> REF _Ref375320481 \h </w:instrText>
+      </w:r>
+      <w:r>
+        <w:rPr>
+          <w:rFonts w:ascii="宋体" w:hAnsi="宋体"/>
+        </w:rPr>
+      </w:r>
+      <w:r>
+        <w:rPr>
+          <w:rFonts w:ascii="宋体" w:hAnsi="宋体"/>
+        </w:rPr>
+        <w:instrText xml:space="preserve"> \* MERGEFORMAT </w:instrText>
+      </w:r>
+      <w:r>
+        <w:rPr>
+          <w:rFonts w:ascii="宋体" w:hAnsi="宋体"/>
+        </w:rPr>
+        <w:fldChar w:fldCharType="separate"/>
+      </w:r>
+      <w:r>
+        <w:rPr>
+          <w:rFonts w:ascii="宋体" w:hAnsi="宋体" w:hint="eastAsia"/>
+        </w:rPr>
+        <w:t xml:space="preserve">图 </w:t>
+      </w:r>
+      <w:r>
+        <w:rPr>
+          <w:rFonts w:ascii="宋体" w:hAnsi="宋体"/>
+        </w:rPr>
+        <w:t>3.12</w:t>
+      </w:r>
+      <w:r>
+        <w:rPr>
+          <w:rFonts w:ascii="宋体" w:hAnsi="宋体"/>
+        </w:rPr>
+        <w:fldChar w:fldCharType="end"/>
+      </w:r>
+      <w:r>
+        <w:rPr>
+          <w:rFonts w:ascii="宋体" w:hAnsi="宋体" w:hint="eastAsia"/>
+        </w:rPr>
+        <w:t>和</w:t>
+      </w:r>
+      <w:r>
+        <w:rPr>
+          <w:rFonts w:ascii="宋体" w:hAnsi="宋体"/>
+        </w:rPr>
+        <w:fldChar w:fldCharType="begin"/>
+      </w:r>
+      <w:r>
+        <w:rPr>
+          <w:rFonts w:ascii="宋体" w:hAnsi="宋体"/>
+        </w:rPr>
+        <w:instrText xml:space="preserve"> REF _Ref375320482 \h </w:instrText>
+      </w:r>
+      <w:r>
+        <w:rPr>
+          <w:rFonts w:ascii="宋体" w:hAnsi="宋体"/>
+        </w:rPr>
+      </w:r>
+      <w:r>
+        <w:rPr>
+          <w:rFonts w:ascii="宋体" w:hAnsi="宋体"/>
+        </w:rPr>
+        <w:instrText xml:space="preserve"> \* MERGEFORMAT </w:instrText>
+      </w:r>
+      <w:r>
+        <w:rPr>
+          <w:rFonts w:ascii="宋体" w:hAnsi="宋体"/>
+        </w:rPr>
+        <w:fldChar w:fldCharType="separate"/>
+      </w:r>
+      <w:r>
+        <w:rPr>
+          <w:rFonts w:ascii="宋体" w:hAnsi="宋体" w:hint="eastAsia"/>
+        </w:rPr>
+        <w:t xml:space="preserve">图 </w:t>
+      </w:r>
+      <w:r>
+        <w:rPr>
+          <w:rFonts w:ascii="宋体" w:hAnsi="宋体"/>
+        </w:rPr>
+        <w:t>3.13</w:t>
+      </w:r>
+      <w:r>
+        <w:rPr>
+          <w:rFonts w:ascii="宋体" w:hAnsi="宋体"/>
+        </w:rPr>
+        <w:fldChar w:fldCharType="end"/>
+      </w:r>
+      <w:r>
+        <w:rPr>
+          <w:rFonts w:ascii="宋体" w:hAnsi="宋体" w:hint="eastAsia"/>
+        </w:rPr>
+        <w:t>。</w:t>
+      </w:r>
+    </w:p>
+    <w:p>
+      <w:pPr>
+        <w:pStyle w:val="a1"/>
+        <w:keepNext/>
+        <w:spacing w:line="360" w:lineRule="auto"/>
+        <w:ind w:firstLineChars="0" w:firstLine="0"/>
+        <w:jc w:val="center"/>
+      </w:pPr>
+      <w:r>
+        <w:rPr>
+          <w:rFonts w:ascii="宋体" w:hAnsi="宋体" w:hint="eastAsia"/>
+          <w:noProof/>
+        </w:rPr>
+        <w:drawing>
+          <wp:inline distT="0" distB="0" distL="0" distR="0" wp14:anchorId="0E024E8B" wp14:editId="098BF4D4">
+            <wp:extent cx="3914775" cy="3069297"/>
+            <wp:effectExtent l="0" t="0" r="0" b="0"/>
+            <wp:docPr id="18" name="图片 18"/>
+            <wp:cNvGraphicFramePr>
+              <a:graphicFrameLocks xmlns:a="http://schemas.openxmlformats.org/drawingml/2006/main" noChangeAspect="1"/>
+            </wp:cNvGraphicFramePr>
+            <a:graphic xmlns:a="http://schemas.openxmlformats.org/drawingml/2006/main">
+              <a:graphicData uri="http://schemas.openxmlformats.org/drawingml/2006/picture">
+                <pic:pic xmlns:pic="http://schemas.openxmlformats.org/drawingml/2006/picture">
+                  <pic:nvPicPr>
+                    <pic:cNvPr id="0" name="a1.png"/>
+                    <pic:cNvPicPr/>
+                  </pic:nvPicPr>
+                  <pic:blipFill>
+                    <a:blip r:embed="rId52">
+                      <a:extLst>
+                        <a:ext uri="{28A0092B-C50C-407E-A947-70E740481C1C}">
+                          <a14:useLocalDpi xmlns:a14="http://schemas.microsoft.com/office/drawing/2010/main" val="0"/>
+                        </a:ext>
+                      </a:extLst>
+                    </a:blip>
+                    <a:stretch>
+                      <a:fillRect/>
+                    </a:stretch>
+                  </pic:blipFill>
+                  <pic:spPr>
+                    <a:xfrm>
+                      <a:off x="0" y="0"/>
+                      <a:ext cx="3917906" cy="3071752"/>
+                    </a:xfrm>
+                    <a:prstGeom prst="rect">
+                      <a:avLst/>
+                    </a:prstGeom>
+                  </pic:spPr>
+                </pic:pic>
+              </a:graphicData>
+            </a:graphic>
+          </wp:inline>
+        </w:drawing>
+      </w:r>
+    </w:p>
+    <w:p>
+      <w:pPr>
+        <w:pStyle w:val="af0"/>
+        <w:rPr>
+          <w:rFonts w:ascii="宋体" w:hAnsi="宋体" w:hint="eastAsia"/>
+        </w:rPr>
+      </w:pPr>
+      <w:bookmarkStart w:id="89" w:name="_Ref375320478"/>
+      <w:r>
+        <w:rPr>
+          <w:rFonts w:hint="eastAsia"/>
+        </w:rPr>
+        <w:t>图</w:t>
+      </w:r>
+      <w:r>
+        <w:rPr>
+          <w:rFonts w:hint="eastAsia"/>
+        </w:rPr>
+        <w:t xml:space="preserve"> </w:t>
+      </w:r>
+      <w:r>
+        <w:fldChar w:fldCharType="begin"/>
+      </w:r>
+      <w:r>
+        <w:instrText xml:space="preserve"> </w:instrText>
+      </w:r>
+      <w:r>
+        <w:rPr>
+          <w:rFonts w:hint="eastAsia"/>
+        </w:rPr>
+        <w:instrText>STYLEREF 1 \s</w:instrText>
+      </w:r>
+      <w:r>
+        <w:instrText xml:space="preserve"> </w:instrText>
+      </w:r>
+      <w:r>
+        <w:fldChar w:fldCharType="separate"/>
+      </w:r>
+      <w:r>
+        <w:rPr>
+          <w:noProof/>
+        </w:rPr>
+        <w:t>3</w:t>
+      </w:r>
+      <w:r>
+        <w:fldChar w:fldCharType="end"/>
+      </w:r>
+      <w:r>
+        <w:t>.</w:t>
+      </w:r>
+      <w:r>
+        <w:fldChar w:fldCharType="begin"/>
+      </w:r>
+      <w:r>
+        <w:instrText xml:space="preserve"> </w:instrText>
+      </w:r>
+      <w:r>
+        <w:rPr>
+          <w:rFonts w:hint="eastAsia"/>
+        </w:rPr>
+        <w:instrText xml:space="preserve">SEQ </w:instrText>
+      </w:r>
+      <w:r>
+        <w:rPr>
+          <w:rFonts w:hint="eastAsia"/>
+        </w:rPr>
+        <w:instrText>图</w:instrText>
+      </w:r>
+      <w:r>
+        <w:rPr>
+          <w:rFonts w:hint="eastAsia"/>
+        </w:rPr>
+        <w:instrText xml:space="preserve"> \* ARABIC \s 1</w:instrText>
+      </w:r>
+      <w:r>
+        <w:instrText xml:space="preserve"> </w:instrText>
+      </w:r>
+      <w:r>
+        <w:fldChar w:fldCharType="separate"/>
+      </w:r>
+      <w:r>
+        <w:rPr>
+          <w:noProof/>
+        </w:rPr>
+        <w:t>11</w:t>
+      </w:r>
+      <w:r>
+        <w:fldChar w:fldCharType="end"/>
+      </w:r>
+      <w:bookmarkEnd w:id="89"/>
+      <w:r>
+        <w:rPr>
+          <w:rFonts w:hint="eastAsia"/>
+        </w:rPr>
+        <w:t>浙江省盲校中学生绘制的地图</w:t>
+      </w:r>
+      <w:r>
+        <w:rPr>
+          <w:rFonts w:hint="eastAsia"/>
+        </w:rPr>
+        <w:t>a</w:t>
+      </w:r>
+      <w:r>
+        <w:rPr>
+          <w:rFonts w:hint="eastAsia"/>
+        </w:rPr>
+        <w:t>对应的矢量说明图</w:t>
+      </w:r>
+    </w:p>
+    <w:p>
+      <w:pPr>
+        <w:pStyle w:val="a1"/>
+        <w:keepNext/>
+        <w:spacing w:line="360" w:lineRule="auto"/>
+        <w:ind w:firstLineChars="0" w:firstLine="0"/>
+        <w:jc w:val="center"/>
+      </w:pPr>
+      <w:r>
+        <w:rPr>
+          <w:rFonts w:ascii="宋体" w:hAnsi="宋体" w:hint="eastAsia"/>
+          <w:noProof/>
+        </w:rPr>
+        <w:lastRenderedPageBreak/>
+        <w:drawing>
+          <wp:inline distT="0" distB="0" distL="0" distR="0" wp14:anchorId="593C23AF" wp14:editId="7331D307">
+            <wp:extent cx="4410075" cy="3470240"/>
+            <wp:effectExtent l="0" t="0" r="0" b="0"/>
+            <wp:docPr id="19" name="图片 19"/>
+            <wp:cNvGraphicFramePr>
+              <a:graphicFrameLocks xmlns:a="http://schemas.openxmlformats.org/drawingml/2006/main" noChangeAspect="1"/>
+            </wp:cNvGraphicFramePr>
+            <a:graphic xmlns:a="http://schemas.openxmlformats.org/drawingml/2006/main">
+              <a:graphicData uri="http://schemas.openxmlformats.org/drawingml/2006/picture">
+                <pic:pic xmlns:pic="http://schemas.openxmlformats.org/drawingml/2006/picture">
+                  <pic:nvPicPr>
+                    <pic:cNvPr id="0" name="b1.png"/>
+                    <pic:cNvPicPr/>
+                  </pic:nvPicPr>
+                  <pic:blipFill>
+                    <a:blip r:embed="rId53">
+                      <a:extLst>
+                        <a:ext uri="{28A0092B-C50C-407E-A947-70E740481C1C}">
+                          <a14:useLocalDpi xmlns:a14="http://schemas.microsoft.com/office/drawing/2010/main" val="0"/>
+                        </a:ext>
+                      </a:extLst>
+                    </a:blip>
+                    <a:stretch>
+                      <a:fillRect/>
+                    </a:stretch>
+                  </pic:blipFill>
+                  <pic:spPr>
+                    <a:xfrm>
+                      <a:off x="0" y="0"/>
+                      <a:ext cx="4412705" cy="3472309"/>
+                    </a:xfrm>
+                    <a:prstGeom prst="rect">
+                      <a:avLst/>
+                    </a:prstGeom>
+                  </pic:spPr>
+                </pic:pic>
+              </a:graphicData>
+            </a:graphic>
+          </wp:inline>
+        </w:drawing>
+      </w:r>
+    </w:p>
+    <w:p>
+      <w:pPr>
+        <w:pStyle w:val="af0"/>
+        <w:rPr>
+          <w:rFonts w:ascii="宋体" w:hAnsi="宋体" w:hint="eastAsia"/>
+        </w:rPr>
+      </w:pPr>
+      <w:bookmarkStart w:id="90" w:name="_Ref375320481"/>
+      <w:r>
+        <w:rPr>
+          <w:rFonts w:hint="eastAsia"/>
+        </w:rPr>
+        <w:t>图</w:t>
+      </w:r>
+      <w:r>
+        <w:rPr>
+          <w:rFonts w:hint="eastAsia"/>
+        </w:rPr>
+        <w:t xml:space="preserve"> </w:t>
+      </w:r>
+      <w:r>
+        <w:fldChar w:fldCharType="begin"/>
+      </w:r>
+      <w:r>
+        <w:instrText xml:space="preserve"> </w:instrText>
+      </w:r>
+      <w:r>
+        <w:rPr>
+          <w:rFonts w:hint="eastAsia"/>
+        </w:rPr>
+        <w:instrText>STYLEREF 1 \s</w:instrText>
+      </w:r>
+      <w:r>
+        <w:instrText xml:space="preserve"> </w:instrText>
+      </w:r>
+      <w:r>
+        <w:fldChar w:fldCharType="separate"/>
+      </w:r>
+      <w:r>
+        <w:rPr>
+          <w:noProof/>
+        </w:rPr>
+        <w:t>3</w:t>
+      </w:r>
+      <w:r>
+        <w:fldChar w:fldCharType="end"/>
+      </w:r>
+      <w:r>
+        <w:t>.</w:t>
+      </w:r>
+      <w:r>
+        <w:fldChar w:fldCharType="begin"/>
+      </w:r>
+      <w:r>
+        <w:instrText xml:space="preserve"> </w:instrText>
+      </w:r>
+      <w:r>
+        <w:rPr>
+          <w:rFonts w:hint="eastAsia"/>
+        </w:rPr>
+        <w:instrText xml:space="preserve">SEQ </w:instrText>
+      </w:r>
+      <w:r>
+        <w:rPr>
+          <w:rFonts w:hint="eastAsia"/>
+        </w:rPr>
+        <w:instrText>图</w:instrText>
+      </w:r>
+      <w:r>
+        <w:rPr>
+          <w:rFonts w:hint="eastAsia"/>
+        </w:rPr>
+        <w:instrText xml:space="preserve"> \* ARABIC \s 1</w:instrText>
+      </w:r>
+      <w:r>
+        <w:instrText xml:space="preserve"> </w:instrText>
+      </w:r>
+      <w:r>
+        <w:fldChar w:fldCharType="separate"/>
+      </w:r>
+      <w:r>
+        <w:rPr>
+          <w:noProof/>
+        </w:rPr>
+        <w:t>12</w:t>
+      </w:r>
+      <w:r>
+        <w:fldChar w:fldCharType="end"/>
+      </w:r>
+      <w:bookmarkEnd w:id="90"/>
+      <w:r>
+        <w:rPr>
+          <w:rFonts w:hint="eastAsia"/>
+        </w:rPr>
+        <w:t>浙江省盲校中学生绘制的地图</w:t>
+      </w:r>
+      <w:r>
+        <w:rPr>
+          <w:rFonts w:hint="eastAsia"/>
+        </w:rPr>
+        <w:t>b</w:t>
+      </w:r>
+      <w:r>
+        <w:rPr>
+          <w:rFonts w:hint="eastAsia"/>
+        </w:rPr>
+        <w:t>对应的矢量说明图</w:t>
+      </w:r>
+    </w:p>
+    <w:p>
+      <w:pPr>
+        <w:pStyle w:val="a1"/>
+        <w:keepNext/>
+        <w:spacing w:line="360" w:lineRule="auto"/>
+        <w:ind w:firstLineChars="0" w:firstLine="0"/>
+        <w:jc w:val="center"/>
+      </w:pPr>
+      <w:r>
+        <w:rPr>
+          <w:rFonts w:ascii="宋体" w:hAnsi="宋体" w:hint="eastAsia"/>
+          <w:noProof/>
+        </w:rPr>
+        <w:drawing>
+          <wp:inline distT="0" distB="0" distL="0" distR="0" wp14:anchorId="5979A74E" wp14:editId="2B144D9A">
+            <wp:extent cx="4324350" cy="3465150"/>
+            <wp:effectExtent l="0" t="0" r="0" b="2540"/>
+            <wp:docPr id="20" name="图片 20"/>
+            <wp:cNvGraphicFramePr>
+              <a:graphicFrameLocks xmlns:a="http://schemas.openxmlformats.org/drawingml/2006/main" noChangeAspect="1"/>
+            </wp:cNvGraphicFramePr>
+            <a:graphic xmlns:a="http://schemas.openxmlformats.org/drawingml/2006/main">
+              <a:graphicData uri="http://schemas.openxmlformats.org/drawingml/2006/picture">
+                <pic:pic xmlns:pic="http://schemas.openxmlformats.org/drawingml/2006/picture">
+                  <pic:nvPicPr>
+                    <pic:cNvPr id="0" name="c1.png"/>
+                    <pic:cNvPicPr/>
+                  </pic:nvPicPr>
+                  <pic:blipFill>
+                    <a:blip r:embed="rId54">
+                      <a:extLst>
+                        <a:ext uri="{28A0092B-C50C-407E-A947-70E740481C1C}">
+                          <a14:useLocalDpi xmlns:a14="http://schemas.microsoft.com/office/drawing/2010/main" val="0"/>
+                        </a:ext>
+                      </a:extLst>
+                    </a:blip>
+                    <a:stretch>
+                      <a:fillRect/>
+                    </a:stretch>
+                  </pic:blipFill>
+                  <pic:spPr>
+                    <a:xfrm>
+                      <a:off x="0" y="0"/>
+                      <a:ext cx="4326928" cy="3467216"/>
+                    </a:xfrm>
+                    <a:prstGeom prst="rect">
+                      <a:avLst/>
+                    </a:prstGeom>
+                  </pic:spPr>
+                </pic:pic>
+              </a:graphicData>
+            </a:graphic>
+          </wp:inline>
+        </w:drawing>
+      </w:r>
+    </w:p>
+    <w:p>
+      <w:pPr>
+        <w:pStyle w:val="af0"/>
+        <w:rPr>
+          <w:rFonts w:ascii="宋体" w:hAnsi="宋体" w:hint="eastAsia"/>
+        </w:rPr>
+      </w:pPr>
+      <w:bookmarkStart w:id="91" w:name="_Ref375320482"/>
+      <w:r>
+        <w:rPr>
+          <w:rFonts w:hint="eastAsia"/>
+        </w:rPr>
+        <w:t>图</w:t>
+      </w:r>
+      <w:r>
+        <w:rPr>
+          <w:rFonts w:hint="eastAsia"/>
+        </w:rPr>
+        <w:t xml:space="preserve"> </w:t>
+      </w:r>
+      <w:r>
+        <w:fldChar w:fldCharType="begin"/>
+      </w:r>
+      <w:r>
+        <w:instrText xml:space="preserve"> </w:instrText>
+      </w:r>
+      <w:r>
+        <w:rPr>
+          <w:rFonts w:hint="eastAsia"/>
+        </w:rPr>
+        <w:instrText>STYLEREF 1 \s</w:instrText>
+      </w:r>
+      <w:r>
+        <w:instrText xml:space="preserve"> </w:instrText>
+      </w:r>
+      <w:r>
+        <w:fldChar w:fldCharType="separate"/>
+      </w:r>
+      <w:r>
+        <w:rPr>
+          <w:noProof/>
+        </w:rPr>
+        <w:t>3</w:t>
+      </w:r>
+      <w:r>
+        <w:fldChar w:fldCharType="end"/>
+      </w:r>
+      <w:r>
+        <w:t>.</w:t>
+      </w:r>
+      <w:r>
+        <w:fldChar w:fldCharType="begin"/>
+      </w:r>
+      <w:r>
+        <w:instrText xml:space="preserve"> </w:instrText>
+      </w:r>
+      <w:r>
+        <w:rPr>
+          <w:rFonts w:hint="eastAsia"/>
+        </w:rPr>
+        <w:instrText xml:space="preserve">SEQ </w:instrText>
+      </w:r>
+      <w:r>
+        <w:rPr>
+          <w:rFonts w:hint="eastAsia"/>
+        </w:rPr>
+        <w:instrText>图</w:instrText>
+      </w:r>
+      <w:r>
+        <w:rPr>
+          <w:rFonts w:hint="eastAsia"/>
+        </w:rPr>
+        <w:instrText xml:space="preserve"> \* ARABIC \s 1</w:instrText>
+      </w:r>
+      <w:r>
+        <w:instrText xml:space="preserve"> </w:instrText>
+      </w:r>
+      <w:r>
+        <w:fldChar w:fldCharType="separate"/>
+      </w:r>
+      <w:r>
+        <w:rPr>
+          <w:noProof/>
+        </w:rPr>
+        <w:t>13</w:t>
+      </w:r>
+      <w:r>
+        <w:fldChar w:fldCharType="end"/>
+      </w:r>
+      <w:bookmarkEnd w:id="91"/>
+      <w:r>
+        <w:rPr>
+          <w:rFonts w:hint="eastAsia"/>
+        </w:rPr>
+        <w:t>浙江省盲校中学生绘制的地图</w:t>
+      </w:r>
+      <w:r>
+        <w:rPr>
+          <w:rFonts w:hint="eastAsia"/>
+        </w:rPr>
+        <w:t>c</w:t>
+      </w:r>
+      <w:r>
+        <w:rPr>
+          <w:rFonts w:hint="eastAsia"/>
+        </w:rPr>
+        <w:t>对应的矢量说明图</w:t>
+      </w:r>
+    </w:p>
+    <w:p>
+      <w:pPr>
+        <w:pStyle w:val="a1"/>
+        <w:spacing w:line="360" w:lineRule="auto"/>
+        <w:ind w:firstLineChars="0" w:firstLine="420"/>
+        <w:rPr>
+          <w:rFonts w:ascii="宋体" w:hAnsi="宋体" w:hint="eastAsia"/>
+        </w:rPr>
+      </w:pPr>
+      <w:r>
+        <w:rPr>
+          <w:rFonts w:ascii="宋体" w:hAnsi="宋体" w:hint="eastAsia"/>
+        </w:rPr>
+        <w:lastRenderedPageBreak/>
+        <w:t>对比</w:t>
+      </w:r>
+      <w:r>
+        <w:rPr>
+          <w:rFonts w:ascii="宋体" w:hAnsi="宋体"/>
+        </w:rPr>
+        <w:fldChar w:fldCharType="begin"/>
+      </w:r>
+      <w:r>
+        <w:rPr>
+          <w:rFonts w:ascii="宋体" w:hAnsi="宋体"/>
+        </w:rPr>
+        <w:instrText xml:space="preserve"> </w:instrText>
+      </w:r>
+      <w:r>
+        <w:rPr>
+          <w:rFonts w:ascii="宋体" w:hAnsi="宋体" w:hint="eastAsia"/>
+        </w:rPr>
+        <w:instrText>REF _Ref375320834 \h</w:instrText>
+      </w:r>
+      <w:r>
+        <w:rPr>
+          <w:rFonts w:ascii="宋体" w:hAnsi="宋体"/>
+        </w:rPr>
+        <w:instrText xml:space="preserve"> </w:instrText>
+      </w:r>
+      <w:r>
+        <w:rPr>
+          <w:rFonts w:ascii="宋体" w:hAnsi="宋体"/>
+        </w:rPr>
+      </w:r>
+      <w:r>
+        <w:rPr>
+          <w:rFonts w:ascii="宋体" w:hAnsi="宋体"/>
+        </w:rPr>
+        <w:fldChar w:fldCharType="separate"/>
+      </w:r>
+      <w:r>
+        <w:rPr>
+          <w:rFonts w:hint="eastAsia"/>
+        </w:rPr>
+        <w:t>图</w:t>
+      </w:r>
+      <w:r>
+        <w:rPr>
+          <w:rFonts w:hint="eastAsia"/>
+        </w:rPr>
+        <w:t xml:space="preserve"> </w:t>
+      </w:r>
+      <w:r>
+        <w:rPr>
+          <w:noProof/>
+        </w:rPr>
+        <w:t>3</w:t>
+      </w:r>
+      <w:r>
+        <w:t>.</w:t>
+      </w:r>
+      <w:r>
+        <w:rPr>
+          <w:noProof/>
+        </w:rPr>
+        <w:t>14</w:t>
+      </w:r>
+      <w:r>
+        <w:rPr>
+          <w:rFonts w:ascii="宋体" w:hAnsi="宋体"/>
+        </w:rPr>
+        <w:fldChar w:fldCharType="end"/>
+      </w:r>
+      <w:r>
+        <w:rPr>
+          <w:rFonts w:ascii="宋体" w:hAnsi="宋体" w:hint="eastAsia"/>
+        </w:rPr>
+        <w:t>所示的浙江省盲校的平面图，不难发现，盲人无法定位他们想表达的角度，因此基本上都用直接来替代了。</w:t>
+      </w:r>
+    </w:p>
+    <w:p>
+      <w:pPr>
+        <w:pStyle w:val="a1"/>
+        <w:keepNext/>
+        <w:spacing w:line="360" w:lineRule="auto"/>
+        <w:ind w:firstLineChars="0" w:firstLine="0"/>
+        <w:jc w:val="center"/>
+      </w:pPr>
+      <w:r>
+        <w:rPr>
+          <w:rFonts w:ascii="宋体" w:hAnsi="宋体" w:hint="eastAsia"/>
+          <w:noProof/>
+        </w:rPr>
+        <w:drawing>
+          <wp:inline distT="0" distB="0" distL="0" distR="0" wp14:anchorId="4CF1443D" wp14:editId="5ED3AFD4">
+            <wp:extent cx="4638675" cy="4463965"/>
+            <wp:effectExtent l="0" t="0" r="0" b="0"/>
+            <wp:docPr id="21" name="图片 21"/>
+            <wp:cNvGraphicFramePr>
+              <a:graphicFrameLocks xmlns:a="http://schemas.openxmlformats.org/drawingml/2006/main" noChangeAspect="1"/>
+            </wp:cNvGraphicFramePr>
+            <a:graphic xmlns:a="http://schemas.openxmlformats.org/drawingml/2006/main">
+              <a:graphicData uri="http://schemas.openxmlformats.org/drawingml/2006/picture">
+                <pic:pic xmlns:pic="http://schemas.openxmlformats.org/drawingml/2006/picture">
+                  <pic:nvPicPr>
+                    <pic:cNvPr id="0" name="d.png"/>
+                    <pic:cNvPicPr/>
+                  </pic:nvPicPr>
+                  <pic:blipFill>
+                    <a:blip r:embed="rId55">
+                      <a:extLst>
+                        <a:ext uri="{28A0092B-C50C-407E-A947-70E740481C1C}">
+                          <a14:useLocalDpi xmlns:a14="http://schemas.microsoft.com/office/drawing/2010/main" val="0"/>
+                        </a:ext>
+                      </a:extLst>
+                    </a:blip>
+                    <a:stretch>
+                      <a:fillRect/>
+                    </a:stretch>
+                  </pic:blipFill>
+                  <pic:spPr>
+                    <a:xfrm>
+                      <a:off x="0" y="0"/>
+                      <a:ext cx="4641441" cy="4466627"/>
+                    </a:xfrm>
+                    <a:prstGeom prst="rect">
+                      <a:avLst/>
+                    </a:prstGeom>
+                  </pic:spPr>
+                </pic:pic>
+              </a:graphicData>
+            </a:graphic>
+          </wp:inline>
+        </w:drawing>
+      </w:r>
+    </w:p>
+    <w:p>
+      <w:pPr>
+        <w:pStyle w:val="af0"/>
+        <w:rPr>
+          <w:rFonts w:ascii="宋体" w:hAnsi="宋体" w:hint="eastAsia"/>
+        </w:rPr>
+      </w:pPr>
+      <w:bookmarkStart w:id="92" w:name="_Ref375320834"/>
+      <w:r>
+        <w:rPr>
+          <w:rFonts w:hint="eastAsia"/>
+        </w:rPr>
+        <w:t>图</w:t>
+      </w:r>
+      <w:r>
+        <w:rPr>
+          <w:rFonts w:hint="eastAsia"/>
+        </w:rPr>
+        <w:t xml:space="preserve"> </w:t>
+      </w:r>
+      <w:r>
+        <w:fldChar w:fldCharType="begin"/>
+      </w:r>
+      <w:r>
+        <w:instrText xml:space="preserve"> </w:instrText>
+      </w:r>
+      <w:r>
+        <w:rPr>
+          <w:rFonts w:hint="eastAsia"/>
+        </w:rPr>
+        <w:instrText>STYLEREF 1 \s</w:instrText>
+      </w:r>
+      <w:r>
+        <w:instrText xml:space="preserve"> </w:instrText>
+      </w:r>
+      <w:r>
+        <w:fldChar w:fldCharType="separate"/>
+      </w:r>
+      <w:r>
+        <w:rPr>
+          <w:noProof/>
+        </w:rPr>
+        <w:t>3</w:t>
+      </w:r>
+      <w:r>
+        <w:fldChar w:fldCharType="end"/>
+      </w:r>
+      <w:r>
+        <w:t>.</w:t>
+      </w:r>
+      <w:r>
+        <w:fldChar w:fldCharType="begin"/>
+      </w:r>
+      <w:r>
+        <w:instrText xml:space="preserve"> </w:instrText>
+      </w:r>
+      <w:r>
+        <w:rPr>
+          <w:rFonts w:hint="eastAsia"/>
+        </w:rPr>
+        <w:instrText xml:space="preserve">SEQ </w:instrText>
+      </w:r>
+      <w:r>
+        <w:rPr>
+          <w:rFonts w:hint="eastAsia"/>
+        </w:rPr>
+        <w:instrText>图</w:instrText>
+      </w:r>
+      <w:r>
+        <w:rPr>
+          <w:rFonts w:hint="eastAsia"/>
+        </w:rPr>
+        <w:instrText xml:space="preserve"> \* ARABIC \s 1</w:instrText>
+      </w:r>
+      <w:r>
+        <w:instrText xml:space="preserve"> </w:instrText>
+      </w:r>
+      <w:r>
+        <w:fldChar w:fldCharType="separate"/>
+      </w:r>
+      <w:r>
+        <w:rPr>
+          <w:noProof/>
+        </w:rPr>
+        <w:t>14</w:t>
+      </w:r>
+      <w:r>
+        <w:fldChar w:fldCharType="end"/>
+      </w:r>
+      <w:bookmarkEnd w:id="92"/>
+      <w:r>
+        <w:rPr>
+          <w:rFonts w:hint="eastAsia"/>
+        </w:rPr>
+        <w:t xml:space="preserve"> </w:t>
+      </w:r>
+      <w:r>
+        <w:rPr>
+          <w:rFonts w:hint="eastAsia"/>
+        </w:rPr>
+        <w:t>根据卫星图绘制的盲校平面图</w:t>
+      </w:r>
+    </w:p>
+    <w:p>
+      <w:pPr>
+        <w:pStyle w:val="3"/>
+        <w:spacing w:before="240" w:after="120"/>
+        <w:rPr>
+          <w:rFonts w:ascii="宋体" w:hAnsi="宋体" w:hint="eastAsia"/>
+        </w:rPr>
+      </w:pPr>
+      <w:r>
+        <w:rPr>
+          <w:rFonts w:ascii="宋体" w:eastAsia="宋体" w:hAnsi="宋体" w:hint="eastAsia"/>
+        </w:rPr>
+        <w:lastRenderedPageBreak/>
+        <w:t>基于盲人空间认知的节点间边的建模</w:t>
+      </w:r>
+    </w:p>
+    <w:p>
+      <w:pPr>
+        <w:pStyle w:val="a1"/>
+        <w:spacing w:line="360" w:lineRule="auto"/>
+        <w:ind w:firstLineChars="0" w:firstLine="420"/>
+        <w:rPr>
+          <w:rFonts w:ascii="宋体" w:hAnsi="宋体" w:hint="eastAsia"/>
+        </w:rPr>
+      </w:pPr>
+      <w:r>
+        <w:object w:dxaOrig="18502" w:dyaOrig="10706">
+          <v:shape id="_x0000_i1033" type="#_x0000_t75" style="width:419.25pt;height:242.25pt" o:ole="">
+            <v:imagedata r:id="rId56" o:title=""/>
+          </v:shape>
+          <o:OLEObject Type="Embed" ProgID="Visio.Drawing.11" ShapeID="_x0000_i1033" DrawAspect="Content" ObjectID="_1449063332" r:id="rId57"/>
+        </w:object>
+      </w:r>
+      <w:bookmarkStart w:id="93" w:name="_GoBack"/>
+      <w:bookmarkEnd w:id="93"/>
+    </w:p>
+    <w:p>
+      <w:pPr>
+        <w:pStyle w:val="a1"/>
+        <w:spacing w:line="360" w:lineRule="auto"/>
+        <w:ind w:firstLineChars="0" w:firstLine="420"/>
+        <w:rPr>
+          <w:rFonts w:ascii="宋体" w:hAnsi="宋体"/>
+        </w:rPr>
+      </w:pPr>
+      <w:r>
+        <w:rPr>
+          <w:rFonts w:ascii="宋体" w:hAnsi="宋体" w:hint="eastAsia"/>
+        </w:rPr>
+        <w:t>根据盲人习惯沿着墙走的情况以及对直角</w:t>
+      </w:r>
+      <w:r>
+        <w:rPr>
+          <w:rFonts w:ascii="宋体" w:hAnsi="宋体" w:hint="eastAsia"/>
+        </w:rPr>
+        <w:t>、直线</w:t>
+      </w:r>
+      <w:r>
+        <w:rPr>
+          <w:rFonts w:ascii="宋体" w:hAnsi="宋体" w:hint="eastAsia"/>
+        </w:rPr>
+        <w:t>的偏爱</w:t>
+      </w:r>
+      <w:r>
+        <w:rPr>
+          <w:rFonts w:ascii="宋体" w:hAnsi="宋体" w:hint="eastAsia"/>
+        </w:rPr>
+        <w:t>，按如下规则建立节点之间的边。</w:t>
+      </w:r>
+      <w:r>
+        <w:rPr>
+          <w:rFonts w:ascii="宋体" w:hAnsi="宋体" w:hint="eastAsia"/>
+        </w:rPr>
+        <w:t>一幅完整的用于导航或其他基于位置的应用的空间信息地图需要提供相关信息以保证能够实现下列操作：</w:t>
       </w:r>
     </w:p>
     <w:p>
@@ -29423,11 +31900,15 @@
         <w:spacing w:line="360" w:lineRule="auto"/>
         <w:ind w:firstLine="480"/>
         <w:rPr>
-          <w:rFonts w:ascii="宋体" w:hAnsi="宋体" w:hint="eastAsia"/>
-        </w:rPr>
-      </w:pPr>
-      <w:bookmarkStart w:id="80" w:name="_GoBack"/>
-      <w:bookmarkEnd w:id="80"/>
+          <w:rFonts w:ascii="宋体" w:hAnsi="宋体"/>
+        </w:rPr>
+      </w:pPr>
+      <w:r>
+        <w:rPr>
+          <w:rFonts w:ascii="宋体" w:hAnsi="宋体" w:hint="eastAsia"/>
+        </w:rPr>
+        <w:t>1.当以坐标或者位置名称形式给出起点和目的点时，能够计算出这两点之间的最短路径；</w:t>
+      </w:r>
     </w:p>
     <w:p>
       <w:pPr>
@@ -29442,7 +31923,7 @@
         <w:rPr>
           <w:rFonts w:ascii="宋体" w:hAnsi="宋体" w:hint="eastAsia"/>
         </w:rPr>
-        <w:t>一幅完整的用于导航或其他基于位置的应用的空间信息地图需要提供相关信息以保证能够实现下列操作：</w:t>
+        <w:t>2.能够计算出在给定坐标给定半径范围内的结构化特性的集合；</w:t>
       </w:r>
     </w:p>
     <w:p>
@@ -29458,7 +31939,7 @@
         <w:rPr>
           <w:rFonts w:ascii="宋体" w:hAnsi="宋体" w:hint="eastAsia"/>
         </w:rPr>
-        <w:t>1.当以坐标或者位置名称形式给出起点和目的点时，能够计算出这两点之间的最短路径；</w:t>
+        <w:t>3.计算出一个参考点作为给定区域的“中心位置”；</w:t>
       </w:r>
     </w:p>
     <w:p>
@@ -29474,7 +31955,7 @@
         <w:rPr>
           <w:rFonts w:ascii="宋体" w:hAnsi="宋体" w:hint="eastAsia"/>
         </w:rPr>
-        <w:t>2.能够计算出在给定坐标给定半径范围内的结构化特性的集合；</w:t>
+        <w:t>4.找出包含给定坐标的区域；</w:t>
       </w:r>
     </w:p>
     <w:p>
@@ -29490,7 +31971,13 @@
         <w:rPr>
           <w:rFonts w:ascii="宋体" w:hAnsi="宋体" w:hint="eastAsia"/>
         </w:rPr>
-        <w:t>3.计算出一个参考点作为给定区域的“中心位置”；</w:t>
+        <w:t>5.对给定的二元组（给定区域S，给定点C），在S中找到一个点D使得点C、D之间的距离最小</w:t>
+      </w:r>
+      <w:r>
+        <w:rPr>
+          <w:rFonts w:ascii="宋体" w:hAnsi="宋体" w:hint="eastAsia"/>
+        </w:rPr>
+        <w:t>，特别地，如果C在S中，则D即为C。</w:t>
       </w:r>
     </w:p>
     <w:p>
@@ -29506,7 +31993,7 @@
         <w:rPr>
           <w:rFonts w:ascii="宋体" w:hAnsi="宋体" w:hint="eastAsia"/>
         </w:rPr>
-        <w:t>4.找出包含给定坐标的区域；</w:t>
+        <w:t>考虑到视力残疾人的特殊性，本文仅考虑第一种操作。</w:t>
       </w:r>
     </w:p>
     <w:p>
@@ -29518,18 +32005,6 @@
           <w:rFonts w:ascii="宋体" w:hAnsi="宋体"/>
         </w:rPr>
       </w:pPr>
-      <w:r>
-        <w:rPr>
-          <w:rFonts w:ascii="宋体" w:hAnsi="宋体" w:hint="eastAsia"/>
-        </w:rPr>
-        <w:t>5.对给定的二元组（给定区域S，给定点C），在S中找到一个点D使得点C、D之间的距离最小</w:t>
-      </w:r>
-      <w:r>
-        <w:rPr>
-          <w:rFonts w:ascii="宋体" w:hAnsi="宋体" w:hint="eastAsia"/>
-        </w:rPr>
-        <w:t>，特别地，如果C在S中，则D即为C。</w:t>
-      </w:r>
     </w:p>
     <w:p>
       <w:pPr>
@@ -29542,32 +32017,6 @@
       </w:pPr>
       <w:r>
         <w:rPr>
-          <w:rFonts w:ascii="宋体" w:hAnsi="宋体" w:hint="eastAsia"/>
-        </w:rPr>
-        <w:t>考虑到视力残疾人的特殊性，本文仅考虑第一种操作。</w:t>
-      </w:r>
-    </w:p>
-    <w:p>
-      <w:pPr>
-        <w:pStyle w:val="a1"/>
-        <w:spacing w:line="360" w:lineRule="auto"/>
-        <w:ind w:firstLine="480"/>
-        <w:rPr>
-          <w:rFonts w:ascii="宋体" w:hAnsi="宋体"/>
-        </w:rPr>
-      </w:pPr>
-    </w:p>
-    <w:p>
-      <w:pPr>
-        <w:pStyle w:val="a1"/>
-        <w:spacing w:line="360" w:lineRule="auto"/>
-        <w:ind w:firstLine="480"/>
-        <w:rPr>
-          <w:rFonts w:ascii="宋体" w:hAnsi="宋体"/>
-        </w:rPr>
-      </w:pPr>
-      <w:r>
-        <w:rPr>
           <w:rFonts w:ascii="宋体" w:hAnsi="宋体"/>
         </w:rPr>
         <w:t>CAD文件包含了很多对网络的拓扑模型来说无用的特性</w:t>
@@ -29582,38 +32031,38 @@
         <w:rPr>
           <w:rFonts w:ascii="宋体" w:hAnsi="宋体"/>
         </w:rPr>
-        <w:t>因此有必要对其进</w:t>
+        <w:t>因此有必要对其进行数据转换提取出室内导航可能需要用到的信息</w:t>
+      </w:r>
+      <w:r>
+        <w:rPr>
+          <w:rFonts w:ascii="宋体" w:hAnsi="宋体" w:hint="eastAsia"/>
+        </w:rPr>
+        <w:t>。</w:t>
+      </w:r>
+      <w:r>
+        <w:rPr>
+          <w:rFonts w:ascii="宋体" w:hAnsi="宋体"/>
+        </w:rPr>
+        <w:t>经过检测</w:t>
+      </w:r>
+      <w:r>
+        <w:rPr>
+          <w:rFonts w:ascii="宋体" w:hAnsi="宋体" w:hint="eastAsia"/>
+        </w:rPr>
+        <w:t>，</w:t>
+      </w:r>
+      <w:r>
+        <w:rPr>
+          <w:rFonts w:ascii="宋体" w:hAnsi="宋体"/>
+        </w:rPr>
+        <w:t>CAD文件涉及的相</w:t>
       </w:r>
       <w:r>
         <w:rPr>
           <w:rFonts w:ascii="宋体" w:hAnsi="宋体"/>
         </w:rPr>
         <w:lastRenderedPageBreak/>
-        <w:t>行数据转换提取出室内导航可能需要用到的信息</w:t>
-      </w:r>
-      <w:r>
-        <w:rPr>
-          <w:rFonts w:ascii="宋体" w:hAnsi="宋体" w:hint="eastAsia"/>
-        </w:rPr>
-        <w:t>。</w:t>
-      </w:r>
-      <w:r>
-        <w:rPr>
-          <w:rFonts w:ascii="宋体" w:hAnsi="宋体"/>
-        </w:rPr>
-        <w:t>经过检测</w:t>
-      </w:r>
-      <w:r>
-        <w:rPr>
-          <w:rFonts w:ascii="宋体" w:hAnsi="宋体" w:hint="eastAsia"/>
-        </w:rPr>
-        <w:t>，</w:t>
-      </w:r>
-      <w:r>
-        <w:rPr>
-          <w:rFonts w:ascii="宋体" w:hAnsi="宋体"/>
-        </w:rPr>
-        <w:t>CAD文件涉及的相关对象被清晰地标记为门</w:t>
+        <w:t>关对象被清晰地标记为门</w:t>
       </w:r>
       <w:r>
         <w:rPr>
@@ -29735,7 +32184,7 @@
                     <pic:cNvPicPr/>
                   </pic:nvPicPr>
                   <pic:blipFill>
-                    <a:blip r:embed="rId49"/>
+                    <a:blip r:embed="rId58"/>
                     <a:stretch>
                       <a:fillRect/>
                     </a:stretch>
@@ -30026,18 +32475,18 @@
           <w:rFonts w:ascii="宋体" w:eastAsia="宋体" w:hAnsi="宋体"/>
         </w:rPr>
       </w:pPr>
-      <w:bookmarkStart w:id="81" w:name="_Toc165262367"/>
-      <w:bookmarkStart w:id="82" w:name="_Toc373869751"/>
-      <w:bookmarkStart w:id="83" w:name="_Toc373953842"/>
+      <w:bookmarkStart w:id="94" w:name="_Toc165262367"/>
+      <w:bookmarkStart w:id="95" w:name="_Toc373869751"/>
+      <w:bookmarkStart w:id="96" w:name="_Toc373953842"/>
       <w:r>
         <w:rPr>
           <w:rFonts w:ascii="宋体" w:eastAsia="宋体" w:hAnsi="宋体" w:hint="eastAsia"/>
         </w:rPr>
         <w:t>本章小结</w:t>
       </w:r>
-      <w:bookmarkEnd w:id="81"/>
-      <w:bookmarkEnd w:id="82"/>
-      <w:bookmarkEnd w:id="83"/>
+      <w:bookmarkEnd w:id="94"/>
+      <w:bookmarkEnd w:id="95"/>
+      <w:bookmarkEnd w:id="96"/>
     </w:p>
     <w:p>
       <w:pPr>
@@ -30047,10 +32496,10 @@
           <w:rFonts w:ascii="宋体" w:hAnsi="宋体"/>
         </w:rPr>
         <w:sectPr>
-          <w:headerReference w:type="even" r:id="rId50"/>
-          <w:headerReference w:type="default" r:id="rId51"/>
-          <w:footerReference w:type="even" r:id="rId52"/>
-          <w:footerReference w:type="default" r:id="rId53"/>
+          <w:headerReference w:type="even" r:id="rId59"/>
+          <w:headerReference w:type="default" r:id="rId60"/>
+          <w:footerReference w:type="even" r:id="rId61"/>
+          <w:footerReference w:type="default" r:id="rId62"/>
           <w:endnotePr>
             <w:numFmt w:val="decimal"/>
           </w:endnotePr>
@@ -30060,12 +32509,12 @@
           <w:docGrid w:linePitch="360" w:charSpace="1861"/>
         </w:sectPr>
       </w:pPr>
-      <w:bookmarkStart w:id="84" w:name="_Toc165262368"/>
-      <w:bookmarkStart w:id="85" w:name="_Toc373869752"/>
-      <w:bookmarkStart w:id="86" w:name="_Toc373953843"/>
-      <w:bookmarkEnd w:id="84"/>
-      <w:bookmarkEnd w:id="85"/>
-      <w:bookmarkEnd w:id="86"/>
+      <w:bookmarkStart w:id="97" w:name="_Toc165262368"/>
+      <w:bookmarkStart w:id="98" w:name="_Toc373869752"/>
+      <w:bookmarkStart w:id="99" w:name="_Toc373953843"/>
+      <w:bookmarkEnd w:id="97"/>
+      <w:bookmarkEnd w:id="98"/>
+      <w:bookmarkEnd w:id="99"/>
     </w:p>
     <w:p>
       <w:pPr>
@@ -30076,8 +32525,8 @@
           <w:rFonts w:ascii="宋体" w:eastAsia="宋体" w:hAnsi="宋体"/>
         </w:rPr>
       </w:pPr>
-      <w:bookmarkStart w:id="87" w:name="_Toc373869753"/>
-      <w:bookmarkStart w:id="88" w:name="_Toc373953844"/>
+      <w:bookmarkStart w:id="100" w:name="_Toc373869753"/>
+      <w:bookmarkStart w:id="101" w:name="_Toc373953844"/>
       <w:r>
         <w:rPr>
           <w:rFonts w:ascii="宋体" w:eastAsia="宋体" w:hAnsi="宋体" w:hint="eastAsia"/>
@@ -30085,8 +32534,8 @@
         <w:lastRenderedPageBreak/>
         <w:t>基于室内定位的服务</w:t>
       </w:r>
-      <w:bookmarkEnd w:id="87"/>
-      <w:bookmarkEnd w:id="88"/>
+      <w:bookmarkEnd w:id="100"/>
+      <w:bookmarkEnd w:id="101"/>
     </w:p>
     <w:p>
       <w:pPr>
@@ -30106,16 +32555,16 @@
           <w:rFonts w:ascii="宋体" w:eastAsia="宋体" w:hAnsi="宋体"/>
         </w:rPr>
       </w:pPr>
-      <w:bookmarkStart w:id="89" w:name="_Toc373869754"/>
-      <w:bookmarkStart w:id="90" w:name="_Toc373953845"/>
+      <w:bookmarkStart w:id="102" w:name="_Toc373869754"/>
+      <w:bookmarkStart w:id="103" w:name="_Toc373953845"/>
       <w:r>
         <w:rPr>
           <w:rFonts w:ascii="宋体" w:eastAsia="宋体" w:hAnsi="宋体" w:hint="eastAsia"/>
         </w:rPr>
         <w:t>室内服务内容</w:t>
       </w:r>
-      <w:bookmarkEnd w:id="89"/>
-      <w:bookmarkEnd w:id="90"/>
+      <w:bookmarkEnd w:id="102"/>
+      <w:bookmarkEnd w:id="103"/>
     </w:p>
     <w:p>
       <w:pPr>
@@ -30160,12 +32609,12 @@
           <w:rFonts w:ascii="宋体" w:eastAsia="宋体" w:hAnsi="宋体"/>
         </w:rPr>
       </w:pPr>
-      <w:bookmarkStart w:id="91" w:name="_Toc165262371"/>
-      <w:bookmarkStart w:id="92" w:name="_Toc373869755"/>
-      <w:bookmarkStart w:id="93" w:name="_Toc373953846"/>
-      <w:bookmarkEnd w:id="91"/>
-      <w:bookmarkEnd w:id="92"/>
-      <w:bookmarkEnd w:id="93"/>
+      <w:bookmarkStart w:id="104" w:name="_Toc165262371"/>
+      <w:bookmarkStart w:id="105" w:name="_Toc373869755"/>
+      <w:bookmarkStart w:id="106" w:name="_Toc373953846"/>
+      <w:bookmarkEnd w:id="104"/>
+      <w:bookmarkEnd w:id="105"/>
+      <w:bookmarkEnd w:id="106"/>
     </w:p>
     <w:p>
       <w:pPr>
@@ -30427,14 +32876,14 @@
           <w:rFonts w:ascii="宋体" w:eastAsia="宋体" w:hAnsi="宋体"/>
         </w:rPr>
       </w:pPr>
-      <w:bookmarkStart w:id="94" w:name="_Toc373953847"/>
+      <w:bookmarkStart w:id="107" w:name="_Toc373953847"/>
       <w:r>
         <w:rPr>
           <w:rFonts w:ascii="宋体" w:eastAsia="宋体" w:hAnsi="宋体" w:hint="eastAsia"/>
         </w:rPr>
         <w:t>基于“推”的位置服务</w:t>
       </w:r>
-      <w:bookmarkEnd w:id="94"/>
+      <w:bookmarkEnd w:id="107"/>
     </w:p>
     <w:p>
       <w:pPr>
@@ -30445,14 +32894,14 @@
           <w:rFonts w:ascii="宋体" w:eastAsia="宋体" w:hAnsi="宋体"/>
         </w:rPr>
       </w:pPr>
-      <w:bookmarkStart w:id="95" w:name="_Toc373953848"/>
+      <w:bookmarkStart w:id="108" w:name="_Toc373953848"/>
       <w:r>
         <w:rPr>
           <w:rFonts w:ascii="宋体" w:eastAsia="宋体" w:hAnsi="宋体" w:hint="eastAsia"/>
         </w:rPr>
         <w:t>基于“拉”的位置服务</w:t>
       </w:r>
-      <w:bookmarkEnd w:id="95"/>
+      <w:bookmarkEnd w:id="108"/>
     </w:p>
     <w:p>
       <w:pPr>
@@ -30463,16 +32912,16 @@
           <w:rFonts w:ascii="宋体" w:eastAsia="宋体" w:hAnsi="宋体"/>
         </w:rPr>
       </w:pPr>
-      <w:bookmarkStart w:id="96" w:name="_Toc373869756"/>
-      <w:bookmarkStart w:id="97" w:name="_Toc373953849"/>
+      <w:bookmarkStart w:id="109" w:name="_Toc373869756"/>
+      <w:bookmarkStart w:id="110" w:name="_Toc373953849"/>
       <w:r>
         <w:rPr>
           <w:rFonts w:ascii="宋体" w:eastAsia="宋体" w:hAnsi="宋体" w:hint="eastAsia"/>
         </w:rPr>
         <w:t>室内服务框架</w:t>
       </w:r>
-      <w:bookmarkEnd w:id="96"/>
-      <w:bookmarkEnd w:id="97"/>
+      <w:bookmarkEnd w:id="109"/>
+      <w:bookmarkEnd w:id="110"/>
     </w:p>
     <w:p>
       <w:pPr>
@@ -30483,18 +32932,18 @@
           <w:rFonts w:ascii="宋体" w:eastAsia="宋体" w:hAnsi="宋体"/>
         </w:rPr>
       </w:pPr>
-      <w:bookmarkStart w:id="98" w:name="_Toc165262372"/>
-      <w:bookmarkStart w:id="99" w:name="_Toc373869757"/>
-      <w:bookmarkStart w:id="100" w:name="_Toc373953850"/>
+      <w:bookmarkStart w:id="111" w:name="_Toc165262372"/>
+      <w:bookmarkStart w:id="112" w:name="_Toc373869757"/>
+      <w:bookmarkStart w:id="113" w:name="_Toc373953850"/>
       <w:r>
         <w:rPr>
           <w:rFonts w:ascii="宋体" w:eastAsia="宋体" w:hAnsi="宋体" w:hint="eastAsia"/>
         </w:rPr>
         <w:t>本章小结</w:t>
       </w:r>
-      <w:bookmarkEnd w:id="98"/>
-      <w:bookmarkEnd w:id="99"/>
-      <w:bookmarkEnd w:id="100"/>
+      <w:bookmarkEnd w:id="111"/>
+      <w:bookmarkEnd w:id="112"/>
+      <w:bookmarkEnd w:id="113"/>
     </w:p>
     <w:p>
       <w:pPr>
@@ -30504,12 +32953,12 @@
           <w:rFonts w:ascii="宋体" w:eastAsia="宋体" w:hAnsi="宋体"/>
         </w:rPr>
       </w:pPr>
-      <w:bookmarkStart w:id="101" w:name="_Toc165262373"/>
-      <w:bookmarkStart w:id="102" w:name="_Toc373869758"/>
-      <w:bookmarkStart w:id="103" w:name="_Toc373953851"/>
-      <w:bookmarkEnd w:id="101"/>
-      <w:bookmarkEnd w:id="102"/>
-      <w:bookmarkEnd w:id="103"/>
+      <w:bookmarkStart w:id="114" w:name="_Toc165262373"/>
+      <w:bookmarkStart w:id="115" w:name="_Toc373869758"/>
+      <w:bookmarkStart w:id="116" w:name="_Toc373953851"/>
+      <w:bookmarkEnd w:id="114"/>
+      <w:bookmarkEnd w:id="115"/>
+      <w:bookmarkEnd w:id="116"/>
     </w:p>
     <w:p>
       <w:pPr>
@@ -30569,10 +33018,10 @@
           <w:rFonts w:ascii="宋体" w:hAnsi="宋体"/>
         </w:rPr>
         <w:sectPr>
-          <w:headerReference w:type="even" r:id="rId54"/>
-          <w:headerReference w:type="default" r:id="rId55"/>
-          <w:footerReference w:type="even" r:id="rId56"/>
-          <w:footerReference w:type="default" r:id="rId57"/>
+          <w:headerReference w:type="even" r:id="rId63"/>
+          <w:headerReference w:type="default" r:id="rId64"/>
+          <w:footerReference w:type="even" r:id="rId65"/>
+          <w:footerReference w:type="default" r:id="rId66"/>
           <w:endnotePr>
             <w:numFmt w:val="decimal"/>
           </w:endnotePr>
@@ -30592,8 +33041,8 @@
           <w:rFonts w:ascii="宋体" w:eastAsia="宋体" w:hAnsi="宋体"/>
         </w:rPr>
       </w:pPr>
-      <w:bookmarkStart w:id="104" w:name="_Toc373869759"/>
-      <w:bookmarkStart w:id="105" w:name="_Toc373953852"/>
+      <w:bookmarkStart w:id="117" w:name="_Toc373869759"/>
+      <w:bookmarkStart w:id="118" w:name="_Toc373953852"/>
       <w:r>
         <w:rPr>
           <w:rFonts w:ascii="宋体" w:eastAsia="宋体" w:hAnsi="宋体" w:hint="eastAsia"/>
@@ -30613,8 +33062,8 @@
         </w:rPr>
         <w:t>系统的实现</w:t>
       </w:r>
-      <w:bookmarkEnd w:id="104"/>
-      <w:bookmarkEnd w:id="105"/>
+      <w:bookmarkEnd w:id="117"/>
+      <w:bookmarkEnd w:id="118"/>
     </w:p>
     <w:p>
       <w:pPr>
@@ -30635,8 +33084,8 @@
           <w:rFonts w:ascii="宋体" w:eastAsia="宋体" w:hAnsi="宋体"/>
         </w:rPr>
       </w:pPr>
-      <w:bookmarkStart w:id="106" w:name="_Toc373869760"/>
-      <w:bookmarkStart w:id="107" w:name="_Toc373953853"/>
+      <w:bookmarkStart w:id="119" w:name="_Toc373869760"/>
+      <w:bookmarkStart w:id="120" w:name="_Toc373953853"/>
       <w:r>
         <w:rPr>
           <w:rFonts w:ascii="宋体" w:eastAsia="宋体" w:hAnsi="宋体" w:hint="eastAsia"/>
@@ -30655,8 +33104,8 @@
         </w:rPr>
         <w:t>系统架构</w:t>
       </w:r>
-      <w:bookmarkEnd w:id="106"/>
-      <w:bookmarkEnd w:id="107"/>
+      <w:bookmarkEnd w:id="119"/>
+      <w:bookmarkEnd w:id="120"/>
     </w:p>
     <w:p>
       <w:pPr>
@@ -30691,12 +33140,12 @@
           <w:rFonts w:ascii="宋体" w:eastAsia="宋体" w:hAnsi="宋体"/>
         </w:rPr>
       </w:pPr>
-      <w:bookmarkStart w:id="108" w:name="_Toc165262376"/>
-      <w:bookmarkStart w:id="109" w:name="_Toc373869761"/>
-      <w:bookmarkStart w:id="110" w:name="_Toc373953854"/>
-      <w:bookmarkEnd w:id="108"/>
-      <w:bookmarkEnd w:id="109"/>
-      <w:bookmarkEnd w:id="110"/>
+      <w:bookmarkStart w:id="121" w:name="_Toc165262376"/>
+      <w:bookmarkStart w:id="122" w:name="_Toc373869761"/>
+      <w:bookmarkStart w:id="123" w:name="_Toc373953854"/>
+      <w:bookmarkEnd w:id="121"/>
+      <w:bookmarkEnd w:id="122"/>
+      <w:bookmarkEnd w:id="123"/>
     </w:p>
     <w:p>
       <w:pPr>
@@ -30717,8 +33166,8 @@
           <w:rFonts w:ascii="宋体" w:eastAsia="宋体" w:hAnsi="宋体"/>
         </w:rPr>
       </w:pPr>
-      <w:bookmarkStart w:id="111" w:name="_Toc373869762"/>
-      <w:bookmarkStart w:id="112" w:name="_Toc373953855"/>
+      <w:bookmarkStart w:id="124" w:name="_Toc373869762"/>
+      <w:bookmarkStart w:id="125" w:name="_Toc373953855"/>
       <w:r>
         <w:rPr>
           <w:rFonts w:ascii="宋体" w:eastAsia="宋体" w:hAnsi="宋体" w:hint="eastAsia"/>
@@ -30731,8 +33180,8 @@
         </w:rPr>
         <w:t>服务器实现</w:t>
       </w:r>
-      <w:bookmarkEnd w:id="111"/>
-      <w:bookmarkEnd w:id="112"/>
+      <w:bookmarkEnd w:id="124"/>
+      <w:bookmarkEnd w:id="125"/>
     </w:p>
     <w:p>
       <w:pPr>
@@ -30743,8 +33192,8 @@
           <w:rFonts w:ascii="宋体" w:eastAsia="宋体" w:hAnsi="宋体"/>
         </w:rPr>
       </w:pPr>
-      <w:bookmarkStart w:id="113" w:name="_Toc373869763"/>
-      <w:bookmarkStart w:id="114" w:name="_Toc373953856"/>
+      <w:bookmarkStart w:id="126" w:name="_Toc373869763"/>
+      <w:bookmarkStart w:id="127" w:name="_Toc373953856"/>
       <w:r>
         <w:rPr>
           <w:rFonts w:ascii="宋体" w:eastAsia="宋体" w:hAnsi="宋体" w:hint="eastAsia"/>
@@ -30757,8 +33206,8 @@
         </w:rPr>
         <w:t>客户端实现</w:t>
       </w:r>
-      <w:bookmarkEnd w:id="113"/>
-      <w:bookmarkEnd w:id="114"/>
+      <w:bookmarkEnd w:id="126"/>
+      <w:bookmarkEnd w:id="127"/>
     </w:p>
     <w:p>
       <w:pPr>
@@ -30769,16 +33218,16 @@
           <w:rFonts w:ascii="宋体" w:eastAsia="宋体" w:hAnsi="宋体"/>
         </w:rPr>
       </w:pPr>
-      <w:bookmarkStart w:id="115" w:name="_Toc373869764"/>
-      <w:bookmarkStart w:id="116" w:name="_Toc373953857"/>
+      <w:bookmarkStart w:id="128" w:name="_Toc373869764"/>
+      <w:bookmarkStart w:id="129" w:name="_Toc373953857"/>
       <w:r>
         <w:rPr>
           <w:rFonts w:ascii="宋体" w:eastAsia="宋体" w:hAnsi="宋体" w:hint="eastAsia"/>
         </w:rPr>
         <w:t>系统测试</w:t>
       </w:r>
-      <w:bookmarkEnd w:id="115"/>
-      <w:bookmarkEnd w:id="116"/>
+      <w:bookmarkEnd w:id="128"/>
+      <w:bookmarkEnd w:id="129"/>
     </w:p>
     <w:p>
       <w:pPr>
@@ -30789,10 +33238,10 @@
           <w:rFonts w:ascii="宋体" w:hAnsi="宋体"/>
         </w:rPr>
         <w:sectPr>
-          <w:headerReference w:type="even" r:id="rId58"/>
-          <w:headerReference w:type="default" r:id="rId59"/>
-          <w:footerReference w:type="even" r:id="rId60"/>
-          <w:footerReference w:type="default" r:id="rId61"/>
+          <w:headerReference w:type="even" r:id="rId67"/>
+          <w:headerReference w:type="default" r:id="rId68"/>
+          <w:footerReference w:type="even" r:id="rId69"/>
+          <w:footerReference w:type="default" r:id="rId70"/>
           <w:endnotePr>
             <w:numFmt w:val="decimal"/>
           </w:endnotePr>
@@ -30802,18 +33251,18 @@
           <w:docGrid w:linePitch="360" w:charSpace="1861"/>
         </w:sectPr>
       </w:pPr>
-      <w:bookmarkStart w:id="117" w:name="_Toc165262377"/>
-      <w:bookmarkStart w:id="118" w:name="_Toc373869765"/>
-      <w:bookmarkStart w:id="119" w:name="_Toc373953858"/>
+      <w:bookmarkStart w:id="130" w:name="_Toc165262377"/>
+      <w:bookmarkStart w:id="131" w:name="_Toc373869765"/>
+      <w:bookmarkStart w:id="132" w:name="_Toc373953858"/>
       <w:r>
         <w:rPr>
           <w:rFonts w:ascii="宋体" w:eastAsia="宋体" w:hAnsi="宋体" w:hint="eastAsia"/>
         </w:rPr>
         <w:t>本章小结</w:t>
       </w:r>
-      <w:bookmarkEnd w:id="117"/>
-      <w:bookmarkEnd w:id="118"/>
-      <w:bookmarkEnd w:id="119"/>
+      <w:bookmarkEnd w:id="130"/>
+      <w:bookmarkEnd w:id="131"/>
+      <w:bookmarkEnd w:id="132"/>
     </w:p>
     <w:p>
       <w:pPr>
@@ -30824,8 +33273,8 @@
           <w:rFonts w:ascii="宋体" w:eastAsia="宋体" w:hAnsi="宋体"/>
         </w:rPr>
       </w:pPr>
-      <w:bookmarkStart w:id="120" w:name="_Toc373869767"/>
-      <w:bookmarkStart w:id="121" w:name="_Toc373953860"/>
+      <w:bookmarkStart w:id="133" w:name="_Toc373869767"/>
+      <w:bookmarkStart w:id="134" w:name="_Toc373953860"/>
       <w:r>
         <w:rPr>
           <w:rFonts w:ascii="宋体" w:eastAsia="宋体" w:hAnsi="宋体" w:hint="eastAsia"/>
@@ -30833,8 +33282,8 @@
         <w:lastRenderedPageBreak/>
         <w:t>总结与展望</w:t>
       </w:r>
-      <w:bookmarkEnd w:id="120"/>
-      <w:bookmarkEnd w:id="121"/>
+      <w:bookmarkEnd w:id="133"/>
+      <w:bookmarkEnd w:id="134"/>
     </w:p>
     <w:p>
       <w:pPr>
@@ -30852,16 +33301,16 @@
           <w:rFonts w:ascii="宋体" w:eastAsia="宋体" w:hAnsi="宋体"/>
         </w:rPr>
       </w:pPr>
-      <w:bookmarkStart w:id="122" w:name="_Toc373869768"/>
-      <w:bookmarkStart w:id="123" w:name="_Toc373953861"/>
+      <w:bookmarkStart w:id="135" w:name="_Toc373869768"/>
+      <w:bookmarkStart w:id="136" w:name="_Toc373953861"/>
       <w:r>
         <w:rPr>
           <w:rFonts w:ascii="宋体" w:eastAsia="宋体" w:hAnsi="宋体" w:hint="eastAsia"/>
         </w:rPr>
         <w:t>总结</w:t>
       </w:r>
-      <w:bookmarkEnd w:id="122"/>
-      <w:bookmarkEnd w:id="123"/>
+      <w:bookmarkEnd w:id="135"/>
+      <w:bookmarkEnd w:id="136"/>
     </w:p>
     <w:p>
       <w:pPr>
@@ -30896,12 +33345,12 @@
           <w:rFonts w:ascii="宋体" w:eastAsia="宋体" w:hAnsi="宋体"/>
         </w:rPr>
       </w:pPr>
-      <w:bookmarkStart w:id="124" w:name="_Toc165262381"/>
-      <w:bookmarkStart w:id="125" w:name="_Toc373869769"/>
-      <w:bookmarkStart w:id="126" w:name="_Toc373953862"/>
-      <w:bookmarkEnd w:id="124"/>
-      <w:bookmarkEnd w:id="125"/>
-      <w:bookmarkEnd w:id="126"/>
+      <w:bookmarkStart w:id="137" w:name="_Toc165262381"/>
+      <w:bookmarkStart w:id="138" w:name="_Toc373869769"/>
+      <w:bookmarkStart w:id="139" w:name="_Toc373953862"/>
+      <w:bookmarkEnd w:id="137"/>
+      <w:bookmarkEnd w:id="138"/>
+      <w:bookmarkEnd w:id="139"/>
     </w:p>
     <w:p>
       <w:pPr>
@@ -30922,16 +33371,16 @@
           <w:rFonts w:ascii="宋体" w:eastAsia="宋体" w:hAnsi="宋体"/>
         </w:rPr>
       </w:pPr>
-      <w:bookmarkStart w:id="127" w:name="_Toc373869770"/>
-      <w:bookmarkStart w:id="128" w:name="_Toc373953863"/>
+      <w:bookmarkStart w:id="140" w:name="_Toc373869770"/>
+      <w:bookmarkStart w:id="141" w:name="_Toc373953863"/>
       <w:r>
         <w:rPr>
           <w:rFonts w:ascii="宋体" w:eastAsia="宋体" w:hAnsi="宋体" w:hint="eastAsia"/>
         </w:rPr>
         <w:t>展望</w:t>
       </w:r>
-      <w:bookmarkEnd w:id="127"/>
-      <w:bookmarkEnd w:id="128"/>
+      <w:bookmarkEnd w:id="140"/>
+      <w:bookmarkEnd w:id="141"/>
     </w:p>
     <w:p>
       <w:pPr>
@@ -30941,12 +33390,12 @@
           <w:rFonts w:ascii="宋体" w:eastAsia="宋体" w:hAnsi="宋体"/>
         </w:rPr>
       </w:pPr>
-      <w:bookmarkStart w:id="129" w:name="_Toc165262383"/>
-      <w:bookmarkStart w:id="130" w:name="_Toc373869771"/>
-      <w:bookmarkStart w:id="131" w:name="_Toc373953864"/>
-      <w:bookmarkEnd w:id="129"/>
-      <w:bookmarkEnd w:id="130"/>
-      <w:bookmarkEnd w:id="131"/>
+      <w:bookmarkStart w:id="142" w:name="_Toc165262383"/>
+      <w:bookmarkStart w:id="143" w:name="_Toc373869771"/>
+      <w:bookmarkStart w:id="144" w:name="_Toc373953864"/>
+      <w:bookmarkEnd w:id="142"/>
+      <w:bookmarkEnd w:id="143"/>
+      <w:bookmarkEnd w:id="144"/>
     </w:p>
     <w:p>
       <w:pPr>
@@ -30966,12 +33415,12 @@
           <w:rFonts w:ascii="宋体" w:eastAsia="宋体" w:hAnsi="宋体"/>
         </w:rPr>
       </w:pPr>
-      <w:bookmarkStart w:id="132" w:name="_Toc165262393"/>
-      <w:bookmarkStart w:id="133" w:name="_Toc373869772"/>
-      <w:bookmarkStart w:id="134" w:name="_Toc373953865"/>
-      <w:bookmarkEnd w:id="132"/>
-      <w:bookmarkEnd w:id="133"/>
-      <w:bookmarkEnd w:id="134"/>
+      <w:bookmarkStart w:id="145" w:name="_Toc165262393"/>
+      <w:bookmarkStart w:id="146" w:name="_Toc373869772"/>
+      <w:bookmarkStart w:id="147" w:name="_Toc373953865"/>
+      <w:bookmarkEnd w:id="145"/>
+      <w:bookmarkEnd w:id="146"/>
+      <w:bookmarkEnd w:id="147"/>
     </w:p>
     <w:p>
       <w:pPr>
@@ -31002,10 +33451,10 @@
           <w:rFonts w:ascii="宋体" w:hAnsi="宋体"/>
         </w:rPr>
         <w:sectPr>
-          <w:headerReference w:type="even" r:id="rId62"/>
-          <w:headerReference w:type="default" r:id="rId63"/>
-          <w:footerReference w:type="even" r:id="rId64"/>
-          <w:footerReference w:type="default" r:id="rId65"/>
+          <w:headerReference w:type="even" r:id="rId71"/>
+          <w:headerReference w:type="default" r:id="rId72"/>
+          <w:footerReference w:type="even" r:id="rId73"/>
+          <w:footerReference w:type="default" r:id="rId74"/>
           <w:endnotePr>
             <w:numFmt w:val="decimal"/>
           </w:endnotePr>
@@ -31024,9 +33473,9 @@
           <w:rFonts w:ascii="宋体" w:eastAsia="宋体" w:hAnsi="宋体"/>
         </w:rPr>
       </w:pPr>
-      <w:bookmarkStart w:id="135" w:name="_Toc165262394"/>
-      <w:bookmarkStart w:id="136" w:name="_Toc373869773"/>
-      <w:bookmarkStart w:id="137" w:name="_Toc373953866"/>
+      <w:bookmarkStart w:id="148" w:name="_Toc165262394"/>
+      <w:bookmarkStart w:id="149" w:name="_Toc373869773"/>
+      <w:bookmarkStart w:id="150" w:name="_Toc373953866"/>
       <w:r>
         <w:rPr>
           <w:rFonts w:ascii="宋体" w:eastAsia="宋体" w:hAnsi="宋体" w:hint="eastAsia"/>
@@ -31034,9 +33483,9 @@
         <w:lastRenderedPageBreak/>
         <w:t>参考文献</w:t>
       </w:r>
-      <w:bookmarkEnd w:id="135"/>
-      <w:bookmarkEnd w:id="136"/>
-      <w:bookmarkEnd w:id="137"/>
+      <w:bookmarkEnd w:id="148"/>
+      <w:bookmarkEnd w:id="149"/>
+      <w:bookmarkEnd w:id="150"/>
     </w:p>
     <w:p>
       <w:pPr>
@@ -31057,7 +33506,7 @@
       <w:r>
         <w:fldChar w:fldCharType="separate"/>
       </w:r>
-      <w:bookmarkStart w:id="138" w:name="_ENREF_1"/>
+      <w:bookmarkStart w:id="151" w:name="_ENREF_1"/>
       <w:r>
         <w:t>[1]</w:t>
       </w:r>
@@ -31070,7 +33519,7 @@
       <w:r>
         <w:t xml:space="preserve">Visual impairment and blindness[EB/OL]. [12]. </w:t>
       </w:r>
-      <w:hyperlink r:id="rId66" w:history="1">
+      <w:hyperlink r:id="rId75" w:history="1">
         <w:r>
           <w:rPr>
             <w:rStyle w:val="a8"/>
@@ -31081,13 +33530,13 @@
       <w:r>
         <w:t>.</w:t>
       </w:r>
-      <w:bookmarkEnd w:id="138"/>
+      <w:bookmarkEnd w:id="151"/>
     </w:p>
     <w:p>
       <w:pPr>
         <w:pStyle w:val="EndNoteBibliography"/>
       </w:pPr>
-      <w:bookmarkStart w:id="139" w:name="_ENREF_2"/>
+      <w:bookmarkStart w:id="152" w:name="_ENREF_2"/>
       <w:r>
         <w:t>[2]</w:t>
       </w:r>
@@ -31100,7 +33549,7 @@
       <w:r>
         <w:t xml:space="preserve">Accessibility[EB/OL]. [12]. </w:t>
       </w:r>
-      <w:hyperlink r:id="rId67" w:history="1">
+      <w:hyperlink r:id="rId76" w:history="1">
         <w:r>
           <w:rPr>
             <w:rStyle w:val="a8"/>
@@ -31111,13 +33560,16 @@
       <w:r>
         <w:t>.</w:t>
       </w:r>
-      <w:bookmarkEnd w:id="139"/>
+      <w:bookmarkEnd w:id="152"/>
     </w:p>
     <w:p>
       <w:pPr>
         <w:pStyle w:val="EndNoteBibliography"/>
-      </w:pPr>
-      <w:bookmarkStart w:id="140" w:name="_ENREF_3"/>
+        <w:rPr>
+          <w:rFonts w:hint="eastAsia"/>
+        </w:rPr>
+      </w:pPr>
+      <w:bookmarkStart w:id="153" w:name="_ENREF_3"/>
       <w:r>
         <w:rPr>
           <w:rFonts w:hint="eastAsia"/>
@@ -31190,13 +33642,13 @@
         </w:rPr>
         <w:t>, 2009, 6: 022.</w:t>
       </w:r>
-      <w:bookmarkEnd w:id="140"/>
+      <w:bookmarkEnd w:id="153"/>
     </w:p>
     <w:p>
       <w:pPr>
         <w:pStyle w:val="EndNoteBibliography"/>
       </w:pPr>
-      <w:bookmarkStart w:id="141" w:name="_ENREF_4"/>
+      <w:bookmarkStart w:id="154" w:name="_ENREF_4"/>
       <w:r>
         <w:t>[4]</w:t>
       </w:r>
@@ -31209,13 +33661,13 @@
       <w:r>
         <w:t>Davies J E, Wisdom S, Creaser C. Out of sight but not out of mind: visually impaired people's perspectives of library &amp; information services[M].  Library &amp; Information Statistics Unit, Loughborough University, 2001.</w:t>
       </w:r>
-      <w:bookmarkEnd w:id="141"/>
+      <w:bookmarkEnd w:id="154"/>
     </w:p>
     <w:p>
       <w:pPr>
         <w:pStyle w:val="EndNoteBibliography"/>
       </w:pPr>
-      <w:bookmarkStart w:id="142" w:name="_ENREF_5"/>
+      <w:bookmarkStart w:id="155" w:name="_ENREF_5"/>
       <w:r>
         <w:t>[5]</w:t>
       </w:r>
@@ -31228,13 +33680,16 @@
       <w:r>
         <w:t>Martínez C C, Martínez-Normand L, Olsen M G: Is It Possible to Predict the Manual Web Accessibility Result Using the Automatic Result?, Universal Access in Human-Computer Interaction. Applications and Services: Springer, 2009: 645-653.</w:t>
       </w:r>
-      <w:bookmarkEnd w:id="142"/>
+      <w:bookmarkEnd w:id="155"/>
     </w:p>
     <w:p>
       <w:pPr>
         <w:pStyle w:val="EndNoteBibliography"/>
-      </w:pPr>
-      <w:bookmarkStart w:id="143" w:name="_ENREF_6"/>
+        <w:rPr>
+          <w:rFonts w:hint="eastAsia"/>
+        </w:rPr>
+      </w:pPr>
+      <w:bookmarkStart w:id="156" w:name="_ENREF_6"/>
       <w:r>
         <w:rPr>
           <w:rFonts w:hint="eastAsia"/>
@@ -31277,13 +33732,16 @@
         </w:rPr>
         <w:t>[D]. 2008.</w:t>
       </w:r>
-      <w:bookmarkEnd w:id="143"/>
+      <w:bookmarkEnd w:id="156"/>
     </w:p>
     <w:p>
       <w:pPr>
         <w:pStyle w:val="EndNoteBibliography"/>
-      </w:pPr>
-      <w:bookmarkStart w:id="144" w:name="_ENREF_7"/>
+        <w:rPr>
+          <w:rFonts w:hint="eastAsia"/>
+        </w:rPr>
+      </w:pPr>
+      <w:bookmarkStart w:id="157" w:name="_ENREF_7"/>
       <w:r>
         <w:rPr>
           <w:rFonts w:hint="eastAsia"/>
@@ -31320,7 +33778,7 @@
         </w:rPr>
         <w:t xml:space="preserve">[EB/OL]. </w:t>
       </w:r>
-      <w:hyperlink r:id="rId68" w:history="1">
+      <w:hyperlink r:id="rId77" w:history="1">
         <w:r>
           <w:rPr>
             <w:rStyle w:val="a8"/>
@@ -31335,13 +33793,16 @@
         </w:rPr>
         <w:t>.</w:t>
       </w:r>
-      <w:bookmarkEnd w:id="144"/>
+      <w:bookmarkEnd w:id="157"/>
     </w:p>
     <w:p>
       <w:pPr>
         <w:pStyle w:val="EndNoteBibliography"/>
-      </w:pPr>
-      <w:bookmarkStart w:id="145" w:name="_ENREF_8"/>
+        <w:rPr>
+          <w:rFonts w:hint="eastAsia"/>
+        </w:rPr>
+      </w:pPr>
+      <w:bookmarkStart w:id="158" w:name="_ENREF_8"/>
       <w:r>
         <w:rPr>
           <w:rFonts w:hint="eastAsia"/>
@@ -31402,13 +33863,13 @@
         </w:rPr>
         <w:t>[C]. Proceedings of the 2006 International Conference on Industrial Design &amp; The 11th China Industrial Design Annual Meeting (Volume 2/2), 2006.</w:t>
       </w:r>
-      <w:bookmarkEnd w:id="145"/>
+      <w:bookmarkEnd w:id="158"/>
     </w:p>
     <w:p>
       <w:pPr>
         <w:pStyle w:val="EndNoteBibliography"/>
       </w:pPr>
-      <w:bookmarkStart w:id="146" w:name="_ENREF_9"/>
+      <w:bookmarkStart w:id="159" w:name="_ENREF_9"/>
       <w:r>
         <w:t>[9]</w:t>
       </w:r>
@@ -31421,13 +33882,13 @@
       <w:r>
         <w:t>Ciavarella C, Paternò F. The design of a handheld, location-aware guide for indoor environments[J]. Personal and Ubiquitous Computing, 2004, 8(2): 82-91.</w:t>
       </w:r>
-      <w:bookmarkEnd w:id="146"/>
+      <w:bookmarkEnd w:id="159"/>
     </w:p>
     <w:p>
       <w:pPr>
         <w:pStyle w:val="EndNoteBibliography"/>
       </w:pPr>
-      <w:bookmarkStart w:id="147" w:name="_ENREF_10"/>
+      <w:bookmarkStart w:id="160" w:name="_ENREF_10"/>
       <w:r>
         <w:t>[10]</w:t>
       </w:r>
@@ -31440,13 +33901,16 @@
       <w:r>
         <w:t>Müller H J, Schöning J, Krüger A. Mobile Map Interaction-Evaluation in an indoor scenario[C]. GI Jahrestagung (2), 2006: 403-410.</w:t>
       </w:r>
-      <w:bookmarkEnd w:id="147"/>
+      <w:bookmarkEnd w:id="160"/>
     </w:p>
     <w:p>
       <w:pPr>
         <w:pStyle w:val="EndNoteBibliography"/>
-      </w:pPr>
-      <w:bookmarkStart w:id="148" w:name="_ENREF_11"/>
+        <w:rPr>
+          <w:rFonts w:hint="eastAsia"/>
+        </w:rPr>
+      </w:pPr>
+      <w:bookmarkStart w:id="161" w:name="_ENREF_11"/>
       <w:r>
         <w:rPr>
           <w:rFonts w:hint="eastAsia"/>
@@ -31501,13 +33965,13 @@
         </w:rPr>
         <w:t>the danger of getting lost[J]. Journal of spatial science, 2006, 51(1): 117-131.</w:t>
       </w:r>
-      <w:bookmarkEnd w:id="148"/>
+      <w:bookmarkEnd w:id="161"/>
     </w:p>
     <w:p>
       <w:pPr>
         <w:pStyle w:val="EndNoteBibliography"/>
       </w:pPr>
-      <w:bookmarkStart w:id="149" w:name="_ENREF_12"/>
+      <w:bookmarkStart w:id="162" w:name="_ENREF_12"/>
       <w:r>
         <w:t>[12]</w:t>
       </w:r>
@@ -31520,13 +33984,13 @@
       <w:r>
         <w:t>Lorenz B, Ohlbach H J, Stoffel E-P: A hybrid spatial model for representing indoor environments, Web and Wireless Geographical Information Systems: Springer, 2006: 102-112.</w:t>
       </w:r>
-      <w:bookmarkEnd w:id="149"/>
+      <w:bookmarkEnd w:id="162"/>
     </w:p>
     <w:p>
       <w:pPr>
         <w:pStyle w:val="EndNoteBibliography"/>
       </w:pPr>
-      <w:bookmarkStart w:id="150" w:name="_ENREF_13"/>
+      <w:bookmarkStart w:id="163" w:name="_ENREF_13"/>
       <w:r>
         <w:t>[13]</w:t>
       </w:r>
@@ -31539,13 +34003,16 @@
       <w:r>
         <w:t>Nossum A S. IndoorTubes a novel design for indoor maps[J]. Cartography and Geographic Information Science, 2011, 38(2): 192-200.</w:t>
       </w:r>
-      <w:bookmarkEnd w:id="150"/>
+      <w:bookmarkEnd w:id="163"/>
     </w:p>
     <w:p>
       <w:pPr>
         <w:pStyle w:val="EndNoteBibliography"/>
-      </w:pPr>
-      <w:bookmarkStart w:id="151" w:name="_ENREF_14"/>
+        <w:rPr>
+          <w:rFonts w:hint="eastAsia"/>
+        </w:rPr>
+      </w:pPr>
+      <w:bookmarkStart w:id="164" w:name="_ENREF_14"/>
       <w:r>
         <w:rPr>
           <w:rFonts w:hint="eastAsia"/>
@@ -31606,13 +34073,13 @@
         </w:rPr>
         <w:t>, 2011, 7: 009.</w:t>
       </w:r>
-      <w:bookmarkEnd w:id="151"/>
+      <w:bookmarkEnd w:id="164"/>
     </w:p>
     <w:p>
       <w:pPr>
         <w:pStyle w:val="EndNoteBibliography"/>
       </w:pPr>
-      <w:bookmarkStart w:id="152" w:name="_ENREF_15"/>
+      <w:bookmarkStart w:id="165" w:name="_ENREF_15"/>
       <w:r>
         <w:t>[15]</w:t>
       </w:r>
@@ -31625,13 +34092,13 @@
       <w:r>
         <w:t>Link J a B, Smith P, Viol N, et al. Footpath: Accurate map-based indoor navigation using smartphones[C]. Indoor Positioning and Indoor Navigation (IPIN), 2011 International Conference on, 2011: 1-8.</w:t>
       </w:r>
-      <w:bookmarkEnd w:id="152"/>
+      <w:bookmarkEnd w:id="165"/>
     </w:p>
     <w:p>
       <w:pPr>
         <w:pStyle w:val="EndNoteBibliography"/>
       </w:pPr>
-      <w:bookmarkStart w:id="153" w:name="_ENREF_16"/>
+      <w:bookmarkStart w:id="166" w:name="_ENREF_16"/>
       <w:r>
         <w:t>[16]</w:t>
       </w:r>
@@ -31644,13 +34111,13 @@
       <w:r>
         <w:t>Tomono M, Yuta S. Indoor navigation based on an inaccurate map using object recognition[C]. Intelligent Robots and Systems, 2002. IEEE/RSJ International Conference on, 2002: 619-624.</w:t>
       </w:r>
-      <w:bookmarkEnd w:id="153"/>
+      <w:bookmarkEnd w:id="166"/>
     </w:p>
     <w:p>
       <w:pPr>
         <w:pStyle w:val="EndNoteBibliography"/>
       </w:pPr>
-      <w:bookmarkStart w:id="154" w:name="_ENREF_17"/>
+      <w:bookmarkStart w:id="167" w:name="_ENREF_17"/>
       <w:r>
         <w:t>[17]</w:t>
       </w:r>
@@ -31663,13 +34130,13 @@
       <w:r>
         <w:t>Gilliéron P-Y, Merminod B. Personal navigation system for indoor applications[C]. 11th IAIN world congress, 2003: 21-24.</w:t>
       </w:r>
-      <w:bookmarkEnd w:id="154"/>
+      <w:bookmarkEnd w:id="167"/>
     </w:p>
     <w:p>
       <w:pPr>
         <w:pStyle w:val="EndNoteBibliography"/>
       </w:pPr>
-      <w:bookmarkStart w:id="155" w:name="_ENREF_18"/>
+      <w:bookmarkStart w:id="168" w:name="_ENREF_18"/>
       <w:r>
         <w:lastRenderedPageBreak/>
         <w:t>[18]</w:t>
@@ -31683,13 +34150,13 @@
       <w:r>
         <w:t>Miu A K L. Design and implementation of an indoor mobile navigation system[D].  Citeseer, 2002.</w:t>
       </w:r>
-      <w:bookmarkEnd w:id="155"/>
+      <w:bookmarkEnd w:id="168"/>
     </w:p>
     <w:p>
       <w:pPr>
         <w:pStyle w:val="EndNoteBibliography"/>
       </w:pPr>
-      <w:bookmarkStart w:id="156" w:name="_ENREF_19"/>
+      <w:bookmarkStart w:id="169" w:name="_ENREF_19"/>
       <w:r>
         <w:t>[19]</w:t>
       </w:r>
@@ -31702,13 +34169,13 @@
       <w:r>
         <w:t>Renaudin V, Yalak O, Tomé P, et al. Indoor navigation of emergency agents[J]. European Journal of Navigation, 2007, 5(3): 36-45.</w:t>
       </w:r>
-      <w:bookmarkEnd w:id="156"/>
+      <w:bookmarkEnd w:id="169"/>
     </w:p>
     <w:p>
       <w:pPr>
         <w:pStyle w:val="EndNoteBibliography"/>
       </w:pPr>
-      <w:bookmarkStart w:id="157" w:name="_ENREF_20"/>
+      <w:bookmarkStart w:id="170" w:name="_ENREF_20"/>
       <w:r>
         <w:t>[20]</w:t>
       </w:r>
@@ -31721,13 +34188,13 @@
       <w:r>
         <w:t>Beauregard S, Haas H. Pedestrian dead reckoning: A basis for personal positioning[C]. Proceedings of the 3rd Workshop on Positioning, Navigation and Communication (WPNC’06), 2006: 27-35.</w:t>
       </w:r>
-      <w:bookmarkEnd w:id="157"/>
+      <w:bookmarkEnd w:id="170"/>
     </w:p>
     <w:p>
       <w:pPr>
         <w:pStyle w:val="EndNoteBibliography"/>
       </w:pPr>
-      <w:bookmarkStart w:id="158" w:name="_ENREF_21"/>
+      <w:bookmarkStart w:id="171" w:name="_ENREF_21"/>
       <w:r>
         <w:t>[21]</w:t>
       </w:r>
@@ -31740,7 +34207,7 @@
       <w:r>
         <w:t xml:space="preserve">A* search algorithm[EB/OL]. [12]. </w:t>
       </w:r>
-      <w:hyperlink r:id="rId69" w:history="1">
+      <w:hyperlink r:id="rId78" w:history="1">
         <w:r>
           <w:rPr>
             <w:rStyle w:val="a8"/>
@@ -31751,13 +34218,16 @@
       <w:r>
         <w:t>.</w:t>
       </w:r>
-      <w:bookmarkEnd w:id="158"/>
+      <w:bookmarkEnd w:id="171"/>
     </w:p>
     <w:p>
       <w:pPr>
         <w:pStyle w:val="EndNoteBibliography"/>
-      </w:pPr>
-      <w:bookmarkStart w:id="159" w:name="_ENREF_22"/>
+        <w:rPr>
+          <w:rFonts w:hint="eastAsia"/>
+        </w:rPr>
+      </w:pPr>
+      <w:bookmarkStart w:id="172" w:name="_ENREF_22"/>
       <w:r>
         <w:rPr>
           <w:rFonts w:hint="eastAsia"/>
@@ -31842,13 +34312,13 @@
         </w:rPr>
         <w:t>, 2010, (006): 159-161.</w:t>
       </w:r>
-      <w:bookmarkEnd w:id="159"/>
+      <w:bookmarkEnd w:id="172"/>
     </w:p>
     <w:p>
       <w:pPr>
         <w:pStyle w:val="EndNoteBibliography"/>
       </w:pPr>
-      <w:bookmarkStart w:id="160" w:name="_ENREF_23"/>
+      <w:bookmarkStart w:id="173" w:name="_ENREF_23"/>
       <w:r>
         <w:t>[23]</w:t>
       </w:r>
@@ -31861,13 +34331,13 @@
       <w:r>
         <w:t>Isomursu M, Ervasti M, Isomursu P, et al. Evaluating Human Values in the Adoption of New Technology in School Environment[C]. System Sciences (HICSS), 2010 43rd Hawaii International Conference on, 2010: 1-10.</w:t>
       </w:r>
-      <w:bookmarkEnd w:id="160"/>
+      <w:bookmarkEnd w:id="173"/>
     </w:p>
     <w:p>
       <w:pPr>
         <w:pStyle w:val="EndNoteBibliography"/>
       </w:pPr>
-      <w:bookmarkStart w:id="161" w:name="_ENREF_24"/>
+      <w:bookmarkStart w:id="174" w:name="_ENREF_24"/>
       <w:r>
         <w:t>[24]</w:t>
       </w:r>
@@ -31880,13 +34350,13 @@
       <w:r>
         <w:t>Ok K, Coskun V, Aydin M N, et al. Current benefits and future directions of NFC services[C]. Education and Management Technology (ICEMT), 2010 International Conference on, 2010: 334-338.</w:t>
       </w:r>
-      <w:bookmarkEnd w:id="161"/>
+      <w:bookmarkEnd w:id="174"/>
     </w:p>
     <w:p>
       <w:pPr>
         <w:pStyle w:val="EndNoteBibliography"/>
       </w:pPr>
-      <w:bookmarkStart w:id="162" w:name="_ENREF_25"/>
+      <w:bookmarkStart w:id="175" w:name="_ENREF_25"/>
       <w:r>
         <w:t>[25]</w:t>
       </w:r>
@@ -31899,13 +34369,16 @@
       <w:r>
         <w:t>Miraz G M, Ruiz I L, Gómez-Nieto M. How NFC can be used for the compliance of European higher education area guidelines in European universities[C]. Near Field Communication, 2009. NFC'09. First International Workshop on, 2009: 3-8.</w:t>
       </w:r>
-      <w:bookmarkEnd w:id="162"/>
+      <w:bookmarkEnd w:id="175"/>
     </w:p>
     <w:p>
       <w:pPr>
         <w:pStyle w:val="EndNoteBibliography"/>
-      </w:pPr>
-      <w:bookmarkStart w:id="163" w:name="_ENREF_26"/>
+        <w:rPr>
+          <w:rFonts w:hint="eastAsia"/>
+        </w:rPr>
+      </w:pPr>
+      <w:bookmarkStart w:id="176" w:name="_ENREF_26"/>
       <w:r>
         <w:rPr>
           <w:rFonts w:hint="eastAsia"/>
@@ -31978,13 +34451,13 @@
         </w:rPr>
         <w:t>, 2013, 36(2).</w:t>
       </w:r>
-      <w:bookmarkEnd w:id="163"/>
+      <w:bookmarkEnd w:id="176"/>
     </w:p>
     <w:p>
       <w:pPr>
         <w:pStyle w:val="EndNoteBibliography"/>
       </w:pPr>
-      <w:bookmarkStart w:id="164" w:name="_ENREF_27"/>
+      <w:bookmarkStart w:id="177" w:name="_ENREF_27"/>
       <w:r>
         <w:t>[27]</w:t>
       </w:r>
@@ -31997,13 +34470,13 @@
       <w:r>
         <w:t>Lisle S, Atkinson F. Mobile Drawings: The Art of Turning CAD Plans into Interactive Indoor Maps[J].</w:t>
       </w:r>
-      <w:bookmarkEnd w:id="164"/>
+      <w:bookmarkEnd w:id="177"/>
     </w:p>
     <w:p>
       <w:pPr>
         <w:pStyle w:val="EndNoteBibliography"/>
       </w:pPr>
-      <w:bookmarkStart w:id="165" w:name="_ENREF_28"/>
+      <w:bookmarkStart w:id="178" w:name="_ENREF_28"/>
       <w:r>
         <w:t>[28]</w:t>
       </w:r>
@@ -32016,7 +34489,77 @@
       <w:r>
         <w:t>Schafer M, Knapp C, Chakraborty S. Automatic generation of topological indoor maps for real-time map-based localization and tracking[C]. Indoor Positioning and Indoor Navigation (IPIN), 2011 International Conference on, 2011: 1-8.</w:t>
       </w:r>
-      <w:bookmarkEnd w:id="165"/>
+      <w:bookmarkEnd w:id="178"/>
+    </w:p>
+    <w:p>
+      <w:pPr>
+        <w:pStyle w:val="EndNoteBibliography"/>
+        <w:rPr>
+          <w:rFonts w:hint="eastAsia"/>
+        </w:rPr>
+      </w:pPr>
+      <w:bookmarkStart w:id="179" w:name="_ENREF_29"/>
+      <w:r>
+        <w:rPr>
+          <w:rFonts w:hint="eastAsia"/>
+        </w:rPr>
+        <w:t>[29]</w:t>
+      </w:r>
+      <w:r>
+        <w:rPr>
+          <w:rFonts w:ascii="System" w:eastAsia="System" w:hint="eastAsia"/>
+        </w:rPr>
+        <w:t xml:space="preserve"> </w:t>
+      </w:r>
+      <w:r>
+        <w:rPr>
+          <w:rFonts w:hint="eastAsia"/>
+        </w:rPr>
+        <w:t>张璟</w:t>
+      </w:r>
+      <w:r>
+        <w:rPr>
+          <w:rFonts w:hint="eastAsia"/>
+        </w:rPr>
+        <w:t xml:space="preserve">. </w:t>
+      </w:r>
+      <w:r>
+        <w:rPr>
+          <w:rFonts w:hint="eastAsia"/>
+        </w:rPr>
+        <w:t>公共设施导示信息的</w:t>
+      </w:r>
+      <w:r>
+        <w:rPr>
+          <w:rFonts w:hint="eastAsia"/>
+        </w:rPr>
+        <w:t xml:space="preserve"> </w:t>
+      </w:r>
+      <w:r>
+        <w:rPr>
+          <w:rFonts w:hint="eastAsia"/>
+        </w:rPr>
+        <w:t>“触觉传达”</w:t>
+      </w:r>
+      <w:r>
+        <w:rPr>
+          <w:rFonts w:hint="eastAsia"/>
+        </w:rPr>
+        <w:t xml:space="preserve"> </w:t>
+      </w:r>
+      <w:r>
+        <w:rPr>
+          <w:rFonts w:hint="eastAsia"/>
+        </w:rPr>
+        <w:t>研究</w:t>
+      </w:r>
+      <w:r>
+        <w:rPr>
+          <w:rFonts w:hint="eastAsia"/>
+        </w:rPr>
+        <w:t>[J].</w:t>
+      </w:r>
+      <w:bookmarkEnd w:id="179"/>
     </w:p>
     <w:p>
       <w:pPr>
@@ -32052,10 +34595,10 @@
           <w:szCs w:val="21"/>
         </w:rPr>
         <w:sectPr>
-          <w:headerReference w:type="even" r:id="rId70"/>
-          <w:headerReference w:type="default" r:id="rId71"/>
-          <w:footerReference w:type="even" r:id="rId72"/>
-          <w:footerReference w:type="default" r:id="rId73"/>
+          <w:headerReference w:type="even" r:id="rId79"/>
+          <w:headerReference w:type="default" r:id="rId80"/>
+          <w:footerReference w:type="even" r:id="rId81"/>
+          <w:footerReference w:type="default" r:id="rId82"/>
           <w:endnotePr>
             <w:numFmt w:val="decimal"/>
           </w:endnotePr>
@@ -32074,9 +34617,9 @@
           <w:rFonts w:ascii="宋体" w:eastAsia="宋体" w:hAnsi="宋体"/>
         </w:rPr>
       </w:pPr>
-      <w:bookmarkStart w:id="166" w:name="_Toc165262396"/>
-      <w:bookmarkStart w:id="167" w:name="_Toc373869774"/>
-      <w:bookmarkStart w:id="168" w:name="_Toc373953867"/>
+      <w:bookmarkStart w:id="180" w:name="_Toc165262396"/>
+      <w:bookmarkStart w:id="181" w:name="_Toc373869774"/>
+      <w:bookmarkStart w:id="182" w:name="_Toc373953867"/>
       <w:r>
         <w:rPr>
           <w:rFonts w:ascii="宋体" w:eastAsia="宋体" w:hAnsi="宋体" w:hint="eastAsia"/>
@@ -32084,9 +34627,9 @@
         <w:lastRenderedPageBreak/>
         <w:t>致谢</w:t>
       </w:r>
-      <w:bookmarkEnd w:id="166"/>
-      <w:bookmarkEnd w:id="167"/>
-      <w:bookmarkEnd w:id="168"/>
+      <w:bookmarkEnd w:id="180"/>
+      <w:bookmarkEnd w:id="181"/>
+      <w:bookmarkEnd w:id="182"/>
     </w:p>
     <w:p>
       <w:pPr>
@@ -32167,10 +34710,10 @@
       </w:pPr>
     </w:p>
     <w:sectPr>
-      <w:headerReference w:type="even" r:id="rId74"/>
-      <w:headerReference w:type="default" r:id="rId75"/>
-      <w:footerReference w:type="even" r:id="rId76"/>
-      <w:footerReference w:type="default" r:id="rId77"/>
+      <w:headerReference w:type="even" r:id="rId83"/>
+      <w:headerReference w:type="default" r:id="rId84"/>
+      <w:footerReference w:type="even" r:id="rId85"/>
+      <w:footerReference w:type="default" r:id="rId86"/>
       <w:endnotePr>
         <w:numFmt w:val="decimal"/>
       </w:endnotePr>
@@ -32274,7 +34817,7 @@
         <w:rStyle w:val="af6"/>
         <w:noProof/>
       </w:rPr>
-      <w:t>17</w:t>
+      <w:t>20</w:t>
     </w:r>
     <w:r>
       <w:rPr>
@@ -32358,7 +34901,7 @@
         <w:rStyle w:val="af6"/>
         <w:noProof/>
       </w:rPr>
-      <w:t>31</w:t>
+      <w:t>36</w:t>
     </w:r>
     <w:r>
       <w:rPr>
@@ -32442,7 +34985,7 @@
         <w:rStyle w:val="af6"/>
         <w:noProof/>
       </w:rPr>
-      <w:t>33</w:t>
+      <w:t>39</w:t>
     </w:r>
     <w:r>
       <w:rPr>
@@ -32526,7 +35069,7 @@
         <w:rStyle w:val="af6"/>
         <w:noProof/>
       </w:rPr>
-      <w:t>34</w:t>
+      <w:t>40</w:t>
     </w:r>
     <w:r>
       <w:rPr>
@@ -32610,7 +35153,7 @@
         <w:rStyle w:val="af6"/>
         <w:noProof/>
       </w:rPr>
-      <w:t>35</w:t>
+      <w:t>41</w:t>
     </w:r>
     <w:r>
       <w:rPr>
@@ -32736,7 +35279,7 @@
         <w:rStyle w:val="af6"/>
         <w:noProof/>
       </w:rPr>
-      <w:t>37</w:t>
+      <w:t>43</w:t>
     </w:r>
     <w:r>
       <w:rPr>
@@ -32820,7 +35363,7 @@
         <w:rStyle w:val="af6"/>
         <w:noProof/>
       </w:rPr>
-      <w:t>38</w:t>
+      <w:t>44</w:t>
     </w:r>
     <w:r>
       <w:rPr>
@@ -35789,6 +38332,15 @@
   <w:num w:numId="32">
     <w:abstractNumId w:val="15"/>
   </w:num>
+  <w:num w:numId="33">
+    <w:abstractNumId w:val="15"/>
+  </w:num>
+  <w:num w:numId="34">
+    <w:abstractNumId w:val="15"/>
+  </w:num>
+  <w:num w:numId="35">
+    <w:abstractNumId w:val="15"/>
+  </w:num>
   <w:numIdMacAtCleanup w:val="3"/>
 </w:numbering>
 </file>
@@ -36031,7 +38583,6 @@
   <w:style w:type="character" w:default="1" w:styleId="a2">
     <w:name w:val="Default Paragraph Font"/>
     <w:uiPriority w:val="1"/>
-    <w:semiHidden/>
     <w:unhideWhenUsed/>
   </w:style>
   <w:style w:type="table" w:default="1" w:styleId="a3">
@@ -36949,7 +39500,6 @@
   <w:style w:type="character" w:default="1" w:styleId="a2">
     <w:name w:val="Default Paragraph Font"/>
     <w:uiPriority w:val="1"/>
-    <w:semiHidden/>
     <w:unhideWhenUsed/>
   </w:style>
   <w:style w:type="table" w:default="1" w:styleId="a3">
@@ -37919,7 +40469,7 @@
 </file>
 
 <file path=customXml/itemProps1.xml><?xml version="1.0" encoding="utf-8"?>
-<ds:datastoreItem xmlns:ds="http://schemas.openxmlformats.org/officeDocument/2006/customXml" ds:itemID="{88AA818A-0947-44B3-83C5-6CDB3AB083C9}">
+<ds:datastoreItem xmlns:ds="http://schemas.openxmlformats.org/officeDocument/2006/customXml" ds:itemID="{BE3DA7D3-72FB-4E7B-81E5-7AA3EDD28E01}">
   <ds:schemaRefs>
     <ds:schemaRef ds:uri="http://schemas.openxmlformats.org/officeDocument/2006/bibliography"/>
   </ds:schemaRefs>

</xml_diff>

<commit_message>
modify the preparing part of the Link Modeling.
</commit_message>
<xml_diff>
--- a/面向视力残疾人的室内LBS系统的研究与实现.docx
+++ b/面向视力残疾人的室内LBS系统的研究与实现.docx
@@ -40,7 +40,7 @@
             <v:imagedata r:id="rId9" o:title="" grayscale="t" bilevel="t"/>
             <w10:wrap type="topAndBottom"/>
           </v:shape>
-          <o:OLEObject Type="Embed" ProgID="Word.Picture.8" ShapeID="_x0000_s1026" DrawAspect="Content" ObjectID="_1449063333" r:id="rId10"/>
+          <o:OLEObject Type="Embed" ProgID="Word.Picture.8" ShapeID="_x0000_s1026" DrawAspect="Content" ObjectID="_1449081109" r:id="rId10"/>
         </w:pict>
       </w:r>
       <w:r>
@@ -9577,7 +9577,7 @@
           <v:shape id="_x0000_i1025" type="#_x0000_t75" style="width:328.5pt;height:389.25pt" o:ole="">
             <v:imagedata r:id="rId28" o:title=""/>
           </v:shape>
-          <o:OLEObject Type="Embed" ProgID="Visio.Drawing.11" ShapeID="_x0000_i1025" DrawAspect="Content" ObjectID="_1449063324" r:id="rId29"/>
+          <o:OLEObject Type="Embed" ProgID="Visio.Drawing.11" ShapeID="_x0000_i1025" DrawAspect="Content" ObjectID="_1449081099" r:id="rId29"/>
         </w:object>
       </w:r>
     </w:p>
@@ -11504,7 +11504,7 @@
           <v:shape id="_x0000_i1026" type="#_x0000_t75" style="width:201pt;height:452.25pt" o:ole="">
             <v:imagedata r:id="rId30" o:title=""/>
           </v:shape>
-          <o:OLEObject Type="Embed" ProgID="Visio.Drawing.11" ShapeID="_x0000_i1026" DrawAspect="Content" ObjectID="_1449063325" r:id="rId31"/>
+          <o:OLEObject Type="Embed" ProgID="Visio.Drawing.11" ShapeID="_x0000_i1026" DrawAspect="Content" ObjectID="_1449081100" r:id="rId31"/>
         </w:object>
       </w:r>
     </w:p>
@@ -16656,7 +16656,7 @@
           <v:shape id="_x0000_i1027" type="#_x0000_t75" style="width:419.25pt;height:332.25pt" o:ole="">
             <v:imagedata r:id="rId32" o:title=""/>
           </v:shape>
-          <o:OLEObject Type="Embed" ProgID="Visio.Drawing.11" ShapeID="_x0000_i1027" DrawAspect="Content" ObjectID="_1449063326" r:id="rId33"/>
+          <o:OLEObject Type="Embed" ProgID="Visio.Drawing.11" ShapeID="_x0000_i1027" DrawAspect="Content" ObjectID="_1449081101" r:id="rId33"/>
         </w:object>
       </w:r>
     </w:p>
@@ -18163,7 +18163,7 @@
           <v:shape id="_x0000_i1028" type="#_x0000_t75" style="width:419.25pt;height:234.75pt" o:ole="">
             <v:imagedata r:id="rId38" o:title=""/>
           </v:shape>
-          <o:OLEObject Type="Embed" ProgID="Visio.Drawing.11" ShapeID="_x0000_i1028" DrawAspect="Content" ObjectID="_1449063327" r:id="rId39"/>
+          <o:OLEObject Type="Embed" ProgID="Visio.Drawing.11" ShapeID="_x0000_i1028" DrawAspect="Content" ObjectID="_1449081102" r:id="rId39"/>
         </w:object>
       </w:r>
     </w:p>
@@ -18742,12 +18742,452 @@
         <w:pStyle w:val="a1"/>
         <w:spacing w:line="360" w:lineRule="auto"/>
         <w:ind w:firstLine="480"/>
-      </w:pPr>
-      <w:r>
-        <w:rPr>
-          <w:rFonts w:hint="eastAsia"/>
-        </w:rPr>
-        <w:t>本文</w:t>
+        <w:rPr>
+          <w:rFonts w:ascii="宋体" w:hAnsi="宋体" w:hint="eastAsia"/>
+        </w:rPr>
+      </w:pPr>
+      <w:r>
+        <w:rPr>
+          <w:rFonts w:ascii="宋体" w:hAnsi="宋体"/>
+        </w:rPr>
+        <w:t>CAD文件包含了很多对</w:t>
+      </w:r>
+      <w:r>
+        <w:rPr>
+          <w:rFonts w:ascii="宋体" w:hAnsi="宋体" w:hint="eastAsia"/>
+        </w:rPr>
+        <w:t>室内导航系统</w:t>
+      </w:r>
+      <w:r>
+        <w:rPr>
+          <w:rFonts w:ascii="宋体" w:hAnsi="宋体"/>
+        </w:rPr>
+        <w:t>来说无用的特性</w:t>
+      </w:r>
+      <w:r>
+        <w:rPr>
+          <w:rFonts w:ascii="宋体" w:hAnsi="宋体" w:hint="eastAsia"/>
+        </w:rPr>
+        <w:t>，</w:t>
+      </w:r>
+      <w:r>
+        <w:rPr>
+          <w:rFonts w:ascii="宋体" w:hAnsi="宋体"/>
+        </w:rPr>
+        <w:t>因此有必要对其进行数据</w:t>
+      </w:r>
+      <w:r>
+        <w:rPr>
+          <w:rFonts w:ascii="宋体" w:hAnsi="宋体" w:hint="eastAsia"/>
+        </w:rPr>
+        <w:t>筛选、</w:t>
+      </w:r>
+      <w:r>
+        <w:rPr>
+          <w:rFonts w:ascii="宋体" w:hAnsi="宋体"/>
+        </w:rPr>
+        <w:t>转换提取出室内导航可能需要用到的信息</w:t>
+      </w:r>
+      <w:r>
+        <w:rPr>
+          <w:rFonts w:ascii="宋体" w:hAnsi="宋体" w:hint="eastAsia"/>
+        </w:rPr>
+        <w:t>。</w:t>
+      </w:r>
+      <w:r>
+        <w:rPr>
+          <w:rFonts w:ascii="宋体" w:hAnsi="宋体" w:hint="eastAsia"/>
+        </w:rPr>
+        <w:t>经过去除冗余信息的过程，剩余的CAD数据仍需经过如</w:t>
+      </w:r>
+      <w:r>
+        <w:rPr>
+          <w:rFonts w:ascii="宋体" w:hAnsi="宋体"/>
+        </w:rPr>
+        <w:fldChar w:fldCharType="begin"/>
+      </w:r>
+      <w:r>
+        <w:rPr>
+          <w:rFonts w:ascii="宋体" w:hAnsi="宋体"/>
+        </w:rPr>
+        <w:instrText xml:space="preserve"> </w:instrText>
+      </w:r>
+      <w:r>
+        <w:rPr>
+          <w:rFonts w:ascii="宋体" w:hAnsi="宋体" w:hint="eastAsia"/>
+        </w:rPr>
+        <w:instrText>REF _Ref375331956 \h</w:instrText>
+      </w:r>
+      <w:r>
+        <w:rPr>
+          <w:rFonts w:ascii="宋体" w:hAnsi="宋体"/>
+        </w:rPr>
+        <w:instrText xml:space="preserve"> </w:instrText>
+      </w:r>
+      <w:r>
+        <w:rPr>
+          <w:rFonts w:ascii="宋体" w:hAnsi="宋体"/>
+        </w:rPr>
+      </w:r>
+      <w:r>
+        <w:rPr>
+          <w:rFonts w:ascii="宋体" w:hAnsi="宋体"/>
+        </w:rPr>
+        <w:fldChar w:fldCharType="separate"/>
+      </w:r>
+      <w:r>
+        <w:rPr>
+          <w:rFonts w:hint="eastAsia"/>
+        </w:rPr>
+        <w:t>图</w:t>
+      </w:r>
+      <w:r>
+        <w:rPr>
+          <w:rFonts w:hint="eastAsia"/>
+        </w:rPr>
+        <w:t xml:space="preserve"> </w:t>
+      </w:r>
+      <w:r>
+        <w:rPr>
+          <w:noProof/>
+        </w:rPr>
+        <w:t>3</w:t>
+      </w:r>
+      <w:r>
+        <w:t>.</w:t>
+      </w:r>
+      <w:r>
+        <w:rPr>
+          <w:noProof/>
+        </w:rPr>
+        <w:t>2</w:t>
+      </w:r>
+      <w:r>
+        <w:rPr>
+          <w:rFonts w:ascii="宋体" w:hAnsi="宋体"/>
+        </w:rPr>
+        <w:fldChar w:fldCharType="end"/>
+      </w:r>
+      <w:r>
+        <w:rPr>
+          <w:rFonts w:ascii="宋体" w:hAnsi="宋体" w:hint="eastAsia"/>
+        </w:rPr>
+        <w:t>所示的处理过程</w:t>
+      </w:r>
+      <w:r>
+        <w:rPr>
+          <w:rFonts w:ascii="宋体" w:hAnsi="宋体" w:hint="eastAsia"/>
+        </w:rPr>
+        <w:t>，从CAD模型转化为节点/链接模型。</w:t>
+      </w:r>
+    </w:p>
+    <w:p>
+      <w:pPr>
+        <w:pStyle w:val="a1"/>
+        <w:keepNext/>
+        <w:spacing w:line="360" w:lineRule="auto"/>
+        <w:ind w:firstLineChars="0" w:firstLine="0"/>
+        <w:jc w:val="center"/>
+      </w:pPr>
+      <w:r>
+        <w:rPr>
+          <w:rFonts w:ascii="宋体" w:hAnsi="宋体"/>
+          <w:noProof/>
+        </w:rPr>
+        <w:drawing>
+          <wp:inline distT="0" distB="0" distL="0" distR="0" wp14:anchorId="7EDF427E" wp14:editId="5606CB0A">
+            <wp:extent cx="4552950" cy="1419225"/>
+            <wp:effectExtent l="0" t="0" r="0" b="9525"/>
+            <wp:docPr id="5" name="图片 5"/>
+            <wp:cNvGraphicFramePr>
+              <a:graphicFrameLocks xmlns:a="http://schemas.openxmlformats.org/drawingml/2006/main" noChangeAspect="1"/>
+            </wp:cNvGraphicFramePr>
+            <a:graphic xmlns:a="http://schemas.openxmlformats.org/drawingml/2006/main">
+              <a:graphicData uri="http://schemas.openxmlformats.org/drawingml/2006/picture">
+                <pic:pic xmlns:pic="http://schemas.openxmlformats.org/drawingml/2006/picture">
+                  <pic:nvPicPr>
+                    <pic:cNvPr id="0" name="Picture 11"/>
+                    <pic:cNvPicPr>
+                      <a:picLocks noChangeAspect="1" noChangeArrowheads="1"/>
+                    </pic:cNvPicPr>
+                  </pic:nvPicPr>
+                  <pic:blipFill>
+                    <a:blip r:embed="rId40">
+                      <a:extLst>
+                        <a:ext uri="{28A0092B-C50C-407E-A947-70E740481C1C}">
+                          <a14:useLocalDpi xmlns:a14="http://schemas.microsoft.com/office/drawing/2010/main" val="0"/>
+                        </a:ext>
+                      </a:extLst>
+                    </a:blip>
+                    <a:srcRect/>
+                    <a:stretch>
+                      <a:fillRect/>
+                    </a:stretch>
+                  </pic:blipFill>
+                  <pic:spPr bwMode="auto">
+                    <a:xfrm>
+                      <a:off x="0" y="0"/>
+                      <a:ext cx="4552950" cy="1419225"/>
+                    </a:xfrm>
+                    <a:prstGeom prst="rect">
+                      <a:avLst/>
+                    </a:prstGeom>
+                    <a:noFill/>
+                    <a:ln>
+                      <a:noFill/>
+                    </a:ln>
+                  </pic:spPr>
+                </pic:pic>
+              </a:graphicData>
+            </a:graphic>
+          </wp:inline>
+        </w:drawing>
+      </w:r>
+    </w:p>
+    <w:p>
+      <w:pPr>
+        <w:pStyle w:val="af0"/>
+        <w:rPr>
+          <w:rFonts w:ascii="宋体" w:hAnsi="宋体" w:hint="eastAsia"/>
+        </w:rPr>
+      </w:pPr>
+      <w:bookmarkStart w:id="64" w:name="_Ref375331956"/>
+      <w:r>
+        <w:rPr>
+          <w:rFonts w:hint="eastAsia"/>
+        </w:rPr>
+        <w:t>图</w:t>
+      </w:r>
+      <w:r>
+        <w:rPr>
+          <w:rFonts w:hint="eastAsia"/>
+        </w:rPr>
+        <w:t xml:space="preserve"> </w:t>
+      </w:r>
+      <w:r>
+        <w:fldChar w:fldCharType="begin"/>
+      </w:r>
+      <w:r>
+        <w:instrText xml:space="preserve"> </w:instrText>
+      </w:r>
+      <w:r>
+        <w:rPr>
+          <w:rFonts w:hint="eastAsia"/>
+        </w:rPr>
+        <w:instrText>STYLEREF 1 \s</w:instrText>
+      </w:r>
+      <w:r>
+        <w:instrText xml:space="preserve"> </w:instrText>
+      </w:r>
+      <w:r>
+        <w:fldChar w:fldCharType="separate"/>
+      </w:r>
+      <w:r>
+        <w:rPr>
+          <w:noProof/>
+        </w:rPr>
+        <w:t>3</w:t>
+      </w:r>
+      <w:r>
+        <w:fldChar w:fldCharType="end"/>
+      </w:r>
+      <w:r>
+        <w:t>.</w:t>
+      </w:r>
+      <w:r>
+        <w:fldChar w:fldCharType="begin"/>
+      </w:r>
+      <w:r>
+        <w:instrText xml:space="preserve"> </w:instrText>
+      </w:r>
+      <w:r>
+        <w:rPr>
+          <w:rFonts w:hint="eastAsia"/>
+        </w:rPr>
+        <w:instrText xml:space="preserve">SEQ </w:instrText>
+      </w:r>
+      <w:r>
+        <w:rPr>
+          <w:rFonts w:hint="eastAsia"/>
+        </w:rPr>
+        <w:instrText>图</w:instrText>
+      </w:r>
+      <w:r>
+        <w:rPr>
+          <w:rFonts w:hint="eastAsia"/>
+        </w:rPr>
+        <w:instrText xml:space="preserve"> \* ARABIC \s 1</w:instrText>
+      </w:r>
+      <w:r>
+        <w:instrText xml:space="preserve"> </w:instrText>
+      </w:r>
+      <w:r>
+        <w:fldChar w:fldCharType="separate"/>
+      </w:r>
+      <w:r>
+        <w:rPr>
+          <w:noProof/>
+        </w:rPr>
+        <w:t>2</w:t>
+      </w:r>
+      <w:r>
+        <w:fldChar w:fldCharType="end"/>
+      </w:r>
+      <w:bookmarkEnd w:id="64"/>
+      <w:r>
+        <w:rPr>
+          <w:rFonts w:hint="eastAsia"/>
+        </w:rPr>
+        <w:t xml:space="preserve"> CAD</w:t>
+      </w:r>
+      <w:r>
+        <w:rPr>
+          <w:rFonts w:hint="eastAsia"/>
+        </w:rPr>
+        <w:t>模型到节点</w:t>
+      </w:r>
+      <w:r>
+        <w:rPr>
+          <w:rFonts w:hint="eastAsia"/>
+        </w:rPr>
+        <w:t>/</w:t>
+      </w:r>
+      <w:r>
+        <w:rPr>
+          <w:rFonts w:hint="eastAsia"/>
+        </w:rPr>
+        <w:t>链接模型的转换</w:t>
+      </w:r>
+    </w:p>
+    <w:p>
+      <w:pPr>
+        <w:pStyle w:val="a1"/>
+        <w:spacing w:line="360" w:lineRule="auto"/>
+        <w:ind w:firstLine="480"/>
+        <w:rPr>
+          <w:rFonts w:ascii="宋体" w:hAnsi="宋体"/>
+        </w:rPr>
+      </w:pPr>
+      <w:r>
+        <w:rPr>
+          <w:rFonts w:ascii="宋体" w:hAnsi="宋体" w:hint="eastAsia"/>
+        </w:rPr>
+        <w:t>按照一定的算法进行检测提取</w:t>
+      </w:r>
+      <w:r>
+        <w:rPr>
+          <w:rFonts w:ascii="宋体" w:hAnsi="宋体" w:hint="eastAsia"/>
+        </w:rPr>
+        <w:t>，</w:t>
+      </w:r>
+      <w:r>
+        <w:rPr>
+          <w:rFonts w:ascii="宋体" w:hAnsi="宋体"/>
+        </w:rPr>
+        <w:t>CAD文件涉及的相关对象</w:t>
+      </w:r>
+      <w:r>
+        <w:rPr>
+          <w:rFonts w:ascii="宋体" w:hAnsi="宋体" w:hint="eastAsia"/>
+        </w:rPr>
+        <w:t>可</w:t>
+      </w:r>
+      <w:r>
+        <w:rPr>
+          <w:rFonts w:ascii="宋体" w:hAnsi="宋体"/>
+        </w:rPr>
+        <w:t>被清晰地标记为门</w:t>
+      </w:r>
+      <w:r>
+        <w:rPr>
+          <w:rFonts w:ascii="宋体" w:hAnsi="宋体" w:hint="eastAsia"/>
+        </w:rPr>
+        <w:t>、</w:t>
+      </w:r>
+      <w:r>
+        <w:rPr>
+          <w:rFonts w:ascii="宋体" w:hAnsi="宋体"/>
+        </w:rPr>
+        <w:t>房间</w:t>
+      </w:r>
+      <w:r>
+        <w:rPr>
+          <w:rFonts w:ascii="宋体" w:hAnsi="宋体" w:hint="eastAsia"/>
+        </w:rPr>
+        <w:t>、</w:t>
+      </w:r>
+      <w:r>
+        <w:rPr>
+          <w:rFonts w:ascii="宋体" w:hAnsi="宋体"/>
+        </w:rPr>
+        <w:t>走道</w:t>
+      </w:r>
+      <w:r>
+        <w:rPr>
+          <w:rFonts w:ascii="宋体" w:hAnsi="宋体" w:hint="eastAsia"/>
+        </w:rPr>
+        <w:t>、</w:t>
+      </w:r>
+      <w:r>
+        <w:rPr>
+          <w:rFonts w:ascii="宋体" w:hAnsi="宋体"/>
+        </w:rPr>
+        <w:t>大楼等</w:t>
+      </w:r>
+      <w:r>
+        <w:rPr>
+          <w:rFonts w:ascii="宋体" w:hAnsi="宋体" w:hint="eastAsia"/>
+        </w:rPr>
+        <w:t>，并且所有其他无用的元素被去除。</w:t>
+      </w:r>
+      <w:r>
+        <w:rPr>
+          <w:rFonts w:ascii="宋体" w:hAnsi="宋体" w:hint="eastAsia"/>
+        </w:rPr>
+        <w:t>为更方便地讲述整个系统，</w:t>
+      </w:r>
+      <w:r>
+        <w:rPr>
+          <w:rFonts w:ascii="宋体" w:hAnsi="宋体" w:hint="eastAsia"/>
+        </w:rPr>
+        <w:t>本文将仅对CAD文件中的门、房间、楼梯和电梯进行提取，并将检测到的门、房间、楼梯和电梯作为上述节点/链接模型中的节点。考虑到</w:t>
+      </w:r>
+      <w:r>
+        <w:rPr>
+          <w:rFonts w:ascii="宋体" w:hAnsi="宋体" w:hint="eastAsia"/>
+        </w:rPr>
+        <w:t>CAD</w:t>
+      </w:r>
+      <w:r>
+        <w:rPr>
+          <w:rFonts w:ascii="宋体" w:hAnsi="宋体" w:hint="eastAsia"/>
+        </w:rPr>
+        <w:t>数据库中的所有元素通常都含有一个属性的列表，且房间对应的属性列表中</w:t>
+      </w:r>
+      <w:r>
+        <w:rPr>
+          <w:rFonts w:ascii="宋体" w:hAnsi="宋体" w:hint="eastAsia"/>
+        </w:rPr>
+        <w:t>通常</w:t>
+      </w:r>
+      <w:r>
+        <w:rPr>
+          <w:rFonts w:ascii="宋体" w:hAnsi="宋体" w:hint="eastAsia"/>
+        </w:rPr>
+        <w:t>含有房间号这一属性，本文所提系统便将房间号室内导航的目标属性关联到上述节点。</w:t>
+      </w:r>
+    </w:p>
+    <w:p>
+      <w:pPr>
+        <w:pStyle w:val="a1"/>
+        <w:spacing w:line="360" w:lineRule="auto"/>
+        <w:ind w:firstLine="480"/>
+      </w:pPr>
+      <w:r>
+        <w:rPr>
+          <w:rFonts w:hint="eastAsia"/>
+        </w:rPr>
+        <w:t>本章</w:t>
       </w:r>
       <w:r>
         <w:rPr>
@@ -18765,13 +19205,31 @@
         <w:rPr>
           <w:rFonts w:hint="eastAsia"/>
         </w:rPr>
-        <w:t>设计图提取建筑物内部的主要空间结构，分析视力残疾人重点关注的</w:t>
-      </w:r>
-      <w:r>
-        <w:rPr>
-          <w:rFonts w:hint="eastAsia"/>
-        </w:rPr>
-        <w:t>路径信息。在此基础上，架设</w:t>
+        <w:t>设计图提取建筑物内部的主要空间元素，</w:t>
+      </w:r>
+      <w:r>
+        <w:rPr>
+          <w:rFonts w:hint="eastAsia"/>
+        </w:rPr>
+        <w:t>并对</w:t>
+      </w:r>
+      <w:r>
+        <w:rPr>
+          <w:rFonts w:hint="eastAsia"/>
+        </w:rPr>
+        <w:t>视力残疾人出行习惯和偏好</w:t>
+      </w:r>
+      <w:r>
+        <w:rPr>
+          <w:rFonts w:hint="eastAsia"/>
+        </w:rPr>
+        <w:t>进行深入分析</w:t>
+      </w:r>
+      <w:r>
+        <w:rPr>
+          <w:rFonts w:hint="eastAsia"/>
+        </w:rPr>
+        <w:t>。在此基础上，架设</w:t>
       </w:r>
       <w:r>
         <w:rPr>
@@ -18795,16 +19253,17 @@
           <w:rFonts w:ascii="宋体" w:eastAsia="宋体" w:hAnsi="宋体"/>
         </w:rPr>
       </w:pPr>
-      <w:bookmarkStart w:id="64" w:name="_Toc373869748"/>
-      <w:bookmarkStart w:id="65" w:name="_Toc373953839"/>
+      <w:bookmarkStart w:id="65" w:name="_Toc373869748"/>
+      <w:bookmarkStart w:id="66" w:name="_Toc373953839"/>
       <w:r>
         <w:rPr>
           <w:rFonts w:ascii="宋体" w:eastAsia="宋体" w:hAnsi="宋体" w:hint="eastAsia"/>
         </w:rPr>
+        <w:lastRenderedPageBreak/>
         <w:t>C</w:t>
       </w:r>
-      <w:bookmarkEnd w:id="64"/>
       <w:bookmarkEnd w:id="65"/>
+      <w:bookmarkEnd w:id="66"/>
       <w:r>
         <w:rPr>
           <w:rFonts w:ascii="宋体" w:eastAsia="宋体" w:hAnsi="宋体" w:hint="eastAsia"/>
@@ -18987,7 +19446,7 @@
         <w:spacing w:line="360" w:lineRule="auto"/>
         <w:ind w:firstLine="480"/>
         <w:rPr>
-          <w:rFonts w:ascii="宋体" w:hAnsi="宋体"/>
+          <w:rFonts w:ascii="宋体" w:hAnsi="宋体" w:hint="eastAsia"/>
         </w:rPr>
       </w:pPr>
       <w:r>
@@ -19050,46 +19509,182 @@
         <w:rPr>
           <w:rFonts w:ascii="宋体" w:hAnsi="宋体" w:hint="eastAsia"/>
         </w:rPr>
-        <w:t>另外，我们导航所需要的实体信息可能没有被区分开来，用于划定房间轮廓的线</w:t>
+        <w:t>另外，我们导航所需要的实体信息可能没有被区分开来，用于划定房间轮廓的线上通常会叠加有关楼层基底、天花板、附加标签等信息。</w:t>
+      </w:r>
+      <w:r>
+        <w:rPr>
+          <w:rFonts w:ascii="宋体" w:hAnsi="宋体" w:hint="eastAsia"/>
+        </w:rPr>
+        <w:t>为简单起见，本文</w:t>
+      </w:r>
+      <w:r>
+        <w:rPr>
+          <w:rFonts w:ascii="宋体" w:hAnsi="宋体" w:hint="eastAsia"/>
+        </w:rPr>
+        <w:t>假设CAD数据被组织成一个文件代表一层楼信息的形式。</w:t>
+      </w:r>
+      <w:r>
+        <w:rPr>
+          <w:rFonts w:ascii="宋体" w:hAnsi="宋体" w:hint="eastAsia"/>
+        </w:rPr>
+        <w:t>本节所讲述的CAD</w:t>
+      </w:r>
+      <w:proofErr w:type="gramStart"/>
+      <w:r>
+        <w:rPr>
+          <w:rFonts w:ascii="宋体" w:hAnsi="宋体" w:hint="eastAsia"/>
+        </w:rPr>
+        <w:t>解析器只</w:t>
+      </w:r>
+      <w:proofErr w:type="gramEnd"/>
+      <w:r>
+        <w:rPr>
+          <w:rFonts w:ascii="宋体" w:hAnsi="宋体" w:hint="eastAsia"/>
+        </w:rPr>
+        <w:t>提取门、房间的二维结构以及楼梯的二维投影。</w:t>
+      </w:r>
+    </w:p>
+    <w:p>
+      <w:pPr>
+        <w:pStyle w:val="3"/>
+        <w:spacing w:before="240" w:after="120"/>
+        <w:rPr>
+          <w:rFonts w:ascii="宋体" w:eastAsia="宋体" w:hAnsi="宋体" w:hint="eastAsia"/>
+        </w:rPr>
+      </w:pPr>
+      <w:r>
+        <w:rPr>
+          <w:rFonts w:ascii="宋体" w:eastAsia="宋体" w:hAnsi="宋体" w:hint="eastAsia"/>
+        </w:rPr>
+        <w:t>坐标</w:t>
+      </w:r>
+      <w:r>
+        <w:rPr>
+          <w:rFonts w:ascii="宋体" w:eastAsia="宋体" w:hAnsi="宋体" w:hint="eastAsia"/>
+        </w:rPr>
+        <w:t>系</w:t>
+      </w:r>
+    </w:p>
+    <w:p>
+      <w:pPr>
+        <w:pStyle w:val="a1"/>
+        <w:spacing w:line="360" w:lineRule="auto"/>
+        <w:ind w:firstLine="480"/>
+        <w:rPr>
+          <w:rFonts w:ascii="宋体" w:hAnsi="宋体" w:hint="eastAsia"/>
+        </w:rPr>
+      </w:pPr>
+      <w:r>
+        <w:rPr>
+          <w:rFonts w:ascii="宋体" w:hAnsi="宋体" w:hint="eastAsia"/>
+        </w:rPr>
+        <w:t>空间信息地图中的点必须在某一个</w:t>
+      </w:r>
+      <w:r>
+        <w:rPr>
+          <w:rFonts w:ascii="宋体" w:hAnsi="宋体" w:hint="eastAsia"/>
+        </w:rPr>
+        <w:t>坐标系</w:t>
+      </w:r>
+      <w:r>
+        <w:rPr>
+          <w:rFonts w:ascii="宋体" w:hAnsi="宋体" w:hint="eastAsia"/>
+        </w:rPr>
+        <w:t>下进行表示，</w:t>
+      </w:r>
+      <w:r>
+        <w:rPr>
+          <w:rFonts w:ascii="宋体" w:hAnsi="宋体" w:hint="eastAsia"/>
+        </w:rPr>
+        <w:t>但是我们应该选择哪一种坐标</w:t>
+      </w:r>
+      <w:r>
+        <w:rPr>
+          <w:rFonts w:ascii="宋体" w:hAnsi="宋体" w:hint="eastAsia"/>
+        </w:rPr>
+        <w:t>系</w:t>
+      </w:r>
+      <w:r>
+        <w:rPr>
+          <w:rFonts w:ascii="宋体" w:hAnsi="宋体" w:hint="eastAsia"/>
+        </w:rPr>
+        <w:t>呢？</w:t>
+      </w:r>
+    </w:p>
+    <w:p>
+      <w:pPr>
+        <w:pStyle w:val="a1"/>
+        <w:spacing w:line="360" w:lineRule="auto"/>
+        <w:ind w:firstLine="480"/>
+        <w:rPr>
+          <w:rFonts w:ascii="宋体" w:hAnsi="宋体" w:hint="eastAsia"/>
+        </w:rPr>
+      </w:pPr>
+      <w:r>
+        <w:rPr>
+          <w:rFonts w:ascii="宋体" w:hAnsi="宋体" w:hint="eastAsia"/>
+        </w:rPr>
+        <w:t>坐标</w:t>
+      </w:r>
+      <w:r>
+        <w:rPr>
+          <w:rFonts w:ascii="宋体" w:hAnsi="宋体" w:hint="eastAsia"/>
+        </w:rPr>
+        <w:t>系</w:t>
+      </w:r>
+      <w:r>
+        <w:rPr>
+          <w:rFonts w:ascii="宋体" w:hAnsi="宋体" w:hint="eastAsia"/>
+        </w:rPr>
+        <w:t>被定义为一个坐标表示法（如笛卡尔坐标、极坐标以及经纬度坐标）和一个参考框架（即原点）。比如，航空、陆上及水上运输使用的全球定位系统使用经纬度坐标，以本初子午线上的一个点作为参考点。</w:t>
+      </w:r>
+      <w:r>
+        <w:rPr>
+          <w:rFonts w:ascii="宋体" w:hAnsi="宋体" w:hint="eastAsia"/>
+        </w:rPr>
+        <w:t>当然，建筑物中某些位置可以使用经纬度坐标进行标记。但是，在这种情况下，当用户从户内移动到户外时，其对应的坐标表示看上去是不变的。</w:t>
+      </w:r>
+      <w:r>
+        <w:rPr>
+          <w:rFonts w:ascii="宋体" w:hAnsi="宋体" w:hint="eastAsia"/>
+        </w:rPr>
+        <w:tab/>
+        <w:t>相比之下，以局部参考框架作为标准</w:t>
       </w:r>
       <w:r>
         <w:rPr>
           <w:rFonts w:ascii="宋体" w:hAnsi="宋体" w:hint="eastAsia"/>
         </w:rPr>
         <w:lastRenderedPageBreak/>
-        <w:t>上通常会叠加有关楼层基底、天花板、附加标签等信息。</w:t>
-      </w:r>
-      <w:r>
-        <w:rPr>
-          <w:rFonts w:ascii="宋体" w:hAnsi="宋体" w:hint="eastAsia"/>
-        </w:rPr>
-        <w:t>为简单起见，本文</w:t>
-      </w:r>
-      <w:r>
-        <w:rPr>
-          <w:rFonts w:ascii="宋体" w:hAnsi="宋体" w:hint="eastAsia"/>
-        </w:rPr>
-        <w:t>假设CAD数据被组织成一个文件代表一层楼信息的形式。</w:t>
-      </w:r>
-      <w:r>
-        <w:rPr>
-          <w:rFonts w:ascii="宋体" w:hAnsi="宋体" w:hint="eastAsia"/>
-        </w:rPr>
-        <w:t>本节所讲述的CAD</w:t>
-      </w:r>
-      <w:proofErr w:type="gramStart"/>
-      <w:r>
-        <w:rPr>
-          <w:rFonts w:ascii="宋体" w:hAnsi="宋体" w:hint="eastAsia"/>
-        </w:rPr>
-        <w:t>解析器只</w:t>
-      </w:r>
-      <w:proofErr w:type="gramEnd"/>
-      <w:r>
-        <w:rPr>
-          <w:rFonts w:ascii="宋体" w:hAnsi="宋体" w:hint="eastAsia"/>
-        </w:rPr>
-        <w:t>提取门、房间的二维结构以及楼梯的二维投影。</w:t>
+        <w:t>配置位置坐标则更为实际。另外，在参考框架处于移动状态的情况下局部参考框架也有可能是必要的，比如在一艘游轮上架设定位系统。在每个局部参考框架内部，我们仍然可以以经纬度的形式表示位置坐标。然而，对室内应用来说，</w:t>
+      </w:r>
+      <w:r>
+        <w:rPr>
+          <w:rFonts w:ascii="宋体" w:hAnsi="宋体" w:hint="eastAsia"/>
+        </w:rPr>
+        <w:t>笛卡尔坐标提供了比经纬度坐标更有意义的表示方法。</w:t>
+      </w:r>
+      <w:r>
+        <w:rPr>
+          <w:rFonts w:ascii="宋体" w:hAnsi="宋体" w:hint="eastAsia"/>
+        </w:rPr>
+        <w:t>比如，绝大多数应用程序编写者都能很容易地知道坐标分别是（1m,1m）和（1m,2m）的两个物体之间的距离为1m，但是在使用经纬度坐标系的情况下就没那么容易了（除非你是专业的制图师）。</w:t>
+      </w:r>
+    </w:p>
+    <w:p>
+      <w:pPr>
+        <w:pStyle w:val="a1"/>
+        <w:spacing w:line="360" w:lineRule="auto"/>
+        <w:ind w:firstLine="480"/>
+        <w:rPr>
+          <w:rFonts w:ascii="宋体" w:hAnsi="宋体"/>
+        </w:rPr>
+      </w:pPr>
+      <w:r>
+        <w:rPr>
+          <w:rFonts w:ascii="宋体" w:hAnsi="宋体" w:hint="eastAsia"/>
+        </w:rPr>
+        <w:t>基于以上分析，本文决定使用笛卡尔坐标系。</w:t>
       </w:r>
     </w:p>
     <w:p>
@@ -19973,8 +20568,8 @@
               <w:spacing w:before="240"/>
               <w:jc w:val="center"/>
             </w:pPr>
-            <w:bookmarkStart w:id="66" w:name="_Ref375136728"/>
-            <w:bookmarkStart w:id="67" w:name="_Ref375138087"/>
+            <w:bookmarkStart w:id="67" w:name="_Ref375136728"/>
+            <w:bookmarkStart w:id="68" w:name="_Ref375138087"/>
             <w:r>
               <w:rPr>
                 <w:rFonts w:hint="eastAsia"/>
@@ -20050,14 +20645,14 @@
             <w:r>
               <w:fldChar w:fldCharType="end"/>
             </w:r>
-            <w:bookmarkEnd w:id="66"/>
+            <w:bookmarkEnd w:id="67"/>
             <w:r>
               <w:rPr>
                 <w:rFonts w:hint="eastAsia"/>
               </w:rPr>
               <w:t>）</w:t>
             </w:r>
-            <w:bookmarkEnd w:id="67"/>
+            <w:bookmarkEnd w:id="68"/>
           </w:p>
         </w:tc>
       </w:tr>
@@ -20416,7 +21011,7 @@
               <w:spacing w:before="240"/>
               <w:jc w:val="center"/>
             </w:pPr>
-            <w:bookmarkStart w:id="68" w:name="_Ref375140304"/>
+            <w:bookmarkStart w:id="69" w:name="_Ref375140304"/>
             <w:r>
               <w:rPr>
                 <w:rFonts w:hint="eastAsia"/>
@@ -20504,7 +21099,7 @@
               </w:rPr>
               <w:t>）</w:t>
             </w:r>
-            <w:bookmarkEnd w:id="68"/>
+            <w:bookmarkEnd w:id="69"/>
           </w:p>
         </w:tc>
       </w:tr>
@@ -20646,6 +21241,7 @@
                   <w:rPr>
                     <w:rFonts w:ascii="Cambria Math" w:hAnsi="Cambria Math"/>
                   </w:rPr>
+                  <w:lastRenderedPageBreak/>
                   <m:t>∀</m:t>
                 </m:r>
                 <m:r>
@@ -20726,7 +21322,7 @@
               <w:spacing w:before="240"/>
               <w:jc w:val="center"/>
             </w:pPr>
-            <w:bookmarkStart w:id="69" w:name="_Ref375140631"/>
+            <w:bookmarkStart w:id="70" w:name="_Ref375140631"/>
             <w:r>
               <w:rPr>
                 <w:rFonts w:hint="eastAsia"/>
@@ -20814,7 +21410,7 @@
               </w:rPr>
               <w:t>）</w:t>
             </w:r>
-            <w:bookmarkEnd w:id="69"/>
+            <w:bookmarkEnd w:id="70"/>
           </w:p>
         </w:tc>
       </w:tr>
@@ -21323,7 +21919,7 @@
               <w:spacing w:before="240"/>
               <w:jc w:val="center"/>
             </w:pPr>
-            <w:bookmarkStart w:id="70" w:name="_Ref375141272"/>
+            <w:bookmarkStart w:id="71" w:name="_Ref375141272"/>
             <w:r>
               <w:rPr>
                 <w:rFonts w:hint="eastAsia"/>
@@ -21411,7 +22007,7 @@
               </w:rPr>
               <w:t>）</w:t>
             </w:r>
-            <w:bookmarkEnd w:id="70"/>
+            <w:bookmarkEnd w:id="71"/>
           </w:p>
         </w:tc>
       </w:tr>
@@ -21429,7 +22025,6 @@
         <w:rPr>
           <w:rFonts w:ascii="宋体" w:hAnsi="宋体" w:hint="eastAsia"/>
         </w:rPr>
-        <w:lastRenderedPageBreak/>
         <w:tab/>
         <w:t>5)两条线平行：</w:t>
       </w:r>
@@ -22281,7 +22876,7 @@
               <w:spacing w:before="240"/>
               <w:jc w:val="center"/>
             </w:pPr>
-            <w:bookmarkStart w:id="71" w:name="_Ref375141797"/>
+            <w:bookmarkStart w:id="72" w:name="_Ref375141797"/>
             <w:r>
               <w:rPr>
                 <w:rFonts w:hint="eastAsia"/>
@@ -22369,7 +22964,7 @@
               </w:rPr>
               <w:t>）</w:t>
             </w:r>
-            <w:bookmarkEnd w:id="71"/>
+            <w:bookmarkEnd w:id="72"/>
           </w:p>
         </w:tc>
       </w:tr>
@@ -23070,7 +23665,7 @@
               <w:spacing w:before="240"/>
               <w:jc w:val="center"/>
             </w:pPr>
-            <w:bookmarkStart w:id="72" w:name="_Ref375142519"/>
+            <w:bookmarkStart w:id="73" w:name="_Ref375142519"/>
             <w:r>
               <w:rPr>
                 <w:rFonts w:hint="eastAsia"/>
@@ -23158,7 +23753,7 @@
               </w:rPr>
               <w:t>）</w:t>
             </w:r>
-            <w:bookmarkEnd w:id="72"/>
+            <w:bookmarkEnd w:id="73"/>
           </w:p>
         </w:tc>
       </w:tr>
@@ -24415,7 +25010,7 @@
               <w:spacing w:before="240"/>
               <w:jc w:val="center"/>
             </w:pPr>
-            <w:bookmarkStart w:id="73" w:name="_Ref375143222"/>
+            <w:bookmarkStart w:id="74" w:name="_Ref375143222"/>
             <w:r>
               <w:rPr>
                 <w:rFonts w:hint="eastAsia"/>
@@ -24503,7 +25098,7 @@
               </w:rPr>
               <w:t>）</w:t>
             </w:r>
-            <w:bookmarkEnd w:id="73"/>
+            <w:bookmarkEnd w:id="74"/>
           </w:p>
         </w:tc>
       </w:tr>
@@ -24601,6 +25196,7 @@
         <w:rPr>
           <w:rFonts w:ascii="宋体" w:hAnsi="宋体" w:hint="eastAsia"/>
         </w:rPr>
+        <w:lastRenderedPageBreak/>
         <w:t>2)近似相等的两条线，其中一条将被从</w:t>
       </w:r>
       <w:proofErr w:type="gramStart"/>
@@ -25372,7 +25968,7 @@
               <w:spacing w:before="240"/>
               <w:jc w:val="center"/>
             </w:pPr>
-            <w:bookmarkStart w:id="74" w:name="_Ref375144700"/>
+            <w:bookmarkStart w:id="75" w:name="_Ref375144700"/>
             <w:r>
               <w:rPr>
                 <w:rFonts w:hint="eastAsia"/>
@@ -25460,7 +26056,7 @@
               </w:rPr>
               <w:t>）</w:t>
             </w:r>
-            <w:bookmarkEnd w:id="74"/>
+            <w:bookmarkEnd w:id="75"/>
           </w:p>
         </w:tc>
       </w:tr>
@@ -25751,9 +26347,9 @@
       <w:r>
         <w:object w:dxaOrig="2880" w:dyaOrig="2228">
           <v:shape id="_x0000_i1029" type="#_x0000_t75" style="width:2in;height:111.75pt" o:ole="">
-            <v:imagedata r:id="rId40" o:title=""/>
+            <v:imagedata r:id="rId41" o:title=""/>
           </v:shape>
-          <o:OLEObject Type="Embed" ProgID="Visio.Drawing.11" ShapeID="_x0000_i1029" DrawAspect="Content" ObjectID="_1449063328" r:id="rId41"/>
+          <o:OLEObject Type="Embed" ProgID="Visio.Drawing.11" ShapeID="_x0000_i1029" DrawAspect="Content" ObjectID="_1449081103" r:id="rId42"/>
         </w:object>
       </w:r>
     </w:p>
@@ -25761,8 +26357,8 @@
       <w:pPr>
         <w:pStyle w:val="af0"/>
       </w:pPr>
-      <w:bookmarkStart w:id="75" w:name="_Ref375148963"/>
-      <w:bookmarkStart w:id="76" w:name="_Toc375313906"/>
+      <w:bookmarkStart w:id="76" w:name="_Ref375148963"/>
+      <w:bookmarkStart w:id="77" w:name="_Toc375313906"/>
       <w:r>
         <w:rPr>
           <w:rFonts w:hint="eastAsia"/>
@@ -25839,12 +26435,12 @@
         <w:rPr>
           <w:noProof/>
         </w:rPr>
-        <w:t>2</w:t>
+        <w:t>3</w:t>
       </w:r>
       <w:r>
         <w:fldChar w:fldCharType="end"/>
       </w:r>
-      <w:bookmarkEnd w:id="75"/>
+      <w:bookmarkEnd w:id="76"/>
       <w:r>
         <w:rPr>
           <w:rFonts w:hint="eastAsia"/>
@@ -25857,7 +26453,7 @@
         </w:rPr>
         <w:t>中门的表示</w:t>
       </w:r>
-      <w:bookmarkEnd w:id="76"/>
+      <w:bookmarkEnd w:id="77"/>
     </w:p>
     <w:p>
       <w:pPr>
@@ -25992,9 +26588,9 @@
       <w:r>
         <w:object w:dxaOrig="5148" w:dyaOrig="5262">
           <v:shape id="_x0000_i1030" type="#_x0000_t75" style="width:257.25pt;height:263.25pt" o:ole="">
-            <v:imagedata r:id="rId42" o:title=""/>
+            <v:imagedata r:id="rId43" o:title=""/>
           </v:shape>
-          <o:OLEObject Type="Embed" ProgID="Visio.Drawing.11" ShapeID="_x0000_i1030" DrawAspect="Content" ObjectID="_1449063329" r:id="rId43"/>
+          <o:OLEObject Type="Embed" ProgID="Visio.Drawing.11" ShapeID="_x0000_i1030" DrawAspect="Content" ObjectID="_1449081104" r:id="rId44"/>
         </w:object>
       </w:r>
     </w:p>
@@ -26002,8 +26598,8 @@
       <w:pPr>
         <w:pStyle w:val="af0"/>
       </w:pPr>
-      <w:bookmarkStart w:id="77" w:name="_Ref375155259"/>
-      <w:bookmarkStart w:id="78" w:name="_Toc375313907"/>
+      <w:bookmarkStart w:id="78" w:name="_Ref375155259"/>
+      <w:bookmarkStart w:id="79" w:name="_Toc375313907"/>
       <w:r>
         <w:rPr>
           <w:rFonts w:hint="eastAsia"/>
@@ -26080,12 +26676,12 @@
         <w:rPr>
           <w:noProof/>
         </w:rPr>
-        <w:t>3</w:t>
+        <w:t>4</w:t>
       </w:r>
       <w:r>
         <w:fldChar w:fldCharType="end"/>
       </w:r>
-      <w:bookmarkEnd w:id="77"/>
+      <w:bookmarkEnd w:id="78"/>
       <w:r>
         <w:rPr>
           <w:rFonts w:hint="eastAsia"/>
@@ -26098,7 +26694,7 @@
         </w:rPr>
         <w:t>中门的更为实际的表示</w:t>
       </w:r>
-      <w:bookmarkEnd w:id="78"/>
+      <w:bookmarkEnd w:id="79"/>
     </w:p>
     <w:p>
       <w:pPr>
@@ -26106,7 +26702,7 @@
         <w:spacing w:line="360" w:lineRule="auto"/>
         <w:ind w:firstLineChars="0" w:firstLine="420"/>
         <w:rPr>
-          <w:rFonts w:ascii="宋体" w:hAnsi="宋体"/>
+          <w:rFonts w:ascii="宋体" w:hAnsi="宋体" w:hint="eastAsia"/>
         </w:rPr>
       </w:pPr>
       <w:r>
@@ -26155,7 +26751,39 @@
         <w:rPr>
           <w:rFonts w:ascii="宋体" w:hAnsi="宋体" w:hint="eastAsia"/>
         </w:rPr>
-        <w:t>，本文将焦点集中到门的打开路径的提取上，提取了门的打开路径便不难提取出门的相关信息。如果在识别了门的打开路径的情况下，又发现一条线，这条线通常表示门，若为两条线，则其中一条表示门，另一条表示门槛。在暂不考虑门槛的情况下，本文采取以下步骤识别门：</w:t>
+        <w:t>，本文将焦点集中到门的打开路径的提取上，提取了门的打开路径便不难提取出门的相关信息。如果在识别了门的打开路径的情况下，又发现一条线，这条线通常表示门，若为两条线，则其中一条表示门，另一条表示门槛。</w:t>
+      </w:r>
+    </w:p>
+    <w:p>
+      <w:pPr>
+        <w:pStyle w:val="4"/>
+        <w:spacing w:before="240" w:after="120" w:line="360" w:lineRule="auto"/>
+        <w:ind w:left="862" w:hanging="862"/>
+        <w:rPr>
+          <w:rFonts w:ascii="宋体" w:eastAsia="宋体" w:hAnsi="宋体" w:hint="eastAsia"/>
+        </w:rPr>
+      </w:pPr>
+      <w:r>
+        <w:rPr>
+          <w:rFonts w:ascii="宋体" w:eastAsia="宋体" w:hAnsi="宋体" w:hint="eastAsia"/>
+        </w:rPr>
+        <w:t>门的提取过程</w:t>
+      </w:r>
+    </w:p>
+    <w:p>
+      <w:pPr>
+        <w:pStyle w:val="a1"/>
+        <w:spacing w:line="360" w:lineRule="auto"/>
+        <w:ind w:firstLineChars="0" w:firstLine="420"/>
+        <w:rPr>
+          <w:rFonts w:ascii="宋体" w:hAnsi="宋体"/>
+        </w:rPr>
+      </w:pPr>
+      <w:r>
+        <w:rPr>
+          <w:rFonts w:ascii="宋体" w:hAnsi="宋体" w:hint="eastAsia"/>
+        </w:rPr>
+        <w:t>在暂不考虑门槛的情况下，本文采取以下步骤识别门：</w:t>
       </w:r>
     </w:p>
     <w:p>
@@ -26352,7 +26980,14 @@
         <w:rPr>
           <w:rFonts w:ascii="宋体" w:hAnsi="宋体" w:hint="eastAsia"/>
         </w:rPr>
-        <w:t>尝试查找一条表示墙的</w:t>
+        <w:t>尝试查找一条表示</w:t>
+      </w:r>
+      <w:r>
+        <w:rPr>
+          <w:rFonts w:ascii="宋体" w:hAnsi="宋体" w:hint="eastAsia"/>
+        </w:rPr>
+        <w:lastRenderedPageBreak/>
+        <w:t>墙的</w:t>
       </w:r>
       <w:r>
         <w:rPr>
@@ -26386,7 +27021,6 @@
         <w:rPr>
           <w:rFonts w:ascii="宋体" w:hAnsi="宋体" w:hint="eastAsia"/>
         </w:rPr>
-        <w:lastRenderedPageBreak/>
         <w:t>经以上描述，可得出门的提取的伪代码，如</w:t>
       </w:r>
       <w:r>
@@ -27083,15 +27717,7 @@
                   <w:sz w:val="21"/>
                   <w:szCs w:val="21"/>
                 </w:rPr>
-                <m:t>lin</m:t>
-              </m:r>
-              <m:r>
-                <w:rPr>
-                  <w:rFonts w:ascii="Cambria Math" w:hAnsi="Cambria Math" w:hint="eastAsia"/>
-                  <w:sz w:val="21"/>
-                  <w:szCs w:val="21"/>
-                </w:rPr>
-                <m:t>e.lengt</m:t>
+                <m:t>line.lengt</m:t>
               </m:r>
               <m:r>
                 <m:rPr>
@@ -27468,15 +28094,7 @@
                   <w:sz w:val="21"/>
                   <w:szCs w:val="21"/>
                 </w:rPr>
-                <m:t>Lin</m:t>
-              </m:r>
-              <m:r>
-                <w:rPr>
-                  <w:rFonts w:ascii="Cambria Math" w:hAnsi="Cambria Math" w:hint="eastAsia"/>
-                  <w:sz w:val="21"/>
-                  <w:szCs w:val="21"/>
-                </w:rPr>
-                <m:t>e</m:t>
+                <m:t>Line</m:t>
               </m:r>
             </m:oMath>
           </w:p>
@@ -28830,15 +29448,16 @@
       <w:pPr>
         <w:pStyle w:val="af0"/>
         <w:rPr>
-          <w:rFonts w:ascii="宋体" w:hAnsi="宋体"/>
-        </w:rPr>
-      </w:pPr>
-      <w:bookmarkStart w:id="79" w:name="_Ref375161524"/>
-      <w:bookmarkStart w:id="80" w:name="_Toc375313908"/>
-      <w:r>
-        <w:rPr>
-          <w:rFonts w:hint="eastAsia"/>
-        </w:rPr>
+          <w:rFonts w:hint="eastAsia"/>
+        </w:rPr>
+      </w:pPr>
+      <w:bookmarkStart w:id="80" w:name="_Ref375161524"/>
+      <w:bookmarkStart w:id="81" w:name="_Toc375313908"/>
+      <w:r>
+        <w:rPr>
+          <w:rFonts w:hint="eastAsia"/>
+        </w:rPr>
+        <w:lastRenderedPageBreak/>
         <w:t>图</w:t>
       </w:r>
       <w:r>
@@ -28911,12 +29530,12 @@
         <w:rPr>
           <w:noProof/>
         </w:rPr>
-        <w:t>4</w:t>
+        <w:t>5</w:t>
       </w:r>
       <w:r>
         <w:fldChar w:fldCharType="end"/>
       </w:r>
-      <w:bookmarkEnd w:id="79"/>
+      <w:bookmarkEnd w:id="80"/>
       <w:r>
         <w:rPr>
           <w:rFonts w:hint="eastAsia"/>
@@ -28929,22 +29548,22 @@
         </w:rPr>
         <w:t>门提取算法伪代码</w:t>
       </w:r>
-      <w:bookmarkEnd w:id="80"/>
-    </w:p>
-    <w:p>
-      <w:pPr>
-        <w:pStyle w:val="3"/>
-        <w:spacing w:before="240" w:after="120"/>
-        <w:rPr>
-          <w:rFonts w:ascii="宋体" w:eastAsia="宋体" w:hAnsi="宋体"/>
-        </w:rPr>
-      </w:pPr>
-      <w:r>
+      <w:bookmarkEnd w:id="81"/>
+    </w:p>
+    <w:p>
+      <w:pPr>
+        <w:pStyle w:val="4"/>
+        <w:spacing w:before="240" w:after="120" w:line="360" w:lineRule="auto"/>
+        <w:ind w:left="862" w:hanging="862"/>
         <w:rPr>
           <w:rFonts w:ascii="宋体" w:eastAsia="宋体" w:hAnsi="宋体" w:hint="eastAsia"/>
         </w:rPr>
-        <w:lastRenderedPageBreak/>
-        <w:t>房间的提取</w:t>
+      </w:pPr>
+      <w:r>
+        <w:rPr>
+          <w:rFonts w:ascii="宋体" w:eastAsia="宋体" w:hAnsi="宋体" w:hint="eastAsia"/>
+        </w:rPr>
+        <w:t>门的提取结果及表示</w:t>
       </w:r>
     </w:p>
     <w:p>
@@ -28953,14 +29572,267 @@
         <w:spacing w:line="360" w:lineRule="auto"/>
         <w:ind w:firstLine="480"/>
         <w:rPr>
-          <w:rFonts w:ascii="宋体" w:hAnsi="宋体"/>
-        </w:rPr>
-      </w:pPr>
-      <w:r>
-        <w:rPr>
-          <w:rFonts w:ascii="宋体" w:hAnsi="宋体" w:hint="eastAsia"/>
-        </w:rPr>
-        <w:t>相比门的提取过程来说，房间的提取过程则显得更为复杂，原因在门在CAD文件的表示变种很多，可能是四边形、五边形甚至是更多条</w:t>
+          <w:rFonts w:ascii="宋体" w:hAnsi="宋体" w:hint="eastAsia"/>
+        </w:rPr>
+      </w:pPr>
+      <w:r>
+        <w:rPr>
+          <w:rFonts w:ascii="宋体" w:hAnsi="宋体" w:hint="eastAsia"/>
+        </w:rPr>
+        <w:t>对</w:t>
+      </w:r>
+      <w:r>
+        <w:rPr>
+          <w:rFonts w:ascii="宋体" w:hAnsi="宋体"/>
+        </w:rPr>
+        <w:fldChar w:fldCharType="begin"/>
+      </w:r>
+      <w:r>
+        <w:rPr>
+          <w:rFonts w:ascii="宋体" w:hAnsi="宋体"/>
+        </w:rPr>
+        <w:instrText xml:space="preserve"> </w:instrText>
+      </w:r>
+      <w:r>
+        <w:rPr>
+          <w:rFonts w:ascii="宋体" w:hAnsi="宋体" w:hint="eastAsia"/>
+        </w:rPr>
+        <w:instrText>REF _Ref375338966 \h</w:instrText>
+      </w:r>
+      <w:r>
+        <w:rPr>
+          <w:rFonts w:ascii="宋体" w:hAnsi="宋体"/>
+        </w:rPr>
+        <w:instrText xml:space="preserve"> </w:instrText>
+      </w:r>
+      <w:r>
+        <w:rPr>
+          <w:rFonts w:ascii="宋体" w:hAnsi="宋体"/>
+        </w:rPr>
+      </w:r>
+      <w:r>
+        <w:rPr>
+          <w:rFonts w:ascii="宋体" w:hAnsi="宋体"/>
+        </w:rPr>
+        <w:fldChar w:fldCharType="separate"/>
+      </w:r>
+      <w:r>
+        <w:rPr>
+          <w:rFonts w:hint="eastAsia"/>
+        </w:rPr>
+        <w:t>图</w:t>
+      </w:r>
+      <w:r>
+        <w:rPr>
+          <w:rFonts w:hint="eastAsia"/>
+        </w:rPr>
+        <w:t xml:space="preserve"> </w:t>
+      </w:r>
+      <w:r>
+        <w:rPr>
+          <w:noProof/>
+        </w:rPr>
+        <w:t>3</w:t>
+      </w:r>
+      <w:r>
+        <w:t>.</w:t>
+      </w:r>
+      <w:r>
+        <w:rPr>
+          <w:noProof/>
+        </w:rPr>
+        <w:t>6</w:t>
+      </w:r>
+      <w:r>
+        <w:rPr>
+          <w:rFonts w:ascii="宋体" w:hAnsi="宋体"/>
+        </w:rPr>
+        <w:fldChar w:fldCharType="end"/>
+      </w:r>
+      <w:r>
+        <w:rPr>
+          <w:rFonts w:ascii="宋体" w:hAnsi="宋体" w:hint="eastAsia"/>
+        </w:rPr>
+        <w:t>所示的CAD图进行门的提取</w:t>
+      </w:r>
+      <w:r>
+        <w:rPr>
+          <w:rFonts w:ascii="宋体" w:hAnsi="宋体" w:hint="eastAsia"/>
+        </w:rPr>
+        <w:t>结果</w:t>
+      </w:r>
+      <w:bookmarkStart w:id="82" w:name="_GoBack"/>
+      <w:bookmarkEnd w:id="82"/>
+    </w:p>
+    <w:p>
+      <w:pPr>
+        <w:pStyle w:val="a1"/>
+        <w:keepNext/>
+        <w:ind w:firstLineChars="0" w:firstLine="0"/>
+        <w:jc w:val="center"/>
+      </w:pPr>
+      <w:r>
+        <w:object w:dxaOrig="17734" w:dyaOrig="9344">
+          <v:shape id="_x0000_i1034" type="#_x0000_t75" style="width:402pt;height:211.5pt" o:ole="">
+            <v:imagedata r:id="rId45" o:title=""/>
+          </v:shape>
+          <o:OLEObject Type="Embed" ProgID="Visio.Drawing.11" ShapeID="_x0000_i1034" DrawAspect="Content" ObjectID="_1449081105" r:id="rId46"/>
+        </w:object>
+      </w:r>
+    </w:p>
+    <w:p>
+      <w:pPr>
+        <w:pStyle w:val="af0"/>
+      </w:pPr>
+      <w:bookmarkStart w:id="83" w:name="_Ref375338966"/>
+      <w:r>
+        <w:rPr>
+          <w:rFonts w:hint="eastAsia"/>
+        </w:rPr>
+        <w:t>图</w:t>
+      </w:r>
+      <w:r>
+        <w:rPr>
+          <w:rFonts w:hint="eastAsia"/>
+        </w:rPr>
+        <w:t xml:space="preserve"> </w:t>
+      </w:r>
+      <w:r>
+        <w:fldChar w:fldCharType="begin"/>
+      </w:r>
+      <w:r>
+        <w:instrText xml:space="preserve"> </w:instrText>
+      </w:r>
+      <w:r>
+        <w:rPr>
+          <w:rFonts w:hint="eastAsia"/>
+        </w:rPr>
+        <w:instrText>STYLEREF 1 \s</w:instrText>
+      </w:r>
+      <w:r>
+        <w:instrText xml:space="preserve"> </w:instrText>
+      </w:r>
+      <w:r>
+        <w:fldChar w:fldCharType="separate"/>
+      </w:r>
+      <w:r>
+        <w:rPr>
+          <w:noProof/>
+        </w:rPr>
+        <w:t>3</w:t>
+      </w:r>
+      <w:r>
+        <w:fldChar w:fldCharType="end"/>
+      </w:r>
+      <w:r>
+        <w:t>.</w:t>
+      </w:r>
+      <w:r>
+        <w:fldChar w:fldCharType="begin"/>
+      </w:r>
+      <w:r>
+        <w:instrText xml:space="preserve"> </w:instrText>
+      </w:r>
+      <w:r>
+        <w:rPr>
+          <w:rFonts w:hint="eastAsia"/>
+        </w:rPr>
+        <w:instrText xml:space="preserve">SEQ </w:instrText>
+      </w:r>
+      <w:r>
+        <w:rPr>
+          <w:rFonts w:hint="eastAsia"/>
+        </w:rPr>
+        <w:instrText>图</w:instrText>
+      </w:r>
+      <w:r>
+        <w:rPr>
+          <w:rFonts w:hint="eastAsia"/>
+        </w:rPr>
+        <w:instrText xml:space="preserve"> \* ARABIC \s 1</w:instrText>
+      </w:r>
+      <w:r>
+        <w:instrText xml:space="preserve"> </w:instrText>
+      </w:r>
+      <w:r>
+        <w:fldChar w:fldCharType="separate"/>
+      </w:r>
+      <w:r>
+        <w:rPr>
+          <w:noProof/>
+        </w:rPr>
+        <w:t>6</w:t>
+      </w:r>
+      <w:r>
+        <w:fldChar w:fldCharType="end"/>
+      </w:r>
+      <w:bookmarkEnd w:id="83"/>
+      <w:r>
+        <w:rPr>
+          <w:rFonts w:hint="eastAsia"/>
+        </w:rPr>
+        <w:t xml:space="preserve"> </w:t>
+      </w:r>
+      <w:r>
+        <w:rPr>
+          <w:rFonts w:hint="eastAsia"/>
+        </w:rPr>
+        <w:t>示例</w:t>
+      </w:r>
+      <w:r>
+        <w:rPr>
+          <w:rFonts w:hint="eastAsia"/>
+        </w:rPr>
+        <w:t>CAD</w:t>
+      </w:r>
+      <w:r>
+        <w:rPr>
+          <w:rFonts w:hint="eastAsia"/>
+        </w:rPr>
+        <w:t>图</w:t>
+      </w:r>
+    </w:p>
+    <w:p>
+      <w:pPr>
+        <w:pStyle w:val="3"/>
+        <w:spacing w:before="240" w:after="120"/>
+        <w:rPr>
+          <w:rFonts w:ascii="宋体" w:eastAsia="宋体" w:hAnsi="宋体"/>
+        </w:rPr>
+      </w:pPr>
+      <w:r>
+        <w:rPr>
+          <w:rFonts w:ascii="宋体" w:eastAsia="宋体" w:hAnsi="宋体" w:hint="eastAsia"/>
+        </w:rPr>
+        <w:t>房间的提取</w:t>
+      </w:r>
+    </w:p>
+    <w:p>
+      <w:pPr>
+        <w:pStyle w:val="a1"/>
+        <w:spacing w:line="360" w:lineRule="auto"/>
+        <w:ind w:firstLine="480"/>
+        <w:rPr>
+          <w:rFonts w:ascii="宋体" w:hAnsi="宋体"/>
+        </w:rPr>
+      </w:pPr>
+      <w:r>
+        <w:rPr>
+          <w:rFonts w:ascii="宋体" w:hAnsi="宋体" w:hint="eastAsia"/>
+        </w:rPr>
+        <w:t>相比门的提取过程来说，房间的提取过程则显得更为复杂，原因在</w:t>
+      </w:r>
+      <w:r>
+        <w:rPr>
+          <w:rFonts w:ascii="宋体" w:hAnsi="宋体" w:hint="eastAsia"/>
+        </w:rPr>
+        <w:t>于</w:t>
+      </w:r>
+      <w:r>
+        <w:rPr>
+          <w:rFonts w:ascii="宋体" w:hAnsi="宋体" w:hint="eastAsia"/>
+        </w:rPr>
+        <w:t>门在CAD文件的表示变种很多，可能是四边形、五边形甚至是更多条</w:t>
       </w:r>
       <w:proofErr w:type="gramStart"/>
       <w:r>
@@ -29032,9 +29904,9 @@
       <w:r>
         <w:object w:dxaOrig="9850" w:dyaOrig="9977">
           <v:shape id="_x0000_i1031" type="#_x0000_t75" style="width:419.25pt;height:424.5pt" o:ole="">
-            <v:imagedata r:id="rId44" o:title=""/>
+            <v:imagedata r:id="rId47" o:title=""/>
           </v:shape>
-          <o:OLEObject Type="Embed" ProgID="Visio.Drawing.11" ShapeID="_x0000_i1031" DrawAspect="Content" ObjectID="_1449063330" r:id="rId45"/>
+          <o:OLEObject Type="Embed" ProgID="Visio.Drawing.11" ShapeID="_x0000_i1031" DrawAspect="Content" ObjectID="_1449081106" r:id="rId48"/>
         </w:object>
       </w:r>
     </w:p>
@@ -29045,7 +29917,7 @@
           <w:rFonts w:ascii="宋体" w:hAnsi="宋体"/>
         </w:rPr>
       </w:pPr>
-      <w:bookmarkStart w:id="81" w:name="_Toc375313909"/>
+      <w:bookmarkStart w:id="84" w:name="_Toc375313909"/>
       <w:r>
         <w:rPr>
           <w:rFonts w:hint="eastAsia"/>
@@ -29122,7 +29994,7 @@
         <w:rPr>
           <w:noProof/>
         </w:rPr>
-        <w:t>5</w:t>
+        <w:t>7</w:t>
       </w:r>
       <w:r>
         <w:fldChar w:fldCharType="end"/>
@@ -29139,7 +30011,7 @@
         </w:rPr>
         <w:t>房间提取算法流程图</w:t>
       </w:r>
-      <w:bookmarkEnd w:id="81"/>
+      <w:bookmarkEnd w:id="84"/>
     </w:p>
     <w:p>
       <w:pPr>
@@ -29258,7 +30130,6 @@
         <w:rPr>
           <w:rFonts w:ascii="宋体" w:hAnsi="宋体" w:hint="eastAsia"/>
         </w:rPr>
-        <w:lastRenderedPageBreak/>
         <w:t>得出</w:t>
       </w:r>
       <w:proofErr w:type="spellStart"/>
@@ -29293,9 +30164,9 @@
       <w:r>
         <w:object w:dxaOrig="12336" w:dyaOrig="9447">
           <v:shape id="_x0000_i1032" type="#_x0000_t75" style="width:419.25pt;height:321pt" o:ole="">
-            <v:imagedata r:id="rId46" o:title=""/>
+            <v:imagedata r:id="rId49" o:title=""/>
           </v:shape>
-          <o:OLEObject Type="Embed" ProgID="Visio.Drawing.11" ShapeID="_x0000_i1032" DrawAspect="Content" ObjectID="_1449063331" r:id="rId47"/>
+          <o:OLEObject Type="Embed" ProgID="Visio.Drawing.11" ShapeID="_x0000_i1032" DrawAspect="Content" ObjectID="_1449081107" r:id="rId50"/>
         </w:object>
       </w:r>
     </w:p>
@@ -29303,8 +30174,8 @@
       <w:pPr>
         <w:pStyle w:val="af0"/>
       </w:pPr>
-      <w:bookmarkStart w:id="82" w:name="_Ref375211786"/>
-      <w:bookmarkStart w:id="83" w:name="_Toc375313910"/>
+      <w:bookmarkStart w:id="85" w:name="_Ref375211786"/>
+      <w:bookmarkStart w:id="86" w:name="_Toc375313910"/>
       <w:r>
         <w:rPr>
           <w:rFonts w:hint="eastAsia"/>
@@ -29381,12 +30252,12 @@
         <w:rPr>
           <w:noProof/>
         </w:rPr>
-        <w:t>6</w:t>
+        <w:t>8</w:t>
       </w:r>
       <w:r>
         <w:fldChar w:fldCharType="end"/>
       </w:r>
-      <w:bookmarkEnd w:id="82"/>
+      <w:bookmarkEnd w:id="85"/>
       <w:r>
         <w:rPr>
           <w:rFonts w:hint="eastAsia"/>
@@ -29413,7 +30284,7 @@
         </w:rPr>
         <w:t>的过程示例</w:t>
       </w:r>
-      <w:bookmarkEnd w:id="83"/>
+      <w:bookmarkEnd w:id="86"/>
     </w:p>
     <w:p>
       <w:pPr>
@@ -29563,16 +30434,8 @@
         <w:rPr>
           <w:rFonts w:ascii="宋体" w:hAnsi="宋体" w:hint="eastAsia"/>
         </w:rPr>
-        <w:t>3）删除所有包含于其他更大</w:t>
-      </w:r>
-      <w:proofErr w:type="gramStart"/>
-      <w:r>
-        <w:rPr>
-          <w:rFonts w:ascii="宋体" w:hAnsi="宋体" w:hint="eastAsia"/>
-        </w:rPr>
-        <w:t>的多边形的多边形</w:t>
-      </w:r>
-      <w:proofErr w:type="gramEnd"/>
+        <w:t>3）删除所有包含于其他更大的多边形的多边形</w:t>
+      </w:r>
       <w:r>
         <w:rPr>
           <w:rFonts w:ascii="宋体" w:hAnsi="宋体" w:hint="eastAsia"/>
@@ -29620,88 +30483,88 @@
         <w:rPr>
           <w:rFonts w:ascii="宋体" w:hAnsi="宋体" w:hint="eastAsia"/>
         </w:rPr>
-        <w:t>则表示为被等分的弧线</w:t>
+        <w:t>则表示为被等分的弧线（如</w:t>
+      </w:r>
+      <w:r>
+        <w:rPr>
+          <w:rFonts w:ascii="宋体" w:hAnsi="宋体"/>
+        </w:rPr>
+        <w:fldChar w:fldCharType="begin"/>
+      </w:r>
+      <w:r>
+        <w:rPr>
+          <w:rFonts w:ascii="宋体" w:hAnsi="宋体"/>
+        </w:rPr>
+        <w:instrText xml:space="preserve"> </w:instrText>
+      </w:r>
+      <w:r>
+        <w:rPr>
+          <w:rFonts w:ascii="宋体" w:hAnsi="宋体" w:hint="eastAsia"/>
+        </w:rPr>
+        <w:instrText>REF _Ref375215012 \h</w:instrText>
+      </w:r>
+      <w:r>
+        <w:rPr>
+          <w:rFonts w:ascii="宋体" w:hAnsi="宋体"/>
+        </w:rPr>
+        <w:instrText xml:space="preserve"> </w:instrText>
+      </w:r>
+      <w:r>
+        <w:rPr>
+          <w:rFonts w:ascii="宋体" w:hAnsi="宋体"/>
+        </w:rPr>
+      </w:r>
+      <w:r>
+        <w:rPr>
+          <w:rFonts w:ascii="宋体" w:hAnsi="宋体"/>
+        </w:rPr>
+        <w:fldChar w:fldCharType="separate"/>
+      </w:r>
+      <w:r>
+        <w:rPr>
+          <w:rFonts w:hint="eastAsia"/>
+        </w:rPr>
+        <w:t>图</w:t>
+      </w:r>
+      <w:r>
+        <w:rPr>
+          <w:rFonts w:hint="eastAsia"/>
+        </w:rPr>
+        <w:t xml:space="preserve"> </w:t>
+      </w:r>
+      <w:r>
+        <w:rPr>
+          <w:noProof/>
+        </w:rPr>
+        <w:t>3</w:t>
+      </w:r>
+      <w:r>
+        <w:t>.</w:t>
+      </w:r>
+      <w:r>
+        <w:rPr>
+          <w:noProof/>
+        </w:rPr>
+        <w:t>7</w:t>
+      </w:r>
+      <w:r>
+        <w:rPr>
+          <w:rFonts w:ascii="宋体" w:hAnsi="宋体"/>
+        </w:rPr>
+        <w:fldChar w:fldCharType="end"/>
+      </w:r>
+      <w:r>
+        <w:rPr>
+          <w:rFonts w:ascii="宋体" w:hAnsi="宋体" w:hint="eastAsia"/>
+        </w:rPr>
+        <w:t>所示）。通过检测分隔线的边界的形状，楼梯的轮廓就能被检测出来。</w:t>
       </w:r>
       <w:r>
         <w:rPr>
           <w:rFonts w:ascii="宋体" w:hAnsi="宋体" w:hint="eastAsia"/>
         </w:rPr>
         <w:lastRenderedPageBreak/>
-        <w:t>（如</w:t>
-      </w:r>
-      <w:r>
-        <w:rPr>
-          <w:rFonts w:ascii="宋体" w:hAnsi="宋体"/>
-        </w:rPr>
-        <w:fldChar w:fldCharType="begin"/>
-      </w:r>
-      <w:r>
-        <w:rPr>
-          <w:rFonts w:ascii="宋体" w:hAnsi="宋体"/>
-        </w:rPr>
-        <w:instrText xml:space="preserve"> </w:instrText>
-      </w:r>
-      <w:r>
-        <w:rPr>
-          <w:rFonts w:ascii="宋体" w:hAnsi="宋体" w:hint="eastAsia"/>
-        </w:rPr>
-        <w:instrText>REF _Ref375215012 \h</w:instrText>
-      </w:r>
-      <w:r>
-        <w:rPr>
-          <w:rFonts w:ascii="宋体" w:hAnsi="宋体"/>
-        </w:rPr>
-        <w:instrText xml:space="preserve"> </w:instrText>
-      </w:r>
-      <w:r>
-        <w:rPr>
-          <w:rFonts w:ascii="宋体" w:hAnsi="宋体"/>
-        </w:rPr>
-      </w:r>
-      <w:r>
-        <w:rPr>
-          <w:rFonts w:ascii="宋体" w:hAnsi="宋体"/>
-        </w:rPr>
-        <w:fldChar w:fldCharType="separate"/>
-      </w:r>
-      <w:r>
-        <w:rPr>
-          <w:rFonts w:hint="eastAsia"/>
-        </w:rPr>
-        <w:t>图</w:t>
-      </w:r>
-      <w:r>
-        <w:rPr>
-          <w:rFonts w:hint="eastAsia"/>
-        </w:rPr>
-        <w:t xml:space="preserve"> </w:t>
-      </w:r>
-      <w:r>
-        <w:rPr>
-          <w:noProof/>
-        </w:rPr>
-        <w:t>3</w:t>
-      </w:r>
-      <w:r>
-        <w:t>.</w:t>
-      </w:r>
-      <w:r>
-        <w:rPr>
-          <w:noProof/>
-        </w:rPr>
-        <w:t>7</w:t>
-      </w:r>
-      <w:r>
-        <w:rPr>
-          <w:rFonts w:ascii="宋体" w:hAnsi="宋体"/>
-        </w:rPr>
-        <w:fldChar w:fldCharType="end"/>
-      </w:r>
-      <w:r>
-        <w:rPr>
-          <w:rFonts w:ascii="宋体" w:hAnsi="宋体" w:hint="eastAsia"/>
-        </w:rPr>
-        <w:t>所示）。通过检测分隔线的边界的形状，楼梯的轮廓就能被检测出来。电梯通常被画在楼梯的同一图层，看上去是一个带条纹的或者交叉线的盒子。</w:t>
+        <w:t>电梯通常被画在楼梯的同一图层，看上去是一个带条纹的或者交叉线的盒子。</w:t>
       </w:r>
       <w:r>
         <w:rPr>
@@ -29724,7 +30587,7 @@
           <w:noProof/>
         </w:rPr>
         <w:drawing>
-          <wp:inline distT="0" distB="0" distL="0" distR="0" wp14:anchorId="22AD996C" wp14:editId="78E38B30">
+          <wp:inline distT="0" distB="0" distL="0" distR="0" wp14:anchorId="1447B71A" wp14:editId="1E481951">
             <wp:extent cx="5324475" cy="2600325"/>
             <wp:effectExtent l="0" t="0" r="9525" b="9525"/>
             <wp:docPr id="3" name="图片 3"/>
@@ -29741,7 +30604,7 @@
                     </pic:cNvPicPr>
                   </pic:nvPicPr>
                   <pic:blipFill>
-                    <a:blip r:embed="rId48">
+                    <a:blip r:embed="rId51">
                       <a:extLst>
                         <a:ext uri="{28A0092B-C50C-407E-A947-70E740481C1C}">
                           <a14:useLocalDpi xmlns:a14="http://schemas.microsoft.com/office/drawing/2010/main" val="0"/>
@@ -29777,11 +30640,11 @@
       <w:pPr>
         <w:pStyle w:val="af0"/>
         <w:rPr>
-          <w:rFonts w:ascii="宋体" w:hAnsi="宋体"/>
-        </w:rPr>
-      </w:pPr>
-      <w:bookmarkStart w:id="84" w:name="_Ref375215012"/>
-      <w:bookmarkStart w:id="85" w:name="_Toc375313911"/>
+          <w:rFonts w:hint="eastAsia"/>
+        </w:rPr>
+      </w:pPr>
+      <w:bookmarkStart w:id="87" w:name="_Ref375215012"/>
+      <w:bookmarkStart w:id="88" w:name="_Toc375313911"/>
       <w:r>
         <w:rPr>
           <w:rFonts w:hint="eastAsia"/>
@@ -29858,12 +30721,12 @@
         <w:rPr>
           <w:noProof/>
         </w:rPr>
-        <w:t>7</w:t>
+        <w:t>9</w:t>
       </w:r>
       <w:r>
         <w:fldChar w:fldCharType="end"/>
       </w:r>
-      <w:bookmarkEnd w:id="84"/>
+      <w:bookmarkEnd w:id="87"/>
       <w:r>
         <w:rPr>
           <w:rFonts w:hint="eastAsia"/>
@@ -29876,7 +30739,41 @@
         </w:rPr>
         <w:t>不同类型的楼梯和电梯</w:t>
       </w:r>
-      <w:bookmarkEnd w:id="85"/>
+      <w:bookmarkEnd w:id="88"/>
+    </w:p>
+    <w:p>
+      <w:pPr>
+        <w:pStyle w:val="3"/>
+        <w:spacing w:before="240" w:after="120"/>
+        <w:rPr>
+          <w:rFonts w:hint="eastAsia"/>
+        </w:rPr>
+      </w:pPr>
+      <w:r>
+        <w:rPr>
+          <w:rFonts w:ascii="宋体" w:eastAsia="宋体" w:hAnsi="宋体" w:hint="eastAsia"/>
+        </w:rPr>
+        <w:t>总的</w:t>
+      </w:r>
+      <w:r>
+        <w:rPr>
+          <w:rFonts w:ascii="宋体" w:eastAsia="宋体" w:hAnsi="宋体" w:hint="eastAsia"/>
+        </w:rPr>
+        <w:t>提取结果</w:t>
+      </w:r>
+    </w:p>
+    <w:p>
+      <w:pPr>
+        <w:pStyle w:val="a1"/>
+        <w:spacing w:line="360" w:lineRule="auto"/>
+        <w:ind w:firstLineChars="0" w:firstLine="420"/>
+      </w:pPr>
+      <w:r>
+        <w:rPr>
+          <w:rFonts w:ascii="宋体" w:hAnsi="宋体" w:hint="eastAsia"/>
+        </w:rPr>
+        <w:t>按照数据预处理—提取门—提取房间—提取楼梯和电梯的处理过程，对</w:t>
+      </w:r>
     </w:p>
     <w:p>
       <w:pPr>
@@ -29899,7 +30796,7 @@
         <w:pStyle w:val="3"/>
         <w:spacing w:before="240" w:after="120"/>
         <w:rPr>
-          <w:rFonts w:ascii="宋体" w:eastAsia="宋体" w:hAnsi="宋体" w:hint="eastAsia"/>
+          <w:rFonts w:ascii="宋体" w:eastAsia="宋体" w:hAnsi="宋体"/>
         </w:rPr>
       </w:pPr>
       <w:r>
@@ -29915,7 +30812,7 @@
         <w:spacing w:line="360" w:lineRule="auto"/>
         <w:ind w:firstLineChars="0" w:firstLine="420"/>
         <w:rPr>
-          <w:rFonts w:ascii="宋体" w:hAnsi="宋体" w:hint="eastAsia"/>
+          <w:rFonts w:ascii="宋体" w:hAnsi="宋体"/>
         </w:rPr>
       </w:pPr>
       <w:r>
@@ -29987,7 +30884,7 @@
         <w:spacing w:line="360" w:lineRule="auto"/>
         <w:ind w:firstLineChars="0" w:firstLine="420"/>
         <w:rPr>
-          <w:rFonts w:ascii="宋体" w:hAnsi="宋体" w:hint="eastAsia"/>
+          <w:rFonts w:ascii="宋体" w:hAnsi="宋体"/>
         </w:rPr>
       </w:pPr>
       <w:r>
@@ -30000,14 +30897,14 @@
         <w:rPr>
           <w:rFonts w:ascii="宋体" w:hAnsi="宋体" w:hint="eastAsia"/>
         </w:rPr>
-        <w:t>关于这个问题得到的较为普遍的回答是因为他们室外觉得室外的道路比较“松散”。实际上这个“松散”的意思是室外道路的宽阔反而使得盲童们在行进的过程中容易迷失方向，无法抓住正确的路线。对此，他们解释到室外的道路缺少一定的限制设施来提醒盲人正确的方向。此外，室外的道路有很多不规律的岔口，使得他们在面临众多选择时容易不知所措。据此，盲童所说的“松</w:t>
+        <w:t>关于这个问题得到的较为普遍的回答是因为他们室外觉得室外的道路比较“松散”。实际上这个“松散”的意思是室外道路的宽阔反而使得盲童们在行进的过程中容易迷失方向，无法抓住正确的路线。对此，他们解释到室外</w:t>
       </w:r>
       <w:r>
         <w:rPr>
           <w:rFonts w:ascii="宋体" w:hAnsi="宋体" w:hint="eastAsia"/>
         </w:rPr>
         <w:lastRenderedPageBreak/>
-        <w:t>散”的更为具体的解释应当为“容易产生迷失感”。</w:t>
+        <w:t>的道路缺少一定的限制设施来提醒盲人正确的方向。此外，室外的道路有很多不规律的岔口，使得他们在面临众多选择时容易不知所措。据此，盲童所说的“松散”的更为具体的解释应当为“容易产生迷失感”。</w:t>
       </w:r>
     </w:p>
     <w:p>
@@ -30016,7 +30913,7 @@
         <w:spacing w:line="360" w:lineRule="auto"/>
         <w:ind w:firstLineChars="0" w:firstLine="420"/>
         <w:rPr>
-          <w:rFonts w:ascii="宋体" w:hAnsi="宋体" w:hint="eastAsia"/>
+          <w:rFonts w:ascii="宋体" w:hAnsi="宋体"/>
         </w:rPr>
       </w:pPr>
       <w:r>
@@ -30065,21 +30962,7 @@
         <w:rPr>
           <w:rFonts w:ascii="宋体" w:hAnsi="宋体" w:hint="eastAsia"/>
         </w:rPr>
-        <w:t>所以在行进过程中遇到转弯（</w:t>
-      </w:r>
-      <w:proofErr w:type="gramStart"/>
-      <w:r>
-        <w:rPr>
-          <w:rFonts w:ascii="宋体" w:hAnsi="宋体" w:hint="eastAsia"/>
-        </w:rPr>
-        <w:t>特别</w:t>
-      </w:r>
-      <w:proofErr w:type="gramEnd"/>
-      <w:r>
-        <w:rPr>
-          <w:rFonts w:ascii="宋体" w:hAnsi="宋体" w:hint="eastAsia"/>
-        </w:rPr>
-        <w:t>对于室外环境）的时候，也会出现盲人因为转弯角度太大或者太小而走到路边上的情况。相对于室外的这种环境，室内或者带有明显边缘的路则更容易行走，因为这些地方的转弯往往以规律的直角为主，这给盲人带来了转弯的明确性和一定区域内的一致性，而这二者都能使盲人更容易地行进。</w:t>
+        <w:t>所以在行进过程中遇到转弯（特别对于室外环境）的时候，也会出现盲人因为转弯角度太大或者太小而走到路边上的情况。相对于室外的这种环境，室内或者带有明显边缘的路则更容易行走，因为这些地方的转弯往往以规律的直角为主，这给盲人带来了转弯的明确性和一定区域内的一致性，而这二者都能使盲人更容易地行进。</w:t>
       </w:r>
     </w:p>
     <w:p>
@@ -30088,7 +30971,7 @@
         <w:spacing w:line="360" w:lineRule="auto"/>
         <w:ind w:firstLineChars="0" w:firstLine="420"/>
         <w:rPr>
-          <w:rFonts w:ascii="宋体" w:hAnsi="宋体" w:hint="eastAsia"/>
+          <w:rFonts w:ascii="宋体" w:hAnsi="宋体"/>
         </w:rPr>
       </w:pPr>
       <w:r>
@@ -30154,28 +31037,14 @@
         <w:spacing w:line="360" w:lineRule="auto"/>
         <w:ind w:firstLineChars="0" w:firstLine="420"/>
         <w:rPr>
-          <w:rFonts w:ascii="宋体" w:hAnsi="宋体" w:hint="eastAsia"/>
-        </w:rPr>
-      </w:pPr>
-      <w:r>
-        <w:rPr>
-          <w:rFonts w:ascii="宋体" w:hAnsi="宋体" w:hint="eastAsia"/>
-        </w:rPr>
-        <w:t>在该实验中，浙江省盲校中学部的三名学生在课余时间绘制了他们学校的平面图。地图的绘制工作是利用平时作业用的约A4大小的牛皮纸盒和打制盲点用的盲字</w:t>
-      </w:r>
-      <w:proofErr w:type="gramStart"/>
-      <w:r>
-        <w:rPr>
-          <w:rFonts w:ascii="宋体" w:hAnsi="宋体" w:hint="eastAsia"/>
-        </w:rPr>
-        <w:t>板完成</w:t>
-      </w:r>
-      <w:proofErr w:type="gramEnd"/>
-      <w:r>
-        <w:rPr>
-          <w:rFonts w:ascii="宋体" w:hAnsi="宋体" w:hint="eastAsia"/>
-        </w:rPr>
-        <w:t>的。</w:t>
+          <w:rFonts w:ascii="宋体" w:hAnsi="宋体"/>
+        </w:rPr>
+      </w:pPr>
+      <w:r>
+        <w:rPr>
+          <w:rFonts w:ascii="宋体" w:hAnsi="宋体" w:hint="eastAsia"/>
+        </w:rPr>
+        <w:t>在该实验中，浙江省盲校中学部的三名学生在课余时间绘制了他们学校的平面图。地图的绘制工作是利用平时作业用的约A4大小的牛皮纸盒和打制盲点用的盲字板完成的。</w:t>
       </w:r>
       <w:r>
         <w:rPr>
@@ -30403,7 +31272,7 @@
         </w:rPr>
         <w:lastRenderedPageBreak/>
         <w:drawing>
-          <wp:inline distT="0" distB="0" distL="0" distR="0" wp14:anchorId="7042B57B" wp14:editId="4A393654">
+          <wp:inline distT="0" distB="0" distL="0" distR="0" wp14:anchorId="4F000D18" wp14:editId="5003354C">
             <wp:extent cx="4505325" cy="3655274"/>
             <wp:effectExtent l="0" t="0" r="0" b="2540"/>
             <wp:docPr id="13" name="图片 13"/>
@@ -30418,7 +31287,7 @@
                     <pic:cNvPicPr/>
                   </pic:nvPicPr>
                   <pic:blipFill>
-                    <a:blip r:embed="rId49">
+                    <a:blip r:embed="rId52">
                       <a:extLst>
                         <a:ext uri="{28A0092B-C50C-407E-A947-70E740481C1C}">
                           <a14:useLocalDpi xmlns:a14="http://schemas.microsoft.com/office/drawing/2010/main" val="0"/>
@@ -30449,10 +31318,10 @@
       <w:pPr>
         <w:pStyle w:val="af0"/>
         <w:rPr>
-          <w:rFonts w:ascii="宋体" w:hAnsi="宋体" w:hint="eastAsia"/>
-        </w:rPr>
-      </w:pPr>
-      <w:bookmarkStart w:id="86" w:name="_Ref375320307"/>
+          <w:rFonts w:ascii="宋体" w:hAnsi="宋体"/>
+        </w:rPr>
+      </w:pPr>
+      <w:bookmarkStart w:id="89" w:name="_Ref375320307"/>
       <w:r>
         <w:rPr>
           <w:rFonts w:hint="eastAsia"/>
@@ -30529,12 +31398,12 @@
         <w:rPr>
           <w:noProof/>
         </w:rPr>
-        <w:t>8</w:t>
+        <w:t>10</w:t>
       </w:r>
       <w:r>
         <w:fldChar w:fldCharType="end"/>
       </w:r>
-      <w:bookmarkEnd w:id="86"/>
+      <w:bookmarkEnd w:id="89"/>
       <w:r>
         <w:rPr>
           <w:rFonts w:hint="eastAsia"/>
@@ -30568,7 +31437,7 @@
           <w:noProof/>
         </w:rPr>
         <w:drawing>
-          <wp:inline distT="0" distB="0" distL="0" distR="0" wp14:anchorId="0FE61E18" wp14:editId="0A1D2F93">
+          <wp:inline distT="0" distB="0" distL="0" distR="0" wp14:anchorId="26208DD0" wp14:editId="49ED18F0">
             <wp:extent cx="4296619" cy="3495675"/>
             <wp:effectExtent l="0" t="0" r="8890" b="0"/>
             <wp:docPr id="16" name="图片 16"/>
@@ -30583,7 +31452,7 @@
                     <pic:cNvPicPr/>
                   </pic:nvPicPr>
                   <pic:blipFill>
-                    <a:blip r:embed="rId50">
+                    <a:blip r:embed="rId53">
                       <a:extLst>
                         <a:ext uri="{28A0092B-C50C-407E-A947-70E740481C1C}">
                           <a14:useLocalDpi xmlns:a14="http://schemas.microsoft.com/office/drawing/2010/main" val="0"/>
@@ -30614,10 +31483,10 @@
       <w:pPr>
         <w:pStyle w:val="af0"/>
         <w:rPr>
-          <w:rFonts w:ascii="宋体" w:hAnsi="宋体" w:hint="eastAsia"/>
-        </w:rPr>
-      </w:pPr>
-      <w:bookmarkStart w:id="87" w:name="_Ref375320313"/>
+          <w:rFonts w:ascii="宋体" w:hAnsi="宋体"/>
+        </w:rPr>
+      </w:pPr>
+      <w:bookmarkStart w:id="90" w:name="_Ref375320313"/>
       <w:r>
         <w:rPr>
           <w:rFonts w:hint="eastAsia"/>
@@ -30694,12 +31563,12 @@
         <w:rPr>
           <w:noProof/>
         </w:rPr>
-        <w:t>9</w:t>
+        <w:t>11</w:t>
       </w:r>
       <w:r>
         <w:fldChar w:fldCharType="end"/>
       </w:r>
-      <w:bookmarkEnd w:id="87"/>
+      <w:bookmarkEnd w:id="90"/>
       <w:r>
         <w:rPr>
           <w:rFonts w:hint="eastAsia"/>
@@ -30734,7 +31603,7 @@
         </w:rPr>
         <w:lastRenderedPageBreak/>
         <w:drawing>
-          <wp:inline distT="0" distB="0" distL="0" distR="0" wp14:anchorId="1CB6DE5D" wp14:editId="2E7D65F6">
+          <wp:inline distT="0" distB="0" distL="0" distR="0" wp14:anchorId="27E287C1" wp14:editId="387EC56A">
             <wp:extent cx="4261035" cy="3495675"/>
             <wp:effectExtent l="0" t="0" r="6350" b="0"/>
             <wp:docPr id="17" name="图片 17"/>
@@ -30749,7 +31618,7 @@
                     <pic:cNvPicPr/>
                   </pic:nvPicPr>
                   <pic:blipFill>
-                    <a:blip r:embed="rId51">
+                    <a:blip r:embed="rId54">
                       <a:extLst>
                         <a:ext uri="{28A0092B-C50C-407E-A947-70E740481C1C}">
                           <a14:useLocalDpi xmlns:a14="http://schemas.microsoft.com/office/drawing/2010/main" val="0"/>
@@ -30779,11 +31648,8 @@
     <w:p>
       <w:pPr>
         <w:pStyle w:val="af0"/>
-        <w:rPr>
-          <w:rFonts w:hint="eastAsia"/>
-        </w:rPr>
-      </w:pPr>
-      <w:bookmarkStart w:id="88" w:name="_Ref375320316"/>
+      </w:pPr>
+      <w:bookmarkStart w:id="91" w:name="_Ref375320316"/>
       <w:r>
         <w:rPr>
           <w:rFonts w:hint="eastAsia"/>
@@ -30860,12 +31726,12 @@
         <w:rPr>
           <w:noProof/>
         </w:rPr>
-        <w:t>10</w:t>
+        <w:t>12</w:t>
       </w:r>
       <w:r>
         <w:fldChar w:fldCharType="end"/>
       </w:r>
-      <w:bookmarkEnd w:id="88"/>
+      <w:bookmarkEnd w:id="91"/>
       <w:r>
         <w:rPr>
           <w:rFonts w:hint="eastAsia"/>
@@ -30891,7 +31757,7 @@
         <w:spacing w:line="360" w:lineRule="auto"/>
         <w:ind w:firstLineChars="0" w:firstLine="420"/>
         <w:rPr>
-          <w:rFonts w:ascii="宋体" w:hAnsi="宋体" w:hint="eastAsia"/>
+          <w:rFonts w:ascii="宋体" w:hAnsi="宋体"/>
         </w:rPr>
       </w:pPr>
       <w:r>
@@ -30928,17 +31794,17 @@
         <w:rPr>
           <w:rFonts w:ascii="宋体" w:hAnsi="宋体"/>
         </w:rPr>
-      </w:r>
-      <w:r>
-        <w:rPr>
-          <w:rFonts w:ascii="宋体" w:hAnsi="宋体"/>
-        </w:rPr>
         <w:instrText xml:space="preserve"> \* MERGEFORMAT </w:instrText>
       </w:r>
       <w:r>
         <w:rPr>
           <w:rFonts w:ascii="宋体" w:hAnsi="宋体"/>
         </w:rPr>
+      </w:r>
+      <w:r>
+        <w:rPr>
+          <w:rFonts w:ascii="宋体" w:hAnsi="宋体"/>
+        </w:rPr>
         <w:fldChar w:fldCharType="separate"/>
       </w:r>
       <w:r>
@@ -30981,17 +31847,17 @@
         <w:rPr>
           <w:rFonts w:ascii="宋体" w:hAnsi="宋体"/>
         </w:rPr>
-      </w:r>
-      <w:r>
-        <w:rPr>
-          <w:rFonts w:ascii="宋体" w:hAnsi="宋体"/>
-        </w:rPr>
         <w:instrText xml:space="preserve"> \* MERGEFORMAT </w:instrText>
       </w:r>
       <w:r>
         <w:rPr>
           <w:rFonts w:ascii="宋体" w:hAnsi="宋体"/>
         </w:rPr>
+      </w:r>
+      <w:r>
+        <w:rPr>
+          <w:rFonts w:ascii="宋体" w:hAnsi="宋体"/>
+        </w:rPr>
         <w:fldChar w:fldCharType="separate"/>
       </w:r>
       <w:r>
@@ -31034,12 +31900,12 @@
         <w:rPr>
           <w:rFonts w:ascii="宋体" w:hAnsi="宋体"/>
         </w:rPr>
-      </w:r>
-      <w:r>
-        <w:rPr>
-          <w:rFonts w:ascii="宋体" w:hAnsi="宋体"/>
-        </w:rPr>
         <w:instrText xml:space="preserve"> \* MERGEFORMAT </w:instrText>
+      </w:r>
+      <w:r>
+        <w:rPr>
+          <w:rFonts w:ascii="宋体" w:hAnsi="宋体"/>
+        </w:rPr>
       </w:r>
       <w:r>
         <w:rPr>
@@ -31086,7 +31952,7 @@
           <w:noProof/>
         </w:rPr>
         <w:drawing>
-          <wp:inline distT="0" distB="0" distL="0" distR="0" wp14:anchorId="0E024E8B" wp14:editId="098BF4D4">
+          <wp:inline distT="0" distB="0" distL="0" distR="0" wp14:anchorId="7268463A" wp14:editId="255B0D4B">
             <wp:extent cx="3914775" cy="3069297"/>
             <wp:effectExtent l="0" t="0" r="0" b="0"/>
             <wp:docPr id="18" name="图片 18"/>
@@ -31101,7 +31967,7 @@
                     <pic:cNvPicPr/>
                   </pic:nvPicPr>
                   <pic:blipFill>
-                    <a:blip r:embed="rId52">
+                    <a:blip r:embed="rId55">
                       <a:extLst>
                         <a:ext uri="{28A0092B-C50C-407E-A947-70E740481C1C}">
                           <a14:useLocalDpi xmlns:a14="http://schemas.microsoft.com/office/drawing/2010/main" val="0"/>
@@ -31132,10 +31998,10 @@
       <w:pPr>
         <w:pStyle w:val="af0"/>
         <w:rPr>
-          <w:rFonts w:ascii="宋体" w:hAnsi="宋体" w:hint="eastAsia"/>
-        </w:rPr>
-      </w:pPr>
-      <w:bookmarkStart w:id="89" w:name="_Ref375320478"/>
+          <w:rFonts w:ascii="宋体" w:hAnsi="宋体"/>
+        </w:rPr>
+      </w:pPr>
+      <w:bookmarkStart w:id="92" w:name="_Ref375320478"/>
       <w:r>
         <w:rPr>
           <w:rFonts w:hint="eastAsia"/>
@@ -31212,12 +32078,12 @@
         <w:rPr>
           <w:noProof/>
         </w:rPr>
-        <w:t>11</w:t>
+        <w:t>13</w:t>
       </w:r>
       <w:r>
         <w:fldChar w:fldCharType="end"/>
       </w:r>
-      <w:bookmarkEnd w:id="89"/>
+      <w:bookmarkEnd w:id="92"/>
       <w:r>
         <w:rPr>
           <w:rFonts w:hint="eastAsia"/>
@@ -31252,7 +32118,7 @@
         </w:rPr>
         <w:lastRenderedPageBreak/>
         <w:drawing>
-          <wp:inline distT="0" distB="0" distL="0" distR="0" wp14:anchorId="593C23AF" wp14:editId="7331D307">
+          <wp:inline distT="0" distB="0" distL="0" distR="0" wp14:anchorId="3119B137" wp14:editId="41B062F2">
             <wp:extent cx="4410075" cy="3470240"/>
             <wp:effectExtent l="0" t="0" r="0" b="0"/>
             <wp:docPr id="19" name="图片 19"/>
@@ -31267,7 +32133,7 @@
                     <pic:cNvPicPr/>
                   </pic:nvPicPr>
                   <pic:blipFill>
-                    <a:blip r:embed="rId53">
+                    <a:blip r:embed="rId56">
                       <a:extLst>
                         <a:ext uri="{28A0092B-C50C-407E-A947-70E740481C1C}">
                           <a14:useLocalDpi xmlns:a14="http://schemas.microsoft.com/office/drawing/2010/main" val="0"/>
@@ -31298,10 +32164,10 @@
       <w:pPr>
         <w:pStyle w:val="af0"/>
         <w:rPr>
-          <w:rFonts w:ascii="宋体" w:hAnsi="宋体" w:hint="eastAsia"/>
-        </w:rPr>
-      </w:pPr>
-      <w:bookmarkStart w:id="90" w:name="_Ref375320481"/>
+          <w:rFonts w:ascii="宋体" w:hAnsi="宋体"/>
+        </w:rPr>
+      </w:pPr>
+      <w:bookmarkStart w:id="93" w:name="_Ref375320481"/>
       <w:r>
         <w:rPr>
           <w:rFonts w:hint="eastAsia"/>
@@ -31378,12 +32244,12 @@
         <w:rPr>
           <w:noProof/>
         </w:rPr>
-        <w:t>12</w:t>
+        <w:t>14</w:t>
       </w:r>
       <w:r>
         <w:fldChar w:fldCharType="end"/>
       </w:r>
-      <w:bookmarkEnd w:id="90"/>
+      <w:bookmarkEnd w:id="93"/>
       <w:r>
         <w:rPr>
           <w:rFonts w:hint="eastAsia"/>
@@ -31417,7 +32283,7 @@
           <w:noProof/>
         </w:rPr>
         <w:drawing>
-          <wp:inline distT="0" distB="0" distL="0" distR="0" wp14:anchorId="5979A74E" wp14:editId="2B144D9A">
+          <wp:inline distT="0" distB="0" distL="0" distR="0" wp14:anchorId="26D0C132" wp14:editId="3190687E">
             <wp:extent cx="4324350" cy="3465150"/>
             <wp:effectExtent l="0" t="0" r="0" b="2540"/>
             <wp:docPr id="20" name="图片 20"/>
@@ -31432,7 +32298,7 @@
                     <pic:cNvPicPr/>
                   </pic:nvPicPr>
                   <pic:blipFill>
-                    <a:blip r:embed="rId54">
+                    <a:blip r:embed="rId57">
                       <a:extLst>
                         <a:ext uri="{28A0092B-C50C-407E-A947-70E740481C1C}">
                           <a14:useLocalDpi xmlns:a14="http://schemas.microsoft.com/office/drawing/2010/main" val="0"/>
@@ -31463,10 +32329,10 @@
       <w:pPr>
         <w:pStyle w:val="af0"/>
         <w:rPr>
-          <w:rFonts w:ascii="宋体" w:hAnsi="宋体" w:hint="eastAsia"/>
-        </w:rPr>
-      </w:pPr>
-      <w:bookmarkStart w:id="91" w:name="_Ref375320482"/>
+          <w:rFonts w:ascii="宋体" w:hAnsi="宋体"/>
+        </w:rPr>
+      </w:pPr>
+      <w:bookmarkStart w:id="94" w:name="_Ref375320482"/>
       <w:r>
         <w:rPr>
           <w:rFonts w:hint="eastAsia"/>
@@ -31543,12 +32409,12 @@
         <w:rPr>
           <w:noProof/>
         </w:rPr>
-        <w:t>13</w:t>
+        <w:t>15</w:t>
       </w:r>
       <w:r>
         <w:fldChar w:fldCharType="end"/>
       </w:r>
-      <w:bookmarkEnd w:id="91"/>
+      <w:bookmarkEnd w:id="94"/>
       <w:r>
         <w:rPr>
           <w:rFonts w:hint="eastAsia"/>
@@ -31574,7 +32440,7 @@
         <w:spacing w:line="360" w:lineRule="auto"/>
         <w:ind w:firstLineChars="0" w:firstLine="420"/>
         <w:rPr>
-          <w:rFonts w:ascii="宋体" w:hAnsi="宋体" w:hint="eastAsia"/>
+          <w:rFonts w:ascii="宋体" w:hAnsi="宋体"/>
         </w:rPr>
       </w:pPr>
       <w:r>
@@ -31656,7 +32522,19 @@
         <w:rPr>
           <w:rFonts w:ascii="宋体" w:hAnsi="宋体" w:hint="eastAsia"/>
         </w:rPr>
-        <w:t>所示的浙江省盲校的平面图，不难发现，盲人无法定位他们想表达的角度，因此基本上都用直接来替代了。</w:t>
+        <w:t>所示的浙江省盲校的平</w:t>
+      </w:r>
+      <w:r>
+        <w:rPr>
+          <w:rFonts w:ascii="宋体" w:hAnsi="宋体" w:hint="eastAsia"/>
+        </w:rPr>
+        <w:t>面图，不难发现，盲人无法定位他们想表达的角度，因此基本上都用直角</w:t>
+      </w:r>
+      <w:r>
+        <w:rPr>
+          <w:rFonts w:ascii="宋体" w:hAnsi="宋体" w:hint="eastAsia"/>
+        </w:rPr>
+        <w:t>来替代了。</w:t>
       </w:r>
     </w:p>
     <w:p>
@@ -31673,7 +32551,7 @@
           <w:noProof/>
         </w:rPr>
         <w:drawing>
-          <wp:inline distT="0" distB="0" distL="0" distR="0" wp14:anchorId="4CF1443D" wp14:editId="5ED3AFD4">
+          <wp:inline distT="0" distB="0" distL="0" distR="0" wp14:anchorId="0C056EA3" wp14:editId="477213EB">
             <wp:extent cx="4638675" cy="4463965"/>
             <wp:effectExtent l="0" t="0" r="0" b="0"/>
             <wp:docPr id="21" name="图片 21"/>
@@ -31688,7 +32566,7 @@
                     <pic:cNvPicPr/>
                   </pic:nvPicPr>
                   <pic:blipFill>
-                    <a:blip r:embed="rId55">
+                    <a:blip r:embed="rId58">
                       <a:extLst>
                         <a:ext uri="{28A0092B-C50C-407E-A947-70E740481C1C}">
                           <a14:useLocalDpi xmlns:a14="http://schemas.microsoft.com/office/drawing/2010/main" val="0"/>
@@ -31719,10 +32597,10 @@
       <w:pPr>
         <w:pStyle w:val="af0"/>
         <w:rPr>
-          <w:rFonts w:ascii="宋体" w:hAnsi="宋体" w:hint="eastAsia"/>
-        </w:rPr>
-      </w:pPr>
-      <w:bookmarkStart w:id="92" w:name="_Ref375320834"/>
+          <w:rFonts w:ascii="宋体" w:hAnsi="宋体"/>
+        </w:rPr>
+      </w:pPr>
+      <w:bookmarkStart w:id="95" w:name="_Ref375320834"/>
       <w:r>
         <w:rPr>
           <w:rFonts w:hint="eastAsia"/>
@@ -31799,12 +32677,12 @@
         <w:rPr>
           <w:noProof/>
         </w:rPr>
-        <w:t>14</w:t>
+        <w:t>16</w:t>
       </w:r>
       <w:r>
         <w:fldChar w:fldCharType="end"/>
       </w:r>
-      <w:bookmarkEnd w:id="92"/>
+      <w:bookmarkEnd w:id="95"/>
       <w:r>
         <w:rPr>
           <w:rFonts w:hint="eastAsia"/>
@@ -31823,15 +32701,59 @@
         <w:pStyle w:val="3"/>
         <w:spacing w:before="240" w:after="120"/>
         <w:rPr>
-          <w:rFonts w:ascii="宋体" w:hAnsi="宋体" w:hint="eastAsia"/>
-        </w:rPr>
-      </w:pPr>
-      <w:r>
-        <w:rPr>
           <w:rFonts w:ascii="宋体" w:eastAsia="宋体" w:hAnsi="宋体" w:hint="eastAsia"/>
         </w:rPr>
-        <w:lastRenderedPageBreak/>
-        <w:t>基于盲人空间认知的节点间边的建模</w:t>
+      </w:pPr>
+      <w:r>
+        <w:rPr>
+          <w:rFonts w:ascii="宋体" w:eastAsia="宋体" w:hAnsi="宋体" w:hint="eastAsia"/>
+        </w:rPr>
+        <w:t>基于盲人空间认知的</w:t>
+      </w:r>
+      <w:r>
+        <w:rPr>
+          <w:rFonts w:ascii="宋体" w:eastAsia="宋体" w:hAnsi="宋体" w:hint="eastAsia"/>
+        </w:rPr>
+        <w:t>链接建立</w:t>
+      </w:r>
+    </w:p>
+    <w:p>
+      <w:pPr>
+        <w:pStyle w:val="a1"/>
+        <w:ind w:firstLine="480"/>
+        <w:rPr>
+          <w:rFonts w:hint="eastAsia"/>
+        </w:rPr>
+      </w:pPr>
+      <w:r>
+        <w:rPr>
+          <w:rFonts w:hint="eastAsia"/>
+        </w:rPr>
+        <w:t>相关定义</w:t>
+      </w:r>
+    </w:p>
+    <w:p>
+      <w:pPr>
+        <w:pStyle w:val="a1"/>
+        <w:ind w:firstLine="480"/>
+      </w:pPr>
+    </w:p>
+    <w:p>
+      <w:pPr>
+        <w:pStyle w:val="a1"/>
+        <w:spacing w:line="360" w:lineRule="auto"/>
+        <w:ind w:firstLineChars="0" w:firstLine="0"/>
+        <w:rPr>
+          <w:rFonts w:ascii="宋体" w:hAnsi="宋体"/>
+        </w:rPr>
+      </w:pPr>
+      <w:r>
+        <w:object w:dxaOrig="18502" w:dyaOrig="10706">
+          <v:shape id="_x0000_i1033" type="#_x0000_t75" style="width:419.25pt;height:242.25pt" o:ole="">
+            <v:imagedata r:id="rId59" o:title=""/>
+          </v:shape>
+          <o:OLEObject Type="Embed" ProgID="Visio.Drawing.11" ShapeID="_x0000_i1033" DrawAspect="Content" ObjectID="_1449081108" r:id="rId60"/>
+        </w:object>
       </w:r>
     </w:p>
     <w:p>
@@ -31844,15 +32766,29 @@
         </w:rPr>
       </w:pPr>
       <w:r>
-        <w:object w:dxaOrig="18502" w:dyaOrig="10706">
-          <v:shape id="_x0000_i1033" type="#_x0000_t75" style="width:419.25pt;height:242.25pt" o:ole="">
-            <v:imagedata r:id="rId56" o:title=""/>
-          </v:shape>
-          <o:OLEObject Type="Embed" ProgID="Visio.Drawing.11" ShapeID="_x0000_i1033" DrawAspect="Content" ObjectID="_1449063332" r:id="rId57"/>
-        </w:object>
-      </w:r>
-      <w:bookmarkStart w:id="93" w:name="_GoBack"/>
-      <w:bookmarkEnd w:id="93"/>
+        <w:rPr>
+          <w:rFonts w:ascii="宋体" w:hAnsi="宋体" w:hint="eastAsia"/>
+        </w:rPr>
+        <w:t>根据盲人习惯沿着墙走的情况以及对直角</w:t>
+      </w:r>
+      <w:r>
+        <w:rPr>
+          <w:rFonts w:ascii="宋体" w:hAnsi="宋体" w:hint="eastAsia"/>
+        </w:rPr>
+        <w:t>、直线</w:t>
+      </w:r>
+      <w:r>
+        <w:rPr>
+          <w:rFonts w:ascii="宋体" w:hAnsi="宋体" w:hint="eastAsia"/>
+        </w:rPr>
+        <w:t>的偏爱</w:t>
+      </w:r>
+      <w:r>
+        <w:rPr>
+          <w:rFonts w:ascii="宋体" w:hAnsi="宋体" w:hint="eastAsia"/>
+        </w:rPr>
+        <w:t>，按如下规则建立节点之间的链接：</w:t>
+      </w:r>
     </w:p>
     <w:p>
       <w:pPr>
@@ -31867,30 +32803,6 @@
         <w:rPr>
           <w:rFonts w:ascii="宋体" w:hAnsi="宋体" w:hint="eastAsia"/>
         </w:rPr>
-        <w:t>根据盲人习惯沿着墙走的情况以及对直角</w:t>
-      </w:r>
-      <w:r>
-        <w:rPr>
-          <w:rFonts w:ascii="宋体" w:hAnsi="宋体" w:hint="eastAsia"/>
-        </w:rPr>
-        <w:t>、直线</w:t>
-      </w:r>
-      <w:r>
-        <w:rPr>
-          <w:rFonts w:ascii="宋体" w:hAnsi="宋体" w:hint="eastAsia"/>
-        </w:rPr>
-        <w:t>的偏爱</w:t>
-      </w:r>
-      <w:r>
-        <w:rPr>
-          <w:rFonts w:ascii="宋体" w:hAnsi="宋体" w:hint="eastAsia"/>
-        </w:rPr>
-        <w:t>，按如下规则建立节点之间的边。</w:t>
-      </w:r>
-      <w:r>
-        <w:rPr>
-          <w:rFonts w:ascii="宋体" w:hAnsi="宋体" w:hint="eastAsia"/>
-        </w:rPr>
         <w:t>一幅完整的用于导航或其他基于位置的应用的空间信息地图需要提供相关信息以保证能够实现下列操作：</w:t>
       </w:r>
     </w:p>
@@ -32015,97 +32927,6 @@
           <w:rFonts w:ascii="宋体" w:hAnsi="宋体"/>
         </w:rPr>
       </w:pPr>
-      <w:r>
-        <w:rPr>
-          <w:rFonts w:ascii="宋体" w:hAnsi="宋体"/>
-        </w:rPr>
-        <w:t>CAD文件包含了很多对网络的拓扑模型来说无用的特性</w:t>
-      </w:r>
-      <w:r>
-        <w:rPr>
-          <w:rFonts w:ascii="宋体" w:hAnsi="宋体" w:hint="eastAsia"/>
-        </w:rPr>
-        <w:t>，</w:t>
-      </w:r>
-      <w:r>
-        <w:rPr>
-          <w:rFonts w:ascii="宋体" w:hAnsi="宋体"/>
-        </w:rPr>
-        <w:t>因此有必要对其进行数据转换提取出室内导航可能需要用到的信息</w:t>
-      </w:r>
-      <w:r>
-        <w:rPr>
-          <w:rFonts w:ascii="宋体" w:hAnsi="宋体" w:hint="eastAsia"/>
-        </w:rPr>
-        <w:t>。</w:t>
-      </w:r>
-      <w:r>
-        <w:rPr>
-          <w:rFonts w:ascii="宋体" w:hAnsi="宋体"/>
-        </w:rPr>
-        <w:t>经过检测</w:t>
-      </w:r>
-      <w:r>
-        <w:rPr>
-          <w:rFonts w:ascii="宋体" w:hAnsi="宋体" w:hint="eastAsia"/>
-        </w:rPr>
-        <w:t>，</w:t>
-      </w:r>
-      <w:r>
-        <w:rPr>
-          <w:rFonts w:ascii="宋体" w:hAnsi="宋体"/>
-        </w:rPr>
-        <w:t>CAD文件涉及的相</w:t>
-      </w:r>
-      <w:r>
-        <w:rPr>
-          <w:rFonts w:ascii="宋体" w:hAnsi="宋体"/>
-        </w:rPr>
-        <w:lastRenderedPageBreak/>
-        <w:t>关对象被清晰地标记为门</w:t>
-      </w:r>
-      <w:r>
-        <w:rPr>
-          <w:rFonts w:ascii="宋体" w:hAnsi="宋体" w:hint="eastAsia"/>
-        </w:rPr>
-        <w:t>、</w:t>
-      </w:r>
-      <w:r>
-        <w:rPr>
-          <w:rFonts w:ascii="宋体" w:hAnsi="宋体"/>
-        </w:rPr>
-        <w:t>房间</w:t>
-      </w:r>
-      <w:r>
-        <w:rPr>
-          <w:rFonts w:ascii="宋体" w:hAnsi="宋体" w:hint="eastAsia"/>
-        </w:rPr>
-        <w:t>、</w:t>
-      </w:r>
-      <w:r>
-        <w:rPr>
-          <w:rFonts w:ascii="宋体" w:hAnsi="宋体"/>
-        </w:rPr>
-        <w:t>走道</w:t>
-      </w:r>
-      <w:r>
-        <w:rPr>
-          <w:rFonts w:ascii="宋体" w:hAnsi="宋体" w:hint="eastAsia"/>
-        </w:rPr>
-        <w:t>、</w:t>
-      </w:r>
-      <w:r>
-        <w:rPr>
-          <w:rFonts w:ascii="宋体" w:hAnsi="宋体"/>
-        </w:rPr>
-        <w:t>大楼等</w:t>
-      </w:r>
-      <w:r>
-        <w:rPr>
-          <w:rFonts w:ascii="宋体" w:hAnsi="宋体" w:hint="eastAsia"/>
-        </w:rPr>
-        <w:t>，并且所有其他无用的元素被去除。</w:t>
-      </w:r>
     </w:p>
     <w:p>
       <w:pPr>
@@ -32120,7 +32941,19 @@
         <w:rPr>
           <w:rFonts w:ascii="宋体" w:hAnsi="宋体" w:hint="eastAsia"/>
         </w:rPr>
-        <w:t>CAD数据库中的所有元素可能都含有一个属性的列表（如房间号）</w:t>
+        <w:t>对视力残疾人来说，室内导航系统无需提供图形显示</w:t>
+      </w:r>
+      <w:r>
+        <w:rPr>
+          <w:rFonts w:ascii="宋体" w:hAnsi="宋体" w:hint="eastAsia"/>
+        </w:rPr>
+        <w:t>功能</w:t>
+      </w:r>
+      <w:r>
+        <w:rPr>
+          <w:rFonts w:ascii="宋体" w:hAnsi="宋体" w:hint="eastAsia"/>
+        </w:rPr>
+        <w:t>。</w:t>
       </w:r>
     </w:p>
     <w:p>
@@ -32132,12 +32965,6 @@
           <w:rFonts w:ascii="宋体" w:hAnsi="宋体"/>
         </w:rPr>
       </w:pPr>
-      <w:r>
-        <w:rPr>
-          <w:rFonts w:ascii="宋体" w:hAnsi="宋体" w:hint="eastAsia"/>
-        </w:rPr>
-        <w:t>CAD数据到节点、链接等单一元素的转换是创建导航所需网络的第一步。</w:t>
-      </w:r>
     </w:p>
     <w:p>
       <w:pPr>
@@ -32148,12 +32975,6 @@
           <w:rFonts w:ascii="宋体" w:hAnsi="宋体"/>
         </w:rPr>
       </w:pPr>
-      <w:r>
-        <w:rPr>
-          <w:rFonts w:ascii="宋体" w:hAnsi="宋体" w:hint="eastAsia"/>
-        </w:rPr>
-        <w:t>这样的节点/链接模型需要某些特定的属性，如连通性、距离等，尤其对路由问题来说，更为重要。</w:t>
-      </w:r>
     </w:p>
     <w:p>
       <w:pPr>
@@ -32166,43 +32987,15 @@
       </w:pPr>
       <w:r>
         <w:rPr>
-          <w:noProof/>
-        </w:rPr>
-        <w:drawing>
-          <wp:inline distT="0" distB="0" distL="0" distR="0" wp14:anchorId="01CF6C5F" wp14:editId="255DE071">
-            <wp:extent cx="5327650" cy="1700038"/>
-            <wp:effectExtent l="0" t="0" r="6350" b="0"/>
-            <wp:docPr id="1" name="图片 1"/>
-            <wp:cNvGraphicFramePr>
-              <a:graphicFrameLocks xmlns:a="http://schemas.openxmlformats.org/drawingml/2006/main" noChangeAspect="1"/>
-            </wp:cNvGraphicFramePr>
-            <a:graphic xmlns:a="http://schemas.openxmlformats.org/drawingml/2006/main">
-              <a:graphicData uri="http://schemas.openxmlformats.org/drawingml/2006/picture">
-                <pic:pic xmlns:pic="http://schemas.openxmlformats.org/drawingml/2006/picture">
-                  <pic:nvPicPr>
-                    <pic:cNvPr id="0" name=""/>
-                    <pic:cNvPicPr/>
-                  </pic:nvPicPr>
-                  <pic:blipFill>
-                    <a:blip r:embed="rId58"/>
-                    <a:stretch>
-                      <a:fillRect/>
-                    </a:stretch>
-                  </pic:blipFill>
-                  <pic:spPr>
-                    <a:xfrm>
-                      <a:off x="0" y="0"/>
-                      <a:ext cx="5327650" cy="1700038"/>
-                    </a:xfrm>
-                    <a:prstGeom prst="rect">
-                      <a:avLst/>
-                    </a:prstGeom>
-                  </pic:spPr>
-                </pic:pic>
-              </a:graphicData>
-            </a:graphic>
-          </wp:inline>
-        </w:drawing>
+          <w:rFonts w:ascii="宋体" w:hAnsi="宋体" w:hint="eastAsia"/>
+        </w:rPr>
+        <w:t>以下描述：</w:t>
+      </w:r>
+      <w:r>
+        <w:rPr>
+          <w:rFonts w:ascii="宋体" w:hAnsi="宋体"/>
+        </w:rPr>
+        <w:t xml:space="preserve"> </w:t>
       </w:r>
     </w:p>
     <w:p>
@@ -32214,6 +33007,12 @@
           <w:rFonts w:ascii="宋体" w:hAnsi="宋体"/>
         </w:rPr>
       </w:pPr>
+      <w:r>
+        <w:rPr>
+          <w:rFonts w:ascii="宋体" w:hAnsi="宋体" w:hint="eastAsia"/>
+        </w:rPr>
+        <w:t>CAD提取的结果是什么样的</w:t>
+      </w:r>
     </w:p>
     <w:p>
       <w:pPr>
@@ -32228,112 +33027,6 @@
         <w:rPr>
           <w:rFonts w:ascii="宋体" w:hAnsi="宋体" w:hint="eastAsia"/>
         </w:rPr>
-        <w:t>对视力残疾人来说，室内导航系统无需提供图形显示</w:t>
-      </w:r>
-      <w:r>
-        <w:rPr>
-          <w:rFonts w:ascii="宋体" w:hAnsi="宋体" w:hint="eastAsia"/>
-        </w:rPr>
-        <w:t>功能</w:t>
-      </w:r>
-      <w:r>
-        <w:rPr>
-          <w:rFonts w:ascii="宋体" w:hAnsi="宋体" w:hint="eastAsia"/>
-        </w:rPr>
-        <w:t>。</w:t>
-      </w:r>
-    </w:p>
-    <w:p>
-      <w:pPr>
-        <w:pStyle w:val="a1"/>
-        <w:spacing w:line="360" w:lineRule="auto"/>
-        <w:ind w:firstLine="480"/>
-        <w:rPr>
-          <w:rFonts w:ascii="宋体" w:hAnsi="宋体"/>
-        </w:rPr>
-      </w:pPr>
-    </w:p>
-    <w:p>
-      <w:pPr>
-        <w:pStyle w:val="a1"/>
-        <w:spacing w:line="360" w:lineRule="auto"/>
-        <w:ind w:firstLine="480"/>
-        <w:rPr>
-          <w:rFonts w:ascii="宋体" w:hAnsi="宋体"/>
-        </w:rPr>
-      </w:pPr>
-    </w:p>
-    <w:p>
-      <w:pPr>
-        <w:pStyle w:val="a1"/>
-        <w:spacing w:line="360" w:lineRule="auto"/>
-        <w:ind w:firstLine="480"/>
-        <w:rPr>
-          <w:rFonts w:ascii="宋体" w:hAnsi="宋体"/>
-        </w:rPr>
-      </w:pPr>
-      <w:r>
-        <w:rPr>
-          <w:rFonts w:ascii="宋体" w:hAnsi="宋体" w:hint="eastAsia"/>
-        </w:rPr>
-        <w:t>以下描述：</w:t>
-      </w:r>
-    </w:p>
-    <w:p>
-      <w:pPr>
-        <w:pStyle w:val="a1"/>
-        <w:spacing w:line="360" w:lineRule="auto"/>
-        <w:ind w:firstLine="480"/>
-        <w:rPr>
-          <w:rFonts w:ascii="宋体" w:hAnsi="宋体"/>
-        </w:rPr>
-      </w:pPr>
-      <w:r>
-        <w:rPr>
-          <w:rFonts w:ascii="宋体" w:hAnsi="宋体" w:hint="eastAsia"/>
-        </w:rPr>
-        <w:t>CAD提取过程</w:t>
-      </w:r>
-    </w:p>
-    <w:p>
-      <w:pPr>
-        <w:pStyle w:val="a1"/>
-        <w:spacing w:line="360" w:lineRule="auto"/>
-        <w:ind w:firstLine="480"/>
-        <w:rPr>
-          <w:rFonts w:ascii="宋体" w:hAnsi="宋体"/>
-        </w:rPr>
-      </w:pPr>
-      <w:r>
-        <w:rPr>
-          <w:rFonts w:ascii="宋体" w:hAnsi="宋体" w:hint="eastAsia"/>
-        </w:rPr>
-        <w:t>CAD提取的结果是什么样的</w:t>
-      </w:r>
-    </w:p>
-    <w:p>
-      <w:pPr>
-        <w:pStyle w:val="a1"/>
-        <w:spacing w:line="360" w:lineRule="auto"/>
-        <w:ind w:firstLine="480"/>
-        <w:rPr>
-          <w:rFonts w:ascii="宋体" w:hAnsi="宋体"/>
-        </w:rPr>
-      </w:pPr>
-    </w:p>
-    <w:p>
-      <w:pPr>
-        <w:pStyle w:val="a1"/>
-        <w:spacing w:line="360" w:lineRule="auto"/>
-        <w:ind w:firstLine="480"/>
-        <w:rPr>
-          <w:rFonts w:ascii="宋体" w:hAnsi="宋体"/>
-        </w:rPr>
-      </w:pPr>
-      <w:r>
-        <w:rPr>
-          <w:rFonts w:ascii="宋体" w:hAnsi="宋体" w:hint="eastAsia"/>
-        </w:rPr>
         <w:t>基于盲人距离感的优化</w:t>
       </w:r>
     </w:p>
@@ -32446,7 +33139,6 @@
         <w:rPr>
           <w:rFonts w:ascii="宋体" w:eastAsia="宋体" w:hAnsi="宋体" w:hint="eastAsia"/>
         </w:rPr>
-        <w:lastRenderedPageBreak/>
         <w:t>人工更新NFC标签网络</w:t>
       </w:r>
     </w:p>
@@ -32475,18 +33167,18 @@
           <w:rFonts w:ascii="宋体" w:eastAsia="宋体" w:hAnsi="宋体"/>
         </w:rPr>
       </w:pPr>
-      <w:bookmarkStart w:id="94" w:name="_Toc165262367"/>
-      <w:bookmarkStart w:id="95" w:name="_Toc373869751"/>
-      <w:bookmarkStart w:id="96" w:name="_Toc373953842"/>
+      <w:bookmarkStart w:id="96" w:name="_Toc165262367"/>
+      <w:bookmarkStart w:id="97" w:name="_Toc373869751"/>
+      <w:bookmarkStart w:id="98" w:name="_Toc373953842"/>
       <w:r>
         <w:rPr>
           <w:rFonts w:ascii="宋体" w:eastAsia="宋体" w:hAnsi="宋体" w:hint="eastAsia"/>
         </w:rPr>
         <w:t>本章小结</w:t>
       </w:r>
-      <w:bookmarkEnd w:id="94"/>
-      <w:bookmarkEnd w:id="95"/>
       <w:bookmarkEnd w:id="96"/>
+      <w:bookmarkEnd w:id="97"/>
+      <w:bookmarkEnd w:id="98"/>
     </w:p>
     <w:p>
       <w:pPr>
@@ -32496,10 +33188,10 @@
           <w:rFonts w:ascii="宋体" w:hAnsi="宋体"/>
         </w:rPr>
         <w:sectPr>
-          <w:headerReference w:type="even" r:id="rId59"/>
-          <w:headerReference w:type="default" r:id="rId60"/>
-          <w:footerReference w:type="even" r:id="rId61"/>
-          <w:footerReference w:type="default" r:id="rId62"/>
+          <w:headerReference w:type="even" r:id="rId61"/>
+          <w:headerReference w:type="default" r:id="rId62"/>
+          <w:footerReference w:type="even" r:id="rId63"/>
+          <w:footerReference w:type="default" r:id="rId64"/>
           <w:endnotePr>
             <w:numFmt w:val="decimal"/>
           </w:endnotePr>
@@ -32509,12 +33201,12 @@
           <w:docGrid w:linePitch="360" w:charSpace="1861"/>
         </w:sectPr>
       </w:pPr>
-      <w:bookmarkStart w:id="97" w:name="_Toc165262368"/>
-      <w:bookmarkStart w:id="98" w:name="_Toc373869752"/>
-      <w:bookmarkStart w:id="99" w:name="_Toc373953843"/>
-      <w:bookmarkEnd w:id="97"/>
-      <w:bookmarkEnd w:id="98"/>
+      <w:bookmarkStart w:id="99" w:name="_Toc165262368"/>
+      <w:bookmarkStart w:id="100" w:name="_Toc373869752"/>
+      <w:bookmarkStart w:id="101" w:name="_Toc373953843"/>
       <w:bookmarkEnd w:id="99"/>
+      <w:bookmarkEnd w:id="100"/>
+      <w:bookmarkEnd w:id="101"/>
     </w:p>
     <w:p>
       <w:pPr>
@@ -32525,8 +33217,8 @@
           <w:rFonts w:ascii="宋体" w:eastAsia="宋体" w:hAnsi="宋体"/>
         </w:rPr>
       </w:pPr>
-      <w:bookmarkStart w:id="100" w:name="_Toc373869753"/>
-      <w:bookmarkStart w:id="101" w:name="_Toc373953844"/>
+      <w:bookmarkStart w:id="102" w:name="_Toc373869753"/>
+      <w:bookmarkStart w:id="103" w:name="_Toc373953844"/>
       <w:r>
         <w:rPr>
           <w:rFonts w:ascii="宋体" w:eastAsia="宋体" w:hAnsi="宋体" w:hint="eastAsia"/>
@@ -32534,8 +33226,8 @@
         <w:lastRenderedPageBreak/>
         <w:t>基于室内定位的服务</w:t>
       </w:r>
-      <w:bookmarkEnd w:id="100"/>
-      <w:bookmarkEnd w:id="101"/>
+      <w:bookmarkEnd w:id="102"/>
+      <w:bookmarkEnd w:id="103"/>
     </w:p>
     <w:p>
       <w:pPr>
@@ -32555,16 +33247,16 @@
           <w:rFonts w:ascii="宋体" w:eastAsia="宋体" w:hAnsi="宋体"/>
         </w:rPr>
       </w:pPr>
-      <w:bookmarkStart w:id="102" w:name="_Toc373869754"/>
-      <w:bookmarkStart w:id="103" w:name="_Toc373953845"/>
+      <w:bookmarkStart w:id="104" w:name="_Toc373869754"/>
+      <w:bookmarkStart w:id="105" w:name="_Toc373953845"/>
       <w:r>
         <w:rPr>
           <w:rFonts w:ascii="宋体" w:eastAsia="宋体" w:hAnsi="宋体" w:hint="eastAsia"/>
         </w:rPr>
         <w:t>室内服务内容</w:t>
       </w:r>
-      <w:bookmarkEnd w:id="102"/>
-      <w:bookmarkEnd w:id="103"/>
+      <w:bookmarkEnd w:id="104"/>
+      <w:bookmarkEnd w:id="105"/>
     </w:p>
     <w:p>
       <w:pPr>
@@ -32609,12 +33301,12 @@
           <w:rFonts w:ascii="宋体" w:eastAsia="宋体" w:hAnsi="宋体"/>
         </w:rPr>
       </w:pPr>
-      <w:bookmarkStart w:id="104" w:name="_Toc165262371"/>
-      <w:bookmarkStart w:id="105" w:name="_Toc373869755"/>
-      <w:bookmarkStart w:id="106" w:name="_Toc373953846"/>
-      <w:bookmarkEnd w:id="104"/>
-      <w:bookmarkEnd w:id="105"/>
+      <w:bookmarkStart w:id="106" w:name="_Toc165262371"/>
+      <w:bookmarkStart w:id="107" w:name="_Toc373869755"/>
+      <w:bookmarkStart w:id="108" w:name="_Toc373953846"/>
       <w:bookmarkEnd w:id="106"/>
+      <w:bookmarkEnd w:id="107"/>
+      <w:bookmarkEnd w:id="108"/>
     </w:p>
     <w:p>
       <w:pPr>
@@ -32876,14 +33568,14 @@
           <w:rFonts w:ascii="宋体" w:eastAsia="宋体" w:hAnsi="宋体"/>
         </w:rPr>
       </w:pPr>
-      <w:bookmarkStart w:id="107" w:name="_Toc373953847"/>
+      <w:bookmarkStart w:id="109" w:name="_Toc373953847"/>
       <w:r>
         <w:rPr>
           <w:rFonts w:ascii="宋体" w:eastAsia="宋体" w:hAnsi="宋体" w:hint="eastAsia"/>
         </w:rPr>
         <w:t>基于“推”的位置服务</w:t>
       </w:r>
-      <w:bookmarkEnd w:id="107"/>
+      <w:bookmarkEnd w:id="109"/>
     </w:p>
     <w:p>
       <w:pPr>
@@ -32894,14 +33586,14 @@
           <w:rFonts w:ascii="宋体" w:eastAsia="宋体" w:hAnsi="宋体"/>
         </w:rPr>
       </w:pPr>
-      <w:bookmarkStart w:id="108" w:name="_Toc373953848"/>
+      <w:bookmarkStart w:id="110" w:name="_Toc373953848"/>
       <w:r>
         <w:rPr>
           <w:rFonts w:ascii="宋体" w:eastAsia="宋体" w:hAnsi="宋体" w:hint="eastAsia"/>
         </w:rPr>
         <w:t>基于“拉”的位置服务</w:t>
       </w:r>
-      <w:bookmarkEnd w:id="108"/>
+      <w:bookmarkEnd w:id="110"/>
     </w:p>
     <w:p>
       <w:pPr>
@@ -32912,16 +33604,16 @@
           <w:rFonts w:ascii="宋体" w:eastAsia="宋体" w:hAnsi="宋体"/>
         </w:rPr>
       </w:pPr>
-      <w:bookmarkStart w:id="109" w:name="_Toc373869756"/>
-      <w:bookmarkStart w:id="110" w:name="_Toc373953849"/>
+      <w:bookmarkStart w:id="111" w:name="_Toc373869756"/>
+      <w:bookmarkStart w:id="112" w:name="_Toc373953849"/>
       <w:r>
         <w:rPr>
           <w:rFonts w:ascii="宋体" w:eastAsia="宋体" w:hAnsi="宋体" w:hint="eastAsia"/>
         </w:rPr>
         <w:t>室内服务框架</w:t>
       </w:r>
-      <w:bookmarkEnd w:id="109"/>
-      <w:bookmarkEnd w:id="110"/>
+      <w:bookmarkEnd w:id="111"/>
+      <w:bookmarkEnd w:id="112"/>
     </w:p>
     <w:p>
       <w:pPr>
@@ -32932,18 +33624,18 @@
           <w:rFonts w:ascii="宋体" w:eastAsia="宋体" w:hAnsi="宋体"/>
         </w:rPr>
       </w:pPr>
-      <w:bookmarkStart w:id="111" w:name="_Toc165262372"/>
-      <w:bookmarkStart w:id="112" w:name="_Toc373869757"/>
-      <w:bookmarkStart w:id="113" w:name="_Toc373953850"/>
+      <w:bookmarkStart w:id="113" w:name="_Toc165262372"/>
+      <w:bookmarkStart w:id="114" w:name="_Toc373869757"/>
+      <w:bookmarkStart w:id="115" w:name="_Toc373953850"/>
       <w:r>
         <w:rPr>
           <w:rFonts w:ascii="宋体" w:eastAsia="宋体" w:hAnsi="宋体" w:hint="eastAsia"/>
         </w:rPr>
         <w:t>本章小结</w:t>
       </w:r>
-      <w:bookmarkEnd w:id="111"/>
-      <w:bookmarkEnd w:id="112"/>
       <w:bookmarkEnd w:id="113"/>
+      <w:bookmarkEnd w:id="114"/>
+      <w:bookmarkEnd w:id="115"/>
     </w:p>
     <w:p>
       <w:pPr>
@@ -32953,12 +33645,12 @@
           <w:rFonts w:ascii="宋体" w:eastAsia="宋体" w:hAnsi="宋体"/>
         </w:rPr>
       </w:pPr>
-      <w:bookmarkStart w:id="114" w:name="_Toc165262373"/>
-      <w:bookmarkStart w:id="115" w:name="_Toc373869758"/>
-      <w:bookmarkStart w:id="116" w:name="_Toc373953851"/>
-      <w:bookmarkEnd w:id="114"/>
-      <w:bookmarkEnd w:id="115"/>
+      <w:bookmarkStart w:id="116" w:name="_Toc165262373"/>
+      <w:bookmarkStart w:id="117" w:name="_Toc373869758"/>
+      <w:bookmarkStart w:id="118" w:name="_Toc373953851"/>
       <w:bookmarkEnd w:id="116"/>
+      <w:bookmarkEnd w:id="117"/>
+      <w:bookmarkEnd w:id="118"/>
     </w:p>
     <w:p>
       <w:pPr>
@@ -33018,10 +33710,10 @@
           <w:rFonts w:ascii="宋体" w:hAnsi="宋体"/>
         </w:rPr>
         <w:sectPr>
-          <w:headerReference w:type="even" r:id="rId63"/>
-          <w:headerReference w:type="default" r:id="rId64"/>
-          <w:footerReference w:type="even" r:id="rId65"/>
-          <w:footerReference w:type="default" r:id="rId66"/>
+          <w:headerReference w:type="even" r:id="rId65"/>
+          <w:headerReference w:type="default" r:id="rId66"/>
+          <w:footerReference w:type="even" r:id="rId67"/>
+          <w:footerReference w:type="default" r:id="rId68"/>
           <w:endnotePr>
             <w:numFmt w:val="decimal"/>
           </w:endnotePr>
@@ -33041,8 +33733,8 @@
           <w:rFonts w:ascii="宋体" w:eastAsia="宋体" w:hAnsi="宋体"/>
         </w:rPr>
       </w:pPr>
-      <w:bookmarkStart w:id="117" w:name="_Toc373869759"/>
-      <w:bookmarkStart w:id="118" w:name="_Toc373953852"/>
+      <w:bookmarkStart w:id="119" w:name="_Toc373869759"/>
+      <w:bookmarkStart w:id="120" w:name="_Toc373953852"/>
       <w:r>
         <w:rPr>
           <w:rFonts w:ascii="宋体" w:eastAsia="宋体" w:hAnsi="宋体" w:hint="eastAsia"/>
@@ -33062,8 +33754,8 @@
         </w:rPr>
         <w:t>系统的实现</w:t>
       </w:r>
-      <w:bookmarkEnd w:id="117"/>
-      <w:bookmarkEnd w:id="118"/>
+      <w:bookmarkEnd w:id="119"/>
+      <w:bookmarkEnd w:id="120"/>
     </w:p>
     <w:p>
       <w:pPr>
@@ -33084,8 +33776,8 @@
           <w:rFonts w:ascii="宋体" w:eastAsia="宋体" w:hAnsi="宋体"/>
         </w:rPr>
       </w:pPr>
-      <w:bookmarkStart w:id="119" w:name="_Toc373869760"/>
-      <w:bookmarkStart w:id="120" w:name="_Toc373953853"/>
+      <w:bookmarkStart w:id="121" w:name="_Toc373869760"/>
+      <w:bookmarkStart w:id="122" w:name="_Toc373953853"/>
       <w:r>
         <w:rPr>
           <w:rFonts w:ascii="宋体" w:eastAsia="宋体" w:hAnsi="宋体" w:hint="eastAsia"/>
@@ -33104,8 +33796,8 @@
         </w:rPr>
         <w:t>系统架构</w:t>
       </w:r>
-      <w:bookmarkEnd w:id="119"/>
-      <w:bookmarkEnd w:id="120"/>
+      <w:bookmarkEnd w:id="121"/>
+      <w:bookmarkEnd w:id="122"/>
     </w:p>
     <w:p>
       <w:pPr>
@@ -33140,12 +33832,12 @@
           <w:rFonts w:ascii="宋体" w:eastAsia="宋体" w:hAnsi="宋体"/>
         </w:rPr>
       </w:pPr>
-      <w:bookmarkStart w:id="121" w:name="_Toc165262376"/>
-      <w:bookmarkStart w:id="122" w:name="_Toc373869761"/>
-      <w:bookmarkStart w:id="123" w:name="_Toc373953854"/>
-      <w:bookmarkEnd w:id="121"/>
-      <w:bookmarkEnd w:id="122"/>
+      <w:bookmarkStart w:id="123" w:name="_Toc165262376"/>
+      <w:bookmarkStart w:id="124" w:name="_Toc373869761"/>
+      <w:bookmarkStart w:id="125" w:name="_Toc373953854"/>
       <w:bookmarkEnd w:id="123"/>
+      <w:bookmarkEnd w:id="124"/>
+      <w:bookmarkEnd w:id="125"/>
     </w:p>
     <w:p>
       <w:pPr>
@@ -33166,8 +33858,8 @@
           <w:rFonts w:ascii="宋体" w:eastAsia="宋体" w:hAnsi="宋体"/>
         </w:rPr>
       </w:pPr>
-      <w:bookmarkStart w:id="124" w:name="_Toc373869762"/>
-      <w:bookmarkStart w:id="125" w:name="_Toc373953855"/>
+      <w:bookmarkStart w:id="126" w:name="_Toc373869762"/>
+      <w:bookmarkStart w:id="127" w:name="_Toc373953855"/>
       <w:r>
         <w:rPr>
           <w:rFonts w:ascii="宋体" w:eastAsia="宋体" w:hAnsi="宋体" w:hint="eastAsia"/>
@@ -33180,8 +33872,8 @@
         </w:rPr>
         <w:t>服务器实现</w:t>
       </w:r>
-      <w:bookmarkEnd w:id="124"/>
-      <w:bookmarkEnd w:id="125"/>
+      <w:bookmarkEnd w:id="126"/>
+      <w:bookmarkEnd w:id="127"/>
     </w:p>
     <w:p>
       <w:pPr>
@@ -33192,8 +33884,8 @@
           <w:rFonts w:ascii="宋体" w:eastAsia="宋体" w:hAnsi="宋体"/>
         </w:rPr>
       </w:pPr>
-      <w:bookmarkStart w:id="126" w:name="_Toc373869763"/>
-      <w:bookmarkStart w:id="127" w:name="_Toc373953856"/>
+      <w:bookmarkStart w:id="128" w:name="_Toc373869763"/>
+      <w:bookmarkStart w:id="129" w:name="_Toc373953856"/>
       <w:r>
         <w:rPr>
           <w:rFonts w:ascii="宋体" w:eastAsia="宋体" w:hAnsi="宋体" w:hint="eastAsia"/>
@@ -33206,8 +33898,8 @@
         </w:rPr>
         <w:t>客户端实现</w:t>
       </w:r>
-      <w:bookmarkEnd w:id="126"/>
-      <w:bookmarkEnd w:id="127"/>
+      <w:bookmarkEnd w:id="128"/>
+      <w:bookmarkEnd w:id="129"/>
     </w:p>
     <w:p>
       <w:pPr>
@@ -33218,16 +33910,16 @@
           <w:rFonts w:ascii="宋体" w:eastAsia="宋体" w:hAnsi="宋体"/>
         </w:rPr>
       </w:pPr>
-      <w:bookmarkStart w:id="128" w:name="_Toc373869764"/>
-      <w:bookmarkStart w:id="129" w:name="_Toc373953857"/>
+      <w:bookmarkStart w:id="130" w:name="_Toc373869764"/>
+      <w:bookmarkStart w:id="131" w:name="_Toc373953857"/>
       <w:r>
         <w:rPr>
           <w:rFonts w:ascii="宋体" w:eastAsia="宋体" w:hAnsi="宋体" w:hint="eastAsia"/>
         </w:rPr>
         <w:t>系统测试</w:t>
       </w:r>
-      <w:bookmarkEnd w:id="128"/>
-      <w:bookmarkEnd w:id="129"/>
+      <w:bookmarkEnd w:id="130"/>
+      <w:bookmarkEnd w:id="131"/>
     </w:p>
     <w:p>
       <w:pPr>
@@ -33238,10 +33930,10 @@
           <w:rFonts w:ascii="宋体" w:hAnsi="宋体"/>
         </w:rPr>
         <w:sectPr>
-          <w:headerReference w:type="even" r:id="rId67"/>
-          <w:headerReference w:type="default" r:id="rId68"/>
-          <w:footerReference w:type="even" r:id="rId69"/>
-          <w:footerReference w:type="default" r:id="rId70"/>
+          <w:headerReference w:type="even" r:id="rId69"/>
+          <w:headerReference w:type="default" r:id="rId70"/>
+          <w:footerReference w:type="even" r:id="rId71"/>
+          <w:footerReference w:type="default" r:id="rId72"/>
           <w:endnotePr>
             <w:numFmt w:val="decimal"/>
           </w:endnotePr>
@@ -33251,18 +33943,18 @@
           <w:docGrid w:linePitch="360" w:charSpace="1861"/>
         </w:sectPr>
       </w:pPr>
-      <w:bookmarkStart w:id="130" w:name="_Toc165262377"/>
-      <w:bookmarkStart w:id="131" w:name="_Toc373869765"/>
-      <w:bookmarkStart w:id="132" w:name="_Toc373953858"/>
+      <w:bookmarkStart w:id="132" w:name="_Toc165262377"/>
+      <w:bookmarkStart w:id="133" w:name="_Toc373869765"/>
+      <w:bookmarkStart w:id="134" w:name="_Toc373953858"/>
       <w:r>
         <w:rPr>
           <w:rFonts w:ascii="宋体" w:eastAsia="宋体" w:hAnsi="宋体" w:hint="eastAsia"/>
         </w:rPr>
         <w:t>本章小结</w:t>
       </w:r>
-      <w:bookmarkEnd w:id="130"/>
-      <w:bookmarkEnd w:id="131"/>
       <w:bookmarkEnd w:id="132"/>
+      <w:bookmarkEnd w:id="133"/>
+      <w:bookmarkEnd w:id="134"/>
     </w:p>
     <w:p>
       <w:pPr>
@@ -33273,8 +33965,8 @@
           <w:rFonts w:ascii="宋体" w:eastAsia="宋体" w:hAnsi="宋体"/>
         </w:rPr>
       </w:pPr>
-      <w:bookmarkStart w:id="133" w:name="_Toc373869767"/>
-      <w:bookmarkStart w:id="134" w:name="_Toc373953860"/>
+      <w:bookmarkStart w:id="135" w:name="_Toc373869767"/>
+      <w:bookmarkStart w:id="136" w:name="_Toc373953860"/>
       <w:r>
         <w:rPr>
           <w:rFonts w:ascii="宋体" w:eastAsia="宋体" w:hAnsi="宋体" w:hint="eastAsia"/>
@@ -33282,8 +33974,8 @@
         <w:lastRenderedPageBreak/>
         <w:t>总结与展望</w:t>
       </w:r>
-      <w:bookmarkEnd w:id="133"/>
-      <w:bookmarkEnd w:id="134"/>
+      <w:bookmarkEnd w:id="135"/>
+      <w:bookmarkEnd w:id="136"/>
     </w:p>
     <w:p>
       <w:pPr>
@@ -33301,16 +33993,16 @@
           <w:rFonts w:ascii="宋体" w:eastAsia="宋体" w:hAnsi="宋体"/>
         </w:rPr>
       </w:pPr>
-      <w:bookmarkStart w:id="135" w:name="_Toc373869768"/>
-      <w:bookmarkStart w:id="136" w:name="_Toc373953861"/>
+      <w:bookmarkStart w:id="137" w:name="_Toc373869768"/>
+      <w:bookmarkStart w:id="138" w:name="_Toc373953861"/>
       <w:r>
         <w:rPr>
           <w:rFonts w:ascii="宋体" w:eastAsia="宋体" w:hAnsi="宋体" w:hint="eastAsia"/>
         </w:rPr>
         <w:t>总结</w:t>
       </w:r>
-      <w:bookmarkEnd w:id="135"/>
-      <w:bookmarkEnd w:id="136"/>
+      <w:bookmarkEnd w:id="137"/>
+      <w:bookmarkEnd w:id="138"/>
     </w:p>
     <w:p>
       <w:pPr>
@@ -33345,12 +34037,12 @@
           <w:rFonts w:ascii="宋体" w:eastAsia="宋体" w:hAnsi="宋体"/>
         </w:rPr>
       </w:pPr>
-      <w:bookmarkStart w:id="137" w:name="_Toc165262381"/>
-      <w:bookmarkStart w:id="138" w:name="_Toc373869769"/>
-      <w:bookmarkStart w:id="139" w:name="_Toc373953862"/>
-      <w:bookmarkEnd w:id="137"/>
-      <w:bookmarkEnd w:id="138"/>
+      <w:bookmarkStart w:id="139" w:name="_Toc165262381"/>
+      <w:bookmarkStart w:id="140" w:name="_Toc373869769"/>
+      <w:bookmarkStart w:id="141" w:name="_Toc373953862"/>
       <w:bookmarkEnd w:id="139"/>
+      <w:bookmarkEnd w:id="140"/>
+      <w:bookmarkEnd w:id="141"/>
     </w:p>
     <w:p>
       <w:pPr>
@@ -33371,16 +34063,16 @@
           <w:rFonts w:ascii="宋体" w:eastAsia="宋体" w:hAnsi="宋体"/>
         </w:rPr>
       </w:pPr>
-      <w:bookmarkStart w:id="140" w:name="_Toc373869770"/>
-      <w:bookmarkStart w:id="141" w:name="_Toc373953863"/>
+      <w:bookmarkStart w:id="142" w:name="_Toc373869770"/>
+      <w:bookmarkStart w:id="143" w:name="_Toc373953863"/>
       <w:r>
         <w:rPr>
           <w:rFonts w:ascii="宋体" w:eastAsia="宋体" w:hAnsi="宋体" w:hint="eastAsia"/>
         </w:rPr>
         <w:t>展望</w:t>
       </w:r>
-      <w:bookmarkEnd w:id="140"/>
-      <w:bookmarkEnd w:id="141"/>
+      <w:bookmarkEnd w:id="142"/>
+      <w:bookmarkEnd w:id="143"/>
     </w:p>
     <w:p>
       <w:pPr>
@@ -33390,12 +34082,12 @@
           <w:rFonts w:ascii="宋体" w:eastAsia="宋体" w:hAnsi="宋体"/>
         </w:rPr>
       </w:pPr>
-      <w:bookmarkStart w:id="142" w:name="_Toc165262383"/>
-      <w:bookmarkStart w:id="143" w:name="_Toc373869771"/>
-      <w:bookmarkStart w:id="144" w:name="_Toc373953864"/>
-      <w:bookmarkEnd w:id="142"/>
-      <w:bookmarkEnd w:id="143"/>
+      <w:bookmarkStart w:id="144" w:name="_Toc165262383"/>
+      <w:bookmarkStart w:id="145" w:name="_Toc373869771"/>
+      <w:bookmarkStart w:id="146" w:name="_Toc373953864"/>
       <w:bookmarkEnd w:id="144"/>
+      <w:bookmarkEnd w:id="145"/>
+      <w:bookmarkEnd w:id="146"/>
     </w:p>
     <w:p>
       <w:pPr>
@@ -33415,12 +34107,12 @@
           <w:rFonts w:ascii="宋体" w:eastAsia="宋体" w:hAnsi="宋体"/>
         </w:rPr>
       </w:pPr>
-      <w:bookmarkStart w:id="145" w:name="_Toc165262393"/>
-      <w:bookmarkStart w:id="146" w:name="_Toc373869772"/>
-      <w:bookmarkStart w:id="147" w:name="_Toc373953865"/>
-      <w:bookmarkEnd w:id="145"/>
-      <w:bookmarkEnd w:id="146"/>
+      <w:bookmarkStart w:id="147" w:name="_Toc165262393"/>
+      <w:bookmarkStart w:id="148" w:name="_Toc373869772"/>
+      <w:bookmarkStart w:id="149" w:name="_Toc373953865"/>
       <w:bookmarkEnd w:id="147"/>
+      <w:bookmarkEnd w:id="148"/>
+      <w:bookmarkEnd w:id="149"/>
     </w:p>
     <w:p>
       <w:pPr>
@@ -33451,10 +34143,10 @@
           <w:rFonts w:ascii="宋体" w:hAnsi="宋体"/>
         </w:rPr>
         <w:sectPr>
-          <w:headerReference w:type="even" r:id="rId71"/>
-          <w:headerReference w:type="default" r:id="rId72"/>
-          <w:footerReference w:type="even" r:id="rId73"/>
-          <w:footerReference w:type="default" r:id="rId74"/>
+          <w:headerReference w:type="even" r:id="rId73"/>
+          <w:headerReference w:type="default" r:id="rId74"/>
+          <w:footerReference w:type="even" r:id="rId75"/>
+          <w:footerReference w:type="default" r:id="rId76"/>
           <w:endnotePr>
             <w:numFmt w:val="decimal"/>
           </w:endnotePr>
@@ -33473,9 +34165,9 @@
           <w:rFonts w:ascii="宋体" w:eastAsia="宋体" w:hAnsi="宋体"/>
         </w:rPr>
       </w:pPr>
-      <w:bookmarkStart w:id="148" w:name="_Toc165262394"/>
-      <w:bookmarkStart w:id="149" w:name="_Toc373869773"/>
-      <w:bookmarkStart w:id="150" w:name="_Toc373953866"/>
+      <w:bookmarkStart w:id="150" w:name="_Toc165262394"/>
+      <w:bookmarkStart w:id="151" w:name="_Toc373869773"/>
+      <w:bookmarkStart w:id="152" w:name="_Toc373953866"/>
       <w:r>
         <w:rPr>
           <w:rFonts w:ascii="宋体" w:eastAsia="宋体" w:hAnsi="宋体" w:hint="eastAsia"/>
@@ -33483,9 +34175,9 @@
         <w:lastRenderedPageBreak/>
         <w:t>参考文献</w:t>
       </w:r>
-      <w:bookmarkEnd w:id="148"/>
-      <w:bookmarkEnd w:id="149"/>
       <w:bookmarkEnd w:id="150"/>
+      <w:bookmarkEnd w:id="151"/>
+      <w:bookmarkEnd w:id="152"/>
     </w:p>
     <w:p>
       <w:pPr>
@@ -33506,7 +34198,7 @@
       <w:r>
         <w:fldChar w:fldCharType="separate"/>
       </w:r>
-      <w:bookmarkStart w:id="151" w:name="_ENREF_1"/>
+      <w:bookmarkStart w:id="153" w:name="_ENREF_1"/>
       <w:r>
         <w:t>[1]</w:t>
       </w:r>
@@ -33519,7 +34211,7 @@
       <w:r>
         <w:t xml:space="preserve">Visual impairment and blindness[EB/OL]. [12]. </w:t>
       </w:r>
-      <w:hyperlink r:id="rId75" w:history="1">
+      <w:hyperlink r:id="rId77" w:history="1">
         <w:r>
           <w:rPr>
             <w:rStyle w:val="a8"/>
@@ -33530,13 +34222,13 @@
       <w:r>
         <w:t>.</w:t>
       </w:r>
-      <w:bookmarkEnd w:id="151"/>
+      <w:bookmarkEnd w:id="153"/>
     </w:p>
     <w:p>
       <w:pPr>
         <w:pStyle w:val="EndNoteBibliography"/>
       </w:pPr>
-      <w:bookmarkStart w:id="152" w:name="_ENREF_2"/>
+      <w:bookmarkStart w:id="154" w:name="_ENREF_2"/>
       <w:r>
         <w:t>[2]</w:t>
       </w:r>
@@ -33549,7 +34241,7 @@
       <w:r>
         <w:t xml:space="preserve">Accessibility[EB/OL]. [12]. </w:t>
       </w:r>
-      <w:hyperlink r:id="rId76" w:history="1">
+      <w:hyperlink r:id="rId78" w:history="1">
         <w:r>
           <w:rPr>
             <w:rStyle w:val="a8"/>
@@ -33560,16 +34252,13 @@
       <w:r>
         <w:t>.</w:t>
       </w:r>
-      <w:bookmarkEnd w:id="152"/>
+      <w:bookmarkEnd w:id="154"/>
     </w:p>
     <w:p>
       <w:pPr>
         <w:pStyle w:val="EndNoteBibliography"/>
-        <w:rPr>
-          <w:rFonts w:hint="eastAsia"/>
-        </w:rPr>
-      </w:pPr>
-      <w:bookmarkStart w:id="153" w:name="_ENREF_3"/>
+      </w:pPr>
+      <w:bookmarkStart w:id="155" w:name="_ENREF_3"/>
       <w:r>
         <w:rPr>
           <w:rFonts w:hint="eastAsia"/>
@@ -33642,13 +34331,13 @@
         </w:rPr>
         <w:t>, 2009, 6: 022.</w:t>
       </w:r>
-      <w:bookmarkEnd w:id="153"/>
+      <w:bookmarkEnd w:id="155"/>
     </w:p>
     <w:p>
       <w:pPr>
         <w:pStyle w:val="EndNoteBibliography"/>
       </w:pPr>
-      <w:bookmarkStart w:id="154" w:name="_ENREF_4"/>
+      <w:bookmarkStart w:id="156" w:name="_ENREF_4"/>
       <w:r>
         <w:t>[4]</w:t>
       </w:r>
@@ -33661,13 +34350,13 @@
       <w:r>
         <w:t>Davies J E, Wisdom S, Creaser C. Out of sight but not out of mind: visually impaired people's perspectives of library &amp; information services[M].  Library &amp; Information Statistics Unit, Loughborough University, 2001.</w:t>
       </w:r>
-      <w:bookmarkEnd w:id="154"/>
+      <w:bookmarkEnd w:id="156"/>
     </w:p>
     <w:p>
       <w:pPr>
         <w:pStyle w:val="EndNoteBibliography"/>
       </w:pPr>
-      <w:bookmarkStart w:id="155" w:name="_ENREF_5"/>
+      <w:bookmarkStart w:id="157" w:name="_ENREF_5"/>
       <w:r>
         <w:t>[5]</w:t>
       </w:r>
@@ -33680,16 +34369,13 @@
       <w:r>
         <w:t>Martínez C C, Martínez-Normand L, Olsen M G: Is It Possible to Predict the Manual Web Accessibility Result Using the Automatic Result?, Universal Access in Human-Computer Interaction. Applications and Services: Springer, 2009: 645-653.</w:t>
       </w:r>
-      <w:bookmarkEnd w:id="155"/>
+      <w:bookmarkEnd w:id="157"/>
     </w:p>
     <w:p>
       <w:pPr>
         <w:pStyle w:val="EndNoteBibliography"/>
-        <w:rPr>
-          <w:rFonts w:hint="eastAsia"/>
-        </w:rPr>
-      </w:pPr>
-      <w:bookmarkStart w:id="156" w:name="_ENREF_6"/>
+      </w:pPr>
+      <w:bookmarkStart w:id="158" w:name="_ENREF_6"/>
       <w:r>
         <w:rPr>
           <w:rFonts w:hint="eastAsia"/>
@@ -33732,16 +34418,13 @@
         </w:rPr>
         <w:t>[D]. 2008.</w:t>
       </w:r>
-      <w:bookmarkEnd w:id="156"/>
+      <w:bookmarkEnd w:id="158"/>
     </w:p>
     <w:p>
       <w:pPr>
         <w:pStyle w:val="EndNoteBibliography"/>
-        <w:rPr>
-          <w:rFonts w:hint="eastAsia"/>
-        </w:rPr>
-      </w:pPr>
-      <w:bookmarkStart w:id="157" w:name="_ENREF_7"/>
+      </w:pPr>
+      <w:bookmarkStart w:id="159" w:name="_ENREF_7"/>
       <w:r>
         <w:rPr>
           <w:rFonts w:hint="eastAsia"/>
@@ -33778,7 +34461,7 @@
         </w:rPr>
         <w:t xml:space="preserve">[EB/OL]. </w:t>
       </w:r>
-      <w:hyperlink r:id="rId77" w:history="1">
+      <w:hyperlink r:id="rId79" w:history="1">
         <w:r>
           <w:rPr>
             <w:rStyle w:val="a8"/>
@@ -33793,16 +34476,13 @@
         </w:rPr>
         <w:t>.</w:t>
       </w:r>
-      <w:bookmarkEnd w:id="157"/>
+      <w:bookmarkEnd w:id="159"/>
     </w:p>
     <w:p>
       <w:pPr>
         <w:pStyle w:val="EndNoteBibliography"/>
-        <w:rPr>
-          <w:rFonts w:hint="eastAsia"/>
-        </w:rPr>
-      </w:pPr>
-      <w:bookmarkStart w:id="158" w:name="_ENREF_8"/>
+      </w:pPr>
+      <w:bookmarkStart w:id="160" w:name="_ENREF_8"/>
       <w:r>
         <w:rPr>
           <w:rFonts w:hint="eastAsia"/>
@@ -33863,13 +34543,13 @@
         </w:rPr>
         <w:t>[C]. Proceedings of the 2006 International Conference on Industrial Design &amp; The 11th China Industrial Design Annual Meeting (Volume 2/2), 2006.</w:t>
       </w:r>
-      <w:bookmarkEnd w:id="158"/>
+      <w:bookmarkEnd w:id="160"/>
     </w:p>
     <w:p>
       <w:pPr>
         <w:pStyle w:val="EndNoteBibliography"/>
       </w:pPr>
-      <w:bookmarkStart w:id="159" w:name="_ENREF_9"/>
+      <w:bookmarkStart w:id="161" w:name="_ENREF_9"/>
       <w:r>
         <w:t>[9]</w:t>
       </w:r>
@@ -33882,13 +34562,13 @@
       <w:r>
         <w:t>Ciavarella C, Paternò F. The design of a handheld, location-aware guide for indoor environments[J]. Personal and Ubiquitous Computing, 2004, 8(2): 82-91.</w:t>
       </w:r>
-      <w:bookmarkEnd w:id="159"/>
+      <w:bookmarkEnd w:id="161"/>
     </w:p>
     <w:p>
       <w:pPr>
         <w:pStyle w:val="EndNoteBibliography"/>
       </w:pPr>
-      <w:bookmarkStart w:id="160" w:name="_ENREF_10"/>
+      <w:bookmarkStart w:id="162" w:name="_ENREF_10"/>
       <w:r>
         <w:t>[10]</w:t>
       </w:r>
@@ -33901,16 +34581,13 @@
       <w:r>
         <w:t>Müller H J, Schöning J, Krüger A. Mobile Map Interaction-Evaluation in an indoor scenario[C]. GI Jahrestagung (2), 2006: 403-410.</w:t>
       </w:r>
-      <w:bookmarkEnd w:id="160"/>
+      <w:bookmarkEnd w:id="162"/>
     </w:p>
     <w:p>
       <w:pPr>
         <w:pStyle w:val="EndNoteBibliography"/>
-        <w:rPr>
-          <w:rFonts w:hint="eastAsia"/>
-        </w:rPr>
-      </w:pPr>
-      <w:bookmarkStart w:id="161" w:name="_ENREF_11"/>
+      </w:pPr>
+      <w:bookmarkStart w:id="163" w:name="_ENREF_11"/>
       <w:r>
         <w:rPr>
           <w:rFonts w:hint="eastAsia"/>
@@ -33965,13 +34642,13 @@
         </w:rPr>
         <w:t>the danger of getting lost[J]. Journal of spatial science, 2006, 51(1): 117-131.</w:t>
       </w:r>
-      <w:bookmarkEnd w:id="161"/>
+      <w:bookmarkEnd w:id="163"/>
     </w:p>
     <w:p>
       <w:pPr>
         <w:pStyle w:val="EndNoteBibliography"/>
       </w:pPr>
-      <w:bookmarkStart w:id="162" w:name="_ENREF_12"/>
+      <w:bookmarkStart w:id="164" w:name="_ENREF_12"/>
       <w:r>
         <w:t>[12]</w:t>
       </w:r>
@@ -33984,13 +34661,13 @@
       <w:r>
         <w:t>Lorenz B, Ohlbach H J, Stoffel E-P: A hybrid spatial model for representing indoor environments, Web and Wireless Geographical Information Systems: Springer, 2006: 102-112.</w:t>
       </w:r>
-      <w:bookmarkEnd w:id="162"/>
+      <w:bookmarkEnd w:id="164"/>
     </w:p>
     <w:p>
       <w:pPr>
         <w:pStyle w:val="EndNoteBibliography"/>
       </w:pPr>
-      <w:bookmarkStart w:id="163" w:name="_ENREF_13"/>
+      <w:bookmarkStart w:id="165" w:name="_ENREF_13"/>
       <w:r>
         <w:t>[13]</w:t>
       </w:r>
@@ -34003,16 +34680,13 @@
       <w:r>
         <w:t>Nossum A S. IndoorTubes a novel design for indoor maps[J]. Cartography and Geographic Information Science, 2011, 38(2): 192-200.</w:t>
       </w:r>
-      <w:bookmarkEnd w:id="163"/>
+      <w:bookmarkEnd w:id="165"/>
     </w:p>
     <w:p>
       <w:pPr>
         <w:pStyle w:val="EndNoteBibliography"/>
-        <w:rPr>
-          <w:rFonts w:hint="eastAsia"/>
-        </w:rPr>
-      </w:pPr>
-      <w:bookmarkStart w:id="164" w:name="_ENREF_14"/>
+      </w:pPr>
+      <w:bookmarkStart w:id="166" w:name="_ENREF_14"/>
       <w:r>
         <w:rPr>
           <w:rFonts w:hint="eastAsia"/>
@@ -34073,13 +34747,13 @@
         </w:rPr>
         <w:t>, 2011, 7: 009.</w:t>
       </w:r>
-      <w:bookmarkEnd w:id="164"/>
+      <w:bookmarkEnd w:id="166"/>
     </w:p>
     <w:p>
       <w:pPr>
         <w:pStyle w:val="EndNoteBibliography"/>
       </w:pPr>
-      <w:bookmarkStart w:id="165" w:name="_ENREF_15"/>
+      <w:bookmarkStart w:id="167" w:name="_ENREF_15"/>
       <w:r>
         <w:t>[15]</w:t>
       </w:r>
@@ -34092,13 +34766,13 @@
       <w:r>
         <w:t>Link J a B, Smith P, Viol N, et al. Footpath: Accurate map-based indoor navigation using smartphones[C]. Indoor Positioning and Indoor Navigation (IPIN), 2011 International Conference on, 2011: 1-8.</w:t>
       </w:r>
-      <w:bookmarkEnd w:id="165"/>
+      <w:bookmarkEnd w:id="167"/>
     </w:p>
     <w:p>
       <w:pPr>
         <w:pStyle w:val="EndNoteBibliography"/>
       </w:pPr>
-      <w:bookmarkStart w:id="166" w:name="_ENREF_16"/>
+      <w:bookmarkStart w:id="168" w:name="_ENREF_16"/>
       <w:r>
         <w:t>[16]</w:t>
       </w:r>
@@ -34111,13 +34785,13 @@
       <w:r>
         <w:t>Tomono M, Yuta S. Indoor navigation based on an inaccurate map using object recognition[C]. Intelligent Robots and Systems, 2002. IEEE/RSJ International Conference on, 2002: 619-624.</w:t>
       </w:r>
-      <w:bookmarkEnd w:id="166"/>
+      <w:bookmarkEnd w:id="168"/>
     </w:p>
     <w:p>
       <w:pPr>
         <w:pStyle w:val="EndNoteBibliography"/>
       </w:pPr>
-      <w:bookmarkStart w:id="167" w:name="_ENREF_17"/>
+      <w:bookmarkStart w:id="169" w:name="_ENREF_17"/>
       <w:r>
         <w:t>[17]</w:t>
       </w:r>
@@ -34130,13 +34804,13 @@
       <w:r>
         <w:t>Gilliéron P-Y, Merminod B. Personal navigation system for indoor applications[C]. 11th IAIN world congress, 2003: 21-24.</w:t>
       </w:r>
-      <w:bookmarkEnd w:id="167"/>
+      <w:bookmarkEnd w:id="169"/>
     </w:p>
     <w:p>
       <w:pPr>
         <w:pStyle w:val="EndNoteBibliography"/>
       </w:pPr>
-      <w:bookmarkStart w:id="168" w:name="_ENREF_18"/>
+      <w:bookmarkStart w:id="170" w:name="_ENREF_18"/>
       <w:r>
         <w:lastRenderedPageBreak/>
         <w:t>[18]</w:t>
@@ -34150,13 +34824,13 @@
       <w:r>
         <w:t>Miu A K L. Design and implementation of an indoor mobile navigation system[D].  Citeseer, 2002.</w:t>
       </w:r>
-      <w:bookmarkEnd w:id="168"/>
+      <w:bookmarkEnd w:id="170"/>
     </w:p>
     <w:p>
       <w:pPr>
         <w:pStyle w:val="EndNoteBibliography"/>
       </w:pPr>
-      <w:bookmarkStart w:id="169" w:name="_ENREF_19"/>
+      <w:bookmarkStart w:id="171" w:name="_ENREF_19"/>
       <w:r>
         <w:t>[19]</w:t>
       </w:r>
@@ -34169,13 +34843,13 @@
       <w:r>
         <w:t>Renaudin V, Yalak O, Tomé P, et al. Indoor navigation of emergency agents[J]. European Journal of Navigation, 2007, 5(3): 36-45.</w:t>
       </w:r>
-      <w:bookmarkEnd w:id="169"/>
+      <w:bookmarkEnd w:id="171"/>
     </w:p>
     <w:p>
       <w:pPr>
         <w:pStyle w:val="EndNoteBibliography"/>
       </w:pPr>
-      <w:bookmarkStart w:id="170" w:name="_ENREF_20"/>
+      <w:bookmarkStart w:id="172" w:name="_ENREF_20"/>
       <w:r>
         <w:t>[20]</w:t>
       </w:r>
@@ -34188,13 +34862,13 @@
       <w:r>
         <w:t>Beauregard S, Haas H. Pedestrian dead reckoning: A basis for personal positioning[C]. Proceedings of the 3rd Workshop on Positioning, Navigation and Communication (WPNC’06), 2006: 27-35.</w:t>
       </w:r>
-      <w:bookmarkEnd w:id="170"/>
+      <w:bookmarkEnd w:id="172"/>
     </w:p>
     <w:p>
       <w:pPr>
         <w:pStyle w:val="EndNoteBibliography"/>
       </w:pPr>
-      <w:bookmarkStart w:id="171" w:name="_ENREF_21"/>
+      <w:bookmarkStart w:id="173" w:name="_ENREF_21"/>
       <w:r>
         <w:t>[21]</w:t>
       </w:r>
@@ -34207,7 +34881,7 @@
       <w:r>
         <w:t xml:space="preserve">A* search algorithm[EB/OL]. [12]. </w:t>
       </w:r>
-      <w:hyperlink r:id="rId78" w:history="1">
+      <w:hyperlink r:id="rId80" w:history="1">
         <w:r>
           <w:rPr>
             <w:rStyle w:val="a8"/>
@@ -34218,16 +34892,13 @@
       <w:r>
         <w:t>.</w:t>
       </w:r>
-      <w:bookmarkEnd w:id="171"/>
+      <w:bookmarkEnd w:id="173"/>
     </w:p>
     <w:p>
       <w:pPr>
         <w:pStyle w:val="EndNoteBibliography"/>
-        <w:rPr>
-          <w:rFonts w:hint="eastAsia"/>
-        </w:rPr>
-      </w:pPr>
-      <w:bookmarkStart w:id="172" w:name="_ENREF_22"/>
+      </w:pPr>
+      <w:bookmarkStart w:id="174" w:name="_ENREF_22"/>
       <w:r>
         <w:rPr>
           <w:rFonts w:hint="eastAsia"/>
@@ -34312,13 +34983,13 @@
         </w:rPr>
         <w:t>, 2010, (006): 159-161.</w:t>
       </w:r>
-      <w:bookmarkEnd w:id="172"/>
+      <w:bookmarkEnd w:id="174"/>
     </w:p>
     <w:p>
       <w:pPr>
         <w:pStyle w:val="EndNoteBibliography"/>
       </w:pPr>
-      <w:bookmarkStart w:id="173" w:name="_ENREF_23"/>
+      <w:bookmarkStart w:id="175" w:name="_ENREF_23"/>
       <w:r>
         <w:t>[23]</w:t>
       </w:r>
@@ -34331,13 +35002,13 @@
       <w:r>
         <w:t>Isomursu M, Ervasti M, Isomursu P, et al. Evaluating Human Values in the Adoption of New Technology in School Environment[C]. System Sciences (HICSS), 2010 43rd Hawaii International Conference on, 2010: 1-10.</w:t>
       </w:r>
-      <w:bookmarkEnd w:id="173"/>
+      <w:bookmarkEnd w:id="175"/>
     </w:p>
     <w:p>
       <w:pPr>
         <w:pStyle w:val="EndNoteBibliography"/>
       </w:pPr>
-      <w:bookmarkStart w:id="174" w:name="_ENREF_24"/>
+      <w:bookmarkStart w:id="176" w:name="_ENREF_24"/>
       <w:r>
         <w:t>[24]</w:t>
       </w:r>
@@ -34350,13 +35021,13 @@
       <w:r>
         <w:t>Ok K, Coskun V, Aydin M N, et al. Current benefits and future directions of NFC services[C]. Education and Management Technology (ICEMT), 2010 International Conference on, 2010: 334-338.</w:t>
       </w:r>
-      <w:bookmarkEnd w:id="174"/>
+      <w:bookmarkEnd w:id="176"/>
     </w:p>
     <w:p>
       <w:pPr>
         <w:pStyle w:val="EndNoteBibliography"/>
       </w:pPr>
-      <w:bookmarkStart w:id="175" w:name="_ENREF_25"/>
+      <w:bookmarkStart w:id="177" w:name="_ENREF_25"/>
       <w:r>
         <w:t>[25]</w:t>
       </w:r>
@@ -34369,16 +35040,13 @@
       <w:r>
         <w:t>Miraz G M, Ruiz I L, Gómez-Nieto M. How NFC can be used for the compliance of European higher education area guidelines in European universities[C]. Near Field Communication, 2009. NFC'09. First International Workshop on, 2009: 3-8.</w:t>
       </w:r>
-      <w:bookmarkEnd w:id="175"/>
+      <w:bookmarkEnd w:id="177"/>
     </w:p>
     <w:p>
       <w:pPr>
         <w:pStyle w:val="EndNoteBibliography"/>
-        <w:rPr>
-          <w:rFonts w:hint="eastAsia"/>
-        </w:rPr>
-      </w:pPr>
-      <w:bookmarkStart w:id="176" w:name="_ENREF_26"/>
+      </w:pPr>
+      <w:bookmarkStart w:id="178" w:name="_ENREF_26"/>
       <w:r>
         <w:rPr>
           <w:rFonts w:hint="eastAsia"/>
@@ -34451,13 +35119,13 @@
         </w:rPr>
         <w:t>, 2013, 36(2).</w:t>
       </w:r>
-      <w:bookmarkEnd w:id="176"/>
+      <w:bookmarkEnd w:id="178"/>
     </w:p>
     <w:p>
       <w:pPr>
         <w:pStyle w:val="EndNoteBibliography"/>
       </w:pPr>
-      <w:bookmarkStart w:id="177" w:name="_ENREF_27"/>
+      <w:bookmarkStart w:id="179" w:name="_ENREF_27"/>
       <w:r>
         <w:t>[27]</w:t>
       </w:r>
@@ -34470,13 +35138,13 @@
       <w:r>
         <w:t>Lisle S, Atkinson F. Mobile Drawings: The Art of Turning CAD Plans into Interactive Indoor Maps[J].</w:t>
       </w:r>
-      <w:bookmarkEnd w:id="177"/>
+      <w:bookmarkEnd w:id="179"/>
     </w:p>
     <w:p>
       <w:pPr>
         <w:pStyle w:val="EndNoteBibliography"/>
       </w:pPr>
-      <w:bookmarkStart w:id="178" w:name="_ENREF_28"/>
+      <w:bookmarkStart w:id="180" w:name="_ENREF_28"/>
       <w:r>
         <w:t>[28]</w:t>
       </w:r>
@@ -34489,16 +35157,13 @@
       <w:r>
         <w:t>Schafer M, Knapp C, Chakraborty S. Automatic generation of topological indoor maps for real-time map-based localization and tracking[C]. Indoor Positioning and Indoor Navigation (IPIN), 2011 International Conference on, 2011: 1-8.</w:t>
       </w:r>
-      <w:bookmarkEnd w:id="178"/>
+      <w:bookmarkEnd w:id="180"/>
     </w:p>
     <w:p>
       <w:pPr>
         <w:pStyle w:val="EndNoteBibliography"/>
-        <w:rPr>
-          <w:rFonts w:hint="eastAsia"/>
-        </w:rPr>
-      </w:pPr>
-      <w:bookmarkStart w:id="179" w:name="_ENREF_29"/>
+      </w:pPr>
+      <w:bookmarkStart w:id="181" w:name="_ENREF_29"/>
       <w:r>
         <w:rPr>
           <w:rFonts w:hint="eastAsia"/>
@@ -34559,7 +35224,7 @@
         </w:rPr>
         <w:t>[J].</w:t>
       </w:r>
-      <w:bookmarkEnd w:id="179"/>
+      <w:bookmarkEnd w:id="181"/>
     </w:p>
     <w:p>
       <w:pPr>
@@ -34595,10 +35260,10 @@
           <w:szCs w:val="21"/>
         </w:rPr>
         <w:sectPr>
-          <w:headerReference w:type="even" r:id="rId79"/>
-          <w:headerReference w:type="default" r:id="rId80"/>
-          <w:footerReference w:type="even" r:id="rId81"/>
-          <w:footerReference w:type="default" r:id="rId82"/>
+          <w:headerReference w:type="even" r:id="rId81"/>
+          <w:headerReference w:type="default" r:id="rId82"/>
+          <w:footerReference w:type="even" r:id="rId83"/>
+          <w:footerReference w:type="default" r:id="rId84"/>
           <w:endnotePr>
             <w:numFmt w:val="decimal"/>
           </w:endnotePr>
@@ -34617,9 +35282,9 @@
           <w:rFonts w:ascii="宋体" w:eastAsia="宋体" w:hAnsi="宋体"/>
         </w:rPr>
       </w:pPr>
-      <w:bookmarkStart w:id="180" w:name="_Toc165262396"/>
-      <w:bookmarkStart w:id="181" w:name="_Toc373869774"/>
-      <w:bookmarkStart w:id="182" w:name="_Toc373953867"/>
+      <w:bookmarkStart w:id="182" w:name="_Toc165262396"/>
+      <w:bookmarkStart w:id="183" w:name="_Toc373869774"/>
+      <w:bookmarkStart w:id="184" w:name="_Toc373953867"/>
       <w:r>
         <w:rPr>
           <w:rFonts w:ascii="宋体" w:eastAsia="宋体" w:hAnsi="宋体" w:hint="eastAsia"/>
@@ -34627,9 +35292,9 @@
         <w:lastRenderedPageBreak/>
         <w:t>致谢</w:t>
       </w:r>
-      <w:bookmarkEnd w:id="180"/>
-      <w:bookmarkEnd w:id="181"/>
       <w:bookmarkEnd w:id="182"/>
+      <w:bookmarkEnd w:id="183"/>
+      <w:bookmarkEnd w:id="184"/>
     </w:p>
     <w:p>
       <w:pPr>
@@ -34710,10 +35375,10 @@
       </w:pPr>
     </w:p>
     <w:sectPr>
-      <w:headerReference w:type="even" r:id="rId83"/>
-      <w:headerReference w:type="default" r:id="rId84"/>
-      <w:footerReference w:type="even" r:id="rId85"/>
-      <w:footerReference w:type="default" r:id="rId86"/>
+      <w:headerReference w:type="even" r:id="rId85"/>
+      <w:headerReference w:type="default" r:id="rId86"/>
+      <w:footerReference w:type="even" r:id="rId87"/>
+      <w:footerReference w:type="default" r:id="rId88"/>
       <w:endnotePr>
         <w:numFmt w:val="decimal"/>
       </w:endnotePr>
@@ -34817,7 +35482,7 @@
         <w:rStyle w:val="af6"/>
         <w:noProof/>
       </w:rPr>
-      <w:t>20</w:t>
+      <w:t>17</w:t>
     </w:r>
     <w:r>
       <w:rPr>
@@ -34901,7 +35566,7 @@
         <w:rStyle w:val="af6"/>
         <w:noProof/>
       </w:rPr>
-      <w:t>36</w:t>
+      <w:t>29</w:t>
     </w:r>
     <w:r>
       <w:rPr>
@@ -34985,7 +35650,7 @@
         <w:rStyle w:val="af6"/>
         <w:noProof/>
       </w:rPr>
-      <w:t>39</w:t>
+      <w:t>40</w:t>
     </w:r>
     <w:r>
       <w:rPr>
@@ -35069,7 +35734,7 @@
         <w:rStyle w:val="af6"/>
         <w:noProof/>
       </w:rPr>
-      <w:t>40</w:t>
+      <w:t>41</w:t>
     </w:r>
     <w:r>
       <w:rPr>
@@ -35153,7 +35818,7 @@
         <w:rStyle w:val="af6"/>
         <w:noProof/>
       </w:rPr>
-      <w:t>41</w:t>
+      <w:t>42</w:t>
     </w:r>
     <w:r>
       <w:rPr>
@@ -35279,7 +35944,7 @@
         <w:rStyle w:val="af6"/>
         <w:noProof/>
       </w:rPr>
-      <w:t>43</w:t>
+      <w:t>44</w:t>
     </w:r>
     <w:r>
       <w:rPr>
@@ -35363,7 +36028,7 @@
         <w:rStyle w:val="af6"/>
         <w:noProof/>
       </w:rPr>
-      <w:t>44</w:t>
+      <w:t>45</w:t>
     </w:r>
     <w:r>
       <w:rPr>
@@ -38341,6 +39006,18 @@
   <w:num w:numId="35">
     <w:abstractNumId w:val="15"/>
   </w:num>
+  <w:num w:numId="36">
+    <w:abstractNumId w:val="15"/>
+  </w:num>
+  <w:num w:numId="37">
+    <w:abstractNumId w:val="15"/>
+  </w:num>
+  <w:num w:numId="38">
+    <w:abstractNumId w:val="15"/>
+  </w:num>
+  <w:num w:numId="39">
+    <w:abstractNumId w:val="15"/>
+  </w:num>
   <w:numIdMacAtCleanup w:val="3"/>
 </w:numbering>
 </file>
@@ -38583,6 +39260,7 @@
   <w:style w:type="character" w:default="1" w:styleId="a2">
     <w:name w:val="Default Paragraph Font"/>
     <w:uiPriority w:val="1"/>
+    <w:semiHidden/>
     <w:unhideWhenUsed/>
   </w:style>
   <w:style w:type="table" w:default="1" w:styleId="a3">
@@ -39500,6 +40178,7 @@
   <w:style w:type="character" w:default="1" w:styleId="a2">
     <w:name w:val="Default Paragraph Font"/>
     <w:uiPriority w:val="1"/>
+    <w:semiHidden/>
     <w:unhideWhenUsed/>
   </w:style>
   <w:style w:type="table" w:default="1" w:styleId="a3">
@@ -40469,7 +41148,7 @@
 </file>
 
 <file path=customXml/itemProps1.xml><?xml version="1.0" encoding="utf-8"?>
-<ds:datastoreItem xmlns:ds="http://schemas.openxmlformats.org/officeDocument/2006/customXml" ds:itemID="{BE3DA7D3-72FB-4E7B-81E5-7AA3EDD28E01}">
+<ds:datastoreItem xmlns:ds="http://schemas.openxmlformats.org/officeDocument/2006/customXml" ds:itemID="{21B115CB-8D65-4677-9B9C-A40FD267532A}">
   <ds:schemaRefs>
     <ds:schemaRef ds:uri="http://schemas.openxmlformats.org/officeDocument/2006/bibliography"/>
   </ds:schemaRefs>

</xml_diff>

<commit_message>
add the data structure of door.
</commit_message>
<xml_diff>
--- a/面向视力残疾人的室内LBS系统的研究与实现.docx
+++ b/面向视力残疾人的室内LBS系统的研究与实现.docx
@@ -40,7 +40,7 @@
             <v:imagedata r:id="rId9" o:title="" grayscale="t" bilevel="t"/>
             <w10:wrap type="topAndBottom"/>
           </v:shape>
-          <o:OLEObject Type="Embed" ProgID="Word.Picture.8" ShapeID="_x0000_s1026" DrawAspect="Content" ObjectID="_1449081109" r:id="rId10"/>
+          <o:OLEObject Type="Embed" ProgID="Word.Picture.8" ShapeID="_x0000_s1026" DrawAspect="Content" ObjectID="_1449126441" r:id="rId10"/>
         </w:pict>
       </w:r>
       <w:r>
@@ -214,7 +214,6 @@
           <w:szCs w:val="52"/>
         </w:rPr>
       </w:pPr>
-      <w:proofErr w:type="gramStart"/>
       <w:r>
         <w:rPr>
           <w:rFonts w:ascii="宋体" w:hAnsi="宋体" w:hint="eastAsia"/>
@@ -223,7 +222,6 @@
         </w:rPr>
         <w:t>硕</w:t>
       </w:r>
-      <w:proofErr w:type="gramEnd"/>
       <w:r>
         <w:rPr>
           <w:rFonts w:ascii="宋体" w:hAnsi="宋体" w:hint="eastAsia"/>
@@ -523,23 +521,13 @@
         </w:rPr>
         <w:t xml:space="preserve">    </w:t>
       </w:r>
-      <w:proofErr w:type="gramStart"/>
       <w:r>
         <w:rPr>
           <w:rFonts w:ascii="宋体" w:hAnsi="宋体" w:hint="eastAsia"/>
           <w:sz w:val="30"/>
           <w:u w:val="single"/>
         </w:rPr>
-        <w:t>侍</w:t>
-      </w:r>
-      <w:proofErr w:type="gramEnd"/>
-      <w:r>
-        <w:rPr>
-          <w:rFonts w:ascii="宋体" w:hAnsi="宋体" w:hint="eastAsia"/>
-          <w:sz w:val="30"/>
-          <w:u w:val="single"/>
-        </w:rPr>
-        <w:t>路登</w:t>
+        <w:t>侍路登</w:t>
       </w:r>
       <w:r>
         <w:rPr>
@@ -612,23 +600,13 @@
         </w:rPr>
         <w:t xml:space="preserve"> </w:t>
       </w:r>
-      <w:proofErr w:type="gramStart"/>
       <w:r>
         <w:rPr>
           <w:rFonts w:ascii="宋体" w:hAnsi="宋体" w:hint="eastAsia"/>
           <w:sz w:val="30"/>
           <w:u w:val="single"/>
         </w:rPr>
-        <w:t>宋明黎</w:t>
-      </w:r>
-      <w:proofErr w:type="gramEnd"/>
-      <w:r>
-        <w:rPr>
-          <w:rFonts w:ascii="宋体" w:hAnsi="宋体" w:hint="eastAsia"/>
-          <w:sz w:val="30"/>
-          <w:u w:val="single"/>
-        </w:rPr>
-        <w:t xml:space="preserve"> 副</w:t>
+        <w:t>宋明黎 副</w:t>
       </w:r>
       <w:r>
         <w:rPr>
@@ -7231,21 +7209,7 @@
         <w:rPr>
           <w:rFonts w:ascii="宋体" w:hAnsi="宋体" w:hint="eastAsia"/>
         </w:rPr>
-        <w:t>导航是指从一点沿着一条路径到达指定目的地的过程。导航系统通常能够在用户行进过程中提供读取、控制并更新当前位置的功能，根据导航系统所应用的</w:t>
-      </w:r>
-      <w:proofErr w:type="gramStart"/>
-      <w:r>
-        <w:rPr>
-          <w:rFonts w:ascii="宋体" w:hAnsi="宋体" w:hint="eastAsia"/>
-        </w:rPr>
-        <w:t>的</w:t>
-      </w:r>
-      <w:proofErr w:type="gramEnd"/>
-      <w:r>
-        <w:rPr>
-          <w:rFonts w:ascii="宋体" w:hAnsi="宋体" w:hint="eastAsia"/>
-        </w:rPr>
-        <w:t>环境可将导航系统分为室外导航和室内导航两种类型。室外导航系统通常依靠GPS（全球定位系统）提供可靠的地理位置信息，这个过程几乎可在任何天气条件下、地表或靠近地表的任何时间进行。基于GPS的室外导航系统已被深入研究，并得到标准化的研究领域。然而，由于在室内环境下，GPS接收器无法接收来自卫星的信号，导致GPS无法应用到室内环境中。</w:t>
+        <w:t>导航是指从一点沿着一条路径到达指定目的地的过程。导航系统通常能够在用户行进过程中提供读取、控制并更新当前位置的功能，根据导航系统所应用的的环境可将导航系统分为室外导航和室内导航两种类型。室外导航系统通常依靠GPS（全球定位系统）提供可靠的地理位置信息，这个过程几乎可在任何天气条件下、地表或靠近地表的任何时间进行。基于GPS的室外导航系统已被深入研究，并得到标准化的研究领域。然而，由于在室内环境下，GPS接收器无法接收来自卫星的信号，导致GPS无法应用到室内环境中。</w:t>
       </w:r>
     </w:p>
     <w:p>
@@ -7283,21 +7247,7 @@
         <w:rPr>
           <w:rFonts w:ascii="宋体" w:hAnsi="宋体" w:hint="eastAsia"/>
         </w:rPr>
-        <w:t>由于GPS在室内环境下</w:t>
-      </w:r>
-      <w:proofErr w:type="gramStart"/>
-      <w:r>
-        <w:rPr>
-          <w:rFonts w:ascii="宋体" w:hAnsi="宋体" w:hint="eastAsia"/>
-        </w:rPr>
-        <w:t>不</w:t>
-      </w:r>
-      <w:proofErr w:type="gramEnd"/>
-      <w:r>
-        <w:rPr>
-          <w:rFonts w:ascii="宋体" w:hAnsi="宋体" w:hint="eastAsia"/>
-        </w:rPr>
-        <w:t>可用以及人们对室内定位、导航需求的日益增加</w:t>
+        <w:t>由于GPS在室内环境下不可用以及人们对室内定位、导航需求的日益增加</w:t>
       </w:r>
       <w:r>
         <w:rPr>
@@ -7421,21 +7371,7 @@
         <w:rPr>
           <w:rFonts w:ascii="宋体" w:hAnsi="宋体" w:hint="eastAsia"/>
         </w:rPr>
-        <w:t>对存在视力障碍的人来说，室外导航可借助于导盲</w:t>
-      </w:r>
-      <w:proofErr w:type="gramStart"/>
-      <w:r>
-        <w:rPr>
-          <w:rFonts w:ascii="宋体" w:hAnsi="宋体" w:hint="eastAsia"/>
-        </w:rPr>
-        <w:t>犬或者</w:t>
-      </w:r>
-      <w:proofErr w:type="gramEnd"/>
-      <w:r>
-        <w:rPr>
-          <w:rFonts w:ascii="宋体" w:hAnsi="宋体" w:hint="eastAsia"/>
-        </w:rPr>
-        <w:t>盲杖。相比之下，室内导航则显得更为困难</w:t>
+        <w:t>对存在视力障碍的人来说，室外导航可借助于导盲犬或者盲杖。相比之下，室内导航则显得更为困难</w:t>
       </w:r>
       <w:r>
         <w:rPr>
@@ -8110,21 +8046,7 @@
         <w:rPr>
           <w:rFonts w:ascii="宋体" w:hAnsi="宋体" w:hint="eastAsia"/>
         </w:rPr>
-        <w:t>第六</w:t>
-      </w:r>
-      <w:proofErr w:type="gramStart"/>
-      <w:r>
-        <w:rPr>
-          <w:rFonts w:ascii="宋体" w:hAnsi="宋体" w:hint="eastAsia"/>
-        </w:rPr>
-        <w:t>章总结</w:t>
-      </w:r>
-      <w:proofErr w:type="gramEnd"/>
-      <w:r>
-        <w:rPr>
-          <w:rFonts w:ascii="宋体" w:hAnsi="宋体" w:hint="eastAsia"/>
-        </w:rPr>
-        <w:t>了全文做的相关工作</w:t>
+        <w:t>第六章总结了全文做的相关工作</w:t>
       </w:r>
       <w:r>
         <w:rPr>
@@ -8419,21 +8341,7 @@
         <w:rPr>
           <w:rFonts w:ascii="宋体" w:hAnsi="宋体" w:hint="eastAsia"/>
         </w:rPr>
-        <w:t>从2001年8月1日起，《城市道路和建筑物无障碍设计规范》作为行业标准开始施行。本规范对</w:t>
-      </w:r>
-      <w:proofErr w:type="gramStart"/>
-      <w:r>
-        <w:rPr>
-          <w:rFonts w:ascii="宋体" w:hAnsi="宋体" w:hint="eastAsia"/>
-        </w:rPr>
-        <w:t>原规范</w:t>
-      </w:r>
-      <w:proofErr w:type="gramEnd"/>
-      <w:r>
-        <w:rPr>
-          <w:rFonts w:ascii="宋体" w:hAnsi="宋体" w:hint="eastAsia"/>
-        </w:rPr>
-        <w:t>进行了重要的修改</w:t>
+        <w:t>从2001年8月1日起，《城市道路和建筑物无障碍设计规范》作为行业标准开始施行。本规范对原规范进行了重要的修改</w:t>
       </w:r>
       <w:r>
         <w:rPr>
@@ -8527,21 +8435,7 @@
         <w:rPr>
           <w:rFonts w:ascii="宋体" w:hAnsi="宋体" w:hint="eastAsia"/>
         </w:rPr>
-        <w:t>网站无障碍，即网站的</w:t>
-      </w:r>
-      <w:proofErr w:type="gramStart"/>
-      <w:r>
-        <w:rPr>
-          <w:rFonts w:ascii="宋体" w:hAnsi="宋体" w:hint="eastAsia"/>
-        </w:rPr>
-        <w:t>易访问性</w:t>
-      </w:r>
-      <w:proofErr w:type="gramEnd"/>
-      <w:r>
-        <w:rPr>
-          <w:rFonts w:ascii="宋体" w:hAnsi="宋体" w:hint="eastAsia"/>
-        </w:rPr>
-        <w:t>（Web Accessibility），是指网站按照一定的规范设计</w:t>
+        <w:t>网站无障碍，即网站的易访问性（Web Accessibility），是指网站按照一定的规范设计</w:t>
       </w:r>
       <w:r>
         <w:rPr>
@@ -9166,21 +9060,7 @@
         <w:rPr>
           <w:rFonts w:ascii="宋体" w:hAnsi="宋体" w:hint="eastAsia"/>
         </w:rPr>
-        <w:t>我国网站无障碍设计的实现呈纵深扩展态势，在各大官方网站、企事业单位网站、社会团体网站乃至</w:t>
-      </w:r>
-      <w:proofErr w:type="gramStart"/>
-      <w:r>
-        <w:rPr>
-          <w:rFonts w:ascii="宋体" w:hAnsi="宋体" w:hint="eastAsia"/>
-        </w:rPr>
-        <w:t>个人博客都</w:t>
-      </w:r>
-      <w:proofErr w:type="gramEnd"/>
-      <w:r>
-        <w:rPr>
-          <w:rFonts w:ascii="宋体" w:hAnsi="宋体" w:hint="eastAsia"/>
-        </w:rPr>
-        <w:t>可见其踪迹。</w:t>
+        <w:t>我国网站无障碍设计的实现呈纵深扩展态势，在各大官方网站、企事业单位网站、社会团体网站乃至个人博客都可见其踪迹。</w:t>
       </w:r>
       <w:r>
         <w:rPr>
@@ -9577,7 +9457,7 @@
           <v:shape id="_x0000_i1025" type="#_x0000_t75" style="width:328.5pt;height:389.25pt" o:ole="">
             <v:imagedata r:id="rId28" o:title=""/>
           </v:shape>
-          <o:OLEObject Type="Embed" ProgID="Visio.Drawing.11" ShapeID="_x0000_i1025" DrawAspect="Content" ObjectID="_1449081099" r:id="rId29"/>
+          <o:OLEObject Type="Embed" ProgID="Visio.Drawing.11" ShapeID="_x0000_i1025" DrawAspect="Content" ObjectID="_1449126430" r:id="rId29"/>
         </w:object>
       </w:r>
     </w:p>
@@ -9758,21 +9638,7 @@
         <w:rPr>
           <w:rFonts w:ascii="宋体" w:hAnsi="宋体" w:hint="eastAsia"/>
         </w:rPr>
-        <w:t>是一套Android环境下的免费</w:t>
-      </w:r>
-      <w:proofErr w:type="gramStart"/>
-      <w:r>
-        <w:rPr>
-          <w:rFonts w:ascii="宋体" w:hAnsi="宋体" w:hint="eastAsia"/>
-        </w:rPr>
-        <w:t>且开放</w:t>
-      </w:r>
-      <w:proofErr w:type="gramEnd"/>
-      <w:r>
-        <w:rPr>
-          <w:rFonts w:ascii="宋体" w:hAnsi="宋体" w:hint="eastAsia"/>
-        </w:rPr>
-        <w:t>源代码的读屏软件，是Google公司的eyes-free项目的产品之一</w:t>
+        <w:t>是一套Android环境下的免费且开放源代码的读屏软件，是Google公司的eyes-free项目的产品之一</w:t>
       </w:r>
       <w:r>
         <w:rPr>
@@ -10912,35 +10778,7 @@
         <w:rPr>
           <w:rFonts w:ascii="宋体" w:hAnsi="宋体" w:hint="eastAsia"/>
         </w:rPr>
-        <w:t>，图中的</w:t>
-      </w:r>
-      <w:proofErr w:type="gramStart"/>
-      <w:r>
-        <w:rPr>
-          <w:rFonts w:ascii="宋体" w:hAnsi="宋体" w:hint="eastAsia"/>
-        </w:rPr>
-        <w:t>边表示</w:t>
-      </w:r>
-      <w:proofErr w:type="gramEnd"/>
-      <w:r>
-        <w:rPr>
-          <w:rFonts w:ascii="宋体" w:hAnsi="宋体" w:hint="eastAsia"/>
-        </w:rPr>
-        <w:t>实体之间的相对关系，</w:t>
-      </w:r>
-      <w:proofErr w:type="gramStart"/>
-      <w:r>
-        <w:rPr>
-          <w:rFonts w:ascii="宋体" w:hAnsi="宋体" w:hint="eastAsia"/>
-        </w:rPr>
-        <w:t>该关系</w:t>
-      </w:r>
-      <w:proofErr w:type="gramEnd"/>
-      <w:r>
-        <w:rPr>
-          <w:rFonts w:ascii="宋体" w:hAnsi="宋体" w:hint="eastAsia"/>
-        </w:rPr>
-        <w:t>不需要非常准确。</w:t>
+        <w:t>，图中的边表示实体之间的相对关系，该关系不需要非常准确。</w:t>
       </w:r>
     </w:p>
     <w:p>
@@ -11460,35 +11298,13 @@
         <w:rPr>
           <w:rFonts w:ascii="宋体" w:hAnsi="宋体" w:hint="eastAsia"/>
         </w:rPr>
-        <w:t>Wi-Fi和UWB定位的精度</w:t>
-      </w:r>
-      <w:proofErr w:type="gramStart"/>
-      <w:r>
-        <w:rPr>
-          <w:rFonts w:ascii="宋体" w:hAnsi="宋体" w:hint="eastAsia"/>
-        </w:rPr>
-        <w:t>高于蓝牙和</w:t>
-      </w:r>
-      <w:proofErr w:type="gramEnd"/>
-      <w:r>
-        <w:rPr>
-          <w:rFonts w:ascii="宋体" w:hAnsi="宋体" w:hint="eastAsia"/>
-        </w:rPr>
-        <w:t>RFID。</w:t>
-      </w:r>
-      <w:proofErr w:type="gramStart"/>
-      <w:r>
-        <w:rPr>
-          <w:rFonts w:ascii="宋体" w:hAnsi="宋体" w:hint="eastAsia"/>
-        </w:rPr>
-        <w:t>蓝牙是</w:t>
-      </w:r>
-      <w:proofErr w:type="gramEnd"/>
-      <w:r>
-        <w:rPr>
-          <w:rFonts w:ascii="宋体" w:hAnsi="宋体" w:hint="eastAsia"/>
-        </w:rPr>
-        <w:t>一种简单的兼容短距离通信技术，它需要昂贵的接收器，而且</w:t>
+        <w:t>Wi-Fi和UWB定位的精度高于蓝牙和RFID。</w:t>
+      </w:r>
+      <w:r>
+        <w:rPr>
+          <w:rFonts w:ascii="宋体" w:hAnsi="宋体" w:hint="eastAsia"/>
+        </w:rPr>
+        <w:t>蓝牙是一种简单的兼容短距离通信技术，它需要昂贵的接收器，而且</w:t>
       </w:r>
     </w:p>
     <w:p>
@@ -11504,7 +11320,7 @@
           <v:shape id="_x0000_i1026" type="#_x0000_t75" style="width:201pt;height:452.25pt" o:ole="">
             <v:imagedata r:id="rId30" o:title=""/>
           </v:shape>
-          <o:OLEObject Type="Embed" ProgID="Visio.Drawing.11" ShapeID="_x0000_i1026" DrawAspect="Content" ObjectID="_1449081100" r:id="rId31"/>
+          <o:OLEObject Type="Embed" ProgID="Visio.Drawing.11" ShapeID="_x0000_i1026" DrawAspect="Content" ObjectID="_1449126431" r:id="rId31"/>
         </w:object>
       </w:r>
     </w:p>
@@ -11631,21 +11447,7 @@
         <w:rPr>
           <w:rFonts w:ascii="宋体" w:hAnsi="宋体" w:hint="eastAsia"/>
         </w:rPr>
-        <w:t>它的定位精度取决于</w:t>
-      </w:r>
-      <w:proofErr w:type="gramStart"/>
-      <w:r>
-        <w:rPr>
-          <w:rFonts w:ascii="宋体" w:hAnsi="宋体" w:hint="eastAsia"/>
-        </w:rPr>
-        <w:t>蓝牙设备</w:t>
-      </w:r>
-      <w:proofErr w:type="gramEnd"/>
-      <w:r>
-        <w:rPr>
-          <w:rFonts w:ascii="宋体" w:hAnsi="宋体" w:hint="eastAsia"/>
-        </w:rPr>
-        <w:t>布设的数量的多少。</w:t>
+        <w:t>它的定位精度取决于蓝牙设备布设的数量的多少。</w:t>
       </w:r>
     </w:p>
     <w:p>
@@ -11677,21 +11479,7 @@
         <w:rPr>
           <w:rFonts w:ascii="宋体" w:hAnsi="宋体" w:hint="eastAsia"/>
         </w:rPr>
-        <w:t>标签，并且需要使用大量的RFID标签以取得良好的定位精度。与被动标签不同的是，主动标签可以内</w:t>
-      </w:r>
-      <w:proofErr w:type="gramStart"/>
-      <w:r>
-        <w:rPr>
-          <w:rFonts w:ascii="宋体" w:hAnsi="宋体" w:hint="eastAsia"/>
-        </w:rPr>
-        <w:t>嵌</w:t>
-      </w:r>
-      <w:proofErr w:type="gramEnd"/>
-      <w:r>
-        <w:rPr>
-          <w:rFonts w:ascii="宋体" w:hAnsi="宋体" w:hint="eastAsia"/>
-        </w:rPr>
-        <w:t>电池以增加传输距离。使用主动标签的最大缺点是需要花费高额的成本。这方面的研究</w:t>
+        <w:t>标签，并且需要使用大量的RFID标签以取得良好的定位精度。与被动标签不同的是，主动标签可以内嵌电池以增加传输距离。使用主动标签的最大缺点是需要花费高额的成本。这方面的研究</w:t>
       </w:r>
       <w:r>
         <w:rPr>
@@ -12119,21 +11907,7 @@
         <w:rPr>
           <w:rFonts w:ascii="宋体" w:hAnsi="宋体" w:hint="eastAsia"/>
         </w:rPr>
-        <w:t>算法解决了非负权重有向图的单源最短路径问题，算法最终得到一个最短路径树。该算法常用于路由算法或者作为其他图算法的</w:t>
-      </w:r>
-      <w:proofErr w:type="gramStart"/>
-      <w:r>
-        <w:rPr>
-          <w:rFonts w:ascii="宋体" w:hAnsi="宋体" w:hint="eastAsia"/>
-        </w:rPr>
-        <w:t>一</w:t>
-      </w:r>
-      <w:proofErr w:type="gramEnd"/>
-      <w:r>
-        <w:rPr>
-          <w:rFonts w:ascii="宋体" w:hAnsi="宋体" w:hint="eastAsia"/>
-        </w:rPr>
-        <w:t>个子模块。</w:t>
+        <w:t>算法解决了非负权重有向图的单源最短路径问题，算法最终得到一个最短路径树。该算法常用于路由算法或者作为其他图算法的一个子模块。</w:t>
       </w:r>
     </w:p>
     <w:p>
@@ -12157,16 +11931,8 @@
         <w:rPr>
           <w:rFonts w:ascii="宋体" w:hAnsi="宋体" w:hint="eastAsia"/>
         </w:rPr>
-        <w:t>算法的输入包含了一个有权重的有向图和图中的</w:t>
-      </w:r>
-      <w:proofErr w:type="gramStart"/>
-      <w:r>
-        <w:rPr>
-          <w:rFonts w:ascii="宋体" w:hAnsi="宋体" w:hint="eastAsia"/>
-        </w:rPr>
-        <w:t>一个源</w:t>
-      </w:r>
-      <w:proofErr w:type="gramEnd"/>
+        <w:t>算法的输入包含了一个有权重的有向图和图中的一个源</w:t>
+      </w:r>
       <w:r>
         <w:rPr>
           <w:rFonts w:ascii="宋体" w:hAnsi="宋体" w:hint="eastAsia"/>
@@ -12183,35 +11949,7 @@
         <w:rPr>
           <w:rFonts w:ascii="宋体" w:hAnsi="宋体" w:hint="eastAsia"/>
         </w:rPr>
-        <w:t>，算法从</w:t>
-      </w:r>
-      <w:proofErr w:type="gramStart"/>
-      <w:r>
-        <w:rPr>
-          <w:rFonts w:ascii="宋体" w:hAnsi="宋体" w:hint="eastAsia"/>
-        </w:rPr>
-        <w:t>这个源</w:t>
-      </w:r>
-      <w:proofErr w:type="gramEnd"/>
-      <w:r>
-        <w:rPr>
-          <w:rFonts w:ascii="宋体" w:hAnsi="宋体" w:hint="eastAsia"/>
-        </w:rPr>
-        <w:t>节点出发选择一个</w:t>
-      </w:r>
-      <w:proofErr w:type="gramStart"/>
-      <w:r>
-        <w:rPr>
-          <w:rFonts w:ascii="宋体" w:hAnsi="宋体" w:hint="eastAsia"/>
-        </w:rPr>
-        <w:t>到该源节点</w:t>
-      </w:r>
-      <w:proofErr w:type="gramEnd"/>
-      <w:r>
-        <w:rPr>
-          <w:rFonts w:ascii="宋体" w:hAnsi="宋体" w:hint="eastAsia"/>
-        </w:rPr>
-        <w:t>最近的节点，将其标记为已访问。</w:t>
+        <w:t>，算法从这个源节点出发选择一个到该源节点最近的节点，将其标记为已访问。</w:t>
       </w:r>
       <w:r>
         <w:rPr>
@@ -16331,25 +16069,7 @@
           <w:sz w:val="24"/>
           <w:szCs w:val="24"/>
         </w:rPr>
-        <w:t>，其实质是同概率搜索，类似</w:t>
-      </w:r>
-      <w:proofErr w:type="gramStart"/>
-      <w:r>
-        <w:rPr>
-          <w:rFonts w:hAnsi="宋体" w:hint="eastAsia"/>
-          <w:sz w:val="24"/>
-          <w:szCs w:val="24"/>
-        </w:rPr>
-        <w:t>一系列以源节点</w:t>
-      </w:r>
-      <w:proofErr w:type="gramEnd"/>
-      <w:r>
-        <w:rPr>
-          <w:rFonts w:hAnsi="宋体" w:hint="eastAsia"/>
-          <w:sz w:val="24"/>
-          <w:szCs w:val="24"/>
-        </w:rPr>
-        <w:t>为圆心的同心圆的搜索。</w:t>
+        <w:t>，其实质是同概率搜索，类似一系列以源节点为圆心的同心圆的搜索。</w:t>
       </w:r>
       <w:r>
         <w:rPr>
@@ -16482,21 +16202,7 @@
         <w:rPr>
           <w:rFonts w:ascii="宋体" w:hAnsi="宋体" w:hint="eastAsia"/>
         </w:rPr>
-        <w:t>的开源操作系统，主要面向移动设备，由Google成立的开放手</w:t>
-      </w:r>
-      <w:proofErr w:type="gramStart"/>
-      <w:r>
-        <w:rPr>
-          <w:rFonts w:ascii="宋体" w:hAnsi="宋体" w:hint="eastAsia"/>
-        </w:rPr>
-        <w:t>持设备</w:t>
-      </w:r>
-      <w:proofErr w:type="gramEnd"/>
-      <w:r>
-        <w:rPr>
-          <w:rFonts w:ascii="宋体" w:hAnsi="宋体" w:hint="eastAsia"/>
-        </w:rPr>
-        <w:t>联盟（Open Handset Alliance, OHA）领导开发。</w:t>
+        <w:t>的开源操作系统，主要面向移动设备，由Google成立的开放手持设备联盟（Open Handset Alliance, OHA）领导开发。</w:t>
       </w:r>
       <w:r>
         <w:rPr>
@@ -16540,21 +16246,7 @@
         <w:rPr>
           <w:rFonts w:ascii="宋体" w:hAnsi="宋体" w:hint="eastAsia"/>
         </w:rPr>
-        <w:t>Android系统实际上是一个软件</w:t>
-      </w:r>
-      <w:proofErr w:type="gramStart"/>
-      <w:r>
-        <w:rPr>
-          <w:rFonts w:ascii="宋体" w:hAnsi="宋体" w:hint="eastAsia"/>
-        </w:rPr>
-        <w:t>栈</w:t>
-      </w:r>
-      <w:proofErr w:type="gramEnd"/>
-      <w:r>
-        <w:rPr>
-          <w:rFonts w:ascii="宋体" w:hAnsi="宋体" w:hint="eastAsia"/>
-        </w:rPr>
-        <w:t>，包括操作系统、中间件、应用软件等</w:t>
+        <w:t>Android系统实际上是一个软件栈，包括操作系统、中间件、应用软件等</w:t>
       </w:r>
       <w:r>
         <w:rPr>
@@ -16656,7 +16348,7 @@
           <v:shape id="_x0000_i1027" type="#_x0000_t75" style="width:419.25pt;height:332.25pt" o:ole="">
             <v:imagedata r:id="rId32" o:title=""/>
           </v:shape>
-          <o:OLEObject Type="Embed" ProgID="Visio.Drawing.11" ShapeID="_x0000_i1027" DrawAspect="Content" ObjectID="_1449081101" r:id="rId33"/>
+          <o:OLEObject Type="Embed" ProgID="Visio.Drawing.11" ShapeID="_x0000_i1027" DrawAspect="Content" ObjectID="_1449126432" r:id="rId33"/>
         </w:object>
       </w:r>
     </w:p>
@@ -16878,21 +16570,7 @@
         <w:rPr>
           <w:rFonts w:ascii="宋体" w:hAnsi="宋体"/>
         </w:rPr>
-        <w:t>，该函数</w:t>
-      </w:r>
-      <w:proofErr w:type="gramStart"/>
-      <w:r>
-        <w:rPr>
-          <w:rFonts w:ascii="宋体" w:hAnsi="宋体"/>
-        </w:rPr>
-        <w:t>库负责</w:t>
-      </w:r>
-      <w:proofErr w:type="gramEnd"/>
-      <w:r>
-        <w:rPr>
-          <w:rFonts w:ascii="宋体" w:hAnsi="宋体"/>
-        </w:rPr>
-        <w:t>Android网页浏览器的运行，例如标准的C函数库</w:t>
+        <w:t>，该函数库负责Android网页浏览器的运行，例如标准的C函数库</w:t>
       </w:r>
       <w:proofErr w:type="spellStart"/>
       <w:r>
@@ -17095,21 +16773,7 @@
         <w:rPr>
           <w:rFonts w:ascii="宋体" w:hAnsi="宋体"/>
         </w:rPr>
-        <w:t>这种严格的分层机制，为Android系统带来很大的灵活性，稳定性和</w:t>
-      </w:r>
-      <w:proofErr w:type="gramStart"/>
-      <w:r>
-        <w:rPr>
-          <w:rFonts w:ascii="宋体" w:hAnsi="宋体"/>
-        </w:rPr>
-        <w:t>可</w:t>
-      </w:r>
-      <w:proofErr w:type="gramEnd"/>
-      <w:r>
-        <w:rPr>
-          <w:rFonts w:ascii="宋体" w:hAnsi="宋体"/>
-        </w:rPr>
-        <w:t>扩展性。也利于不同层的开发人员专心于该层次的开发任务。</w:t>
+        <w:t>这种严格的分层机制，为Android系统带来很大的灵活性，稳定性和可扩展性。也利于不同层的开发人员专心于该层次的开发任务。</w:t>
       </w:r>
     </w:p>
     <w:p>
@@ -17263,21 +16927,7 @@
         <w:rPr>
           <w:rFonts w:ascii="宋体" w:hAnsi="宋体" w:hint="eastAsia"/>
         </w:rPr>
-        <w:t>Content Provider组件管理对系统中数据集的访问，该组件对数据进行封装，并提供定义数据安全性的相关机制。Content Provider是连接进程</w:t>
-      </w:r>
-      <w:proofErr w:type="gramStart"/>
-      <w:r>
-        <w:rPr>
-          <w:rFonts w:ascii="宋体" w:hAnsi="宋体" w:hint="eastAsia"/>
-        </w:rPr>
-        <w:t>间数据</w:t>
-      </w:r>
-      <w:proofErr w:type="gramEnd"/>
-      <w:r>
-        <w:rPr>
-          <w:rFonts w:ascii="宋体" w:hAnsi="宋体" w:hint="eastAsia"/>
-        </w:rPr>
-        <w:t>的标准接口。</w:t>
+        <w:t>Content Provider组件管理对系统中数据集的访问，该组件对数据进行封装，并提供定义数据安全性的相关机制。Content Provider是连接进程间数据的标准接口。</w:t>
       </w:r>
     </w:p>
     <w:p>
@@ -17331,21 +16981,7 @@
         <w:rPr>
           <w:rFonts w:ascii="宋体" w:hAnsi="宋体" w:hint="eastAsia"/>
         </w:rPr>
-        <w:t>ctivity以响应接受到的信息，或者通过通知</w:t>
-      </w:r>
-      <w:proofErr w:type="gramStart"/>
-      <w:r>
-        <w:rPr>
-          <w:rFonts w:ascii="宋体" w:hAnsi="宋体" w:hint="eastAsia"/>
-        </w:rPr>
-        <w:t>栏通知</w:t>
-      </w:r>
-      <w:proofErr w:type="gramEnd"/>
-      <w:r>
-        <w:rPr>
-          <w:rFonts w:ascii="宋体" w:hAnsi="宋体" w:hint="eastAsia"/>
-        </w:rPr>
-        <w:t>用户。</w:t>
+        <w:t>ctivity以响应接受到的信息，或者通过通知栏通知用户。</w:t>
       </w:r>
     </w:p>
     <w:p>
@@ -17857,21 +17493,7 @@
         <w:rPr>
           <w:rFonts w:ascii="宋体" w:hAnsi="宋体" w:hint="eastAsia"/>
         </w:rPr>
-        <w:t>这种模式的好处在于用户可以很方便地携带相关信息，同时，与其</w:t>
-      </w:r>
-      <w:proofErr w:type="gramStart"/>
-      <w:r>
-        <w:rPr>
-          <w:rFonts w:ascii="宋体" w:hAnsi="宋体" w:hint="eastAsia"/>
-        </w:rPr>
-        <w:t>他两种</w:t>
-      </w:r>
-      <w:proofErr w:type="gramEnd"/>
-      <w:r>
-        <w:rPr>
-          <w:rFonts w:ascii="宋体" w:hAnsi="宋体" w:hint="eastAsia"/>
-        </w:rPr>
-        <w:t>模式相比，这种模式也更容易实现。</w:t>
+        <w:t>这种模式的好处在于用户可以很方便地携带相关信息，同时，与其他两种模式相比，这种模式也更容易实现。</w:t>
       </w:r>
     </w:p>
     <w:p>
@@ -18163,7 +17785,7 @@
           <v:shape id="_x0000_i1028" type="#_x0000_t75" style="width:419.25pt;height:234.75pt" o:ole="">
             <v:imagedata r:id="rId38" o:title=""/>
           </v:shape>
-          <o:OLEObject Type="Embed" ProgID="Visio.Drawing.11" ShapeID="_x0000_i1028" DrawAspect="Content" ObjectID="_1449081102" r:id="rId39"/>
+          <o:OLEObject Type="Embed" ProgID="Visio.Drawing.11" ShapeID="_x0000_i1028" DrawAspect="Content" ObjectID="_1449126433" r:id="rId39"/>
         </w:object>
       </w:r>
     </w:p>
@@ -18743,7 +18365,7 @@
         <w:spacing w:line="360" w:lineRule="auto"/>
         <w:ind w:firstLine="480"/>
         <w:rPr>
-          <w:rFonts w:ascii="宋体" w:hAnsi="宋体" w:hint="eastAsia"/>
+          <w:rFonts w:ascii="宋体" w:hAnsi="宋体"/>
         </w:rPr>
       </w:pPr>
       <w:r>
@@ -18948,7 +18570,7 @@
       <w:pPr>
         <w:pStyle w:val="af0"/>
         <w:rPr>
-          <w:rFonts w:ascii="宋体" w:hAnsi="宋体" w:hint="eastAsia"/>
+          <w:rFonts w:ascii="宋体" w:hAnsi="宋体"/>
         </w:rPr>
       </w:pPr>
       <w:bookmarkStart w:id="64" w:name="_Ref375331956"/>
@@ -19446,28 +19068,14 @@
         <w:spacing w:line="360" w:lineRule="auto"/>
         <w:ind w:firstLine="480"/>
         <w:rPr>
-          <w:rFonts w:ascii="宋体" w:hAnsi="宋体" w:hint="eastAsia"/>
-        </w:rPr>
-      </w:pPr>
-      <w:r>
-        <w:rPr>
-          <w:rFonts w:ascii="宋体" w:hAnsi="宋体" w:hint="eastAsia"/>
-        </w:rPr>
-        <w:t>以DXF格式组织的CAD数据由不相连的线、</w:t>
-      </w:r>
-      <w:proofErr w:type="gramStart"/>
-      <w:r>
-        <w:rPr>
-          <w:rFonts w:ascii="宋体" w:hAnsi="宋体" w:hint="eastAsia"/>
-        </w:rPr>
-        <w:t>弧或者</w:t>
-      </w:r>
-      <w:proofErr w:type="gramEnd"/>
-      <w:r>
-        <w:rPr>
-          <w:rFonts w:ascii="宋体" w:hAnsi="宋体" w:hint="eastAsia"/>
-        </w:rPr>
-        <w:t>折线构成，这些元素可能跨越几个图层。用于表示门的线通常被分到一个或两个组里。房间的轮廓被</w:t>
+          <w:rFonts w:ascii="宋体" w:hAnsi="宋体"/>
+        </w:rPr>
+      </w:pPr>
+      <w:r>
+        <w:rPr>
+          <w:rFonts w:ascii="宋体" w:hAnsi="宋体" w:hint="eastAsia"/>
+        </w:rPr>
+        <w:t>以DXF格式组织的CAD数据由不相连的线、弧或者折线构成，这些元素可能跨越几个图层。用于表示门的线通常被分到一个或两个组里。房间的轮廓被</w:t>
       </w:r>
       <w:r>
         <w:rPr>
@@ -19527,21 +19135,7 @@
         <w:rPr>
           <w:rFonts w:ascii="宋体" w:hAnsi="宋体" w:hint="eastAsia"/>
         </w:rPr>
-        <w:t>本节所讲述的CAD</w:t>
-      </w:r>
-      <w:proofErr w:type="gramStart"/>
-      <w:r>
-        <w:rPr>
-          <w:rFonts w:ascii="宋体" w:hAnsi="宋体" w:hint="eastAsia"/>
-        </w:rPr>
-        <w:t>解析器只</w:t>
-      </w:r>
-      <w:proofErr w:type="gramEnd"/>
-      <w:r>
-        <w:rPr>
-          <w:rFonts w:ascii="宋体" w:hAnsi="宋体" w:hint="eastAsia"/>
-        </w:rPr>
-        <w:t>提取门、房间的二维结构以及楼梯的二维投影。</w:t>
+        <w:t>本节所讲述的CAD解析器只提取门、房间的二维结构以及楼梯的二维投影。</w:t>
       </w:r>
     </w:p>
     <w:p>
@@ -19549,7 +19143,7 @@
         <w:pStyle w:val="3"/>
         <w:spacing w:before="240" w:after="120"/>
         <w:rPr>
-          <w:rFonts w:ascii="宋体" w:eastAsia="宋体" w:hAnsi="宋体" w:hint="eastAsia"/>
+          <w:rFonts w:ascii="宋体" w:eastAsia="宋体" w:hAnsi="宋体"/>
         </w:rPr>
       </w:pPr>
       <w:r>
@@ -19571,7 +19165,7 @@
         <w:spacing w:line="360" w:lineRule="auto"/>
         <w:ind w:firstLine="480"/>
         <w:rPr>
-          <w:rFonts w:ascii="宋体" w:hAnsi="宋体" w:hint="eastAsia"/>
+          <w:rFonts w:ascii="宋体" w:hAnsi="宋体"/>
         </w:rPr>
       </w:pPr>
       <w:r>
@@ -19617,7 +19211,7 @@
         <w:spacing w:line="360" w:lineRule="auto"/>
         <w:ind w:firstLine="480"/>
         <w:rPr>
-          <w:rFonts w:ascii="宋体" w:hAnsi="宋体" w:hint="eastAsia"/>
+          <w:rFonts w:ascii="宋体" w:hAnsi="宋体"/>
         </w:rPr>
       </w:pPr>
       <w:r>
@@ -22162,21 +21756,7 @@
         <w:rPr>
           <w:rFonts w:ascii="宋体" w:hAnsi="宋体"/>
         </w:rPr>
-        <w:t>对应向量的</w:t>
-      </w:r>
-      <w:proofErr w:type="gramStart"/>
-      <w:r>
-        <w:rPr>
-          <w:rFonts w:ascii="宋体" w:hAnsi="宋体"/>
-        </w:rPr>
-        <w:t>点积近似</w:t>
-      </w:r>
-      <w:proofErr w:type="gramEnd"/>
-      <w:r>
-        <w:rPr>
-          <w:rFonts w:ascii="宋体" w:hAnsi="宋体"/>
-        </w:rPr>
-        <w:t>等于二者长度的乘积</w:t>
+        <w:t>对应向量的点积近似等于二者长度的乘积</w:t>
       </w:r>
       <w:r>
         <w:rPr>
@@ -23119,21 +22699,7 @@
         <w:rPr>
           <w:rFonts w:ascii="宋体" w:hAnsi="宋体"/>
         </w:rPr>
-        <w:t>对应向量的</w:t>
-      </w:r>
-      <w:proofErr w:type="gramStart"/>
-      <w:r>
-        <w:rPr>
-          <w:rFonts w:ascii="宋体" w:hAnsi="宋体"/>
-        </w:rPr>
-        <w:t>点积近似</w:t>
-      </w:r>
-      <w:proofErr w:type="gramEnd"/>
-      <w:r>
-        <w:rPr>
-          <w:rFonts w:ascii="宋体" w:hAnsi="宋体"/>
-        </w:rPr>
-        <w:t>等于</w:t>
+        <w:t>对应向量的点积近似等于</w:t>
       </w:r>
       <w:r>
         <w:rPr>
@@ -25116,21 +24682,7 @@
         <w:rPr>
           <w:rFonts w:ascii="宋体" w:hAnsi="宋体" w:hint="eastAsia"/>
         </w:rPr>
-        <w:t>为减少冗余数据，下列步骤将自动作用于每一个需要进行元素提取的</w:t>
-      </w:r>
-      <w:proofErr w:type="gramStart"/>
-      <w:r>
-        <w:rPr>
-          <w:rFonts w:ascii="宋体" w:hAnsi="宋体" w:hint="eastAsia"/>
-        </w:rPr>
-        <w:t>图层超</w:t>
-      </w:r>
-      <w:proofErr w:type="gramEnd"/>
-      <w:r>
-        <w:rPr>
-          <w:rFonts w:ascii="宋体" w:hAnsi="宋体" w:hint="eastAsia"/>
-        </w:rPr>
-        <w:t>集之上</w:t>
+        <w:t>为减少冗余数据，下列步骤将自动作用于每一个需要进行元素提取的图层超集之上</w:t>
       </w:r>
       <w:r>
         <w:rPr>
@@ -25152,35 +24704,7 @@
         <w:rPr>
           <w:rFonts w:ascii="宋体" w:hAnsi="宋体" w:hint="eastAsia"/>
         </w:rPr>
-        <w:t>1）如果若干个</w:t>
-      </w:r>
-      <w:proofErr w:type="gramStart"/>
-      <w:r>
-        <w:rPr>
-          <w:rFonts w:ascii="宋体" w:hAnsi="宋体" w:hint="eastAsia"/>
-        </w:rPr>
-        <w:t>图层同时</w:t>
-      </w:r>
-      <w:proofErr w:type="gramEnd"/>
-      <w:r>
-        <w:rPr>
-          <w:rFonts w:ascii="宋体" w:hAnsi="宋体" w:hint="eastAsia"/>
-        </w:rPr>
-        <w:t>包含需要在同一个提取例程里用到的数据，</w:t>
-      </w:r>
-      <w:proofErr w:type="gramStart"/>
-      <w:r>
-        <w:rPr>
-          <w:rFonts w:ascii="宋体" w:hAnsi="宋体" w:hint="eastAsia"/>
-        </w:rPr>
-        <w:t>这些图层将</w:t>
-      </w:r>
-      <w:proofErr w:type="gramEnd"/>
-      <w:r>
-        <w:rPr>
-          <w:rFonts w:ascii="宋体" w:hAnsi="宋体" w:hint="eastAsia"/>
-        </w:rPr>
-        <w:t>被合并为一个超集；</w:t>
+        <w:t>1）如果若干个图层同时包含需要在同一个提取例程里用到的数据，这些图层将被合并为一个超集；</w:t>
       </w:r>
     </w:p>
     <w:p>
@@ -25197,21 +24721,7 @@
           <w:rFonts w:ascii="宋体" w:hAnsi="宋体" w:hint="eastAsia"/>
         </w:rPr>
         <w:lastRenderedPageBreak/>
-        <w:t>2)近似相等的两条线，其中一条将被从</w:t>
-      </w:r>
-      <w:proofErr w:type="gramStart"/>
-      <w:r>
-        <w:rPr>
-          <w:rFonts w:ascii="宋体" w:hAnsi="宋体" w:hint="eastAsia"/>
-        </w:rPr>
-        <w:t>超集中</w:t>
-      </w:r>
-      <w:proofErr w:type="gramEnd"/>
-      <w:r>
-        <w:rPr>
-          <w:rFonts w:ascii="宋体" w:hAnsi="宋体" w:hint="eastAsia"/>
-        </w:rPr>
-        <w:t>移除；</w:t>
+        <w:t>2)近似相等的两条线，其中一条将被从超集中移除；</w:t>
       </w:r>
     </w:p>
     <w:p>
@@ -25369,21 +24879,7 @@
         <w:rPr>
           <w:rFonts w:ascii="宋体" w:hAnsi="宋体"/>
         </w:rPr>
-        <w:t>将被从</w:t>
-      </w:r>
-      <w:proofErr w:type="gramStart"/>
-      <w:r>
-        <w:rPr>
-          <w:rFonts w:ascii="宋体" w:hAnsi="宋体"/>
-        </w:rPr>
-        <w:t>超集中</w:t>
-      </w:r>
-      <w:proofErr w:type="gramEnd"/>
-      <w:r>
-        <w:rPr>
-          <w:rFonts w:ascii="宋体" w:hAnsi="宋体"/>
-        </w:rPr>
-        <w:t>移除</w:t>
+        <w:t>将被从超集中移除</w:t>
       </w:r>
       <w:r>
         <w:rPr>
@@ -26349,7 +25845,7 @@
           <v:shape id="_x0000_i1029" type="#_x0000_t75" style="width:2in;height:111.75pt" o:ole="">
             <v:imagedata r:id="rId41" o:title=""/>
           </v:shape>
-          <o:OLEObject Type="Embed" ProgID="Visio.Drawing.11" ShapeID="_x0000_i1029" DrawAspect="Content" ObjectID="_1449081103" r:id="rId42"/>
+          <o:OLEObject Type="Embed" ProgID="Visio.Drawing.11" ShapeID="_x0000_i1029" DrawAspect="Content" ObjectID="_1449126434" r:id="rId42"/>
         </w:object>
       </w:r>
     </w:p>
@@ -26590,7 +26086,7 @@
           <v:shape id="_x0000_i1030" type="#_x0000_t75" style="width:257.25pt;height:263.25pt" o:ole="">
             <v:imagedata r:id="rId43" o:title=""/>
           </v:shape>
-          <o:OLEObject Type="Embed" ProgID="Visio.Drawing.11" ShapeID="_x0000_i1030" DrawAspect="Content" ObjectID="_1449081104" r:id="rId44"/>
+          <o:OLEObject Type="Embed" ProgID="Visio.Drawing.11" ShapeID="_x0000_i1030" DrawAspect="Content" ObjectID="_1449126435" r:id="rId44"/>
         </w:object>
       </w:r>
     </w:p>
@@ -26702,7 +26198,7 @@
         <w:spacing w:line="360" w:lineRule="auto"/>
         <w:ind w:firstLineChars="0" w:firstLine="420"/>
         <w:rPr>
-          <w:rFonts w:ascii="宋体" w:hAnsi="宋体" w:hint="eastAsia"/>
+          <w:rFonts w:ascii="宋体" w:hAnsi="宋体"/>
         </w:rPr>
       </w:pPr>
       <w:r>
@@ -26760,7 +26256,7 @@
         <w:spacing w:before="240" w:after="120" w:line="360" w:lineRule="auto"/>
         <w:ind w:left="862" w:hanging="862"/>
         <w:rPr>
-          <w:rFonts w:ascii="宋体" w:eastAsia="宋体" w:hAnsi="宋体" w:hint="eastAsia"/>
+          <w:rFonts w:ascii="宋体" w:eastAsia="宋体" w:hAnsi="宋体"/>
         </w:rPr>
       </w:pPr>
       <w:r>
@@ -29447,9 +28943,6 @@
     <w:p>
       <w:pPr>
         <w:pStyle w:val="af0"/>
-        <w:rPr>
-          <w:rFonts w:hint="eastAsia"/>
-        </w:rPr>
       </w:pPr>
       <w:bookmarkStart w:id="80" w:name="_Ref375161524"/>
       <w:bookmarkStart w:id="81" w:name="_Toc375313908"/>
@@ -29556,7 +29049,7 @@
         <w:spacing w:before="240" w:after="120" w:line="360" w:lineRule="auto"/>
         <w:ind w:left="862" w:hanging="862"/>
         <w:rPr>
-          <w:rFonts w:ascii="宋体" w:eastAsia="宋体" w:hAnsi="宋体" w:hint="eastAsia"/>
+          <w:rFonts w:ascii="宋体" w:eastAsia="宋体" w:hAnsi="宋体"/>
         </w:rPr>
       </w:pPr>
       <w:r>
@@ -29572,7 +29065,7 @@
         <w:spacing w:line="360" w:lineRule="auto"/>
         <w:ind w:firstLine="480"/>
         <w:rPr>
-          <w:rFonts w:ascii="宋体" w:hAnsi="宋体" w:hint="eastAsia"/>
+          <w:rFonts w:ascii="宋体" w:hAnsi="宋体"/>
         </w:rPr>
       </w:pPr>
       <w:r>
@@ -29661,8 +29154,86 @@
         </w:rPr>
         <w:t>结果</w:t>
       </w:r>
-      <w:bookmarkStart w:id="82" w:name="_GoBack"/>
-      <w:bookmarkEnd w:id="82"/>
+      <w:r>
+        <w:rPr>
+          <w:rFonts w:ascii="宋体" w:hAnsi="宋体" w:hint="eastAsia"/>
+        </w:rPr>
+        <w:t>如</w:t>
+      </w:r>
+      <w:r>
+        <w:rPr>
+          <w:rFonts w:ascii="宋体" w:hAnsi="宋体"/>
+        </w:rPr>
+        <w:fldChar w:fldCharType="begin"/>
+      </w:r>
+      <w:r>
+        <w:rPr>
+          <w:rFonts w:ascii="宋体" w:hAnsi="宋体"/>
+        </w:rPr>
+        <w:instrText xml:space="preserve"> </w:instrText>
+      </w:r>
+      <w:r>
+        <w:rPr>
+          <w:rFonts w:ascii="宋体" w:hAnsi="宋体" w:hint="eastAsia"/>
+        </w:rPr>
+        <w:instrText>REF _Ref375382267 \h</w:instrText>
+      </w:r>
+      <w:r>
+        <w:rPr>
+          <w:rFonts w:ascii="宋体" w:hAnsi="宋体"/>
+        </w:rPr>
+        <w:instrText xml:space="preserve"> </w:instrText>
+      </w:r>
+      <w:r>
+        <w:rPr>
+          <w:rFonts w:ascii="宋体" w:hAnsi="宋体"/>
+        </w:rPr>
+      </w:r>
+      <w:r>
+        <w:rPr>
+          <w:rFonts w:ascii="宋体" w:hAnsi="宋体"/>
+        </w:rPr>
+        <w:fldChar w:fldCharType="separate"/>
+      </w:r>
+      <w:r>
+        <w:rPr>
+          <w:rFonts w:hint="eastAsia"/>
+        </w:rPr>
+        <w:t>图</w:t>
+      </w:r>
+      <w:r>
+        <w:rPr>
+          <w:rFonts w:hint="eastAsia"/>
+        </w:rPr>
+        <w:t xml:space="preserve"> </w:t>
+      </w:r>
+      <w:r>
+        <w:rPr>
+          <w:noProof/>
+        </w:rPr>
+        <w:t>3</w:t>
+      </w:r>
+      <w:r>
+        <w:t>.</w:t>
+      </w:r>
+      <w:r>
+        <w:rPr>
+          <w:noProof/>
+        </w:rPr>
+        <w:t>7</w:t>
+      </w:r>
+      <w:r>
+        <w:rPr>
+          <w:rFonts w:ascii="宋体" w:hAnsi="宋体"/>
+        </w:rPr>
+        <w:fldChar w:fldCharType="end"/>
+      </w:r>
+      <w:r>
+        <w:rPr>
+          <w:rFonts w:ascii="宋体" w:hAnsi="宋体" w:hint="eastAsia"/>
+        </w:rPr>
+        <w:t>所示。</w:t>
+      </w:r>
     </w:p>
     <w:p>
       <w:pPr>
@@ -29673,10 +29244,10 @@
       </w:pPr>
       <w:r>
         <w:object w:dxaOrig="17734" w:dyaOrig="9344">
-          <v:shape id="_x0000_i1034" type="#_x0000_t75" style="width:402pt;height:211.5pt" o:ole="">
+          <v:shape id="_x0000_i1031" type="#_x0000_t75" style="width:402pt;height:211.5pt" o:ole="">
             <v:imagedata r:id="rId45" o:title=""/>
           </v:shape>
-          <o:OLEObject Type="Embed" ProgID="Visio.Drawing.11" ShapeID="_x0000_i1034" DrawAspect="Content" ObjectID="_1449081105" r:id="rId46"/>
+          <o:OLEObject Type="Embed" ProgID="Visio.Drawing.11" ShapeID="_x0000_i1031" DrawAspect="Content" ObjectID="_1449126436" r:id="rId46"/>
         </w:object>
       </w:r>
     </w:p>
@@ -29684,7 +29255,7 @@
       <w:pPr>
         <w:pStyle w:val="af0"/>
       </w:pPr>
-      <w:bookmarkStart w:id="83" w:name="_Ref375338966"/>
+      <w:bookmarkStart w:id="82" w:name="_Ref375338966"/>
       <w:r>
         <w:rPr>
           <w:rFonts w:hint="eastAsia"/>
@@ -29766,6 +29337,134 @@
       <w:r>
         <w:fldChar w:fldCharType="end"/>
       </w:r>
+      <w:bookmarkEnd w:id="82"/>
+      <w:r>
+        <w:rPr>
+          <w:rFonts w:hint="eastAsia"/>
+        </w:rPr>
+        <w:t xml:space="preserve"> </w:t>
+      </w:r>
+      <w:r>
+        <w:rPr>
+          <w:rFonts w:hint="eastAsia"/>
+        </w:rPr>
+        <w:t>示例</w:t>
+      </w:r>
+      <w:r>
+        <w:rPr>
+          <w:rFonts w:hint="eastAsia"/>
+        </w:rPr>
+        <w:t>CAD</w:t>
+      </w:r>
+      <w:r>
+        <w:rPr>
+          <w:rFonts w:hint="eastAsia"/>
+        </w:rPr>
+        <w:t>图</w:t>
+      </w:r>
+    </w:p>
+    <w:p>
+      <w:pPr>
+        <w:pStyle w:val="a1"/>
+        <w:keepNext/>
+        <w:ind w:firstLineChars="0" w:firstLine="0"/>
+        <w:jc w:val="center"/>
+      </w:pPr>
+      <w:r>
+        <w:object w:dxaOrig="17847" w:dyaOrig="9683">
+          <v:shape id="_x0000_i1032" type="#_x0000_t75" style="width:404.25pt;height:219pt" o:ole="">
+            <v:imagedata r:id="rId47" o:title=""/>
+          </v:shape>
+          <o:OLEObject Type="Embed" ProgID="Visio.Drawing.11" ShapeID="_x0000_i1032" DrawAspect="Content" ObjectID="_1449126437" r:id="rId48"/>
+        </w:object>
+      </w:r>
+    </w:p>
+    <w:p>
+      <w:pPr>
+        <w:pStyle w:val="af0"/>
+      </w:pPr>
+      <w:bookmarkStart w:id="83" w:name="_Ref375382267"/>
+      <w:r>
+        <w:rPr>
+          <w:rFonts w:hint="eastAsia"/>
+        </w:rPr>
+        <w:t>图</w:t>
+      </w:r>
+      <w:r>
+        <w:rPr>
+          <w:rFonts w:hint="eastAsia"/>
+        </w:rPr>
+        <w:t xml:space="preserve"> </w:t>
+      </w:r>
+      <w:r>
+        <w:fldChar w:fldCharType="begin"/>
+      </w:r>
+      <w:r>
+        <w:instrText xml:space="preserve"> </w:instrText>
+      </w:r>
+      <w:r>
+        <w:rPr>
+          <w:rFonts w:hint="eastAsia"/>
+        </w:rPr>
+        <w:instrText>STYLEREF 1 \s</w:instrText>
+      </w:r>
+      <w:r>
+        <w:instrText xml:space="preserve"> </w:instrText>
+      </w:r>
+      <w:r>
+        <w:fldChar w:fldCharType="separate"/>
+      </w:r>
+      <w:r>
+        <w:rPr>
+          <w:noProof/>
+        </w:rPr>
+        <w:t>3</w:t>
+      </w:r>
+      <w:r>
+        <w:fldChar w:fldCharType="end"/>
+      </w:r>
+      <w:r>
+        <w:t>.</w:t>
+      </w:r>
+      <w:r>
+        <w:fldChar w:fldCharType="begin"/>
+      </w:r>
+      <w:r>
+        <w:instrText xml:space="preserve"> </w:instrText>
+      </w:r>
+      <w:r>
+        <w:rPr>
+          <w:rFonts w:hint="eastAsia"/>
+        </w:rPr>
+        <w:instrText xml:space="preserve">SEQ </w:instrText>
+      </w:r>
+      <w:r>
+        <w:rPr>
+          <w:rFonts w:hint="eastAsia"/>
+        </w:rPr>
+        <w:instrText>图</w:instrText>
+      </w:r>
+      <w:r>
+        <w:rPr>
+          <w:rFonts w:hint="eastAsia"/>
+        </w:rPr>
+        <w:instrText xml:space="preserve"> \* ARABIC \s 1</w:instrText>
+      </w:r>
+      <w:r>
+        <w:instrText xml:space="preserve"> </w:instrText>
+      </w:r>
+      <w:r>
+        <w:fldChar w:fldCharType="separate"/>
+      </w:r>
+      <w:r>
+        <w:rPr>
+          <w:noProof/>
+        </w:rPr>
+        <w:t>7</w:t>
+      </w:r>
+      <w:r>
+        <w:fldChar w:fldCharType="end"/>
+      </w:r>
       <w:bookmarkEnd w:id="83"/>
       <w:r>
         <w:rPr>
@@ -29789,22 +29488,7 @@
         <w:rPr>
           <w:rFonts w:hint="eastAsia"/>
         </w:rPr>
-        <w:t>图</w:t>
-      </w:r>
-    </w:p>
-    <w:p>
-      <w:pPr>
-        <w:pStyle w:val="3"/>
-        <w:spacing w:before="240" w:after="120"/>
-        <w:rPr>
-          <w:rFonts w:ascii="宋体" w:eastAsia="宋体" w:hAnsi="宋体"/>
-        </w:rPr>
-      </w:pPr>
-      <w:r>
-        <w:rPr>
-          <w:rFonts w:ascii="宋体" w:eastAsia="宋体" w:hAnsi="宋体" w:hint="eastAsia"/>
-        </w:rPr>
-        <w:t>房间的提取</w:t>
+        <w:t>图的门的提取结果</w:t>
       </w:r>
     </w:p>
     <w:p>
@@ -29820,6 +29504,673 @@
         <w:rPr>
           <w:rFonts w:ascii="宋体" w:hAnsi="宋体" w:hint="eastAsia"/>
         </w:rPr>
+        <w:t>对门的提取结果进行存储，其数据结构表示如</w:t>
+      </w:r>
+      <w:r>
+        <w:rPr>
+          <w:rFonts w:ascii="宋体" w:hAnsi="宋体"/>
+        </w:rPr>
+        <w:fldChar w:fldCharType="begin"/>
+      </w:r>
+      <w:r>
+        <w:rPr>
+          <w:rFonts w:ascii="宋体" w:hAnsi="宋体"/>
+        </w:rPr>
+        <w:instrText xml:space="preserve"> </w:instrText>
+      </w:r>
+      <w:r>
+        <w:rPr>
+          <w:rFonts w:ascii="宋体" w:hAnsi="宋体" w:hint="eastAsia"/>
+        </w:rPr>
+        <w:instrText>REF _Ref375384585 \h</w:instrText>
+      </w:r>
+      <w:r>
+        <w:rPr>
+          <w:rFonts w:ascii="宋体" w:hAnsi="宋体"/>
+        </w:rPr>
+        <w:instrText xml:space="preserve"> </w:instrText>
+      </w:r>
+      <w:r>
+        <w:rPr>
+          <w:rFonts w:ascii="宋体" w:hAnsi="宋体"/>
+        </w:rPr>
+      </w:r>
+      <w:r>
+        <w:rPr>
+          <w:rFonts w:ascii="宋体" w:hAnsi="宋体"/>
+        </w:rPr>
+        <w:fldChar w:fldCharType="separate"/>
+      </w:r>
+      <w:r>
+        <w:rPr>
+          <w:rFonts w:hint="eastAsia"/>
+        </w:rPr>
+        <w:t>图</w:t>
+      </w:r>
+      <w:r>
+        <w:rPr>
+          <w:rFonts w:hint="eastAsia"/>
+        </w:rPr>
+        <w:t xml:space="preserve"> </w:t>
+      </w:r>
+      <w:r>
+        <w:rPr>
+          <w:noProof/>
+        </w:rPr>
+        <w:t>3</w:t>
+      </w:r>
+      <w:r>
+        <w:t>.</w:t>
+      </w:r>
+      <w:r>
+        <w:rPr>
+          <w:noProof/>
+        </w:rPr>
+        <w:t>8</w:t>
+      </w:r>
+      <w:r>
+        <w:rPr>
+          <w:rFonts w:ascii="宋体" w:hAnsi="宋体"/>
+        </w:rPr>
+        <w:fldChar w:fldCharType="end"/>
+      </w:r>
+      <w:bookmarkStart w:id="84" w:name="_GoBack"/>
+      <w:bookmarkEnd w:id="84"/>
+      <w:r>
+        <w:rPr>
+          <w:rFonts w:ascii="宋体" w:hAnsi="宋体" w:hint="eastAsia"/>
+        </w:rPr>
+        <w:t>所示。</w:t>
+      </w:r>
+    </w:p>
+    <w:p>
+      <w:pPr>
+        <w:pStyle w:val="a1"/>
+        <w:spacing w:line="360" w:lineRule="auto"/>
+        <w:ind w:firstLine="480"/>
+        <w:rPr>
+          <w:rFonts w:ascii="宋体" w:hAnsi="宋体"/>
+        </w:rPr>
+      </w:pPr>
+    </w:p>
+    <w:p>
+      <w:pPr>
+        <w:pStyle w:val="a1"/>
+        <w:spacing w:line="360" w:lineRule="auto"/>
+        <w:ind w:firstLine="480"/>
+        <w:rPr>
+          <w:rFonts w:ascii="宋体" w:hAnsi="宋体"/>
+        </w:rPr>
+      </w:pPr>
+    </w:p>
+    <w:tbl>
+      <w:tblPr>
+        <w:tblStyle w:val="a6"/>
+        <w:tblW w:w="7066" w:type="dxa"/>
+        <w:jc w:val="center"/>
+        <w:tblInd w:w="1526" w:type="dxa"/>
+        <w:tblLook w:val="04A0" w:firstRow="1" w:lastRow="0" w:firstColumn="1" w:lastColumn="0" w:noHBand="0" w:noVBand="1"/>
+      </w:tblPr>
+      <w:tblGrid>
+        <w:gridCol w:w="1413"/>
+        <w:gridCol w:w="1840"/>
+        <w:gridCol w:w="3813"/>
+      </w:tblGrid>
+      <w:tr>
+        <w:trPr>
+          <w:cantSplit/>
+          <w:trHeight w:val="349"/>
+          <w:jc w:val="center"/>
+        </w:trPr>
+        <w:tc>
+          <w:tcPr>
+            <w:tcW w:w="1413" w:type="dxa"/>
+            <w:tcBorders>
+              <w:top w:val="nil"/>
+              <w:left w:val="nil"/>
+              <w:right w:val="nil"/>
+            </w:tcBorders>
+            <w:vAlign w:val="center"/>
+          </w:tcPr>
+          <w:p>
+            <w:pPr>
+              <w:pStyle w:val="a1"/>
+              <w:ind w:firstLineChars="0" w:firstLine="0"/>
+              <w:jc w:val="center"/>
+            </w:pPr>
+            <w:r>
+              <w:rPr>
+                <w:rFonts w:hint="eastAsia"/>
+                <w:noProof/>
+              </w:rPr>
+              <w:lastRenderedPageBreak/>
+              <mc:AlternateContent>
+                <mc:Choice Requires="wps">
+                  <w:drawing>
+                    <wp:anchor distT="0" distB="0" distL="114300" distR="114300" simplePos="0" relativeHeight="251659264" behindDoc="0" locked="0" layoutInCell="1" allowOverlap="1" wp14:anchorId="35977456" wp14:editId="0E56CA62">
+                      <wp:simplePos x="0" y="0"/>
+                      <wp:positionH relativeFrom="column">
+                        <wp:posOffset>820420</wp:posOffset>
+                      </wp:positionH>
+                      <wp:positionV relativeFrom="paragraph">
+                        <wp:posOffset>84455</wp:posOffset>
+                      </wp:positionV>
+                      <wp:extent cx="1171575" cy="228600"/>
+                      <wp:effectExtent l="38100" t="0" r="28575" b="95250"/>
+                      <wp:wrapNone/>
+                      <wp:docPr id="1" name="直接箭头连接符 1"/>
+                      <wp:cNvGraphicFramePr/>
+                      <a:graphic xmlns:a="http://schemas.openxmlformats.org/drawingml/2006/main">
+                        <a:graphicData uri="http://schemas.microsoft.com/office/word/2010/wordprocessingShape">
+                          <wps:wsp>
+                            <wps:cNvCnPr/>
+                            <wps:spPr>
+                              <a:xfrm flipH="1">
+                                <a:off x="0" y="0"/>
+                                <a:ext cx="1171575" cy="228600"/>
+                              </a:xfrm>
+                              <a:prstGeom prst="straightConnector1">
+                                <a:avLst/>
+                              </a:prstGeom>
+                              <a:ln>
+                                <a:solidFill>
+                                  <a:schemeClr val="tx1"/>
+                                </a:solidFill>
+                                <a:tailEnd type="arrow"/>
+                              </a:ln>
+                            </wps:spPr>
+                            <wps:style>
+                              <a:lnRef idx="1">
+                                <a:schemeClr val="accent1"/>
+                              </a:lnRef>
+                              <a:fillRef idx="0">
+                                <a:schemeClr val="accent1"/>
+                              </a:fillRef>
+                              <a:effectRef idx="0">
+                                <a:schemeClr val="accent1"/>
+                              </a:effectRef>
+                              <a:fontRef idx="minor">
+                                <a:schemeClr val="tx1"/>
+                              </a:fontRef>
+                            </wps:style>
+                            <wps:bodyPr/>
+                          </wps:wsp>
+                        </a:graphicData>
+                      </a:graphic>
+                      <wp14:sizeRelH relativeFrom="margin">
+                        <wp14:pctWidth>0</wp14:pctWidth>
+                      </wp14:sizeRelH>
+                      <wp14:sizeRelV relativeFrom="margin">
+                        <wp14:pctHeight>0</wp14:pctHeight>
+                      </wp14:sizeRelV>
+                    </wp:anchor>
+                  </w:drawing>
+                </mc:Choice>
+                <mc:Fallback>
+                  <w:pict>
+                    <v:shapetype id="_x0000_t32" coordsize="21600,21600" o:spt="32" o:oned="t" path="m,l21600,21600e" filled="f">
+                      <v:path arrowok="t" fillok="f" o:connecttype="none"/>
+                      <o:lock v:ext="edit" shapetype="t"/>
+                    </v:shapetype>
+                    <v:shape id="直接箭头连接符 1" o:spid="_x0000_s1026" type="#_x0000_t32" style="position:absolute;left:0;text-align:left;margin-left:64.6pt;margin-top:6.65pt;width:92.25pt;height:18pt;flip:x;z-index:251659264;visibility:visible;mso-wrap-style:square;mso-width-percent:0;mso-height-percent:0;mso-wrap-distance-left:9pt;mso-wrap-distance-top:0;mso-wrap-distance-right:9pt;mso-wrap-distance-bottom:0;mso-position-horizontal:absolute;mso-position-horizontal-relative:text;mso-position-vertical:absolute;mso-position-vertical-relative:text;mso-width-percent:0;mso-height-percent:0;mso-width-relative:margin;mso-height-relative:margin" o:gfxdata="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" strokecolor="black [3213]">
+                      <v:stroke endarrow="open"/>
+                    </v:shape>
+                  </w:pict>
+                </mc:Fallback>
+              </mc:AlternateContent>
+            </w:r>
+            <w:proofErr w:type="spellStart"/>
+            <w:r>
+              <w:rPr>
+                <w:rFonts w:hint="eastAsia"/>
+              </w:rPr>
+              <w:t>DoorsArray</w:t>
+            </w:r>
+            <w:proofErr w:type="spellEnd"/>
+          </w:p>
+        </w:tc>
+        <w:tc>
+          <w:tcPr>
+            <w:tcW w:w="1840" w:type="dxa"/>
+            <w:vMerge w:val="restart"/>
+            <w:tcBorders>
+              <w:top w:val="nil"/>
+              <w:left w:val="nil"/>
+              <w:bottom w:val="nil"/>
+              <w:right w:val="nil"/>
+            </w:tcBorders>
+            <w:vAlign w:val="center"/>
+          </w:tcPr>
+          <w:p>
+            <w:pPr>
+              <w:pStyle w:val="a1"/>
+              <w:ind w:firstLineChars="0" w:firstLine="0"/>
+            </w:pPr>
+          </w:p>
+        </w:tc>
+        <w:tc>
+          <w:tcPr>
+            <w:tcW w:w="3813" w:type="dxa"/>
+            <w:tcBorders>
+              <w:top w:val="nil"/>
+              <w:left w:val="nil"/>
+              <w:bottom w:val="single" w:sz="4" w:space="0" w:color="auto"/>
+              <w:right w:val="nil"/>
+            </w:tcBorders>
+            <w:vAlign w:val="center"/>
+          </w:tcPr>
+          <w:p>
+            <w:pPr>
+              <w:pStyle w:val="a1"/>
+              <w:ind w:firstLineChars="0" w:firstLine="0"/>
+            </w:pPr>
+            <w:r>
+              <w:rPr>
+                <w:rFonts w:hint="eastAsia"/>
+              </w:rPr>
+              <w:t>Door[0]</w:t>
+            </w:r>
+          </w:p>
+        </w:tc>
+      </w:tr>
+      <w:tr>
+        <w:trPr>
+          <w:cantSplit/>
+          <w:trHeight w:val="368"/>
+          <w:jc w:val="center"/>
+        </w:trPr>
+        <w:tc>
+          <w:tcPr>
+            <w:tcW w:w="1413" w:type="dxa"/>
+            <w:vAlign w:val="center"/>
+          </w:tcPr>
+          <w:p>
+            <w:pPr>
+              <w:pStyle w:val="a1"/>
+              <w:ind w:firstLineChars="0" w:firstLine="0"/>
+            </w:pPr>
+            <w:r>
+              <w:rPr>
+                <w:rFonts w:hint="eastAsia"/>
+              </w:rPr>
+              <w:t>Door[0]</w:t>
+            </w:r>
+          </w:p>
+        </w:tc>
+        <w:tc>
+          <w:tcPr>
+            <w:tcW w:w="1840" w:type="dxa"/>
+            <w:vMerge/>
+            <w:tcBorders>
+              <w:bottom w:val="nil"/>
+              <w:right w:val="single" w:sz="4" w:space="0" w:color="auto"/>
+            </w:tcBorders>
+            <w:vAlign w:val="center"/>
+          </w:tcPr>
+          <w:p>
+            <w:pPr>
+              <w:pStyle w:val="a1"/>
+              <w:ind w:firstLineChars="0" w:firstLine="0"/>
+            </w:pPr>
+          </w:p>
+        </w:tc>
+        <w:tc>
+          <w:tcPr>
+            <w:tcW w:w="3813" w:type="dxa"/>
+            <w:tcBorders>
+              <w:left w:val="single" w:sz="4" w:space="0" w:color="auto"/>
+            </w:tcBorders>
+            <w:vAlign w:val="center"/>
+          </w:tcPr>
+          <w:p>
+            <w:pPr>
+              <w:pStyle w:val="a1"/>
+              <w:ind w:firstLineChars="0" w:firstLine="0"/>
+            </w:pPr>
+            <w:r>
+              <w:rPr>
+                <w:rFonts w:hint="eastAsia"/>
+              </w:rPr>
+              <w:t>ID: 0</w:t>
+            </w:r>
+          </w:p>
+        </w:tc>
+      </w:tr>
+      <w:tr>
+        <w:trPr>
+          <w:cantSplit/>
+          <w:trHeight w:val="349"/>
+          <w:jc w:val="center"/>
+        </w:trPr>
+        <w:tc>
+          <w:tcPr>
+            <w:tcW w:w="1413" w:type="dxa"/>
+            <w:vAlign w:val="center"/>
+          </w:tcPr>
+          <w:p>
+            <w:pPr>
+              <w:pStyle w:val="a1"/>
+              <w:ind w:firstLineChars="0" w:firstLine="0"/>
+            </w:pPr>
+            <w:r>
+              <w:rPr>
+                <w:rFonts w:hint="eastAsia"/>
+              </w:rPr>
+              <w:t>Door[1]</w:t>
+            </w:r>
+          </w:p>
+        </w:tc>
+        <w:tc>
+          <w:tcPr>
+            <w:tcW w:w="1840" w:type="dxa"/>
+            <w:vMerge/>
+            <w:tcBorders>
+              <w:bottom w:val="nil"/>
+              <w:right w:val="single" w:sz="4" w:space="0" w:color="auto"/>
+            </w:tcBorders>
+            <w:vAlign w:val="center"/>
+          </w:tcPr>
+          <w:p>
+            <w:pPr>
+              <w:pStyle w:val="a1"/>
+              <w:ind w:firstLineChars="0" w:firstLine="0"/>
+            </w:pPr>
+          </w:p>
+        </w:tc>
+        <w:tc>
+          <w:tcPr>
+            <w:tcW w:w="3813" w:type="dxa"/>
+            <w:tcBorders>
+              <w:left w:val="single" w:sz="4" w:space="0" w:color="auto"/>
+            </w:tcBorders>
+            <w:vAlign w:val="center"/>
+          </w:tcPr>
+          <w:p>
+            <w:pPr>
+              <w:pStyle w:val="a1"/>
+              <w:ind w:firstLineChars="0" w:firstLine="0"/>
+            </w:pPr>
+            <w:proofErr w:type="spellStart"/>
+            <w:r>
+              <w:rPr>
+                <w:rFonts w:hint="eastAsia"/>
+              </w:rPr>
+              <w:t>Coord</w:t>
+            </w:r>
+            <w:proofErr w:type="spellEnd"/>
+            <w:r>
+              <w:rPr>
+                <w:rFonts w:hint="eastAsia"/>
+              </w:rPr>
+              <w:t>:(40, 0)</w:t>
+            </w:r>
+          </w:p>
+        </w:tc>
+      </w:tr>
+      <w:tr>
+        <w:trPr>
+          <w:cantSplit/>
+          <w:trHeight w:val="388"/>
+          <w:jc w:val="center"/>
+        </w:trPr>
+        <w:tc>
+          <w:tcPr>
+            <w:tcW w:w="1413" w:type="dxa"/>
+            <w:vAlign w:val="center"/>
+          </w:tcPr>
+          <w:p>
+            <w:pPr>
+              <w:pStyle w:val="a1"/>
+              <w:ind w:firstLineChars="0" w:firstLine="0"/>
+            </w:pPr>
+            <w:r>
+              <w:rPr>
+                <w:rFonts w:hint="eastAsia"/>
+              </w:rPr>
+              <w:t>…</w:t>
+            </w:r>
+          </w:p>
+        </w:tc>
+        <w:tc>
+          <w:tcPr>
+            <w:tcW w:w="1840" w:type="dxa"/>
+            <w:vMerge/>
+            <w:tcBorders>
+              <w:bottom w:val="nil"/>
+              <w:right w:val="single" w:sz="4" w:space="0" w:color="auto"/>
+            </w:tcBorders>
+            <w:vAlign w:val="center"/>
+          </w:tcPr>
+          <w:p>
+            <w:pPr>
+              <w:pStyle w:val="a1"/>
+              <w:ind w:firstLineChars="0" w:firstLine="0"/>
+            </w:pPr>
+          </w:p>
+        </w:tc>
+        <w:tc>
+          <w:tcPr>
+            <w:tcW w:w="3813" w:type="dxa"/>
+            <w:tcBorders>
+              <w:left w:val="single" w:sz="4" w:space="0" w:color="auto"/>
+            </w:tcBorders>
+            <w:vAlign w:val="center"/>
+          </w:tcPr>
+          <w:p>
+            <w:pPr>
+              <w:pStyle w:val="a1"/>
+              <w:ind w:firstLineChars="0" w:firstLine="0"/>
+            </w:pPr>
+            <w:r>
+              <w:rPr>
+                <w:rFonts w:hint="eastAsia"/>
+              </w:rPr>
+              <w:t>Contained in wall:{(30, 0), (50, 0)}</w:t>
+            </w:r>
+          </w:p>
+        </w:tc>
+      </w:tr>
+      <w:tr>
+        <w:trPr>
+          <w:cantSplit/>
+          <w:trHeight w:val="368"/>
+          <w:jc w:val="center"/>
+        </w:trPr>
+        <w:tc>
+          <w:tcPr>
+            <w:tcW w:w="1413" w:type="dxa"/>
+            <w:vAlign w:val="center"/>
+          </w:tcPr>
+          <w:p>
+            <w:pPr>
+              <w:pStyle w:val="a1"/>
+              <w:ind w:firstLineChars="0" w:firstLine="0"/>
+            </w:pPr>
+            <w:r>
+              <w:rPr>
+                <w:rFonts w:hint="eastAsia"/>
+              </w:rPr>
+              <w:t>Door[9]</w:t>
+            </w:r>
+          </w:p>
+        </w:tc>
+        <w:tc>
+          <w:tcPr>
+            <w:tcW w:w="1840" w:type="dxa"/>
+            <w:vMerge/>
+            <w:tcBorders>
+              <w:bottom w:val="nil"/>
+              <w:right w:val="single" w:sz="4" w:space="0" w:color="auto"/>
+            </w:tcBorders>
+            <w:vAlign w:val="center"/>
+          </w:tcPr>
+          <w:p>
+            <w:pPr>
+              <w:pStyle w:val="a1"/>
+              <w:ind w:firstLineChars="0" w:firstLine="0"/>
+            </w:pPr>
+          </w:p>
+        </w:tc>
+        <w:tc>
+          <w:tcPr>
+            <w:tcW w:w="3813" w:type="dxa"/>
+            <w:tcBorders>
+              <w:left w:val="single" w:sz="4" w:space="0" w:color="auto"/>
+            </w:tcBorders>
+            <w:vAlign w:val="center"/>
+          </w:tcPr>
+          <w:p>
+            <w:pPr>
+              <w:pStyle w:val="a1"/>
+              <w:keepNext/>
+              <w:ind w:firstLineChars="0" w:firstLine="0"/>
+            </w:pPr>
+            <w:proofErr w:type="spellStart"/>
+            <w:r>
+              <w:rPr>
+                <w:rFonts w:hint="eastAsia"/>
+              </w:rPr>
+              <w:t>RoomID</w:t>
+            </w:r>
+            <w:proofErr w:type="spellEnd"/>
+            <w:r>
+              <w:rPr>
+                <w:rFonts w:hint="eastAsia"/>
+              </w:rPr>
+              <w:t>:</w:t>
+            </w:r>
+          </w:p>
+        </w:tc>
+      </w:tr>
+    </w:tbl>
+    <w:p>
+      <w:pPr>
+        <w:pStyle w:val="af0"/>
+      </w:pPr>
+      <w:bookmarkStart w:id="85" w:name="_Ref375384585"/>
+      <w:r>
+        <w:rPr>
+          <w:rFonts w:hint="eastAsia"/>
+        </w:rPr>
+        <w:t>图</w:t>
+      </w:r>
+      <w:r>
+        <w:rPr>
+          <w:rFonts w:hint="eastAsia"/>
+        </w:rPr>
+        <w:t xml:space="preserve"> </w:t>
+      </w:r>
+      <w:r>
+        <w:fldChar w:fldCharType="begin"/>
+      </w:r>
+      <w:r>
+        <w:instrText xml:space="preserve"> </w:instrText>
+      </w:r>
+      <w:r>
+        <w:rPr>
+          <w:rFonts w:hint="eastAsia"/>
+        </w:rPr>
+        <w:instrText>STYLEREF 1 \s</w:instrText>
+      </w:r>
+      <w:r>
+        <w:instrText xml:space="preserve"> </w:instrText>
+      </w:r>
+      <w:r>
+        <w:fldChar w:fldCharType="separate"/>
+      </w:r>
+      <w:r>
+        <w:rPr>
+          <w:noProof/>
+        </w:rPr>
+        <w:t>3</w:t>
+      </w:r>
+      <w:r>
+        <w:fldChar w:fldCharType="end"/>
+      </w:r>
+      <w:r>
+        <w:t>.</w:t>
+      </w:r>
+      <w:r>
+        <w:fldChar w:fldCharType="begin"/>
+      </w:r>
+      <w:r>
+        <w:instrText xml:space="preserve"> </w:instrText>
+      </w:r>
+      <w:r>
+        <w:rPr>
+          <w:rFonts w:hint="eastAsia"/>
+        </w:rPr>
+        <w:instrText xml:space="preserve">SEQ </w:instrText>
+      </w:r>
+      <w:r>
+        <w:rPr>
+          <w:rFonts w:hint="eastAsia"/>
+        </w:rPr>
+        <w:instrText>图</w:instrText>
+      </w:r>
+      <w:r>
+        <w:rPr>
+          <w:rFonts w:hint="eastAsia"/>
+        </w:rPr>
+        <w:instrText xml:space="preserve"> \* ARABIC \s 1</w:instrText>
+      </w:r>
+      <w:r>
+        <w:instrText xml:space="preserve"> </w:instrText>
+      </w:r>
+      <w:r>
+        <w:fldChar w:fldCharType="separate"/>
+      </w:r>
+      <w:r>
+        <w:rPr>
+          <w:noProof/>
+        </w:rPr>
+        <w:t>8</w:t>
+      </w:r>
+      <w:r>
+        <w:fldChar w:fldCharType="end"/>
+      </w:r>
+      <w:bookmarkEnd w:id="85"/>
+      <w:r>
+        <w:rPr>
+          <w:rFonts w:hint="eastAsia"/>
+        </w:rPr>
+        <w:t xml:space="preserve"> </w:t>
+      </w:r>
+      <w:r>
+        <w:rPr>
+          <w:rFonts w:hint="eastAsia"/>
+        </w:rPr>
+        <w:t>门的数据结构</w:t>
+      </w:r>
+    </w:p>
+    <w:p>
+      <w:pPr>
+        <w:pStyle w:val="3"/>
+        <w:spacing w:before="240" w:after="120"/>
+        <w:rPr>
+          <w:rFonts w:ascii="宋体" w:eastAsia="宋体" w:hAnsi="宋体"/>
+        </w:rPr>
+      </w:pPr>
+      <w:r>
+        <w:rPr>
+          <w:rFonts w:ascii="宋体" w:eastAsia="宋体" w:hAnsi="宋体" w:hint="eastAsia"/>
+        </w:rPr>
+        <w:t>房间的提取</w:t>
+      </w:r>
+    </w:p>
+    <w:p>
+      <w:pPr>
+        <w:pStyle w:val="a1"/>
+        <w:spacing w:line="360" w:lineRule="auto"/>
+        <w:ind w:firstLine="480"/>
+        <w:rPr>
+          <w:rFonts w:ascii="宋体" w:hAnsi="宋体"/>
+        </w:rPr>
+      </w:pPr>
+      <w:r>
+        <w:rPr>
+          <w:rFonts w:ascii="宋体" w:hAnsi="宋体" w:hint="eastAsia"/>
+        </w:rPr>
         <w:t>相比门的提取过程来说，房间的提取过程则显得更为复杂，原因在</w:t>
       </w:r>
       <w:r>
@@ -29832,35 +30183,7 @@
         <w:rPr>
           <w:rFonts w:ascii="宋体" w:hAnsi="宋体" w:hint="eastAsia"/>
         </w:rPr>
-        <w:t>门在CAD文件的表示变种很多，可能是四边形、五边形甚至是更多条</w:t>
-      </w:r>
-      <w:proofErr w:type="gramStart"/>
-      <w:r>
-        <w:rPr>
-          <w:rFonts w:ascii="宋体" w:hAnsi="宋体" w:hint="eastAsia"/>
-        </w:rPr>
-        <w:t>边组成</w:t>
-      </w:r>
-      <w:proofErr w:type="gramEnd"/>
-      <w:r>
-        <w:rPr>
-          <w:rFonts w:ascii="宋体" w:hAnsi="宋体" w:hint="eastAsia"/>
-        </w:rPr>
-        <w:t>的多边形，有些房间还存在</w:t>
-      </w:r>
-      <w:proofErr w:type="gramStart"/>
-      <w:r>
-        <w:rPr>
-          <w:rFonts w:ascii="宋体" w:hAnsi="宋体" w:hint="eastAsia"/>
-        </w:rPr>
-        <w:t>共享边</w:t>
-      </w:r>
-      <w:proofErr w:type="gramEnd"/>
-      <w:r>
-        <w:rPr>
-          <w:rFonts w:ascii="宋体" w:hAnsi="宋体" w:hint="eastAsia"/>
-        </w:rPr>
-        <w:t>的情况。</w:t>
+        <w:t>门在CAD文件的表示变种很多，可能是四边形、五边形甚至是更多条边组成的多边形，有些房间还存在共享边的情况。</w:t>
       </w:r>
       <w:r>
         <w:rPr>
@@ -29890,7 +30213,81 @@
         <w:rPr>
           <w:rFonts w:ascii="宋体" w:hAnsi="宋体" w:hint="eastAsia"/>
         </w:rPr>
-        <w:t>整个房间提取算法流程如所示。</w:t>
+        <w:t>整个房间提取算法流程如</w:t>
+      </w:r>
+      <w:r>
+        <w:rPr>
+          <w:rFonts w:ascii="宋体" w:hAnsi="宋体"/>
+        </w:rPr>
+        <w:fldChar w:fldCharType="begin"/>
+      </w:r>
+      <w:r>
+        <w:rPr>
+          <w:rFonts w:ascii="宋体" w:hAnsi="宋体"/>
+        </w:rPr>
+        <w:instrText xml:space="preserve"> </w:instrText>
+      </w:r>
+      <w:r>
+        <w:rPr>
+          <w:rFonts w:ascii="宋体" w:hAnsi="宋体" w:hint="eastAsia"/>
+        </w:rPr>
+        <w:instrText>REF _Ref375384211 \h</w:instrText>
+      </w:r>
+      <w:r>
+        <w:rPr>
+          <w:rFonts w:ascii="宋体" w:hAnsi="宋体"/>
+        </w:rPr>
+        <w:instrText xml:space="preserve"> </w:instrText>
+      </w:r>
+      <w:r>
+        <w:rPr>
+          <w:rFonts w:ascii="宋体" w:hAnsi="宋体"/>
+        </w:rPr>
+      </w:r>
+      <w:r>
+        <w:rPr>
+          <w:rFonts w:ascii="宋体" w:hAnsi="宋体"/>
+        </w:rPr>
+        <w:fldChar w:fldCharType="separate"/>
+      </w:r>
+      <w:r>
+        <w:rPr>
+          <w:rFonts w:hint="eastAsia"/>
+        </w:rPr>
+        <w:t>图</w:t>
+      </w:r>
+      <w:r>
+        <w:rPr>
+          <w:rFonts w:hint="eastAsia"/>
+        </w:rPr>
+        <w:t xml:space="preserve"> </w:t>
+      </w:r>
+      <w:r>
+        <w:rPr>
+          <w:noProof/>
+        </w:rPr>
+        <w:t>3</w:t>
+      </w:r>
+      <w:r>
+        <w:t>.</w:t>
+      </w:r>
+      <w:r>
+        <w:rPr>
+          <w:noProof/>
+        </w:rPr>
+        <w:t>9</w:t>
+      </w:r>
+      <w:r>
+        <w:rPr>
+          <w:rFonts w:ascii="宋体" w:hAnsi="宋体"/>
+        </w:rPr>
+        <w:fldChar w:fldCharType="end"/>
+      </w:r>
+      <w:r>
+        <w:rPr>
+          <w:rFonts w:ascii="宋体" w:hAnsi="宋体" w:hint="eastAsia"/>
+        </w:rPr>
+        <w:t>所示。</w:t>
       </w:r>
     </w:p>
     <w:p>
@@ -29903,10 +30300,10 @@
       </w:pPr>
       <w:r>
         <w:object w:dxaOrig="9850" w:dyaOrig="9977">
-          <v:shape id="_x0000_i1031" type="#_x0000_t75" style="width:419.25pt;height:424.5pt" o:ole="">
-            <v:imagedata r:id="rId47" o:title=""/>
+          <v:shape id="_x0000_i1033" type="#_x0000_t75" style="width:419.25pt;height:424.5pt" o:ole="">
+            <v:imagedata r:id="rId49" o:title=""/>
           </v:shape>
-          <o:OLEObject Type="Embed" ProgID="Visio.Drawing.11" ShapeID="_x0000_i1031" DrawAspect="Content" ObjectID="_1449081106" r:id="rId48"/>
+          <o:OLEObject Type="Embed" ProgID="Visio.Drawing.11" ShapeID="_x0000_i1033" DrawAspect="Content" ObjectID="_1449126438" r:id="rId50"/>
         </w:object>
       </w:r>
     </w:p>
@@ -29917,7 +30314,8 @@
           <w:rFonts w:ascii="宋体" w:hAnsi="宋体"/>
         </w:rPr>
       </w:pPr>
-      <w:bookmarkStart w:id="84" w:name="_Toc375313909"/>
+      <w:bookmarkStart w:id="86" w:name="_Ref375384211"/>
+      <w:bookmarkStart w:id="87" w:name="_Toc375313909"/>
       <w:r>
         <w:rPr>
           <w:rFonts w:hint="eastAsia"/>
@@ -29994,11 +30392,12 @@
         <w:rPr>
           <w:noProof/>
         </w:rPr>
-        <w:t>7</w:t>
+        <w:t>9</w:t>
       </w:r>
       <w:r>
         <w:fldChar w:fldCharType="end"/>
       </w:r>
+      <w:bookmarkEnd w:id="86"/>
       <w:r>
         <w:rPr>
           <w:rFonts w:hint="eastAsia"/>
@@ -30011,7 +30410,7 @@
         </w:rPr>
         <w:t>房间提取算法流程图</w:t>
       </w:r>
-      <w:bookmarkEnd w:id="84"/>
+      <w:bookmarkEnd w:id="87"/>
     </w:p>
     <w:p>
       <w:pPr>
@@ -30163,10 +30562,10 @@
       </w:pPr>
       <w:r>
         <w:object w:dxaOrig="12336" w:dyaOrig="9447">
-          <v:shape id="_x0000_i1032" type="#_x0000_t75" style="width:419.25pt;height:321pt" o:ole="">
-            <v:imagedata r:id="rId49" o:title=""/>
+          <v:shape id="_x0000_i1034" type="#_x0000_t75" style="width:419.25pt;height:321pt" o:ole="">
+            <v:imagedata r:id="rId51" o:title=""/>
           </v:shape>
-          <o:OLEObject Type="Embed" ProgID="Visio.Drawing.11" ShapeID="_x0000_i1032" DrawAspect="Content" ObjectID="_1449081107" r:id="rId50"/>
+          <o:OLEObject Type="Embed" ProgID="Visio.Drawing.11" ShapeID="_x0000_i1034" DrawAspect="Content" ObjectID="_1449126439" r:id="rId52"/>
         </w:object>
       </w:r>
     </w:p>
@@ -30174,8 +30573,8 @@
       <w:pPr>
         <w:pStyle w:val="af0"/>
       </w:pPr>
-      <w:bookmarkStart w:id="85" w:name="_Ref375211786"/>
-      <w:bookmarkStart w:id="86" w:name="_Toc375313910"/>
+      <w:bookmarkStart w:id="88" w:name="_Ref375211786"/>
+      <w:bookmarkStart w:id="89" w:name="_Toc375313910"/>
       <w:r>
         <w:rPr>
           <w:rFonts w:hint="eastAsia"/>
@@ -30252,12 +30651,12 @@
         <w:rPr>
           <w:noProof/>
         </w:rPr>
-        <w:t>8</w:t>
+        <w:t>10</w:t>
       </w:r>
       <w:r>
         <w:fldChar w:fldCharType="end"/>
       </w:r>
-      <w:bookmarkEnd w:id="85"/>
+      <w:bookmarkEnd w:id="88"/>
       <w:r>
         <w:rPr>
           <w:rFonts w:hint="eastAsia"/>
@@ -30284,7 +30683,7 @@
         </w:rPr>
         <w:t>的过程示例</w:t>
       </w:r>
-      <w:bookmarkEnd w:id="86"/>
+      <w:bookmarkEnd w:id="89"/>
     </w:p>
     <w:p>
       <w:pPr>
@@ -30587,7 +30986,7 @@
           <w:noProof/>
         </w:rPr>
         <w:drawing>
-          <wp:inline distT="0" distB="0" distL="0" distR="0" wp14:anchorId="1447B71A" wp14:editId="1E481951">
+          <wp:inline distT="0" distB="0" distL="0" distR="0" wp14:anchorId="4503185C" wp14:editId="22CA5412">
             <wp:extent cx="5324475" cy="2600325"/>
             <wp:effectExtent l="0" t="0" r="9525" b="9525"/>
             <wp:docPr id="3" name="图片 3"/>
@@ -30604,7 +31003,7 @@
                     </pic:cNvPicPr>
                   </pic:nvPicPr>
                   <pic:blipFill>
-                    <a:blip r:embed="rId51">
+                    <a:blip r:embed="rId53">
                       <a:extLst>
                         <a:ext uri="{28A0092B-C50C-407E-A947-70E740481C1C}">
                           <a14:useLocalDpi xmlns:a14="http://schemas.microsoft.com/office/drawing/2010/main" val="0"/>
@@ -30639,12 +31038,9 @@
     <w:p>
       <w:pPr>
         <w:pStyle w:val="af0"/>
-        <w:rPr>
-          <w:rFonts w:hint="eastAsia"/>
-        </w:rPr>
-      </w:pPr>
-      <w:bookmarkStart w:id="87" w:name="_Ref375215012"/>
-      <w:bookmarkStart w:id="88" w:name="_Toc375313911"/>
+      </w:pPr>
+      <w:bookmarkStart w:id="90" w:name="_Ref375215012"/>
+      <w:bookmarkStart w:id="91" w:name="_Toc375313911"/>
       <w:r>
         <w:rPr>
           <w:rFonts w:hint="eastAsia"/>
@@ -30721,12 +31117,12 @@
         <w:rPr>
           <w:noProof/>
         </w:rPr>
-        <w:t>9</w:t>
+        <w:t>11</w:t>
       </w:r>
       <w:r>
         <w:fldChar w:fldCharType="end"/>
       </w:r>
-      <w:bookmarkEnd w:id="87"/>
+      <w:bookmarkEnd w:id="90"/>
       <w:r>
         <w:rPr>
           <w:rFonts w:hint="eastAsia"/>
@@ -30739,15 +31135,12 @@
         </w:rPr>
         <w:t>不同类型的楼梯和电梯</w:t>
       </w:r>
-      <w:bookmarkEnd w:id="88"/>
+      <w:bookmarkEnd w:id="91"/>
     </w:p>
     <w:p>
       <w:pPr>
         <w:pStyle w:val="3"/>
         <w:spacing w:before="240" w:after="120"/>
-        <w:rPr>
-          <w:rFonts w:hint="eastAsia"/>
-        </w:rPr>
       </w:pPr>
       <w:r>
         <w:rPr>
@@ -31272,7 +31665,7 @@
         </w:rPr>
         <w:lastRenderedPageBreak/>
         <w:drawing>
-          <wp:inline distT="0" distB="0" distL="0" distR="0" wp14:anchorId="4F000D18" wp14:editId="5003354C">
+          <wp:inline distT="0" distB="0" distL="0" distR="0" wp14:anchorId="4707F76D" wp14:editId="17ABF5FA">
             <wp:extent cx="4505325" cy="3655274"/>
             <wp:effectExtent l="0" t="0" r="0" b="2540"/>
             <wp:docPr id="13" name="图片 13"/>
@@ -31287,7 +31680,7 @@
                     <pic:cNvPicPr/>
                   </pic:nvPicPr>
                   <pic:blipFill>
-                    <a:blip r:embed="rId52">
+                    <a:blip r:embed="rId54">
                       <a:extLst>
                         <a:ext uri="{28A0092B-C50C-407E-A947-70E740481C1C}">
                           <a14:useLocalDpi xmlns:a14="http://schemas.microsoft.com/office/drawing/2010/main" val="0"/>
@@ -31321,7 +31714,7 @@
           <w:rFonts w:ascii="宋体" w:hAnsi="宋体"/>
         </w:rPr>
       </w:pPr>
-      <w:bookmarkStart w:id="89" w:name="_Ref375320307"/>
+      <w:bookmarkStart w:id="92" w:name="_Ref375320307"/>
       <w:r>
         <w:rPr>
           <w:rFonts w:hint="eastAsia"/>
@@ -31398,12 +31791,12 @@
         <w:rPr>
           <w:noProof/>
         </w:rPr>
-        <w:t>10</w:t>
+        <w:t>12</w:t>
       </w:r>
       <w:r>
         <w:fldChar w:fldCharType="end"/>
       </w:r>
-      <w:bookmarkEnd w:id="89"/>
+      <w:bookmarkEnd w:id="92"/>
       <w:r>
         <w:rPr>
           <w:rFonts w:hint="eastAsia"/>
@@ -31437,7 +31830,7 @@
           <w:noProof/>
         </w:rPr>
         <w:drawing>
-          <wp:inline distT="0" distB="0" distL="0" distR="0" wp14:anchorId="26208DD0" wp14:editId="49ED18F0">
+          <wp:inline distT="0" distB="0" distL="0" distR="0" wp14:anchorId="3B084872" wp14:editId="47D001F9">
             <wp:extent cx="4296619" cy="3495675"/>
             <wp:effectExtent l="0" t="0" r="8890" b="0"/>
             <wp:docPr id="16" name="图片 16"/>
@@ -31452,7 +31845,7 @@
                     <pic:cNvPicPr/>
                   </pic:nvPicPr>
                   <pic:blipFill>
-                    <a:blip r:embed="rId53">
+                    <a:blip r:embed="rId55">
                       <a:extLst>
                         <a:ext uri="{28A0092B-C50C-407E-A947-70E740481C1C}">
                           <a14:useLocalDpi xmlns:a14="http://schemas.microsoft.com/office/drawing/2010/main" val="0"/>
@@ -31486,7 +31879,7 @@
           <w:rFonts w:ascii="宋体" w:hAnsi="宋体"/>
         </w:rPr>
       </w:pPr>
-      <w:bookmarkStart w:id="90" w:name="_Ref375320313"/>
+      <w:bookmarkStart w:id="93" w:name="_Ref375320313"/>
       <w:r>
         <w:rPr>
           <w:rFonts w:hint="eastAsia"/>
@@ -31563,12 +31956,12 @@
         <w:rPr>
           <w:noProof/>
         </w:rPr>
-        <w:t>11</w:t>
+        <w:t>13</w:t>
       </w:r>
       <w:r>
         <w:fldChar w:fldCharType="end"/>
       </w:r>
-      <w:bookmarkEnd w:id="90"/>
+      <w:bookmarkEnd w:id="93"/>
       <w:r>
         <w:rPr>
           <w:rFonts w:hint="eastAsia"/>
@@ -31603,7 +31996,7 @@
         </w:rPr>
         <w:lastRenderedPageBreak/>
         <w:drawing>
-          <wp:inline distT="0" distB="0" distL="0" distR="0" wp14:anchorId="27E287C1" wp14:editId="387EC56A">
+          <wp:inline distT="0" distB="0" distL="0" distR="0" wp14:anchorId="11E88F04" wp14:editId="21C352F6">
             <wp:extent cx="4261035" cy="3495675"/>
             <wp:effectExtent l="0" t="0" r="6350" b="0"/>
             <wp:docPr id="17" name="图片 17"/>
@@ -31618,7 +32011,7 @@
                     <pic:cNvPicPr/>
                   </pic:nvPicPr>
                   <pic:blipFill>
-                    <a:blip r:embed="rId54">
+                    <a:blip r:embed="rId56">
                       <a:extLst>
                         <a:ext uri="{28A0092B-C50C-407E-A947-70E740481C1C}">
                           <a14:useLocalDpi xmlns:a14="http://schemas.microsoft.com/office/drawing/2010/main" val="0"/>
@@ -31649,7 +32042,7 @@
       <w:pPr>
         <w:pStyle w:val="af0"/>
       </w:pPr>
-      <w:bookmarkStart w:id="91" w:name="_Ref375320316"/>
+      <w:bookmarkStart w:id="94" w:name="_Ref375320316"/>
       <w:r>
         <w:rPr>
           <w:rFonts w:hint="eastAsia"/>
@@ -31726,12 +32119,12 @@
         <w:rPr>
           <w:noProof/>
         </w:rPr>
-        <w:t>12</w:t>
+        <w:t>14</w:t>
       </w:r>
       <w:r>
         <w:fldChar w:fldCharType="end"/>
       </w:r>
-      <w:bookmarkEnd w:id="91"/>
+      <w:bookmarkEnd w:id="94"/>
       <w:r>
         <w:rPr>
           <w:rFonts w:hint="eastAsia"/>
@@ -31952,7 +32345,7 @@
           <w:noProof/>
         </w:rPr>
         <w:drawing>
-          <wp:inline distT="0" distB="0" distL="0" distR="0" wp14:anchorId="7268463A" wp14:editId="255B0D4B">
+          <wp:inline distT="0" distB="0" distL="0" distR="0" wp14:anchorId="5D527E48" wp14:editId="40C384F8">
             <wp:extent cx="3914775" cy="3069297"/>
             <wp:effectExtent l="0" t="0" r="0" b="0"/>
             <wp:docPr id="18" name="图片 18"/>
@@ -31967,7 +32360,7 @@
                     <pic:cNvPicPr/>
                   </pic:nvPicPr>
                   <pic:blipFill>
-                    <a:blip r:embed="rId55">
+                    <a:blip r:embed="rId57">
                       <a:extLst>
                         <a:ext uri="{28A0092B-C50C-407E-A947-70E740481C1C}">
                           <a14:useLocalDpi xmlns:a14="http://schemas.microsoft.com/office/drawing/2010/main" val="0"/>
@@ -32001,7 +32394,7 @@
           <w:rFonts w:ascii="宋体" w:hAnsi="宋体"/>
         </w:rPr>
       </w:pPr>
-      <w:bookmarkStart w:id="92" w:name="_Ref375320478"/>
+      <w:bookmarkStart w:id="95" w:name="_Ref375320478"/>
       <w:r>
         <w:rPr>
           <w:rFonts w:hint="eastAsia"/>
@@ -32078,12 +32471,12 @@
         <w:rPr>
           <w:noProof/>
         </w:rPr>
-        <w:t>13</w:t>
+        <w:t>15</w:t>
       </w:r>
       <w:r>
         <w:fldChar w:fldCharType="end"/>
       </w:r>
-      <w:bookmarkEnd w:id="92"/>
+      <w:bookmarkEnd w:id="95"/>
       <w:r>
         <w:rPr>
           <w:rFonts w:hint="eastAsia"/>
@@ -32118,7 +32511,7 @@
         </w:rPr>
         <w:lastRenderedPageBreak/>
         <w:drawing>
-          <wp:inline distT="0" distB="0" distL="0" distR="0" wp14:anchorId="3119B137" wp14:editId="41B062F2">
+          <wp:inline distT="0" distB="0" distL="0" distR="0" wp14:anchorId="27D0FEC1" wp14:editId="17C9F1BB">
             <wp:extent cx="4410075" cy="3470240"/>
             <wp:effectExtent l="0" t="0" r="0" b="0"/>
             <wp:docPr id="19" name="图片 19"/>
@@ -32133,7 +32526,7 @@
                     <pic:cNvPicPr/>
                   </pic:nvPicPr>
                   <pic:blipFill>
-                    <a:blip r:embed="rId56">
+                    <a:blip r:embed="rId58">
                       <a:extLst>
                         <a:ext uri="{28A0092B-C50C-407E-A947-70E740481C1C}">
                           <a14:useLocalDpi xmlns:a14="http://schemas.microsoft.com/office/drawing/2010/main" val="0"/>
@@ -32167,7 +32560,7 @@
           <w:rFonts w:ascii="宋体" w:hAnsi="宋体"/>
         </w:rPr>
       </w:pPr>
-      <w:bookmarkStart w:id="93" w:name="_Ref375320481"/>
+      <w:bookmarkStart w:id="96" w:name="_Ref375320481"/>
       <w:r>
         <w:rPr>
           <w:rFonts w:hint="eastAsia"/>
@@ -32244,12 +32637,12 @@
         <w:rPr>
           <w:noProof/>
         </w:rPr>
-        <w:t>14</w:t>
+        <w:t>16</w:t>
       </w:r>
       <w:r>
         <w:fldChar w:fldCharType="end"/>
       </w:r>
-      <w:bookmarkEnd w:id="93"/>
+      <w:bookmarkEnd w:id="96"/>
       <w:r>
         <w:rPr>
           <w:rFonts w:hint="eastAsia"/>
@@ -32283,7 +32676,7 @@
           <w:noProof/>
         </w:rPr>
         <w:drawing>
-          <wp:inline distT="0" distB="0" distL="0" distR="0" wp14:anchorId="26D0C132" wp14:editId="3190687E">
+          <wp:inline distT="0" distB="0" distL="0" distR="0" wp14:anchorId="394B4E94" wp14:editId="19124DB9">
             <wp:extent cx="4324350" cy="3465150"/>
             <wp:effectExtent l="0" t="0" r="0" b="2540"/>
             <wp:docPr id="20" name="图片 20"/>
@@ -32298,7 +32691,7 @@
                     <pic:cNvPicPr/>
                   </pic:nvPicPr>
                   <pic:blipFill>
-                    <a:blip r:embed="rId57">
+                    <a:blip r:embed="rId59">
                       <a:extLst>
                         <a:ext uri="{28A0092B-C50C-407E-A947-70E740481C1C}">
                           <a14:useLocalDpi xmlns:a14="http://schemas.microsoft.com/office/drawing/2010/main" val="0"/>
@@ -32332,7 +32725,7 @@
           <w:rFonts w:ascii="宋体" w:hAnsi="宋体"/>
         </w:rPr>
       </w:pPr>
-      <w:bookmarkStart w:id="94" w:name="_Ref375320482"/>
+      <w:bookmarkStart w:id="97" w:name="_Ref375320482"/>
       <w:r>
         <w:rPr>
           <w:rFonts w:hint="eastAsia"/>
@@ -32409,12 +32802,12 @@
         <w:rPr>
           <w:noProof/>
         </w:rPr>
-        <w:t>15</w:t>
+        <w:t>17</w:t>
       </w:r>
       <w:r>
         <w:fldChar w:fldCharType="end"/>
       </w:r>
-      <w:bookmarkEnd w:id="94"/>
+      <w:bookmarkEnd w:id="97"/>
       <w:r>
         <w:rPr>
           <w:rFonts w:hint="eastAsia"/>
@@ -32551,7 +32944,7 @@
           <w:noProof/>
         </w:rPr>
         <w:drawing>
-          <wp:inline distT="0" distB="0" distL="0" distR="0" wp14:anchorId="0C056EA3" wp14:editId="477213EB">
+          <wp:inline distT="0" distB="0" distL="0" distR="0" wp14:anchorId="6E3C7065" wp14:editId="1FB0C9C1">
             <wp:extent cx="4638675" cy="4463965"/>
             <wp:effectExtent l="0" t="0" r="0" b="0"/>
             <wp:docPr id="21" name="图片 21"/>
@@ -32566,7 +32959,7 @@
                     <pic:cNvPicPr/>
                   </pic:nvPicPr>
                   <pic:blipFill>
-                    <a:blip r:embed="rId58">
+                    <a:blip r:embed="rId60">
                       <a:extLst>
                         <a:ext uri="{28A0092B-C50C-407E-A947-70E740481C1C}">
                           <a14:useLocalDpi xmlns:a14="http://schemas.microsoft.com/office/drawing/2010/main" val="0"/>
@@ -32600,7 +32993,7 @@
           <w:rFonts w:ascii="宋体" w:hAnsi="宋体"/>
         </w:rPr>
       </w:pPr>
-      <w:bookmarkStart w:id="95" w:name="_Ref375320834"/>
+      <w:bookmarkStart w:id="98" w:name="_Ref375320834"/>
       <w:r>
         <w:rPr>
           <w:rFonts w:hint="eastAsia"/>
@@ -32677,12 +33070,12 @@
         <w:rPr>
           <w:noProof/>
         </w:rPr>
-        <w:t>16</w:t>
+        <w:t>18</w:t>
       </w:r>
       <w:r>
         <w:fldChar w:fldCharType="end"/>
       </w:r>
-      <w:bookmarkEnd w:id="95"/>
+      <w:bookmarkEnd w:id="98"/>
       <w:r>
         <w:rPr>
           <w:rFonts w:hint="eastAsia"/>
@@ -32701,7 +33094,7 @@
         <w:pStyle w:val="3"/>
         <w:spacing w:before="240" w:after="120"/>
         <w:rPr>
-          <w:rFonts w:ascii="宋体" w:eastAsia="宋体" w:hAnsi="宋体" w:hint="eastAsia"/>
+          <w:rFonts w:ascii="宋体" w:eastAsia="宋体" w:hAnsi="宋体"/>
         </w:rPr>
       </w:pPr>
       <w:r>
@@ -32721,9 +33114,6 @@
       <w:pPr>
         <w:pStyle w:val="a1"/>
         <w:ind w:firstLine="480"/>
-        <w:rPr>
-          <w:rFonts w:hint="eastAsia"/>
-        </w:rPr>
       </w:pPr>
       <w:r>
         <w:rPr>
@@ -32749,10 +33139,10 @@
       </w:pPr>
       <w:r>
         <w:object w:dxaOrig="18502" w:dyaOrig="10706">
-          <v:shape id="_x0000_i1033" type="#_x0000_t75" style="width:419.25pt;height:242.25pt" o:ole="">
-            <v:imagedata r:id="rId59" o:title=""/>
+          <v:shape id="_x0000_i1035" type="#_x0000_t75" style="width:419.25pt;height:242.25pt" o:ole="">
+            <v:imagedata r:id="rId61" o:title=""/>
           </v:shape>
-          <o:OLEObject Type="Embed" ProgID="Visio.Drawing.11" ShapeID="_x0000_i1033" DrawAspect="Content" ObjectID="_1449081108" r:id="rId60"/>
+          <o:OLEObject Type="Embed" ProgID="Visio.Drawing.11" ShapeID="_x0000_i1035" DrawAspect="Content" ObjectID="_1449126440" r:id="rId62"/>
         </w:object>
       </w:r>
     </w:p>
@@ -32762,7 +33152,7 @@
         <w:spacing w:line="360" w:lineRule="auto"/>
         <w:ind w:firstLineChars="0" w:firstLine="420"/>
         <w:rPr>
-          <w:rFonts w:ascii="宋体" w:hAnsi="宋体" w:hint="eastAsia"/>
+          <w:rFonts w:ascii="宋体" w:hAnsi="宋体"/>
         </w:rPr>
       </w:pPr>
       <w:r>
@@ -33167,18 +33557,18 @@
           <w:rFonts w:ascii="宋体" w:eastAsia="宋体" w:hAnsi="宋体"/>
         </w:rPr>
       </w:pPr>
-      <w:bookmarkStart w:id="96" w:name="_Toc165262367"/>
-      <w:bookmarkStart w:id="97" w:name="_Toc373869751"/>
-      <w:bookmarkStart w:id="98" w:name="_Toc373953842"/>
+      <w:bookmarkStart w:id="99" w:name="_Toc165262367"/>
+      <w:bookmarkStart w:id="100" w:name="_Toc373869751"/>
+      <w:bookmarkStart w:id="101" w:name="_Toc373953842"/>
       <w:r>
         <w:rPr>
           <w:rFonts w:ascii="宋体" w:eastAsia="宋体" w:hAnsi="宋体" w:hint="eastAsia"/>
         </w:rPr>
         <w:t>本章小结</w:t>
       </w:r>
-      <w:bookmarkEnd w:id="96"/>
-      <w:bookmarkEnd w:id="97"/>
-      <w:bookmarkEnd w:id="98"/>
+      <w:bookmarkEnd w:id="99"/>
+      <w:bookmarkEnd w:id="100"/>
+      <w:bookmarkEnd w:id="101"/>
     </w:p>
     <w:p>
       <w:pPr>
@@ -33188,10 +33578,10 @@
           <w:rFonts w:ascii="宋体" w:hAnsi="宋体"/>
         </w:rPr>
         <w:sectPr>
-          <w:headerReference w:type="even" r:id="rId61"/>
-          <w:headerReference w:type="default" r:id="rId62"/>
-          <w:footerReference w:type="even" r:id="rId63"/>
-          <w:footerReference w:type="default" r:id="rId64"/>
+          <w:headerReference w:type="even" r:id="rId63"/>
+          <w:headerReference w:type="default" r:id="rId64"/>
+          <w:footerReference w:type="even" r:id="rId65"/>
+          <w:footerReference w:type="default" r:id="rId66"/>
           <w:endnotePr>
             <w:numFmt w:val="decimal"/>
           </w:endnotePr>
@@ -33201,12 +33591,12 @@
           <w:docGrid w:linePitch="360" w:charSpace="1861"/>
         </w:sectPr>
       </w:pPr>
-      <w:bookmarkStart w:id="99" w:name="_Toc165262368"/>
-      <w:bookmarkStart w:id="100" w:name="_Toc373869752"/>
-      <w:bookmarkStart w:id="101" w:name="_Toc373953843"/>
-      <w:bookmarkEnd w:id="99"/>
-      <w:bookmarkEnd w:id="100"/>
-      <w:bookmarkEnd w:id="101"/>
+      <w:bookmarkStart w:id="102" w:name="_Toc165262368"/>
+      <w:bookmarkStart w:id="103" w:name="_Toc373869752"/>
+      <w:bookmarkStart w:id="104" w:name="_Toc373953843"/>
+      <w:bookmarkEnd w:id="102"/>
+      <w:bookmarkEnd w:id="103"/>
+      <w:bookmarkEnd w:id="104"/>
     </w:p>
     <w:p>
       <w:pPr>
@@ -33217,8 +33607,8 @@
           <w:rFonts w:ascii="宋体" w:eastAsia="宋体" w:hAnsi="宋体"/>
         </w:rPr>
       </w:pPr>
-      <w:bookmarkStart w:id="102" w:name="_Toc373869753"/>
-      <w:bookmarkStart w:id="103" w:name="_Toc373953844"/>
+      <w:bookmarkStart w:id="105" w:name="_Toc373869753"/>
+      <w:bookmarkStart w:id="106" w:name="_Toc373953844"/>
       <w:r>
         <w:rPr>
           <w:rFonts w:ascii="宋体" w:eastAsia="宋体" w:hAnsi="宋体" w:hint="eastAsia"/>
@@ -33226,8 +33616,8 @@
         <w:lastRenderedPageBreak/>
         <w:t>基于室内定位的服务</w:t>
       </w:r>
-      <w:bookmarkEnd w:id="102"/>
-      <w:bookmarkEnd w:id="103"/>
+      <w:bookmarkEnd w:id="105"/>
+      <w:bookmarkEnd w:id="106"/>
     </w:p>
     <w:p>
       <w:pPr>
@@ -33247,16 +33637,16 @@
           <w:rFonts w:ascii="宋体" w:eastAsia="宋体" w:hAnsi="宋体"/>
         </w:rPr>
       </w:pPr>
-      <w:bookmarkStart w:id="104" w:name="_Toc373869754"/>
-      <w:bookmarkStart w:id="105" w:name="_Toc373953845"/>
+      <w:bookmarkStart w:id="107" w:name="_Toc373869754"/>
+      <w:bookmarkStart w:id="108" w:name="_Toc373953845"/>
       <w:r>
         <w:rPr>
           <w:rFonts w:ascii="宋体" w:eastAsia="宋体" w:hAnsi="宋体" w:hint="eastAsia"/>
         </w:rPr>
         <w:t>室内服务内容</w:t>
       </w:r>
-      <w:bookmarkEnd w:id="104"/>
-      <w:bookmarkEnd w:id="105"/>
+      <w:bookmarkEnd w:id="107"/>
+      <w:bookmarkEnd w:id="108"/>
     </w:p>
     <w:p>
       <w:pPr>
@@ -33301,12 +33691,12 @@
           <w:rFonts w:ascii="宋体" w:eastAsia="宋体" w:hAnsi="宋体"/>
         </w:rPr>
       </w:pPr>
-      <w:bookmarkStart w:id="106" w:name="_Toc165262371"/>
-      <w:bookmarkStart w:id="107" w:name="_Toc373869755"/>
-      <w:bookmarkStart w:id="108" w:name="_Toc373953846"/>
-      <w:bookmarkEnd w:id="106"/>
-      <w:bookmarkEnd w:id="107"/>
-      <w:bookmarkEnd w:id="108"/>
+      <w:bookmarkStart w:id="109" w:name="_Toc165262371"/>
+      <w:bookmarkStart w:id="110" w:name="_Toc373869755"/>
+      <w:bookmarkStart w:id="111" w:name="_Toc373953846"/>
+      <w:bookmarkEnd w:id="109"/>
+      <w:bookmarkEnd w:id="110"/>
+      <w:bookmarkEnd w:id="111"/>
     </w:p>
     <w:p>
       <w:pPr>
@@ -33568,14 +33958,14 @@
           <w:rFonts w:ascii="宋体" w:eastAsia="宋体" w:hAnsi="宋体"/>
         </w:rPr>
       </w:pPr>
-      <w:bookmarkStart w:id="109" w:name="_Toc373953847"/>
+      <w:bookmarkStart w:id="112" w:name="_Toc373953847"/>
       <w:r>
         <w:rPr>
           <w:rFonts w:ascii="宋体" w:eastAsia="宋体" w:hAnsi="宋体" w:hint="eastAsia"/>
         </w:rPr>
         <w:t>基于“推”的位置服务</w:t>
       </w:r>
-      <w:bookmarkEnd w:id="109"/>
+      <w:bookmarkEnd w:id="112"/>
     </w:p>
     <w:p>
       <w:pPr>
@@ -33586,14 +33976,14 @@
           <w:rFonts w:ascii="宋体" w:eastAsia="宋体" w:hAnsi="宋体"/>
         </w:rPr>
       </w:pPr>
-      <w:bookmarkStart w:id="110" w:name="_Toc373953848"/>
+      <w:bookmarkStart w:id="113" w:name="_Toc373953848"/>
       <w:r>
         <w:rPr>
           <w:rFonts w:ascii="宋体" w:eastAsia="宋体" w:hAnsi="宋体" w:hint="eastAsia"/>
         </w:rPr>
         <w:t>基于“拉”的位置服务</w:t>
       </w:r>
-      <w:bookmarkEnd w:id="110"/>
+      <w:bookmarkEnd w:id="113"/>
     </w:p>
     <w:p>
       <w:pPr>
@@ -33604,16 +33994,16 @@
           <w:rFonts w:ascii="宋体" w:eastAsia="宋体" w:hAnsi="宋体"/>
         </w:rPr>
       </w:pPr>
-      <w:bookmarkStart w:id="111" w:name="_Toc373869756"/>
-      <w:bookmarkStart w:id="112" w:name="_Toc373953849"/>
+      <w:bookmarkStart w:id="114" w:name="_Toc373869756"/>
+      <w:bookmarkStart w:id="115" w:name="_Toc373953849"/>
       <w:r>
         <w:rPr>
           <w:rFonts w:ascii="宋体" w:eastAsia="宋体" w:hAnsi="宋体" w:hint="eastAsia"/>
         </w:rPr>
         <w:t>室内服务框架</w:t>
       </w:r>
-      <w:bookmarkEnd w:id="111"/>
-      <w:bookmarkEnd w:id="112"/>
+      <w:bookmarkEnd w:id="114"/>
+      <w:bookmarkEnd w:id="115"/>
     </w:p>
     <w:p>
       <w:pPr>
@@ -33624,36 +34014,36 @@
           <w:rFonts w:ascii="宋体" w:eastAsia="宋体" w:hAnsi="宋体"/>
         </w:rPr>
       </w:pPr>
-      <w:bookmarkStart w:id="113" w:name="_Toc165262372"/>
-      <w:bookmarkStart w:id="114" w:name="_Toc373869757"/>
-      <w:bookmarkStart w:id="115" w:name="_Toc373953850"/>
+      <w:bookmarkStart w:id="116" w:name="_Toc165262372"/>
+      <w:bookmarkStart w:id="117" w:name="_Toc373869757"/>
+      <w:bookmarkStart w:id="118" w:name="_Toc373953850"/>
       <w:r>
         <w:rPr>
           <w:rFonts w:ascii="宋体" w:eastAsia="宋体" w:hAnsi="宋体" w:hint="eastAsia"/>
         </w:rPr>
         <w:t>本章小结</w:t>
       </w:r>
-      <w:bookmarkEnd w:id="113"/>
-      <w:bookmarkEnd w:id="114"/>
-      <w:bookmarkEnd w:id="115"/>
-    </w:p>
-    <w:p>
-      <w:pPr>
-        <w:pStyle w:val="3"/>
-        <w:spacing w:before="240" w:after="120"/>
-        <w:rPr>
-          <w:rFonts w:ascii="宋体" w:eastAsia="宋体" w:hAnsi="宋体"/>
-        </w:rPr>
-      </w:pPr>
-      <w:bookmarkStart w:id="116" w:name="_Toc165262373"/>
-      <w:bookmarkStart w:id="117" w:name="_Toc373869758"/>
-      <w:bookmarkStart w:id="118" w:name="_Toc373953851"/>
       <w:bookmarkEnd w:id="116"/>
       <w:bookmarkEnd w:id="117"/>
       <w:bookmarkEnd w:id="118"/>
     </w:p>
     <w:p>
       <w:pPr>
+        <w:pStyle w:val="3"/>
+        <w:spacing w:before="240" w:after="120"/>
+        <w:rPr>
+          <w:rFonts w:ascii="宋体" w:eastAsia="宋体" w:hAnsi="宋体"/>
+        </w:rPr>
+      </w:pPr>
+      <w:bookmarkStart w:id="119" w:name="_Toc165262373"/>
+      <w:bookmarkStart w:id="120" w:name="_Toc373869758"/>
+      <w:bookmarkStart w:id="121" w:name="_Toc373953851"/>
+      <w:bookmarkEnd w:id="119"/>
+      <w:bookmarkEnd w:id="120"/>
+      <w:bookmarkEnd w:id="121"/>
+    </w:p>
+    <w:p>
+      <w:pPr>
         <w:pStyle w:val="4"/>
         <w:spacing w:before="240" w:after="120"/>
         <w:ind w:left="862" w:hanging="862"/>
@@ -33710,10 +34100,10 @@
           <w:rFonts w:ascii="宋体" w:hAnsi="宋体"/>
         </w:rPr>
         <w:sectPr>
-          <w:headerReference w:type="even" r:id="rId65"/>
-          <w:headerReference w:type="default" r:id="rId66"/>
-          <w:footerReference w:type="even" r:id="rId67"/>
-          <w:footerReference w:type="default" r:id="rId68"/>
+          <w:headerReference w:type="even" r:id="rId67"/>
+          <w:headerReference w:type="default" r:id="rId68"/>
+          <w:footerReference w:type="even" r:id="rId69"/>
+          <w:footerReference w:type="default" r:id="rId70"/>
           <w:endnotePr>
             <w:numFmt w:val="decimal"/>
           </w:endnotePr>
@@ -33733,8 +34123,8 @@
           <w:rFonts w:ascii="宋体" w:eastAsia="宋体" w:hAnsi="宋体"/>
         </w:rPr>
       </w:pPr>
-      <w:bookmarkStart w:id="119" w:name="_Toc373869759"/>
-      <w:bookmarkStart w:id="120" w:name="_Toc373953852"/>
+      <w:bookmarkStart w:id="122" w:name="_Toc373869759"/>
+      <w:bookmarkStart w:id="123" w:name="_Toc373953852"/>
       <w:r>
         <w:rPr>
           <w:rFonts w:ascii="宋体" w:eastAsia="宋体" w:hAnsi="宋体" w:hint="eastAsia"/>
@@ -33754,8 +34144,8 @@
         </w:rPr>
         <w:t>系统的实现</w:t>
       </w:r>
-      <w:bookmarkEnd w:id="119"/>
-      <w:bookmarkEnd w:id="120"/>
+      <w:bookmarkEnd w:id="122"/>
+      <w:bookmarkEnd w:id="123"/>
     </w:p>
     <w:p>
       <w:pPr>
@@ -33776,8 +34166,8 @@
           <w:rFonts w:ascii="宋体" w:eastAsia="宋体" w:hAnsi="宋体"/>
         </w:rPr>
       </w:pPr>
-      <w:bookmarkStart w:id="121" w:name="_Toc373869760"/>
-      <w:bookmarkStart w:id="122" w:name="_Toc373953853"/>
+      <w:bookmarkStart w:id="124" w:name="_Toc373869760"/>
+      <w:bookmarkStart w:id="125" w:name="_Toc373953853"/>
       <w:r>
         <w:rPr>
           <w:rFonts w:ascii="宋体" w:eastAsia="宋体" w:hAnsi="宋体" w:hint="eastAsia"/>
@@ -33796,8 +34186,8 @@
         </w:rPr>
         <w:t>系统架构</w:t>
       </w:r>
-      <w:bookmarkEnd w:id="121"/>
-      <w:bookmarkEnd w:id="122"/>
+      <w:bookmarkEnd w:id="124"/>
+      <w:bookmarkEnd w:id="125"/>
     </w:p>
     <w:p>
       <w:pPr>
@@ -33832,12 +34222,12 @@
           <w:rFonts w:ascii="宋体" w:eastAsia="宋体" w:hAnsi="宋体"/>
         </w:rPr>
       </w:pPr>
-      <w:bookmarkStart w:id="123" w:name="_Toc165262376"/>
-      <w:bookmarkStart w:id="124" w:name="_Toc373869761"/>
-      <w:bookmarkStart w:id="125" w:name="_Toc373953854"/>
-      <w:bookmarkEnd w:id="123"/>
-      <w:bookmarkEnd w:id="124"/>
-      <w:bookmarkEnd w:id="125"/>
+      <w:bookmarkStart w:id="126" w:name="_Toc165262376"/>
+      <w:bookmarkStart w:id="127" w:name="_Toc373869761"/>
+      <w:bookmarkStart w:id="128" w:name="_Toc373953854"/>
+      <w:bookmarkEnd w:id="126"/>
+      <w:bookmarkEnd w:id="127"/>
+      <w:bookmarkEnd w:id="128"/>
     </w:p>
     <w:p>
       <w:pPr>
@@ -33858,8 +34248,8 @@
           <w:rFonts w:ascii="宋体" w:eastAsia="宋体" w:hAnsi="宋体"/>
         </w:rPr>
       </w:pPr>
-      <w:bookmarkStart w:id="126" w:name="_Toc373869762"/>
-      <w:bookmarkStart w:id="127" w:name="_Toc373953855"/>
+      <w:bookmarkStart w:id="129" w:name="_Toc373869762"/>
+      <w:bookmarkStart w:id="130" w:name="_Toc373953855"/>
       <w:r>
         <w:rPr>
           <w:rFonts w:ascii="宋体" w:eastAsia="宋体" w:hAnsi="宋体" w:hint="eastAsia"/>
@@ -33872,8 +34262,8 @@
         </w:rPr>
         <w:t>服务器实现</w:t>
       </w:r>
-      <w:bookmarkEnd w:id="126"/>
-      <w:bookmarkEnd w:id="127"/>
+      <w:bookmarkEnd w:id="129"/>
+      <w:bookmarkEnd w:id="130"/>
     </w:p>
     <w:p>
       <w:pPr>
@@ -33884,8 +34274,8 @@
           <w:rFonts w:ascii="宋体" w:eastAsia="宋体" w:hAnsi="宋体"/>
         </w:rPr>
       </w:pPr>
-      <w:bookmarkStart w:id="128" w:name="_Toc373869763"/>
-      <w:bookmarkStart w:id="129" w:name="_Toc373953856"/>
+      <w:bookmarkStart w:id="131" w:name="_Toc373869763"/>
+      <w:bookmarkStart w:id="132" w:name="_Toc373953856"/>
       <w:r>
         <w:rPr>
           <w:rFonts w:ascii="宋体" w:eastAsia="宋体" w:hAnsi="宋体" w:hint="eastAsia"/>
@@ -33898,8 +34288,8 @@
         </w:rPr>
         <w:t>客户端实现</w:t>
       </w:r>
-      <w:bookmarkEnd w:id="128"/>
-      <w:bookmarkEnd w:id="129"/>
+      <w:bookmarkEnd w:id="131"/>
+      <w:bookmarkEnd w:id="132"/>
     </w:p>
     <w:p>
       <w:pPr>
@@ -33910,16 +34300,16 @@
           <w:rFonts w:ascii="宋体" w:eastAsia="宋体" w:hAnsi="宋体"/>
         </w:rPr>
       </w:pPr>
-      <w:bookmarkStart w:id="130" w:name="_Toc373869764"/>
-      <w:bookmarkStart w:id="131" w:name="_Toc373953857"/>
+      <w:bookmarkStart w:id="133" w:name="_Toc373869764"/>
+      <w:bookmarkStart w:id="134" w:name="_Toc373953857"/>
       <w:r>
         <w:rPr>
           <w:rFonts w:ascii="宋体" w:eastAsia="宋体" w:hAnsi="宋体" w:hint="eastAsia"/>
         </w:rPr>
         <w:t>系统测试</w:t>
       </w:r>
-      <w:bookmarkEnd w:id="130"/>
-      <w:bookmarkEnd w:id="131"/>
+      <w:bookmarkEnd w:id="133"/>
+      <w:bookmarkEnd w:id="134"/>
     </w:p>
     <w:p>
       <w:pPr>
@@ -33930,10 +34320,10 @@
           <w:rFonts w:ascii="宋体" w:hAnsi="宋体"/>
         </w:rPr>
         <w:sectPr>
-          <w:headerReference w:type="even" r:id="rId69"/>
-          <w:headerReference w:type="default" r:id="rId70"/>
-          <w:footerReference w:type="even" r:id="rId71"/>
-          <w:footerReference w:type="default" r:id="rId72"/>
+          <w:headerReference w:type="even" r:id="rId71"/>
+          <w:headerReference w:type="default" r:id="rId72"/>
+          <w:footerReference w:type="even" r:id="rId73"/>
+          <w:footerReference w:type="default" r:id="rId74"/>
           <w:endnotePr>
             <w:numFmt w:val="decimal"/>
           </w:endnotePr>
@@ -33943,18 +34333,18 @@
           <w:docGrid w:linePitch="360" w:charSpace="1861"/>
         </w:sectPr>
       </w:pPr>
-      <w:bookmarkStart w:id="132" w:name="_Toc165262377"/>
-      <w:bookmarkStart w:id="133" w:name="_Toc373869765"/>
-      <w:bookmarkStart w:id="134" w:name="_Toc373953858"/>
+      <w:bookmarkStart w:id="135" w:name="_Toc165262377"/>
+      <w:bookmarkStart w:id="136" w:name="_Toc373869765"/>
+      <w:bookmarkStart w:id="137" w:name="_Toc373953858"/>
       <w:r>
         <w:rPr>
           <w:rFonts w:ascii="宋体" w:eastAsia="宋体" w:hAnsi="宋体" w:hint="eastAsia"/>
         </w:rPr>
         <w:t>本章小结</w:t>
       </w:r>
-      <w:bookmarkEnd w:id="132"/>
-      <w:bookmarkEnd w:id="133"/>
-      <w:bookmarkEnd w:id="134"/>
+      <w:bookmarkEnd w:id="135"/>
+      <w:bookmarkEnd w:id="136"/>
+      <w:bookmarkEnd w:id="137"/>
     </w:p>
     <w:p>
       <w:pPr>
@@ -33965,8 +34355,8 @@
           <w:rFonts w:ascii="宋体" w:eastAsia="宋体" w:hAnsi="宋体"/>
         </w:rPr>
       </w:pPr>
-      <w:bookmarkStart w:id="135" w:name="_Toc373869767"/>
-      <w:bookmarkStart w:id="136" w:name="_Toc373953860"/>
+      <w:bookmarkStart w:id="138" w:name="_Toc373869767"/>
+      <w:bookmarkStart w:id="139" w:name="_Toc373953860"/>
       <w:r>
         <w:rPr>
           <w:rFonts w:ascii="宋体" w:eastAsia="宋体" w:hAnsi="宋体" w:hint="eastAsia"/>
@@ -33974,8 +34364,8 @@
         <w:lastRenderedPageBreak/>
         <w:t>总结与展望</w:t>
       </w:r>
-      <w:bookmarkEnd w:id="135"/>
-      <w:bookmarkEnd w:id="136"/>
+      <w:bookmarkEnd w:id="138"/>
+      <w:bookmarkEnd w:id="139"/>
     </w:p>
     <w:p>
       <w:pPr>
@@ -33993,16 +34383,16 @@
           <w:rFonts w:ascii="宋体" w:eastAsia="宋体" w:hAnsi="宋体"/>
         </w:rPr>
       </w:pPr>
-      <w:bookmarkStart w:id="137" w:name="_Toc373869768"/>
-      <w:bookmarkStart w:id="138" w:name="_Toc373953861"/>
+      <w:bookmarkStart w:id="140" w:name="_Toc373869768"/>
+      <w:bookmarkStart w:id="141" w:name="_Toc373953861"/>
       <w:r>
         <w:rPr>
           <w:rFonts w:ascii="宋体" w:eastAsia="宋体" w:hAnsi="宋体" w:hint="eastAsia"/>
         </w:rPr>
         <w:t>总结</w:t>
       </w:r>
-      <w:bookmarkEnd w:id="137"/>
-      <w:bookmarkEnd w:id="138"/>
+      <w:bookmarkEnd w:id="140"/>
+      <w:bookmarkEnd w:id="141"/>
     </w:p>
     <w:p>
       <w:pPr>
@@ -34037,12 +34427,12 @@
           <w:rFonts w:ascii="宋体" w:eastAsia="宋体" w:hAnsi="宋体"/>
         </w:rPr>
       </w:pPr>
-      <w:bookmarkStart w:id="139" w:name="_Toc165262381"/>
-      <w:bookmarkStart w:id="140" w:name="_Toc373869769"/>
-      <w:bookmarkStart w:id="141" w:name="_Toc373953862"/>
-      <w:bookmarkEnd w:id="139"/>
-      <w:bookmarkEnd w:id="140"/>
-      <w:bookmarkEnd w:id="141"/>
+      <w:bookmarkStart w:id="142" w:name="_Toc165262381"/>
+      <w:bookmarkStart w:id="143" w:name="_Toc373869769"/>
+      <w:bookmarkStart w:id="144" w:name="_Toc373953862"/>
+      <w:bookmarkEnd w:id="142"/>
+      <w:bookmarkEnd w:id="143"/>
+      <w:bookmarkEnd w:id="144"/>
     </w:p>
     <w:p>
       <w:pPr>
@@ -34063,16 +34453,16 @@
           <w:rFonts w:ascii="宋体" w:eastAsia="宋体" w:hAnsi="宋体"/>
         </w:rPr>
       </w:pPr>
-      <w:bookmarkStart w:id="142" w:name="_Toc373869770"/>
-      <w:bookmarkStart w:id="143" w:name="_Toc373953863"/>
+      <w:bookmarkStart w:id="145" w:name="_Toc373869770"/>
+      <w:bookmarkStart w:id="146" w:name="_Toc373953863"/>
       <w:r>
         <w:rPr>
           <w:rFonts w:ascii="宋体" w:eastAsia="宋体" w:hAnsi="宋体" w:hint="eastAsia"/>
         </w:rPr>
         <w:t>展望</w:t>
       </w:r>
-      <w:bookmarkEnd w:id="142"/>
-      <w:bookmarkEnd w:id="143"/>
+      <w:bookmarkEnd w:id="145"/>
+      <w:bookmarkEnd w:id="146"/>
     </w:p>
     <w:p>
       <w:pPr>
@@ -34082,12 +34472,12 @@
           <w:rFonts w:ascii="宋体" w:eastAsia="宋体" w:hAnsi="宋体"/>
         </w:rPr>
       </w:pPr>
-      <w:bookmarkStart w:id="144" w:name="_Toc165262383"/>
-      <w:bookmarkStart w:id="145" w:name="_Toc373869771"/>
-      <w:bookmarkStart w:id="146" w:name="_Toc373953864"/>
-      <w:bookmarkEnd w:id="144"/>
-      <w:bookmarkEnd w:id="145"/>
-      <w:bookmarkEnd w:id="146"/>
+      <w:bookmarkStart w:id="147" w:name="_Toc165262383"/>
+      <w:bookmarkStart w:id="148" w:name="_Toc373869771"/>
+      <w:bookmarkStart w:id="149" w:name="_Toc373953864"/>
+      <w:bookmarkEnd w:id="147"/>
+      <w:bookmarkEnd w:id="148"/>
+      <w:bookmarkEnd w:id="149"/>
     </w:p>
     <w:p>
       <w:pPr>
@@ -34107,12 +34497,12 @@
           <w:rFonts w:ascii="宋体" w:eastAsia="宋体" w:hAnsi="宋体"/>
         </w:rPr>
       </w:pPr>
-      <w:bookmarkStart w:id="147" w:name="_Toc165262393"/>
-      <w:bookmarkStart w:id="148" w:name="_Toc373869772"/>
-      <w:bookmarkStart w:id="149" w:name="_Toc373953865"/>
-      <w:bookmarkEnd w:id="147"/>
-      <w:bookmarkEnd w:id="148"/>
-      <w:bookmarkEnd w:id="149"/>
+      <w:bookmarkStart w:id="150" w:name="_Toc165262393"/>
+      <w:bookmarkStart w:id="151" w:name="_Toc373869772"/>
+      <w:bookmarkStart w:id="152" w:name="_Toc373953865"/>
+      <w:bookmarkEnd w:id="150"/>
+      <w:bookmarkEnd w:id="151"/>
+      <w:bookmarkEnd w:id="152"/>
     </w:p>
     <w:p>
       <w:pPr>
@@ -34143,10 +34533,10 @@
           <w:rFonts w:ascii="宋体" w:hAnsi="宋体"/>
         </w:rPr>
         <w:sectPr>
-          <w:headerReference w:type="even" r:id="rId73"/>
-          <w:headerReference w:type="default" r:id="rId74"/>
-          <w:footerReference w:type="even" r:id="rId75"/>
-          <w:footerReference w:type="default" r:id="rId76"/>
+          <w:headerReference w:type="even" r:id="rId75"/>
+          <w:headerReference w:type="default" r:id="rId76"/>
+          <w:footerReference w:type="even" r:id="rId77"/>
+          <w:footerReference w:type="default" r:id="rId78"/>
           <w:endnotePr>
             <w:numFmt w:val="decimal"/>
           </w:endnotePr>
@@ -34165,9 +34555,9 @@
           <w:rFonts w:ascii="宋体" w:eastAsia="宋体" w:hAnsi="宋体"/>
         </w:rPr>
       </w:pPr>
-      <w:bookmarkStart w:id="150" w:name="_Toc165262394"/>
-      <w:bookmarkStart w:id="151" w:name="_Toc373869773"/>
-      <w:bookmarkStart w:id="152" w:name="_Toc373953866"/>
+      <w:bookmarkStart w:id="153" w:name="_Toc165262394"/>
+      <w:bookmarkStart w:id="154" w:name="_Toc373869773"/>
+      <w:bookmarkStart w:id="155" w:name="_Toc373953866"/>
       <w:r>
         <w:rPr>
           <w:rFonts w:ascii="宋体" w:eastAsia="宋体" w:hAnsi="宋体" w:hint="eastAsia"/>
@@ -34175,9 +34565,9 @@
         <w:lastRenderedPageBreak/>
         <w:t>参考文献</w:t>
       </w:r>
-      <w:bookmarkEnd w:id="150"/>
-      <w:bookmarkEnd w:id="151"/>
-      <w:bookmarkEnd w:id="152"/>
+      <w:bookmarkEnd w:id="153"/>
+      <w:bookmarkEnd w:id="154"/>
+      <w:bookmarkEnd w:id="155"/>
     </w:p>
     <w:p>
       <w:pPr>
@@ -34198,7 +34588,7 @@
       <w:r>
         <w:fldChar w:fldCharType="separate"/>
       </w:r>
-      <w:bookmarkStart w:id="153" w:name="_ENREF_1"/>
+      <w:bookmarkStart w:id="156" w:name="_ENREF_1"/>
       <w:r>
         <w:t>[1]</w:t>
       </w:r>
@@ -34211,7 +34601,7 @@
       <w:r>
         <w:t xml:space="preserve">Visual impairment and blindness[EB/OL]. [12]. </w:t>
       </w:r>
-      <w:hyperlink r:id="rId77" w:history="1">
+      <w:hyperlink r:id="rId79" w:history="1">
         <w:r>
           <w:rPr>
             <w:rStyle w:val="a8"/>
@@ -34222,13 +34612,13 @@
       <w:r>
         <w:t>.</w:t>
       </w:r>
-      <w:bookmarkEnd w:id="153"/>
+      <w:bookmarkEnd w:id="156"/>
     </w:p>
     <w:p>
       <w:pPr>
         <w:pStyle w:val="EndNoteBibliography"/>
       </w:pPr>
-      <w:bookmarkStart w:id="154" w:name="_ENREF_2"/>
+      <w:bookmarkStart w:id="157" w:name="_ENREF_2"/>
       <w:r>
         <w:t>[2]</w:t>
       </w:r>
@@ -34241,7 +34631,7 @@
       <w:r>
         <w:t xml:space="preserve">Accessibility[EB/OL]. [12]. </w:t>
       </w:r>
-      <w:hyperlink r:id="rId78" w:history="1">
+      <w:hyperlink r:id="rId80" w:history="1">
         <w:r>
           <w:rPr>
             <w:rStyle w:val="a8"/>
@@ -34252,13 +34642,13 @@
       <w:r>
         <w:t>.</w:t>
       </w:r>
-      <w:bookmarkEnd w:id="154"/>
+      <w:bookmarkEnd w:id="157"/>
     </w:p>
     <w:p>
       <w:pPr>
         <w:pStyle w:val="EndNoteBibliography"/>
       </w:pPr>
-      <w:bookmarkStart w:id="155" w:name="_ENREF_3"/>
+      <w:bookmarkStart w:id="158" w:name="_ENREF_3"/>
       <w:r>
         <w:rPr>
           <w:rFonts w:hint="eastAsia"/>
@@ -34331,13 +34721,13 @@
         </w:rPr>
         <w:t>, 2009, 6: 022.</w:t>
       </w:r>
-      <w:bookmarkEnd w:id="155"/>
+      <w:bookmarkEnd w:id="158"/>
     </w:p>
     <w:p>
       <w:pPr>
         <w:pStyle w:val="EndNoteBibliography"/>
       </w:pPr>
-      <w:bookmarkStart w:id="156" w:name="_ENREF_4"/>
+      <w:bookmarkStart w:id="159" w:name="_ENREF_4"/>
       <w:r>
         <w:t>[4]</w:t>
       </w:r>
@@ -34350,13 +34740,13 @@
       <w:r>
         <w:t>Davies J E, Wisdom S, Creaser C. Out of sight but not out of mind: visually impaired people's perspectives of library &amp; information services[M].  Library &amp; Information Statistics Unit, Loughborough University, 2001.</w:t>
       </w:r>
-      <w:bookmarkEnd w:id="156"/>
+      <w:bookmarkEnd w:id="159"/>
     </w:p>
     <w:p>
       <w:pPr>
         <w:pStyle w:val="EndNoteBibliography"/>
       </w:pPr>
-      <w:bookmarkStart w:id="157" w:name="_ENREF_5"/>
+      <w:bookmarkStart w:id="160" w:name="_ENREF_5"/>
       <w:r>
         <w:t>[5]</w:t>
       </w:r>
@@ -34369,13 +34759,13 @@
       <w:r>
         <w:t>Martínez C C, Martínez-Normand L, Olsen M G: Is It Possible to Predict the Manual Web Accessibility Result Using the Automatic Result?, Universal Access in Human-Computer Interaction. Applications and Services: Springer, 2009: 645-653.</w:t>
       </w:r>
-      <w:bookmarkEnd w:id="157"/>
+      <w:bookmarkEnd w:id="160"/>
     </w:p>
     <w:p>
       <w:pPr>
         <w:pStyle w:val="EndNoteBibliography"/>
       </w:pPr>
-      <w:bookmarkStart w:id="158" w:name="_ENREF_6"/>
+      <w:bookmarkStart w:id="161" w:name="_ENREF_6"/>
       <w:r>
         <w:rPr>
           <w:rFonts w:hint="eastAsia"/>
@@ -34418,13 +34808,13 @@
         </w:rPr>
         <w:t>[D]. 2008.</w:t>
       </w:r>
-      <w:bookmarkEnd w:id="158"/>
+      <w:bookmarkEnd w:id="161"/>
     </w:p>
     <w:p>
       <w:pPr>
         <w:pStyle w:val="EndNoteBibliography"/>
       </w:pPr>
-      <w:bookmarkStart w:id="159" w:name="_ENREF_7"/>
+      <w:bookmarkStart w:id="162" w:name="_ENREF_7"/>
       <w:r>
         <w:rPr>
           <w:rFonts w:hint="eastAsia"/>
@@ -34461,7 +34851,7 @@
         </w:rPr>
         <w:t xml:space="preserve">[EB/OL]. </w:t>
       </w:r>
-      <w:hyperlink r:id="rId79" w:history="1">
+      <w:hyperlink r:id="rId81" w:history="1">
         <w:r>
           <w:rPr>
             <w:rStyle w:val="a8"/>
@@ -34476,13 +34866,13 @@
         </w:rPr>
         <w:t>.</w:t>
       </w:r>
-      <w:bookmarkEnd w:id="159"/>
+      <w:bookmarkEnd w:id="162"/>
     </w:p>
     <w:p>
       <w:pPr>
         <w:pStyle w:val="EndNoteBibliography"/>
       </w:pPr>
-      <w:bookmarkStart w:id="160" w:name="_ENREF_8"/>
+      <w:bookmarkStart w:id="163" w:name="_ENREF_8"/>
       <w:r>
         <w:rPr>
           <w:rFonts w:hint="eastAsia"/>
@@ -34543,13 +34933,13 @@
         </w:rPr>
         <w:t>[C]. Proceedings of the 2006 International Conference on Industrial Design &amp; The 11th China Industrial Design Annual Meeting (Volume 2/2), 2006.</w:t>
       </w:r>
-      <w:bookmarkEnd w:id="160"/>
+      <w:bookmarkEnd w:id="163"/>
     </w:p>
     <w:p>
       <w:pPr>
         <w:pStyle w:val="EndNoteBibliography"/>
       </w:pPr>
-      <w:bookmarkStart w:id="161" w:name="_ENREF_9"/>
+      <w:bookmarkStart w:id="164" w:name="_ENREF_9"/>
       <w:r>
         <w:t>[9]</w:t>
       </w:r>
@@ -34562,13 +34952,13 @@
       <w:r>
         <w:t>Ciavarella C, Paternò F. The design of a handheld, location-aware guide for indoor environments[J]. Personal and Ubiquitous Computing, 2004, 8(2): 82-91.</w:t>
       </w:r>
-      <w:bookmarkEnd w:id="161"/>
+      <w:bookmarkEnd w:id="164"/>
     </w:p>
     <w:p>
       <w:pPr>
         <w:pStyle w:val="EndNoteBibliography"/>
       </w:pPr>
-      <w:bookmarkStart w:id="162" w:name="_ENREF_10"/>
+      <w:bookmarkStart w:id="165" w:name="_ENREF_10"/>
       <w:r>
         <w:t>[10]</w:t>
       </w:r>
@@ -34581,13 +34971,13 @@
       <w:r>
         <w:t>Müller H J, Schöning J, Krüger A. Mobile Map Interaction-Evaluation in an indoor scenario[C]. GI Jahrestagung (2), 2006: 403-410.</w:t>
       </w:r>
-      <w:bookmarkEnd w:id="162"/>
+      <w:bookmarkEnd w:id="165"/>
     </w:p>
     <w:p>
       <w:pPr>
         <w:pStyle w:val="EndNoteBibliography"/>
       </w:pPr>
-      <w:bookmarkStart w:id="163" w:name="_ENREF_11"/>
+      <w:bookmarkStart w:id="166" w:name="_ENREF_11"/>
       <w:r>
         <w:rPr>
           <w:rFonts w:hint="eastAsia"/>
@@ -34642,13 +35032,13 @@
         </w:rPr>
         <w:t>the danger of getting lost[J]. Journal of spatial science, 2006, 51(1): 117-131.</w:t>
       </w:r>
-      <w:bookmarkEnd w:id="163"/>
+      <w:bookmarkEnd w:id="166"/>
     </w:p>
     <w:p>
       <w:pPr>
         <w:pStyle w:val="EndNoteBibliography"/>
       </w:pPr>
-      <w:bookmarkStart w:id="164" w:name="_ENREF_12"/>
+      <w:bookmarkStart w:id="167" w:name="_ENREF_12"/>
       <w:r>
         <w:t>[12]</w:t>
       </w:r>
@@ -34661,13 +35051,13 @@
       <w:r>
         <w:t>Lorenz B, Ohlbach H J, Stoffel E-P: A hybrid spatial model for representing indoor environments, Web and Wireless Geographical Information Systems: Springer, 2006: 102-112.</w:t>
       </w:r>
-      <w:bookmarkEnd w:id="164"/>
+      <w:bookmarkEnd w:id="167"/>
     </w:p>
     <w:p>
       <w:pPr>
         <w:pStyle w:val="EndNoteBibliography"/>
       </w:pPr>
-      <w:bookmarkStart w:id="165" w:name="_ENREF_13"/>
+      <w:bookmarkStart w:id="168" w:name="_ENREF_13"/>
       <w:r>
         <w:t>[13]</w:t>
       </w:r>
@@ -34680,13 +35070,13 @@
       <w:r>
         <w:t>Nossum A S. IndoorTubes a novel design for indoor maps[J]. Cartography and Geographic Information Science, 2011, 38(2): 192-200.</w:t>
       </w:r>
-      <w:bookmarkEnd w:id="165"/>
+      <w:bookmarkEnd w:id="168"/>
     </w:p>
     <w:p>
       <w:pPr>
         <w:pStyle w:val="EndNoteBibliography"/>
       </w:pPr>
-      <w:bookmarkStart w:id="166" w:name="_ENREF_14"/>
+      <w:bookmarkStart w:id="169" w:name="_ENREF_14"/>
       <w:r>
         <w:rPr>
           <w:rFonts w:hint="eastAsia"/>
@@ -34747,13 +35137,13 @@
         </w:rPr>
         <w:t>, 2011, 7: 009.</w:t>
       </w:r>
-      <w:bookmarkEnd w:id="166"/>
+      <w:bookmarkEnd w:id="169"/>
     </w:p>
     <w:p>
       <w:pPr>
         <w:pStyle w:val="EndNoteBibliography"/>
       </w:pPr>
-      <w:bookmarkStart w:id="167" w:name="_ENREF_15"/>
+      <w:bookmarkStart w:id="170" w:name="_ENREF_15"/>
       <w:r>
         <w:t>[15]</w:t>
       </w:r>
@@ -34766,13 +35156,13 @@
       <w:r>
         <w:t>Link J a B, Smith P, Viol N, et al. Footpath: Accurate map-based indoor navigation using smartphones[C]. Indoor Positioning and Indoor Navigation (IPIN), 2011 International Conference on, 2011: 1-8.</w:t>
       </w:r>
-      <w:bookmarkEnd w:id="167"/>
+      <w:bookmarkEnd w:id="170"/>
     </w:p>
     <w:p>
       <w:pPr>
         <w:pStyle w:val="EndNoteBibliography"/>
       </w:pPr>
-      <w:bookmarkStart w:id="168" w:name="_ENREF_16"/>
+      <w:bookmarkStart w:id="171" w:name="_ENREF_16"/>
       <w:r>
         <w:t>[16]</w:t>
       </w:r>
@@ -34785,13 +35175,13 @@
       <w:r>
         <w:t>Tomono M, Yuta S. Indoor navigation based on an inaccurate map using object recognition[C]. Intelligent Robots and Systems, 2002. IEEE/RSJ International Conference on, 2002: 619-624.</w:t>
       </w:r>
-      <w:bookmarkEnd w:id="168"/>
+      <w:bookmarkEnd w:id="171"/>
     </w:p>
     <w:p>
       <w:pPr>
         <w:pStyle w:val="EndNoteBibliography"/>
       </w:pPr>
-      <w:bookmarkStart w:id="169" w:name="_ENREF_17"/>
+      <w:bookmarkStart w:id="172" w:name="_ENREF_17"/>
       <w:r>
         <w:t>[17]</w:t>
       </w:r>
@@ -34804,13 +35194,13 @@
       <w:r>
         <w:t>Gilliéron P-Y, Merminod B. Personal navigation system for indoor applications[C]. 11th IAIN world congress, 2003: 21-24.</w:t>
       </w:r>
-      <w:bookmarkEnd w:id="169"/>
+      <w:bookmarkEnd w:id="172"/>
     </w:p>
     <w:p>
       <w:pPr>
         <w:pStyle w:val="EndNoteBibliography"/>
       </w:pPr>
-      <w:bookmarkStart w:id="170" w:name="_ENREF_18"/>
+      <w:bookmarkStart w:id="173" w:name="_ENREF_18"/>
       <w:r>
         <w:lastRenderedPageBreak/>
         <w:t>[18]</w:t>
@@ -34824,13 +35214,13 @@
       <w:r>
         <w:t>Miu A K L. Design and implementation of an indoor mobile navigation system[D].  Citeseer, 2002.</w:t>
       </w:r>
-      <w:bookmarkEnd w:id="170"/>
+      <w:bookmarkEnd w:id="173"/>
     </w:p>
     <w:p>
       <w:pPr>
         <w:pStyle w:val="EndNoteBibliography"/>
       </w:pPr>
-      <w:bookmarkStart w:id="171" w:name="_ENREF_19"/>
+      <w:bookmarkStart w:id="174" w:name="_ENREF_19"/>
       <w:r>
         <w:t>[19]</w:t>
       </w:r>
@@ -34843,13 +35233,13 @@
       <w:r>
         <w:t>Renaudin V, Yalak O, Tomé P, et al. Indoor navigation of emergency agents[J]. European Journal of Navigation, 2007, 5(3): 36-45.</w:t>
       </w:r>
-      <w:bookmarkEnd w:id="171"/>
+      <w:bookmarkEnd w:id="174"/>
     </w:p>
     <w:p>
       <w:pPr>
         <w:pStyle w:val="EndNoteBibliography"/>
       </w:pPr>
-      <w:bookmarkStart w:id="172" w:name="_ENREF_20"/>
+      <w:bookmarkStart w:id="175" w:name="_ENREF_20"/>
       <w:r>
         <w:t>[20]</w:t>
       </w:r>
@@ -34862,13 +35252,13 @@
       <w:r>
         <w:t>Beauregard S, Haas H. Pedestrian dead reckoning: A basis for personal positioning[C]. Proceedings of the 3rd Workshop on Positioning, Navigation and Communication (WPNC’06), 2006: 27-35.</w:t>
       </w:r>
-      <w:bookmarkEnd w:id="172"/>
+      <w:bookmarkEnd w:id="175"/>
     </w:p>
     <w:p>
       <w:pPr>
         <w:pStyle w:val="EndNoteBibliography"/>
       </w:pPr>
-      <w:bookmarkStart w:id="173" w:name="_ENREF_21"/>
+      <w:bookmarkStart w:id="176" w:name="_ENREF_21"/>
       <w:r>
         <w:t>[21]</w:t>
       </w:r>
@@ -34881,7 +35271,7 @@
       <w:r>
         <w:t xml:space="preserve">A* search algorithm[EB/OL]. [12]. </w:t>
       </w:r>
-      <w:hyperlink r:id="rId80" w:history="1">
+      <w:hyperlink r:id="rId82" w:history="1">
         <w:r>
           <w:rPr>
             <w:rStyle w:val="a8"/>
@@ -34892,13 +35282,13 @@
       <w:r>
         <w:t>.</w:t>
       </w:r>
-      <w:bookmarkEnd w:id="173"/>
+      <w:bookmarkEnd w:id="176"/>
     </w:p>
     <w:p>
       <w:pPr>
         <w:pStyle w:val="EndNoteBibliography"/>
       </w:pPr>
-      <w:bookmarkStart w:id="174" w:name="_ENREF_22"/>
+      <w:bookmarkStart w:id="177" w:name="_ENREF_22"/>
       <w:r>
         <w:rPr>
           <w:rFonts w:hint="eastAsia"/>
@@ -34983,13 +35373,13 @@
         </w:rPr>
         <w:t>, 2010, (006): 159-161.</w:t>
       </w:r>
-      <w:bookmarkEnd w:id="174"/>
+      <w:bookmarkEnd w:id="177"/>
     </w:p>
     <w:p>
       <w:pPr>
         <w:pStyle w:val="EndNoteBibliography"/>
       </w:pPr>
-      <w:bookmarkStart w:id="175" w:name="_ENREF_23"/>
+      <w:bookmarkStart w:id="178" w:name="_ENREF_23"/>
       <w:r>
         <w:t>[23]</w:t>
       </w:r>
@@ -35002,13 +35392,13 @@
       <w:r>
         <w:t>Isomursu M, Ervasti M, Isomursu P, et al. Evaluating Human Values in the Adoption of New Technology in School Environment[C]. System Sciences (HICSS), 2010 43rd Hawaii International Conference on, 2010: 1-10.</w:t>
       </w:r>
-      <w:bookmarkEnd w:id="175"/>
+      <w:bookmarkEnd w:id="178"/>
     </w:p>
     <w:p>
       <w:pPr>
         <w:pStyle w:val="EndNoteBibliography"/>
       </w:pPr>
-      <w:bookmarkStart w:id="176" w:name="_ENREF_24"/>
+      <w:bookmarkStart w:id="179" w:name="_ENREF_24"/>
       <w:r>
         <w:t>[24]</w:t>
       </w:r>
@@ -35021,13 +35411,13 @@
       <w:r>
         <w:t>Ok K, Coskun V, Aydin M N, et al. Current benefits and future directions of NFC services[C]. Education and Management Technology (ICEMT), 2010 International Conference on, 2010: 334-338.</w:t>
       </w:r>
-      <w:bookmarkEnd w:id="176"/>
+      <w:bookmarkEnd w:id="179"/>
     </w:p>
     <w:p>
       <w:pPr>
         <w:pStyle w:val="EndNoteBibliography"/>
       </w:pPr>
-      <w:bookmarkStart w:id="177" w:name="_ENREF_25"/>
+      <w:bookmarkStart w:id="180" w:name="_ENREF_25"/>
       <w:r>
         <w:t>[25]</w:t>
       </w:r>
@@ -35040,13 +35430,13 @@
       <w:r>
         <w:t>Miraz G M, Ruiz I L, Gómez-Nieto M. How NFC can be used for the compliance of European higher education area guidelines in European universities[C]. Near Field Communication, 2009. NFC'09. First International Workshop on, 2009: 3-8.</w:t>
       </w:r>
-      <w:bookmarkEnd w:id="177"/>
+      <w:bookmarkEnd w:id="180"/>
     </w:p>
     <w:p>
       <w:pPr>
         <w:pStyle w:val="EndNoteBibliography"/>
       </w:pPr>
-      <w:bookmarkStart w:id="178" w:name="_ENREF_26"/>
+      <w:bookmarkStart w:id="181" w:name="_ENREF_26"/>
       <w:r>
         <w:rPr>
           <w:rFonts w:hint="eastAsia"/>
@@ -35119,13 +35509,13 @@
         </w:rPr>
         <w:t>, 2013, 36(2).</w:t>
       </w:r>
-      <w:bookmarkEnd w:id="178"/>
+      <w:bookmarkEnd w:id="181"/>
     </w:p>
     <w:p>
       <w:pPr>
         <w:pStyle w:val="EndNoteBibliography"/>
       </w:pPr>
-      <w:bookmarkStart w:id="179" w:name="_ENREF_27"/>
+      <w:bookmarkStart w:id="182" w:name="_ENREF_27"/>
       <w:r>
         <w:t>[27]</w:t>
       </w:r>
@@ -35138,13 +35528,13 @@
       <w:r>
         <w:t>Lisle S, Atkinson F. Mobile Drawings: The Art of Turning CAD Plans into Interactive Indoor Maps[J].</w:t>
       </w:r>
-      <w:bookmarkEnd w:id="179"/>
+      <w:bookmarkEnd w:id="182"/>
     </w:p>
     <w:p>
       <w:pPr>
         <w:pStyle w:val="EndNoteBibliography"/>
       </w:pPr>
-      <w:bookmarkStart w:id="180" w:name="_ENREF_28"/>
+      <w:bookmarkStart w:id="183" w:name="_ENREF_28"/>
       <w:r>
         <w:t>[28]</w:t>
       </w:r>
@@ -35157,13 +35547,13 @@
       <w:r>
         <w:t>Schafer M, Knapp C, Chakraborty S. Automatic generation of topological indoor maps for real-time map-based localization and tracking[C]. Indoor Positioning and Indoor Navigation (IPIN), 2011 International Conference on, 2011: 1-8.</w:t>
       </w:r>
-      <w:bookmarkEnd w:id="180"/>
+      <w:bookmarkEnd w:id="183"/>
     </w:p>
     <w:p>
       <w:pPr>
         <w:pStyle w:val="EndNoteBibliography"/>
       </w:pPr>
-      <w:bookmarkStart w:id="181" w:name="_ENREF_29"/>
+      <w:bookmarkStart w:id="184" w:name="_ENREF_29"/>
       <w:r>
         <w:rPr>
           <w:rFonts w:hint="eastAsia"/>
@@ -35224,7 +35614,7 @@
         </w:rPr>
         <w:t>[J].</w:t>
       </w:r>
-      <w:bookmarkEnd w:id="181"/>
+      <w:bookmarkEnd w:id="184"/>
     </w:p>
     <w:p>
       <w:pPr>
@@ -35260,10 +35650,10 @@
           <w:szCs w:val="21"/>
         </w:rPr>
         <w:sectPr>
-          <w:headerReference w:type="even" r:id="rId81"/>
-          <w:headerReference w:type="default" r:id="rId82"/>
-          <w:footerReference w:type="even" r:id="rId83"/>
-          <w:footerReference w:type="default" r:id="rId84"/>
+          <w:headerReference w:type="even" r:id="rId83"/>
+          <w:headerReference w:type="default" r:id="rId84"/>
+          <w:footerReference w:type="even" r:id="rId85"/>
+          <w:footerReference w:type="default" r:id="rId86"/>
           <w:endnotePr>
             <w:numFmt w:val="decimal"/>
           </w:endnotePr>
@@ -35282,9 +35672,9 @@
           <w:rFonts w:ascii="宋体" w:eastAsia="宋体" w:hAnsi="宋体"/>
         </w:rPr>
       </w:pPr>
-      <w:bookmarkStart w:id="182" w:name="_Toc165262396"/>
-      <w:bookmarkStart w:id="183" w:name="_Toc373869774"/>
-      <w:bookmarkStart w:id="184" w:name="_Toc373953867"/>
+      <w:bookmarkStart w:id="185" w:name="_Toc165262396"/>
+      <w:bookmarkStart w:id="186" w:name="_Toc373869774"/>
+      <w:bookmarkStart w:id="187" w:name="_Toc373953867"/>
       <w:r>
         <w:rPr>
           <w:rFonts w:ascii="宋体" w:eastAsia="宋体" w:hAnsi="宋体" w:hint="eastAsia"/>
@@ -35292,9 +35682,9 @@
         <w:lastRenderedPageBreak/>
         <w:t>致谢</w:t>
       </w:r>
-      <w:bookmarkEnd w:id="182"/>
-      <w:bookmarkEnd w:id="183"/>
-      <w:bookmarkEnd w:id="184"/>
+      <w:bookmarkEnd w:id="185"/>
+      <w:bookmarkEnd w:id="186"/>
+      <w:bookmarkEnd w:id="187"/>
     </w:p>
     <w:p>
       <w:pPr>
@@ -35375,10 +35765,10 @@
       </w:pPr>
     </w:p>
     <w:sectPr>
-      <w:headerReference w:type="even" r:id="rId85"/>
-      <w:headerReference w:type="default" r:id="rId86"/>
-      <w:footerReference w:type="even" r:id="rId87"/>
-      <w:footerReference w:type="default" r:id="rId88"/>
+      <w:headerReference w:type="even" r:id="rId87"/>
+      <w:headerReference w:type="default" r:id="rId88"/>
+      <w:footerReference w:type="even" r:id="rId89"/>
+      <w:footerReference w:type="default" r:id="rId90"/>
       <w:endnotePr>
         <w:numFmt w:val="decimal"/>
       </w:endnotePr>
@@ -35482,7 +35872,7 @@
         <w:rStyle w:val="af6"/>
         <w:noProof/>
       </w:rPr>
-      <w:t>17</w:t>
+      <w:t>20</w:t>
     </w:r>
     <w:r>
       <w:rPr>
@@ -35566,7 +35956,7 @@
         <w:rStyle w:val="af6"/>
         <w:noProof/>
       </w:rPr>
-      <w:t>29</w:t>
+      <w:t>30</w:t>
     </w:r>
     <w:r>
       <w:rPr>
@@ -35650,7 +36040,7 @@
         <w:rStyle w:val="af6"/>
         <w:noProof/>
       </w:rPr>
-      <w:t>40</w:t>
+      <w:t>41</w:t>
     </w:r>
     <w:r>
       <w:rPr>
@@ -35734,7 +36124,7 @@
         <w:rStyle w:val="af6"/>
         <w:noProof/>
       </w:rPr>
-      <w:t>41</w:t>
+      <w:t>42</w:t>
     </w:r>
     <w:r>
       <w:rPr>
@@ -35818,7 +36208,7 @@
         <w:rStyle w:val="af6"/>
         <w:noProof/>
       </w:rPr>
-      <w:t>42</w:t>
+      <w:t>43</w:t>
     </w:r>
     <w:r>
       <w:rPr>
@@ -35944,7 +36334,7 @@
         <w:rStyle w:val="af6"/>
         <w:noProof/>
       </w:rPr>
-      <w:t>44</w:t>
+      <w:t>45</w:t>
     </w:r>
     <w:r>
       <w:rPr>
@@ -36028,7 +36418,7 @@
         <w:rStyle w:val="af6"/>
         <w:noProof/>
       </w:rPr>
-      <w:t>45</w:t>
+      <w:t>46</w:t>
     </w:r>
     <w:r>
       <w:rPr>
@@ -41148,7 +41538,7 @@
 </file>
 
 <file path=customXml/itemProps1.xml><?xml version="1.0" encoding="utf-8"?>
-<ds:datastoreItem xmlns:ds="http://schemas.openxmlformats.org/officeDocument/2006/customXml" ds:itemID="{21B115CB-8D65-4677-9B9C-A40FD267532A}">
+<ds:datastoreItem xmlns:ds="http://schemas.openxmlformats.org/officeDocument/2006/customXml" ds:itemID="{9349C239-5B9E-46C2-91CB-837B91BD66D7}">
   <ds:schemaRefs>
     <ds:schemaRef ds:uri="http://schemas.openxmlformats.org/officeDocument/2006/bibliography"/>
   </ds:schemaRefs>

</xml_diff>

<commit_message>
add the extraction result and data structure of rooms.
</commit_message>
<xml_diff>
--- a/面向视力残疾人的室内LBS系统的研究与实现.docx
+++ b/面向视力残疾人的室内LBS系统的研究与实现.docx
@@ -40,7 +40,7 @@
             <v:imagedata r:id="rId9" o:title="" grayscale="t" bilevel="t"/>
             <w10:wrap type="topAndBottom"/>
           </v:shape>
-          <o:OLEObject Type="Embed" ProgID="Word.Picture.8" ShapeID="_x0000_s1026" DrawAspect="Content" ObjectID="_1449126441" r:id="rId10"/>
+          <o:OLEObject Type="Embed" ProgID="Word.Picture.8" ShapeID="_x0000_s1026" DrawAspect="Content" ObjectID="_1449129249" r:id="rId10"/>
         </w:pict>
       </w:r>
       <w:r>
@@ -2025,21 +2025,7 @@
         <w:rPr>
           <w:rFonts w:ascii="宋体" w:hAnsi="宋体" w:hint="eastAsia"/>
         </w:rPr>
-        <w:t>加权</w:t>
-      </w:r>
-      <w:proofErr w:type="spellStart"/>
-      <w:r>
-        <w:rPr>
-          <w:rFonts w:ascii="宋体" w:hAnsi="宋体" w:hint="eastAsia"/>
-        </w:rPr>
-        <w:t>floyd</w:t>
-      </w:r>
-      <w:proofErr w:type="spellEnd"/>
-      <w:r>
-        <w:rPr>
-          <w:rFonts w:ascii="宋体" w:hAnsi="宋体" w:hint="eastAsia"/>
-        </w:rPr>
-        <w:t>，室内LBS，服务推荐，NFC</w:t>
+        <w:t>加权floyd，室内LBS，服务推荐，NFC</w:t>
       </w:r>
     </w:p>
     <w:p>
@@ -9457,7 +9443,7 @@
           <v:shape id="_x0000_i1025" type="#_x0000_t75" style="width:328.5pt;height:389.25pt" o:ole="">
             <v:imagedata r:id="rId28" o:title=""/>
           </v:shape>
-          <o:OLEObject Type="Embed" ProgID="Visio.Drawing.11" ShapeID="_x0000_i1025" DrawAspect="Content" ObjectID="_1449126430" r:id="rId29"/>
+          <o:OLEObject Type="Embed" ProgID="Visio.Drawing.11" ShapeID="_x0000_i1025" DrawAspect="Content" ObjectID="_1449129237" r:id="rId29"/>
         </w:object>
       </w:r>
     </w:p>
@@ -9589,7 +9575,6 @@
           <w:rFonts w:ascii="宋体" w:eastAsia="宋体" w:hAnsi="宋体"/>
         </w:rPr>
       </w:pPr>
-      <w:proofErr w:type="spellStart"/>
       <w:r>
         <w:rPr>
           <w:rFonts w:ascii="宋体" w:eastAsia="宋体" w:hAnsi="宋体" w:hint="eastAsia"/>
@@ -9606,14 +9591,7 @@
         <w:rPr>
           <w:rFonts w:ascii="宋体" w:eastAsia="宋体" w:hAnsi="宋体" w:hint="eastAsia"/>
         </w:rPr>
-        <w:t>ack</w:t>
-      </w:r>
-      <w:proofErr w:type="spellEnd"/>
-      <w:r>
-        <w:rPr>
-          <w:rFonts w:ascii="宋体" w:eastAsia="宋体" w:hAnsi="宋体" w:hint="eastAsia"/>
-        </w:rPr>
-        <w:t>和TTS</w:t>
+        <w:t>ack和TTS</w:t>
       </w:r>
     </w:p>
     <w:p>
@@ -9625,20 +9603,12 @@
           <w:rFonts w:ascii="宋体" w:hAnsi="宋体"/>
         </w:rPr>
       </w:pPr>
-      <w:proofErr w:type="spellStart"/>
       <w:r>
         <w:rPr>
           <w:rFonts w:ascii="宋体" w:hAnsi="宋体" w:hint="eastAsia"/>
         </w:rPr>
         <w:lastRenderedPageBreak/>
-        <w:t>TalkBack</w:t>
-      </w:r>
-      <w:proofErr w:type="spellEnd"/>
-      <w:r>
-        <w:rPr>
-          <w:rFonts w:ascii="宋体" w:hAnsi="宋体" w:hint="eastAsia"/>
-        </w:rPr>
-        <w:t>是一套Android环境下的免费且开放源代码的读屏软件，是Google公司的eyes-free项目的产品之一</w:t>
+        <w:t>TalkBack是一套Android环境下的免费且开放源代码的读屏软件，是Google公司的eyes-free项目的产品之一</w:t>
       </w:r>
       <w:r>
         <w:rPr>
@@ -9658,61 +9628,11 @@
         </w:rPr>
         <w:t>用来协助视障者无障碍地使用Android设备。</w:t>
       </w:r>
-      <w:proofErr w:type="spellStart"/>
-      <w:r>
-        <w:rPr>
-          <w:rFonts w:ascii="宋体" w:hAnsi="宋体" w:hint="eastAsia"/>
-        </w:rPr>
-        <w:t>TalkBack</w:t>
-      </w:r>
-      <w:proofErr w:type="spellEnd"/>
-      <w:r>
-        <w:rPr>
-          <w:rFonts w:ascii="宋体" w:hAnsi="宋体" w:hint="eastAsia"/>
-        </w:rPr>
-        <w:t>从Android 2.2版开始提供服务。除了提供语音反馈外，</w:t>
-      </w:r>
-      <w:proofErr w:type="spellStart"/>
-      <w:r>
-        <w:rPr>
-          <w:rFonts w:ascii="宋体" w:hAnsi="宋体" w:hint="eastAsia"/>
-        </w:rPr>
-        <w:t>TalkBack</w:t>
-      </w:r>
-      <w:proofErr w:type="spellEnd"/>
-      <w:r>
-        <w:rPr>
-          <w:rFonts w:ascii="宋体" w:hAnsi="宋体" w:hint="eastAsia"/>
-        </w:rPr>
-        <w:t>同时整合了振动反馈（</w:t>
-      </w:r>
-      <w:proofErr w:type="spellStart"/>
-      <w:r>
-        <w:rPr>
-          <w:rFonts w:ascii="宋体" w:hAnsi="宋体" w:hint="eastAsia"/>
-        </w:rPr>
-        <w:t>KickBack</w:t>
-      </w:r>
-      <w:proofErr w:type="spellEnd"/>
-      <w:r>
-        <w:rPr>
-          <w:rFonts w:ascii="宋体" w:hAnsi="宋体" w:hint="eastAsia"/>
-        </w:rPr>
-        <w:t>）、音效反馈（</w:t>
-      </w:r>
-      <w:proofErr w:type="spellStart"/>
-      <w:r>
-        <w:rPr>
-          <w:rFonts w:ascii="宋体" w:hAnsi="宋体" w:hint="eastAsia"/>
-        </w:rPr>
-        <w:t>SoundBack</w:t>
-      </w:r>
-      <w:proofErr w:type="spellEnd"/>
-      <w:r>
-        <w:rPr>
-          <w:rFonts w:ascii="宋体" w:hAnsi="宋体" w:hint="eastAsia"/>
-        </w:rPr>
-        <w:t>）与触摸浏览（Explore by Touch）等特性。</w:t>
+      <w:r>
+        <w:rPr>
+          <w:rFonts w:ascii="宋体" w:hAnsi="宋体" w:hint="eastAsia"/>
+        </w:rPr>
+        <w:t>TalkBack从Android 2.2版开始提供服务。除了提供语音反馈外，TalkBack同时整合了振动反馈（KickBack）、音效反馈（SoundBack）与触摸浏览（Explore by Touch）等特性。</w:t>
       </w:r>
     </w:p>
     <w:p>
@@ -9736,14 +9656,12 @@
         </w:rPr>
         <w:t>并开启了</w:t>
       </w:r>
-      <w:proofErr w:type="spellStart"/>
       <w:r>
         <w:rPr>
           <w:rFonts w:ascii="宋体" w:hAnsi="宋体" w:hint="eastAsia"/>
         </w:rPr>
         <w:t>TalkBack</w:t>
       </w:r>
-      <w:proofErr w:type="spellEnd"/>
       <w:r>
         <w:rPr>
           <w:rFonts w:ascii="宋体" w:hAnsi="宋体" w:hint="eastAsia"/>
@@ -9778,21 +9696,7 @@
         <w:rPr>
           <w:rFonts w:ascii="宋体" w:hAnsi="宋体" w:hint="eastAsia"/>
         </w:rPr>
-        <w:t>普通在使用手机时只需点击按钮即可触发按钮点击事件，而对于视障人群来说，他们不知道按钮的位置，也不能确认自己所做的操作，这种情况下极容易出现误操作。安装并开启</w:t>
-      </w:r>
-      <w:proofErr w:type="spellStart"/>
-      <w:r>
-        <w:rPr>
-          <w:rFonts w:ascii="宋体" w:hAnsi="宋体" w:hint="eastAsia"/>
-        </w:rPr>
-        <w:t>TalkBack</w:t>
-      </w:r>
-      <w:proofErr w:type="spellEnd"/>
-      <w:r>
-        <w:rPr>
-          <w:rFonts w:ascii="宋体" w:hAnsi="宋体" w:hint="eastAsia"/>
-        </w:rPr>
-        <w:t>后，视障者可按如下</w:t>
+        <w:t>普通在使用手机时只需点击按钮即可触发按钮点击事件，而对于视障人群来说，他们不知道按钮的位置，也不能确认自己所做的操作，这种情况下极容易出现误操作。安装并开启TalkBack后，视障者可按如下</w:t>
       </w:r>
       <w:r>
         <w:rPr>
@@ -9882,16 +9786,8 @@
         <w:rPr>
           <w:rFonts w:ascii="宋体" w:hAnsi="宋体" w:hint="eastAsia"/>
         </w:rPr>
-        <w:t>对于非标准Android控件，</w:t>
-      </w:r>
-      <w:proofErr w:type="spellStart"/>
-      <w:r>
-        <w:rPr>
-          <w:rFonts w:ascii="宋体" w:hAnsi="宋体" w:hint="eastAsia"/>
-        </w:rPr>
-        <w:t>TalkBack</w:t>
-      </w:r>
-      <w:proofErr w:type="spellEnd"/>
+        <w:t>对于非标准Android控件，TalkBack</w:t>
+      </w:r>
       <w:r>
         <w:rPr>
           <w:rFonts w:ascii="宋体" w:hAnsi="宋体" w:hint="eastAsia"/>
@@ -9977,21 +9873,7 @@
         <w:rPr>
           <w:rFonts w:ascii="宋体" w:hAnsi="宋体" w:hint="eastAsia"/>
         </w:rPr>
-        <w:t>同年11月20日，</w:t>
-      </w:r>
-      <w:proofErr w:type="spellStart"/>
-      <w:r>
-        <w:rPr>
-          <w:rFonts w:ascii="宋体" w:hAnsi="宋体" w:hint="eastAsia"/>
-        </w:rPr>
-        <w:t>google</w:t>
-      </w:r>
-      <w:proofErr w:type="spellEnd"/>
-      <w:r>
-        <w:rPr>
-          <w:rFonts w:ascii="宋体" w:hAnsi="宋体" w:hint="eastAsia"/>
-        </w:rPr>
-        <w:t>公司也发布了新版移动地图</w:t>
+        <w:t>同年11月20日，google公司也发布了新版移动地图</w:t>
       </w:r>
       <w:r>
         <w:rPr>
@@ -10033,19 +9915,11 @@
           <w:rFonts w:ascii="宋体" w:hAnsi="宋体"/>
         </w:rPr>
       </w:pPr>
-      <w:proofErr w:type="spellStart"/>
-      <w:r>
-        <w:rPr>
-          <w:rFonts w:ascii="宋体" w:hAnsi="宋体" w:hint="eastAsia"/>
-        </w:rPr>
-        <w:t>Ciavarella</w:t>
-      </w:r>
-      <w:proofErr w:type="spellEnd"/>
-      <w:r>
-        <w:rPr>
-          <w:rFonts w:ascii="宋体" w:hAnsi="宋体" w:hint="eastAsia"/>
-        </w:rPr>
-        <w:t xml:space="preserve"> </w:t>
+      <w:r>
+        <w:rPr>
+          <w:rFonts w:ascii="宋体" w:hAnsi="宋体" w:hint="eastAsia"/>
+        </w:rPr>
+        <w:t xml:space="preserve">Ciavarella </w:t>
       </w:r>
       <w:r>
         <w:rPr>
@@ -10057,21 +9931,7 @@
         <w:rPr>
           <w:rFonts w:ascii="宋体" w:hAnsi="宋体" w:hint="eastAsia"/>
         </w:rPr>
-        <w:t xml:space="preserve"> </w:t>
-      </w:r>
-      <w:proofErr w:type="spellStart"/>
-      <w:r>
-        <w:rPr>
-          <w:rFonts w:ascii="宋体" w:hAnsi="宋体" w:hint="eastAsia"/>
-        </w:rPr>
-        <w:t>Patern</w:t>
-      </w:r>
-      <w:proofErr w:type="spellEnd"/>
-      <w:r>
-        <w:rPr>
-          <w:rFonts w:ascii="宋体" w:hAnsi="宋体" w:hint="eastAsia"/>
-        </w:rPr>
-        <w:t>为博物馆开发的类似室内导航的移动系统</w:t>
+        <w:t xml:space="preserve"> Patern为博物馆开发的类似室内导航的移动系统</w:t>
       </w:r>
       <w:r>
         <w:rPr>
@@ -10207,19 +10067,11 @@
           <w:rFonts w:ascii="宋体" w:hAnsi="宋体"/>
         </w:rPr>
       </w:pPr>
-      <w:proofErr w:type="spellStart"/>
-      <w:r>
-        <w:rPr>
-          <w:rFonts w:ascii="宋体" w:hAnsi="宋体" w:hint="eastAsia"/>
-        </w:rPr>
-        <w:t>Klippel</w:t>
-      </w:r>
-      <w:proofErr w:type="spellEnd"/>
-      <w:r>
-        <w:rPr>
-          <w:rFonts w:ascii="宋体" w:hAnsi="宋体" w:hint="eastAsia"/>
-        </w:rPr>
-        <w:t>等参照建筑图的表现方式提出了室内地图设计的YAH maps原则</w:t>
+      <w:r>
+        <w:rPr>
+          <w:rFonts w:ascii="宋体" w:hAnsi="宋体" w:hint="eastAsia"/>
+        </w:rPr>
+        <w:t>Klippel等参照建筑图的表现方式提出了室内地图设计的YAH maps原则</w:t>
       </w:r>
       <w:r>
         <w:rPr>
@@ -10277,19 +10129,11 @@
         </w:rPr>
         <w:t>，但这些原则仅是为了应对某些特定的紧急情况，并不适用于设计有其他目的或一宗全新形式的地图。另外，遵照YAH maps原则设计的地图也缺乏美观。</w:t>
       </w:r>
-      <w:proofErr w:type="spellStart"/>
-      <w:r>
-        <w:rPr>
-          <w:rFonts w:ascii="宋体" w:hAnsi="宋体" w:hint="eastAsia"/>
-        </w:rPr>
-        <w:t>Bernhand</w:t>
-      </w:r>
-      <w:proofErr w:type="spellEnd"/>
-      <w:r>
-        <w:rPr>
-          <w:rFonts w:ascii="宋体" w:hAnsi="宋体" w:hint="eastAsia"/>
-        </w:rPr>
-        <w:t xml:space="preserve"> Lorenz提出了一种混合的空间室内模型</w:t>
+      <w:r>
+        <w:rPr>
+          <w:rFonts w:ascii="宋体" w:hAnsi="宋体" w:hint="eastAsia"/>
+        </w:rPr>
+        <w:t>Bernhand Lorenz提出了一种混合的空间室内模型</w:t>
       </w:r>
       <w:r>
         <w:rPr>
@@ -10358,21 +10202,7 @@
         <w:rPr>
           <w:rFonts w:ascii="宋体" w:hAnsi="宋体" w:hint="eastAsia"/>
         </w:rPr>
-        <w:t xml:space="preserve">A.S. </w:t>
-      </w:r>
-      <w:proofErr w:type="spellStart"/>
-      <w:r>
-        <w:rPr>
-          <w:rFonts w:ascii="宋体" w:hAnsi="宋体" w:hint="eastAsia"/>
-        </w:rPr>
-        <w:t>Nossum</w:t>
-      </w:r>
-      <w:proofErr w:type="spellEnd"/>
-      <w:r>
-        <w:rPr>
-          <w:rFonts w:ascii="宋体" w:hAnsi="宋体" w:hint="eastAsia"/>
-        </w:rPr>
-        <w:t>提出了一种简洁的、可以在一幅图上包含所有楼层信息的2D及3D室内地图</w:t>
+        <w:t>A.S. Nossum提出了一种简洁的、可以在一幅图上包含所有楼层信息的2D及3D室内地图</w:t>
       </w:r>
       <w:r>
         <w:rPr>
@@ -10520,14 +10350,12 @@
         </w:rPr>
         <w:t>基于智能手机的室内导航系统</w:t>
       </w:r>
-      <w:proofErr w:type="spellStart"/>
       <w:r>
         <w:rPr>
           <w:rFonts w:ascii="宋体" w:hAnsi="宋体" w:hint="eastAsia"/>
         </w:rPr>
         <w:t>FootPath</w:t>
       </w:r>
-      <w:proofErr w:type="spellEnd"/>
       <w:r>
         <w:rPr>
           <w:rFonts w:ascii="宋体" w:hAnsi="宋体"/>
@@ -10590,33 +10418,17 @@
         </w:rPr>
         <w:t>了</w:t>
       </w:r>
-      <w:proofErr w:type="spellStart"/>
-      <w:r>
-        <w:rPr>
-          <w:rFonts w:ascii="宋体" w:hAnsi="宋体" w:hint="eastAsia"/>
-        </w:rPr>
-        <w:t>OpenStreetMap</w:t>
-      </w:r>
-      <w:proofErr w:type="spellEnd"/>
-      <w:r>
-        <w:rPr>
-          <w:rFonts w:ascii="宋体" w:hAnsi="宋体" w:hint="eastAsia"/>
-        </w:rPr>
-        <w:t>以获取位置信息。</w:t>
-      </w:r>
-      <w:proofErr w:type="spellStart"/>
-      <w:r>
-        <w:rPr>
-          <w:rFonts w:ascii="宋体" w:hAnsi="宋体" w:hint="eastAsia"/>
-        </w:rPr>
-        <w:t>OpenStreetMap</w:t>
-      </w:r>
-      <w:proofErr w:type="spellEnd"/>
-      <w:r>
-        <w:rPr>
-          <w:rFonts w:ascii="宋体" w:hAnsi="宋体" w:hint="eastAsia"/>
-        </w:rPr>
-        <w:t>致力于创建并</w:t>
+      <w:r>
+        <w:rPr>
+          <w:rFonts w:ascii="宋体" w:hAnsi="宋体" w:hint="eastAsia"/>
+        </w:rPr>
+        <w:t>OpenStreetMap以获取位置信息。</w:t>
+      </w:r>
+      <w:r>
+        <w:rPr>
+          <w:rFonts w:ascii="宋体" w:hAnsi="宋体" w:hint="eastAsia"/>
+        </w:rPr>
+        <w:t>OpenStreetMap致力于创建并</w:t>
       </w:r>
       <w:r>
         <w:rPr>
@@ -10634,21 +10446,7 @@
         <w:rPr>
           <w:rFonts w:ascii="宋体" w:hAnsi="宋体" w:hint="eastAsia"/>
         </w:rPr>
-        <w:t>外，</w:t>
-      </w:r>
-      <w:proofErr w:type="spellStart"/>
-      <w:r>
-        <w:rPr>
-          <w:rFonts w:ascii="宋体" w:hAnsi="宋体" w:hint="eastAsia"/>
-        </w:rPr>
-        <w:t>OpenStreetMap</w:t>
-      </w:r>
-      <w:proofErr w:type="spellEnd"/>
-      <w:r>
-        <w:rPr>
-          <w:rFonts w:ascii="宋体" w:hAnsi="宋体" w:hint="eastAsia"/>
-        </w:rPr>
-        <w:t>也提供大型公共建筑的室内地图，然而该</w:t>
+        <w:t>外，OpenStreetMap也提供大型公共建筑的室内地图，然而该</w:t>
       </w:r>
       <w:r>
         <w:rPr>
@@ -10666,33 +10464,17 @@
           <w:rFonts w:ascii="宋体" w:hAnsi="宋体"/>
         </w:rPr>
       </w:pPr>
-      <w:proofErr w:type="spellStart"/>
       <w:r>
         <w:rPr>
           <w:rFonts w:ascii="宋体" w:hAnsi="宋体" w:hint="eastAsia"/>
         </w:rPr>
         <w:t>Tomono</w:t>
       </w:r>
-      <w:proofErr w:type="spellEnd"/>
-      <w:r>
-        <w:rPr>
-          <w:rFonts w:ascii="宋体" w:hAnsi="宋体" w:hint="eastAsia"/>
-        </w:rPr>
-        <w:t>和</w:t>
-      </w:r>
-      <w:proofErr w:type="spellStart"/>
-      <w:r>
-        <w:rPr>
-          <w:rFonts w:ascii="宋体" w:hAnsi="宋体" w:hint="eastAsia"/>
-        </w:rPr>
-        <w:t>Yuta</w:t>
-      </w:r>
-      <w:proofErr w:type="spellEnd"/>
-      <w:r>
-        <w:rPr>
-          <w:rFonts w:ascii="宋体" w:hAnsi="宋体" w:hint="eastAsia"/>
-        </w:rPr>
-        <w:t>提出一种不准确的地图表示方式，简称</w:t>
+      <w:r>
+        <w:rPr>
+          <w:rFonts w:ascii="宋体" w:hAnsi="宋体" w:hint="eastAsia"/>
+        </w:rPr>
+        <w:t>和Yuta提出一种不准确的地图表示方式，简称</w:t>
       </w:r>
       <w:r>
         <w:rPr>
@@ -10790,28 +10572,24 @@
           <w:rFonts w:ascii="宋体" w:hAnsi="宋体"/>
         </w:rPr>
       </w:pPr>
-      <w:proofErr w:type="spellStart"/>
       <w:r>
         <w:rPr>
           <w:rFonts w:ascii="宋体" w:hAnsi="宋体"/>
         </w:rPr>
         <w:t>Gilliéron</w:t>
       </w:r>
-      <w:proofErr w:type="spellEnd"/>
       <w:r>
         <w:rPr>
           <w:rFonts w:ascii="宋体" w:hAnsi="宋体" w:hint="eastAsia"/>
         </w:rPr>
         <w:t>和</w:t>
       </w:r>
-      <w:proofErr w:type="spellStart"/>
       <w:r>
         <w:rPr>
           <w:rFonts w:ascii="宋体" w:hAnsi="宋体"/>
         </w:rPr>
         <w:t>Merminod</w:t>
       </w:r>
-      <w:proofErr w:type="spellEnd"/>
       <w:r>
         <w:rPr>
           <w:rFonts w:ascii="宋体" w:hAnsi="宋体" w:hint="eastAsia"/>
@@ -10878,16 +10656,8 @@
         <w:rPr>
           <w:rFonts w:ascii="宋体" w:hAnsi="宋体" w:hint="eastAsia"/>
         </w:rPr>
-        <w:t>的地图模块的基本思路同</w:t>
-      </w:r>
-      <w:proofErr w:type="spellStart"/>
-      <w:r>
-        <w:rPr>
-          <w:rFonts w:ascii="宋体" w:hAnsi="宋体" w:hint="eastAsia"/>
-        </w:rPr>
-        <w:t>Miu</w:t>
-      </w:r>
-      <w:proofErr w:type="spellEnd"/>
+        <w:t>的地图模块的基本思路同Miu</w:t>
+      </w:r>
       <w:r>
         <w:rPr>
           <w:rFonts w:ascii="宋体" w:hAnsi="宋体"/>
@@ -11320,7 +11090,7 @@
           <v:shape id="_x0000_i1026" type="#_x0000_t75" style="width:201pt;height:452.25pt" o:ole="">
             <v:imagedata r:id="rId30" o:title=""/>
           </v:shape>
-          <o:OLEObject Type="Embed" ProgID="Visio.Drawing.11" ShapeID="_x0000_i1026" DrawAspect="Content" ObjectID="_1449126431" r:id="rId31"/>
+          <o:OLEObject Type="Embed" ProgID="Visio.Drawing.11" ShapeID="_x0000_i1026" DrawAspect="Content" ObjectID="_1449129238" r:id="rId31"/>
         </w:object>
       </w:r>
     </w:p>
@@ -11418,14 +11188,12 @@
         </w:rPr>
         <w:t xml:space="preserve"> </w:t>
       </w:r>
-      <w:proofErr w:type="spellStart"/>
       <w:r>
         <w:rPr>
           <w:rFonts w:hint="eastAsia"/>
         </w:rPr>
         <w:t>TalkBack</w:t>
       </w:r>
-      <w:proofErr w:type="spellEnd"/>
       <w:r>
         <w:rPr>
           <w:rFonts w:hint="eastAsia"/>
@@ -11771,21 +11539,7 @@
         <w:rPr>
           <w:rFonts w:ascii="宋体" w:hAnsi="宋体" w:hint="eastAsia"/>
         </w:rPr>
-        <w:t>以下对解决最短路径问题的</w:t>
-      </w:r>
-      <w:proofErr w:type="spellStart"/>
-      <w:r>
-        <w:rPr>
-          <w:rFonts w:ascii="宋体" w:hAnsi="宋体" w:hint="eastAsia"/>
-        </w:rPr>
-        <w:t>Dijkstra</w:t>
-      </w:r>
-      <w:proofErr w:type="spellEnd"/>
-      <w:r>
-        <w:rPr>
-          <w:rFonts w:ascii="宋体" w:hAnsi="宋体" w:hint="eastAsia"/>
-        </w:rPr>
-        <w:t>和</w:t>
+        <w:t>以下对解决最短路径问题的Dijkstra和</w:t>
       </w:r>
       <w:r>
         <w:rPr>
@@ -11815,19 +11569,11 @@
           <w:rFonts w:ascii="宋体" w:eastAsia="宋体" w:hAnsi="宋体"/>
         </w:rPr>
       </w:pPr>
-      <w:proofErr w:type="spellStart"/>
       <w:r>
         <w:rPr>
           <w:rFonts w:ascii="宋体" w:eastAsia="宋体" w:hAnsi="宋体" w:hint="eastAsia"/>
         </w:rPr>
-        <w:t>Dijkstra</w:t>
-      </w:r>
-      <w:proofErr w:type="spellEnd"/>
-      <w:r>
-        <w:rPr>
-          <w:rFonts w:ascii="宋体" w:eastAsia="宋体" w:hAnsi="宋体" w:hint="eastAsia"/>
-        </w:rPr>
-        <w:t>算法</w:t>
+        <w:t>Dijkstra算法</w:t>
       </w:r>
     </w:p>
     <w:p>
@@ -11839,75 +11585,17 @@
           <w:rFonts w:ascii="宋体" w:hAnsi="宋体"/>
         </w:rPr>
       </w:pPr>
-      <w:proofErr w:type="spellStart"/>
-      <w:r>
-        <w:rPr>
-          <w:rFonts w:ascii="宋体" w:hAnsi="宋体" w:hint="eastAsia"/>
-        </w:rPr>
-        <w:t>Dijkstra</w:t>
-      </w:r>
-      <w:proofErr w:type="spellEnd"/>
-      <w:r>
-        <w:rPr>
-          <w:rFonts w:ascii="宋体" w:hAnsi="宋体" w:hint="eastAsia"/>
-        </w:rPr>
-        <w:t>算法是20世纪50年代由荷兰科学家</w:t>
-      </w:r>
-      <w:proofErr w:type="spellStart"/>
-      <w:r>
-        <w:rPr>
-          <w:rFonts w:ascii="宋体" w:hAnsi="宋体" w:hint="eastAsia"/>
-        </w:rPr>
-        <w:t>Edsger</w:t>
-      </w:r>
-      <w:proofErr w:type="spellEnd"/>
-      <w:r>
-        <w:rPr>
-          <w:rFonts w:ascii="宋体" w:hAnsi="宋体" w:hint="eastAsia"/>
-        </w:rPr>
-        <w:t xml:space="preserve"> </w:t>
-      </w:r>
-      <w:proofErr w:type="spellStart"/>
-      <w:r>
-        <w:rPr>
-          <w:rFonts w:ascii="宋体" w:hAnsi="宋体" w:hint="eastAsia"/>
-        </w:rPr>
-        <w:t>Wybe</w:t>
-      </w:r>
-      <w:proofErr w:type="spellEnd"/>
-      <w:r>
-        <w:rPr>
-          <w:rFonts w:ascii="宋体" w:hAnsi="宋体" w:hint="eastAsia"/>
-        </w:rPr>
-        <w:t xml:space="preserve"> </w:t>
-      </w:r>
-      <w:proofErr w:type="spellStart"/>
-      <w:r>
-        <w:rPr>
-          <w:rFonts w:ascii="宋体" w:hAnsi="宋体" w:hint="eastAsia"/>
-        </w:rPr>
-        <w:t>Dijkstra</w:t>
-      </w:r>
-      <w:proofErr w:type="spellEnd"/>
-      <w:r>
-        <w:rPr>
-          <w:rFonts w:ascii="宋体" w:hAnsi="宋体" w:hint="eastAsia"/>
-        </w:rPr>
-        <w:t>提出的。</w:t>
-      </w:r>
-      <w:proofErr w:type="spellStart"/>
-      <w:r>
-        <w:rPr>
-          <w:rFonts w:ascii="宋体" w:hAnsi="宋体" w:hint="eastAsia"/>
-        </w:rPr>
-        <w:t>Dijkstra</w:t>
-      </w:r>
-      <w:proofErr w:type="spellEnd"/>
-      <w:r>
-        <w:rPr>
-          <w:rFonts w:ascii="宋体" w:hAnsi="宋体" w:hint="eastAsia"/>
-        </w:rPr>
-        <w:t>算法解决了非负权重有向图的单源最短路径问题，算法最终得到一个最短路径树。该算法常用于路由算法或者作为其他图算法的一个子模块。</w:t>
+      <w:r>
+        <w:rPr>
+          <w:rFonts w:ascii="宋体" w:hAnsi="宋体" w:hint="eastAsia"/>
+        </w:rPr>
+        <w:t>Dijkstra算法是20世纪50年代由荷兰科学家Edsger Wybe Dijkstra提出的。</w:t>
+      </w:r>
+      <w:r>
+        <w:rPr>
+          <w:rFonts w:ascii="宋体" w:hAnsi="宋体" w:hint="eastAsia"/>
+        </w:rPr>
+        <w:t>Dijkstra算法解决了非负权重有向图的单源最短路径问题，算法最终得到一个最短路径树。该算法常用于路由算法或者作为其他图算法的一个子模块。</w:t>
       </w:r>
     </w:p>
     <w:p>
@@ -11919,19 +11607,11 @@
           <w:rFonts w:ascii="宋体" w:hAnsi="宋体"/>
         </w:rPr>
       </w:pPr>
-      <w:proofErr w:type="spellStart"/>
-      <w:r>
-        <w:rPr>
-          <w:rFonts w:ascii="宋体" w:hAnsi="宋体" w:hint="eastAsia"/>
-        </w:rPr>
-        <w:t>Dijkstra</w:t>
-      </w:r>
-      <w:proofErr w:type="spellEnd"/>
-      <w:r>
-        <w:rPr>
-          <w:rFonts w:ascii="宋体" w:hAnsi="宋体" w:hint="eastAsia"/>
-        </w:rPr>
-        <w:t>算法的输入包含了一个有权重的有向图和图中的一个源</w:t>
+      <w:r>
+        <w:rPr>
+          <w:rFonts w:ascii="宋体" w:hAnsi="宋体" w:hint="eastAsia"/>
+        </w:rPr>
+        <w:t>Dijkstra算法的输入包含了一个有权重的有向图和图中的一个源</w:t>
       </w:r>
       <w:r>
         <w:rPr>
@@ -12253,7 +11933,6 @@
               </w:rPr>
               <w:t xml:space="preserve"> </w:t>
             </w:r>
-            <w:proofErr w:type="spellStart"/>
             <w:r>
               <w:rPr>
                 <w:rFonts w:hint="eastAsia"/>
@@ -12262,7 +11941,6 @@
               </w:rPr>
               <w:t>Dijkstra</w:t>
             </w:r>
-            <w:proofErr w:type="spellEnd"/>
           </w:p>
           <w:p>
             <w:pPr>
@@ -13224,16 +12902,8 @@
         <w:rPr>
           <w:rFonts w:hint="eastAsia"/>
         </w:rPr>
-        <w:t xml:space="preserve"> </w:t>
-      </w:r>
-      <w:proofErr w:type="spellStart"/>
-      <w:r>
-        <w:rPr>
-          <w:rFonts w:hint="eastAsia"/>
-        </w:rPr>
-        <w:t>Dijkstra</w:t>
-      </w:r>
-      <w:proofErr w:type="spellEnd"/>
+        <w:t xml:space="preserve"> Dijkstra</w:t>
+      </w:r>
       <w:r>
         <w:rPr>
           <w:rFonts w:hint="eastAsia"/>
@@ -13383,18 +13053,8 @@
           <w:sz w:val="24"/>
           <w:szCs w:val="24"/>
         </w:rPr>
-        <w:t>A*算法是</w:t>
-      </w:r>
-      <w:proofErr w:type="spellStart"/>
-      <w:r>
-        <w:rPr>
-          <w:rFonts w:hAnsi="宋体" w:hint="eastAsia"/>
-          <w:sz w:val="24"/>
-          <w:szCs w:val="24"/>
-        </w:rPr>
-        <w:t>Dijkstra</w:t>
-      </w:r>
-      <w:proofErr w:type="spellEnd"/>
+        <w:t>A*算法是Dijkstra</w:t>
+      </w:r>
       <w:r>
         <w:rPr>
           <w:rFonts w:hAnsi="宋体" w:hint="eastAsia"/>
@@ -13883,17 +13543,8 @@
                 <w:sz w:val="21"/>
                 <w:szCs w:val="21"/>
               </w:rPr>
-              <w:t xml:space="preserve">put source node to </w:t>
-            </w:r>
-            <w:proofErr w:type="spellStart"/>
-            <w:r>
-              <w:rPr>
-                <w:sz w:val="21"/>
-                <w:szCs w:val="21"/>
-              </w:rPr>
-              <w:t>openset</w:t>
-            </w:r>
-            <w:proofErr w:type="spellEnd"/>
+              <w:t>put source node to openset</w:t>
+            </w:r>
           </w:p>
           <w:p>
             <w:pPr>
@@ -14221,25 +13872,7 @@
                 <w:sz w:val="21"/>
                 <w:szCs w:val="21"/>
               </w:rPr>
-              <w:t xml:space="preserve"> </w:t>
-            </w:r>
-            <w:proofErr w:type="spellStart"/>
-            <w:r>
-              <w:rPr>
-                <w:rFonts w:hint="eastAsia"/>
-                <w:sz w:val="21"/>
-                <w:szCs w:val="21"/>
-              </w:rPr>
-              <w:t>reconstruct_path</w:t>
-            </w:r>
-            <w:proofErr w:type="spellEnd"/>
-            <w:r>
-              <w:rPr>
-                <w:rFonts w:hint="eastAsia"/>
-                <w:sz w:val="21"/>
-                <w:szCs w:val="21"/>
-              </w:rPr>
-              <w:t>(previous, goal)</w:t>
+              <w:t xml:space="preserve"> reconstruct_path(previous, goal)</w:t>
             </w:r>
           </w:p>
           <w:p>
@@ -14511,25 +14144,7 @@
                 <w:sz w:val="21"/>
                 <w:szCs w:val="21"/>
               </w:rPr>
-              <w:t xml:space="preserve">v in </w:t>
-            </w:r>
-            <w:proofErr w:type="spellStart"/>
-            <w:r>
-              <w:rPr>
-                <w:rFonts w:hint="eastAsia"/>
-                <w:sz w:val="21"/>
-                <w:szCs w:val="21"/>
-              </w:rPr>
-              <w:t>closedset</w:t>
-            </w:r>
-            <w:proofErr w:type="spellEnd"/>
-            <w:r>
-              <w:rPr>
-                <w:rFonts w:hint="eastAsia"/>
-                <w:sz w:val="21"/>
-                <w:szCs w:val="21"/>
-              </w:rPr>
-              <w:t xml:space="preserve"> </w:t>
+              <w:t xml:space="preserve">v in closedset </w:t>
             </w:r>
             <w:r>
               <w:rPr>
@@ -14721,25 +14336,7 @@
                 <w:sz w:val="21"/>
                 <w:szCs w:val="21"/>
               </w:rPr>
-              <w:t xml:space="preserve">v not in </w:t>
-            </w:r>
-            <w:proofErr w:type="spellStart"/>
-            <w:r>
-              <w:rPr>
-                <w:rFonts w:hint="eastAsia"/>
-                <w:sz w:val="21"/>
-                <w:szCs w:val="21"/>
-              </w:rPr>
-              <w:t>openset</w:t>
-            </w:r>
-            <w:proofErr w:type="spellEnd"/>
-            <w:r>
-              <w:rPr>
-                <w:rFonts w:hint="eastAsia"/>
-                <w:sz w:val="21"/>
-                <w:szCs w:val="21"/>
-              </w:rPr>
-              <w:t xml:space="preserve"> </w:t>
+              <w:t xml:space="preserve">v not in openset </w:t>
             </w:r>
             <w:r>
               <w:rPr>
@@ -14979,18 +14576,8 @@
                 <w:sz w:val="21"/>
                 <w:szCs w:val="21"/>
               </w:rPr>
-              <w:t xml:space="preserve">v not in </w:t>
-            </w:r>
-            <w:proofErr w:type="spellStart"/>
-            <w:r>
-              <w:rPr>
-                <w:rFonts w:hint="eastAsia"/>
-                <w:sz w:val="21"/>
-                <w:szCs w:val="21"/>
-              </w:rPr>
-              <w:t>openset</w:t>
-            </w:r>
-            <w:proofErr w:type="spellEnd"/>
+              <w:t>v not in openset</w:t>
+            </w:r>
             <w:r>
               <w:rPr>
                 <w:rFonts w:hint="eastAsia"/>
@@ -15261,41 +14848,13 @@
               </w:rPr>
               <w:t xml:space="preserve">function </w:t>
             </w:r>
-            <w:proofErr w:type="spellStart"/>
             <w:r>
               <w:rPr>
                 <w:rFonts w:hint="eastAsia"/>
                 <w:sz w:val="21"/>
                 <w:szCs w:val="21"/>
               </w:rPr>
-              <w:t>reconstruct_path</w:t>
-            </w:r>
-            <w:proofErr w:type="spellEnd"/>
-            <w:r>
-              <w:rPr>
-                <w:rFonts w:hint="eastAsia"/>
-                <w:sz w:val="21"/>
-                <w:szCs w:val="21"/>
-              </w:rPr>
-              <w:t xml:space="preserve">(previous, </w:t>
-            </w:r>
-            <w:proofErr w:type="spellStart"/>
-            <w:r>
-              <w:rPr>
-                <w:rFonts w:hint="eastAsia"/>
-                <w:sz w:val="21"/>
-                <w:szCs w:val="21"/>
-              </w:rPr>
-              <w:t>current_node</w:t>
-            </w:r>
-            <w:proofErr w:type="spellEnd"/>
-            <w:r>
-              <w:rPr>
-                <w:rFonts w:hint="eastAsia"/>
-                <w:sz w:val="21"/>
-                <w:szCs w:val="21"/>
-              </w:rPr>
-              <w:t>)</w:t>
+              <w:t>reconstruct_path(previous, current_node)</w:t>
             </w:r>
           </w:p>
           <w:p>
@@ -15330,23 +14889,13 @@
               </w:rPr>
               <w:t xml:space="preserve"> </w:t>
             </w:r>
-            <w:proofErr w:type="spellStart"/>
             <w:r>
               <w:rPr>
                 <w:rFonts w:hint="eastAsia"/>
                 <w:sz w:val="21"/>
                 <w:szCs w:val="21"/>
               </w:rPr>
-              <w:t>current_node</w:t>
-            </w:r>
-            <w:proofErr w:type="spellEnd"/>
-            <w:r>
-              <w:rPr>
-                <w:rFonts w:hint="eastAsia"/>
-                <w:sz w:val="21"/>
-                <w:szCs w:val="21"/>
-              </w:rPr>
-              <w:t xml:space="preserve"> in previous</w:t>
+              <w:t>current_node in previous</w:t>
             </w:r>
             <w:r>
               <w:rPr>
@@ -15439,25 +14988,7 @@
                 <w:sz w:val="21"/>
                 <w:szCs w:val="21"/>
               </w:rPr>
-              <w:t xml:space="preserve"> (p + </w:t>
-            </w:r>
-            <w:proofErr w:type="spellStart"/>
-            <w:r>
-              <w:rPr>
-                <w:rFonts w:hint="eastAsia"/>
-                <w:sz w:val="21"/>
-                <w:szCs w:val="21"/>
-              </w:rPr>
-              <w:t>current_node</w:t>
-            </w:r>
-            <w:proofErr w:type="spellEnd"/>
-            <w:r>
-              <w:rPr>
-                <w:rFonts w:hint="eastAsia"/>
-                <w:sz w:val="21"/>
-                <w:szCs w:val="21"/>
-              </w:rPr>
-              <w:t>)</w:t>
+              <w:t xml:space="preserve"> (p + current_node)</w:t>
             </w:r>
           </w:p>
           <w:p>
@@ -15523,18 +15054,8 @@
                 <w:sz w:val="21"/>
                 <w:szCs w:val="21"/>
               </w:rPr>
-              <w:t xml:space="preserve"> </w:t>
-            </w:r>
-            <w:proofErr w:type="spellStart"/>
-            <w:r>
-              <w:rPr>
-                <w:rFonts w:hint="eastAsia"/>
-                <w:sz w:val="21"/>
-                <w:szCs w:val="21"/>
-              </w:rPr>
-              <w:t>current_node</w:t>
-            </w:r>
-            <w:proofErr w:type="spellEnd"/>
+              <w:t xml:space="preserve"> current_node</w:t>
+            </w:r>
           </w:p>
           <w:p>
             <w:pPr>
@@ -16000,7 +15521,6 @@
           <w:rFonts w:ascii="宋体" w:eastAsia="宋体" w:hAnsi="宋体"/>
         </w:rPr>
       </w:pPr>
-      <w:proofErr w:type="spellStart"/>
       <w:r>
         <w:rPr>
           <w:rFonts w:ascii="宋体" w:eastAsia="宋体" w:hAnsi="宋体" w:hint="eastAsia"/>
@@ -16008,7 +15528,6 @@
         <w:lastRenderedPageBreak/>
         <w:t>Dijkstra</w:t>
       </w:r>
-      <w:proofErr w:type="spellEnd"/>
       <w:r>
         <w:rPr>
           <w:rFonts w:ascii="宋体" w:eastAsia="宋体" w:hAnsi="宋体" w:hint="eastAsia"/>
@@ -16045,23 +15564,21 @@
           <w:szCs w:val="24"/>
         </w:rPr>
       </w:pPr>
-      <w:proofErr w:type="spellStart"/>
       <w:r>
         <w:rPr>
           <w:rFonts w:hAnsi="宋体" w:hint="eastAsia"/>
           <w:sz w:val="24"/>
           <w:szCs w:val="24"/>
         </w:rPr>
-        <w:t>Dijkstra</w:t>
-      </w:r>
-      <w:proofErr w:type="spellEnd"/>
+        <w:t>Dijkstra算法的搜索过程是盲目的，并没有考虑目标节点的具体情况</w:t>
+      </w:r>
       <w:r>
         <w:rPr>
           <w:rFonts w:hAnsi="宋体" w:hint="eastAsia"/>
           <w:sz w:val="24"/>
           <w:szCs w:val="24"/>
         </w:rPr>
-        <w:t>算法的搜索过程是盲目的，并没有考虑目标节点的具体情况</w:t>
+        <w:t>，其实质是同概率搜索，类似一系列以源节点为圆心的同心圆的搜索。</w:t>
       </w:r>
       <w:r>
         <w:rPr>
@@ -16069,7 +15586,7 @@
           <w:sz w:val="24"/>
           <w:szCs w:val="24"/>
         </w:rPr>
-        <w:t>，其实质是同概率搜索，类似一系列以源节点为圆心的同心圆的搜索。</w:t>
+        <w:t>相比之下，加入了启发式搜索方法后，</w:t>
       </w:r>
       <w:r>
         <w:rPr>
@@ -16077,7 +15594,7 @@
           <w:sz w:val="24"/>
           <w:szCs w:val="24"/>
         </w:rPr>
-        <w:t>相比之下，加入了启发式搜索方法后，</w:t>
+        <w:t>A*算法的搜索方向更快地趋向于目标节点，可近似为一系列椭圆的搜索。</w:t>
       </w:r>
       <w:r>
         <w:rPr>
@@ -16085,7 +15602,7 @@
           <w:sz w:val="24"/>
           <w:szCs w:val="24"/>
         </w:rPr>
-        <w:t>A*算法的搜索方向更快地趋向于目标节点，可近似为一系列椭圆的搜索。</w:t>
+        <w:t>计算涉及的节点从源节点</w:t>
       </w:r>
       <w:r>
         <w:rPr>
@@ -16093,33 +15610,7 @@
           <w:sz w:val="24"/>
           <w:szCs w:val="24"/>
         </w:rPr>
-        <w:t>计算涉及的节点从源节点</w:t>
-      </w:r>
-      <w:r>
-        <w:rPr>
-          <w:rFonts w:hAnsi="宋体" w:hint="eastAsia"/>
-          <w:sz w:val="24"/>
-          <w:szCs w:val="24"/>
-        </w:rPr>
-        <w:t>逐渐向目标节点方向扩展，涉及的节点数量明显比</w:t>
-      </w:r>
-      <w:proofErr w:type="spellStart"/>
-      <w:r>
-        <w:rPr>
-          <w:rFonts w:hAnsi="宋体" w:hint="eastAsia"/>
-          <w:sz w:val="24"/>
-          <w:szCs w:val="24"/>
-        </w:rPr>
-        <w:t>Dijkstra</w:t>
-      </w:r>
-      <w:proofErr w:type="spellEnd"/>
-      <w:r>
-        <w:rPr>
-          <w:rFonts w:hAnsi="宋体" w:hint="eastAsia"/>
-          <w:sz w:val="24"/>
-          <w:szCs w:val="24"/>
-        </w:rPr>
-        <w:t>算法少，效率大大提高，且最终能得到最优解。</w:t>
+        <w:t>逐渐向目标节点方向扩展，涉及的节点数量明显比Dijkstra算法少，效率大大提高，且最终能得到最优解。</w:t>
       </w:r>
       <w:r>
         <w:rPr>
@@ -16348,7 +15839,7 @@
           <v:shape id="_x0000_i1027" type="#_x0000_t75" style="width:419.25pt;height:332.25pt" o:ole="">
             <v:imagedata r:id="rId32" o:title=""/>
           </v:shape>
-          <o:OLEObject Type="Embed" ProgID="Visio.Drawing.11" ShapeID="_x0000_i1027" DrawAspect="Content" ObjectID="_1449126432" r:id="rId33"/>
+          <o:OLEObject Type="Embed" ProgID="Visio.Drawing.11" ShapeID="_x0000_i1027" DrawAspect="Content" ObjectID="_1449129239" r:id="rId33"/>
         </w:object>
       </w:r>
     </w:p>
@@ -16556,49 +16047,7 @@
         <w:rPr>
           <w:rFonts w:ascii="宋体" w:hAnsi="宋体"/>
         </w:rPr>
-        <w:t>即C/C++函数库部分，大多数都是开放源代码的函数库，例如</w:t>
-      </w:r>
-      <w:proofErr w:type="spellStart"/>
-      <w:r>
-        <w:rPr>
-          <w:rFonts w:ascii="宋体" w:hAnsi="宋体"/>
-        </w:rPr>
-        <w:t>WebKit</w:t>
-      </w:r>
-      <w:proofErr w:type="spellEnd"/>
-      <w:r>
-        <w:rPr>
-          <w:rFonts w:ascii="宋体" w:hAnsi="宋体"/>
-        </w:rPr>
-        <w:t>，该函数库负责Android网页浏览器的运行，例如标准的C函数库</w:t>
-      </w:r>
-      <w:proofErr w:type="spellStart"/>
-      <w:r>
-        <w:rPr>
-          <w:rFonts w:ascii="宋体" w:hAnsi="宋体"/>
-        </w:rPr>
-        <w:t>Libc</w:t>
-      </w:r>
-      <w:proofErr w:type="spellEnd"/>
-      <w:r>
-        <w:rPr>
-          <w:rFonts w:ascii="宋体" w:hAnsi="宋体"/>
-        </w:rPr>
-        <w:t>、</w:t>
-      </w:r>
-      <w:proofErr w:type="spellStart"/>
-      <w:r>
-        <w:rPr>
-          <w:rFonts w:ascii="宋体" w:hAnsi="宋体"/>
-        </w:rPr>
-        <w:t>OpenSSL</w:t>
-      </w:r>
-      <w:proofErr w:type="spellEnd"/>
-      <w:r>
-        <w:rPr>
-          <w:rFonts w:ascii="宋体" w:hAnsi="宋体"/>
-        </w:rPr>
-        <w:t>、SQLite等，也包括支持游戏开发2D</w:t>
+        <w:t>即C/C++函数库部分，大多数都是开放源代码的函数库，例如WebKit，该函数库负责Android网页浏览器的运行，例如标准的C函数库Libc、OpenSSL、SQLite等，也包括支持游戏开发2D</w:t>
       </w:r>
       <w:r>
         <w:rPr>
@@ -16658,21 +16107,7 @@
         <w:rPr>
           <w:rFonts w:ascii="宋体" w:hAnsi="宋体"/>
         </w:rPr>
-        <w:t>负责解释和执行生成的</w:t>
-      </w:r>
-      <w:proofErr w:type="spellStart"/>
-      <w:r>
-        <w:rPr>
-          <w:rFonts w:ascii="宋体" w:hAnsi="宋体"/>
-        </w:rPr>
-        <w:t>Dalvik</w:t>
-      </w:r>
-      <w:proofErr w:type="spellEnd"/>
-      <w:r>
-        <w:rPr>
-          <w:rFonts w:ascii="宋体" w:hAnsi="宋体"/>
-        </w:rPr>
-        <w:t>格式的字节码。</w:t>
+        <w:t>负责解释和执行生成的Dalvik格式的字节码。</w:t>
       </w:r>
     </w:p>
     <w:p>
@@ -17135,21 +16570,7 @@
         <w:rPr>
           <w:rFonts w:ascii="宋体" w:hAnsi="宋体" w:hint="eastAsia"/>
         </w:rPr>
-        <w:t xml:space="preserve">。MasterCard </w:t>
-      </w:r>
-      <w:proofErr w:type="spellStart"/>
-      <w:r>
-        <w:rPr>
-          <w:rFonts w:ascii="宋体" w:hAnsi="宋体" w:hint="eastAsia"/>
-        </w:rPr>
-        <w:t>PayPass</w:t>
-      </w:r>
-      <w:proofErr w:type="spellEnd"/>
-      <w:r>
-        <w:rPr>
-          <w:rFonts w:ascii="宋体" w:hAnsi="宋体" w:hint="eastAsia"/>
-        </w:rPr>
-        <w:t>、Google钱包和ISIS移动</w:t>
+        <w:t>。MasterCard PayPass、Google钱包和ISIS移动</w:t>
       </w:r>
       <w:r>
         <w:rPr>
@@ -17169,19 +16590,11 @@
         </w:rPr>
         <w:t>另一个该模式的应用是电子钥匙，有了电子钥匙用户便无需随身带着笨重的物理钥匙。</w:t>
       </w:r>
-      <w:proofErr w:type="spellStart"/>
-      <w:r>
-        <w:rPr>
-          <w:rFonts w:ascii="宋体" w:hAnsi="宋体" w:hint="eastAsia"/>
-        </w:rPr>
-        <w:t>Isomursu</w:t>
-      </w:r>
-      <w:proofErr w:type="spellEnd"/>
-      <w:r>
-        <w:rPr>
-          <w:rFonts w:ascii="宋体" w:hAnsi="宋体" w:hint="eastAsia"/>
-        </w:rPr>
-        <w:t>等人提出了一种使用该模式的考勤门禁系统</w:t>
+      <w:r>
+        <w:rPr>
+          <w:rFonts w:ascii="宋体" w:hAnsi="宋体" w:hint="eastAsia"/>
+        </w:rPr>
+        <w:t>Isomursu等人提出了一种使用该模式的考勤门禁系统</w:t>
       </w:r>
       <w:r>
         <w:rPr>
@@ -17265,21 +16678,7 @@
         <w:rPr>
           <w:rFonts w:ascii="宋体" w:hAnsi="宋体" w:hint="eastAsia"/>
         </w:rPr>
-        <w:t>根据</w:t>
-      </w:r>
-      <w:proofErr w:type="spellStart"/>
-      <w:r>
-        <w:rPr>
-          <w:rFonts w:ascii="宋体" w:hAnsi="宋体" w:hint="eastAsia"/>
-        </w:rPr>
-        <w:t>K.Ok</w:t>
-      </w:r>
-      <w:proofErr w:type="spellEnd"/>
-      <w:r>
-        <w:rPr>
-          <w:rFonts w:ascii="宋体" w:hAnsi="宋体" w:hint="eastAsia"/>
-        </w:rPr>
-        <w:t>等人描述</w:t>
+        <w:t>根据K.Ok等人描述</w:t>
       </w:r>
       <w:r>
         <w:rPr>
@@ -17417,21 +16816,7 @@
         <w:rPr>
           <w:rFonts w:ascii="宋体" w:hAnsi="宋体" w:hint="eastAsia"/>
         </w:rPr>
-        <w:t>比如，</w:t>
-      </w:r>
-      <w:proofErr w:type="spellStart"/>
-      <w:r>
-        <w:rPr>
-          <w:rFonts w:ascii="宋体" w:hAnsi="宋体" w:hint="eastAsia"/>
-        </w:rPr>
-        <w:t>Miraz</w:t>
-      </w:r>
-      <w:proofErr w:type="spellEnd"/>
-      <w:r>
-        <w:rPr>
-          <w:rFonts w:ascii="宋体" w:hAnsi="宋体" w:hint="eastAsia"/>
-        </w:rPr>
-        <w:t>等人就实现了一个智能海报系统</w:t>
+        <w:t>比如，Miraz等人就实现了一个智能海报系统</w:t>
       </w:r>
       <w:r>
         <w:rPr>
@@ -17785,7 +17170,7 @@
           <v:shape id="_x0000_i1028" type="#_x0000_t75" style="width:419.25pt;height:234.75pt" o:ole="">
             <v:imagedata r:id="rId38" o:title=""/>
           </v:shape>
-          <o:OLEObject Type="Embed" ProgID="Visio.Drawing.11" ShapeID="_x0000_i1028" DrawAspect="Content" ObjectID="_1449126433" r:id="rId39"/>
+          <o:OLEObject Type="Embed" ProgID="Visio.Drawing.11" ShapeID="_x0000_i1028" DrawAspect="Content" ObjectID="_1449129240" r:id="rId39"/>
         </w:object>
       </w:r>
     </w:p>
@@ -19021,21 +18406,7 @@
         <w:rPr>
           <w:rFonts w:ascii="宋体" w:hAnsi="宋体" w:hint="eastAsia"/>
         </w:rPr>
-        <w:t>本文针对</w:t>
-      </w:r>
-      <w:proofErr w:type="spellStart"/>
-      <w:r>
-        <w:rPr>
-          <w:rFonts w:ascii="宋体" w:hAnsi="宋体" w:hint="eastAsia"/>
-        </w:rPr>
-        <w:t>AutoDesk</w:t>
-      </w:r>
-      <w:proofErr w:type="spellEnd"/>
-      <w:r>
-        <w:rPr>
-          <w:rFonts w:ascii="宋体" w:hAnsi="宋体" w:hint="eastAsia"/>
-        </w:rPr>
-        <w:t>公司以DXF（Drawing Interchange</w:t>
+        <w:t>本文针对AutoDesk公司以DXF（Drawing Interchange</w:t>
       </w:r>
       <w:r>
         <w:rPr>
@@ -25845,7 +25216,7 @@
           <v:shape id="_x0000_i1029" type="#_x0000_t75" style="width:2in;height:111.75pt" o:ole="">
             <v:imagedata r:id="rId41" o:title=""/>
           </v:shape>
-          <o:OLEObject Type="Embed" ProgID="Visio.Drawing.11" ShapeID="_x0000_i1029" DrawAspect="Content" ObjectID="_1449126434" r:id="rId42"/>
+          <o:OLEObject Type="Embed" ProgID="Visio.Drawing.11" ShapeID="_x0000_i1029" DrawAspect="Content" ObjectID="_1449129241" r:id="rId42"/>
         </w:object>
       </w:r>
     </w:p>
@@ -26086,7 +25457,7 @@
           <v:shape id="_x0000_i1030" type="#_x0000_t75" style="width:257.25pt;height:263.25pt" o:ole="">
             <v:imagedata r:id="rId43" o:title=""/>
           </v:shape>
-          <o:OLEObject Type="Embed" ProgID="Visio.Drawing.11" ShapeID="_x0000_i1030" DrawAspect="Content" ObjectID="_1449126435" r:id="rId44"/>
+          <o:OLEObject Type="Embed" ProgID="Visio.Drawing.11" ShapeID="_x0000_i1030" DrawAspect="Content" ObjectID="_1449129242" r:id="rId44"/>
         </w:object>
       </w:r>
     </w:p>
@@ -28091,23 +27462,13 @@
               </w:rPr>
               <w:tab/>
             </w:r>
-            <w:proofErr w:type="spellStart"/>
             <w:r>
               <w:rPr>
                 <w:rFonts w:hint="eastAsia"/>
                 <w:sz w:val="21"/>
                 <w:szCs w:val="21"/>
               </w:rPr>
-              <w:t>cand.setInvalid</w:t>
-            </w:r>
-            <w:proofErr w:type="spellEnd"/>
-            <w:r>
-              <w:rPr>
-                <w:rFonts w:hint="eastAsia"/>
-                <w:sz w:val="21"/>
-                <w:szCs w:val="21"/>
-              </w:rPr>
-              <w:t>();</w:t>
+              <w:t>cand.setInvalid();</w:t>
             </w:r>
           </w:p>
           <w:p>
@@ -28318,23 +27679,13 @@
               </w:rPr>
               <w:tab/>
             </w:r>
-            <w:proofErr w:type="spellStart"/>
             <w:r>
               <w:rPr>
                 <w:rFonts w:hint="eastAsia"/>
                 <w:sz w:val="21"/>
                 <w:szCs w:val="21"/>
               </w:rPr>
-              <w:t>cand.setValid</w:t>
-            </w:r>
-            <w:proofErr w:type="spellEnd"/>
-            <w:r>
-              <w:rPr>
-                <w:rFonts w:hint="eastAsia"/>
-                <w:sz w:val="21"/>
-                <w:szCs w:val="21"/>
-              </w:rPr>
-              <w:t>();</w:t>
+              <w:t>cand.setValid();</w:t>
             </w:r>
           </w:p>
           <w:p>
@@ -28524,25 +27875,7 @@
                 <w:sz w:val="21"/>
                 <w:szCs w:val="21"/>
               </w:rPr>
-              <w:t xml:space="preserve"> !</w:t>
-            </w:r>
-            <w:proofErr w:type="spellStart"/>
-            <w:r>
-              <w:rPr>
-                <w:rFonts w:hint="eastAsia"/>
-                <w:sz w:val="21"/>
-                <w:szCs w:val="21"/>
-              </w:rPr>
-              <w:t>cand.isVaild</w:t>
-            </w:r>
-            <w:proofErr w:type="spellEnd"/>
-            <w:r>
-              <w:rPr>
-                <w:rFonts w:hint="eastAsia"/>
-                <w:sz w:val="21"/>
-                <w:szCs w:val="21"/>
-              </w:rPr>
-              <w:t xml:space="preserve">() </w:t>
+              <w:t xml:space="preserve"> !cand.isVaild() </w:t>
             </w:r>
             <w:r>
               <w:rPr>
@@ -28590,42 +27923,7 @@
                 <w:szCs w:val="21"/>
               </w:rPr>
               <w:tab/>
-            </w:r>
-            <w:proofErr w:type="spellStart"/>
-            <w:r>
-              <w:rPr>
-                <w:rFonts w:hint="eastAsia"/>
-                <w:sz w:val="21"/>
-                <w:szCs w:val="21"/>
-              </w:rPr>
-              <w:t>doorCandidates.remove</w:t>
-            </w:r>
-            <w:proofErr w:type="spellEnd"/>
-            <w:r>
-              <w:rPr>
-                <w:rFonts w:hint="eastAsia"/>
-                <w:sz w:val="21"/>
-                <w:szCs w:val="21"/>
-              </w:rPr>
-              <w:t>(</w:t>
-            </w:r>
-            <w:proofErr w:type="spellStart"/>
-            <w:r>
-              <w:rPr>
-                <w:rFonts w:hint="eastAsia"/>
-                <w:sz w:val="21"/>
-                <w:szCs w:val="21"/>
-              </w:rPr>
-              <w:t>cand</w:t>
-            </w:r>
-            <w:proofErr w:type="spellEnd"/>
-            <w:r>
-              <w:rPr>
-                <w:rFonts w:hint="eastAsia"/>
-                <w:sz w:val="21"/>
-                <w:szCs w:val="21"/>
-              </w:rPr>
-              <w:t>);</w:t>
+              <w:t>doorCandidates.remove(cand);</w:t>
             </w:r>
           </w:p>
           <w:p>
@@ -28901,23 +28199,13 @@
                 <w:szCs w:val="21"/>
               </w:rPr>
             </w:pPr>
-            <w:proofErr w:type="spellStart"/>
             <w:r>
               <w:rPr>
                 <w:rFonts w:hint="eastAsia"/>
                 <w:sz w:val="21"/>
                 <w:szCs w:val="21"/>
               </w:rPr>
-              <w:t>treatInteractively</w:t>
-            </w:r>
-            <w:proofErr w:type="spellEnd"/>
-            <w:r>
-              <w:rPr>
-                <w:rFonts w:hint="eastAsia"/>
-                <w:sz w:val="21"/>
-                <w:szCs w:val="21"/>
-              </w:rPr>
-              <w:t>(problems);</w:t>
+              <w:t>treatInteractively(problems);</w:t>
             </w:r>
           </w:p>
         </w:tc>
@@ -29247,7 +28535,7 @@
           <v:shape id="_x0000_i1031" type="#_x0000_t75" style="width:402pt;height:211.5pt" o:ole="">
             <v:imagedata r:id="rId45" o:title=""/>
           </v:shape>
-          <o:OLEObject Type="Embed" ProgID="Visio.Drawing.11" ShapeID="_x0000_i1031" DrawAspect="Content" ObjectID="_1449126436" r:id="rId46"/>
+          <o:OLEObject Type="Embed" ProgID="Visio.Drawing.11" ShapeID="_x0000_i1031" DrawAspect="Content" ObjectID="_1449129243" r:id="rId46"/>
         </w:object>
       </w:r>
     </w:p>
@@ -29375,7 +28663,7 @@
           <v:shape id="_x0000_i1032" type="#_x0000_t75" style="width:404.25pt;height:219pt" o:ole="">
             <v:imagedata r:id="rId47" o:title=""/>
           </v:shape>
-          <o:OLEObject Type="Embed" ProgID="Visio.Drawing.11" ShapeID="_x0000_i1032" DrawAspect="Content" ObjectID="_1449126437" r:id="rId48"/>
+          <o:OLEObject Type="Embed" ProgID="Visio.Drawing.11" ShapeID="_x0000_i1032" DrawAspect="Content" ObjectID="_1449129244" r:id="rId48"/>
         </w:object>
       </w:r>
     </w:p>
@@ -29574,8 +28862,6 @@
         </w:rPr>
         <w:fldChar w:fldCharType="end"/>
       </w:r>
-      <w:bookmarkStart w:id="84" w:name="_GoBack"/>
-      <w:bookmarkEnd w:id="84"/>
       <w:r>
         <w:rPr>
           <w:rFonts w:ascii="宋体" w:hAnsi="宋体" w:hint="eastAsia"/>
@@ -29719,14 +29005,12 @@
                 </mc:Fallback>
               </mc:AlternateContent>
             </w:r>
-            <w:proofErr w:type="spellStart"/>
             <w:r>
               <w:rPr>
                 <w:rFonts w:hint="eastAsia"/>
               </w:rPr>
               <w:t>DoorsArray</w:t>
             </w:r>
-            <w:proofErr w:type="spellEnd"/>
           </w:p>
         </w:tc>
         <w:tc>
@@ -29890,19 +29174,11 @@
               <w:pStyle w:val="a1"/>
               <w:ind w:firstLineChars="0" w:firstLine="0"/>
             </w:pPr>
-            <w:proofErr w:type="spellStart"/>
             <w:r>
               <w:rPr>
                 <w:rFonts w:hint="eastAsia"/>
               </w:rPr>
-              <w:t>Coord</w:t>
-            </w:r>
-            <w:proofErr w:type="spellEnd"/>
-            <w:r>
-              <w:rPr>
-                <w:rFonts w:hint="eastAsia"/>
-              </w:rPr>
-              <w:t>:(40, 0)</w:t>
+              <w:t>Coord:(40, 0)</w:t>
             </w:r>
           </w:p>
         </w:tc>
@@ -30025,19 +29301,11 @@
               <w:keepNext/>
               <w:ind w:firstLineChars="0" w:firstLine="0"/>
             </w:pPr>
-            <w:proofErr w:type="spellStart"/>
             <w:r>
               <w:rPr>
                 <w:rFonts w:hint="eastAsia"/>
               </w:rPr>
-              <w:t>RoomID</w:t>
-            </w:r>
-            <w:proofErr w:type="spellEnd"/>
-            <w:r>
-              <w:rPr>
-                <w:rFonts w:hint="eastAsia"/>
-              </w:rPr>
-              <w:t>:</w:t>
+              <w:t>RoomID:</w:t>
             </w:r>
           </w:p>
         </w:tc>
@@ -30047,7 +29315,7 @@
       <w:pPr>
         <w:pStyle w:val="af0"/>
       </w:pPr>
-      <w:bookmarkStart w:id="85" w:name="_Ref375384585"/>
+      <w:bookmarkStart w:id="84" w:name="_Ref375384585"/>
       <w:r>
         <w:rPr>
           <w:rFonts w:hint="eastAsia"/>
@@ -30129,7 +29397,7 @@
       <w:r>
         <w:fldChar w:fldCharType="end"/>
       </w:r>
-      <w:bookmarkEnd w:id="85"/>
+      <w:bookmarkEnd w:id="84"/>
       <w:r>
         <w:rPr>
           <w:rFonts w:hint="eastAsia"/>
@@ -30148,7 +29416,7 @@
         <w:pStyle w:val="3"/>
         <w:spacing w:before="240" w:after="120"/>
         <w:rPr>
-          <w:rFonts w:ascii="宋体" w:eastAsia="宋体" w:hAnsi="宋体"/>
+          <w:rFonts w:ascii="宋体" w:eastAsia="宋体" w:hAnsi="宋体" w:hint="eastAsia"/>
         </w:rPr>
       </w:pPr>
       <w:r>
@@ -30171,20 +29439,34 @@
         <w:rPr>
           <w:rFonts w:ascii="宋体" w:hAnsi="宋体" w:hint="eastAsia"/>
         </w:rPr>
-        <w:t>相比门的提取过程来说，房间的提取过程则显得更为复杂，原因在</w:t>
-      </w:r>
-      <w:r>
-        <w:rPr>
-          <w:rFonts w:ascii="宋体" w:hAnsi="宋体" w:hint="eastAsia"/>
-        </w:rPr>
-        <w:t>于</w:t>
-      </w:r>
-      <w:r>
-        <w:rPr>
-          <w:rFonts w:ascii="宋体" w:hAnsi="宋体" w:hint="eastAsia"/>
-        </w:rPr>
-        <w:t>门在CAD文件的表示变种很多，可能是四边形、五边形甚至是更多条边组成的多边形，有些房间还存在共享边的情况。</w:t>
-      </w:r>
+        <w:t>相比门的提取过程来说，房间的提取过程则显得更为复杂，原因在于门在CAD文件的表示变种很多，可能是四边形、五边形甚至是更多条边组成的多边形，有些房间还存在共享边的情况。</w:t>
+      </w:r>
+    </w:p>
+    <w:p>
+      <w:pPr>
+        <w:pStyle w:val="4"/>
+        <w:spacing w:before="240" w:after="120" w:line="360" w:lineRule="auto"/>
+        <w:ind w:left="862" w:hanging="862"/>
+        <w:rPr>
+          <w:rFonts w:ascii="宋体" w:eastAsia="宋体" w:hAnsi="宋体" w:hint="eastAsia"/>
+        </w:rPr>
+      </w:pPr>
+      <w:r>
+        <w:rPr>
+          <w:rFonts w:ascii="宋体" w:eastAsia="宋体" w:hAnsi="宋体" w:hint="eastAsia"/>
+        </w:rPr>
+        <w:t>房间的提取过程</w:t>
+      </w:r>
+    </w:p>
+    <w:p>
+      <w:pPr>
+        <w:pStyle w:val="a1"/>
+        <w:spacing w:line="360" w:lineRule="auto"/>
+        <w:ind w:firstLine="480"/>
+        <w:rPr>
+          <w:rFonts w:ascii="宋体" w:hAnsi="宋体"/>
+        </w:rPr>
+      </w:pPr>
       <w:r>
         <w:rPr>
           <w:rFonts w:ascii="宋体" w:hAnsi="宋体" w:hint="eastAsia"/>
@@ -30303,7 +29585,7 @@
           <v:shape id="_x0000_i1033" type="#_x0000_t75" style="width:419.25pt;height:424.5pt" o:ole="">
             <v:imagedata r:id="rId49" o:title=""/>
           </v:shape>
-          <o:OLEObject Type="Embed" ProgID="Visio.Drawing.11" ShapeID="_x0000_i1033" DrawAspect="Content" ObjectID="_1449126438" r:id="rId50"/>
+          <o:OLEObject Type="Embed" ProgID="Visio.Drawing.11" ShapeID="_x0000_i1033" DrawAspect="Content" ObjectID="_1449129245" r:id="rId50"/>
         </w:object>
       </w:r>
     </w:p>
@@ -30314,8 +29596,8 @@
           <w:rFonts w:ascii="宋体" w:hAnsi="宋体"/>
         </w:rPr>
       </w:pPr>
-      <w:bookmarkStart w:id="86" w:name="_Ref375384211"/>
-      <w:bookmarkStart w:id="87" w:name="_Toc375313909"/>
+      <w:bookmarkStart w:id="85" w:name="_Ref375384211"/>
+      <w:bookmarkStart w:id="86" w:name="_Toc375313909"/>
       <w:r>
         <w:rPr>
           <w:rFonts w:hint="eastAsia"/>
@@ -30397,20 +29679,20 @@
       <w:r>
         <w:fldChar w:fldCharType="end"/>
       </w:r>
+      <w:bookmarkEnd w:id="85"/>
+      <w:r>
+        <w:rPr>
+          <w:rFonts w:hint="eastAsia"/>
+        </w:rPr>
+        <w:t xml:space="preserve"> </w:t>
+      </w:r>
+      <w:r>
+        <w:rPr>
+          <w:rFonts w:hint="eastAsia"/>
+        </w:rPr>
+        <w:t>房间提取算法流程图</w:t>
+      </w:r>
       <w:bookmarkEnd w:id="86"/>
-      <w:r>
-        <w:rPr>
-          <w:rFonts w:hint="eastAsia"/>
-        </w:rPr>
-        <w:t xml:space="preserve"> </w:t>
-      </w:r>
-      <w:r>
-        <w:rPr>
-          <w:rFonts w:hint="eastAsia"/>
-        </w:rPr>
-        <w:t>房间提取算法流程图</w:t>
-      </w:r>
-      <w:bookmarkEnd w:id="87"/>
     </w:p>
     <w:p>
       <w:pPr>
@@ -30511,7 +29793,7 @@
         <w:rPr>
           <w:noProof/>
         </w:rPr>
-        <w:t>6</w:t>
+        <w:t>10</w:t>
       </w:r>
       <w:r>
         <w:rPr>
@@ -30529,21 +29811,7 @@
         <w:rPr>
           <w:rFonts w:ascii="宋体" w:hAnsi="宋体" w:hint="eastAsia"/>
         </w:rPr>
-        <w:t>得出</w:t>
-      </w:r>
-      <w:proofErr w:type="spellStart"/>
-      <w:r>
-        <w:rPr>
-          <w:rFonts w:ascii="宋体" w:hAnsi="宋体" w:hint="eastAsia"/>
-        </w:rPr>
-        <w:t>CandidateRooms</w:t>
-      </w:r>
-      <w:proofErr w:type="spellEnd"/>
-      <w:r>
-        <w:rPr>
-          <w:rFonts w:ascii="宋体" w:hAnsi="宋体" w:hint="eastAsia"/>
-        </w:rPr>
-        <w:t>的</w:t>
+        <w:t>得出CandidateRooms的</w:t>
       </w:r>
       <w:r>
         <w:rPr>
@@ -30565,7 +29833,7 @@
           <v:shape id="_x0000_i1034" type="#_x0000_t75" style="width:419.25pt;height:321pt" o:ole="">
             <v:imagedata r:id="rId51" o:title=""/>
           </v:shape>
-          <o:OLEObject Type="Embed" ProgID="Visio.Drawing.11" ShapeID="_x0000_i1034" DrawAspect="Content" ObjectID="_1449126439" r:id="rId52"/>
+          <o:OLEObject Type="Embed" ProgID="Visio.Drawing.11" ShapeID="_x0000_i1034" DrawAspect="Content" ObjectID="_1449129246" r:id="rId52"/>
         </w:object>
       </w:r>
     </w:p>
@@ -30573,8 +29841,8 @@
       <w:pPr>
         <w:pStyle w:val="af0"/>
       </w:pPr>
-      <w:bookmarkStart w:id="88" w:name="_Ref375211786"/>
-      <w:bookmarkStart w:id="89" w:name="_Toc375313910"/>
+      <w:bookmarkStart w:id="87" w:name="_Ref375211786"/>
+      <w:bookmarkStart w:id="88" w:name="_Toc375313910"/>
       <w:r>
         <w:rPr>
           <w:rFonts w:hint="eastAsia"/>
@@ -30656,34 +29924,32 @@
       <w:r>
         <w:fldChar w:fldCharType="end"/>
       </w:r>
+      <w:bookmarkEnd w:id="87"/>
+      <w:r>
+        <w:rPr>
+          <w:rFonts w:hint="eastAsia"/>
+        </w:rPr>
+        <w:t xml:space="preserve"> </w:t>
+      </w:r>
+      <w:r>
+        <w:rPr>
+          <w:rFonts w:hint="eastAsia"/>
+        </w:rPr>
+        <w:t>房间提取算法得出</w:t>
+      </w:r>
+      <w:r>
+        <w:rPr>
+          <w:rFonts w:hint="eastAsia"/>
+        </w:rPr>
+        <w:t>CandidateRooms</w:t>
+      </w:r>
+      <w:r>
+        <w:rPr>
+          <w:rFonts w:hint="eastAsia"/>
+        </w:rPr>
+        <w:t>的过程示例</w:t>
+      </w:r>
       <w:bookmarkEnd w:id="88"/>
-      <w:r>
-        <w:rPr>
-          <w:rFonts w:hint="eastAsia"/>
-        </w:rPr>
-        <w:t xml:space="preserve"> </w:t>
-      </w:r>
-      <w:r>
-        <w:rPr>
-          <w:rFonts w:hint="eastAsia"/>
-        </w:rPr>
-        <w:t>房间提取算法得出</w:t>
-      </w:r>
-      <w:proofErr w:type="spellStart"/>
-      <w:r>
-        <w:rPr>
-          <w:rFonts w:hint="eastAsia"/>
-        </w:rPr>
-        <w:t>CandidateRooms</w:t>
-      </w:r>
-      <w:proofErr w:type="spellEnd"/>
-      <w:r>
-        <w:rPr>
-          <w:rFonts w:hint="eastAsia"/>
-        </w:rPr>
-        <w:t>的过程示例</w:t>
-      </w:r>
-      <w:bookmarkEnd w:id="89"/>
     </w:p>
     <w:p>
       <w:pPr>
@@ -30698,49 +29964,7 @@
         <w:rPr>
           <w:rFonts w:ascii="宋体" w:hAnsi="宋体" w:hint="eastAsia"/>
         </w:rPr>
-        <w:t>值得注意的是，得出</w:t>
-      </w:r>
-      <w:proofErr w:type="spellStart"/>
-      <w:r>
-        <w:rPr>
-          <w:rFonts w:ascii="宋体" w:hAnsi="宋体" w:hint="eastAsia"/>
-        </w:rPr>
-        <w:t>CandidateRooms</w:t>
-      </w:r>
-      <w:proofErr w:type="spellEnd"/>
-      <w:r>
-        <w:rPr>
-          <w:rFonts w:ascii="宋体" w:hAnsi="宋体" w:hint="eastAsia"/>
-        </w:rPr>
-        <w:t>的过程可能引入一些错误从而导致</w:t>
-      </w:r>
-      <w:proofErr w:type="spellStart"/>
-      <w:r>
-        <w:rPr>
-          <w:rFonts w:ascii="宋体" w:hAnsi="宋体" w:hint="eastAsia"/>
-        </w:rPr>
-        <w:t>CandidateRooms</w:t>
-      </w:r>
-      <w:proofErr w:type="spellEnd"/>
-      <w:r>
-        <w:rPr>
-          <w:rFonts w:ascii="宋体" w:hAnsi="宋体" w:hint="eastAsia"/>
-        </w:rPr>
-        <w:t>集合中存在无效的房间，比如一个原本表示一根比较大的房屋支柱的多边形可能被检测为房间。因此，我们按照以下规则对</w:t>
-      </w:r>
-      <w:proofErr w:type="spellStart"/>
-      <w:r>
-        <w:rPr>
-          <w:rFonts w:ascii="宋体" w:hAnsi="宋体" w:hint="eastAsia"/>
-        </w:rPr>
-        <w:t>CandidateRooms</w:t>
-      </w:r>
-      <w:proofErr w:type="spellEnd"/>
-      <w:r>
-        <w:rPr>
-          <w:rFonts w:ascii="宋体" w:hAnsi="宋体" w:hint="eastAsia"/>
-        </w:rPr>
-        <w:t>作进一步的验证筛选</w:t>
+        <w:t>值得注意的是，得出CandidateRooms的过程可能引入一些错误从而导致CandidateRooms集合中存在无效的房间，比如一个原本表示一根比较大的房屋支柱的多边形可能被检测为房间。因此，我们按照以下规则对CandidateRooms作进一步的验证筛选</w:t>
       </w:r>
       <w:r>
         <w:rPr>
@@ -30826,7 +30050,7 @@
         <w:spacing w:line="360" w:lineRule="auto"/>
         <w:ind w:firstLine="480"/>
         <w:rPr>
-          <w:rFonts w:ascii="宋体" w:hAnsi="宋体"/>
+          <w:rFonts w:ascii="宋体" w:hAnsi="宋体" w:hint="eastAsia"/>
         </w:rPr>
       </w:pPr>
       <w:r>
@@ -30844,17 +30068,18 @@
     </w:p>
     <w:p>
       <w:pPr>
-        <w:pStyle w:val="3"/>
-        <w:spacing w:before="240" w:after="120"/>
-        <w:rPr>
-          <w:rFonts w:ascii="宋体" w:eastAsia="宋体" w:hAnsi="宋体"/>
-        </w:rPr>
-      </w:pPr>
-      <w:r>
+        <w:pStyle w:val="4"/>
+        <w:spacing w:before="240" w:after="120" w:line="360" w:lineRule="auto"/>
+        <w:ind w:left="862" w:hanging="862"/>
         <w:rPr>
           <w:rFonts w:ascii="宋体" w:eastAsia="宋体" w:hAnsi="宋体" w:hint="eastAsia"/>
         </w:rPr>
-        <w:t>楼梯和电梯的提取</w:t>
+      </w:pPr>
+      <w:r>
+        <w:rPr>
+          <w:rFonts w:ascii="宋体" w:eastAsia="宋体" w:hAnsi="宋体" w:hint="eastAsia"/>
+        </w:rPr>
+        <w:t>房间的提取结果及表示</w:t>
       </w:r>
     </w:p>
     <w:p>
@@ -30863,26 +30088,14 @@
         <w:spacing w:line="360" w:lineRule="auto"/>
         <w:ind w:firstLine="480"/>
         <w:rPr>
-          <w:rFonts w:ascii="宋体" w:hAnsi="宋体"/>
-        </w:rPr>
-      </w:pPr>
-      <w:r>
-        <w:rPr>
-          <w:rFonts w:ascii="宋体" w:hAnsi="宋体" w:hint="eastAsia"/>
-        </w:rPr>
-        <w:t>直线楼梯通常表示为被若干条相等长度的平行线划分的矩形，有时也会额外地标记一个箭头以表示楼梯的方向。</w:t>
-      </w:r>
-      <w:r>
-        <w:rPr>
-          <w:rFonts w:ascii="宋体" w:hAnsi="宋体" w:hint="eastAsia"/>
-        </w:rPr>
-        <w:t>曲尺楼梯或者盘梯</w:t>
-      </w:r>
-      <w:r>
-        <w:rPr>
-          <w:rFonts w:ascii="宋体" w:hAnsi="宋体" w:hint="eastAsia"/>
-        </w:rPr>
-        <w:t>则表示为被等分的弧线（如</w:t>
+          <w:rFonts w:ascii="宋体" w:hAnsi="宋体" w:hint="eastAsia"/>
+        </w:rPr>
+      </w:pPr>
+      <w:r>
+        <w:rPr>
+          <w:rFonts w:ascii="宋体" w:hAnsi="宋体" w:hint="eastAsia"/>
+        </w:rPr>
+        <w:t>对</w:t>
       </w:r>
       <w:r>
         <w:rPr>
@@ -30900,7 +30113,7 @@
         <w:rPr>
           <w:rFonts w:ascii="宋体" w:hAnsi="宋体" w:hint="eastAsia"/>
         </w:rPr>
-        <w:instrText>REF _Ref375215012 \h</w:instrText>
+        <w:instrText>REF _Ref375338966 \h</w:instrText>
       </w:r>
       <w:r>
         <w:rPr>
@@ -30944,7 +30157,7 @@
         <w:rPr>
           <w:noProof/>
         </w:rPr>
-        <w:t>7</w:t>
+        <w:t>6</w:t>
       </w:r>
       <w:r>
         <w:rPr>
@@ -30956,20 +30169,105 @@
         <w:rPr>
           <w:rFonts w:ascii="宋体" w:hAnsi="宋体" w:hint="eastAsia"/>
         </w:rPr>
-        <w:t>所示）。通过检测分隔线的边界的形状，楼梯的轮廓就能被检测出来。</w:t>
-      </w:r>
-      <w:r>
-        <w:rPr>
-          <w:rFonts w:ascii="宋体" w:hAnsi="宋体" w:hint="eastAsia"/>
-        </w:rPr>
-        <w:lastRenderedPageBreak/>
-        <w:t>电梯通常被画在楼梯的同一图层，看上去是一个带条纹的或者交叉线的盒子。</w:t>
-      </w:r>
-      <w:r>
-        <w:rPr>
-          <w:rFonts w:ascii="宋体" w:hAnsi="宋体" w:hint="eastAsia"/>
-        </w:rPr>
-        <w:t>如果在一个楼层的CAD图中检测到电梯或者楼梯，那么在该楼层的相邻两层的对应位置都应有电梯或者楼梯，这些区域应该作为相邻两层楼的出入口。</w:t>
+        <w:t>所示的CAD</w:t>
+      </w:r>
+      <w:r>
+        <w:rPr>
+          <w:rFonts w:ascii="宋体" w:hAnsi="宋体" w:hint="eastAsia"/>
+        </w:rPr>
+        <w:t>图进行房间</w:t>
+      </w:r>
+      <w:r>
+        <w:rPr>
+          <w:rFonts w:ascii="宋体" w:hAnsi="宋体" w:hint="eastAsia"/>
+        </w:rPr>
+        <w:t>的提取</w:t>
+      </w:r>
+      <w:r>
+        <w:rPr>
+          <w:rFonts w:ascii="宋体" w:hAnsi="宋体" w:hint="eastAsia"/>
+        </w:rPr>
+        <w:t>结果</w:t>
+      </w:r>
+      <w:r>
+        <w:rPr>
+          <w:rFonts w:ascii="宋体" w:hAnsi="宋体" w:hint="eastAsia"/>
+        </w:rPr>
+        <w:t>如</w:t>
+      </w:r>
+      <w:r>
+        <w:rPr>
+          <w:rFonts w:ascii="宋体" w:hAnsi="宋体"/>
+        </w:rPr>
+        <w:fldChar w:fldCharType="begin"/>
+      </w:r>
+      <w:r>
+        <w:rPr>
+          <w:rFonts w:ascii="宋体" w:hAnsi="宋体"/>
+        </w:rPr>
+        <w:instrText xml:space="preserve"> </w:instrText>
+      </w:r>
+      <w:r>
+        <w:rPr>
+          <w:rFonts w:ascii="宋体" w:hAnsi="宋体" w:hint="eastAsia"/>
+        </w:rPr>
+        <w:instrText>REF _Ref375385701 \h</w:instrText>
+      </w:r>
+      <w:r>
+        <w:rPr>
+          <w:rFonts w:ascii="宋体" w:hAnsi="宋体"/>
+        </w:rPr>
+        <w:instrText xml:space="preserve"> </w:instrText>
+      </w:r>
+      <w:r>
+        <w:rPr>
+          <w:rFonts w:ascii="宋体" w:hAnsi="宋体"/>
+        </w:rPr>
+      </w:r>
+      <w:r>
+        <w:rPr>
+          <w:rFonts w:ascii="宋体" w:hAnsi="宋体"/>
+        </w:rPr>
+        <w:fldChar w:fldCharType="separate"/>
+      </w:r>
+      <w:r>
+        <w:rPr>
+          <w:rFonts w:hint="eastAsia"/>
+        </w:rPr>
+        <w:t>图</w:t>
+      </w:r>
+      <w:r>
+        <w:rPr>
+          <w:rFonts w:hint="eastAsia"/>
+        </w:rPr>
+        <w:t xml:space="preserve"> </w:t>
+      </w:r>
+      <w:r>
+        <w:rPr>
+          <w:noProof/>
+        </w:rPr>
+        <w:t>3</w:t>
+      </w:r>
+      <w:r>
+        <w:t>.</w:t>
+      </w:r>
+      <w:r>
+        <w:rPr>
+          <w:noProof/>
+        </w:rPr>
+        <w:t>11</w:t>
+      </w:r>
+      <w:r>
+        <w:rPr>
+          <w:rFonts w:ascii="宋体" w:hAnsi="宋体"/>
+        </w:rPr>
+        <w:fldChar w:fldCharType="end"/>
+      </w:r>
+      <w:r>
+        <w:rPr>
+          <w:rFonts w:ascii="宋体" w:hAnsi="宋体" w:hint="eastAsia"/>
+        </w:rPr>
+        <w:t>所示。</w:t>
       </w:r>
     </w:p>
     <w:p>
@@ -30981,12 +30279,1224 @@
         <w:jc w:val="center"/>
       </w:pPr>
       <w:r>
-        <w:rPr>
-          <w:rFonts w:ascii="宋体" w:hAnsi="宋体" w:hint="eastAsia"/>
+        <w:object w:dxaOrig="17734" w:dyaOrig="9344">
+          <v:shape id="_x0000_i1036" type="#_x0000_t75" style="width:402pt;height:211.5pt" o:ole="">
+            <v:imagedata r:id="rId53" o:title=""/>
+          </v:shape>
+          <o:OLEObject Type="Embed" ProgID="Visio.Drawing.11" ShapeID="_x0000_i1036" DrawAspect="Content" ObjectID="_1449129247" r:id="rId54"/>
+        </w:object>
+      </w:r>
+    </w:p>
+    <w:p>
+      <w:pPr>
+        <w:pStyle w:val="af0"/>
+        <w:rPr>
+          <w:rFonts w:hint="eastAsia"/>
+        </w:rPr>
+      </w:pPr>
+      <w:bookmarkStart w:id="89" w:name="_Ref375385701"/>
+      <w:r>
+        <w:rPr>
+          <w:rFonts w:hint="eastAsia"/>
+        </w:rPr>
+        <w:t>图</w:t>
+      </w:r>
+      <w:r>
+        <w:rPr>
+          <w:rFonts w:hint="eastAsia"/>
+        </w:rPr>
+        <w:t xml:space="preserve"> </w:t>
+      </w:r>
+      <w:r>
+        <w:fldChar w:fldCharType="begin"/>
+      </w:r>
+      <w:r>
+        <w:instrText xml:space="preserve"> </w:instrText>
+      </w:r>
+      <w:r>
+        <w:rPr>
+          <w:rFonts w:hint="eastAsia"/>
+        </w:rPr>
+        <w:instrText>STYLEREF 1 \s</w:instrText>
+      </w:r>
+      <w:r>
+        <w:instrText xml:space="preserve"> </w:instrText>
+      </w:r>
+      <w:r>
+        <w:fldChar w:fldCharType="separate"/>
+      </w:r>
+      <w:r>
+        <w:rPr>
           <w:noProof/>
         </w:rPr>
+        <w:t>3</w:t>
+      </w:r>
+      <w:r>
+        <w:fldChar w:fldCharType="end"/>
+      </w:r>
+      <w:r>
+        <w:t>.</w:t>
+      </w:r>
+      <w:r>
+        <w:fldChar w:fldCharType="begin"/>
+      </w:r>
+      <w:r>
+        <w:instrText xml:space="preserve"> </w:instrText>
+      </w:r>
+      <w:r>
+        <w:rPr>
+          <w:rFonts w:hint="eastAsia"/>
+        </w:rPr>
+        <w:instrText xml:space="preserve">SEQ </w:instrText>
+      </w:r>
+      <w:r>
+        <w:rPr>
+          <w:rFonts w:hint="eastAsia"/>
+        </w:rPr>
+        <w:instrText>图</w:instrText>
+      </w:r>
+      <w:r>
+        <w:rPr>
+          <w:rFonts w:hint="eastAsia"/>
+        </w:rPr>
+        <w:instrText xml:space="preserve"> \* ARABIC \s 1</w:instrText>
+      </w:r>
+      <w:r>
+        <w:instrText xml:space="preserve"> </w:instrText>
+      </w:r>
+      <w:r>
+        <w:fldChar w:fldCharType="separate"/>
+      </w:r>
+      <w:r>
+        <w:rPr>
+          <w:noProof/>
+        </w:rPr>
+        <w:t>11</w:t>
+      </w:r>
+      <w:r>
+        <w:fldChar w:fldCharType="end"/>
+      </w:r>
+      <w:bookmarkEnd w:id="89"/>
+      <w:r>
+        <w:rPr>
+          <w:rFonts w:hint="eastAsia"/>
+        </w:rPr>
+        <w:t xml:space="preserve"> </w:t>
+      </w:r>
+      <w:r>
+        <w:rPr>
+          <w:rFonts w:hint="eastAsia"/>
+        </w:rPr>
+        <w:t>示例</w:t>
+      </w:r>
+      <w:r>
+        <w:rPr>
+          <w:rFonts w:hint="eastAsia"/>
+        </w:rPr>
+        <w:t>CAD</w:t>
+      </w:r>
+      <w:r>
+        <w:rPr>
+          <w:rFonts w:hint="eastAsia"/>
+        </w:rPr>
+        <w:t>图的房间的提取结果</w:t>
+      </w:r>
+    </w:p>
+    <w:p>
+      <w:pPr>
+        <w:pStyle w:val="a1"/>
+        <w:spacing w:line="360" w:lineRule="auto"/>
+        <w:ind w:firstLine="480"/>
+        <w:rPr>
+          <w:rFonts w:ascii="宋体" w:hAnsi="宋体"/>
+        </w:rPr>
+      </w:pPr>
+      <w:r>
+        <w:rPr>
+          <w:rFonts w:ascii="宋体" w:hAnsi="宋体" w:hint="eastAsia"/>
+        </w:rPr>
+        <w:t>对房间</w:t>
+      </w:r>
+      <w:r>
+        <w:rPr>
+          <w:rFonts w:ascii="宋体" w:hAnsi="宋体" w:hint="eastAsia"/>
+        </w:rPr>
+        <w:t>的提取结果进行存储，其数据结构表示如</w:t>
+      </w:r>
+      <w:r>
+        <w:rPr>
+          <w:rFonts w:ascii="宋体" w:hAnsi="宋体"/>
+        </w:rPr>
+        <w:fldChar w:fldCharType="begin"/>
+      </w:r>
+      <w:r>
+        <w:rPr>
+          <w:rFonts w:ascii="宋体" w:hAnsi="宋体"/>
+        </w:rPr>
+        <w:instrText xml:space="preserve"> </w:instrText>
+      </w:r>
+      <w:r>
+        <w:rPr>
+          <w:rFonts w:ascii="宋体" w:hAnsi="宋体" w:hint="eastAsia"/>
+        </w:rPr>
+        <w:instrText>REF _Ref375387175 \h</w:instrText>
+      </w:r>
+      <w:r>
+        <w:rPr>
+          <w:rFonts w:ascii="宋体" w:hAnsi="宋体"/>
+        </w:rPr>
+        <w:instrText xml:space="preserve"> </w:instrText>
+      </w:r>
+      <w:r>
+        <w:rPr>
+          <w:rFonts w:ascii="宋体" w:hAnsi="宋体"/>
+        </w:rPr>
+      </w:r>
+      <w:r>
+        <w:rPr>
+          <w:rFonts w:ascii="宋体" w:hAnsi="宋体"/>
+        </w:rPr>
+        <w:fldChar w:fldCharType="separate"/>
+      </w:r>
+      <w:r>
+        <w:rPr>
+          <w:rFonts w:hint="eastAsia"/>
+        </w:rPr>
+        <w:t>图</w:t>
+      </w:r>
+      <w:r>
+        <w:rPr>
+          <w:rFonts w:hint="eastAsia"/>
+        </w:rPr>
+        <w:t xml:space="preserve"> </w:t>
+      </w:r>
+      <w:r>
+        <w:rPr>
+          <w:noProof/>
+        </w:rPr>
+        <w:t>3</w:t>
+      </w:r>
+      <w:r>
+        <w:t>.</w:t>
+      </w:r>
+      <w:r>
+        <w:rPr>
+          <w:noProof/>
+        </w:rPr>
+        <w:t>12</w:t>
+      </w:r>
+      <w:r>
+        <w:rPr>
+          <w:rFonts w:ascii="宋体" w:hAnsi="宋体"/>
+        </w:rPr>
+        <w:fldChar w:fldCharType="end"/>
+      </w:r>
+      <w:bookmarkStart w:id="90" w:name="_GoBack"/>
+      <w:bookmarkEnd w:id="90"/>
+      <w:r>
+        <w:rPr>
+          <w:rFonts w:ascii="宋体" w:hAnsi="宋体" w:hint="eastAsia"/>
+        </w:rPr>
+        <w:t>所示。</w:t>
+      </w:r>
+    </w:p>
+    <w:tbl>
+      <w:tblPr>
+        <w:tblStyle w:val="a6"/>
+        <w:tblW w:w="8396" w:type="dxa"/>
+        <w:jc w:val="center"/>
+        <w:tblInd w:w="210" w:type="dxa"/>
+        <w:tblLook w:val="04A0" w:firstRow="1" w:lastRow="0" w:firstColumn="1" w:lastColumn="0" w:noHBand="0" w:noVBand="1"/>
+      </w:tblPr>
+      <w:tblGrid>
+        <w:gridCol w:w="1456"/>
+        <w:gridCol w:w="957"/>
+        <w:gridCol w:w="3588"/>
+        <w:gridCol w:w="686"/>
+        <w:gridCol w:w="1709"/>
+      </w:tblGrid>
+      <w:tr>
+        <w:trPr>
+          <w:cantSplit/>
+          <w:trHeight w:val="349"/>
+          <w:jc w:val="center"/>
+        </w:trPr>
+        <w:tc>
+          <w:tcPr>
+            <w:tcW w:w="1456" w:type="dxa"/>
+            <w:tcBorders>
+              <w:top w:val="nil"/>
+              <w:left w:val="nil"/>
+              <w:right w:val="nil"/>
+            </w:tcBorders>
+            <w:vAlign w:val="center"/>
+          </w:tcPr>
+          <w:p>
+            <w:pPr>
+              <w:pStyle w:val="a1"/>
+              <w:ind w:firstLineChars="0" w:firstLine="0"/>
+              <w:jc w:val="center"/>
+            </w:pPr>
+            <w:r>
+              <w:rPr>
+                <w:rFonts w:hint="eastAsia"/>
+              </w:rPr>
+              <w:t>Room</w:t>
+            </w:r>
+            <w:r>
+              <w:rPr>
+                <w:rFonts w:hint="eastAsia"/>
+              </w:rPr>
+              <w:t>sArray</w:t>
+            </w:r>
+          </w:p>
+        </w:tc>
+        <w:tc>
+          <w:tcPr>
+            <w:tcW w:w="957" w:type="dxa"/>
+            <w:vMerge w:val="restart"/>
+            <w:tcBorders>
+              <w:top w:val="nil"/>
+              <w:left w:val="nil"/>
+              <w:bottom w:val="nil"/>
+              <w:right w:val="nil"/>
+            </w:tcBorders>
+            <w:vAlign w:val="center"/>
+          </w:tcPr>
+          <w:p>
+            <w:pPr>
+              <w:pStyle w:val="a1"/>
+              <w:ind w:firstLineChars="0" w:firstLine="0"/>
+            </w:pPr>
+            <w:r>
+              <w:rPr>
+                <w:rFonts w:hint="eastAsia"/>
+                <w:noProof/>
+              </w:rPr>
+              <mc:AlternateContent>
+                <mc:Choice Requires="wps">
+                  <w:drawing>
+                    <wp:anchor distT="0" distB="0" distL="114300" distR="114300" simplePos="0" relativeHeight="251667456" behindDoc="0" locked="0" layoutInCell="1" allowOverlap="1" wp14:anchorId="248DA4F7" wp14:editId="68FE6594">
+                      <wp:simplePos x="0" y="0"/>
+                      <wp:positionH relativeFrom="column">
+                        <wp:posOffset>-41910</wp:posOffset>
+                      </wp:positionH>
+                      <wp:positionV relativeFrom="paragraph">
+                        <wp:posOffset>-373380</wp:posOffset>
+                      </wp:positionV>
+                      <wp:extent cx="570865" cy="228600"/>
+                      <wp:effectExtent l="38100" t="0" r="19685" b="76200"/>
+                      <wp:wrapNone/>
+                      <wp:docPr id="6" name="直接箭头连接符 6"/>
+                      <wp:cNvGraphicFramePr/>
+                      <a:graphic xmlns:a="http://schemas.openxmlformats.org/drawingml/2006/main">
+                        <a:graphicData uri="http://schemas.microsoft.com/office/word/2010/wordprocessingShape">
+                          <wps:wsp>
+                            <wps:cNvCnPr/>
+                            <wps:spPr>
+                              <a:xfrm flipH="1">
+                                <a:off x="0" y="0"/>
+                                <a:ext cx="570865" cy="228600"/>
+                              </a:xfrm>
+                              <a:prstGeom prst="straightConnector1">
+                                <a:avLst/>
+                              </a:prstGeom>
+                              <a:ln>
+                                <a:solidFill>
+                                  <a:schemeClr val="tx1"/>
+                                </a:solidFill>
+                                <a:tailEnd type="arrow"/>
+                              </a:ln>
+                            </wps:spPr>
+                            <wps:style>
+                              <a:lnRef idx="1">
+                                <a:schemeClr val="accent1"/>
+                              </a:lnRef>
+                              <a:fillRef idx="0">
+                                <a:schemeClr val="accent1"/>
+                              </a:fillRef>
+                              <a:effectRef idx="0">
+                                <a:schemeClr val="accent1"/>
+                              </a:effectRef>
+                              <a:fontRef idx="minor">
+                                <a:schemeClr val="tx1"/>
+                              </a:fontRef>
+                            </wps:style>
+                            <wps:bodyPr/>
+                          </wps:wsp>
+                        </a:graphicData>
+                      </a:graphic>
+                      <wp14:sizeRelH relativeFrom="margin">
+                        <wp14:pctWidth>0</wp14:pctWidth>
+                      </wp14:sizeRelH>
+                      <wp14:sizeRelV relativeFrom="margin">
+                        <wp14:pctHeight>0</wp14:pctHeight>
+                      </wp14:sizeRelV>
+                    </wp:anchor>
+                  </w:drawing>
+                </mc:Choice>
+                <mc:Fallback>
+                  <w:pict>
+                    <v:shapetype id="_x0000_t32" coordsize="21600,21600" o:spt="32" o:oned="t" path="m,l21600,21600e" filled="f">
+                      <v:path arrowok="t" fillok="f" o:connecttype="none"/>
+                      <o:lock v:ext="edit" shapetype="t"/>
+                    </v:shapetype>
+                    <v:shape id="直接箭头连接符 6" o:spid="_x0000_s1026" type="#_x0000_t32" style="position:absolute;left:0;text-align:left;margin-left:-3.3pt;margin-top:-29.4pt;width:44.95pt;height:18pt;flip:x;z-index:251667456;visibility:visible;mso-wrap-style:square;mso-width-percent:0;mso-height-percent:0;mso-wrap-distance-left:9pt;mso-wrap-distance-top:0;mso-wrap-distance-right:9pt;mso-wrap-distance-bottom:0;mso-position-horizontal:absolute;mso-position-horizontal-relative:text;mso-position-vertical:absolute;mso-position-vertical-relative:text;mso-width-percent:0;mso-height-percent:0;mso-width-relative:margin;mso-height-relative:margin" o:gfxdata="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" strokecolor="black [3213]">
+                      <v:stroke endarrow="open"/>
+                    </v:shape>
+                  </w:pict>
+                </mc:Fallback>
+              </mc:AlternateContent>
+            </w:r>
+          </w:p>
+        </w:tc>
+        <w:tc>
+          <w:tcPr>
+            <w:tcW w:w="3588" w:type="dxa"/>
+            <w:tcBorders>
+              <w:top w:val="nil"/>
+              <w:left w:val="nil"/>
+              <w:bottom w:val="single" w:sz="4" w:space="0" w:color="auto"/>
+              <w:right w:val="nil"/>
+            </w:tcBorders>
+            <w:vAlign w:val="center"/>
+          </w:tcPr>
+          <w:p>
+            <w:pPr>
+              <w:pStyle w:val="a1"/>
+              <w:ind w:firstLineChars="0" w:firstLine="0"/>
+            </w:pPr>
+            <w:r>
+              <w:rPr>
+                <w:rFonts w:hint="eastAsia"/>
+              </w:rPr>
+              <w:t>Room</w:t>
+            </w:r>
+            <w:r>
+              <w:rPr>
+                <w:rFonts w:hint="eastAsia"/>
+              </w:rPr>
+              <w:t>[0]</w:t>
+            </w:r>
+          </w:p>
+        </w:tc>
+        <w:tc>
+          <w:tcPr>
+            <w:tcW w:w="686" w:type="dxa"/>
+            <w:vMerge w:val="restart"/>
+            <w:tcBorders>
+              <w:top w:val="nil"/>
+              <w:left w:val="nil"/>
+              <w:bottom w:val="nil"/>
+              <w:right w:val="nil"/>
+            </w:tcBorders>
+          </w:tcPr>
+          <w:p>
+            <w:pPr>
+              <w:pStyle w:val="a1"/>
+              <w:ind w:firstLineChars="0" w:firstLine="0"/>
+              <w:rPr>
+                <w:rFonts w:hint="eastAsia"/>
+              </w:rPr>
+            </w:pPr>
+            <w:r>
+              <w:rPr>
+                <w:rFonts w:hint="eastAsia"/>
+                <w:noProof/>
+              </w:rPr>
+              <mc:AlternateContent>
+                <mc:Choice Requires="wps">
+                  <w:drawing>
+                    <wp:anchor distT="0" distB="0" distL="114300" distR="114300" simplePos="0" relativeHeight="251669504" behindDoc="0" locked="0" layoutInCell="1" allowOverlap="1" wp14:anchorId="028BD468" wp14:editId="49605400">
+                      <wp:simplePos x="0" y="0"/>
+                      <wp:positionH relativeFrom="column">
+                        <wp:posOffset>-40639</wp:posOffset>
+                      </wp:positionH>
+                      <wp:positionV relativeFrom="paragraph">
+                        <wp:posOffset>130175</wp:posOffset>
+                      </wp:positionV>
+                      <wp:extent cx="400049" cy="923925"/>
+                      <wp:effectExtent l="38100" t="0" r="19685" b="66675"/>
+                      <wp:wrapNone/>
+                      <wp:docPr id="7" name="直接箭头连接符 7"/>
+                      <wp:cNvGraphicFramePr/>
+                      <a:graphic xmlns:a="http://schemas.openxmlformats.org/drawingml/2006/main">
+                        <a:graphicData uri="http://schemas.microsoft.com/office/word/2010/wordprocessingShape">
+                          <wps:wsp>
+                            <wps:cNvCnPr/>
+                            <wps:spPr>
+                              <a:xfrm flipH="1">
+                                <a:off x="0" y="0"/>
+                                <a:ext cx="400049" cy="923925"/>
+                              </a:xfrm>
+                              <a:prstGeom prst="straightConnector1">
+                                <a:avLst/>
+                              </a:prstGeom>
+                              <a:ln>
+                                <a:solidFill>
+                                  <a:schemeClr val="tx1"/>
+                                </a:solidFill>
+                                <a:tailEnd type="arrow"/>
+                              </a:ln>
+                            </wps:spPr>
+                            <wps:style>
+                              <a:lnRef idx="1">
+                                <a:schemeClr val="accent1"/>
+                              </a:lnRef>
+                              <a:fillRef idx="0">
+                                <a:schemeClr val="accent1"/>
+                              </a:fillRef>
+                              <a:effectRef idx="0">
+                                <a:schemeClr val="accent1"/>
+                              </a:effectRef>
+                              <a:fontRef idx="minor">
+                                <a:schemeClr val="tx1"/>
+                              </a:fontRef>
+                            </wps:style>
+                            <wps:bodyPr/>
+                          </wps:wsp>
+                        </a:graphicData>
+                      </a:graphic>
+                      <wp14:sizeRelH relativeFrom="margin">
+                        <wp14:pctWidth>0</wp14:pctWidth>
+                      </wp14:sizeRelH>
+                      <wp14:sizeRelV relativeFrom="margin">
+                        <wp14:pctHeight>0</wp14:pctHeight>
+                      </wp14:sizeRelV>
+                    </wp:anchor>
+                  </w:drawing>
+                </mc:Choice>
+                <mc:Fallback>
+                  <w:pict>
+                    <v:shape id="直接箭头连接符 7" o:spid="_x0000_s1026" type="#_x0000_t32" style="position:absolute;left:0;text-align:left;margin-left:-3.2pt;margin-top:10.25pt;width:31.5pt;height:72.75pt;flip:x;z-index:251669504;visibility:visible;mso-wrap-style:square;mso-width-percent:0;mso-height-percent:0;mso-wrap-distance-left:9pt;mso-wrap-distance-top:0;mso-wrap-distance-right:9pt;mso-wrap-distance-bottom:0;mso-position-horizontal:absolute;mso-position-horizontal-relative:text;mso-position-vertical:absolute;mso-position-vertical-relative:text;mso-width-percent:0;mso-height-percent:0;mso-width-relative:margin;mso-height-relative:margin" o:gfxdata="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" strokecolor="black [3213]">
+                      <v:stroke endarrow="open"/>
+                    </v:shape>
+                  </w:pict>
+                </mc:Fallback>
+              </mc:AlternateContent>
+            </w:r>
+          </w:p>
+        </w:tc>
+        <w:tc>
+          <w:tcPr>
+            <w:tcW w:w="1709" w:type="dxa"/>
+            <w:tcBorders>
+              <w:top w:val="nil"/>
+              <w:left w:val="nil"/>
+              <w:bottom w:val="single" w:sz="4" w:space="0" w:color="auto"/>
+              <w:right w:val="nil"/>
+            </w:tcBorders>
+          </w:tcPr>
+          <w:p>
+            <w:pPr>
+              <w:pStyle w:val="a1"/>
+              <w:ind w:firstLineChars="0" w:firstLine="0"/>
+              <w:rPr>
+                <w:rFonts w:hint="eastAsia"/>
+              </w:rPr>
+            </w:pPr>
+            <w:r>
+              <w:rPr>
+                <w:rFonts w:hint="eastAsia"/>
+              </w:rPr>
+              <w:t>wallLineArrary</w:t>
+            </w:r>
+          </w:p>
+        </w:tc>
+      </w:tr>
+      <w:tr>
+        <w:trPr>
+          <w:cantSplit/>
+          <w:trHeight w:val="368"/>
+          <w:jc w:val="center"/>
+        </w:trPr>
+        <w:tc>
+          <w:tcPr>
+            <w:tcW w:w="1456" w:type="dxa"/>
+            <w:vAlign w:val="center"/>
+          </w:tcPr>
+          <w:p>
+            <w:pPr>
+              <w:pStyle w:val="a1"/>
+              <w:ind w:firstLineChars="0" w:firstLine="0"/>
+            </w:pPr>
+            <w:r>
+              <w:rPr>
+                <w:rFonts w:hint="eastAsia"/>
+              </w:rPr>
+              <w:t>Room</w:t>
+            </w:r>
+            <w:r>
+              <w:rPr>
+                <w:rFonts w:hint="eastAsia"/>
+              </w:rPr>
+              <w:t>[0]</w:t>
+            </w:r>
+          </w:p>
+        </w:tc>
+        <w:tc>
+          <w:tcPr>
+            <w:tcW w:w="957" w:type="dxa"/>
+            <w:vMerge/>
+            <w:tcBorders>
+              <w:bottom w:val="nil"/>
+              <w:right w:val="single" w:sz="4" w:space="0" w:color="auto"/>
+            </w:tcBorders>
+            <w:vAlign w:val="center"/>
+          </w:tcPr>
+          <w:p>
+            <w:pPr>
+              <w:pStyle w:val="a1"/>
+              <w:ind w:firstLineChars="0" w:firstLine="0"/>
+            </w:pPr>
+          </w:p>
+        </w:tc>
+        <w:tc>
+          <w:tcPr>
+            <w:tcW w:w="3588" w:type="dxa"/>
+            <w:tcBorders>
+              <w:left w:val="single" w:sz="4" w:space="0" w:color="auto"/>
+            </w:tcBorders>
+            <w:vAlign w:val="center"/>
+          </w:tcPr>
+          <w:p>
+            <w:pPr>
+              <w:pStyle w:val="a1"/>
+              <w:ind w:firstLineChars="0" w:firstLine="0"/>
+            </w:pPr>
+            <w:r>
+              <w:rPr>
+                <w:rFonts w:hint="eastAsia"/>
+              </w:rPr>
+              <w:t>ID: 0</w:t>
+            </w:r>
+          </w:p>
+        </w:tc>
+        <w:tc>
+          <w:tcPr>
+            <w:tcW w:w="686" w:type="dxa"/>
+            <w:vMerge/>
+            <w:tcBorders>
+              <w:left w:val="single" w:sz="4" w:space="0" w:color="auto"/>
+              <w:bottom w:val="nil"/>
+            </w:tcBorders>
+          </w:tcPr>
+          <w:p>
+            <w:pPr>
+              <w:pStyle w:val="a1"/>
+              <w:ind w:firstLineChars="0" w:firstLine="0"/>
+              <w:rPr>
+                <w:rFonts w:hint="eastAsia"/>
+              </w:rPr>
+            </w:pPr>
+          </w:p>
+        </w:tc>
+        <w:tc>
+          <w:tcPr>
+            <w:tcW w:w="1709" w:type="dxa"/>
+            <w:tcBorders>
+              <w:left w:val="single" w:sz="4" w:space="0" w:color="auto"/>
+            </w:tcBorders>
+          </w:tcPr>
+          <w:p>
+            <w:pPr>
+              <w:pStyle w:val="a1"/>
+              <w:ind w:firstLineChars="0" w:firstLine="0"/>
+              <w:rPr>
+                <w:rFonts w:hint="eastAsia"/>
+              </w:rPr>
+            </w:pPr>
+            <w:r>
+              <w:t>W</w:t>
+            </w:r>
+            <w:r>
+              <w:rPr>
+                <w:rFonts w:hint="eastAsia"/>
+              </w:rPr>
+              <w:t>all[0]</w:t>
+            </w:r>
+          </w:p>
+        </w:tc>
+      </w:tr>
+      <w:tr>
+        <w:trPr>
+          <w:cantSplit/>
+          <w:trHeight w:val="349"/>
+          <w:jc w:val="center"/>
+        </w:trPr>
+        <w:tc>
+          <w:tcPr>
+            <w:tcW w:w="1456" w:type="dxa"/>
+            <w:vAlign w:val="center"/>
+          </w:tcPr>
+          <w:p>
+            <w:pPr>
+              <w:pStyle w:val="a1"/>
+              <w:ind w:firstLineChars="0" w:firstLine="0"/>
+            </w:pPr>
+            <w:r>
+              <w:rPr>
+                <w:rFonts w:hint="eastAsia"/>
+              </w:rPr>
+              <w:t>Room</w:t>
+            </w:r>
+            <w:r>
+              <w:rPr>
+                <w:rFonts w:hint="eastAsia"/>
+              </w:rPr>
+              <w:t>[1]</w:t>
+            </w:r>
+          </w:p>
+        </w:tc>
+        <w:tc>
+          <w:tcPr>
+            <w:tcW w:w="957" w:type="dxa"/>
+            <w:vMerge/>
+            <w:tcBorders>
+              <w:bottom w:val="nil"/>
+              <w:right w:val="single" w:sz="4" w:space="0" w:color="auto"/>
+            </w:tcBorders>
+            <w:vAlign w:val="center"/>
+          </w:tcPr>
+          <w:p>
+            <w:pPr>
+              <w:pStyle w:val="a1"/>
+              <w:ind w:firstLineChars="0" w:firstLine="0"/>
+            </w:pPr>
+          </w:p>
+        </w:tc>
+        <w:tc>
+          <w:tcPr>
+            <w:tcW w:w="3588" w:type="dxa"/>
+            <w:tcBorders>
+              <w:left w:val="single" w:sz="4" w:space="0" w:color="auto"/>
+            </w:tcBorders>
+            <w:vAlign w:val="center"/>
+          </w:tcPr>
+          <w:p>
+            <w:pPr>
+              <w:pStyle w:val="a1"/>
+              <w:ind w:firstLineChars="0" w:firstLine="0"/>
+            </w:pPr>
+            <w:r>
+              <w:rPr>
+                <w:rFonts w:hint="eastAsia"/>
+              </w:rPr>
+              <w:t>RoomName:Room101</w:t>
+            </w:r>
+          </w:p>
+        </w:tc>
+        <w:tc>
+          <w:tcPr>
+            <w:tcW w:w="686" w:type="dxa"/>
+            <w:vMerge/>
+            <w:tcBorders>
+              <w:left w:val="single" w:sz="4" w:space="0" w:color="auto"/>
+              <w:bottom w:val="nil"/>
+            </w:tcBorders>
+          </w:tcPr>
+          <w:p>
+            <w:pPr>
+              <w:pStyle w:val="a1"/>
+              <w:ind w:firstLineChars="0" w:firstLine="0"/>
+              <w:rPr>
+                <w:rFonts w:hint="eastAsia"/>
+              </w:rPr>
+            </w:pPr>
+          </w:p>
+        </w:tc>
+        <w:tc>
+          <w:tcPr>
+            <w:tcW w:w="1709" w:type="dxa"/>
+            <w:tcBorders>
+              <w:left w:val="single" w:sz="4" w:space="0" w:color="auto"/>
+            </w:tcBorders>
+          </w:tcPr>
+          <w:p>
+            <w:pPr>
+              <w:pStyle w:val="a1"/>
+              <w:ind w:firstLineChars="0" w:firstLine="0"/>
+              <w:rPr>
+                <w:rFonts w:hint="eastAsia"/>
+              </w:rPr>
+            </w:pPr>
+            <w:r>
+              <w:t>W</w:t>
+            </w:r>
+            <w:r>
+              <w:rPr>
+                <w:rFonts w:hint="eastAsia"/>
+              </w:rPr>
+              <w:t>all[1]</w:t>
+            </w:r>
+          </w:p>
+        </w:tc>
+      </w:tr>
+      <w:tr>
+        <w:trPr>
+          <w:cantSplit/>
+          <w:trHeight w:val="388"/>
+          <w:jc w:val="center"/>
+        </w:trPr>
+        <w:tc>
+          <w:tcPr>
+            <w:tcW w:w="1456" w:type="dxa"/>
+            <w:vAlign w:val="center"/>
+          </w:tcPr>
+          <w:p>
+            <w:pPr>
+              <w:pStyle w:val="a1"/>
+              <w:ind w:firstLineChars="0" w:firstLine="0"/>
+            </w:pPr>
+            <w:r>
+              <w:rPr>
+                <w:rFonts w:hint="eastAsia"/>
+              </w:rPr>
+              <w:t>…</w:t>
+            </w:r>
+          </w:p>
+        </w:tc>
+        <w:tc>
+          <w:tcPr>
+            <w:tcW w:w="957" w:type="dxa"/>
+            <w:vMerge/>
+            <w:tcBorders>
+              <w:bottom w:val="nil"/>
+              <w:right w:val="single" w:sz="4" w:space="0" w:color="auto"/>
+            </w:tcBorders>
+            <w:vAlign w:val="center"/>
+          </w:tcPr>
+          <w:p>
+            <w:pPr>
+              <w:pStyle w:val="a1"/>
+              <w:ind w:firstLineChars="0" w:firstLine="0"/>
+            </w:pPr>
+          </w:p>
+        </w:tc>
+        <w:tc>
+          <w:tcPr>
+            <w:tcW w:w="3588" w:type="dxa"/>
+            <w:tcBorders>
+              <w:left w:val="single" w:sz="4" w:space="0" w:color="auto"/>
+            </w:tcBorders>
+            <w:vAlign w:val="center"/>
+          </w:tcPr>
+          <w:p>
+            <w:pPr>
+              <w:pStyle w:val="a1"/>
+              <w:ind w:firstLineChars="0" w:firstLine="0"/>
+            </w:pPr>
+            <w:r>
+              <w:rPr>
+                <w:rFonts w:hint="eastAsia"/>
+              </w:rPr>
+              <w:t>WallLineNum:4</w:t>
+            </w:r>
+          </w:p>
+        </w:tc>
+        <w:tc>
+          <w:tcPr>
+            <w:tcW w:w="686" w:type="dxa"/>
+            <w:vMerge/>
+            <w:tcBorders>
+              <w:left w:val="single" w:sz="4" w:space="0" w:color="auto"/>
+              <w:bottom w:val="nil"/>
+            </w:tcBorders>
+          </w:tcPr>
+          <w:p>
+            <w:pPr>
+              <w:pStyle w:val="a1"/>
+              <w:ind w:firstLineChars="0" w:firstLine="0"/>
+              <w:rPr>
+                <w:rFonts w:hint="eastAsia"/>
+              </w:rPr>
+            </w:pPr>
+          </w:p>
+        </w:tc>
+        <w:tc>
+          <w:tcPr>
+            <w:tcW w:w="1709" w:type="dxa"/>
+            <w:tcBorders>
+              <w:left w:val="single" w:sz="4" w:space="0" w:color="auto"/>
+            </w:tcBorders>
+          </w:tcPr>
+          <w:p>
+            <w:pPr>
+              <w:pStyle w:val="a1"/>
+              <w:ind w:firstLineChars="0" w:firstLine="0"/>
+              <w:rPr>
+                <w:rFonts w:hint="eastAsia"/>
+              </w:rPr>
+            </w:pPr>
+            <w:r>
+              <w:t>W</w:t>
+            </w:r>
+            <w:r>
+              <w:rPr>
+                <w:rFonts w:hint="eastAsia"/>
+              </w:rPr>
+              <w:t>all[2]</w:t>
+            </w:r>
+          </w:p>
+        </w:tc>
+      </w:tr>
+      <w:tr>
+        <w:trPr>
+          <w:cantSplit/>
+          <w:trHeight w:val="368"/>
+          <w:jc w:val="center"/>
+        </w:trPr>
+        <w:tc>
+          <w:tcPr>
+            <w:tcW w:w="1456" w:type="dxa"/>
+            <w:vAlign w:val="center"/>
+          </w:tcPr>
+          <w:p>
+            <w:pPr>
+              <w:pStyle w:val="a1"/>
+              <w:ind w:firstLineChars="0" w:firstLine="0"/>
+            </w:pPr>
+            <w:r>
+              <w:rPr>
+                <w:rFonts w:hint="eastAsia"/>
+              </w:rPr>
+              <w:t>Room</w:t>
+            </w:r>
+            <w:r>
+              <w:rPr>
+                <w:rFonts w:hint="eastAsia"/>
+              </w:rPr>
+              <w:t>[9]</w:t>
+            </w:r>
+          </w:p>
+        </w:tc>
+        <w:tc>
+          <w:tcPr>
+            <w:tcW w:w="957" w:type="dxa"/>
+            <w:vMerge/>
+            <w:tcBorders>
+              <w:bottom w:val="nil"/>
+              <w:right w:val="single" w:sz="4" w:space="0" w:color="auto"/>
+            </w:tcBorders>
+            <w:vAlign w:val="center"/>
+          </w:tcPr>
+          <w:p>
+            <w:pPr>
+              <w:pStyle w:val="a1"/>
+              <w:ind w:firstLineChars="0" w:firstLine="0"/>
+            </w:pPr>
+          </w:p>
+        </w:tc>
+        <w:tc>
+          <w:tcPr>
+            <w:tcW w:w="3588" w:type="dxa"/>
+            <w:tcBorders>
+              <w:left w:val="single" w:sz="4" w:space="0" w:color="auto"/>
+            </w:tcBorders>
+            <w:vAlign w:val="center"/>
+          </w:tcPr>
+          <w:p>
+            <w:pPr>
+              <w:pStyle w:val="a1"/>
+              <w:keepNext/>
+              <w:ind w:firstLineChars="0" w:firstLine="0"/>
+            </w:pPr>
+            <w:r>
+              <w:rPr>
+                <w:rFonts w:hint="eastAsia"/>
+              </w:rPr>
+              <w:t>WallLineArray: wallLineArray</w:t>
+            </w:r>
+          </w:p>
+        </w:tc>
+        <w:tc>
+          <w:tcPr>
+            <w:tcW w:w="686" w:type="dxa"/>
+            <w:vMerge/>
+            <w:tcBorders>
+              <w:left w:val="single" w:sz="4" w:space="0" w:color="auto"/>
+              <w:bottom w:val="nil"/>
+            </w:tcBorders>
+          </w:tcPr>
+          <w:p>
+            <w:pPr>
+              <w:pStyle w:val="a1"/>
+              <w:keepNext/>
+              <w:ind w:firstLineChars="0" w:firstLine="0"/>
+              <w:rPr>
+                <w:rFonts w:hint="eastAsia"/>
+              </w:rPr>
+            </w:pPr>
+          </w:p>
+        </w:tc>
+        <w:tc>
+          <w:tcPr>
+            <w:tcW w:w="1709" w:type="dxa"/>
+            <w:tcBorders>
+              <w:left w:val="single" w:sz="4" w:space="0" w:color="auto"/>
+            </w:tcBorders>
+          </w:tcPr>
+          <w:p>
+            <w:pPr>
+              <w:pStyle w:val="a1"/>
+              <w:keepNext/>
+              <w:ind w:firstLineChars="0" w:firstLine="0"/>
+              <w:rPr>
+                <w:rFonts w:hint="eastAsia"/>
+              </w:rPr>
+            </w:pPr>
+            <w:r>
+              <w:t>W</w:t>
+            </w:r>
+            <w:r>
+              <w:rPr>
+                <w:rFonts w:hint="eastAsia"/>
+              </w:rPr>
+              <w:t>all[3]</w:t>
+            </w:r>
+          </w:p>
+        </w:tc>
+      </w:tr>
+    </w:tbl>
+    <w:p>
+      <w:pPr>
+        <w:pStyle w:val="af0"/>
+      </w:pPr>
+      <w:bookmarkStart w:id="91" w:name="_Ref375387175"/>
+      <w:r>
+        <w:rPr>
+          <w:rFonts w:hint="eastAsia"/>
+        </w:rPr>
+        <w:t>图</w:t>
+      </w:r>
+      <w:r>
+        <w:rPr>
+          <w:rFonts w:hint="eastAsia"/>
+        </w:rPr>
+        <w:t xml:space="preserve"> </w:t>
+      </w:r>
+      <w:r>
+        <w:fldChar w:fldCharType="begin"/>
+      </w:r>
+      <w:r>
+        <w:instrText xml:space="preserve"> </w:instrText>
+      </w:r>
+      <w:r>
+        <w:rPr>
+          <w:rFonts w:hint="eastAsia"/>
+        </w:rPr>
+        <w:instrText>STYLEREF 1 \s</w:instrText>
+      </w:r>
+      <w:r>
+        <w:instrText xml:space="preserve"> </w:instrText>
+      </w:r>
+      <w:r>
+        <w:fldChar w:fldCharType="separate"/>
+      </w:r>
+      <w:r>
+        <w:rPr>
+          <w:noProof/>
+        </w:rPr>
+        <w:t>3</w:t>
+      </w:r>
+      <w:r>
+        <w:fldChar w:fldCharType="end"/>
+      </w:r>
+      <w:r>
+        <w:t>.</w:t>
+      </w:r>
+      <w:r>
+        <w:fldChar w:fldCharType="begin"/>
+      </w:r>
+      <w:r>
+        <w:instrText xml:space="preserve"> </w:instrText>
+      </w:r>
+      <w:r>
+        <w:rPr>
+          <w:rFonts w:hint="eastAsia"/>
+        </w:rPr>
+        <w:instrText xml:space="preserve">SEQ </w:instrText>
+      </w:r>
+      <w:r>
+        <w:rPr>
+          <w:rFonts w:hint="eastAsia"/>
+        </w:rPr>
+        <w:instrText>图</w:instrText>
+      </w:r>
+      <w:r>
+        <w:rPr>
+          <w:rFonts w:hint="eastAsia"/>
+        </w:rPr>
+        <w:instrText xml:space="preserve"> \* ARABIC \s 1</w:instrText>
+      </w:r>
+      <w:r>
+        <w:instrText xml:space="preserve"> </w:instrText>
+      </w:r>
+      <w:r>
+        <w:fldChar w:fldCharType="separate"/>
+      </w:r>
+      <w:r>
+        <w:rPr>
+          <w:noProof/>
+        </w:rPr>
+        <w:t>12</w:t>
+      </w:r>
+      <w:r>
+        <w:fldChar w:fldCharType="end"/>
+      </w:r>
+      <w:bookmarkEnd w:id="91"/>
+      <w:r>
+        <w:rPr>
+          <w:rFonts w:hint="eastAsia"/>
+        </w:rPr>
+        <w:t xml:space="preserve"> </w:t>
+      </w:r>
+      <w:r>
+        <w:rPr>
+          <w:rFonts w:hint="eastAsia"/>
+        </w:rPr>
+        <w:t>房间的数据结构</w:t>
+      </w:r>
+    </w:p>
+    <w:p>
+      <w:pPr>
+        <w:pStyle w:val="3"/>
+        <w:spacing w:before="240" w:after="120"/>
+        <w:rPr>
+          <w:rFonts w:ascii="宋体" w:eastAsia="宋体" w:hAnsi="宋体"/>
+        </w:rPr>
+      </w:pPr>
+      <w:r>
+        <w:rPr>
+          <w:rFonts w:ascii="宋体" w:eastAsia="宋体" w:hAnsi="宋体" w:hint="eastAsia"/>
+        </w:rPr>
+        <w:t>楼梯和电梯的提取</w:t>
+      </w:r>
+    </w:p>
+    <w:p>
+      <w:pPr>
+        <w:pStyle w:val="a1"/>
+        <w:spacing w:line="360" w:lineRule="auto"/>
+        <w:ind w:firstLine="480"/>
+        <w:rPr>
+          <w:rFonts w:ascii="宋体" w:hAnsi="宋体"/>
+        </w:rPr>
+      </w:pPr>
+      <w:r>
+        <w:rPr>
+          <w:rFonts w:ascii="宋体" w:hAnsi="宋体" w:hint="eastAsia"/>
+        </w:rPr>
+        <w:t>直线楼梯通常表示为被若干条相等长度的平行线划分的矩形，有时也会额外地标记一个箭头以表示楼梯的方向。</w:t>
+      </w:r>
+      <w:r>
+        <w:rPr>
+          <w:rFonts w:ascii="宋体" w:hAnsi="宋体" w:hint="eastAsia"/>
+        </w:rPr>
+        <w:t>曲尺楼梯或者盘梯</w:t>
+      </w:r>
+      <w:r>
+        <w:rPr>
+          <w:rFonts w:ascii="宋体" w:hAnsi="宋体" w:hint="eastAsia"/>
+        </w:rPr>
+        <w:t>则表示为被等分的弧线（如</w:t>
+      </w:r>
+      <w:r>
+        <w:rPr>
+          <w:rFonts w:ascii="宋体" w:hAnsi="宋体"/>
+        </w:rPr>
+        <w:fldChar w:fldCharType="begin"/>
+      </w:r>
+      <w:r>
+        <w:rPr>
+          <w:rFonts w:ascii="宋体" w:hAnsi="宋体"/>
+        </w:rPr>
+        <w:instrText xml:space="preserve"> </w:instrText>
+      </w:r>
+      <w:r>
+        <w:rPr>
+          <w:rFonts w:ascii="宋体" w:hAnsi="宋体" w:hint="eastAsia"/>
+        </w:rPr>
+        <w:instrText>REF _Ref375215012 \h</w:instrText>
+      </w:r>
+      <w:r>
+        <w:rPr>
+          <w:rFonts w:ascii="宋体" w:hAnsi="宋体"/>
+        </w:rPr>
+        <w:instrText xml:space="preserve"> </w:instrText>
+      </w:r>
+      <w:r>
+        <w:rPr>
+          <w:rFonts w:ascii="宋体" w:hAnsi="宋体"/>
+        </w:rPr>
+      </w:r>
+      <w:r>
+        <w:rPr>
+          <w:rFonts w:ascii="宋体" w:hAnsi="宋体"/>
+        </w:rPr>
+        <w:fldChar w:fldCharType="separate"/>
+      </w:r>
+      <w:r>
+        <w:rPr>
+          <w:rFonts w:hint="eastAsia"/>
+        </w:rPr>
+        <w:t>图</w:t>
+      </w:r>
+      <w:r>
+        <w:rPr>
+          <w:rFonts w:hint="eastAsia"/>
+        </w:rPr>
+        <w:t xml:space="preserve"> </w:t>
+      </w:r>
+      <w:r>
+        <w:rPr>
+          <w:noProof/>
+        </w:rPr>
+        <w:t>3</w:t>
+      </w:r>
+      <w:r>
+        <w:t>.</w:t>
+      </w:r>
+      <w:r>
+        <w:rPr>
+          <w:noProof/>
+        </w:rPr>
+        <w:t>7</w:t>
+      </w:r>
+      <w:r>
+        <w:rPr>
+          <w:rFonts w:ascii="宋体" w:hAnsi="宋体"/>
+        </w:rPr>
+        <w:fldChar w:fldCharType="end"/>
+      </w:r>
+      <w:r>
+        <w:rPr>
+          <w:rFonts w:ascii="宋体" w:hAnsi="宋体" w:hint="eastAsia"/>
+        </w:rPr>
+        <w:t>所示）。通过检测分隔线的边界的形状，楼梯的轮廓就能被检测出来。电梯通常被画在楼梯的同一图层，看上去是一个带条纹的或者交叉线的盒子。</w:t>
+      </w:r>
+      <w:r>
+        <w:rPr>
+          <w:rFonts w:ascii="宋体" w:hAnsi="宋体" w:hint="eastAsia"/>
+        </w:rPr>
+        <w:t>如果在一个楼层的CAD图中检测到电梯或者楼梯，那么在该楼层的相邻两层的对应位置都应有电梯或者楼梯，这些区域应该作为相邻两层楼的出入口。</w:t>
+      </w:r>
+    </w:p>
+    <w:p>
+      <w:pPr>
+        <w:pStyle w:val="a1"/>
+        <w:keepNext/>
+        <w:spacing w:line="360" w:lineRule="auto"/>
+        <w:ind w:firstLineChars="0" w:firstLine="0"/>
+        <w:jc w:val="center"/>
+      </w:pPr>
+      <w:r>
+        <w:rPr>
+          <w:rFonts w:ascii="宋体" w:hAnsi="宋体" w:hint="eastAsia"/>
+          <w:noProof/>
+        </w:rPr>
+        <w:lastRenderedPageBreak/>
         <w:drawing>
-          <wp:inline distT="0" distB="0" distL="0" distR="0" wp14:anchorId="4503185C" wp14:editId="22CA5412">
+          <wp:inline distT="0" distB="0" distL="0" distR="0" wp14:anchorId="34A337D0" wp14:editId="74A0EB32">
             <wp:extent cx="5324475" cy="2600325"/>
             <wp:effectExtent l="0" t="0" r="9525" b="9525"/>
             <wp:docPr id="3" name="图片 3"/>
@@ -31003,7 +31513,7 @@
                     </pic:cNvPicPr>
                   </pic:nvPicPr>
                   <pic:blipFill>
-                    <a:blip r:embed="rId53">
+                    <a:blip r:embed="rId55">
                       <a:extLst>
                         <a:ext uri="{28A0092B-C50C-407E-A947-70E740481C1C}">
                           <a14:useLocalDpi xmlns:a14="http://schemas.microsoft.com/office/drawing/2010/main" val="0"/>
@@ -31039,8 +31549,8 @@
       <w:pPr>
         <w:pStyle w:val="af0"/>
       </w:pPr>
-      <w:bookmarkStart w:id="90" w:name="_Ref375215012"/>
-      <w:bookmarkStart w:id="91" w:name="_Toc375313911"/>
+      <w:bookmarkStart w:id="92" w:name="_Ref375215012"/>
+      <w:bookmarkStart w:id="93" w:name="_Toc375313911"/>
       <w:r>
         <w:rPr>
           <w:rFonts w:hint="eastAsia"/>
@@ -31117,12 +31627,12 @@
         <w:rPr>
           <w:noProof/>
         </w:rPr>
-        <w:t>11</w:t>
+        <w:t>13</w:t>
       </w:r>
       <w:r>
         <w:fldChar w:fldCharType="end"/>
       </w:r>
-      <w:bookmarkEnd w:id="90"/>
+      <w:bookmarkEnd w:id="92"/>
       <w:r>
         <w:rPr>
           <w:rFonts w:hint="eastAsia"/>
@@ -31135,7 +31645,7 @@
         </w:rPr>
         <w:t>不同类型的楼梯和电梯</w:t>
       </w:r>
-      <w:bookmarkEnd w:id="91"/>
+      <w:bookmarkEnd w:id="93"/>
     </w:p>
     <w:p>
       <w:pPr>
@@ -31290,14 +31800,7 @@
         <w:rPr>
           <w:rFonts w:ascii="宋体" w:hAnsi="宋体" w:hint="eastAsia"/>
         </w:rPr>
-        <w:t>关于这个问题得到的较为普遍的回答是因为他们室外觉得室外的道路比较“松散”。实际上这个“松散”的意思是室外道路的宽阔反而使得盲童们在行进的过程中容易迷失方向，无法抓住正确的路线。对此，他们解释到室外</w:t>
-      </w:r>
-      <w:r>
-        <w:rPr>
-          <w:rFonts w:ascii="宋体" w:hAnsi="宋体" w:hint="eastAsia"/>
-        </w:rPr>
-        <w:lastRenderedPageBreak/>
-        <w:t>的道路缺少一定的限制设施来提醒盲人正确的方向。此外，室外的道路有很多不规律的岔口，使得他们在面临众多选择时容易不知所措。据此，盲童所说的“松散”的更为具体的解释应当为“容易产生迷失感”。</w:t>
+        <w:t>关于这个问题得到的较为普遍的回答是因为他们室外觉得室外的道路比较“松散”。实际上这个“松散”的意思是室外道路的宽阔反而使得盲童们在行进的过程中容易迷失方向，无法抓住正确的路线。对此，他们解释到室外的道路缺少一定的限制设施来提醒盲人正确的方向。此外，室外的道路有很多不规律的岔口，使得他们在面临众多选择时容易不知所措。据此，盲童所说的“松散”的更为具体的解释应当为“容易产生迷失感”。</w:t>
       </w:r>
     </w:p>
     <w:p>
@@ -31313,6 +31816,7 @@
         <w:rPr>
           <w:rFonts w:ascii="宋体" w:hAnsi="宋体" w:hint="eastAsia"/>
         </w:rPr>
+        <w:lastRenderedPageBreak/>
         <w:t>其次，转弯也是困扰盲人的较为常见的一个问题。通过同盲童们的交谈，也可以发现他们对这个问题的担忧。</w:t>
       </w:r>
       <w:r>
@@ -31663,9 +32167,8 @@
           <w:rFonts w:ascii="宋体" w:hAnsi="宋体" w:hint="eastAsia"/>
           <w:noProof/>
         </w:rPr>
-        <w:lastRenderedPageBreak/>
         <w:drawing>
-          <wp:inline distT="0" distB="0" distL="0" distR="0" wp14:anchorId="4707F76D" wp14:editId="17ABF5FA">
+          <wp:inline distT="0" distB="0" distL="0" distR="0" wp14:anchorId="5C6BC5B0" wp14:editId="2D8BD9C3">
             <wp:extent cx="4505325" cy="3655274"/>
             <wp:effectExtent l="0" t="0" r="0" b="2540"/>
             <wp:docPr id="13" name="图片 13"/>
@@ -31680,7 +32183,7 @@
                     <pic:cNvPicPr/>
                   </pic:nvPicPr>
                   <pic:blipFill>
-                    <a:blip r:embed="rId54">
+                    <a:blip r:embed="rId56">
                       <a:extLst>
                         <a:ext uri="{28A0092B-C50C-407E-A947-70E740481C1C}">
                           <a14:useLocalDpi xmlns:a14="http://schemas.microsoft.com/office/drawing/2010/main" val="0"/>
@@ -31714,7 +32217,7 @@
           <w:rFonts w:ascii="宋体" w:hAnsi="宋体"/>
         </w:rPr>
       </w:pPr>
-      <w:bookmarkStart w:id="92" w:name="_Ref375320307"/>
+      <w:bookmarkStart w:id="94" w:name="_Ref375320307"/>
       <w:r>
         <w:rPr>
           <w:rFonts w:hint="eastAsia"/>
@@ -31791,12 +32294,12 @@
         <w:rPr>
           <w:noProof/>
         </w:rPr>
-        <w:t>12</w:t>
+        <w:t>14</w:t>
       </w:r>
       <w:r>
         <w:fldChar w:fldCharType="end"/>
       </w:r>
-      <w:bookmarkEnd w:id="92"/>
+      <w:bookmarkEnd w:id="94"/>
       <w:r>
         <w:rPr>
           <w:rFonts w:hint="eastAsia"/>
@@ -31829,8 +32332,9 @@
           <w:rFonts w:ascii="宋体" w:hAnsi="宋体" w:hint="eastAsia"/>
           <w:noProof/>
         </w:rPr>
+        <w:lastRenderedPageBreak/>
         <w:drawing>
-          <wp:inline distT="0" distB="0" distL="0" distR="0" wp14:anchorId="3B084872" wp14:editId="47D001F9">
+          <wp:inline distT="0" distB="0" distL="0" distR="0" wp14:anchorId="692DEC19" wp14:editId="21C76841">
             <wp:extent cx="4296619" cy="3495675"/>
             <wp:effectExtent l="0" t="0" r="8890" b="0"/>
             <wp:docPr id="16" name="图片 16"/>
@@ -31845,7 +32349,7 @@
                     <pic:cNvPicPr/>
                   </pic:nvPicPr>
                   <pic:blipFill>
-                    <a:blip r:embed="rId55">
+                    <a:blip r:embed="rId57">
                       <a:extLst>
                         <a:ext uri="{28A0092B-C50C-407E-A947-70E740481C1C}">
                           <a14:useLocalDpi xmlns:a14="http://schemas.microsoft.com/office/drawing/2010/main" val="0"/>
@@ -31879,7 +32383,7 @@
           <w:rFonts w:ascii="宋体" w:hAnsi="宋体"/>
         </w:rPr>
       </w:pPr>
-      <w:bookmarkStart w:id="93" w:name="_Ref375320313"/>
+      <w:bookmarkStart w:id="95" w:name="_Ref375320313"/>
       <w:r>
         <w:rPr>
           <w:rFonts w:hint="eastAsia"/>
@@ -31956,12 +32460,12 @@
         <w:rPr>
           <w:noProof/>
         </w:rPr>
-        <w:t>13</w:t>
+        <w:t>15</w:t>
       </w:r>
       <w:r>
         <w:fldChar w:fldCharType="end"/>
       </w:r>
-      <w:bookmarkEnd w:id="93"/>
+      <w:bookmarkEnd w:id="95"/>
       <w:r>
         <w:rPr>
           <w:rFonts w:hint="eastAsia"/>
@@ -31994,9 +32498,8 @@
           <w:rFonts w:ascii="宋体" w:hAnsi="宋体" w:hint="eastAsia"/>
           <w:noProof/>
         </w:rPr>
-        <w:lastRenderedPageBreak/>
         <w:drawing>
-          <wp:inline distT="0" distB="0" distL="0" distR="0" wp14:anchorId="11E88F04" wp14:editId="21C352F6">
+          <wp:inline distT="0" distB="0" distL="0" distR="0" wp14:anchorId="79F75209" wp14:editId="20132DF7">
             <wp:extent cx="4261035" cy="3495675"/>
             <wp:effectExtent l="0" t="0" r="6350" b="0"/>
             <wp:docPr id="17" name="图片 17"/>
@@ -32011,7 +32514,7 @@
                     <pic:cNvPicPr/>
                   </pic:nvPicPr>
                   <pic:blipFill>
-                    <a:blip r:embed="rId56">
+                    <a:blip r:embed="rId58">
                       <a:extLst>
                         <a:ext uri="{28A0092B-C50C-407E-A947-70E740481C1C}">
                           <a14:useLocalDpi xmlns:a14="http://schemas.microsoft.com/office/drawing/2010/main" val="0"/>
@@ -32042,7 +32545,7 @@
       <w:pPr>
         <w:pStyle w:val="af0"/>
       </w:pPr>
-      <w:bookmarkStart w:id="94" w:name="_Ref375320316"/>
+      <w:bookmarkStart w:id="96" w:name="_Ref375320316"/>
       <w:r>
         <w:rPr>
           <w:rFonts w:hint="eastAsia"/>
@@ -32119,12 +32622,12 @@
         <w:rPr>
           <w:noProof/>
         </w:rPr>
-        <w:t>14</w:t>
+        <w:t>16</w:t>
       </w:r>
       <w:r>
         <w:fldChar w:fldCharType="end"/>
       </w:r>
-      <w:bookmarkEnd w:id="94"/>
+      <w:bookmarkEnd w:id="96"/>
       <w:r>
         <w:rPr>
           <w:rFonts w:hint="eastAsia"/>
@@ -32157,6 +32660,7 @@
         <w:rPr>
           <w:rFonts w:ascii="宋体" w:hAnsi="宋体" w:hint="eastAsia"/>
         </w:rPr>
+        <w:lastRenderedPageBreak/>
         <w:t>为便于说明，对以上中学生所绘制的地图做矢量转换，得到</w:t>
       </w:r>
       <w:r>
@@ -32345,7 +32849,7 @@
           <w:noProof/>
         </w:rPr>
         <w:drawing>
-          <wp:inline distT="0" distB="0" distL="0" distR="0" wp14:anchorId="5D527E48" wp14:editId="40C384F8">
+          <wp:inline distT="0" distB="0" distL="0" distR="0" wp14:anchorId="1AD7189A" wp14:editId="48D78471">
             <wp:extent cx="3914775" cy="3069297"/>
             <wp:effectExtent l="0" t="0" r="0" b="0"/>
             <wp:docPr id="18" name="图片 18"/>
@@ -32360,7 +32864,7 @@
                     <pic:cNvPicPr/>
                   </pic:nvPicPr>
                   <pic:blipFill>
-                    <a:blip r:embed="rId57">
+                    <a:blip r:embed="rId59">
                       <a:extLst>
                         <a:ext uri="{28A0092B-C50C-407E-A947-70E740481C1C}">
                           <a14:useLocalDpi xmlns:a14="http://schemas.microsoft.com/office/drawing/2010/main" val="0"/>
@@ -32394,7 +32898,7 @@
           <w:rFonts w:ascii="宋体" w:hAnsi="宋体"/>
         </w:rPr>
       </w:pPr>
-      <w:bookmarkStart w:id="95" w:name="_Ref375320478"/>
+      <w:bookmarkStart w:id="97" w:name="_Ref375320478"/>
       <w:r>
         <w:rPr>
           <w:rFonts w:hint="eastAsia"/>
@@ -32471,12 +32975,12 @@
         <w:rPr>
           <w:noProof/>
         </w:rPr>
-        <w:t>15</w:t>
+        <w:t>17</w:t>
       </w:r>
       <w:r>
         <w:fldChar w:fldCharType="end"/>
       </w:r>
-      <w:bookmarkEnd w:id="95"/>
+      <w:bookmarkEnd w:id="97"/>
       <w:r>
         <w:rPr>
           <w:rFonts w:hint="eastAsia"/>
@@ -32509,9 +33013,8 @@
           <w:rFonts w:ascii="宋体" w:hAnsi="宋体" w:hint="eastAsia"/>
           <w:noProof/>
         </w:rPr>
-        <w:lastRenderedPageBreak/>
         <w:drawing>
-          <wp:inline distT="0" distB="0" distL="0" distR="0" wp14:anchorId="27D0FEC1" wp14:editId="17C9F1BB">
+          <wp:inline distT="0" distB="0" distL="0" distR="0" wp14:anchorId="0F00BB3F" wp14:editId="2A1C0B59">
             <wp:extent cx="4410075" cy="3470240"/>
             <wp:effectExtent l="0" t="0" r="0" b="0"/>
             <wp:docPr id="19" name="图片 19"/>
@@ -32526,7 +33029,7 @@
                     <pic:cNvPicPr/>
                   </pic:nvPicPr>
                   <pic:blipFill>
-                    <a:blip r:embed="rId58">
+                    <a:blip r:embed="rId60">
                       <a:extLst>
                         <a:ext uri="{28A0092B-C50C-407E-A947-70E740481C1C}">
                           <a14:useLocalDpi xmlns:a14="http://schemas.microsoft.com/office/drawing/2010/main" val="0"/>
@@ -32560,7 +33063,7 @@
           <w:rFonts w:ascii="宋体" w:hAnsi="宋体"/>
         </w:rPr>
       </w:pPr>
-      <w:bookmarkStart w:id="96" w:name="_Ref375320481"/>
+      <w:bookmarkStart w:id="98" w:name="_Ref375320481"/>
       <w:r>
         <w:rPr>
           <w:rFonts w:hint="eastAsia"/>
@@ -32637,12 +33140,12 @@
         <w:rPr>
           <w:noProof/>
         </w:rPr>
-        <w:t>16</w:t>
+        <w:t>18</w:t>
       </w:r>
       <w:r>
         <w:fldChar w:fldCharType="end"/>
       </w:r>
-      <w:bookmarkEnd w:id="96"/>
+      <w:bookmarkEnd w:id="98"/>
       <w:r>
         <w:rPr>
           <w:rFonts w:hint="eastAsia"/>
@@ -32675,8 +33178,9 @@
           <w:rFonts w:ascii="宋体" w:hAnsi="宋体" w:hint="eastAsia"/>
           <w:noProof/>
         </w:rPr>
+        <w:lastRenderedPageBreak/>
         <w:drawing>
-          <wp:inline distT="0" distB="0" distL="0" distR="0" wp14:anchorId="394B4E94" wp14:editId="19124DB9">
+          <wp:inline distT="0" distB="0" distL="0" distR="0" wp14:anchorId="10EC164C" wp14:editId="4C202798">
             <wp:extent cx="4324350" cy="3465150"/>
             <wp:effectExtent l="0" t="0" r="0" b="2540"/>
             <wp:docPr id="20" name="图片 20"/>
@@ -32691,7 +33195,7 @@
                     <pic:cNvPicPr/>
                   </pic:nvPicPr>
                   <pic:blipFill>
-                    <a:blip r:embed="rId59">
+                    <a:blip r:embed="rId61">
                       <a:extLst>
                         <a:ext uri="{28A0092B-C50C-407E-A947-70E740481C1C}">
                           <a14:useLocalDpi xmlns:a14="http://schemas.microsoft.com/office/drawing/2010/main" val="0"/>
@@ -32725,7 +33229,7 @@
           <w:rFonts w:ascii="宋体" w:hAnsi="宋体"/>
         </w:rPr>
       </w:pPr>
-      <w:bookmarkStart w:id="97" w:name="_Ref375320482"/>
+      <w:bookmarkStart w:id="99" w:name="_Ref375320482"/>
       <w:r>
         <w:rPr>
           <w:rFonts w:hint="eastAsia"/>
@@ -32802,12 +33306,12 @@
         <w:rPr>
           <w:noProof/>
         </w:rPr>
-        <w:t>17</w:t>
+        <w:t>19</w:t>
       </w:r>
       <w:r>
         <w:fldChar w:fldCharType="end"/>
       </w:r>
-      <w:bookmarkEnd w:id="97"/>
+      <w:bookmarkEnd w:id="99"/>
       <w:r>
         <w:rPr>
           <w:rFonts w:hint="eastAsia"/>
@@ -32840,7 +33344,6 @@
         <w:rPr>
           <w:rFonts w:ascii="宋体" w:hAnsi="宋体" w:hint="eastAsia"/>
         </w:rPr>
-        <w:lastRenderedPageBreak/>
         <w:t>对比</w:t>
       </w:r>
       <w:r>
@@ -32943,8 +33446,9 @@
           <w:rFonts w:ascii="宋体" w:hAnsi="宋体" w:hint="eastAsia"/>
           <w:noProof/>
         </w:rPr>
+        <w:lastRenderedPageBreak/>
         <w:drawing>
-          <wp:inline distT="0" distB="0" distL="0" distR="0" wp14:anchorId="6E3C7065" wp14:editId="1FB0C9C1">
+          <wp:inline distT="0" distB="0" distL="0" distR="0" wp14:anchorId="089BBEB9" wp14:editId="59F08424">
             <wp:extent cx="4638675" cy="4463965"/>
             <wp:effectExtent l="0" t="0" r="0" b="0"/>
             <wp:docPr id="21" name="图片 21"/>
@@ -32959,7 +33463,7 @@
                     <pic:cNvPicPr/>
                   </pic:nvPicPr>
                   <pic:blipFill>
-                    <a:blip r:embed="rId60">
+                    <a:blip r:embed="rId62">
                       <a:extLst>
                         <a:ext uri="{28A0092B-C50C-407E-A947-70E740481C1C}">
                           <a14:useLocalDpi xmlns:a14="http://schemas.microsoft.com/office/drawing/2010/main" val="0"/>
@@ -32993,7 +33497,7 @@
           <w:rFonts w:ascii="宋体" w:hAnsi="宋体"/>
         </w:rPr>
       </w:pPr>
-      <w:bookmarkStart w:id="98" w:name="_Ref375320834"/>
+      <w:bookmarkStart w:id="100" w:name="_Ref375320834"/>
       <w:r>
         <w:rPr>
           <w:rFonts w:hint="eastAsia"/>
@@ -33070,12 +33574,12 @@
         <w:rPr>
           <w:noProof/>
         </w:rPr>
-        <w:t>18</w:t>
+        <w:t>20</w:t>
       </w:r>
       <w:r>
         <w:fldChar w:fldCharType="end"/>
       </w:r>
-      <w:bookmarkEnd w:id="98"/>
+      <w:bookmarkEnd w:id="100"/>
       <w:r>
         <w:rPr>
           <w:rFonts w:hint="eastAsia"/>
@@ -33140,9 +33644,9 @@
       <w:r>
         <w:object w:dxaOrig="18502" w:dyaOrig="10706">
           <v:shape id="_x0000_i1035" type="#_x0000_t75" style="width:419.25pt;height:242.25pt" o:ole="">
-            <v:imagedata r:id="rId61" o:title=""/>
+            <v:imagedata r:id="rId63" o:title=""/>
           </v:shape>
-          <o:OLEObject Type="Embed" ProgID="Visio.Drawing.11" ShapeID="_x0000_i1035" DrawAspect="Content" ObjectID="_1449126440" r:id="rId62"/>
+          <o:OLEObject Type="Embed" ProgID="Visio.Drawing.11" ShapeID="_x0000_i1035" DrawAspect="Content" ObjectID="_1449129248" r:id="rId64"/>
         </w:object>
       </w:r>
     </w:p>
@@ -33477,14 +33981,12 @@
         </w:rPr>
         <w:t>：主要从距离、</w:t>
       </w:r>
-      <w:proofErr w:type="spellStart"/>
       <w:r>
         <w:rPr>
           <w:rFonts w:hint="eastAsia"/>
         </w:rPr>
         <w:t>iWatch</w:t>
       </w:r>
-      <w:proofErr w:type="spellEnd"/>
       <w:r>
         <w:rPr>
           <w:rFonts w:hint="eastAsia"/>
@@ -33557,18 +34059,18 @@
           <w:rFonts w:ascii="宋体" w:eastAsia="宋体" w:hAnsi="宋体"/>
         </w:rPr>
       </w:pPr>
-      <w:bookmarkStart w:id="99" w:name="_Toc165262367"/>
-      <w:bookmarkStart w:id="100" w:name="_Toc373869751"/>
-      <w:bookmarkStart w:id="101" w:name="_Toc373953842"/>
+      <w:bookmarkStart w:id="101" w:name="_Toc165262367"/>
+      <w:bookmarkStart w:id="102" w:name="_Toc373869751"/>
+      <w:bookmarkStart w:id="103" w:name="_Toc373953842"/>
       <w:r>
         <w:rPr>
           <w:rFonts w:ascii="宋体" w:eastAsia="宋体" w:hAnsi="宋体" w:hint="eastAsia"/>
         </w:rPr>
         <w:t>本章小结</w:t>
       </w:r>
-      <w:bookmarkEnd w:id="99"/>
-      <w:bookmarkEnd w:id="100"/>
       <w:bookmarkEnd w:id="101"/>
+      <w:bookmarkEnd w:id="102"/>
+      <w:bookmarkEnd w:id="103"/>
     </w:p>
     <w:p>
       <w:pPr>
@@ -33578,10 +34080,10 @@
           <w:rFonts w:ascii="宋体" w:hAnsi="宋体"/>
         </w:rPr>
         <w:sectPr>
-          <w:headerReference w:type="even" r:id="rId63"/>
-          <w:headerReference w:type="default" r:id="rId64"/>
-          <w:footerReference w:type="even" r:id="rId65"/>
-          <w:footerReference w:type="default" r:id="rId66"/>
+          <w:headerReference w:type="even" r:id="rId65"/>
+          <w:headerReference w:type="default" r:id="rId66"/>
+          <w:footerReference w:type="even" r:id="rId67"/>
+          <w:footerReference w:type="default" r:id="rId68"/>
           <w:endnotePr>
             <w:numFmt w:val="decimal"/>
           </w:endnotePr>
@@ -33591,12 +34093,12 @@
           <w:docGrid w:linePitch="360" w:charSpace="1861"/>
         </w:sectPr>
       </w:pPr>
-      <w:bookmarkStart w:id="102" w:name="_Toc165262368"/>
-      <w:bookmarkStart w:id="103" w:name="_Toc373869752"/>
-      <w:bookmarkStart w:id="104" w:name="_Toc373953843"/>
-      <w:bookmarkEnd w:id="102"/>
-      <w:bookmarkEnd w:id="103"/>
+      <w:bookmarkStart w:id="104" w:name="_Toc165262368"/>
+      <w:bookmarkStart w:id="105" w:name="_Toc373869752"/>
+      <w:bookmarkStart w:id="106" w:name="_Toc373953843"/>
       <w:bookmarkEnd w:id="104"/>
+      <w:bookmarkEnd w:id="105"/>
+      <w:bookmarkEnd w:id="106"/>
     </w:p>
     <w:p>
       <w:pPr>
@@ -33607,8 +34109,8 @@
           <w:rFonts w:ascii="宋体" w:eastAsia="宋体" w:hAnsi="宋体"/>
         </w:rPr>
       </w:pPr>
-      <w:bookmarkStart w:id="105" w:name="_Toc373869753"/>
-      <w:bookmarkStart w:id="106" w:name="_Toc373953844"/>
+      <w:bookmarkStart w:id="107" w:name="_Toc373869753"/>
+      <w:bookmarkStart w:id="108" w:name="_Toc373953844"/>
       <w:r>
         <w:rPr>
           <w:rFonts w:ascii="宋体" w:eastAsia="宋体" w:hAnsi="宋体" w:hint="eastAsia"/>
@@ -33616,8 +34118,8 @@
         <w:lastRenderedPageBreak/>
         <w:t>基于室内定位的服务</w:t>
       </w:r>
-      <w:bookmarkEnd w:id="105"/>
-      <w:bookmarkEnd w:id="106"/>
+      <w:bookmarkEnd w:id="107"/>
+      <w:bookmarkEnd w:id="108"/>
     </w:p>
     <w:p>
       <w:pPr>
@@ -33637,16 +34139,16 @@
           <w:rFonts w:ascii="宋体" w:eastAsia="宋体" w:hAnsi="宋体"/>
         </w:rPr>
       </w:pPr>
-      <w:bookmarkStart w:id="107" w:name="_Toc373869754"/>
-      <w:bookmarkStart w:id="108" w:name="_Toc373953845"/>
+      <w:bookmarkStart w:id="109" w:name="_Toc373869754"/>
+      <w:bookmarkStart w:id="110" w:name="_Toc373953845"/>
       <w:r>
         <w:rPr>
           <w:rFonts w:ascii="宋体" w:eastAsia="宋体" w:hAnsi="宋体" w:hint="eastAsia"/>
         </w:rPr>
         <w:t>室内服务内容</w:t>
       </w:r>
-      <w:bookmarkEnd w:id="107"/>
-      <w:bookmarkEnd w:id="108"/>
+      <w:bookmarkEnd w:id="109"/>
+      <w:bookmarkEnd w:id="110"/>
     </w:p>
     <w:p>
       <w:pPr>
@@ -33691,12 +34193,12 @@
           <w:rFonts w:ascii="宋体" w:eastAsia="宋体" w:hAnsi="宋体"/>
         </w:rPr>
       </w:pPr>
-      <w:bookmarkStart w:id="109" w:name="_Toc165262371"/>
-      <w:bookmarkStart w:id="110" w:name="_Toc373869755"/>
-      <w:bookmarkStart w:id="111" w:name="_Toc373953846"/>
-      <w:bookmarkEnd w:id="109"/>
-      <w:bookmarkEnd w:id="110"/>
+      <w:bookmarkStart w:id="111" w:name="_Toc165262371"/>
+      <w:bookmarkStart w:id="112" w:name="_Toc373869755"/>
+      <w:bookmarkStart w:id="113" w:name="_Toc373953846"/>
       <w:bookmarkEnd w:id="111"/>
+      <w:bookmarkEnd w:id="112"/>
+      <w:bookmarkEnd w:id="113"/>
     </w:p>
     <w:p>
       <w:pPr>
@@ -33958,14 +34460,14 @@
           <w:rFonts w:ascii="宋体" w:eastAsia="宋体" w:hAnsi="宋体"/>
         </w:rPr>
       </w:pPr>
-      <w:bookmarkStart w:id="112" w:name="_Toc373953847"/>
+      <w:bookmarkStart w:id="114" w:name="_Toc373953847"/>
       <w:r>
         <w:rPr>
           <w:rFonts w:ascii="宋体" w:eastAsia="宋体" w:hAnsi="宋体" w:hint="eastAsia"/>
         </w:rPr>
         <w:t>基于“推”的位置服务</w:t>
       </w:r>
-      <w:bookmarkEnd w:id="112"/>
+      <w:bookmarkEnd w:id="114"/>
     </w:p>
     <w:p>
       <w:pPr>
@@ -33976,14 +34478,14 @@
           <w:rFonts w:ascii="宋体" w:eastAsia="宋体" w:hAnsi="宋体"/>
         </w:rPr>
       </w:pPr>
-      <w:bookmarkStart w:id="113" w:name="_Toc373953848"/>
+      <w:bookmarkStart w:id="115" w:name="_Toc373953848"/>
       <w:r>
         <w:rPr>
           <w:rFonts w:ascii="宋体" w:eastAsia="宋体" w:hAnsi="宋体" w:hint="eastAsia"/>
         </w:rPr>
         <w:t>基于“拉”的位置服务</w:t>
       </w:r>
-      <w:bookmarkEnd w:id="113"/>
+      <w:bookmarkEnd w:id="115"/>
     </w:p>
     <w:p>
       <w:pPr>
@@ -33994,16 +34496,16 @@
           <w:rFonts w:ascii="宋体" w:eastAsia="宋体" w:hAnsi="宋体"/>
         </w:rPr>
       </w:pPr>
-      <w:bookmarkStart w:id="114" w:name="_Toc373869756"/>
-      <w:bookmarkStart w:id="115" w:name="_Toc373953849"/>
+      <w:bookmarkStart w:id="116" w:name="_Toc373869756"/>
+      <w:bookmarkStart w:id="117" w:name="_Toc373953849"/>
       <w:r>
         <w:rPr>
           <w:rFonts w:ascii="宋体" w:eastAsia="宋体" w:hAnsi="宋体" w:hint="eastAsia"/>
         </w:rPr>
         <w:t>室内服务框架</w:t>
       </w:r>
-      <w:bookmarkEnd w:id="114"/>
-      <w:bookmarkEnd w:id="115"/>
+      <w:bookmarkEnd w:id="116"/>
+      <w:bookmarkEnd w:id="117"/>
     </w:p>
     <w:p>
       <w:pPr>
@@ -34014,18 +34516,18 @@
           <w:rFonts w:ascii="宋体" w:eastAsia="宋体" w:hAnsi="宋体"/>
         </w:rPr>
       </w:pPr>
-      <w:bookmarkStart w:id="116" w:name="_Toc165262372"/>
-      <w:bookmarkStart w:id="117" w:name="_Toc373869757"/>
-      <w:bookmarkStart w:id="118" w:name="_Toc373953850"/>
+      <w:bookmarkStart w:id="118" w:name="_Toc165262372"/>
+      <w:bookmarkStart w:id="119" w:name="_Toc373869757"/>
+      <w:bookmarkStart w:id="120" w:name="_Toc373953850"/>
       <w:r>
         <w:rPr>
           <w:rFonts w:ascii="宋体" w:eastAsia="宋体" w:hAnsi="宋体" w:hint="eastAsia"/>
         </w:rPr>
         <w:t>本章小结</w:t>
       </w:r>
-      <w:bookmarkEnd w:id="116"/>
-      <w:bookmarkEnd w:id="117"/>
       <w:bookmarkEnd w:id="118"/>
+      <w:bookmarkEnd w:id="119"/>
+      <w:bookmarkEnd w:id="120"/>
     </w:p>
     <w:p>
       <w:pPr>
@@ -34035,12 +34537,12 @@
           <w:rFonts w:ascii="宋体" w:eastAsia="宋体" w:hAnsi="宋体"/>
         </w:rPr>
       </w:pPr>
-      <w:bookmarkStart w:id="119" w:name="_Toc165262373"/>
-      <w:bookmarkStart w:id="120" w:name="_Toc373869758"/>
-      <w:bookmarkStart w:id="121" w:name="_Toc373953851"/>
-      <w:bookmarkEnd w:id="119"/>
-      <w:bookmarkEnd w:id="120"/>
+      <w:bookmarkStart w:id="121" w:name="_Toc165262373"/>
+      <w:bookmarkStart w:id="122" w:name="_Toc373869758"/>
+      <w:bookmarkStart w:id="123" w:name="_Toc373953851"/>
       <w:bookmarkEnd w:id="121"/>
+      <w:bookmarkEnd w:id="122"/>
+      <w:bookmarkEnd w:id="123"/>
     </w:p>
     <w:p>
       <w:pPr>
@@ -34100,10 +34602,10 @@
           <w:rFonts w:ascii="宋体" w:hAnsi="宋体"/>
         </w:rPr>
         <w:sectPr>
-          <w:headerReference w:type="even" r:id="rId67"/>
-          <w:headerReference w:type="default" r:id="rId68"/>
-          <w:footerReference w:type="even" r:id="rId69"/>
-          <w:footerReference w:type="default" r:id="rId70"/>
+          <w:headerReference w:type="even" r:id="rId69"/>
+          <w:headerReference w:type="default" r:id="rId70"/>
+          <w:footerReference w:type="even" r:id="rId71"/>
+          <w:footerReference w:type="default" r:id="rId72"/>
           <w:endnotePr>
             <w:numFmt w:val="decimal"/>
           </w:endnotePr>
@@ -34123,8 +34625,8 @@
           <w:rFonts w:ascii="宋体" w:eastAsia="宋体" w:hAnsi="宋体"/>
         </w:rPr>
       </w:pPr>
-      <w:bookmarkStart w:id="122" w:name="_Toc373869759"/>
-      <w:bookmarkStart w:id="123" w:name="_Toc373953852"/>
+      <w:bookmarkStart w:id="124" w:name="_Toc373869759"/>
+      <w:bookmarkStart w:id="125" w:name="_Toc373953852"/>
       <w:r>
         <w:rPr>
           <w:rFonts w:ascii="宋体" w:eastAsia="宋体" w:hAnsi="宋体" w:hint="eastAsia"/>
@@ -34144,8 +34646,8 @@
         </w:rPr>
         <w:t>系统的实现</w:t>
       </w:r>
-      <w:bookmarkEnd w:id="122"/>
-      <w:bookmarkEnd w:id="123"/>
+      <w:bookmarkEnd w:id="124"/>
+      <w:bookmarkEnd w:id="125"/>
     </w:p>
     <w:p>
       <w:pPr>
@@ -34166,8 +34668,8 @@
           <w:rFonts w:ascii="宋体" w:eastAsia="宋体" w:hAnsi="宋体"/>
         </w:rPr>
       </w:pPr>
-      <w:bookmarkStart w:id="124" w:name="_Toc373869760"/>
-      <w:bookmarkStart w:id="125" w:name="_Toc373953853"/>
+      <w:bookmarkStart w:id="126" w:name="_Toc373869760"/>
+      <w:bookmarkStart w:id="127" w:name="_Toc373953853"/>
       <w:r>
         <w:rPr>
           <w:rFonts w:ascii="宋体" w:eastAsia="宋体" w:hAnsi="宋体" w:hint="eastAsia"/>
@@ -34186,8 +34688,8 @@
         </w:rPr>
         <w:t>系统架构</w:t>
       </w:r>
-      <w:bookmarkEnd w:id="124"/>
-      <w:bookmarkEnd w:id="125"/>
+      <w:bookmarkEnd w:id="126"/>
+      <w:bookmarkEnd w:id="127"/>
     </w:p>
     <w:p>
       <w:pPr>
@@ -34222,12 +34724,12 @@
           <w:rFonts w:ascii="宋体" w:eastAsia="宋体" w:hAnsi="宋体"/>
         </w:rPr>
       </w:pPr>
-      <w:bookmarkStart w:id="126" w:name="_Toc165262376"/>
-      <w:bookmarkStart w:id="127" w:name="_Toc373869761"/>
-      <w:bookmarkStart w:id="128" w:name="_Toc373953854"/>
-      <w:bookmarkEnd w:id="126"/>
-      <w:bookmarkEnd w:id="127"/>
+      <w:bookmarkStart w:id="128" w:name="_Toc165262376"/>
+      <w:bookmarkStart w:id="129" w:name="_Toc373869761"/>
+      <w:bookmarkStart w:id="130" w:name="_Toc373953854"/>
       <w:bookmarkEnd w:id="128"/>
+      <w:bookmarkEnd w:id="129"/>
+      <w:bookmarkEnd w:id="130"/>
     </w:p>
     <w:p>
       <w:pPr>
@@ -34248,8 +34750,8 @@
           <w:rFonts w:ascii="宋体" w:eastAsia="宋体" w:hAnsi="宋体"/>
         </w:rPr>
       </w:pPr>
-      <w:bookmarkStart w:id="129" w:name="_Toc373869762"/>
-      <w:bookmarkStart w:id="130" w:name="_Toc373953855"/>
+      <w:bookmarkStart w:id="131" w:name="_Toc373869762"/>
+      <w:bookmarkStart w:id="132" w:name="_Toc373953855"/>
       <w:r>
         <w:rPr>
           <w:rFonts w:ascii="宋体" w:eastAsia="宋体" w:hAnsi="宋体" w:hint="eastAsia"/>
@@ -34262,8 +34764,8 @@
         </w:rPr>
         <w:t>服务器实现</w:t>
       </w:r>
-      <w:bookmarkEnd w:id="129"/>
-      <w:bookmarkEnd w:id="130"/>
+      <w:bookmarkEnd w:id="131"/>
+      <w:bookmarkEnd w:id="132"/>
     </w:p>
     <w:p>
       <w:pPr>
@@ -34274,8 +34776,8 @@
           <w:rFonts w:ascii="宋体" w:eastAsia="宋体" w:hAnsi="宋体"/>
         </w:rPr>
       </w:pPr>
-      <w:bookmarkStart w:id="131" w:name="_Toc373869763"/>
-      <w:bookmarkStart w:id="132" w:name="_Toc373953856"/>
+      <w:bookmarkStart w:id="133" w:name="_Toc373869763"/>
+      <w:bookmarkStart w:id="134" w:name="_Toc373953856"/>
       <w:r>
         <w:rPr>
           <w:rFonts w:ascii="宋体" w:eastAsia="宋体" w:hAnsi="宋体" w:hint="eastAsia"/>
@@ -34288,8 +34790,8 @@
         </w:rPr>
         <w:t>客户端实现</w:t>
       </w:r>
-      <w:bookmarkEnd w:id="131"/>
-      <w:bookmarkEnd w:id="132"/>
+      <w:bookmarkEnd w:id="133"/>
+      <w:bookmarkEnd w:id="134"/>
     </w:p>
     <w:p>
       <w:pPr>
@@ -34300,16 +34802,16 @@
           <w:rFonts w:ascii="宋体" w:eastAsia="宋体" w:hAnsi="宋体"/>
         </w:rPr>
       </w:pPr>
-      <w:bookmarkStart w:id="133" w:name="_Toc373869764"/>
-      <w:bookmarkStart w:id="134" w:name="_Toc373953857"/>
+      <w:bookmarkStart w:id="135" w:name="_Toc373869764"/>
+      <w:bookmarkStart w:id="136" w:name="_Toc373953857"/>
       <w:r>
         <w:rPr>
           <w:rFonts w:ascii="宋体" w:eastAsia="宋体" w:hAnsi="宋体" w:hint="eastAsia"/>
         </w:rPr>
         <w:t>系统测试</w:t>
       </w:r>
-      <w:bookmarkEnd w:id="133"/>
-      <w:bookmarkEnd w:id="134"/>
+      <w:bookmarkEnd w:id="135"/>
+      <w:bookmarkEnd w:id="136"/>
     </w:p>
     <w:p>
       <w:pPr>
@@ -34320,10 +34822,10 @@
           <w:rFonts w:ascii="宋体" w:hAnsi="宋体"/>
         </w:rPr>
         <w:sectPr>
-          <w:headerReference w:type="even" r:id="rId71"/>
-          <w:headerReference w:type="default" r:id="rId72"/>
-          <w:footerReference w:type="even" r:id="rId73"/>
-          <w:footerReference w:type="default" r:id="rId74"/>
+          <w:headerReference w:type="even" r:id="rId73"/>
+          <w:headerReference w:type="default" r:id="rId74"/>
+          <w:footerReference w:type="even" r:id="rId75"/>
+          <w:footerReference w:type="default" r:id="rId76"/>
           <w:endnotePr>
             <w:numFmt w:val="decimal"/>
           </w:endnotePr>
@@ -34333,18 +34835,18 @@
           <w:docGrid w:linePitch="360" w:charSpace="1861"/>
         </w:sectPr>
       </w:pPr>
-      <w:bookmarkStart w:id="135" w:name="_Toc165262377"/>
-      <w:bookmarkStart w:id="136" w:name="_Toc373869765"/>
-      <w:bookmarkStart w:id="137" w:name="_Toc373953858"/>
+      <w:bookmarkStart w:id="137" w:name="_Toc165262377"/>
+      <w:bookmarkStart w:id="138" w:name="_Toc373869765"/>
+      <w:bookmarkStart w:id="139" w:name="_Toc373953858"/>
       <w:r>
         <w:rPr>
           <w:rFonts w:ascii="宋体" w:eastAsia="宋体" w:hAnsi="宋体" w:hint="eastAsia"/>
         </w:rPr>
         <w:t>本章小结</w:t>
       </w:r>
-      <w:bookmarkEnd w:id="135"/>
-      <w:bookmarkEnd w:id="136"/>
       <w:bookmarkEnd w:id="137"/>
+      <w:bookmarkEnd w:id="138"/>
+      <w:bookmarkEnd w:id="139"/>
     </w:p>
     <w:p>
       <w:pPr>
@@ -34355,8 +34857,8 @@
           <w:rFonts w:ascii="宋体" w:eastAsia="宋体" w:hAnsi="宋体"/>
         </w:rPr>
       </w:pPr>
-      <w:bookmarkStart w:id="138" w:name="_Toc373869767"/>
-      <w:bookmarkStart w:id="139" w:name="_Toc373953860"/>
+      <w:bookmarkStart w:id="140" w:name="_Toc373869767"/>
+      <w:bookmarkStart w:id="141" w:name="_Toc373953860"/>
       <w:r>
         <w:rPr>
           <w:rFonts w:ascii="宋体" w:eastAsia="宋体" w:hAnsi="宋体" w:hint="eastAsia"/>
@@ -34364,8 +34866,8 @@
         <w:lastRenderedPageBreak/>
         <w:t>总结与展望</w:t>
       </w:r>
-      <w:bookmarkEnd w:id="138"/>
-      <w:bookmarkEnd w:id="139"/>
+      <w:bookmarkEnd w:id="140"/>
+      <w:bookmarkEnd w:id="141"/>
     </w:p>
     <w:p>
       <w:pPr>
@@ -34383,16 +34885,16 @@
           <w:rFonts w:ascii="宋体" w:eastAsia="宋体" w:hAnsi="宋体"/>
         </w:rPr>
       </w:pPr>
-      <w:bookmarkStart w:id="140" w:name="_Toc373869768"/>
-      <w:bookmarkStart w:id="141" w:name="_Toc373953861"/>
+      <w:bookmarkStart w:id="142" w:name="_Toc373869768"/>
+      <w:bookmarkStart w:id="143" w:name="_Toc373953861"/>
       <w:r>
         <w:rPr>
           <w:rFonts w:ascii="宋体" w:eastAsia="宋体" w:hAnsi="宋体" w:hint="eastAsia"/>
         </w:rPr>
         <w:t>总结</w:t>
       </w:r>
-      <w:bookmarkEnd w:id="140"/>
-      <w:bookmarkEnd w:id="141"/>
+      <w:bookmarkEnd w:id="142"/>
+      <w:bookmarkEnd w:id="143"/>
     </w:p>
     <w:p>
       <w:pPr>
@@ -34427,12 +34929,12 @@
           <w:rFonts w:ascii="宋体" w:eastAsia="宋体" w:hAnsi="宋体"/>
         </w:rPr>
       </w:pPr>
-      <w:bookmarkStart w:id="142" w:name="_Toc165262381"/>
-      <w:bookmarkStart w:id="143" w:name="_Toc373869769"/>
-      <w:bookmarkStart w:id="144" w:name="_Toc373953862"/>
-      <w:bookmarkEnd w:id="142"/>
-      <w:bookmarkEnd w:id="143"/>
+      <w:bookmarkStart w:id="144" w:name="_Toc165262381"/>
+      <w:bookmarkStart w:id="145" w:name="_Toc373869769"/>
+      <w:bookmarkStart w:id="146" w:name="_Toc373953862"/>
       <w:bookmarkEnd w:id="144"/>
+      <w:bookmarkEnd w:id="145"/>
+      <w:bookmarkEnd w:id="146"/>
     </w:p>
     <w:p>
       <w:pPr>
@@ -34453,16 +34955,16 @@
           <w:rFonts w:ascii="宋体" w:eastAsia="宋体" w:hAnsi="宋体"/>
         </w:rPr>
       </w:pPr>
-      <w:bookmarkStart w:id="145" w:name="_Toc373869770"/>
-      <w:bookmarkStart w:id="146" w:name="_Toc373953863"/>
+      <w:bookmarkStart w:id="147" w:name="_Toc373869770"/>
+      <w:bookmarkStart w:id="148" w:name="_Toc373953863"/>
       <w:r>
         <w:rPr>
           <w:rFonts w:ascii="宋体" w:eastAsia="宋体" w:hAnsi="宋体" w:hint="eastAsia"/>
         </w:rPr>
         <w:t>展望</w:t>
       </w:r>
-      <w:bookmarkEnd w:id="145"/>
-      <w:bookmarkEnd w:id="146"/>
+      <w:bookmarkEnd w:id="147"/>
+      <w:bookmarkEnd w:id="148"/>
     </w:p>
     <w:p>
       <w:pPr>
@@ -34472,12 +34974,12 @@
           <w:rFonts w:ascii="宋体" w:eastAsia="宋体" w:hAnsi="宋体"/>
         </w:rPr>
       </w:pPr>
-      <w:bookmarkStart w:id="147" w:name="_Toc165262383"/>
-      <w:bookmarkStart w:id="148" w:name="_Toc373869771"/>
-      <w:bookmarkStart w:id="149" w:name="_Toc373953864"/>
-      <w:bookmarkEnd w:id="147"/>
-      <w:bookmarkEnd w:id="148"/>
+      <w:bookmarkStart w:id="149" w:name="_Toc165262383"/>
+      <w:bookmarkStart w:id="150" w:name="_Toc373869771"/>
+      <w:bookmarkStart w:id="151" w:name="_Toc373953864"/>
       <w:bookmarkEnd w:id="149"/>
+      <w:bookmarkEnd w:id="150"/>
+      <w:bookmarkEnd w:id="151"/>
     </w:p>
     <w:p>
       <w:pPr>
@@ -34497,12 +34999,12 @@
           <w:rFonts w:ascii="宋体" w:eastAsia="宋体" w:hAnsi="宋体"/>
         </w:rPr>
       </w:pPr>
-      <w:bookmarkStart w:id="150" w:name="_Toc165262393"/>
-      <w:bookmarkStart w:id="151" w:name="_Toc373869772"/>
-      <w:bookmarkStart w:id="152" w:name="_Toc373953865"/>
-      <w:bookmarkEnd w:id="150"/>
-      <w:bookmarkEnd w:id="151"/>
+      <w:bookmarkStart w:id="152" w:name="_Toc165262393"/>
+      <w:bookmarkStart w:id="153" w:name="_Toc373869772"/>
+      <w:bookmarkStart w:id="154" w:name="_Toc373953865"/>
       <w:bookmarkEnd w:id="152"/>
+      <w:bookmarkEnd w:id="153"/>
+      <w:bookmarkEnd w:id="154"/>
     </w:p>
     <w:p>
       <w:pPr>
@@ -34533,10 +35035,10 @@
           <w:rFonts w:ascii="宋体" w:hAnsi="宋体"/>
         </w:rPr>
         <w:sectPr>
-          <w:headerReference w:type="even" r:id="rId75"/>
-          <w:headerReference w:type="default" r:id="rId76"/>
-          <w:footerReference w:type="even" r:id="rId77"/>
-          <w:footerReference w:type="default" r:id="rId78"/>
+          <w:headerReference w:type="even" r:id="rId77"/>
+          <w:headerReference w:type="default" r:id="rId78"/>
+          <w:footerReference w:type="even" r:id="rId79"/>
+          <w:footerReference w:type="default" r:id="rId80"/>
           <w:endnotePr>
             <w:numFmt w:val="decimal"/>
           </w:endnotePr>
@@ -34555,9 +35057,9 @@
           <w:rFonts w:ascii="宋体" w:eastAsia="宋体" w:hAnsi="宋体"/>
         </w:rPr>
       </w:pPr>
-      <w:bookmarkStart w:id="153" w:name="_Toc165262394"/>
-      <w:bookmarkStart w:id="154" w:name="_Toc373869773"/>
-      <w:bookmarkStart w:id="155" w:name="_Toc373953866"/>
+      <w:bookmarkStart w:id="155" w:name="_Toc165262394"/>
+      <w:bookmarkStart w:id="156" w:name="_Toc373869773"/>
+      <w:bookmarkStart w:id="157" w:name="_Toc373953866"/>
       <w:r>
         <w:rPr>
           <w:rFonts w:ascii="宋体" w:eastAsia="宋体" w:hAnsi="宋体" w:hint="eastAsia"/>
@@ -34565,9 +35067,9 @@
         <w:lastRenderedPageBreak/>
         <w:t>参考文献</w:t>
       </w:r>
-      <w:bookmarkEnd w:id="153"/>
-      <w:bookmarkEnd w:id="154"/>
       <w:bookmarkEnd w:id="155"/>
+      <w:bookmarkEnd w:id="156"/>
+      <w:bookmarkEnd w:id="157"/>
     </w:p>
     <w:p>
       <w:pPr>
@@ -34588,7 +35090,7 @@
       <w:r>
         <w:fldChar w:fldCharType="separate"/>
       </w:r>
-      <w:bookmarkStart w:id="156" w:name="_ENREF_1"/>
+      <w:bookmarkStart w:id="158" w:name="_ENREF_1"/>
       <w:r>
         <w:t>[1]</w:t>
       </w:r>
@@ -34601,7 +35103,7 @@
       <w:r>
         <w:t xml:space="preserve">Visual impairment and blindness[EB/OL]. [12]. </w:t>
       </w:r>
-      <w:hyperlink r:id="rId79" w:history="1">
+      <w:hyperlink r:id="rId81" w:history="1">
         <w:r>
           <w:rPr>
             <w:rStyle w:val="a8"/>
@@ -34612,13 +35114,13 @@
       <w:r>
         <w:t>.</w:t>
       </w:r>
-      <w:bookmarkEnd w:id="156"/>
+      <w:bookmarkEnd w:id="158"/>
     </w:p>
     <w:p>
       <w:pPr>
         <w:pStyle w:val="EndNoteBibliography"/>
       </w:pPr>
-      <w:bookmarkStart w:id="157" w:name="_ENREF_2"/>
+      <w:bookmarkStart w:id="159" w:name="_ENREF_2"/>
       <w:r>
         <w:t>[2]</w:t>
       </w:r>
@@ -34631,7 +35133,7 @@
       <w:r>
         <w:t xml:space="preserve">Accessibility[EB/OL]. [12]. </w:t>
       </w:r>
-      <w:hyperlink r:id="rId80" w:history="1">
+      <w:hyperlink r:id="rId82" w:history="1">
         <w:r>
           <w:rPr>
             <w:rStyle w:val="a8"/>
@@ -34642,13 +35144,13 @@
       <w:r>
         <w:t>.</w:t>
       </w:r>
-      <w:bookmarkEnd w:id="157"/>
+      <w:bookmarkEnd w:id="159"/>
     </w:p>
     <w:p>
       <w:pPr>
         <w:pStyle w:val="EndNoteBibliography"/>
       </w:pPr>
-      <w:bookmarkStart w:id="158" w:name="_ENREF_3"/>
+      <w:bookmarkStart w:id="160" w:name="_ENREF_3"/>
       <w:r>
         <w:rPr>
           <w:rFonts w:hint="eastAsia"/>
@@ -34721,13 +35223,13 @@
         </w:rPr>
         <w:t>, 2009, 6: 022.</w:t>
       </w:r>
-      <w:bookmarkEnd w:id="158"/>
+      <w:bookmarkEnd w:id="160"/>
     </w:p>
     <w:p>
       <w:pPr>
         <w:pStyle w:val="EndNoteBibliography"/>
       </w:pPr>
-      <w:bookmarkStart w:id="159" w:name="_ENREF_4"/>
+      <w:bookmarkStart w:id="161" w:name="_ENREF_4"/>
       <w:r>
         <w:t>[4]</w:t>
       </w:r>
@@ -34740,13 +35242,13 @@
       <w:r>
         <w:t>Davies J E, Wisdom S, Creaser C. Out of sight but not out of mind: visually impaired people's perspectives of library &amp; information services[M].  Library &amp; Information Statistics Unit, Loughborough University, 2001.</w:t>
       </w:r>
-      <w:bookmarkEnd w:id="159"/>
+      <w:bookmarkEnd w:id="161"/>
     </w:p>
     <w:p>
       <w:pPr>
         <w:pStyle w:val="EndNoteBibliography"/>
       </w:pPr>
-      <w:bookmarkStart w:id="160" w:name="_ENREF_5"/>
+      <w:bookmarkStart w:id="162" w:name="_ENREF_5"/>
       <w:r>
         <w:t>[5]</w:t>
       </w:r>
@@ -34759,13 +35261,13 @@
       <w:r>
         <w:t>Martínez C C, Martínez-Normand L, Olsen M G: Is It Possible to Predict the Manual Web Accessibility Result Using the Automatic Result?, Universal Access in Human-Computer Interaction. Applications and Services: Springer, 2009: 645-653.</w:t>
       </w:r>
-      <w:bookmarkEnd w:id="160"/>
+      <w:bookmarkEnd w:id="162"/>
     </w:p>
     <w:p>
       <w:pPr>
         <w:pStyle w:val="EndNoteBibliography"/>
       </w:pPr>
-      <w:bookmarkStart w:id="161" w:name="_ENREF_6"/>
+      <w:bookmarkStart w:id="163" w:name="_ENREF_6"/>
       <w:r>
         <w:rPr>
           <w:rFonts w:hint="eastAsia"/>
@@ -34808,13 +35310,13 @@
         </w:rPr>
         <w:t>[D]. 2008.</w:t>
       </w:r>
-      <w:bookmarkEnd w:id="161"/>
+      <w:bookmarkEnd w:id="163"/>
     </w:p>
     <w:p>
       <w:pPr>
         <w:pStyle w:val="EndNoteBibliography"/>
       </w:pPr>
-      <w:bookmarkStart w:id="162" w:name="_ENREF_7"/>
+      <w:bookmarkStart w:id="164" w:name="_ENREF_7"/>
       <w:r>
         <w:rPr>
           <w:rFonts w:hint="eastAsia"/>
@@ -34851,7 +35353,7 @@
         </w:rPr>
         <w:t xml:space="preserve">[EB/OL]. </w:t>
       </w:r>
-      <w:hyperlink r:id="rId81" w:history="1">
+      <w:hyperlink r:id="rId83" w:history="1">
         <w:r>
           <w:rPr>
             <w:rStyle w:val="a8"/>
@@ -34866,13 +35368,13 @@
         </w:rPr>
         <w:t>.</w:t>
       </w:r>
-      <w:bookmarkEnd w:id="162"/>
+      <w:bookmarkEnd w:id="164"/>
     </w:p>
     <w:p>
       <w:pPr>
         <w:pStyle w:val="EndNoteBibliography"/>
       </w:pPr>
-      <w:bookmarkStart w:id="163" w:name="_ENREF_8"/>
+      <w:bookmarkStart w:id="165" w:name="_ENREF_8"/>
       <w:r>
         <w:rPr>
           <w:rFonts w:hint="eastAsia"/>
@@ -34933,13 +35435,13 @@
         </w:rPr>
         <w:t>[C]. Proceedings of the 2006 International Conference on Industrial Design &amp; The 11th China Industrial Design Annual Meeting (Volume 2/2), 2006.</w:t>
       </w:r>
-      <w:bookmarkEnd w:id="163"/>
+      <w:bookmarkEnd w:id="165"/>
     </w:p>
     <w:p>
       <w:pPr>
         <w:pStyle w:val="EndNoteBibliography"/>
       </w:pPr>
-      <w:bookmarkStart w:id="164" w:name="_ENREF_9"/>
+      <w:bookmarkStart w:id="166" w:name="_ENREF_9"/>
       <w:r>
         <w:t>[9]</w:t>
       </w:r>
@@ -34952,13 +35454,13 @@
       <w:r>
         <w:t>Ciavarella C, Paternò F. The design of a handheld, location-aware guide for indoor environments[J]. Personal and Ubiquitous Computing, 2004, 8(2): 82-91.</w:t>
       </w:r>
-      <w:bookmarkEnd w:id="164"/>
+      <w:bookmarkEnd w:id="166"/>
     </w:p>
     <w:p>
       <w:pPr>
         <w:pStyle w:val="EndNoteBibliography"/>
       </w:pPr>
-      <w:bookmarkStart w:id="165" w:name="_ENREF_10"/>
+      <w:bookmarkStart w:id="167" w:name="_ENREF_10"/>
       <w:r>
         <w:t>[10]</w:t>
       </w:r>
@@ -34971,13 +35473,13 @@
       <w:r>
         <w:t>Müller H J, Schöning J, Krüger A. Mobile Map Interaction-Evaluation in an indoor scenario[C]. GI Jahrestagung (2), 2006: 403-410.</w:t>
       </w:r>
-      <w:bookmarkEnd w:id="165"/>
+      <w:bookmarkEnd w:id="167"/>
     </w:p>
     <w:p>
       <w:pPr>
         <w:pStyle w:val="EndNoteBibliography"/>
       </w:pPr>
-      <w:bookmarkStart w:id="166" w:name="_ENREF_11"/>
+      <w:bookmarkStart w:id="168" w:name="_ENREF_11"/>
       <w:r>
         <w:rPr>
           <w:rFonts w:hint="eastAsia"/>
@@ -35032,13 +35534,13 @@
         </w:rPr>
         <w:t>the danger of getting lost[J]. Journal of spatial science, 2006, 51(1): 117-131.</w:t>
       </w:r>
-      <w:bookmarkEnd w:id="166"/>
+      <w:bookmarkEnd w:id="168"/>
     </w:p>
     <w:p>
       <w:pPr>
         <w:pStyle w:val="EndNoteBibliography"/>
       </w:pPr>
-      <w:bookmarkStart w:id="167" w:name="_ENREF_12"/>
+      <w:bookmarkStart w:id="169" w:name="_ENREF_12"/>
       <w:r>
         <w:t>[12]</w:t>
       </w:r>
@@ -35051,13 +35553,13 @@
       <w:r>
         <w:t>Lorenz B, Ohlbach H J, Stoffel E-P: A hybrid spatial model for representing indoor environments, Web and Wireless Geographical Information Systems: Springer, 2006: 102-112.</w:t>
       </w:r>
-      <w:bookmarkEnd w:id="167"/>
+      <w:bookmarkEnd w:id="169"/>
     </w:p>
     <w:p>
       <w:pPr>
         <w:pStyle w:val="EndNoteBibliography"/>
       </w:pPr>
-      <w:bookmarkStart w:id="168" w:name="_ENREF_13"/>
+      <w:bookmarkStart w:id="170" w:name="_ENREF_13"/>
       <w:r>
         <w:t>[13]</w:t>
       </w:r>
@@ -35070,13 +35572,13 @@
       <w:r>
         <w:t>Nossum A S. IndoorTubes a novel design for indoor maps[J]. Cartography and Geographic Information Science, 2011, 38(2): 192-200.</w:t>
       </w:r>
-      <w:bookmarkEnd w:id="168"/>
+      <w:bookmarkEnd w:id="170"/>
     </w:p>
     <w:p>
       <w:pPr>
         <w:pStyle w:val="EndNoteBibliography"/>
       </w:pPr>
-      <w:bookmarkStart w:id="169" w:name="_ENREF_14"/>
+      <w:bookmarkStart w:id="171" w:name="_ENREF_14"/>
       <w:r>
         <w:rPr>
           <w:rFonts w:hint="eastAsia"/>
@@ -35137,13 +35639,13 @@
         </w:rPr>
         <w:t>, 2011, 7: 009.</w:t>
       </w:r>
-      <w:bookmarkEnd w:id="169"/>
+      <w:bookmarkEnd w:id="171"/>
     </w:p>
     <w:p>
       <w:pPr>
         <w:pStyle w:val="EndNoteBibliography"/>
       </w:pPr>
-      <w:bookmarkStart w:id="170" w:name="_ENREF_15"/>
+      <w:bookmarkStart w:id="172" w:name="_ENREF_15"/>
       <w:r>
         <w:t>[15]</w:t>
       </w:r>
@@ -35156,13 +35658,13 @@
       <w:r>
         <w:t>Link J a B, Smith P, Viol N, et al. Footpath: Accurate map-based indoor navigation using smartphones[C]. Indoor Positioning and Indoor Navigation (IPIN), 2011 International Conference on, 2011: 1-8.</w:t>
       </w:r>
-      <w:bookmarkEnd w:id="170"/>
+      <w:bookmarkEnd w:id="172"/>
     </w:p>
     <w:p>
       <w:pPr>
         <w:pStyle w:val="EndNoteBibliography"/>
       </w:pPr>
-      <w:bookmarkStart w:id="171" w:name="_ENREF_16"/>
+      <w:bookmarkStart w:id="173" w:name="_ENREF_16"/>
       <w:r>
         <w:t>[16]</w:t>
       </w:r>
@@ -35175,13 +35677,13 @@
       <w:r>
         <w:t>Tomono M, Yuta S. Indoor navigation based on an inaccurate map using object recognition[C]. Intelligent Robots and Systems, 2002. IEEE/RSJ International Conference on, 2002: 619-624.</w:t>
       </w:r>
-      <w:bookmarkEnd w:id="171"/>
+      <w:bookmarkEnd w:id="173"/>
     </w:p>
     <w:p>
       <w:pPr>
         <w:pStyle w:val="EndNoteBibliography"/>
       </w:pPr>
-      <w:bookmarkStart w:id="172" w:name="_ENREF_17"/>
+      <w:bookmarkStart w:id="174" w:name="_ENREF_17"/>
       <w:r>
         <w:t>[17]</w:t>
       </w:r>
@@ -35194,13 +35696,13 @@
       <w:r>
         <w:t>Gilliéron P-Y, Merminod B. Personal navigation system for indoor applications[C]. 11th IAIN world congress, 2003: 21-24.</w:t>
       </w:r>
-      <w:bookmarkEnd w:id="172"/>
+      <w:bookmarkEnd w:id="174"/>
     </w:p>
     <w:p>
       <w:pPr>
         <w:pStyle w:val="EndNoteBibliography"/>
       </w:pPr>
-      <w:bookmarkStart w:id="173" w:name="_ENREF_18"/>
+      <w:bookmarkStart w:id="175" w:name="_ENREF_18"/>
       <w:r>
         <w:lastRenderedPageBreak/>
         <w:t>[18]</w:t>
@@ -35214,13 +35716,13 @@
       <w:r>
         <w:t>Miu A K L. Design and implementation of an indoor mobile navigation system[D].  Citeseer, 2002.</w:t>
       </w:r>
-      <w:bookmarkEnd w:id="173"/>
+      <w:bookmarkEnd w:id="175"/>
     </w:p>
     <w:p>
       <w:pPr>
         <w:pStyle w:val="EndNoteBibliography"/>
       </w:pPr>
-      <w:bookmarkStart w:id="174" w:name="_ENREF_19"/>
+      <w:bookmarkStart w:id="176" w:name="_ENREF_19"/>
       <w:r>
         <w:t>[19]</w:t>
       </w:r>
@@ -35233,13 +35735,13 @@
       <w:r>
         <w:t>Renaudin V, Yalak O, Tomé P, et al. Indoor navigation of emergency agents[J]. European Journal of Navigation, 2007, 5(3): 36-45.</w:t>
       </w:r>
-      <w:bookmarkEnd w:id="174"/>
+      <w:bookmarkEnd w:id="176"/>
     </w:p>
     <w:p>
       <w:pPr>
         <w:pStyle w:val="EndNoteBibliography"/>
       </w:pPr>
-      <w:bookmarkStart w:id="175" w:name="_ENREF_20"/>
+      <w:bookmarkStart w:id="177" w:name="_ENREF_20"/>
       <w:r>
         <w:t>[20]</w:t>
       </w:r>
@@ -35252,13 +35754,13 @@
       <w:r>
         <w:t>Beauregard S, Haas H. Pedestrian dead reckoning: A basis for personal positioning[C]. Proceedings of the 3rd Workshop on Positioning, Navigation and Communication (WPNC’06), 2006: 27-35.</w:t>
       </w:r>
-      <w:bookmarkEnd w:id="175"/>
+      <w:bookmarkEnd w:id="177"/>
     </w:p>
     <w:p>
       <w:pPr>
         <w:pStyle w:val="EndNoteBibliography"/>
       </w:pPr>
-      <w:bookmarkStart w:id="176" w:name="_ENREF_21"/>
+      <w:bookmarkStart w:id="178" w:name="_ENREF_21"/>
       <w:r>
         <w:t>[21]</w:t>
       </w:r>
@@ -35271,7 +35773,7 @@
       <w:r>
         <w:t xml:space="preserve">A* search algorithm[EB/OL]. [12]. </w:t>
       </w:r>
-      <w:hyperlink r:id="rId82" w:history="1">
+      <w:hyperlink r:id="rId84" w:history="1">
         <w:r>
           <w:rPr>
             <w:rStyle w:val="a8"/>
@@ -35282,13 +35784,13 @@
       <w:r>
         <w:t>.</w:t>
       </w:r>
-      <w:bookmarkEnd w:id="176"/>
+      <w:bookmarkEnd w:id="178"/>
     </w:p>
     <w:p>
       <w:pPr>
         <w:pStyle w:val="EndNoteBibliography"/>
       </w:pPr>
-      <w:bookmarkStart w:id="177" w:name="_ENREF_22"/>
+      <w:bookmarkStart w:id="179" w:name="_ENREF_22"/>
       <w:r>
         <w:rPr>
           <w:rFonts w:hint="eastAsia"/>
@@ -35373,13 +35875,13 @@
         </w:rPr>
         <w:t>, 2010, (006): 159-161.</w:t>
       </w:r>
-      <w:bookmarkEnd w:id="177"/>
+      <w:bookmarkEnd w:id="179"/>
     </w:p>
     <w:p>
       <w:pPr>
         <w:pStyle w:val="EndNoteBibliography"/>
       </w:pPr>
-      <w:bookmarkStart w:id="178" w:name="_ENREF_23"/>
+      <w:bookmarkStart w:id="180" w:name="_ENREF_23"/>
       <w:r>
         <w:t>[23]</w:t>
       </w:r>
@@ -35392,13 +35894,13 @@
       <w:r>
         <w:t>Isomursu M, Ervasti M, Isomursu P, et al. Evaluating Human Values in the Adoption of New Technology in School Environment[C]. System Sciences (HICSS), 2010 43rd Hawaii International Conference on, 2010: 1-10.</w:t>
       </w:r>
-      <w:bookmarkEnd w:id="178"/>
+      <w:bookmarkEnd w:id="180"/>
     </w:p>
     <w:p>
       <w:pPr>
         <w:pStyle w:val="EndNoteBibliography"/>
       </w:pPr>
-      <w:bookmarkStart w:id="179" w:name="_ENREF_24"/>
+      <w:bookmarkStart w:id="181" w:name="_ENREF_24"/>
       <w:r>
         <w:t>[24]</w:t>
       </w:r>
@@ -35411,13 +35913,13 @@
       <w:r>
         <w:t>Ok K, Coskun V, Aydin M N, et al. Current benefits and future directions of NFC services[C]. Education and Management Technology (ICEMT), 2010 International Conference on, 2010: 334-338.</w:t>
       </w:r>
-      <w:bookmarkEnd w:id="179"/>
+      <w:bookmarkEnd w:id="181"/>
     </w:p>
     <w:p>
       <w:pPr>
         <w:pStyle w:val="EndNoteBibliography"/>
       </w:pPr>
-      <w:bookmarkStart w:id="180" w:name="_ENREF_25"/>
+      <w:bookmarkStart w:id="182" w:name="_ENREF_25"/>
       <w:r>
         <w:t>[25]</w:t>
       </w:r>
@@ -35430,13 +35932,13 @@
       <w:r>
         <w:t>Miraz G M, Ruiz I L, Gómez-Nieto M. How NFC can be used for the compliance of European higher education area guidelines in European universities[C]. Near Field Communication, 2009. NFC'09. First International Workshop on, 2009: 3-8.</w:t>
       </w:r>
-      <w:bookmarkEnd w:id="180"/>
+      <w:bookmarkEnd w:id="182"/>
     </w:p>
     <w:p>
       <w:pPr>
         <w:pStyle w:val="EndNoteBibliography"/>
       </w:pPr>
-      <w:bookmarkStart w:id="181" w:name="_ENREF_26"/>
+      <w:bookmarkStart w:id="183" w:name="_ENREF_26"/>
       <w:r>
         <w:rPr>
           <w:rFonts w:hint="eastAsia"/>
@@ -35509,13 +36011,13 @@
         </w:rPr>
         <w:t>, 2013, 36(2).</w:t>
       </w:r>
-      <w:bookmarkEnd w:id="181"/>
+      <w:bookmarkEnd w:id="183"/>
     </w:p>
     <w:p>
       <w:pPr>
         <w:pStyle w:val="EndNoteBibliography"/>
       </w:pPr>
-      <w:bookmarkStart w:id="182" w:name="_ENREF_27"/>
+      <w:bookmarkStart w:id="184" w:name="_ENREF_27"/>
       <w:r>
         <w:t>[27]</w:t>
       </w:r>
@@ -35528,13 +36030,13 @@
       <w:r>
         <w:t>Lisle S, Atkinson F. Mobile Drawings: The Art of Turning CAD Plans into Interactive Indoor Maps[J].</w:t>
       </w:r>
-      <w:bookmarkEnd w:id="182"/>
+      <w:bookmarkEnd w:id="184"/>
     </w:p>
     <w:p>
       <w:pPr>
         <w:pStyle w:val="EndNoteBibliography"/>
       </w:pPr>
-      <w:bookmarkStart w:id="183" w:name="_ENREF_28"/>
+      <w:bookmarkStart w:id="185" w:name="_ENREF_28"/>
       <w:r>
         <w:t>[28]</w:t>
       </w:r>
@@ -35547,13 +36049,13 @@
       <w:r>
         <w:t>Schafer M, Knapp C, Chakraborty S. Automatic generation of topological indoor maps for real-time map-based localization and tracking[C]. Indoor Positioning and Indoor Navigation (IPIN), 2011 International Conference on, 2011: 1-8.</w:t>
       </w:r>
-      <w:bookmarkEnd w:id="183"/>
+      <w:bookmarkEnd w:id="185"/>
     </w:p>
     <w:p>
       <w:pPr>
         <w:pStyle w:val="EndNoteBibliography"/>
       </w:pPr>
-      <w:bookmarkStart w:id="184" w:name="_ENREF_29"/>
+      <w:bookmarkStart w:id="186" w:name="_ENREF_29"/>
       <w:r>
         <w:rPr>
           <w:rFonts w:hint="eastAsia"/>
@@ -35614,7 +36116,7 @@
         </w:rPr>
         <w:t>[J].</w:t>
       </w:r>
-      <w:bookmarkEnd w:id="184"/>
+      <w:bookmarkEnd w:id="186"/>
     </w:p>
     <w:p>
       <w:pPr>
@@ -35650,10 +36152,10 @@
           <w:szCs w:val="21"/>
         </w:rPr>
         <w:sectPr>
-          <w:headerReference w:type="even" r:id="rId83"/>
-          <w:headerReference w:type="default" r:id="rId84"/>
-          <w:footerReference w:type="even" r:id="rId85"/>
-          <w:footerReference w:type="default" r:id="rId86"/>
+          <w:headerReference w:type="even" r:id="rId85"/>
+          <w:headerReference w:type="default" r:id="rId86"/>
+          <w:footerReference w:type="even" r:id="rId87"/>
+          <w:footerReference w:type="default" r:id="rId88"/>
           <w:endnotePr>
             <w:numFmt w:val="decimal"/>
           </w:endnotePr>
@@ -35672,9 +36174,9 @@
           <w:rFonts w:ascii="宋体" w:eastAsia="宋体" w:hAnsi="宋体"/>
         </w:rPr>
       </w:pPr>
-      <w:bookmarkStart w:id="185" w:name="_Toc165262396"/>
-      <w:bookmarkStart w:id="186" w:name="_Toc373869774"/>
-      <w:bookmarkStart w:id="187" w:name="_Toc373953867"/>
+      <w:bookmarkStart w:id="187" w:name="_Toc165262396"/>
+      <w:bookmarkStart w:id="188" w:name="_Toc373869774"/>
+      <w:bookmarkStart w:id="189" w:name="_Toc373953867"/>
       <w:r>
         <w:rPr>
           <w:rFonts w:ascii="宋体" w:eastAsia="宋体" w:hAnsi="宋体" w:hint="eastAsia"/>
@@ -35682,9 +36184,9 @@
         <w:lastRenderedPageBreak/>
         <w:t>致谢</w:t>
       </w:r>
-      <w:bookmarkEnd w:id="185"/>
-      <w:bookmarkEnd w:id="186"/>
       <w:bookmarkEnd w:id="187"/>
+      <w:bookmarkEnd w:id="188"/>
+      <w:bookmarkEnd w:id="189"/>
     </w:p>
     <w:p>
       <w:pPr>
@@ -35765,10 +36267,10 @@
       </w:pPr>
     </w:p>
     <w:sectPr>
-      <w:headerReference w:type="even" r:id="rId87"/>
-      <w:headerReference w:type="default" r:id="rId88"/>
-      <w:footerReference w:type="even" r:id="rId89"/>
-      <w:footerReference w:type="default" r:id="rId90"/>
+      <w:headerReference w:type="even" r:id="rId89"/>
+      <w:headerReference w:type="default" r:id="rId90"/>
+      <w:footerReference w:type="even" r:id="rId91"/>
+      <w:footerReference w:type="default" r:id="rId92"/>
       <w:endnotePr>
         <w:numFmt w:val="decimal"/>
       </w:endnotePr>
@@ -35872,7 +36374,7 @@
         <w:rStyle w:val="af6"/>
         <w:noProof/>
       </w:rPr>
-      <w:t>20</w:t>
+      <w:t>17</w:t>
     </w:r>
     <w:r>
       <w:rPr>
@@ -35956,7 +36458,7 @@
         <w:rStyle w:val="af6"/>
         <w:noProof/>
       </w:rPr>
-      <w:t>30</w:t>
+      <w:t>33</w:t>
     </w:r>
     <w:r>
       <w:rPr>
@@ -36040,7 +36542,7 @@
         <w:rStyle w:val="af6"/>
         <w:noProof/>
       </w:rPr>
-      <w:t>41</w:t>
+      <w:t>42</w:t>
     </w:r>
     <w:r>
       <w:rPr>
@@ -36124,7 +36626,7 @@
         <w:rStyle w:val="af6"/>
         <w:noProof/>
       </w:rPr>
-      <w:t>42</w:t>
+      <w:t>43</w:t>
     </w:r>
     <w:r>
       <w:rPr>
@@ -36208,7 +36710,7 @@
         <w:rStyle w:val="af6"/>
         <w:noProof/>
       </w:rPr>
-      <w:t>43</w:t>
+      <w:t>44</w:t>
     </w:r>
     <w:r>
       <w:rPr>
@@ -36334,7 +36836,7 @@
         <w:rStyle w:val="af6"/>
         <w:noProof/>
       </w:rPr>
-      <w:t>45</w:t>
+      <w:t>46</w:t>
     </w:r>
     <w:r>
       <w:rPr>
@@ -36418,7 +36920,7 @@
         <w:rStyle w:val="af6"/>
         <w:noProof/>
       </w:rPr>
-      <w:t>46</w:t>
+      <w:t>47</w:t>
     </w:r>
     <w:r>
       <w:rPr>
@@ -39406,6 +39908,12 @@
     <w:abstractNumId w:val="15"/>
   </w:num>
   <w:num w:numId="39">
+    <w:abstractNumId w:val="15"/>
+  </w:num>
+  <w:num w:numId="40">
+    <w:abstractNumId w:val="15"/>
+  </w:num>
+  <w:num w:numId="41">
     <w:abstractNumId w:val="15"/>
   </w:num>
   <w:numIdMacAtCleanup w:val="3"/>
@@ -41538,7 +42046,7 @@
 </file>
 
 <file path=customXml/itemProps1.xml><?xml version="1.0" encoding="utf-8"?>
-<ds:datastoreItem xmlns:ds="http://schemas.openxmlformats.org/officeDocument/2006/customXml" ds:itemID="{9349C239-5B9E-46C2-91CB-837B91BD66D7}">
+<ds:datastoreItem xmlns:ds="http://schemas.openxmlformats.org/officeDocument/2006/customXml" ds:itemID="{AACD05E8-33C0-4AB9-94B9-91A5794C6012}">
   <ds:schemaRefs>
     <ds:schemaRef ds:uri="http://schemas.openxmlformats.org/officeDocument/2006/bibliography"/>
   </ds:schemaRefs>

</xml_diff>